<commit_message>
ISSUE-12 Fix for Magento 2.3.1
</commit_message>
<xml_diff>
--- a/Instrukcja użytkownika.docx
+++ b/Instrukcja użytkownika.docx
@@ -16,23 +16,7 @@
           <w:rFonts w:ascii="Verdana" w:hAnsi="Verdana" w:cs="Calibri"/>
           <w:sz w:val="36"/>
         </w:rPr>
-        <w:t>Instrukcja modułu „</w:t>
-      </w:r>
-      <w:proofErr w:type="spellStart"/>
-      <w:r>
-        <w:rPr>
-          <w:rFonts w:ascii="Verdana" w:hAnsi="Verdana" w:cs="Calibri"/>
-          <w:sz w:val="36"/>
-        </w:rPr>
-        <w:t>BluePayment</w:t>
-      </w:r>
-      <w:proofErr w:type="spellEnd"/>
-      <w:r>
-        <w:rPr>
-          <w:rFonts w:ascii="Verdana" w:hAnsi="Verdana" w:cs="Calibri"/>
-          <w:sz w:val="36"/>
-        </w:rPr>
-        <w:t>” dla platformy Magento</w:t>
+        <w:t>Instrukcja modułu „BluePayment” dla platformy Magento</w:t>
       </w:r>
       <w:r>
         <w:rPr>
@@ -127,7 +111,6 @@
               </w:rPr>
               <w:t xml:space="preserve">System </w:t>
             </w:r>
-            <w:proofErr w:type="spellStart"/>
             <w:r>
               <w:rPr>
                 <w:rFonts w:ascii="Verdana" w:hAnsi="Verdana" w:cs="Calibri"/>
@@ -138,7 +121,6 @@
               </w:rPr>
               <w:t>BluePayment</w:t>
             </w:r>
-            <w:proofErr w:type="spellEnd"/>
             <w:r>
               <w:rPr>
                 <w:rFonts w:ascii="Verdana" w:hAnsi="Verdana" w:cs="Calibri"/>
@@ -218,7 +200,6 @@
               </w:rPr>
               <w:t xml:space="preserve">Tobiasz </w:t>
             </w:r>
-            <w:proofErr w:type="spellStart"/>
             <w:r>
               <w:rPr>
                 <w:rFonts w:ascii="Verdana" w:hAnsi="Verdana" w:cs="Calibri"/>
@@ -228,7 +209,6 @@
               </w:rPr>
               <w:t>Kosmela</w:t>
             </w:r>
-            <w:proofErr w:type="spellEnd"/>
             <w:r>
               <w:rPr>
                 <w:rFonts w:ascii="Verdana" w:hAnsi="Verdana" w:cs="Calibri"/>
@@ -296,27 +276,7 @@
                 <w:sz w:val="20"/>
                 <w:szCs w:val="20"/>
               </w:rPr>
-              <w:t>Instrukcja modułu „</w:t>
-            </w:r>
-            <w:proofErr w:type="spellStart"/>
-            <w:r>
-              <w:rPr>
-                <w:rFonts w:ascii="Verdana" w:hAnsi="Verdana" w:cs="Calibri"/>
-                <w:color w:val="000000" w:themeColor="text1"/>
-                <w:sz w:val="20"/>
-                <w:szCs w:val="20"/>
-              </w:rPr>
-              <w:t>BluePayment</w:t>
-            </w:r>
-            <w:proofErr w:type="spellEnd"/>
-            <w:r>
-              <w:rPr>
-                <w:rFonts w:ascii="Verdana" w:hAnsi="Verdana" w:cs="Calibri"/>
-                <w:color w:val="000000" w:themeColor="text1"/>
-                <w:sz w:val="20"/>
-                <w:szCs w:val="20"/>
-              </w:rPr>
-              <w:t>” dla platformy Magento</w:t>
+              <w:t>Instrukcja modułu „BluePayment” dla platformy Magento</w:t>
             </w:r>
             <w:r>
               <w:rPr>
@@ -539,7 +499,16 @@
                 <w:sz w:val="20"/>
                 <w:szCs w:val="20"/>
               </w:rPr>
-              <w:t>.7.0</w:t>
+              <w:t>.7.</w:t>
+            </w:r>
+            <w:r>
+              <w:rPr>
+                <w:rFonts w:ascii="Verdana" w:hAnsi="Verdana" w:cs="Calibri"/>
+                <w:color w:val="000000" w:themeColor="text1"/>
+                <w:sz w:val="20"/>
+                <w:szCs w:val="20"/>
+              </w:rPr>
+              <w:t>1</w:t>
             </w:r>
           </w:p>
         </w:tc>
@@ -3277,16 +3246,8 @@
         <w:rPr>
           <w:rFonts w:ascii="Verdana" w:hAnsi="Verdana" w:cs="Calibri"/>
         </w:rPr>
-        <w:t xml:space="preserve"> wymagane </w:t>
-      </w:r>
-      <w:proofErr w:type="spellStart"/>
-      <w:r>
-        <w:rPr>
-          <w:rFonts w:ascii="Verdana" w:hAnsi="Verdana" w:cs="Calibri"/>
-        </w:rPr>
-        <w:t>sa</w:t>
-      </w:r>
-      <w:proofErr w:type="spellEnd"/>
+        <w:t xml:space="preserve"> wymagane sa</w:t>
+      </w:r>
       <w:r>
         <w:rPr>
           <w:rFonts w:ascii="Arial" w:hAnsi="Arial" w:cs="Arial"/>
@@ -3447,21 +3408,7 @@
         <w:rPr>
           <w:rFonts w:ascii="Verdana" w:hAnsi="Verdana" w:cs="Calibri"/>
         </w:rPr>
-        <w:t xml:space="preserve">Na stronie sklepu – zintegrowany, Klient przenoszony jest od razu do </w:t>
-      </w:r>
-      <w:proofErr w:type="gramStart"/>
-      <w:r>
-        <w:rPr>
-          <w:rFonts w:ascii="Verdana" w:hAnsi="Verdana" w:cs="Calibri"/>
-        </w:rPr>
-        <w:t>banku,</w:t>
-      </w:r>
-      <w:proofErr w:type="gramEnd"/>
-      <w:r>
-        <w:rPr>
-          <w:rFonts w:ascii="Verdana" w:hAnsi="Verdana" w:cs="Calibri"/>
-        </w:rPr>
-        <w:t xml:space="preserve"> lub na stronę płatności kartą. </w:t>
+        <w:t xml:space="preserve">Na stronie sklepu – zintegrowany, Klient przenoszony jest od razu do banku, lub na stronę płatności kartą. </w:t>
       </w:r>
     </w:p>
     <w:p>
@@ -3543,7 +3490,13 @@
         <w:rPr>
           <w:rFonts w:ascii="Verdana" w:hAnsi="Verdana" w:cs="Calibri"/>
         </w:rPr>
-        <w:t>.0</w:t>
+        <w:t>.</w:t>
+      </w:r>
+      <w:r>
+        <w:rPr>
+          <w:rFonts w:ascii="Verdana" w:hAnsi="Verdana" w:cs="Calibri"/>
+        </w:rPr>
+        <w:t>1</w:t>
       </w:r>
       <w:r>
         <w:rPr>
@@ -3593,14 +3546,26 @@
           <w:rFonts w:ascii="Verdana" w:hAnsi="Verdana"/>
         </w:rPr>
       </w:pPr>
-      <w:bookmarkStart w:id="5" w:name="_Toc7978582"/>
-      <w:r>
+    </w:p>
+    <w:p>
+      <w:pPr>
+        <w:pStyle w:val="Nagwek2"/>
         <w:rPr>
           <w:rFonts w:ascii="Verdana" w:hAnsi="Verdana"/>
         </w:rPr>
-        <w:t>Wersja 2.7.0</w:t>
-      </w:r>
-      <w:bookmarkEnd w:id="5"/>
+      </w:pPr>
+      <w:r>
+        <w:rPr>
+          <w:rFonts w:ascii="Verdana" w:hAnsi="Verdana"/>
+        </w:rPr>
+        <w:t>Wersja 2.7.</w:t>
+      </w:r>
+      <w:r>
+        <w:rPr>
+          <w:rFonts w:ascii="Verdana" w:hAnsi="Verdana"/>
+        </w:rPr>
+        <w:t>1</w:t>
+      </w:r>
     </w:p>
     <w:p>
       <w:pPr>
@@ -3617,6 +3582,54 @@
         <w:rPr>
           <w:rFonts w:ascii="Verdana" w:hAnsi="Verdana"/>
         </w:rPr>
+        <w:t>Dodano wsparcie</w:t>
+      </w:r>
+      <w:r>
+        <w:rPr>
+          <w:rFonts w:ascii="Verdana" w:hAnsi="Verdana"/>
+        </w:rPr>
+        <w:t xml:space="preserve"> dla</w:t>
+      </w:r>
+      <w:r>
+        <w:rPr>
+          <w:rFonts w:ascii="Verdana" w:hAnsi="Verdana"/>
+        </w:rPr>
+        <w:t xml:space="preserve"> Magento 2.3.1</w:t>
+      </w:r>
+      <w:bookmarkStart w:id="5" w:name="_GoBack"/>
+      <w:bookmarkEnd w:id="5"/>
+    </w:p>
+    <w:p>
+      <w:pPr>
+        <w:pStyle w:val="Nagwek2"/>
+        <w:rPr>
+          <w:rFonts w:ascii="Verdana" w:hAnsi="Verdana"/>
+        </w:rPr>
+      </w:pPr>
+      <w:bookmarkStart w:id="6" w:name="_Toc7978582"/>
+      <w:r>
+        <w:rPr>
+          <w:rFonts w:ascii="Verdana" w:hAnsi="Verdana"/>
+        </w:rPr>
+        <w:t>Wersja 2.7.0</w:t>
+      </w:r>
+      <w:bookmarkEnd w:id="6"/>
+    </w:p>
+    <w:p>
+      <w:pPr>
+        <w:pStyle w:val="Akapitzlist"/>
+        <w:numPr>
+          <w:ilvl w:val="0"/>
+          <w:numId w:val="19"/>
+        </w:numPr>
+        <w:rPr>
+          <w:rFonts w:ascii="Verdana" w:hAnsi="Verdana"/>
+        </w:rPr>
+      </w:pPr>
+      <w:r>
+        <w:rPr>
+          <w:rFonts w:ascii="Verdana" w:hAnsi="Verdana"/>
+        </w:rPr>
         <w:t xml:space="preserve">Dodano </w:t>
       </w:r>
       <w:hyperlink w:anchor="_Płatności_automatyczne" w:history="1">
@@ -3636,14 +3649,14 @@
           <w:rFonts w:ascii="Verdana" w:hAnsi="Verdana" w:cs="Calibri"/>
         </w:rPr>
       </w:pPr>
-      <w:bookmarkStart w:id="6" w:name="_Toc7978583"/>
+      <w:bookmarkStart w:id="7" w:name="_Toc7978583"/>
       <w:r>
         <w:rPr>
           <w:rFonts w:ascii="Verdana" w:hAnsi="Verdana" w:cs="Calibri"/>
         </w:rPr>
         <w:t>Wersja 2.6.0</w:t>
       </w:r>
-      <w:bookmarkEnd w:id="6"/>
+      <w:bookmarkEnd w:id="7"/>
     </w:p>
     <w:p>
       <w:pPr>
@@ -3662,6 +3675,12 @@
         </w:rPr>
         <w:t>Dodano wsparcie dla Magento 2.3</w:t>
       </w:r>
+      <w:r>
+        <w:rPr>
+          <w:rFonts w:ascii="Verdana" w:hAnsi="Verdana" w:cs="Calibri"/>
+        </w:rPr>
+        <w:t>.0</w:t>
+      </w:r>
     </w:p>
     <w:p>
       <w:pPr>
@@ -3686,17 +3705,8 @@
             <w:rStyle w:val="Hipercze"/>
             <w:rFonts w:ascii="Verdana" w:hAnsi="Verdana" w:cs="Calibri"/>
           </w:rPr>
-          <w:t xml:space="preserve">Google </w:t>
-        </w:r>
-        <w:proofErr w:type="spellStart"/>
-        <w:r>
-          <w:rPr>
-            <w:rStyle w:val="Hipercze"/>
-            <w:rFonts w:ascii="Verdana" w:hAnsi="Verdana" w:cs="Calibri"/>
-          </w:rPr>
-          <w:t>Pay</w:t>
-        </w:r>
-        <w:proofErr w:type="spellEnd"/>
+          <w:t>Google Pay</w:t>
+        </w:r>
       </w:hyperlink>
       <w:r>
         <w:rPr>
@@ -3712,14 +3722,14 @@
           <w:rFonts w:ascii="Verdana" w:hAnsi="Verdana"/>
         </w:rPr>
       </w:pPr>
-      <w:bookmarkStart w:id="7" w:name="_Toc7978584"/>
+      <w:bookmarkStart w:id="8" w:name="_Toc7978584"/>
       <w:r>
         <w:rPr>
           <w:rFonts w:ascii="Verdana" w:hAnsi="Verdana"/>
         </w:rPr>
         <w:t>Wersja 2.4.0</w:t>
       </w:r>
-      <w:bookmarkEnd w:id="7"/>
+      <w:bookmarkEnd w:id="8"/>
     </w:p>
     <w:p>
       <w:pPr>
@@ -3746,14 +3756,14 @@
           <w:rFonts w:ascii="Verdana" w:hAnsi="Verdana"/>
         </w:rPr>
       </w:pPr>
-      <w:bookmarkStart w:id="8" w:name="_Toc7978585"/>
+      <w:bookmarkStart w:id="9" w:name="_Toc7978585"/>
       <w:r>
         <w:rPr>
           <w:rFonts w:ascii="Verdana" w:hAnsi="Verdana"/>
         </w:rPr>
         <w:t>Wersja 2.3.0</w:t>
       </w:r>
-      <w:bookmarkEnd w:id="8"/>
+      <w:bookmarkEnd w:id="9"/>
     </w:p>
     <w:p>
       <w:pPr>
@@ -3780,16 +3790,15 @@
           <w:rFonts w:ascii="Verdana" w:hAnsi="Verdana" w:cs="Calibri"/>
         </w:rPr>
       </w:pPr>
-      <w:bookmarkStart w:id="9" w:name="_Toc7978586"/>
-      <w:bookmarkStart w:id="10" w:name="_GoBack"/>
+      <w:bookmarkStart w:id="10" w:name="_Toc7978586"/>
+      <w:r>
+        <w:rPr>
+          <w:rFonts w:ascii="Verdana" w:hAnsi="Verdana" w:cs="Calibri"/>
+        </w:rPr>
+        <w:lastRenderedPageBreak/>
+        <w:t>Instalacja</w:t>
+      </w:r>
       <w:bookmarkEnd w:id="10"/>
-      <w:r>
-        <w:rPr>
-          <w:rFonts w:ascii="Verdana" w:hAnsi="Verdana" w:cs="Calibri"/>
-        </w:rPr>
-        <w:t>Instalacja</w:t>
-      </w:r>
-      <w:bookmarkEnd w:id="9"/>
     </w:p>
     <w:p>
       <w:pPr>
@@ -3857,7 +3866,6 @@
         <w:rPr>
           <w:rFonts w:ascii="Verdana" w:hAnsi="Verdana" w:cs="Calibri"/>
         </w:rPr>
-        <w:lastRenderedPageBreak/>
         <w:t>Będąc w katalogu głównym Magento, wykonać komendę:</w:t>
       </w:r>
       <w:r>
@@ -3866,69 +3874,12 @@
         </w:rPr>
         <w:br/>
       </w:r>
-      <w:proofErr w:type="spellStart"/>
-      <w:r>
-        <w:rPr>
-          <w:rFonts w:ascii="Verdana" w:hAnsi="Verdana" w:cs="Calibri"/>
-          <w:b/>
-        </w:rPr>
-        <w:t>unzip</w:t>
-      </w:r>
-      <w:proofErr w:type="spellEnd"/>
-      <w:r>
-        <w:rPr>
-          <w:rFonts w:ascii="Verdana" w:hAnsi="Verdana" w:cs="Calibri"/>
-          <w:b/>
-        </w:rPr>
-        <w:t xml:space="preserve"> -o -d </w:t>
-      </w:r>
-      <w:proofErr w:type="spellStart"/>
-      <w:r>
-        <w:rPr>
-          <w:rFonts w:ascii="Verdana" w:hAnsi="Verdana" w:cs="Calibri"/>
-          <w:b/>
-        </w:rPr>
-        <w:t>app</w:t>
-      </w:r>
-      <w:proofErr w:type="spellEnd"/>
-      <w:r>
-        <w:rPr>
-          <w:rFonts w:ascii="Verdana" w:hAnsi="Verdana" w:cs="Calibri"/>
-          <w:b/>
-        </w:rPr>
-        <w:t>/</w:t>
-      </w:r>
-      <w:proofErr w:type="spellStart"/>
-      <w:r>
-        <w:rPr>
-          <w:rFonts w:ascii="Verdana" w:hAnsi="Verdana" w:cs="Calibri"/>
-          <w:b/>
-        </w:rPr>
-        <w:t>code</w:t>
-      </w:r>
-      <w:proofErr w:type="spellEnd"/>
-      <w:r>
-        <w:rPr>
-          <w:rFonts w:ascii="Verdana" w:hAnsi="Verdana" w:cs="Calibri"/>
-          <w:b/>
-        </w:rPr>
-        <w:t xml:space="preserve">/ BlueMedia_BluePayment-*.zip &amp;&amp; </w:t>
-      </w:r>
-      <w:proofErr w:type="spellStart"/>
-      <w:r>
-        <w:rPr>
-          <w:rFonts w:ascii="Verdana" w:hAnsi="Verdana" w:cs="Calibri"/>
-          <w:b/>
-        </w:rPr>
-        <w:t>rm</w:t>
-      </w:r>
-      <w:proofErr w:type="spellEnd"/>
-      <w:r>
-        <w:rPr>
-          <w:rFonts w:ascii="Verdana" w:hAnsi="Verdana" w:cs="Calibri"/>
-          <w:b/>
-        </w:rPr>
-        <w:t xml:space="preserve"> BlueMedia_BluePayment-*.zip</w:t>
+      <w:r>
+        <w:rPr>
+          <w:rFonts w:ascii="Verdana" w:hAnsi="Verdana" w:cs="Calibri"/>
+          <w:b/>
+        </w:rPr>
+        <w:t>unzip -o -d app/code/ BlueMedia_BluePayment-*.zip &amp;&amp; rm BlueMedia_BluePayment-*.zip</w:t>
       </w:r>
     </w:p>
     <w:p>
@@ -4073,17 +4024,8 @@
           <w:rFonts w:ascii="Verdana" w:hAnsi="Verdana" w:cs="Calibri"/>
           <w:b/>
         </w:rPr>
-        <w:t xml:space="preserve">Web Setup </w:t>
-      </w:r>
-      <w:proofErr w:type="spellStart"/>
-      <w:r>
-        <w:rPr>
-          <w:rFonts w:ascii="Verdana" w:hAnsi="Verdana" w:cs="Calibri"/>
-          <w:b/>
-        </w:rPr>
-        <w:t>Wizard</w:t>
-      </w:r>
-      <w:proofErr w:type="spellEnd"/>
+        <w:t>Web Setup Wizard</w:t>
+      </w:r>
       <w:r>
         <w:rPr>
           <w:rFonts w:ascii="Verdana" w:hAnsi="Verdana" w:cs="Calibri"/>
@@ -4121,31 +4063,13 @@
         </w:rPr>
         <w:t xml:space="preserve">, na liście znaleźć moduł </w:t>
       </w:r>
-      <w:proofErr w:type="spellStart"/>
-      <w:r>
-        <w:rPr>
-          <w:rFonts w:ascii="Verdana" w:hAnsi="Verdana" w:cs="Calibri"/>
-          <w:b/>
-        </w:rPr>
-        <w:t>BlueMedia</w:t>
-      </w:r>
-      <w:proofErr w:type="spellEnd"/>
-      <w:r>
-        <w:rPr>
-          <w:rFonts w:ascii="Verdana" w:hAnsi="Verdana" w:cs="Calibri"/>
-          <w:b/>
-        </w:rPr>
-        <w:t>/</w:t>
-      </w:r>
-      <w:proofErr w:type="spellStart"/>
-      <w:r>
-        <w:rPr>
-          <w:rFonts w:ascii="Verdana" w:hAnsi="Verdana" w:cs="Calibri"/>
-          <w:b/>
-        </w:rPr>
-        <w:t>BluePayment</w:t>
-      </w:r>
-      <w:proofErr w:type="spellEnd"/>
+      <w:r>
+        <w:rPr>
+          <w:rFonts w:ascii="Verdana" w:hAnsi="Verdana" w:cs="Calibri"/>
+          <w:b/>
+        </w:rPr>
+        <w:t>BlueMedia/BluePayment</w:t>
+      </w:r>
       <w:r>
         <w:rPr>
           <w:rFonts w:ascii="Verdana" w:hAnsi="Verdana" w:cs="Calibri"/>
@@ -4165,7 +4089,6 @@
         </w:rPr>
         <w:t xml:space="preserve">i następnie </w:t>
       </w:r>
-      <w:proofErr w:type="spellStart"/>
       <w:r>
         <w:rPr>
           <w:rFonts w:ascii="Verdana" w:hAnsi="Verdana" w:cs="Calibri"/>
@@ -4173,7 +4096,6 @@
         </w:rPr>
         <w:t>Enable</w:t>
       </w:r>
-      <w:proofErr w:type="spellEnd"/>
       <w:r>
         <w:rPr>
           <w:rFonts w:ascii="Verdana" w:hAnsi="Verdana" w:cs="Calibri"/>
@@ -4280,24 +4202,14 @@
           <w:rFonts w:ascii="Verdana" w:hAnsi="Verdana" w:cs="Calibri"/>
           <w:b/>
         </w:rPr>
-        <w:t xml:space="preserve">Start Readiness </w:t>
-      </w:r>
-      <w:proofErr w:type="spellStart"/>
-      <w:r>
-        <w:rPr>
-          <w:rFonts w:ascii="Verdana" w:hAnsi="Verdana" w:cs="Calibri"/>
-          <w:b/>
-        </w:rPr>
-        <w:t>Check</w:t>
-      </w:r>
-      <w:proofErr w:type="spellEnd"/>
+        <w:t>Start Readiness Check</w:t>
+      </w:r>
       <w:r>
         <w:rPr>
           <w:rFonts w:ascii="Verdana" w:hAnsi="Verdana" w:cs="Calibri"/>
         </w:rPr>
         <w:t xml:space="preserve">. Zostanie wykonana weryfikacja zależności. Następnie kliknąć </w:t>
       </w:r>
-      <w:proofErr w:type="spellStart"/>
       <w:r>
         <w:rPr>
           <w:rFonts w:ascii="Verdana" w:hAnsi="Verdana" w:cs="Calibri"/>
@@ -4305,7 +4217,6 @@
         </w:rPr>
         <w:t>Next</w:t>
       </w:r>
-      <w:proofErr w:type="spellEnd"/>
       <w:r>
         <w:rPr>
           <w:rFonts w:ascii="Verdana" w:hAnsi="Verdana" w:cs="Calibri"/>
@@ -4328,23 +4239,15 @@
         <w:rPr>
           <w:rFonts w:ascii="Verdana" w:hAnsi="Verdana" w:cs="Calibri"/>
         </w:rPr>
+        <w:lastRenderedPageBreak/>
         <w:t xml:space="preserve">(opcjonalne) Utworzyć kopię zapasową, zaznaczając wszystkie opcje i klikając </w:t>
       </w:r>
-      <w:proofErr w:type="spellStart"/>
-      <w:r>
-        <w:rPr>
-          <w:rFonts w:ascii="Verdana" w:hAnsi="Verdana" w:cs="Calibri"/>
-          <w:b/>
-        </w:rPr>
-        <w:t>Create</w:t>
-      </w:r>
-      <w:proofErr w:type="spellEnd"/>
-      <w:r>
-        <w:rPr>
-          <w:rFonts w:ascii="Verdana" w:hAnsi="Verdana" w:cs="Calibri"/>
-          <w:b/>
-        </w:rPr>
-        <w:t xml:space="preserve"> Backup</w:t>
+      <w:r>
+        <w:rPr>
+          <w:rFonts w:ascii="Verdana" w:hAnsi="Verdana" w:cs="Calibri"/>
+          <w:b/>
+        </w:rPr>
+        <w:t>Create Backup</w:t>
       </w:r>
       <w:r>
         <w:rPr>
@@ -4445,24 +4348,8 @@
         <w:rPr>
           <w:rFonts w:ascii="Verdana" w:hAnsi="Verdana" w:cs="Calibri"/>
         </w:rPr>
-        <w:lastRenderedPageBreak/>
-        <w:t xml:space="preserve">Po utworzeniu Backupu lub odznaczeniu opcji, przejść dalej </w:t>
-      </w:r>
-      <w:proofErr w:type="spellStart"/>
-      <w:r>
-        <w:rPr>
-          <w:rFonts w:ascii="Verdana" w:hAnsi="Verdana" w:cs="Calibri"/>
-        </w:rPr>
-        <w:t>klikająć</w:t>
-      </w:r>
-      <w:proofErr w:type="spellEnd"/>
-      <w:r>
-        <w:rPr>
-          <w:rFonts w:ascii="Verdana" w:hAnsi="Verdana" w:cs="Calibri"/>
-        </w:rPr>
-        <w:t xml:space="preserve"> </w:t>
-      </w:r>
-      <w:proofErr w:type="spellStart"/>
+        <w:t xml:space="preserve">Po utworzeniu Backupu lub odznaczeniu opcji, przejść dalej klikająć </w:t>
+      </w:r>
       <w:r>
         <w:rPr>
           <w:rFonts w:ascii="Verdana" w:hAnsi="Verdana" w:cs="Calibri"/>
@@ -4470,7 +4357,6 @@
         </w:rPr>
         <w:t>Next</w:t>
       </w:r>
-      <w:proofErr w:type="spellEnd"/>
       <w:r>
         <w:rPr>
           <w:rFonts w:ascii="Verdana" w:hAnsi="Verdana" w:cs="Calibri"/>
@@ -4495,7 +4381,6 @@
         </w:rPr>
         <w:t xml:space="preserve">Kliknąć na </w:t>
       </w:r>
-      <w:proofErr w:type="spellStart"/>
       <w:r>
         <w:rPr>
           <w:rFonts w:ascii="Verdana" w:hAnsi="Verdana" w:cs="Calibri"/>
@@ -4503,7 +4388,6 @@
         </w:rPr>
         <w:t>Enable</w:t>
       </w:r>
-      <w:proofErr w:type="spellEnd"/>
       <w:r>
         <w:rPr>
           <w:rFonts w:ascii="Verdana" w:hAnsi="Verdana" w:cs="Calibri"/>
@@ -4616,6 +4500,7 @@
           <w:rFonts w:ascii="Verdana" w:hAnsi="Verdana" w:cs="Calibri"/>
           <w:noProof/>
         </w:rPr>
+        <w:lastRenderedPageBreak/>
         <w:drawing>
           <wp:inline distT="0" distB="0" distL="0" distR="0" wp14:anchorId="63B8D1B1" wp14:editId="0689C46F">
             <wp:extent cx="4305300" cy="3225800"/>
@@ -4742,56 +4627,8 @@
           <w:b/>
           <w:lang w:val="en-US"/>
         </w:rPr>
-        <w:t>bin/</w:t>
-      </w:r>
-      <w:proofErr w:type="spellStart"/>
-      <w:r>
-        <w:rPr>
-          <w:rFonts w:ascii="Verdana" w:hAnsi="Verdana" w:cs="Calibri"/>
-          <w:b/>
-          <w:lang w:val="en-US"/>
-        </w:rPr>
-        <w:t>magento</w:t>
-      </w:r>
-      <w:proofErr w:type="spellEnd"/>
-      <w:r>
-        <w:rPr>
-          <w:rFonts w:ascii="Verdana" w:hAnsi="Verdana" w:cs="Calibri"/>
-          <w:b/>
-          <w:lang w:val="en-US"/>
-        </w:rPr>
-        <w:t xml:space="preserve"> </w:t>
-      </w:r>
-      <w:proofErr w:type="spellStart"/>
-      <w:proofErr w:type="gramStart"/>
-      <w:r>
-        <w:rPr>
-          <w:rFonts w:ascii="Verdana" w:hAnsi="Verdana" w:cs="Calibri"/>
-          <w:b/>
-          <w:lang w:val="en-US"/>
-        </w:rPr>
-        <w:t>module:enable</w:t>
-      </w:r>
-      <w:proofErr w:type="spellEnd"/>
-      <w:proofErr w:type="gramEnd"/>
-      <w:r>
-        <w:rPr>
-          <w:rFonts w:ascii="Verdana" w:hAnsi="Verdana" w:cs="Calibri"/>
-          <w:b/>
-          <w:lang w:val="en-US"/>
-        </w:rPr>
-        <w:t xml:space="preserve"> </w:t>
-      </w:r>
-      <w:proofErr w:type="spellStart"/>
-      <w:r>
-        <w:rPr>
-          <w:rFonts w:ascii="Verdana" w:hAnsi="Verdana" w:cs="Calibri"/>
-          <w:b/>
-          <w:lang w:val="en-US"/>
-        </w:rPr>
-        <w:t>BlueMedia_BluePayment</w:t>
-      </w:r>
-      <w:proofErr w:type="spellEnd"/>
+        <w:t>bin/magento module:enable BlueMedia_BluePayment</w:t>
+      </w:r>
       <w:r>
         <w:rPr>
           <w:rFonts w:ascii="Verdana" w:hAnsi="Verdana" w:cs="Calibri"/>
@@ -4818,35 +4655,8 @@
           <w:rFonts w:ascii="Verdana" w:hAnsi="Verdana" w:cs="Calibri"/>
           <w:b/>
         </w:rPr>
-        <w:t>bin/</w:t>
-      </w:r>
-      <w:proofErr w:type="spellStart"/>
-      <w:r>
-        <w:rPr>
-          <w:rFonts w:ascii="Verdana" w:hAnsi="Verdana" w:cs="Calibri"/>
-          <w:b/>
-        </w:rPr>
-        <w:t>magento</w:t>
-      </w:r>
-      <w:proofErr w:type="spellEnd"/>
-      <w:r>
-        <w:rPr>
-          <w:rFonts w:ascii="Verdana" w:hAnsi="Verdana" w:cs="Calibri"/>
-          <w:b/>
-        </w:rPr>
-        <w:t xml:space="preserve"> </w:t>
-      </w:r>
-      <w:proofErr w:type="spellStart"/>
-      <w:proofErr w:type="gramStart"/>
-      <w:r>
-        <w:rPr>
-          <w:rFonts w:ascii="Verdana" w:hAnsi="Verdana" w:cs="Calibri"/>
-          <w:b/>
-        </w:rPr>
-        <w:t>setup:upgrade</w:t>
-      </w:r>
-      <w:proofErr w:type="spellEnd"/>
-      <w:proofErr w:type="gramEnd"/>
+        <w:t>bin/magento setup:upgrade</w:t>
+      </w:r>
     </w:p>
     <w:p>
       <w:pPr>
@@ -4865,42 +4675,8 @@
           <w:rFonts w:ascii="Verdana" w:hAnsi="Verdana" w:cs="Calibri"/>
           <w:b/>
         </w:rPr>
-        <w:t>bin/</w:t>
-      </w:r>
-      <w:proofErr w:type="spellStart"/>
-      <w:r>
-        <w:rPr>
-          <w:rFonts w:ascii="Verdana" w:hAnsi="Verdana" w:cs="Calibri"/>
-          <w:b/>
-        </w:rPr>
-        <w:t>magento</w:t>
-      </w:r>
-      <w:proofErr w:type="spellEnd"/>
-      <w:r>
-        <w:rPr>
-          <w:rFonts w:ascii="Verdana" w:hAnsi="Verdana" w:cs="Calibri"/>
-          <w:b/>
-        </w:rPr>
-        <w:t xml:space="preserve"> </w:t>
-      </w:r>
-      <w:proofErr w:type="spellStart"/>
-      <w:proofErr w:type="gramStart"/>
-      <w:r>
-        <w:rPr>
-          <w:rFonts w:ascii="Verdana" w:hAnsi="Verdana" w:cs="Calibri"/>
-          <w:b/>
-        </w:rPr>
-        <w:t>setup:di</w:t>
-      </w:r>
-      <w:proofErr w:type="gramEnd"/>
-      <w:r>
-        <w:rPr>
-          <w:rFonts w:ascii="Verdana" w:hAnsi="Verdana" w:cs="Calibri"/>
-          <w:b/>
-        </w:rPr>
-        <w:t>:compile</w:t>
-      </w:r>
-      <w:proofErr w:type="spellEnd"/>
+        <w:t>bin/magento setup:di:compile</w:t>
+      </w:r>
     </w:p>
     <w:p>
       <w:pPr>
@@ -4919,35 +4695,8 @@
           <w:rFonts w:ascii="Verdana" w:hAnsi="Verdana" w:cs="Calibri"/>
           <w:b/>
         </w:rPr>
-        <w:t>bin/</w:t>
-      </w:r>
-      <w:proofErr w:type="spellStart"/>
-      <w:r>
-        <w:rPr>
-          <w:rFonts w:ascii="Verdana" w:hAnsi="Verdana" w:cs="Calibri"/>
-          <w:b/>
-        </w:rPr>
-        <w:t>magento</w:t>
-      </w:r>
-      <w:proofErr w:type="spellEnd"/>
-      <w:r>
-        <w:rPr>
-          <w:rFonts w:ascii="Verdana" w:hAnsi="Verdana" w:cs="Calibri"/>
-          <w:b/>
-        </w:rPr>
-        <w:t xml:space="preserve"> </w:t>
-      </w:r>
-      <w:proofErr w:type="spellStart"/>
-      <w:proofErr w:type="gramStart"/>
-      <w:r>
-        <w:rPr>
-          <w:rFonts w:ascii="Verdana" w:hAnsi="Verdana" w:cs="Calibri"/>
-          <w:b/>
-        </w:rPr>
-        <w:t>cache:flush</w:t>
-      </w:r>
-      <w:proofErr w:type="spellEnd"/>
-      <w:proofErr w:type="gramEnd"/>
+        <w:t>bin/magento cache:flush</w:t>
+      </w:r>
     </w:p>
     <w:p>
       <w:pPr>
@@ -4964,7 +4713,6 @@
         <w:rPr>
           <w:rFonts w:ascii="Verdana" w:hAnsi="Verdana" w:cs="Calibri"/>
         </w:rPr>
-        <w:lastRenderedPageBreak/>
         <w:t xml:space="preserve">Moduł został aktywowany. Można przejść do </w:t>
       </w:r>
       <w:hyperlink w:anchor="_Konfiguracja_1" w:history="1">
@@ -5033,23 +4781,7 @@
           <w:rFonts w:ascii="Verdana" w:hAnsi="Verdana" w:cs="Calibri"/>
           <w:b/>
         </w:rPr>
-        <w:t>Konfiguracja [</w:t>
-      </w:r>
-      <w:proofErr w:type="spellStart"/>
-      <w:r>
-        <w:rPr>
-          <w:rFonts w:ascii="Verdana" w:hAnsi="Verdana" w:cs="Calibri"/>
-          <w:b/>
-        </w:rPr>
-        <w:t>Configuration</w:t>
-      </w:r>
-      <w:proofErr w:type="spellEnd"/>
-      <w:r>
-        <w:rPr>
-          <w:rFonts w:ascii="Verdana" w:hAnsi="Verdana" w:cs="Calibri"/>
-          <w:b/>
-        </w:rPr>
-        <w:t>]</w:t>
+        <w:t>Konfiguracja [Configuration]</w:t>
       </w:r>
       <w:r>
         <w:rPr>
@@ -5088,39 +4820,7 @@
           <w:rFonts w:ascii="Verdana" w:hAnsi="Verdana" w:cs="Calibri"/>
           <w:b/>
         </w:rPr>
-        <w:t>Metody płatności [</w:t>
-      </w:r>
-      <w:proofErr w:type="spellStart"/>
-      <w:r>
-        <w:rPr>
-          <w:rFonts w:ascii="Verdana" w:hAnsi="Verdana" w:cs="Calibri"/>
-          <w:b/>
-        </w:rPr>
-        <w:t>Payment</w:t>
-      </w:r>
-      <w:proofErr w:type="spellEnd"/>
-      <w:r>
-        <w:rPr>
-          <w:rFonts w:ascii="Verdana" w:hAnsi="Verdana" w:cs="Calibri"/>
-          <w:b/>
-        </w:rPr>
-        <w:t xml:space="preserve"> </w:t>
-      </w:r>
-      <w:proofErr w:type="spellStart"/>
-      <w:r>
-        <w:rPr>
-          <w:rFonts w:ascii="Verdana" w:hAnsi="Verdana" w:cs="Calibri"/>
-          <w:b/>
-        </w:rPr>
-        <w:t>Methods</w:t>
-      </w:r>
-      <w:proofErr w:type="spellEnd"/>
-      <w:r>
-        <w:rPr>
-          <w:rFonts w:ascii="Verdana" w:hAnsi="Verdana" w:cs="Calibri"/>
-          <w:b/>
-        </w:rPr>
-        <w:t>]</w:t>
+        <w:t>Metody płatności [Payment Methods]</w:t>
       </w:r>
       <w:r>
         <w:rPr>
@@ -5146,23 +4846,7 @@
           <w:rFonts w:ascii="Verdana" w:hAnsi="Verdana" w:cs="Calibri"/>
           <w:b/>
         </w:rPr>
-        <w:t xml:space="preserve">Płatność online BM [Online </w:t>
-      </w:r>
-      <w:proofErr w:type="spellStart"/>
-      <w:r>
-        <w:rPr>
-          <w:rFonts w:ascii="Verdana" w:hAnsi="Verdana" w:cs="Calibri"/>
-          <w:b/>
-        </w:rPr>
-        <w:t>Payment</w:t>
-      </w:r>
-      <w:proofErr w:type="spellEnd"/>
-      <w:r>
-        <w:rPr>
-          <w:rFonts w:ascii="Verdana" w:hAnsi="Verdana" w:cs="Calibri"/>
-          <w:b/>
-        </w:rPr>
-        <w:t xml:space="preserve"> BM]</w:t>
+        <w:t>Płatność online BM [Online Payment BM]</w:t>
       </w:r>
       <w:r>
         <w:rPr>
@@ -5262,23 +4946,7 @@
           <w:rFonts w:ascii="Verdana" w:hAnsi="Verdana" w:cs="Calibri"/>
           <w:b/>
         </w:rPr>
-        <w:t>Włączony [</w:t>
-      </w:r>
-      <w:proofErr w:type="spellStart"/>
-      <w:r>
-        <w:rPr>
-          <w:rFonts w:ascii="Verdana" w:hAnsi="Verdana" w:cs="Calibri"/>
-          <w:b/>
-        </w:rPr>
-        <w:t>Enabled</w:t>
-      </w:r>
-      <w:proofErr w:type="spellEnd"/>
-      <w:r>
-        <w:rPr>
-          <w:rFonts w:ascii="Verdana" w:hAnsi="Verdana" w:cs="Calibri"/>
-          <w:b/>
-        </w:rPr>
-        <w:t>]</w:t>
+        <w:t>Włączony [Enabled]</w:t>
       </w:r>
       <w:r>
         <w:rPr>
@@ -5291,23 +4959,7 @@
           <w:rFonts w:ascii="Verdana" w:hAnsi="Verdana" w:cs="Calibri"/>
           <w:b/>
         </w:rPr>
-        <w:t>Tak [</w:t>
-      </w:r>
-      <w:proofErr w:type="spellStart"/>
-      <w:r>
-        <w:rPr>
-          <w:rFonts w:ascii="Verdana" w:hAnsi="Verdana" w:cs="Calibri"/>
-          <w:b/>
-        </w:rPr>
-        <w:t>Yes</w:t>
-      </w:r>
-      <w:proofErr w:type="spellEnd"/>
-      <w:r>
-        <w:rPr>
-          <w:rFonts w:ascii="Verdana" w:hAnsi="Verdana" w:cs="Calibri"/>
-          <w:b/>
-        </w:rPr>
-        <w:t>]</w:t>
+        <w:t>Tak [Yes]</w:t>
       </w:r>
       <w:r>
         <w:rPr>
@@ -5332,23 +4984,8 @@
           <w:rFonts w:ascii="Verdana" w:hAnsi="Verdana" w:cs="Calibri"/>
           <w:b/>
         </w:rPr>
-        <w:t>Tytuł [</w:t>
-      </w:r>
-      <w:proofErr w:type="spellStart"/>
-      <w:r>
-        <w:rPr>
-          <w:rFonts w:ascii="Verdana" w:hAnsi="Verdana" w:cs="Calibri"/>
-          <w:b/>
-        </w:rPr>
-        <w:t>Title</w:t>
-      </w:r>
-      <w:proofErr w:type="spellEnd"/>
-      <w:r>
-        <w:rPr>
-          <w:rFonts w:ascii="Verdana" w:hAnsi="Verdana" w:cs="Calibri"/>
-          <w:b/>
-        </w:rPr>
-        <w:t>]</w:t>
+        <w:lastRenderedPageBreak/>
+        <w:t>Tytuł [Title]</w:t>
       </w:r>
       <w:r>
         <w:rPr>
@@ -5420,23 +5057,7 @@
           <w:rFonts w:ascii="Verdana" w:hAnsi="Verdana" w:cs="Calibri"/>
           <w:b/>
         </w:rPr>
-        <w:t xml:space="preserve">Tryb testowy [Test </w:t>
-      </w:r>
-      <w:proofErr w:type="spellStart"/>
-      <w:r>
-        <w:rPr>
-          <w:rFonts w:ascii="Verdana" w:hAnsi="Verdana" w:cs="Calibri"/>
-          <w:b/>
-        </w:rPr>
-        <w:t>Mode</w:t>
-      </w:r>
-      <w:proofErr w:type="spellEnd"/>
-      <w:r>
-        <w:rPr>
-          <w:rFonts w:ascii="Verdana" w:hAnsi="Verdana" w:cs="Calibri"/>
-          <w:b/>
-        </w:rPr>
-        <w:t>]</w:t>
+        <w:t>Tryb testowy [Test Mode]</w:t>
       </w:r>
     </w:p>
     <w:p>
@@ -5477,19 +5098,8 @@
           <w:bCs/>
           <w:lang w:val="en-US"/>
         </w:rPr>
-        <w:t xml:space="preserve">ID </w:t>
-      </w:r>
-      <w:proofErr w:type="spellStart"/>
-      <w:r>
-        <w:rPr>
-          <w:rFonts w:ascii="Verdana" w:hAnsi="Verdana" w:cs="Calibri"/>
-          <w:b/>
-          <w:bCs/>
-          <w:lang w:val="en-US"/>
-        </w:rPr>
-        <w:t>serwisu</w:t>
-      </w:r>
-      <w:proofErr w:type="spellEnd"/>
+        <w:t>ID serwisu</w:t>
+      </w:r>
       <w:r>
         <w:rPr>
           <w:rFonts w:ascii="Verdana" w:hAnsi="Verdana" w:cs="Calibri"/>
@@ -5524,39 +5134,7 @@
           <w:rFonts w:ascii="Verdana" w:hAnsi="Verdana" w:cs="Calibri"/>
           <w:b/>
         </w:rPr>
-        <w:t>Klucz współdzielony [</w:t>
-      </w:r>
-      <w:proofErr w:type="spellStart"/>
-      <w:r>
-        <w:rPr>
-          <w:rFonts w:ascii="Verdana" w:hAnsi="Verdana" w:cs="Calibri"/>
-          <w:b/>
-        </w:rPr>
-        <w:t>Shared</w:t>
-      </w:r>
-      <w:proofErr w:type="spellEnd"/>
-      <w:r>
-        <w:rPr>
-          <w:rFonts w:ascii="Verdana" w:hAnsi="Verdana" w:cs="Calibri"/>
-          <w:b/>
-        </w:rPr>
-        <w:t xml:space="preserve"> </w:t>
-      </w:r>
-      <w:proofErr w:type="spellStart"/>
-      <w:r>
-        <w:rPr>
-          <w:rFonts w:ascii="Verdana" w:hAnsi="Verdana" w:cs="Calibri"/>
-          <w:b/>
-        </w:rPr>
-        <w:t>Key</w:t>
-      </w:r>
-      <w:proofErr w:type="spellEnd"/>
-      <w:r>
-        <w:rPr>
-          <w:rFonts w:ascii="Verdana" w:hAnsi="Verdana" w:cs="Calibri"/>
-          <w:b/>
-        </w:rPr>
-        <w:t>]</w:t>
+        <w:t>Klucz współdzielony [Shared Key]</w:t>
       </w:r>
       <w:r>
         <w:rPr>
@@ -5651,7 +5229,6 @@
         </w:rPr>
         <w:t xml:space="preserve"> </w:t>
       </w:r>
-      <w:proofErr w:type="spellStart"/>
       <w:r>
         <w:rPr>
           <w:rFonts w:ascii="Verdana" w:hAnsi="Verdana" w:cs="Calibri"/>
@@ -5659,7 +5236,6 @@
         </w:rPr>
         <w:t>BluePayment</w:t>
       </w:r>
-      <w:proofErr w:type="spellEnd"/>
       <w:r>
         <w:rPr>
           <w:rFonts w:ascii="Verdana" w:hAnsi="Verdana" w:cs="Calibri"/>
@@ -5673,7 +5249,6 @@
         </w:rPr>
         <w:t>Kanały płatności [</w:t>
       </w:r>
-      <w:proofErr w:type="spellStart"/>
       <w:r>
         <w:rPr>
           <w:rFonts w:ascii="Verdana" w:hAnsi="Verdana" w:cs="Calibri"/>
@@ -5681,7 +5256,6 @@
         </w:rPr>
         <w:t>Gatways</w:t>
       </w:r>
-      <w:proofErr w:type="spellEnd"/>
       <w:r>
         <w:rPr>
           <w:rFonts w:ascii="Verdana" w:hAnsi="Verdana" w:cs="Calibri"/>
@@ -5781,23 +5355,7 @@
           <w:rFonts w:ascii="Verdana" w:hAnsi="Verdana" w:cs="Calibri"/>
           <w:b/>
         </w:rPr>
-        <w:t>[</w:t>
-      </w:r>
-      <w:proofErr w:type="spellStart"/>
-      <w:r>
-        <w:rPr>
-          <w:rFonts w:ascii="Verdana" w:hAnsi="Verdana" w:cs="Calibri"/>
-          <w:b/>
-        </w:rPr>
-        <w:t>Synchronize</w:t>
-      </w:r>
-      <w:proofErr w:type="spellEnd"/>
-      <w:r>
-        <w:rPr>
-          <w:rFonts w:ascii="Verdana" w:hAnsi="Verdana" w:cs="Calibri"/>
-          <w:b/>
-        </w:rPr>
-        <w:t xml:space="preserve"> </w:t>
+        <w:t xml:space="preserve">[Synchronize </w:t>
       </w:r>
       <w:r>
         <w:rPr>
@@ -5898,21 +5456,7 @@
         <w:rPr>
           <w:rFonts w:ascii="Verdana" w:hAnsi="Verdana" w:cs="Calibri"/>
         </w:rPr>
-        <w:t xml:space="preserve">Na liście kliknąć na wiersz z kanałem, który chcemy </w:t>
-      </w:r>
-      <w:proofErr w:type="spellStart"/>
-      <w:r>
-        <w:rPr>
-          <w:rFonts w:ascii="Verdana" w:hAnsi="Verdana" w:cs="Calibri"/>
-        </w:rPr>
-        <w:t>zedytować</w:t>
-      </w:r>
-      <w:proofErr w:type="spellEnd"/>
-      <w:r>
-        <w:rPr>
-          <w:rFonts w:ascii="Verdana" w:hAnsi="Verdana" w:cs="Calibri"/>
-        </w:rPr>
-        <w:t>.</w:t>
+        <w:t>Na liście kliknąć na wiersz z kanałem, który chcemy zedytować.</w:t>
       </w:r>
     </w:p>
     <w:p>
@@ -5949,7 +5493,6 @@
           <w:rFonts w:ascii="Verdana" w:hAnsi="Verdana" w:cs="Calibri"/>
           <w:b/>
         </w:rPr>
-        <w:lastRenderedPageBreak/>
         <w:t>Status kanału [Status]</w:t>
       </w:r>
       <w:r>
@@ -5962,21 +5505,7 @@
         <w:rPr>
           <w:rFonts w:ascii="Verdana" w:hAnsi="Verdana" w:cs="Calibri"/>
         </w:rPr>
-        <w:t xml:space="preserve">Odświeżenie kanałów następuje co 5 minut (w przypadku poprawnego skonfigurowania </w:t>
-      </w:r>
-      <w:proofErr w:type="spellStart"/>
-      <w:r>
-        <w:rPr>
-          <w:rFonts w:ascii="Verdana" w:hAnsi="Verdana" w:cs="Calibri"/>
-        </w:rPr>
-        <w:t>CRONa</w:t>
-      </w:r>
-      <w:proofErr w:type="spellEnd"/>
-      <w:r>
-        <w:rPr>
-          <w:rFonts w:ascii="Verdana" w:hAnsi="Verdana" w:cs="Calibri"/>
-        </w:rPr>
-        <w:t>).</w:t>
+        <w:t>Odświeżenie kanałów następuje co 5 minut (w przypadku poprawnego skonfigurowania CRONa).</w:t>
       </w:r>
     </w:p>
     <w:p>
@@ -6001,23 +5530,7 @@
           <w:rFonts w:ascii="Verdana" w:hAnsi="Verdana" w:cs="Calibri"/>
           <w:b/>
         </w:rPr>
-        <w:t>Waluta [</w:t>
-      </w:r>
-      <w:proofErr w:type="spellStart"/>
-      <w:r>
-        <w:rPr>
-          <w:rFonts w:ascii="Verdana" w:hAnsi="Verdana" w:cs="Calibri"/>
-          <w:b/>
-        </w:rPr>
-        <w:t>Currency</w:t>
-      </w:r>
-      <w:proofErr w:type="spellEnd"/>
-      <w:r>
-        <w:rPr>
-          <w:rFonts w:ascii="Verdana" w:hAnsi="Verdana" w:cs="Calibri"/>
-          <w:b/>
-        </w:rPr>
-        <w:t>]</w:t>
+        <w:t>Waluta [Currency]</w:t>
       </w:r>
     </w:p>
     <w:p>
@@ -6067,23 +5580,7 @@
           <w:rFonts w:ascii="Verdana" w:hAnsi="Verdana" w:cs="Calibri"/>
           <w:b/>
         </w:rPr>
-        <w:t xml:space="preserve">Nazwa banku [Bank </w:t>
-      </w:r>
-      <w:proofErr w:type="spellStart"/>
-      <w:r>
-        <w:rPr>
-          <w:rFonts w:ascii="Verdana" w:hAnsi="Verdana" w:cs="Calibri"/>
-          <w:b/>
-        </w:rPr>
-        <w:t>Name</w:t>
-      </w:r>
-      <w:proofErr w:type="spellEnd"/>
-      <w:r>
-        <w:rPr>
-          <w:rFonts w:ascii="Verdana" w:hAnsi="Verdana" w:cs="Calibri"/>
-          <w:b/>
-        </w:rPr>
-        <w:t>]</w:t>
+        <w:t>Nazwa banku [Bank Name]</w:t>
       </w:r>
     </w:p>
     <w:p>
@@ -6115,23 +5612,7 @@
           <w:rFonts w:ascii="Verdana" w:hAnsi="Verdana" w:cs="Calibri"/>
           <w:b/>
         </w:rPr>
-        <w:t>Nazwa [</w:t>
-      </w:r>
-      <w:proofErr w:type="spellStart"/>
-      <w:r>
-        <w:rPr>
-          <w:rFonts w:ascii="Verdana" w:hAnsi="Verdana" w:cs="Calibri"/>
-          <w:b/>
-        </w:rPr>
-        <w:t>Name</w:t>
-      </w:r>
-      <w:proofErr w:type="spellEnd"/>
-      <w:r>
-        <w:rPr>
-          <w:rFonts w:ascii="Verdana" w:hAnsi="Verdana" w:cs="Calibri"/>
-          <w:b/>
-        </w:rPr>
-        <w:t>]</w:t>
+        <w:t>Nazwa [Name]</w:t>
       </w:r>
       <w:r>
         <w:rPr>
@@ -6186,23 +5667,8 @@
           <w:rFonts w:ascii="Verdana" w:hAnsi="Verdana" w:cs="Calibri"/>
           <w:b/>
         </w:rPr>
-        <w:t>Opis [</w:t>
-      </w:r>
-      <w:proofErr w:type="spellStart"/>
-      <w:r>
-        <w:rPr>
-          <w:rFonts w:ascii="Verdana" w:hAnsi="Verdana" w:cs="Calibri"/>
-          <w:b/>
-        </w:rPr>
-        <w:t>Description</w:t>
-      </w:r>
-      <w:proofErr w:type="spellEnd"/>
-      <w:r>
-        <w:rPr>
-          <w:rFonts w:ascii="Verdana" w:hAnsi="Verdana" w:cs="Calibri"/>
-          <w:b/>
-        </w:rPr>
-        <w:t>]</w:t>
+        <w:lastRenderedPageBreak/>
+        <w:t>Opis [Description]</w:t>
       </w:r>
       <w:r>
         <w:rPr>
@@ -6378,23 +5844,7 @@
           <w:rFonts w:ascii="Verdana" w:hAnsi="Verdana" w:cs="Calibri"/>
           <w:b/>
         </w:rPr>
-        <w:t xml:space="preserve"> [</w:t>
-      </w:r>
-      <w:proofErr w:type="spellStart"/>
-      <w:r>
-        <w:rPr>
-          <w:rFonts w:ascii="Verdana" w:hAnsi="Verdana" w:cs="Calibri"/>
-          <w:b/>
-        </w:rPr>
-        <w:t>Type</w:t>
-      </w:r>
-      <w:proofErr w:type="spellEnd"/>
-      <w:r>
-        <w:rPr>
-          <w:rFonts w:ascii="Verdana" w:hAnsi="Verdana" w:cs="Calibri"/>
-          <w:b/>
-        </w:rPr>
-        <w:t>]</w:t>
+        <w:t xml:space="preserve"> [Type]</w:t>
       </w:r>
       <w:r>
         <w:rPr>
@@ -6421,55 +5871,7 @@
           <w:rFonts w:ascii="Verdana" w:hAnsi="Verdana" w:cs="Calibri"/>
           <w:b/>
         </w:rPr>
-        <w:t>Traktuj jako oddzielną metodę płatności [</w:t>
-      </w:r>
-      <w:proofErr w:type="spellStart"/>
-      <w:r>
-        <w:rPr>
-          <w:rFonts w:ascii="Verdana" w:hAnsi="Verdana" w:cs="Calibri"/>
-          <w:b/>
-        </w:rPr>
-        <w:t>Is</w:t>
-      </w:r>
-      <w:proofErr w:type="spellEnd"/>
-      <w:r>
-        <w:rPr>
-          <w:rFonts w:ascii="Verdana" w:hAnsi="Verdana" w:cs="Calibri"/>
-          <w:b/>
-        </w:rPr>
-        <w:t xml:space="preserve"> </w:t>
-      </w:r>
-      <w:proofErr w:type="spellStart"/>
-      <w:r>
-        <w:rPr>
-          <w:rFonts w:ascii="Verdana" w:hAnsi="Verdana" w:cs="Calibri"/>
-          <w:b/>
-        </w:rPr>
-        <w:t>separated</w:t>
-      </w:r>
-      <w:proofErr w:type="spellEnd"/>
-      <w:r>
-        <w:rPr>
-          <w:rFonts w:ascii="Verdana" w:hAnsi="Verdana" w:cs="Calibri"/>
-          <w:b/>
-        </w:rPr>
-        <w:t xml:space="preserve"> </w:t>
-      </w:r>
-      <w:proofErr w:type="spellStart"/>
-      <w:r>
-        <w:rPr>
-          <w:rFonts w:ascii="Verdana" w:hAnsi="Verdana" w:cs="Calibri"/>
-          <w:b/>
-        </w:rPr>
-        <w:t>method</w:t>
-      </w:r>
-      <w:proofErr w:type="spellEnd"/>
-      <w:r>
-        <w:rPr>
-          <w:rFonts w:ascii="Verdana" w:hAnsi="Verdana" w:cs="Calibri"/>
-          <w:b/>
-        </w:rPr>
-        <w:t>]</w:t>
+        <w:t>Traktuj jako oddzielną metodę płatności [Is separated method]</w:t>
       </w:r>
       <w:bookmarkEnd w:id="25"/>
       <w:bookmarkEnd w:id="26"/>
@@ -6628,39 +6030,7 @@
           <w:rFonts w:ascii="Verdana" w:hAnsi="Verdana" w:cs="Calibri"/>
           <w:b/>
         </w:rPr>
-        <w:t>Użyj własnego logo [</w:t>
-      </w:r>
-      <w:proofErr w:type="spellStart"/>
-      <w:r>
-        <w:rPr>
-          <w:rFonts w:ascii="Verdana" w:hAnsi="Verdana" w:cs="Calibri"/>
-          <w:b/>
-        </w:rPr>
-        <w:t>Use</w:t>
-      </w:r>
-      <w:proofErr w:type="spellEnd"/>
-      <w:r>
-        <w:rPr>
-          <w:rFonts w:ascii="Verdana" w:hAnsi="Verdana" w:cs="Calibri"/>
-          <w:b/>
-        </w:rPr>
-        <w:t xml:space="preserve"> </w:t>
-      </w:r>
-      <w:proofErr w:type="spellStart"/>
-      <w:r>
-        <w:rPr>
-          <w:rFonts w:ascii="Verdana" w:hAnsi="Verdana" w:cs="Calibri"/>
-          <w:b/>
-        </w:rPr>
-        <w:t>Own</w:t>
-      </w:r>
-      <w:proofErr w:type="spellEnd"/>
-      <w:r>
-        <w:rPr>
-          <w:rFonts w:ascii="Verdana" w:hAnsi="Verdana" w:cs="Calibri"/>
-          <w:b/>
-        </w:rPr>
-        <w:t xml:space="preserve"> Logo]</w:t>
+        <w:t>Użyj własnego logo [Use Own Logo]</w:t>
       </w:r>
       <w:r>
         <w:rPr>
@@ -6703,24 +6073,7 @@
           <w:rFonts w:ascii="Verdana" w:hAnsi="Verdana" w:cs="Calibri"/>
           <w:b/>
         </w:rPr>
-        <w:lastRenderedPageBreak/>
-        <w:t xml:space="preserve">Ścieżka do logo [Logo </w:t>
-      </w:r>
-      <w:proofErr w:type="spellStart"/>
-      <w:r>
-        <w:rPr>
-          <w:rFonts w:ascii="Verdana" w:hAnsi="Verdana" w:cs="Calibri"/>
-          <w:b/>
-        </w:rPr>
-        <w:t>Path</w:t>
-      </w:r>
-      <w:proofErr w:type="spellEnd"/>
-      <w:r>
-        <w:rPr>
-          <w:rFonts w:ascii="Verdana" w:hAnsi="Verdana" w:cs="Calibri"/>
-          <w:b/>
-        </w:rPr>
-        <w:t>]</w:t>
+        <w:t>Ścieżka do logo [Logo Path]</w:t>
       </w:r>
       <w:r>
         <w:rPr>
@@ -6751,39 +6104,7 @@
           <w:rFonts w:ascii="Verdana" w:hAnsi="Verdana" w:cs="Calibri"/>
           <w:b/>
         </w:rPr>
-        <w:t>Użyj własnego logo [</w:t>
-      </w:r>
-      <w:proofErr w:type="spellStart"/>
-      <w:r>
-        <w:rPr>
-          <w:rFonts w:ascii="Verdana" w:hAnsi="Verdana" w:cs="Calibri"/>
-          <w:b/>
-        </w:rPr>
-        <w:t>Use</w:t>
-      </w:r>
-      <w:proofErr w:type="spellEnd"/>
-      <w:r>
-        <w:rPr>
-          <w:rFonts w:ascii="Verdana" w:hAnsi="Verdana" w:cs="Calibri"/>
-          <w:b/>
-        </w:rPr>
-        <w:t xml:space="preserve"> </w:t>
-      </w:r>
-      <w:proofErr w:type="spellStart"/>
-      <w:r>
-        <w:rPr>
-          <w:rFonts w:ascii="Verdana" w:hAnsi="Verdana" w:cs="Calibri"/>
-          <w:b/>
-        </w:rPr>
-        <w:t>Own</w:t>
-      </w:r>
-      <w:proofErr w:type="spellEnd"/>
-      <w:r>
-        <w:rPr>
-          <w:rFonts w:ascii="Verdana" w:hAnsi="Verdana" w:cs="Calibri"/>
-          <w:b/>
-        </w:rPr>
-        <w:t xml:space="preserve"> Logo]</w:t>
+        <w:t>Użyj własnego logo [Use Own Logo]</w:t>
       </w:r>
       <w:r>
         <w:rPr>
@@ -6814,23 +6135,7 @@
           <w:rFonts w:ascii="Verdana" w:hAnsi="Verdana" w:cs="Calibri"/>
           <w:b/>
         </w:rPr>
-        <w:t xml:space="preserve">Data ostatniego odświeżenia [Status </w:t>
-      </w:r>
-      <w:proofErr w:type="spellStart"/>
-      <w:r>
-        <w:rPr>
-          <w:rFonts w:ascii="Verdana" w:hAnsi="Verdana" w:cs="Calibri"/>
-          <w:b/>
-        </w:rPr>
-        <w:t>Date</w:t>
-      </w:r>
-      <w:proofErr w:type="spellEnd"/>
-      <w:r>
-        <w:rPr>
-          <w:rFonts w:ascii="Verdana" w:hAnsi="Verdana" w:cs="Calibri"/>
-          <w:b/>
-        </w:rPr>
-        <w:t>]</w:t>
+        <w:t>Data ostatniego odświeżenia [Status Date]</w:t>
       </w:r>
       <w:r>
         <w:rPr>
@@ -6873,23 +6178,7 @@
           <w:rFonts w:ascii="Verdana" w:hAnsi="Verdana" w:cs="Calibri"/>
           <w:b/>
         </w:rPr>
-        <w:t xml:space="preserve">Wymuś wyłączenie [Force </w:t>
-      </w:r>
-      <w:proofErr w:type="spellStart"/>
-      <w:r>
-        <w:rPr>
-          <w:rFonts w:ascii="Verdana" w:hAnsi="Verdana" w:cs="Calibri"/>
-          <w:b/>
-        </w:rPr>
-        <w:t>Disable</w:t>
-      </w:r>
-      <w:proofErr w:type="spellEnd"/>
-      <w:r>
-        <w:rPr>
-          <w:rFonts w:ascii="Verdana" w:hAnsi="Verdana" w:cs="Calibri"/>
-          <w:b/>
-        </w:rPr>
-        <w:t>]</w:t>
+        <w:t>Wymuś wyłączenie [Force Disable]</w:t>
       </w:r>
       <w:r>
         <w:rPr>
@@ -6943,6 +6232,7 @@
         <w:rPr>
           <w:rFonts w:ascii="Verdana" w:hAnsi="Verdana"/>
         </w:rPr>
+        <w:lastRenderedPageBreak/>
         <w:t>Odświeżenie pamięci podręcznej (cache)</w:t>
       </w:r>
       <w:bookmarkEnd w:id="28"/>
@@ -7021,7 +6311,6 @@
         </w:rPr>
         <w:t xml:space="preserve">Zaznaczyć </w:t>
       </w:r>
-      <w:proofErr w:type="spellStart"/>
       <w:r>
         <w:rPr>
           <w:rFonts w:ascii="Verdana" w:hAnsi="Verdana"/>
@@ -7029,7 +6318,6 @@
         </w:rPr>
         <w:t>Configuration</w:t>
       </w:r>
-      <w:proofErr w:type="spellEnd"/>
       <w:r>
         <w:rPr>
           <w:rFonts w:ascii="Verdana" w:hAnsi="Verdana"/>
@@ -7059,23 +6347,7 @@
           <w:rFonts w:ascii="Verdana" w:hAnsi="Verdana"/>
           <w:b/>
         </w:rPr>
-        <w:t>Odśwież [</w:t>
-      </w:r>
-      <w:proofErr w:type="spellStart"/>
-      <w:r>
-        <w:rPr>
-          <w:rFonts w:ascii="Verdana" w:hAnsi="Verdana"/>
-          <w:b/>
-        </w:rPr>
-        <w:t>Refresh</w:t>
-      </w:r>
-      <w:proofErr w:type="spellEnd"/>
-      <w:r>
-        <w:rPr>
-          <w:rFonts w:ascii="Verdana" w:hAnsi="Verdana"/>
-          <w:b/>
-        </w:rPr>
-        <w:t>]</w:t>
+        <w:t>Odśwież [Refresh]</w:t>
       </w:r>
       <w:r>
         <w:rPr>
@@ -7106,23 +6378,7 @@
           <w:rFonts w:ascii="Verdana" w:hAnsi="Verdana"/>
           <w:b/>
         </w:rPr>
-        <w:t>Wyślij [</w:t>
-      </w:r>
-      <w:proofErr w:type="spellStart"/>
-      <w:r>
-        <w:rPr>
-          <w:rFonts w:ascii="Verdana" w:hAnsi="Verdana"/>
-          <w:b/>
-        </w:rPr>
-        <w:t>Submit</w:t>
-      </w:r>
-      <w:proofErr w:type="spellEnd"/>
-      <w:r>
-        <w:rPr>
-          <w:rFonts w:ascii="Verdana" w:hAnsi="Verdana"/>
-          <w:b/>
-        </w:rPr>
-        <w:t>]</w:t>
+        <w:t>Wyślij [Submit]</w:t>
       </w:r>
       <w:r>
         <w:rPr>
@@ -7269,17 +6525,9 @@
         <w:rPr>
           <w:rFonts w:ascii="Verdana" w:hAnsi="Verdana" w:cs="Calibri"/>
         </w:rPr>
-        <w:t xml:space="preserve">Płatność w </w:t>
-      </w:r>
-      <w:proofErr w:type="spellStart"/>
-      <w:r>
-        <w:rPr>
-          <w:rFonts w:ascii="Verdana" w:hAnsi="Verdana" w:cs="Calibri"/>
-        </w:rPr>
-        <w:t>iframe</w:t>
+        <w:t>Płatność w iframe</w:t>
       </w:r>
       <w:bookmarkEnd w:id="30"/>
-      <w:proofErr w:type="spellEnd"/>
     </w:p>
     <w:p>
       <w:pPr>
@@ -7449,55 +6697,7 @@
           <w:rFonts w:ascii="Verdana" w:hAnsi="Verdana" w:cs="Calibri"/>
           <w:b/>
         </w:rPr>
-        <w:t xml:space="preserve">Płatność w </w:t>
-      </w:r>
-      <w:proofErr w:type="spellStart"/>
-      <w:r>
-        <w:rPr>
-          <w:rFonts w:ascii="Verdana" w:hAnsi="Verdana" w:cs="Calibri"/>
-          <w:b/>
-        </w:rPr>
-        <w:t>iFrame</w:t>
-      </w:r>
-      <w:proofErr w:type="spellEnd"/>
-      <w:r>
-        <w:rPr>
-          <w:rFonts w:ascii="Verdana" w:hAnsi="Verdana" w:cs="Calibri"/>
-          <w:b/>
-        </w:rPr>
-        <w:t xml:space="preserve"> [</w:t>
-      </w:r>
-      <w:proofErr w:type="spellStart"/>
-      <w:r>
-        <w:rPr>
-          <w:rFonts w:ascii="Verdana" w:hAnsi="Verdana" w:cs="Calibri"/>
-          <w:b/>
-        </w:rPr>
-        <w:t>Iframe</w:t>
-      </w:r>
-      <w:proofErr w:type="spellEnd"/>
-      <w:r>
-        <w:rPr>
-          <w:rFonts w:ascii="Verdana" w:hAnsi="Verdana" w:cs="Calibri"/>
-          <w:b/>
-        </w:rPr>
-        <w:t xml:space="preserve"> </w:t>
-      </w:r>
-      <w:proofErr w:type="spellStart"/>
-      <w:r>
-        <w:rPr>
-          <w:rFonts w:ascii="Verdana" w:hAnsi="Verdana" w:cs="Calibri"/>
-          <w:b/>
-        </w:rPr>
-        <w:t>Payment</w:t>
-      </w:r>
-      <w:proofErr w:type="spellEnd"/>
-      <w:r>
-        <w:rPr>
-          <w:rFonts w:ascii="Verdana" w:hAnsi="Verdana" w:cs="Calibri"/>
-          <w:b/>
-        </w:rPr>
-        <w:t>]</w:t>
+        <w:t>Płatność w iFrame [Iframe Payment]</w:t>
       </w:r>
       <w:r>
         <w:rPr>
@@ -7510,23 +6710,7 @@
           <w:rFonts w:ascii="Verdana" w:hAnsi="Verdana" w:cs="Calibri"/>
           <w:b/>
         </w:rPr>
-        <w:t>Włącz [</w:t>
-      </w:r>
-      <w:proofErr w:type="spellStart"/>
-      <w:r>
-        <w:rPr>
-          <w:rFonts w:ascii="Verdana" w:hAnsi="Verdana" w:cs="Calibri"/>
-          <w:b/>
-        </w:rPr>
-        <w:t>Enable</w:t>
-      </w:r>
-      <w:proofErr w:type="spellEnd"/>
-      <w:r>
-        <w:rPr>
-          <w:rFonts w:ascii="Verdana" w:hAnsi="Verdana" w:cs="Calibri"/>
-          <w:b/>
-        </w:rPr>
-        <w:t>]</w:t>
+        <w:t>Włącz [Enable]</w:t>
       </w:r>
       <w:r>
         <w:rPr>
@@ -7622,55 +6806,7 @@
           <w:rFonts w:ascii="Verdana" w:hAnsi="Verdana" w:cs="Calibri"/>
           <w:b/>
         </w:rPr>
-        <w:t>Traktuj jako oddzielną metodę płatności [</w:t>
-      </w:r>
-      <w:proofErr w:type="spellStart"/>
-      <w:r>
-        <w:rPr>
-          <w:rFonts w:ascii="Verdana" w:hAnsi="Verdana" w:cs="Calibri"/>
-          <w:b/>
-        </w:rPr>
-        <w:t>Is</w:t>
-      </w:r>
-      <w:proofErr w:type="spellEnd"/>
-      <w:r>
-        <w:rPr>
-          <w:rFonts w:ascii="Verdana" w:hAnsi="Verdana" w:cs="Calibri"/>
-          <w:b/>
-        </w:rPr>
-        <w:t xml:space="preserve"> </w:t>
-      </w:r>
-      <w:proofErr w:type="spellStart"/>
-      <w:r>
-        <w:rPr>
-          <w:rFonts w:ascii="Verdana" w:hAnsi="Verdana" w:cs="Calibri"/>
-          <w:b/>
-        </w:rPr>
-        <w:t>separated</w:t>
-      </w:r>
-      <w:proofErr w:type="spellEnd"/>
-      <w:r>
-        <w:rPr>
-          <w:rFonts w:ascii="Verdana" w:hAnsi="Verdana" w:cs="Calibri"/>
-          <w:b/>
-        </w:rPr>
-        <w:t xml:space="preserve"> </w:t>
-      </w:r>
-      <w:proofErr w:type="spellStart"/>
-      <w:r>
-        <w:rPr>
-          <w:rFonts w:ascii="Verdana" w:hAnsi="Verdana" w:cs="Calibri"/>
-          <w:b/>
-        </w:rPr>
-        <w:t>method</w:t>
-      </w:r>
-      <w:proofErr w:type="spellEnd"/>
-      <w:r>
-        <w:rPr>
-          <w:rFonts w:ascii="Verdana" w:hAnsi="Verdana" w:cs="Calibri"/>
-          <w:b/>
-        </w:rPr>
-        <w:t>]</w:t>
+        <w:t>Traktuj jako oddzielną metodę płatności [Is separated method]</w:t>
       </w:r>
       <w:r>
         <w:rPr>
@@ -7763,6 +6899,7 @@
       <w:r>
         <w:rPr>
           <w:rFonts w:ascii="Verdana" w:hAnsi="Verdana" w:cs="Calibri"/>
+          <w:noProof/>
         </w:rPr>
         <w:drawing>
           <wp:inline distT="0" distB="0" distL="0" distR="0" wp14:anchorId="4835255B" wp14:editId="21333F67">
@@ -7935,55 +7072,7 @@
           <w:rFonts w:ascii="Verdana" w:hAnsi="Verdana" w:cs="Calibri"/>
           <w:b/>
         </w:rPr>
-        <w:t>Traktuj jako oddzielną metodę płatności [</w:t>
-      </w:r>
-      <w:proofErr w:type="spellStart"/>
-      <w:r>
-        <w:rPr>
-          <w:rFonts w:ascii="Verdana" w:hAnsi="Verdana" w:cs="Calibri"/>
-          <w:b/>
-        </w:rPr>
-        <w:t>Is</w:t>
-      </w:r>
-      <w:proofErr w:type="spellEnd"/>
-      <w:r>
-        <w:rPr>
-          <w:rFonts w:ascii="Verdana" w:hAnsi="Verdana" w:cs="Calibri"/>
-          <w:b/>
-        </w:rPr>
-        <w:t xml:space="preserve"> </w:t>
-      </w:r>
-      <w:proofErr w:type="spellStart"/>
-      <w:r>
-        <w:rPr>
-          <w:rFonts w:ascii="Verdana" w:hAnsi="Verdana" w:cs="Calibri"/>
-          <w:b/>
-        </w:rPr>
-        <w:t>separated</w:t>
-      </w:r>
-      <w:proofErr w:type="spellEnd"/>
-      <w:r>
-        <w:rPr>
-          <w:rFonts w:ascii="Verdana" w:hAnsi="Verdana" w:cs="Calibri"/>
-          <w:b/>
-        </w:rPr>
-        <w:t xml:space="preserve"> </w:t>
-      </w:r>
-      <w:proofErr w:type="spellStart"/>
-      <w:r>
-        <w:rPr>
-          <w:rFonts w:ascii="Verdana" w:hAnsi="Verdana" w:cs="Calibri"/>
-          <w:b/>
-        </w:rPr>
-        <w:t>method</w:t>
-      </w:r>
-      <w:proofErr w:type="spellEnd"/>
-      <w:r>
-        <w:rPr>
-          <w:rFonts w:ascii="Verdana" w:hAnsi="Verdana" w:cs="Calibri"/>
-          <w:b/>
-        </w:rPr>
-        <w:t>]</w:t>
+        <w:t>Traktuj jako oddzielną metodę płatności [Is separated method]</w:t>
       </w:r>
       <w:r>
         <w:rPr>
@@ -8050,43 +7139,21 @@
           <w:rFonts w:ascii="Verdana" w:hAnsi="Verdana" w:cs="Calibri"/>
         </w:rPr>
         <w:lastRenderedPageBreak/>
-        <w:t xml:space="preserve">Google </w:t>
-      </w:r>
-      <w:proofErr w:type="spellStart"/>
-      <w:r>
-        <w:rPr>
-          <w:rFonts w:ascii="Verdana" w:hAnsi="Verdana" w:cs="Calibri"/>
-        </w:rPr>
-        <w:t>Pay</w:t>
+        <w:t>Google Pay</w:t>
       </w:r>
       <w:bookmarkEnd w:id="39"/>
-      <w:proofErr w:type="spellEnd"/>
-    </w:p>
-    <w:p>
-      <w:pPr>
-        <w:rPr>
-          <w:rFonts w:ascii="Verdana" w:hAnsi="Verdana" w:cs="Calibri"/>
-        </w:rPr>
-      </w:pPr>
-      <w:r>
-        <w:rPr>
-          <w:rFonts w:ascii="Verdana" w:hAnsi="Verdana" w:cs="Calibri"/>
-        </w:rPr>
-        <w:t xml:space="preserve">Umożliwia płatność z wykorzystaniem Google </w:t>
-      </w:r>
-      <w:proofErr w:type="spellStart"/>
-      <w:r>
-        <w:rPr>
-          <w:rFonts w:ascii="Verdana" w:hAnsi="Verdana" w:cs="Calibri"/>
-        </w:rPr>
-        <w:t>Pay</w:t>
-      </w:r>
-      <w:proofErr w:type="spellEnd"/>
-      <w:r>
-        <w:rPr>
-          <w:rFonts w:ascii="Verdana" w:hAnsi="Verdana" w:cs="Calibri"/>
-        </w:rPr>
-        <w:t>, bezpośrednio na stronie sklepu, w ostatnim etapie procesu zakupowego. W celu aktywacji, skontaktuj się ze swoim doradcą.</w:t>
+    </w:p>
+    <w:p>
+      <w:pPr>
+        <w:rPr>
+          <w:rFonts w:ascii="Verdana" w:hAnsi="Verdana" w:cs="Calibri"/>
+        </w:rPr>
+      </w:pPr>
+      <w:r>
+        <w:rPr>
+          <w:rFonts w:ascii="Verdana" w:hAnsi="Verdana" w:cs="Calibri"/>
+        </w:rPr>
+        <w:t>Umożliwia płatność z wykorzystaniem Google Pay, bezpośrednio na stronie sklepu, w ostatnim etapie procesu zakupowego. W celu aktywacji, skontaktuj się ze swoim doradcą.</w:t>
       </w:r>
       <w:r>
         <w:rPr>
@@ -8097,6 +7164,7 @@
       <w:r>
         <w:rPr>
           <w:rFonts w:ascii="Verdana" w:hAnsi="Verdana" w:cs="Calibri"/>
+          <w:noProof/>
         </w:rPr>
         <w:drawing>
           <wp:inline distT="0" distB="0" distL="0" distR="0" wp14:anchorId="226C8EBA" wp14:editId="48377E31">
@@ -8236,23 +7304,7 @@
           <w:rFonts w:ascii="Verdana" w:hAnsi="Verdana" w:cs="Calibri"/>
           <w:b/>
         </w:rPr>
-        <w:t xml:space="preserve">Google </w:t>
-      </w:r>
-      <w:proofErr w:type="spellStart"/>
-      <w:r>
-        <w:rPr>
-          <w:rFonts w:ascii="Verdana" w:hAnsi="Verdana" w:cs="Calibri"/>
-          <w:b/>
-        </w:rPr>
-        <w:t>Pay</w:t>
-      </w:r>
-      <w:proofErr w:type="spellEnd"/>
-      <w:r>
-        <w:rPr>
-          <w:rFonts w:ascii="Verdana" w:hAnsi="Verdana" w:cs="Calibri"/>
-          <w:b/>
-        </w:rPr>
-        <w:t xml:space="preserve"> </w:t>
+        <w:t xml:space="preserve">Google Pay </w:t>
       </w:r>
       <w:r>
         <w:rPr>
@@ -8265,23 +7317,7 @@
           <w:rFonts w:ascii="Verdana" w:hAnsi="Verdana" w:cs="Calibri"/>
           <w:b/>
         </w:rPr>
-        <w:t>Płatność bezpośrednia [Direct P</w:t>
-      </w:r>
-      <w:proofErr w:type="spellStart"/>
-      <w:r>
-        <w:rPr>
-          <w:rFonts w:ascii="Verdana" w:hAnsi="Verdana" w:cs="Calibri"/>
-          <w:b/>
-        </w:rPr>
-        <w:t>ayment</w:t>
-      </w:r>
-      <w:proofErr w:type="spellEnd"/>
-      <w:r>
-        <w:rPr>
-          <w:rFonts w:ascii="Verdana" w:hAnsi="Verdana" w:cs="Calibri"/>
-          <w:b/>
-        </w:rPr>
-        <w:t>]</w:t>
+        <w:t>Płatność bezpośrednia [Direct Payment]</w:t>
       </w:r>
       <w:r>
         <w:rPr>
@@ -8294,23 +7330,7 @@
           <w:rFonts w:ascii="Verdana" w:hAnsi="Verdana" w:cs="Calibri"/>
           <w:b/>
         </w:rPr>
-        <w:t>Włącz [</w:t>
-      </w:r>
-      <w:proofErr w:type="spellStart"/>
-      <w:r>
-        <w:rPr>
-          <w:rFonts w:ascii="Verdana" w:hAnsi="Verdana" w:cs="Calibri"/>
-          <w:b/>
-        </w:rPr>
-        <w:t>Enable</w:t>
-      </w:r>
-      <w:proofErr w:type="spellEnd"/>
-      <w:r>
-        <w:rPr>
-          <w:rFonts w:ascii="Verdana" w:hAnsi="Verdana" w:cs="Calibri"/>
-          <w:b/>
-        </w:rPr>
-        <w:t>]</w:t>
+        <w:t>Włącz [Enable]</w:t>
       </w:r>
       <w:r>
         <w:rPr>
@@ -8372,23 +7392,7 @@
           <w:rFonts w:ascii="Verdana" w:hAnsi="Verdana" w:cs="Calibri"/>
           <w:b/>
         </w:rPr>
-        <w:t xml:space="preserve">ID akceptanta BM [BM </w:t>
-      </w:r>
-      <w:proofErr w:type="spellStart"/>
-      <w:r>
-        <w:rPr>
-          <w:rFonts w:ascii="Verdana" w:hAnsi="Verdana" w:cs="Calibri"/>
-          <w:b/>
-        </w:rPr>
-        <w:t>acceptor</w:t>
-      </w:r>
-      <w:proofErr w:type="spellEnd"/>
-      <w:r>
-        <w:rPr>
-          <w:rFonts w:ascii="Verdana" w:hAnsi="Verdana" w:cs="Calibri"/>
-          <w:b/>
-        </w:rPr>
-        <w:t xml:space="preserve"> ID]</w:t>
+        <w:t>ID akceptanta BM [BM acceptor ID]</w:t>
       </w:r>
       <w:r>
         <w:rPr>
@@ -8459,35 +7463,7 @@
         <w:rPr>
           <w:rFonts w:ascii="Verdana" w:hAnsi="Verdana" w:cs="Calibri"/>
         </w:rPr>
-        <w:t xml:space="preserve">Płatności jednym kliknięciem - One </w:t>
-      </w:r>
-      <w:proofErr w:type="spellStart"/>
-      <w:r>
-        <w:rPr>
-          <w:rFonts w:ascii="Verdana" w:hAnsi="Verdana" w:cs="Calibri"/>
-        </w:rPr>
-        <w:t>Click</w:t>
-      </w:r>
-      <w:proofErr w:type="spellEnd"/>
-      <w:r>
-        <w:rPr>
-          <w:rFonts w:ascii="Verdana" w:hAnsi="Verdana" w:cs="Calibri"/>
-        </w:rPr>
-        <w:t xml:space="preserve"> </w:t>
-      </w:r>
-      <w:proofErr w:type="spellStart"/>
-      <w:r>
-        <w:rPr>
-          <w:rFonts w:ascii="Verdana" w:hAnsi="Verdana" w:cs="Calibri"/>
-        </w:rPr>
-        <w:t>Payment</w:t>
-      </w:r>
-      <w:proofErr w:type="spellEnd"/>
-      <w:r>
-        <w:rPr>
-          <w:rFonts w:ascii="Verdana" w:hAnsi="Verdana" w:cs="Calibri"/>
-        </w:rPr>
-        <w:t xml:space="preserve"> to kolejny sposób na wygodne płatności z wykorzystaniem kart płatniczych. Pozwalają na realizowanie szybkich płatności, bez konieczności każdorazowego podawania przez klienta wszystkich danych uwierzytelniających kartę. Proces obsługi płatności polega na jednorazowej autoryzacji płatności kartą przez i przypisaniu danych karty do konkretnego klienta. Pierwsza transakcja zabezpieczona jest protokołem 3D-Secure, natomiast kolejne realizowane są na podstawie przesłanego przez partnera żądania obciążenia karty. </w:t>
+        <w:t xml:space="preserve">Płatności jednym kliknięciem - One Click Payment to kolejny sposób na wygodne płatności z wykorzystaniem kart płatniczych. Pozwalają na realizowanie szybkich płatności, bez konieczności każdorazowego podawania przez klienta wszystkich danych uwierzytelniających kartę. Proces obsługi płatności polega na jednorazowej autoryzacji płatności kartą przez i przypisaniu danych karty do konkretnego klienta. Pierwsza transakcja zabezpieczona jest protokołem 3D-Secure, natomiast kolejne realizowane są na podstawie przesłanego przez partnera żądania obciążenia karty. </w:t>
       </w:r>
     </w:p>
     <w:p>
@@ -8511,6 +7487,7 @@
       <w:r>
         <w:rPr>
           <w:rFonts w:ascii="Verdana" w:hAnsi="Verdana" w:cs="Calibri"/>
+          <w:noProof/>
         </w:rPr>
         <w:drawing>
           <wp:inline distT="0" distB="0" distL="0" distR="0" wp14:anchorId="6CC22BF5" wp14:editId="509B8193">
@@ -8645,21 +7622,12 @@
         </w:rPr>
         <w:t xml:space="preserve">Wypełnić </w:t>
       </w:r>
-      <w:proofErr w:type="spellStart"/>
-      <w:r>
-        <w:rPr>
-          <w:rFonts w:ascii="Verdana" w:hAnsi="Verdana" w:cs="Calibri"/>
-          <w:b/>
-        </w:rPr>
-        <w:t>Autopay</w:t>
-      </w:r>
-      <w:proofErr w:type="spellEnd"/>
-      <w:r>
-        <w:rPr>
-          <w:rFonts w:ascii="Verdana" w:hAnsi="Verdana" w:cs="Calibri"/>
-          <w:b/>
-        </w:rPr>
-        <w:t xml:space="preserve"> </w:t>
+      <w:r>
+        <w:rPr>
+          <w:rFonts w:ascii="Verdana" w:hAnsi="Verdana" w:cs="Calibri"/>
+          <w:b/>
+        </w:rPr>
+        <w:t xml:space="preserve">Autopay </w:t>
       </w:r>
       <w:r>
         <w:rPr>
@@ -8762,55 +7730,7 @@
           <w:rFonts w:ascii="Verdana" w:hAnsi="Verdana" w:cs="Calibri"/>
           <w:b/>
         </w:rPr>
-        <w:t>Traktuj jako oddzielną metodę płatności [</w:t>
-      </w:r>
-      <w:proofErr w:type="spellStart"/>
-      <w:r>
-        <w:rPr>
-          <w:rFonts w:ascii="Verdana" w:hAnsi="Verdana" w:cs="Calibri"/>
-          <w:b/>
-        </w:rPr>
-        <w:t>Is</w:t>
-      </w:r>
-      <w:proofErr w:type="spellEnd"/>
-      <w:r>
-        <w:rPr>
-          <w:rFonts w:ascii="Verdana" w:hAnsi="Verdana" w:cs="Calibri"/>
-          <w:b/>
-        </w:rPr>
-        <w:t xml:space="preserve"> </w:t>
-      </w:r>
-      <w:proofErr w:type="spellStart"/>
-      <w:r>
-        <w:rPr>
-          <w:rFonts w:ascii="Verdana" w:hAnsi="Verdana" w:cs="Calibri"/>
-          <w:b/>
-        </w:rPr>
-        <w:t>separated</w:t>
-      </w:r>
-      <w:proofErr w:type="spellEnd"/>
-      <w:r>
-        <w:rPr>
-          <w:rFonts w:ascii="Verdana" w:hAnsi="Verdana" w:cs="Calibri"/>
-          <w:b/>
-        </w:rPr>
-        <w:t xml:space="preserve"> </w:t>
-      </w:r>
-      <w:proofErr w:type="spellStart"/>
-      <w:r>
-        <w:rPr>
-          <w:rFonts w:ascii="Verdana" w:hAnsi="Verdana" w:cs="Calibri"/>
-          <w:b/>
-        </w:rPr>
-        <w:t>method</w:t>
-      </w:r>
-      <w:proofErr w:type="spellEnd"/>
-      <w:r>
-        <w:rPr>
-          <w:rFonts w:ascii="Verdana" w:hAnsi="Verdana" w:cs="Calibri"/>
-          <w:b/>
-        </w:rPr>
-        <w:t>]</w:t>
+        <w:t>Traktuj jako oddzielną metodę płatności [Is separated method]</w:t>
       </w:r>
       <w:r>
         <w:rPr>
@@ -8836,21 +7756,7 @@
             <w:rStyle w:val="Hipercze"/>
             <w:rFonts w:ascii="Verdana" w:hAnsi="Verdana" w:cs="Calibri"/>
           </w:rPr>
-          <w:t xml:space="preserve">Odświeżyć pamięć </w:t>
-        </w:r>
-        <w:r>
-          <w:rPr>
-            <w:rStyle w:val="Hipercze"/>
-            <w:rFonts w:ascii="Verdana" w:hAnsi="Verdana" w:cs="Calibri"/>
-          </w:rPr>
-          <w:t>p</w:t>
-        </w:r>
-        <w:r>
-          <w:rPr>
-            <w:rStyle w:val="Hipercze"/>
-            <w:rFonts w:ascii="Verdana" w:hAnsi="Verdana" w:cs="Calibri"/>
-          </w:rPr>
-          <w:t>odręczną</w:t>
+          <w:t>Odświeżyć pamięć podręczną</w:t>
         </w:r>
       </w:hyperlink>
       <w:r>
@@ -8943,23 +7849,7 @@
           <w:rFonts w:ascii="Verdana" w:hAnsi="Verdana"/>
           <w:b/>
         </w:rPr>
-        <w:t xml:space="preserve">Moje konto [My </w:t>
-      </w:r>
-      <w:proofErr w:type="spellStart"/>
-      <w:r>
-        <w:rPr>
-          <w:rFonts w:ascii="Verdana" w:hAnsi="Verdana"/>
-          <w:b/>
-        </w:rPr>
-        <w:t>account</w:t>
-      </w:r>
-      <w:proofErr w:type="spellEnd"/>
-      <w:r>
-        <w:rPr>
-          <w:rFonts w:ascii="Verdana" w:hAnsi="Verdana"/>
-          <w:b/>
-        </w:rPr>
-        <w:t>]</w:t>
+        <w:t>Moje konto [My account]</w:t>
       </w:r>
       <w:r>
         <w:rPr>
@@ -8990,55 +7880,7 @@
           <w:rFonts w:ascii="Verdana" w:hAnsi="Verdana"/>
           <w:b/>
         </w:rPr>
-        <w:t>Zapisane karty płatnicze [</w:t>
-      </w:r>
-      <w:proofErr w:type="spellStart"/>
-      <w:r>
-        <w:rPr>
-          <w:rFonts w:ascii="Verdana" w:hAnsi="Verdana"/>
-          <w:b/>
-        </w:rPr>
-        <w:t>Saved</w:t>
-      </w:r>
-      <w:proofErr w:type="spellEnd"/>
-      <w:r>
-        <w:rPr>
-          <w:rFonts w:ascii="Verdana" w:hAnsi="Verdana"/>
-          <w:b/>
-        </w:rPr>
-        <w:t xml:space="preserve"> </w:t>
-      </w:r>
-      <w:proofErr w:type="spellStart"/>
-      <w:r>
-        <w:rPr>
-          <w:rFonts w:ascii="Verdana" w:hAnsi="Verdana"/>
-          <w:b/>
-        </w:rPr>
-        <w:t>payment</w:t>
-      </w:r>
-      <w:proofErr w:type="spellEnd"/>
-      <w:r>
-        <w:rPr>
-          <w:rFonts w:ascii="Verdana" w:hAnsi="Verdana"/>
-          <w:b/>
-        </w:rPr>
-        <w:t xml:space="preserve"> </w:t>
-      </w:r>
-      <w:proofErr w:type="spellStart"/>
-      <w:r>
-        <w:rPr>
-          <w:rFonts w:ascii="Verdana" w:hAnsi="Verdana"/>
-          <w:b/>
-        </w:rPr>
-        <w:t>cards</w:t>
-      </w:r>
-      <w:proofErr w:type="spellEnd"/>
-      <w:r>
-        <w:rPr>
-          <w:rFonts w:ascii="Verdana" w:hAnsi="Verdana"/>
-          <w:b/>
-        </w:rPr>
-        <w:t>]</w:t>
+        <w:t>Zapisane karty płatnicze [Saved payment cards]</w:t>
       </w:r>
       <w:r>
         <w:rPr>
@@ -9073,6 +7915,7 @@
       <w:r>
         <w:rPr>
           <w:rFonts w:ascii="Verdana" w:hAnsi="Verdana"/>
+          <w:noProof/>
         </w:rPr>
         <w:drawing>
           <wp:inline distT="0" distB="0" distL="0" distR="0" wp14:anchorId="627BD89C" wp14:editId="563DDF73">
@@ -9268,69 +8111,12 @@
         </w:rPr>
         <w:br/>
       </w:r>
-      <w:proofErr w:type="spellStart"/>
-      <w:r>
-        <w:rPr>
-          <w:rFonts w:ascii="Verdana" w:hAnsi="Verdana" w:cs="Calibri"/>
-          <w:b/>
-        </w:rPr>
-        <w:t>unzip</w:t>
-      </w:r>
-      <w:proofErr w:type="spellEnd"/>
-      <w:r>
-        <w:rPr>
-          <w:rFonts w:ascii="Verdana" w:hAnsi="Verdana" w:cs="Calibri"/>
-          <w:b/>
-        </w:rPr>
-        <w:t xml:space="preserve"> -o -d </w:t>
-      </w:r>
-      <w:proofErr w:type="spellStart"/>
-      <w:r>
-        <w:rPr>
-          <w:rFonts w:ascii="Verdana" w:hAnsi="Verdana" w:cs="Calibri"/>
-          <w:b/>
-        </w:rPr>
-        <w:t>app</w:t>
-      </w:r>
-      <w:proofErr w:type="spellEnd"/>
-      <w:r>
-        <w:rPr>
-          <w:rFonts w:ascii="Verdana" w:hAnsi="Verdana" w:cs="Calibri"/>
-          <w:b/>
-        </w:rPr>
-        <w:t>/</w:t>
-      </w:r>
-      <w:proofErr w:type="spellStart"/>
-      <w:r>
-        <w:rPr>
-          <w:rFonts w:ascii="Verdana" w:hAnsi="Verdana" w:cs="Calibri"/>
-          <w:b/>
-        </w:rPr>
-        <w:t>code</w:t>
-      </w:r>
-      <w:proofErr w:type="spellEnd"/>
-      <w:r>
-        <w:rPr>
-          <w:rFonts w:ascii="Verdana" w:hAnsi="Verdana" w:cs="Calibri"/>
-          <w:b/>
-        </w:rPr>
-        <w:t xml:space="preserve">/ BlueMedia_BluePayment-*.zip &amp;&amp; </w:t>
-      </w:r>
-      <w:proofErr w:type="spellStart"/>
-      <w:r>
-        <w:rPr>
-          <w:rFonts w:ascii="Verdana" w:hAnsi="Verdana" w:cs="Calibri"/>
-          <w:b/>
-        </w:rPr>
-        <w:t>rm</w:t>
-      </w:r>
-      <w:proofErr w:type="spellEnd"/>
-      <w:r>
-        <w:rPr>
-          <w:rFonts w:ascii="Verdana" w:hAnsi="Verdana" w:cs="Calibri"/>
-          <w:b/>
-        </w:rPr>
-        <w:t xml:space="preserve"> BlueMedia_BluePayment-*.zip</w:t>
+      <w:r>
+        <w:rPr>
+          <w:rFonts w:ascii="Verdana" w:hAnsi="Verdana" w:cs="Calibri"/>
+          <w:b/>
+        </w:rPr>
+        <w:t>unzip -o -d app/code/ BlueMedia_BluePayment-*.zip &amp;&amp; rm BlueMedia_BluePayment-*.zip</w:t>
       </w:r>
     </w:p>
     <w:p>
@@ -9370,25 +8156,7 @@
           <w:b/>
           <w:lang w:val="en-US"/>
         </w:rPr>
-        <w:t xml:space="preserve">unzip -o -d app/code/ BlueMedia_BluePayment-*.zip &amp;&amp; </w:t>
-      </w:r>
-      <w:proofErr w:type="spellStart"/>
-      <w:r>
-        <w:rPr>
-          <w:rFonts w:ascii="Verdana" w:hAnsi="Verdana" w:cs="Calibri"/>
-          <w:b/>
-          <w:lang w:val="en-US"/>
-        </w:rPr>
-        <w:t>rm</w:t>
-      </w:r>
-      <w:proofErr w:type="spellEnd"/>
-      <w:r>
-        <w:rPr>
-          <w:rFonts w:ascii="Verdana" w:hAnsi="Verdana" w:cs="Calibri"/>
-          <w:b/>
-          <w:lang w:val="en-US"/>
-        </w:rPr>
-        <w:t xml:space="preserve"> BlueMedia_BluePayment-*.zip</w:t>
+        <w:t>unzip -o -d app/code/ BlueMedia_BluePayment-*.zip &amp;&amp; rm BlueMedia_BluePayment-*.zip</w:t>
       </w:r>
     </w:p>
     <w:p>
@@ -9408,35 +8176,8 @@
           <w:rFonts w:ascii="Verdana" w:hAnsi="Verdana" w:cs="Calibri"/>
           <w:b/>
         </w:rPr>
-        <w:t>bin/</w:t>
-      </w:r>
-      <w:proofErr w:type="spellStart"/>
-      <w:r>
-        <w:rPr>
-          <w:rFonts w:ascii="Verdana" w:hAnsi="Verdana" w:cs="Calibri"/>
-          <w:b/>
-        </w:rPr>
-        <w:t>magento</w:t>
-      </w:r>
-      <w:proofErr w:type="spellEnd"/>
-      <w:r>
-        <w:rPr>
-          <w:rFonts w:ascii="Verdana" w:hAnsi="Verdana" w:cs="Calibri"/>
-          <w:b/>
-        </w:rPr>
-        <w:t xml:space="preserve"> </w:t>
-      </w:r>
-      <w:proofErr w:type="spellStart"/>
-      <w:proofErr w:type="gramStart"/>
-      <w:r>
-        <w:rPr>
-          <w:rFonts w:ascii="Verdana" w:hAnsi="Verdana" w:cs="Calibri"/>
-          <w:b/>
-        </w:rPr>
-        <w:t>setup:upgrade</w:t>
-      </w:r>
-      <w:proofErr w:type="spellEnd"/>
-      <w:proofErr w:type="gramEnd"/>
+        <w:t>bin/magento setup:upgrade</w:t>
+      </w:r>
     </w:p>
     <w:p>
       <w:pPr>
@@ -9455,42 +8196,8 @@
           <w:rFonts w:ascii="Verdana" w:hAnsi="Verdana" w:cs="Calibri"/>
           <w:b/>
         </w:rPr>
-        <w:t>bin/</w:t>
-      </w:r>
-      <w:proofErr w:type="spellStart"/>
-      <w:r>
-        <w:rPr>
-          <w:rFonts w:ascii="Verdana" w:hAnsi="Verdana" w:cs="Calibri"/>
-          <w:b/>
-        </w:rPr>
-        <w:t>magento</w:t>
-      </w:r>
-      <w:proofErr w:type="spellEnd"/>
-      <w:r>
-        <w:rPr>
-          <w:rFonts w:ascii="Verdana" w:hAnsi="Verdana" w:cs="Calibri"/>
-          <w:b/>
-        </w:rPr>
-        <w:t xml:space="preserve"> </w:t>
-      </w:r>
-      <w:proofErr w:type="spellStart"/>
-      <w:proofErr w:type="gramStart"/>
-      <w:r>
-        <w:rPr>
-          <w:rFonts w:ascii="Verdana" w:hAnsi="Verdana" w:cs="Calibri"/>
-          <w:b/>
-        </w:rPr>
-        <w:t>setup:di</w:t>
-      </w:r>
-      <w:proofErr w:type="gramEnd"/>
-      <w:r>
-        <w:rPr>
-          <w:rFonts w:ascii="Verdana" w:hAnsi="Verdana" w:cs="Calibri"/>
-          <w:b/>
-        </w:rPr>
-        <w:t>:compile</w:t>
-      </w:r>
-      <w:proofErr w:type="spellEnd"/>
+        <w:t>bin/magento setup:di:compile</w:t>
+      </w:r>
     </w:p>
     <w:p>
       <w:pPr>
@@ -9509,35 +8216,8 @@
           <w:rFonts w:ascii="Verdana" w:hAnsi="Verdana" w:cs="Calibri"/>
           <w:b/>
         </w:rPr>
-        <w:t>bin/</w:t>
-      </w:r>
-      <w:proofErr w:type="spellStart"/>
-      <w:r>
-        <w:rPr>
-          <w:rFonts w:ascii="Verdana" w:hAnsi="Verdana" w:cs="Calibri"/>
-          <w:b/>
-        </w:rPr>
-        <w:t>magento</w:t>
-      </w:r>
-      <w:proofErr w:type="spellEnd"/>
-      <w:r>
-        <w:rPr>
-          <w:rFonts w:ascii="Verdana" w:hAnsi="Verdana" w:cs="Calibri"/>
-          <w:b/>
-        </w:rPr>
-        <w:t xml:space="preserve"> </w:t>
-      </w:r>
-      <w:proofErr w:type="spellStart"/>
-      <w:proofErr w:type="gramStart"/>
-      <w:r>
-        <w:rPr>
-          <w:rFonts w:ascii="Verdana" w:hAnsi="Verdana" w:cs="Calibri"/>
-          <w:b/>
-        </w:rPr>
-        <w:t>cache:flush</w:t>
-      </w:r>
-      <w:proofErr w:type="spellEnd"/>
-      <w:proofErr w:type="gramEnd"/>
+        <w:t>bin/magento cache:flush</w:t>
+      </w:r>
     </w:p>
     <w:p>
       <w:pPr>
@@ -9591,17 +8271,9 @@
         <w:rPr>
           <w:rFonts w:ascii="Verdana" w:hAnsi="Verdana" w:cs="Calibri"/>
         </w:rPr>
-        <w:t xml:space="preserve">Za pomocą Web Setup </w:t>
-      </w:r>
-      <w:proofErr w:type="spellStart"/>
-      <w:r>
-        <w:rPr>
-          <w:rFonts w:ascii="Verdana" w:hAnsi="Verdana" w:cs="Calibri"/>
-        </w:rPr>
-        <w:t>Wizard</w:t>
+        <w:t>Za pomocą Web Setup Wizard</w:t>
       </w:r>
       <w:bookmarkEnd w:id="47"/>
-      <w:proofErr w:type="spellEnd"/>
     </w:p>
     <w:p>
       <w:pPr>
@@ -9658,17 +8330,8 @@
           <w:rFonts w:ascii="Verdana" w:hAnsi="Verdana" w:cs="Calibri"/>
           <w:b/>
         </w:rPr>
-        <w:t xml:space="preserve">Web Setup </w:t>
-      </w:r>
-      <w:proofErr w:type="spellStart"/>
-      <w:r>
-        <w:rPr>
-          <w:rFonts w:ascii="Verdana" w:hAnsi="Verdana" w:cs="Calibri"/>
-          <w:b/>
-        </w:rPr>
-        <w:t>Wizard</w:t>
-      </w:r>
-      <w:proofErr w:type="spellEnd"/>
+        <w:t>Web Setup Wizard</w:t>
+      </w:r>
       <w:r>
         <w:rPr>
           <w:rFonts w:ascii="Verdana" w:hAnsi="Verdana" w:cs="Calibri"/>
@@ -9706,31 +8369,13 @@
         </w:rPr>
         <w:t xml:space="preserve">, na liście znaleźć moduł </w:t>
       </w:r>
-      <w:proofErr w:type="spellStart"/>
-      <w:r>
-        <w:rPr>
-          <w:rFonts w:ascii="Verdana" w:hAnsi="Verdana" w:cs="Calibri"/>
-          <w:b/>
-        </w:rPr>
-        <w:t>BlueMedia</w:t>
-      </w:r>
-      <w:proofErr w:type="spellEnd"/>
-      <w:r>
-        <w:rPr>
-          <w:rFonts w:ascii="Verdana" w:hAnsi="Verdana" w:cs="Calibri"/>
-          <w:b/>
-        </w:rPr>
-        <w:t>/</w:t>
-      </w:r>
-      <w:proofErr w:type="spellStart"/>
-      <w:r>
-        <w:rPr>
-          <w:rFonts w:ascii="Verdana" w:hAnsi="Verdana" w:cs="Calibri"/>
-          <w:b/>
-        </w:rPr>
-        <w:t>BluePayment</w:t>
-      </w:r>
-      <w:proofErr w:type="spellEnd"/>
+      <w:r>
+        <w:rPr>
+          <w:rFonts w:ascii="Verdana" w:hAnsi="Verdana" w:cs="Calibri"/>
+          <w:b/>
+        </w:rPr>
+        <w:t>BlueMedia/BluePayment</w:t>
+      </w:r>
       <w:r>
         <w:rPr>
           <w:rFonts w:ascii="Verdana" w:hAnsi="Verdana" w:cs="Calibri"/>
@@ -9750,7 +8395,6 @@
         </w:rPr>
         <w:t xml:space="preserve">i następnie </w:t>
       </w:r>
-      <w:proofErr w:type="spellStart"/>
       <w:r>
         <w:rPr>
           <w:rFonts w:ascii="Verdana" w:hAnsi="Verdana" w:cs="Calibri"/>
@@ -9758,7 +8402,6 @@
         </w:rPr>
         <w:t>Disable</w:t>
       </w:r>
-      <w:proofErr w:type="spellEnd"/>
       <w:r>
         <w:rPr>
           <w:rFonts w:ascii="Verdana" w:hAnsi="Verdana" w:cs="Calibri"/>
@@ -9868,24 +8511,14 @@
           <w:rFonts w:ascii="Verdana" w:hAnsi="Verdana" w:cs="Calibri"/>
           <w:b/>
         </w:rPr>
-        <w:t xml:space="preserve">Start Readiness </w:t>
-      </w:r>
-      <w:proofErr w:type="spellStart"/>
-      <w:r>
-        <w:rPr>
-          <w:rFonts w:ascii="Verdana" w:hAnsi="Verdana" w:cs="Calibri"/>
-          <w:b/>
-        </w:rPr>
-        <w:t>Check</w:t>
-      </w:r>
-      <w:proofErr w:type="spellEnd"/>
+        <w:t>Start Readiness Check</w:t>
+      </w:r>
       <w:r>
         <w:rPr>
           <w:rFonts w:ascii="Verdana" w:hAnsi="Verdana" w:cs="Calibri"/>
         </w:rPr>
         <w:t xml:space="preserve">. Zostanie wykonana weryfikacja zależności. Następnie kliknąć </w:t>
       </w:r>
-      <w:proofErr w:type="spellStart"/>
       <w:r>
         <w:rPr>
           <w:rFonts w:ascii="Verdana" w:hAnsi="Verdana" w:cs="Calibri"/>
@@ -9893,7 +8526,6 @@
         </w:rPr>
         <w:t>Next</w:t>
       </w:r>
-      <w:proofErr w:type="spellEnd"/>
       <w:r>
         <w:rPr>
           <w:rFonts w:ascii="Verdana" w:hAnsi="Verdana" w:cs="Calibri"/>
@@ -9918,21 +8550,12 @@
         </w:rPr>
         <w:t xml:space="preserve">(opcjonalne) Utworzyć kopię zapasową, zaznaczając wszystkie opcje i klikając </w:t>
       </w:r>
-      <w:proofErr w:type="spellStart"/>
-      <w:r>
-        <w:rPr>
-          <w:rFonts w:ascii="Verdana" w:hAnsi="Verdana" w:cs="Calibri"/>
-          <w:b/>
-        </w:rPr>
-        <w:t>Create</w:t>
-      </w:r>
-      <w:proofErr w:type="spellEnd"/>
-      <w:r>
-        <w:rPr>
-          <w:rFonts w:ascii="Verdana" w:hAnsi="Verdana" w:cs="Calibri"/>
-          <w:b/>
-        </w:rPr>
-        <w:t xml:space="preserve"> Backup</w:t>
+      <w:r>
+        <w:rPr>
+          <w:rFonts w:ascii="Verdana" w:hAnsi="Verdana" w:cs="Calibri"/>
+          <w:b/>
+        </w:rPr>
+        <w:t>Create Backup</w:t>
       </w:r>
       <w:r>
         <w:rPr>
@@ -10033,23 +8656,8 @@
         <w:rPr>
           <w:rFonts w:ascii="Verdana" w:hAnsi="Verdana" w:cs="Calibri"/>
         </w:rPr>
-        <w:t xml:space="preserve">Po utworzeniu Backupu lub odznaczeniu opcji, przejść dalej </w:t>
-      </w:r>
-      <w:proofErr w:type="spellStart"/>
-      <w:r>
-        <w:rPr>
-          <w:rFonts w:ascii="Verdana" w:hAnsi="Verdana" w:cs="Calibri"/>
-        </w:rPr>
-        <w:t>klikająć</w:t>
-      </w:r>
-      <w:proofErr w:type="spellEnd"/>
-      <w:r>
-        <w:rPr>
-          <w:rFonts w:ascii="Verdana" w:hAnsi="Verdana" w:cs="Calibri"/>
-        </w:rPr>
-        <w:t xml:space="preserve"> </w:t>
-      </w:r>
-      <w:proofErr w:type="spellStart"/>
+        <w:t xml:space="preserve">Po utworzeniu Backupu lub odznaczeniu opcji, przejść dalej klikająć </w:t>
+      </w:r>
       <w:r>
         <w:rPr>
           <w:rFonts w:ascii="Verdana" w:hAnsi="Verdana" w:cs="Calibri"/>
@@ -10057,7 +8665,6 @@
         </w:rPr>
         <w:t>Next</w:t>
       </w:r>
-      <w:proofErr w:type="spellEnd"/>
       <w:r>
         <w:rPr>
           <w:rFonts w:ascii="Verdana" w:hAnsi="Verdana" w:cs="Calibri"/>
@@ -10082,7 +8689,6 @@
         </w:rPr>
         <w:t xml:space="preserve">Kliknąć na </w:t>
       </w:r>
-      <w:proofErr w:type="spellStart"/>
       <w:r>
         <w:rPr>
           <w:rFonts w:ascii="Verdana" w:hAnsi="Verdana" w:cs="Calibri"/>
@@ -10090,7 +8696,6 @@
         </w:rPr>
         <w:t>Disable</w:t>
       </w:r>
-      <w:proofErr w:type="spellEnd"/>
       <w:r>
         <w:rPr>
           <w:rFonts w:ascii="Verdana" w:hAnsi="Verdana" w:cs="Calibri"/>
@@ -10186,34 +8791,12 @@
           <w:rFonts w:ascii="Verdana" w:hAnsi="Verdana" w:cs="Calibri"/>
         </w:rPr>
       </w:pPr>
-      <w:proofErr w:type="spellStart"/>
       <w:r>
         <w:rPr>
           <w:rFonts w:ascii="Verdana" w:hAnsi="Verdana" w:cs="Calibri"/>
         </w:rPr>
         <w:lastRenderedPageBreak/>
-        <w:t>Deaktywacja</w:t>
-      </w:r>
-      <w:proofErr w:type="spellEnd"/>
-      <w:r>
-        <w:rPr>
-          <w:rFonts w:ascii="Verdana" w:hAnsi="Verdana" w:cs="Calibri"/>
-        </w:rPr>
-        <w:t xml:space="preserve"> modułu może potrwać kilka minut. Po poprawnej </w:t>
-      </w:r>
-      <w:proofErr w:type="spellStart"/>
-      <w:r>
-        <w:rPr>
-          <w:rFonts w:ascii="Verdana" w:hAnsi="Verdana" w:cs="Calibri"/>
-        </w:rPr>
-        <w:t>deaktywacji</w:t>
-      </w:r>
-      <w:proofErr w:type="spellEnd"/>
-      <w:r>
-        <w:rPr>
-          <w:rFonts w:ascii="Verdana" w:hAnsi="Verdana" w:cs="Calibri"/>
-        </w:rPr>
-        <w:t>, pojawi się komunikat</w:t>
+        <w:t>Deaktywacja modułu może potrwać kilka minut. Po poprawnej deaktywacji, pojawi się komunikat</w:t>
       </w:r>
       <w:r>
         <w:rPr>
@@ -10354,63 +8937,7 @@
           <w:b/>
           <w:lang w:val="en-US"/>
         </w:rPr>
-        <w:t>bin/</w:t>
-      </w:r>
-      <w:proofErr w:type="spellStart"/>
-      <w:r>
-        <w:rPr>
-          <w:rFonts w:ascii="Verdana" w:hAnsi="Verdana" w:cs="Calibri"/>
-          <w:b/>
-          <w:lang w:val="en-US"/>
-        </w:rPr>
-        <w:t>magento</w:t>
-      </w:r>
-      <w:proofErr w:type="spellEnd"/>
-      <w:r>
-        <w:rPr>
-          <w:rFonts w:ascii="Verdana" w:hAnsi="Verdana" w:cs="Calibri"/>
-          <w:b/>
-          <w:lang w:val="en-US"/>
-        </w:rPr>
-        <w:t xml:space="preserve"> </w:t>
-      </w:r>
-      <w:proofErr w:type="spellStart"/>
-      <w:proofErr w:type="gramStart"/>
-      <w:r>
-        <w:rPr>
-          <w:rFonts w:ascii="Verdana" w:hAnsi="Verdana" w:cs="Calibri"/>
-          <w:b/>
-          <w:lang w:val="en-US"/>
-        </w:rPr>
-        <w:t>module:disable</w:t>
-      </w:r>
-      <w:proofErr w:type="spellEnd"/>
-      <w:proofErr w:type="gramEnd"/>
-      <w:r>
-        <w:rPr>
-          <w:rFonts w:ascii="Verdana" w:hAnsi="Verdana" w:cs="Calibri"/>
-          <w:b/>
-          <w:lang w:val="en-US"/>
-        </w:rPr>
-        <w:t xml:space="preserve"> </w:t>
-      </w:r>
-      <w:proofErr w:type="spellStart"/>
-      <w:r>
-        <w:rPr>
-          <w:rFonts w:ascii="Verdana" w:hAnsi="Verdana" w:cs="Calibri"/>
-          <w:b/>
-          <w:lang w:val="en-US"/>
-        </w:rPr>
-        <w:t>BlueMedia_BluePayment</w:t>
-      </w:r>
-      <w:proofErr w:type="spellEnd"/>
-      <w:r>
-        <w:rPr>
-          <w:rFonts w:ascii="Verdana" w:hAnsi="Verdana" w:cs="Calibri"/>
-          <w:b/>
-          <w:lang w:val="en-US"/>
-        </w:rPr>
-        <w:t xml:space="preserve"> --clear-static-content</w:t>
+        <w:t>bin/magento module:disable BlueMedia_BluePayment --clear-static-content</w:t>
       </w:r>
     </w:p>
     <w:p>
@@ -10430,35 +8957,8 @@
           <w:rFonts w:ascii="Verdana" w:hAnsi="Verdana" w:cs="Calibri"/>
           <w:b/>
         </w:rPr>
-        <w:t>bin/</w:t>
-      </w:r>
-      <w:proofErr w:type="spellStart"/>
-      <w:r>
-        <w:rPr>
-          <w:rFonts w:ascii="Verdana" w:hAnsi="Verdana" w:cs="Calibri"/>
-          <w:b/>
-        </w:rPr>
-        <w:t>magento</w:t>
-      </w:r>
-      <w:proofErr w:type="spellEnd"/>
-      <w:r>
-        <w:rPr>
-          <w:rFonts w:ascii="Verdana" w:hAnsi="Verdana" w:cs="Calibri"/>
-          <w:b/>
-        </w:rPr>
-        <w:t xml:space="preserve"> </w:t>
-      </w:r>
-      <w:proofErr w:type="spellStart"/>
-      <w:proofErr w:type="gramStart"/>
-      <w:r>
-        <w:rPr>
-          <w:rFonts w:ascii="Verdana" w:hAnsi="Verdana" w:cs="Calibri"/>
-          <w:b/>
-        </w:rPr>
-        <w:t>setup:upgrade</w:t>
-      </w:r>
-      <w:proofErr w:type="spellEnd"/>
-      <w:proofErr w:type="gramEnd"/>
+        <w:t>bin/magento setup:upgrade</w:t>
+      </w:r>
     </w:p>
     <w:p>
       <w:pPr>
@@ -10477,42 +8977,8 @@
           <w:rFonts w:ascii="Verdana" w:hAnsi="Verdana" w:cs="Calibri"/>
           <w:b/>
         </w:rPr>
-        <w:t>bin/</w:t>
-      </w:r>
-      <w:proofErr w:type="spellStart"/>
-      <w:r>
-        <w:rPr>
-          <w:rFonts w:ascii="Verdana" w:hAnsi="Verdana" w:cs="Calibri"/>
-          <w:b/>
-        </w:rPr>
-        <w:t>magento</w:t>
-      </w:r>
-      <w:proofErr w:type="spellEnd"/>
-      <w:r>
-        <w:rPr>
-          <w:rFonts w:ascii="Verdana" w:hAnsi="Verdana" w:cs="Calibri"/>
-          <w:b/>
-        </w:rPr>
-        <w:t xml:space="preserve"> </w:t>
-      </w:r>
-      <w:proofErr w:type="spellStart"/>
-      <w:proofErr w:type="gramStart"/>
-      <w:r>
-        <w:rPr>
-          <w:rFonts w:ascii="Verdana" w:hAnsi="Verdana" w:cs="Calibri"/>
-          <w:b/>
-        </w:rPr>
-        <w:t>setup:di</w:t>
-      </w:r>
-      <w:proofErr w:type="gramEnd"/>
-      <w:r>
-        <w:rPr>
-          <w:rFonts w:ascii="Verdana" w:hAnsi="Verdana" w:cs="Calibri"/>
-          <w:b/>
-        </w:rPr>
-        <w:t>:compile</w:t>
-      </w:r>
-      <w:proofErr w:type="spellEnd"/>
+        <w:t>bin/magento setup:di:compile</w:t>
+      </w:r>
     </w:p>
     <w:p>
       <w:pPr>
@@ -10531,35 +8997,8 @@
           <w:rFonts w:ascii="Verdana" w:hAnsi="Verdana" w:cs="Calibri"/>
           <w:b/>
         </w:rPr>
-        <w:t>bin/</w:t>
-      </w:r>
-      <w:proofErr w:type="spellStart"/>
-      <w:r>
-        <w:rPr>
-          <w:rFonts w:ascii="Verdana" w:hAnsi="Verdana" w:cs="Calibri"/>
-          <w:b/>
-        </w:rPr>
-        <w:t>magento</w:t>
-      </w:r>
-      <w:proofErr w:type="spellEnd"/>
-      <w:r>
-        <w:rPr>
-          <w:rFonts w:ascii="Verdana" w:hAnsi="Verdana" w:cs="Calibri"/>
-          <w:b/>
-        </w:rPr>
-        <w:t xml:space="preserve"> </w:t>
-      </w:r>
-      <w:proofErr w:type="spellStart"/>
-      <w:proofErr w:type="gramStart"/>
-      <w:r>
-        <w:rPr>
-          <w:rFonts w:ascii="Verdana" w:hAnsi="Verdana" w:cs="Calibri"/>
-          <w:b/>
-        </w:rPr>
-        <w:t>cache:flush</w:t>
-      </w:r>
-      <w:proofErr w:type="spellEnd"/>
-      <w:proofErr w:type="gramEnd"/>
+        <w:t>bin/magento cache:flush</w:t>
+      </w:r>
     </w:p>
     <w:p>
       <w:pPr>
@@ -10606,47 +9045,13 @@
         </w:rPr>
         <w:br/>
       </w:r>
-      <w:proofErr w:type="spellStart"/>
-      <w:r>
-        <w:rPr>
-          <w:rFonts w:ascii="Verdana" w:hAnsi="Verdana" w:cs="Calibri"/>
-          <w:b/>
-        </w:rPr>
-        <w:t>app</w:t>
-      </w:r>
-      <w:proofErr w:type="spellEnd"/>
-      <w:r>
-        <w:rPr>
-          <w:rFonts w:ascii="Verdana" w:hAnsi="Verdana" w:cs="Calibri"/>
-          <w:b/>
-        </w:rPr>
-        <w:t>/</w:t>
-      </w:r>
-      <w:proofErr w:type="spellStart"/>
-      <w:r>
-        <w:rPr>
-          <w:rFonts w:ascii="Verdana" w:hAnsi="Verdana" w:cs="Calibri"/>
-          <w:b/>
-        </w:rPr>
-        <w:t>code</w:t>
-      </w:r>
-      <w:proofErr w:type="spellEnd"/>
-      <w:r>
-        <w:rPr>
-          <w:rFonts w:ascii="Verdana" w:hAnsi="Verdana" w:cs="Calibri"/>
-          <w:b/>
-        </w:rPr>
-        <w:t>/</w:t>
-      </w:r>
-      <w:proofErr w:type="spellStart"/>
-      <w:r>
-        <w:rPr>
-          <w:rFonts w:ascii="Verdana" w:hAnsi="Verdana" w:cs="Calibri"/>
-          <w:b/>
-        </w:rPr>
-        <w:t>BlueMedia</w:t>
-      </w:r>
-      <w:proofErr w:type="spellEnd"/>
+      <w:r>
+        <w:rPr>
+          <w:rFonts w:ascii="Verdana" w:hAnsi="Verdana" w:cs="Calibri"/>
+          <w:b/>
+        </w:rPr>
+        <w:t>app/code/BlueMedia</w:t>
+      </w:r>
     </w:p>
     <w:p>
       <w:pPr>
@@ -10683,23 +9088,7 @@
           <w:rFonts w:ascii="Verdana" w:hAnsi="Verdana" w:cs="Calibri"/>
           <w:b/>
         </w:rPr>
-        <w:t>DROP TABLE `</w:t>
-      </w:r>
-      <w:proofErr w:type="spellStart"/>
-      <w:r>
-        <w:rPr>
-          <w:rFonts w:ascii="Verdana" w:hAnsi="Verdana" w:cs="Calibri"/>
-          <w:b/>
-        </w:rPr>
-        <w:t>blue_card</w:t>
-      </w:r>
-      <w:proofErr w:type="spellEnd"/>
-      <w:r>
-        <w:rPr>
-          <w:rFonts w:ascii="Verdana" w:hAnsi="Verdana" w:cs="Calibri"/>
-          <w:b/>
-        </w:rPr>
-        <w:t>`;</w:t>
+        <w:t>DROP TABLE `blue_card`;</w:t>
       </w:r>
     </w:p>
     <w:p>
@@ -10719,23 +9108,7 @@
           <w:rFonts w:ascii="Verdana" w:hAnsi="Verdana" w:cs="Calibri"/>
           <w:b/>
         </w:rPr>
-        <w:t>DROP TABLE `</w:t>
-      </w:r>
-      <w:proofErr w:type="spellStart"/>
-      <w:r>
-        <w:rPr>
-          <w:rFonts w:ascii="Verdana" w:hAnsi="Verdana" w:cs="Calibri"/>
-          <w:b/>
-        </w:rPr>
-        <w:t>blue_gateway</w:t>
-      </w:r>
-      <w:proofErr w:type="spellEnd"/>
-      <w:r>
-        <w:rPr>
-          <w:rFonts w:ascii="Verdana" w:hAnsi="Verdana" w:cs="Calibri"/>
-          <w:b/>
-        </w:rPr>
-        <w:t>`;</w:t>
+        <w:t>DROP TABLE `blue_gateway`;</w:t>
       </w:r>
     </w:p>
     <w:p>
@@ -10755,23 +9128,7 @@
           <w:rFonts w:ascii="Verdana" w:hAnsi="Verdana" w:cs="Calibri"/>
           <w:b/>
         </w:rPr>
-        <w:t>DROP TABLE `</w:t>
-      </w:r>
-      <w:proofErr w:type="spellStart"/>
-      <w:r>
-        <w:rPr>
-          <w:rFonts w:ascii="Verdana" w:hAnsi="Verdana" w:cs="Calibri"/>
-          <w:b/>
-        </w:rPr>
-        <w:t>blue_refund</w:t>
-      </w:r>
-      <w:proofErr w:type="spellEnd"/>
-      <w:r>
-        <w:rPr>
-          <w:rFonts w:ascii="Verdana" w:hAnsi="Verdana" w:cs="Calibri"/>
-          <w:b/>
-        </w:rPr>
-        <w:t>`;</w:t>
+        <w:t>DROP TABLE `blue_refund`;</w:t>
       </w:r>
     </w:p>
     <w:p>
@@ -10791,23 +9148,7 @@
           <w:rFonts w:ascii="Verdana" w:hAnsi="Verdana" w:cs="Calibri"/>
           <w:b/>
         </w:rPr>
-        <w:t>DROP TABLE `</w:t>
-      </w:r>
-      <w:proofErr w:type="spellStart"/>
-      <w:r>
-        <w:rPr>
-          <w:rFonts w:ascii="Verdana" w:hAnsi="Verdana" w:cs="Calibri"/>
-          <w:b/>
-        </w:rPr>
-        <w:t>blue_transaction</w:t>
-      </w:r>
-      <w:proofErr w:type="spellEnd"/>
-      <w:r>
-        <w:rPr>
-          <w:rFonts w:ascii="Verdana" w:hAnsi="Verdana" w:cs="Calibri"/>
-          <w:b/>
-        </w:rPr>
-        <w:t>`;</w:t>
+        <w:t>DROP TABLE `blue_transaction`;</w:t>
       </w:r>
     </w:p>
     <w:p>
@@ -10847,43 +9188,7 @@
           <w:b/>
           <w:lang w:val="en-US"/>
         </w:rPr>
-        <w:t>DELETE FROM `</w:t>
-      </w:r>
-      <w:proofErr w:type="spellStart"/>
-      <w:r>
-        <w:rPr>
-          <w:rFonts w:ascii="Verdana" w:hAnsi="Verdana" w:cs="Calibri"/>
-          <w:b/>
-          <w:lang w:val="en-US"/>
-        </w:rPr>
-        <w:t>core_config_data</w:t>
-      </w:r>
-      <w:proofErr w:type="spellEnd"/>
-      <w:r>
-        <w:rPr>
-          <w:rFonts w:ascii="Verdana" w:hAnsi="Verdana" w:cs="Calibri"/>
-          <w:b/>
-          <w:lang w:val="en-US"/>
-        </w:rPr>
-        <w:t>` WHERE `path` LIKE 'payment/</w:t>
-      </w:r>
-      <w:proofErr w:type="spellStart"/>
-      <w:r>
-        <w:rPr>
-          <w:rFonts w:ascii="Verdana" w:hAnsi="Verdana" w:cs="Calibri"/>
-          <w:b/>
-          <w:lang w:val="en-US"/>
-        </w:rPr>
-        <w:t>bluepayment</w:t>
-      </w:r>
-      <w:proofErr w:type="spellEnd"/>
-      <w:r>
-        <w:rPr>
-          <w:rFonts w:ascii="Verdana" w:hAnsi="Verdana" w:cs="Calibri"/>
-          <w:b/>
-          <w:lang w:val="en-US"/>
-        </w:rPr>
-        <w:t>%';</w:t>
+        <w:t>DELETE FROM `core_config_data` WHERE `path` LIKE 'payment/bluepayment%';</w:t>
       </w:r>
     </w:p>
     <w:sectPr>
@@ -10984,7 +9289,6 @@
         <w:sz w:val="16"/>
       </w:rPr>
     </w:pPr>
-    <w:proofErr w:type="spellStart"/>
     <w:r>
       <w:rPr>
         <w:rStyle w:val="Numerstrony"/>
@@ -10993,18 +9297,7 @@
         <w:sz w:val="16"/>
         <w:lang w:val="en-US"/>
       </w:rPr>
-      <w:t>Strona</w:t>
-    </w:r>
-    <w:proofErr w:type="spellEnd"/>
-    <w:r>
-      <w:rPr>
-        <w:rStyle w:val="Numerstrony"/>
-        <w:rFonts w:ascii="Verdana" w:hAnsi="Verdana" w:cs="Times New Roman"/>
-        <w:color w:val="808080" w:themeColor="background1" w:themeShade="80"/>
-        <w:sz w:val="16"/>
-        <w:lang w:val="en-US"/>
-      </w:rPr>
-      <w:t xml:space="preserve"> </w:t>
+      <w:t xml:space="preserve">Strona </w:t>
     </w:r>
     <w:r>
       <w:rPr>
@@ -13773,6 +12066,7 @@
   <w:style w:type="character" w:default="1" w:styleId="Domylnaczcionkaakapitu">
     <w:name w:val="Default Paragraph Font"/>
     <w:uiPriority w:val="1"/>
+    <w:semiHidden/>
     <w:unhideWhenUsed/>
   </w:style>
   <w:style w:type="table" w:default="1" w:styleId="Standardowy">
@@ -14528,7 +12822,7 @@
 </file>
 
 <file path=customXml/itemProps1.xml><?xml version="1.0" encoding="utf-8"?>
-<ds:datastoreItem xmlns:ds="http://schemas.openxmlformats.org/officeDocument/2006/customXml" ds:itemID="{48F9EF1F-F747-0842-8AE8-7617AD85B391}">
+<ds:datastoreItem xmlns:ds="http://schemas.openxmlformats.org/officeDocument/2006/customXml" ds:itemID="{A2654805-2612-2B45-BA6F-9A2246F6FE1C}">
   <ds:schemaRefs>
     <ds:schemaRef ds:uri="http://schemas.openxmlformats.org/officeDocument/2006/bibliography"/>
   </ds:schemaRefs>

</xml_diff>

<commit_message>
[ISSUE-20] [ISSUE-4] Changes in sort order.
</commit_message>
<xml_diff>
--- a/Instrukcja użytkownika.docx
+++ b/Instrukcja użytkownika.docx
@@ -16,23 +16,7 @@
           <w:rFonts w:ascii="Verdana" w:hAnsi="Verdana" w:cs="Calibri"/>
           <w:sz w:val="36"/>
         </w:rPr>
-        <w:t>Instrukcja modułu „</w:t>
-      </w:r>
-      <w:proofErr w:type="spellStart"/>
-      <w:r>
-        <w:rPr>
-          <w:rFonts w:ascii="Verdana" w:hAnsi="Verdana" w:cs="Calibri"/>
-          <w:sz w:val="36"/>
-        </w:rPr>
-        <w:t>BluePayment</w:t>
-      </w:r>
-      <w:proofErr w:type="spellEnd"/>
-      <w:r>
-        <w:rPr>
-          <w:rFonts w:ascii="Verdana" w:hAnsi="Verdana" w:cs="Calibri"/>
-          <w:sz w:val="36"/>
-        </w:rPr>
-        <w:t>” dla platformy Magento</w:t>
+        <w:t>Instrukcja modułu „BluePayment” dla platformy Magento</w:t>
       </w:r>
       <w:r>
         <w:rPr>
@@ -127,7 +111,6 @@
               </w:rPr>
               <w:t xml:space="preserve">System </w:t>
             </w:r>
-            <w:proofErr w:type="spellStart"/>
             <w:r>
               <w:rPr>
                 <w:rFonts w:ascii="Verdana" w:hAnsi="Verdana" w:cs="Calibri"/>
@@ -138,7 +121,6 @@
               </w:rPr>
               <w:t>BluePayment</w:t>
             </w:r>
-            <w:proofErr w:type="spellEnd"/>
             <w:r>
               <w:rPr>
                 <w:rFonts w:ascii="Verdana" w:hAnsi="Verdana" w:cs="Calibri"/>
@@ -218,7 +200,6 @@
               </w:rPr>
               <w:t xml:space="preserve">Tobiasz </w:t>
             </w:r>
-            <w:proofErr w:type="spellStart"/>
             <w:r>
               <w:rPr>
                 <w:rFonts w:ascii="Verdana" w:hAnsi="Verdana" w:cs="Calibri"/>
@@ -228,7 +209,6 @@
               </w:rPr>
               <w:t>Kosmela</w:t>
             </w:r>
-            <w:proofErr w:type="spellEnd"/>
             <w:r>
               <w:rPr>
                 <w:rFonts w:ascii="Verdana" w:hAnsi="Verdana" w:cs="Calibri"/>
@@ -296,27 +276,7 @@
                 <w:sz w:val="20"/>
                 <w:szCs w:val="20"/>
               </w:rPr>
-              <w:t>Instrukcja modułu „</w:t>
-            </w:r>
-            <w:proofErr w:type="spellStart"/>
-            <w:r>
-              <w:rPr>
-                <w:rFonts w:ascii="Verdana" w:hAnsi="Verdana" w:cs="Calibri"/>
-                <w:color w:val="000000" w:themeColor="text1"/>
-                <w:sz w:val="20"/>
-                <w:szCs w:val="20"/>
-              </w:rPr>
-              <w:t>BluePayment</w:t>
-            </w:r>
-            <w:proofErr w:type="spellEnd"/>
-            <w:r>
-              <w:rPr>
-                <w:rFonts w:ascii="Verdana" w:hAnsi="Verdana" w:cs="Calibri"/>
-                <w:color w:val="000000" w:themeColor="text1"/>
-                <w:sz w:val="20"/>
-                <w:szCs w:val="20"/>
-              </w:rPr>
-              <w:t>” dla platformy Magento</w:t>
+              <w:t>Instrukcja modułu „BluePayment” dla platformy Magento</w:t>
             </w:r>
             <w:r>
               <w:rPr>
@@ -471,8 +431,19 @@
                 <w:sz w:val="20"/>
                 <w:szCs w:val="20"/>
               </w:rPr>
-              <w:t>.0</w:t>
+              <w:t>.</w:t>
             </w:r>
+            <w:r>
+              <w:rPr>
+                <w:rFonts w:ascii="Verdana" w:hAnsi="Verdana" w:cs="Calibri"/>
+                <w:color w:val="000000" w:themeColor="text1"/>
+                <w:sz w:val="20"/>
+                <w:szCs w:val="20"/>
+              </w:rPr>
+              <w:t>1</w:t>
+            </w:r>
+            <w:bookmarkStart w:id="0" w:name="_GoBack"/>
+            <w:bookmarkEnd w:id="0"/>
           </w:p>
         </w:tc>
       </w:tr>
@@ -548,7 +519,7 @@
                 <w:sz w:val="20"/>
                 <w:szCs w:val="20"/>
               </w:rPr>
-              <w:t>1</w:t>
+              <w:t>3</w:t>
             </w:r>
           </w:p>
         </w:tc>
@@ -574,7 +545,7 @@
           <w:rFonts w:ascii="Verdana" w:hAnsi="Verdana" w:cs="Calibri"/>
         </w:rPr>
       </w:pPr>
-      <w:bookmarkStart w:id="0" w:name="_Toc12052520"/>
+      <w:bookmarkStart w:id="1" w:name="_Toc12052520"/>
       <w:r>
         <w:rPr>
           <w:rFonts w:ascii="Verdana" w:hAnsi="Verdana" w:cs="Calibri"/>
@@ -582,17 +553,15 @@
         <w:lastRenderedPageBreak/>
         <w:t>Spis treści</w:t>
       </w:r>
-      <w:bookmarkEnd w:id="0"/>
-    </w:p>
-    <w:p>
-      <w:pPr>
-        <w:rPr>
-          <w:rFonts w:ascii="Verdana" w:hAnsi="Verdana" w:cs="Calibri"/>
-        </w:rPr>
-      </w:pPr>
-    </w:p>
-    <w:bookmarkStart w:id="1" w:name="_GoBack"/>
-    <w:bookmarkEnd w:id="1"/>
+      <w:bookmarkEnd w:id="1"/>
+    </w:p>
+    <w:p>
+      <w:pPr>
+        <w:rPr>
+          <w:rFonts w:ascii="Verdana" w:hAnsi="Verdana" w:cs="Calibri"/>
+        </w:rPr>
+      </w:pPr>
+    </w:p>
     <w:p>
       <w:pPr>
         <w:pStyle w:val="Spistreci1"/>
@@ -3434,16 +3403,8 @@
         <w:rPr>
           <w:rFonts w:ascii="Verdana" w:hAnsi="Verdana" w:cs="Calibri"/>
         </w:rPr>
-        <w:t xml:space="preserve"> wymagane </w:t>
-      </w:r>
-      <w:proofErr w:type="spellStart"/>
-      <w:r>
-        <w:rPr>
-          <w:rFonts w:ascii="Verdana" w:hAnsi="Verdana" w:cs="Calibri"/>
-        </w:rPr>
-        <w:t>sa</w:t>
-      </w:r>
-      <w:proofErr w:type="spellEnd"/>
+        <w:t xml:space="preserve"> wymagane sa</w:t>
+      </w:r>
       <w:r>
         <w:rPr>
           <w:rFonts w:ascii="Arial" w:hAnsi="Arial" w:cs="Arial"/>
@@ -3604,21 +3565,7 @@
         <w:rPr>
           <w:rFonts w:ascii="Verdana" w:hAnsi="Verdana" w:cs="Calibri"/>
         </w:rPr>
-        <w:t xml:space="preserve">Na stronie sklepu – zintegrowany, Klient przenoszony jest od razu do </w:t>
-      </w:r>
-      <w:proofErr w:type="gramStart"/>
-      <w:r>
-        <w:rPr>
-          <w:rFonts w:ascii="Verdana" w:hAnsi="Verdana" w:cs="Calibri"/>
-        </w:rPr>
-        <w:t>banku,</w:t>
-      </w:r>
-      <w:proofErr w:type="gramEnd"/>
-      <w:r>
-        <w:rPr>
-          <w:rFonts w:ascii="Verdana" w:hAnsi="Verdana" w:cs="Calibri"/>
-        </w:rPr>
-        <w:t xml:space="preserve"> lub na stronę płatności kartą. </w:t>
+        <w:t xml:space="preserve">Na stronie sklepu – zintegrowany, Klient przenoszony jest od razu do banku, lub na stronę płatności kartą. </w:t>
       </w:r>
     </w:p>
     <w:p>
@@ -3775,9 +3722,8 @@
         <w:rPr>
           <w:rFonts w:ascii="Verdana" w:hAnsi="Verdana"/>
         </w:rPr>
-        <w:t>2</w:t>
-      </w:r>
-      <w:bookmarkEnd w:id="6"/>
+        <w:t>3</w:t>
+      </w:r>
     </w:p>
     <w:p>
       <w:pPr>
@@ -3794,7 +3740,13 @@
         <w:rPr>
           <w:rFonts w:ascii="Verdana" w:hAnsi="Verdana"/>
         </w:rPr>
-        <w:t>Dostosowano do wymagań Marketplace Magento.</w:t>
+        <w:t>Zmiany w mechanizmie sortowania</w:t>
+      </w:r>
+      <w:r>
+        <w:rPr>
+          <w:rFonts w:ascii="Verdana" w:hAnsi="Verdana"/>
+        </w:rPr>
+        <w:t>.</w:t>
       </w:r>
     </w:p>
     <w:p>
@@ -3804,7 +3756,6 @@
           <w:rFonts w:ascii="Verdana" w:hAnsi="Verdana"/>
         </w:rPr>
       </w:pPr>
-      <w:bookmarkStart w:id="7" w:name="_Toc12052526"/>
       <w:r>
         <w:rPr>
           <w:rFonts w:ascii="Verdana" w:hAnsi="Verdana"/>
@@ -3815,9 +3766,9 @@
         <w:rPr>
           <w:rFonts w:ascii="Verdana" w:hAnsi="Verdana"/>
         </w:rPr>
-        <w:t>1</w:t>
-      </w:r>
-      <w:bookmarkEnd w:id="7"/>
+        <w:t>2</w:t>
+      </w:r>
+      <w:bookmarkEnd w:id="6"/>
     </w:p>
     <w:p>
       <w:pPr>
@@ -3834,7 +3785,7 @@
         <w:rPr>
           <w:rFonts w:ascii="Verdana" w:hAnsi="Verdana"/>
         </w:rPr>
-        <w:t>Dodano wsparcie dla Magento 2.3.1</w:t>
+        <w:t>Dostosowano do wymagań Marketplace Magento.</w:t>
       </w:r>
     </w:p>
     <w:p>
@@ -3844,14 +3795,20 @@
           <w:rFonts w:ascii="Verdana" w:hAnsi="Verdana"/>
         </w:rPr>
       </w:pPr>
-      <w:bookmarkStart w:id="8" w:name="_Toc12052527"/>
+      <w:bookmarkStart w:id="7" w:name="_Toc12052526"/>
       <w:r>
         <w:rPr>
           <w:rFonts w:ascii="Verdana" w:hAnsi="Verdana"/>
         </w:rPr>
-        <w:t>Wersja 2.7.0</w:t>
-      </w:r>
-      <w:bookmarkEnd w:id="8"/>
+        <w:t>Wersja 2.7.</w:t>
+      </w:r>
+      <w:r>
+        <w:rPr>
+          <w:rFonts w:ascii="Verdana" w:hAnsi="Verdana"/>
+        </w:rPr>
+        <w:t>1</w:t>
+      </w:r>
+      <w:bookmarkEnd w:id="7"/>
     </w:p>
     <w:p>
       <w:pPr>
@@ -3868,6 +3825,40 @@
         <w:rPr>
           <w:rFonts w:ascii="Verdana" w:hAnsi="Verdana"/>
         </w:rPr>
+        <w:t>Dodano wsparcie dla Magento 2.3.1</w:t>
+      </w:r>
+    </w:p>
+    <w:p>
+      <w:pPr>
+        <w:pStyle w:val="Nagwek2"/>
+        <w:rPr>
+          <w:rFonts w:ascii="Verdana" w:hAnsi="Verdana"/>
+        </w:rPr>
+      </w:pPr>
+      <w:bookmarkStart w:id="8" w:name="_Toc12052527"/>
+      <w:r>
+        <w:rPr>
+          <w:rFonts w:ascii="Verdana" w:hAnsi="Verdana"/>
+        </w:rPr>
+        <w:t>Wersja 2.7.0</w:t>
+      </w:r>
+      <w:bookmarkEnd w:id="8"/>
+    </w:p>
+    <w:p>
+      <w:pPr>
+        <w:pStyle w:val="Akapitzlist"/>
+        <w:numPr>
+          <w:ilvl w:val="0"/>
+          <w:numId w:val="19"/>
+        </w:numPr>
+        <w:rPr>
+          <w:rFonts w:ascii="Verdana" w:hAnsi="Verdana"/>
+        </w:rPr>
+      </w:pPr>
+      <w:r>
+        <w:rPr>
+          <w:rFonts w:ascii="Verdana" w:hAnsi="Verdana"/>
+        </w:rPr>
         <w:t xml:space="preserve">Dodano </w:t>
       </w:r>
       <w:hyperlink w:anchor="_Płatności_automatyczne" w:history="1">
@@ -3943,17 +3934,8 @@
             <w:rStyle w:val="Hipercze"/>
             <w:rFonts w:ascii="Verdana" w:hAnsi="Verdana" w:cs="Calibri"/>
           </w:rPr>
-          <w:t xml:space="preserve">Google </w:t>
-        </w:r>
-        <w:proofErr w:type="spellStart"/>
-        <w:r>
-          <w:rPr>
-            <w:rStyle w:val="Hipercze"/>
-            <w:rFonts w:ascii="Verdana" w:hAnsi="Verdana" w:cs="Calibri"/>
-          </w:rPr>
-          <w:t>Pay</w:t>
-        </w:r>
-        <w:proofErr w:type="spellEnd"/>
+          <w:t>Google Pay</w:t>
+        </w:r>
       </w:hyperlink>
       <w:r>
         <w:rPr>
@@ -3974,6 +3956,7 @@
         <w:rPr>
           <w:rFonts w:ascii="Verdana" w:hAnsi="Verdana"/>
         </w:rPr>
+        <w:lastRenderedPageBreak/>
         <w:t>Wersja 2.4.0</w:t>
       </w:r>
       <w:bookmarkEnd w:id="10"/>
@@ -4008,7 +3991,6 @@
         <w:rPr>
           <w:rFonts w:ascii="Verdana" w:hAnsi="Verdana"/>
         </w:rPr>
-        <w:lastRenderedPageBreak/>
         <w:t>Wersja 2.3.0</w:t>
       </w:r>
       <w:bookmarkEnd w:id="11"/>
@@ -4121,69 +4103,12 @@
         </w:rPr>
         <w:br/>
       </w:r>
-      <w:proofErr w:type="spellStart"/>
       <w:r>
         <w:rPr>
           <w:rFonts w:ascii="Verdana" w:hAnsi="Verdana" w:cs="Calibri"/>
           <w:b/>
         </w:rPr>
-        <w:t>unzip</w:t>
-      </w:r>
-      <w:proofErr w:type="spellEnd"/>
-      <w:r>
-        <w:rPr>
-          <w:rFonts w:ascii="Verdana" w:hAnsi="Verdana" w:cs="Calibri"/>
-          <w:b/>
-        </w:rPr>
-        <w:t xml:space="preserve"> -o -d </w:t>
-      </w:r>
-      <w:proofErr w:type="spellStart"/>
-      <w:r>
-        <w:rPr>
-          <w:rFonts w:ascii="Verdana" w:hAnsi="Verdana" w:cs="Calibri"/>
-          <w:b/>
-        </w:rPr>
-        <w:t>app</w:t>
-      </w:r>
-      <w:proofErr w:type="spellEnd"/>
-      <w:r>
-        <w:rPr>
-          <w:rFonts w:ascii="Verdana" w:hAnsi="Verdana" w:cs="Calibri"/>
-          <w:b/>
-        </w:rPr>
-        <w:t>/</w:t>
-      </w:r>
-      <w:proofErr w:type="spellStart"/>
-      <w:r>
-        <w:rPr>
-          <w:rFonts w:ascii="Verdana" w:hAnsi="Verdana" w:cs="Calibri"/>
-          <w:b/>
-        </w:rPr>
-        <w:t>code</w:t>
-      </w:r>
-      <w:proofErr w:type="spellEnd"/>
-      <w:r>
-        <w:rPr>
-          <w:rFonts w:ascii="Verdana" w:hAnsi="Verdana" w:cs="Calibri"/>
-          <w:b/>
-        </w:rPr>
-        <w:t xml:space="preserve">/ BlueMedia_BluePayment-*.zip &amp;&amp; </w:t>
-      </w:r>
-      <w:proofErr w:type="spellStart"/>
-      <w:r>
-        <w:rPr>
-          <w:rFonts w:ascii="Verdana" w:hAnsi="Verdana" w:cs="Calibri"/>
-          <w:b/>
-        </w:rPr>
-        <w:t>rm</w:t>
-      </w:r>
-      <w:proofErr w:type="spellEnd"/>
-      <w:r>
-        <w:rPr>
-          <w:rFonts w:ascii="Verdana" w:hAnsi="Verdana" w:cs="Calibri"/>
-          <w:b/>
-        </w:rPr>
-        <w:t xml:space="preserve"> BlueMedia_BluePayment-*.zip</w:t>
+        <w:t>unzip -o -d app/code/ BlueMedia_BluePayment-*.zip &amp;&amp; rm BlueMedia_BluePayment-*.zip</w:t>
       </w:r>
     </w:p>
     <w:p>
@@ -4328,17 +4253,8 @@
           <w:rFonts w:ascii="Verdana" w:hAnsi="Verdana" w:cs="Calibri"/>
           <w:b/>
         </w:rPr>
-        <w:t xml:space="preserve">Web Setup </w:t>
-      </w:r>
-      <w:proofErr w:type="spellStart"/>
-      <w:r>
-        <w:rPr>
-          <w:rFonts w:ascii="Verdana" w:hAnsi="Verdana" w:cs="Calibri"/>
-          <w:b/>
-        </w:rPr>
-        <w:t>Wizard</w:t>
-      </w:r>
-      <w:proofErr w:type="spellEnd"/>
+        <w:t>Web Setup Wizard</w:t>
+      </w:r>
       <w:r>
         <w:rPr>
           <w:rFonts w:ascii="Verdana" w:hAnsi="Verdana" w:cs="Calibri"/>
@@ -4376,59 +4292,39 @@
         </w:rPr>
         <w:t xml:space="preserve">, na liście znaleźć moduł </w:t>
       </w:r>
-      <w:proofErr w:type="spellStart"/>
       <w:r>
         <w:rPr>
           <w:rFonts w:ascii="Verdana" w:hAnsi="Verdana" w:cs="Calibri"/>
           <w:b/>
         </w:rPr>
-        <w:t>BlueMedia</w:t>
-      </w:r>
-      <w:proofErr w:type="spellEnd"/>
+        <w:t>BlueMedia/BluePayment</w:t>
+      </w:r>
+      <w:r>
+        <w:rPr>
+          <w:rFonts w:ascii="Verdana" w:hAnsi="Verdana" w:cs="Calibri"/>
+        </w:rPr>
+        <w:t xml:space="preserve">, kliknąć </w:t>
+      </w:r>
       <w:r>
         <w:rPr>
           <w:rFonts w:ascii="Verdana" w:hAnsi="Verdana" w:cs="Calibri"/>
           <w:b/>
         </w:rPr>
-        <w:t>/</w:t>
-      </w:r>
-      <w:proofErr w:type="spellStart"/>
+        <w:t xml:space="preserve">Select </w:t>
+      </w:r>
+      <w:r>
+        <w:rPr>
+          <w:rFonts w:ascii="Verdana" w:hAnsi="Verdana" w:cs="Calibri"/>
+        </w:rPr>
+        <w:t xml:space="preserve">i następnie </w:t>
+      </w:r>
       <w:r>
         <w:rPr>
           <w:rFonts w:ascii="Verdana" w:hAnsi="Verdana" w:cs="Calibri"/>
           <w:b/>
         </w:rPr>
-        <w:t>BluePayment</w:t>
-      </w:r>
-      <w:proofErr w:type="spellEnd"/>
-      <w:r>
-        <w:rPr>
-          <w:rFonts w:ascii="Verdana" w:hAnsi="Verdana" w:cs="Calibri"/>
-        </w:rPr>
-        <w:t xml:space="preserve">, kliknąć </w:t>
-      </w:r>
-      <w:r>
-        <w:rPr>
-          <w:rFonts w:ascii="Verdana" w:hAnsi="Verdana" w:cs="Calibri"/>
-          <w:b/>
-        </w:rPr>
-        <w:t xml:space="preserve">Select </w:t>
-      </w:r>
-      <w:r>
-        <w:rPr>
-          <w:rFonts w:ascii="Verdana" w:hAnsi="Verdana" w:cs="Calibri"/>
-        </w:rPr>
-        <w:t xml:space="preserve">i następnie </w:t>
-      </w:r>
-      <w:proofErr w:type="spellStart"/>
-      <w:r>
-        <w:rPr>
-          <w:rFonts w:ascii="Verdana" w:hAnsi="Verdana" w:cs="Calibri"/>
-          <w:b/>
-        </w:rPr>
         <w:t>Enable</w:t>
       </w:r>
-      <w:proofErr w:type="spellEnd"/>
       <w:r>
         <w:rPr>
           <w:rFonts w:ascii="Verdana" w:hAnsi="Verdana" w:cs="Calibri"/>
@@ -4535,32 +4431,21 @@
           <w:rFonts w:ascii="Verdana" w:hAnsi="Verdana" w:cs="Calibri"/>
           <w:b/>
         </w:rPr>
-        <w:t xml:space="preserve">Start Readiness </w:t>
-      </w:r>
-      <w:proofErr w:type="spellStart"/>
+        <w:t>Start Readiness Check</w:t>
+      </w:r>
+      <w:r>
+        <w:rPr>
+          <w:rFonts w:ascii="Verdana" w:hAnsi="Verdana" w:cs="Calibri"/>
+        </w:rPr>
+        <w:t xml:space="preserve">. Zostanie wykonana weryfikacja zależności. Następnie kliknąć </w:t>
+      </w:r>
       <w:r>
         <w:rPr>
           <w:rFonts w:ascii="Verdana" w:hAnsi="Verdana" w:cs="Calibri"/>
           <w:b/>
         </w:rPr>
-        <w:t>Check</w:t>
-      </w:r>
-      <w:proofErr w:type="spellEnd"/>
-      <w:r>
-        <w:rPr>
-          <w:rFonts w:ascii="Verdana" w:hAnsi="Verdana" w:cs="Calibri"/>
-        </w:rPr>
-        <w:t xml:space="preserve">. Zostanie wykonana weryfikacja zależności. Następnie kliknąć </w:t>
-      </w:r>
-      <w:proofErr w:type="spellStart"/>
-      <w:r>
-        <w:rPr>
-          <w:rFonts w:ascii="Verdana" w:hAnsi="Verdana" w:cs="Calibri"/>
-          <w:b/>
-        </w:rPr>
         <w:t>Next</w:t>
       </w:r>
-      <w:proofErr w:type="spellEnd"/>
       <w:r>
         <w:rPr>
           <w:rFonts w:ascii="Verdana" w:hAnsi="Verdana" w:cs="Calibri"/>
@@ -4586,21 +4471,12 @@
         <w:lastRenderedPageBreak/>
         <w:t xml:space="preserve">(opcjonalne) Utworzyć kopię zapasową, zaznaczając wszystkie opcje i klikając </w:t>
       </w:r>
-      <w:proofErr w:type="spellStart"/>
       <w:r>
         <w:rPr>
           <w:rFonts w:ascii="Verdana" w:hAnsi="Verdana" w:cs="Calibri"/>
           <w:b/>
         </w:rPr>
-        <w:t>Create</w:t>
-      </w:r>
-      <w:proofErr w:type="spellEnd"/>
-      <w:r>
-        <w:rPr>
-          <w:rFonts w:ascii="Verdana" w:hAnsi="Verdana" w:cs="Calibri"/>
-          <w:b/>
-        </w:rPr>
-        <w:t xml:space="preserve"> Backup</w:t>
+        <w:t>Create Backup</w:t>
       </w:r>
       <w:r>
         <w:rPr>
@@ -4701,23 +4577,8 @@
         <w:rPr>
           <w:rFonts w:ascii="Verdana" w:hAnsi="Verdana" w:cs="Calibri"/>
         </w:rPr>
-        <w:t xml:space="preserve">Po utworzeniu Backupu lub odznaczeniu opcji, przejść dalej </w:t>
-      </w:r>
-      <w:proofErr w:type="spellStart"/>
-      <w:r>
-        <w:rPr>
-          <w:rFonts w:ascii="Verdana" w:hAnsi="Verdana" w:cs="Calibri"/>
-        </w:rPr>
-        <w:t>klikająć</w:t>
-      </w:r>
-      <w:proofErr w:type="spellEnd"/>
-      <w:r>
-        <w:rPr>
-          <w:rFonts w:ascii="Verdana" w:hAnsi="Verdana" w:cs="Calibri"/>
-        </w:rPr>
-        <w:t xml:space="preserve"> </w:t>
-      </w:r>
-      <w:proofErr w:type="spellStart"/>
+        <w:t xml:space="preserve">Po utworzeniu Backupu lub odznaczeniu opcji, przejść dalej klikająć </w:t>
+      </w:r>
       <w:r>
         <w:rPr>
           <w:rFonts w:ascii="Verdana" w:hAnsi="Verdana" w:cs="Calibri"/>
@@ -4725,7 +4586,6 @@
         </w:rPr>
         <w:t>Next</w:t>
       </w:r>
-      <w:proofErr w:type="spellEnd"/>
       <w:r>
         <w:rPr>
           <w:rFonts w:ascii="Verdana" w:hAnsi="Verdana" w:cs="Calibri"/>
@@ -4750,7 +4610,6 @@
         </w:rPr>
         <w:t xml:space="preserve">Kliknąć na </w:t>
       </w:r>
-      <w:proofErr w:type="spellStart"/>
       <w:r>
         <w:rPr>
           <w:rFonts w:ascii="Verdana" w:hAnsi="Verdana" w:cs="Calibri"/>
@@ -4758,7 +4617,6 @@
         </w:rPr>
         <w:t>Enable</w:t>
       </w:r>
-      <w:proofErr w:type="spellEnd"/>
       <w:r>
         <w:rPr>
           <w:rFonts w:ascii="Verdana" w:hAnsi="Verdana" w:cs="Calibri"/>
@@ -4998,56 +4856,8 @@
           <w:b/>
           <w:lang w:val="en-US"/>
         </w:rPr>
-        <w:t>bin/</w:t>
-      </w:r>
-      <w:proofErr w:type="spellStart"/>
-      <w:r>
-        <w:rPr>
-          <w:rFonts w:ascii="Verdana" w:hAnsi="Verdana" w:cs="Calibri"/>
-          <w:b/>
-          <w:lang w:val="en-US"/>
-        </w:rPr>
-        <w:t>magento</w:t>
-      </w:r>
-      <w:proofErr w:type="spellEnd"/>
-      <w:r>
-        <w:rPr>
-          <w:rFonts w:ascii="Verdana" w:hAnsi="Verdana" w:cs="Calibri"/>
-          <w:b/>
-          <w:lang w:val="en-US"/>
-        </w:rPr>
-        <w:t xml:space="preserve"> </w:t>
-      </w:r>
-      <w:proofErr w:type="spellStart"/>
-      <w:proofErr w:type="gramStart"/>
-      <w:r>
-        <w:rPr>
-          <w:rFonts w:ascii="Verdana" w:hAnsi="Verdana" w:cs="Calibri"/>
-          <w:b/>
-          <w:lang w:val="en-US"/>
-        </w:rPr>
-        <w:t>module:enable</w:t>
-      </w:r>
-      <w:proofErr w:type="spellEnd"/>
-      <w:proofErr w:type="gramEnd"/>
-      <w:r>
-        <w:rPr>
-          <w:rFonts w:ascii="Verdana" w:hAnsi="Verdana" w:cs="Calibri"/>
-          <w:b/>
-          <w:lang w:val="en-US"/>
-        </w:rPr>
-        <w:t xml:space="preserve"> </w:t>
-      </w:r>
-      <w:proofErr w:type="spellStart"/>
-      <w:r>
-        <w:rPr>
-          <w:rFonts w:ascii="Verdana" w:hAnsi="Verdana" w:cs="Calibri"/>
-          <w:b/>
-          <w:lang w:val="en-US"/>
-        </w:rPr>
-        <w:t>BlueMedia_BluePayment</w:t>
-      </w:r>
-      <w:proofErr w:type="spellEnd"/>
+        <w:t>bin/magento module:enable BlueMedia_BluePayment</w:t>
+      </w:r>
       <w:r>
         <w:rPr>
           <w:rFonts w:ascii="Verdana" w:hAnsi="Verdana" w:cs="Calibri"/>
@@ -5074,35 +4884,8 @@
           <w:rFonts w:ascii="Verdana" w:hAnsi="Verdana" w:cs="Calibri"/>
           <w:b/>
         </w:rPr>
-        <w:t>bin/</w:t>
-      </w:r>
-      <w:proofErr w:type="spellStart"/>
-      <w:r>
-        <w:rPr>
-          <w:rFonts w:ascii="Verdana" w:hAnsi="Verdana" w:cs="Calibri"/>
-          <w:b/>
-        </w:rPr>
-        <w:t>magento</w:t>
-      </w:r>
-      <w:proofErr w:type="spellEnd"/>
-      <w:r>
-        <w:rPr>
-          <w:rFonts w:ascii="Verdana" w:hAnsi="Verdana" w:cs="Calibri"/>
-          <w:b/>
-        </w:rPr>
-        <w:t xml:space="preserve"> </w:t>
-      </w:r>
-      <w:proofErr w:type="spellStart"/>
-      <w:proofErr w:type="gramStart"/>
-      <w:r>
-        <w:rPr>
-          <w:rFonts w:ascii="Verdana" w:hAnsi="Verdana" w:cs="Calibri"/>
-          <w:b/>
-        </w:rPr>
-        <w:t>setup:upgrade</w:t>
-      </w:r>
-      <w:proofErr w:type="spellEnd"/>
-      <w:proofErr w:type="gramEnd"/>
+        <w:t>bin/magento setup:upgrade</w:t>
+      </w:r>
     </w:p>
     <w:p>
       <w:pPr>
@@ -5121,42 +4904,8 @@
           <w:rFonts w:ascii="Verdana" w:hAnsi="Verdana" w:cs="Calibri"/>
           <w:b/>
         </w:rPr>
-        <w:t>bin/</w:t>
-      </w:r>
-      <w:proofErr w:type="spellStart"/>
-      <w:r>
-        <w:rPr>
-          <w:rFonts w:ascii="Verdana" w:hAnsi="Verdana" w:cs="Calibri"/>
-          <w:b/>
-        </w:rPr>
-        <w:t>magento</w:t>
-      </w:r>
-      <w:proofErr w:type="spellEnd"/>
-      <w:r>
-        <w:rPr>
-          <w:rFonts w:ascii="Verdana" w:hAnsi="Verdana" w:cs="Calibri"/>
-          <w:b/>
-        </w:rPr>
-        <w:t xml:space="preserve"> </w:t>
-      </w:r>
-      <w:proofErr w:type="spellStart"/>
-      <w:proofErr w:type="gramStart"/>
-      <w:r>
-        <w:rPr>
-          <w:rFonts w:ascii="Verdana" w:hAnsi="Verdana" w:cs="Calibri"/>
-          <w:b/>
-        </w:rPr>
-        <w:t>setup:di</w:t>
-      </w:r>
-      <w:proofErr w:type="gramEnd"/>
-      <w:r>
-        <w:rPr>
-          <w:rFonts w:ascii="Verdana" w:hAnsi="Verdana" w:cs="Calibri"/>
-          <w:b/>
-        </w:rPr>
-        <w:t>:compile</w:t>
-      </w:r>
-      <w:proofErr w:type="spellEnd"/>
+        <w:t>bin/magento setup:di:compile</w:t>
+      </w:r>
     </w:p>
     <w:p>
       <w:pPr>
@@ -5175,35 +4924,8 @@
           <w:rFonts w:ascii="Verdana" w:hAnsi="Verdana" w:cs="Calibri"/>
           <w:b/>
         </w:rPr>
-        <w:t>bin/</w:t>
-      </w:r>
-      <w:proofErr w:type="spellStart"/>
-      <w:r>
-        <w:rPr>
-          <w:rFonts w:ascii="Verdana" w:hAnsi="Verdana" w:cs="Calibri"/>
-          <w:b/>
-        </w:rPr>
-        <w:t>magento</w:t>
-      </w:r>
-      <w:proofErr w:type="spellEnd"/>
-      <w:r>
-        <w:rPr>
-          <w:rFonts w:ascii="Verdana" w:hAnsi="Verdana" w:cs="Calibri"/>
-          <w:b/>
-        </w:rPr>
-        <w:t xml:space="preserve"> </w:t>
-      </w:r>
-      <w:proofErr w:type="spellStart"/>
-      <w:proofErr w:type="gramStart"/>
-      <w:r>
-        <w:rPr>
-          <w:rFonts w:ascii="Verdana" w:hAnsi="Verdana" w:cs="Calibri"/>
-          <w:b/>
-        </w:rPr>
-        <w:t>cache:flush</w:t>
-      </w:r>
-      <w:proofErr w:type="spellEnd"/>
-      <w:proofErr w:type="gramEnd"/>
+        <w:t>bin/magento cache:flush</w:t>
+      </w:r>
     </w:p>
     <w:p>
       <w:pPr>
@@ -5288,136 +5010,72 @@
           <w:rFonts w:ascii="Verdana" w:hAnsi="Verdana" w:cs="Calibri"/>
           <w:b/>
         </w:rPr>
-        <w:t>Konfiguracja [</w:t>
-      </w:r>
-      <w:proofErr w:type="spellStart"/>
+        <w:t>Konfiguracja [Configuration]</w:t>
+      </w:r>
+      <w:r>
+        <w:rPr>
+          <w:rFonts w:ascii="Verdana" w:hAnsi="Verdana" w:cs="Calibri"/>
+        </w:rPr>
+        <w:t xml:space="preserve">, w kolejnym menu </w:t>
+      </w:r>
       <w:r>
         <w:rPr>
           <w:rFonts w:ascii="Verdana" w:hAnsi="Verdana" w:cs="Calibri"/>
           <w:b/>
         </w:rPr>
-        <w:t>Configuration</w:t>
-      </w:r>
-      <w:proofErr w:type="spellEnd"/>
+        <w:t>Sprzedaż</w:t>
+      </w:r>
+      <w:r>
+        <w:rPr>
+          <w:rFonts w:ascii="Verdana" w:hAnsi="Verdana" w:cs="Calibri"/>
+        </w:rPr>
+        <w:t xml:space="preserve"> </w:t>
+      </w:r>
       <w:r>
         <w:rPr>
           <w:rFonts w:ascii="Verdana" w:hAnsi="Verdana" w:cs="Calibri"/>
           <w:b/>
         </w:rPr>
-        <w:t>]</w:t>
-      </w:r>
-      <w:r>
-        <w:rPr>
-          <w:rFonts w:ascii="Verdana" w:hAnsi="Verdana" w:cs="Calibri"/>
-        </w:rPr>
-        <w:t xml:space="preserve">, w kolejnym menu </w:t>
+        <w:t>[Sales]</w:t>
+      </w:r>
+      <w:r>
+        <w:rPr>
+          <w:rFonts w:ascii="Verdana" w:hAnsi="Verdana" w:cs="Calibri"/>
+        </w:rPr>
+        <w:t xml:space="preserve">-&gt; </w:t>
       </w:r>
       <w:r>
         <w:rPr>
           <w:rFonts w:ascii="Verdana" w:hAnsi="Verdana" w:cs="Calibri"/>
           <w:b/>
         </w:rPr>
-        <w:t>Sprzedaż</w:t>
-      </w:r>
-      <w:r>
-        <w:rPr>
-          <w:rFonts w:ascii="Verdana" w:hAnsi="Verdana" w:cs="Calibri"/>
-        </w:rPr>
-        <w:t xml:space="preserve"> </w:t>
+        <w:t>Metody płatności [Payment Methods]</w:t>
+      </w:r>
+      <w:r>
+        <w:rPr>
+          <w:rFonts w:ascii="Verdana" w:hAnsi="Verdana" w:cs="Calibri"/>
+        </w:rPr>
+        <w:t xml:space="preserve"> i następnie rozwinąć </w:t>
       </w:r>
       <w:r>
         <w:rPr>
           <w:rFonts w:ascii="Verdana" w:hAnsi="Verdana" w:cs="Calibri"/>
           <w:b/>
         </w:rPr>
-        <w:t>[Sales]</w:t>
-      </w:r>
-      <w:r>
-        <w:rPr>
-          <w:rFonts w:ascii="Verdana" w:hAnsi="Verdana" w:cs="Calibri"/>
-        </w:rPr>
-        <w:t xml:space="preserve">-&gt; </w:t>
+        <w:t>OTHER PAYMENT METHODS</w:t>
+      </w:r>
+      <w:r>
+        <w:rPr>
+          <w:rFonts w:ascii="Verdana" w:hAnsi="Verdana" w:cs="Calibri"/>
+        </w:rPr>
+        <w:t xml:space="preserve"> oraz </w:t>
       </w:r>
       <w:r>
         <w:rPr>
           <w:rFonts w:ascii="Verdana" w:hAnsi="Verdana" w:cs="Calibri"/>
           <w:b/>
         </w:rPr>
-        <w:t>Metody płatności [</w:t>
-      </w:r>
-      <w:proofErr w:type="spellStart"/>
-      <w:r>
-        <w:rPr>
-          <w:rFonts w:ascii="Verdana" w:hAnsi="Verdana" w:cs="Calibri"/>
-          <w:b/>
-        </w:rPr>
-        <w:t>Payment</w:t>
-      </w:r>
-      <w:proofErr w:type="spellEnd"/>
-      <w:r>
-        <w:rPr>
-          <w:rFonts w:ascii="Verdana" w:hAnsi="Verdana" w:cs="Calibri"/>
-          <w:b/>
-        </w:rPr>
-        <w:t xml:space="preserve"> </w:t>
-      </w:r>
-      <w:proofErr w:type="spellStart"/>
-      <w:r>
-        <w:rPr>
-          <w:rFonts w:ascii="Verdana" w:hAnsi="Verdana" w:cs="Calibri"/>
-          <w:b/>
-        </w:rPr>
-        <w:t>Methods</w:t>
-      </w:r>
-      <w:proofErr w:type="spellEnd"/>
-      <w:r>
-        <w:rPr>
-          <w:rFonts w:ascii="Verdana" w:hAnsi="Verdana" w:cs="Calibri"/>
-          <w:b/>
-        </w:rPr>
-        <w:t>]</w:t>
-      </w:r>
-      <w:r>
-        <w:rPr>
-          <w:rFonts w:ascii="Verdana" w:hAnsi="Verdana" w:cs="Calibri"/>
-        </w:rPr>
-        <w:t xml:space="preserve"> i następnie rozwinąć </w:t>
-      </w:r>
-      <w:r>
-        <w:rPr>
-          <w:rFonts w:ascii="Verdana" w:hAnsi="Verdana" w:cs="Calibri"/>
-          <w:b/>
-        </w:rPr>
-        <w:t>OTHER PAYMENT METHODS</w:t>
-      </w:r>
-      <w:r>
-        <w:rPr>
-          <w:rFonts w:ascii="Verdana" w:hAnsi="Verdana" w:cs="Calibri"/>
-        </w:rPr>
-        <w:t xml:space="preserve"> oraz </w:t>
-      </w:r>
-      <w:r>
-        <w:rPr>
-          <w:rFonts w:ascii="Verdana" w:hAnsi="Verdana" w:cs="Calibri"/>
-          <w:b/>
-        </w:rPr>
-        <w:t xml:space="preserve">Płatność online BM [Online </w:t>
-      </w:r>
-      <w:proofErr w:type="spellStart"/>
-      <w:r>
-        <w:rPr>
-          <w:rFonts w:ascii="Verdana" w:hAnsi="Verdana" w:cs="Calibri"/>
-          <w:b/>
-        </w:rPr>
-        <w:t>Payment</w:t>
-      </w:r>
-      <w:proofErr w:type="spellEnd"/>
-      <w:r>
-        <w:rPr>
-          <w:rFonts w:ascii="Verdana" w:hAnsi="Verdana" w:cs="Calibri"/>
-          <w:b/>
-        </w:rPr>
-        <w:t xml:space="preserve"> BM]</w:t>
+        <w:t>Płatność online BM [Online Payment BM]</w:t>
       </w:r>
       <w:r>
         <w:rPr>
@@ -5517,52 +5175,20 @@
           <w:rFonts w:ascii="Verdana" w:hAnsi="Verdana" w:cs="Calibri"/>
           <w:b/>
         </w:rPr>
-        <w:t>Włączony [</w:t>
-      </w:r>
-      <w:proofErr w:type="spellStart"/>
+        <w:t>Włączony [Enabled]</w:t>
+      </w:r>
+      <w:r>
+        <w:rPr>
+          <w:rFonts w:ascii="Verdana" w:hAnsi="Verdana" w:cs="Calibri"/>
+        </w:rPr>
+        <w:t xml:space="preserve"> na </w:t>
+      </w:r>
       <w:r>
         <w:rPr>
           <w:rFonts w:ascii="Verdana" w:hAnsi="Verdana" w:cs="Calibri"/>
           <w:b/>
         </w:rPr>
-        <w:t>Enabled</w:t>
-      </w:r>
-      <w:proofErr w:type="spellEnd"/>
-      <w:r>
-        <w:rPr>
-          <w:rFonts w:ascii="Verdana" w:hAnsi="Verdana" w:cs="Calibri"/>
-          <w:b/>
-        </w:rPr>
-        <w:t>]</w:t>
-      </w:r>
-      <w:r>
-        <w:rPr>
-          <w:rFonts w:ascii="Verdana" w:hAnsi="Verdana" w:cs="Calibri"/>
-        </w:rPr>
-        <w:t xml:space="preserve"> na </w:t>
-      </w:r>
-      <w:r>
-        <w:rPr>
-          <w:rFonts w:ascii="Verdana" w:hAnsi="Verdana" w:cs="Calibri"/>
-          <w:b/>
-        </w:rPr>
-        <w:t>Tak [</w:t>
-      </w:r>
-      <w:proofErr w:type="spellStart"/>
-      <w:r>
-        <w:rPr>
-          <w:rFonts w:ascii="Verdana" w:hAnsi="Verdana" w:cs="Calibri"/>
-          <w:b/>
-        </w:rPr>
-        <w:t>Yes</w:t>
-      </w:r>
-      <w:proofErr w:type="spellEnd"/>
-      <w:r>
-        <w:rPr>
-          <w:rFonts w:ascii="Verdana" w:hAnsi="Verdana" w:cs="Calibri"/>
-          <w:b/>
-        </w:rPr>
-        <w:t>]</w:t>
+        <w:t>Tak [Yes]</w:t>
       </w:r>
       <w:r>
         <w:rPr>
@@ -5588,23 +5214,7 @@
           <w:b/>
         </w:rPr>
         <w:lastRenderedPageBreak/>
-        <w:t>Tytuł [</w:t>
-      </w:r>
-      <w:proofErr w:type="spellStart"/>
-      <w:r>
-        <w:rPr>
-          <w:rFonts w:ascii="Verdana" w:hAnsi="Verdana" w:cs="Calibri"/>
-          <w:b/>
-        </w:rPr>
-        <w:t>Title</w:t>
-      </w:r>
-      <w:proofErr w:type="spellEnd"/>
-      <w:r>
-        <w:rPr>
-          <w:rFonts w:ascii="Verdana" w:hAnsi="Verdana" w:cs="Calibri"/>
-          <w:b/>
-        </w:rPr>
-        <w:t>]</w:t>
+        <w:t>Tytuł [Title]</w:t>
       </w:r>
       <w:r>
         <w:rPr>
@@ -5676,23 +5286,7 @@
           <w:rFonts w:ascii="Verdana" w:hAnsi="Verdana" w:cs="Calibri"/>
           <w:b/>
         </w:rPr>
-        <w:t xml:space="preserve">Tryb testowy [Test </w:t>
-      </w:r>
-      <w:proofErr w:type="spellStart"/>
-      <w:r>
-        <w:rPr>
-          <w:rFonts w:ascii="Verdana" w:hAnsi="Verdana" w:cs="Calibri"/>
-          <w:b/>
-        </w:rPr>
-        <w:t>Mode</w:t>
-      </w:r>
-      <w:proofErr w:type="spellEnd"/>
-      <w:r>
-        <w:rPr>
-          <w:rFonts w:ascii="Verdana" w:hAnsi="Verdana" w:cs="Calibri"/>
-          <w:b/>
-        </w:rPr>
-        <w:t>]</w:t>
+        <w:t>Tryb testowy [Test Mode]</w:t>
       </w:r>
     </w:p>
     <w:p>
@@ -5733,19 +5327,8 @@
           <w:bCs/>
           <w:lang w:val="en-US"/>
         </w:rPr>
-        <w:t xml:space="preserve">ID </w:t>
-      </w:r>
-      <w:proofErr w:type="spellStart"/>
-      <w:r>
-        <w:rPr>
-          <w:rFonts w:ascii="Verdana" w:hAnsi="Verdana" w:cs="Calibri"/>
-          <w:b/>
-          <w:bCs/>
-          <w:lang w:val="en-US"/>
-        </w:rPr>
-        <w:t>serwisu</w:t>
-      </w:r>
-      <w:proofErr w:type="spellEnd"/>
+        <w:t>ID serwisu</w:t>
+      </w:r>
       <w:r>
         <w:rPr>
           <w:rFonts w:ascii="Verdana" w:hAnsi="Verdana" w:cs="Calibri"/>
@@ -5780,39 +5363,7 @@
           <w:rFonts w:ascii="Verdana" w:hAnsi="Verdana" w:cs="Calibri"/>
           <w:b/>
         </w:rPr>
-        <w:t>Klucz współdzielony [</w:t>
-      </w:r>
-      <w:proofErr w:type="spellStart"/>
-      <w:r>
-        <w:rPr>
-          <w:rFonts w:ascii="Verdana" w:hAnsi="Verdana" w:cs="Calibri"/>
-          <w:b/>
-        </w:rPr>
-        <w:t>Shared</w:t>
-      </w:r>
-      <w:proofErr w:type="spellEnd"/>
-      <w:r>
-        <w:rPr>
-          <w:rFonts w:ascii="Verdana" w:hAnsi="Verdana" w:cs="Calibri"/>
-          <w:b/>
-        </w:rPr>
-        <w:t xml:space="preserve"> </w:t>
-      </w:r>
-      <w:proofErr w:type="spellStart"/>
-      <w:r>
-        <w:rPr>
-          <w:rFonts w:ascii="Verdana" w:hAnsi="Verdana" w:cs="Calibri"/>
-          <w:b/>
-        </w:rPr>
-        <w:t>Key</w:t>
-      </w:r>
-      <w:proofErr w:type="spellEnd"/>
-      <w:r>
-        <w:rPr>
-          <w:rFonts w:ascii="Verdana" w:hAnsi="Verdana" w:cs="Calibri"/>
-          <w:b/>
-        </w:rPr>
-        <w:t>]</w:t>
+        <w:t>Klucz współdzielony [Shared Key]</w:t>
       </w:r>
       <w:r>
         <w:rPr>
@@ -5907,7 +5458,6 @@
         </w:rPr>
         <w:t xml:space="preserve"> </w:t>
       </w:r>
-      <w:proofErr w:type="spellStart"/>
       <w:r>
         <w:rPr>
           <w:rFonts w:ascii="Verdana" w:hAnsi="Verdana" w:cs="Calibri"/>
@@ -5915,7 +5465,6 @@
         </w:rPr>
         <w:t>BluePayment</w:t>
       </w:r>
-      <w:proofErr w:type="spellEnd"/>
       <w:r>
         <w:rPr>
           <w:rFonts w:ascii="Verdana" w:hAnsi="Verdana" w:cs="Calibri"/>
@@ -5929,7 +5478,6 @@
         </w:rPr>
         <w:t>Kanały płatności [</w:t>
       </w:r>
-      <w:proofErr w:type="spellStart"/>
       <w:r>
         <w:rPr>
           <w:rFonts w:ascii="Verdana" w:hAnsi="Verdana" w:cs="Calibri"/>
@@ -5937,7 +5485,6 @@
         </w:rPr>
         <w:t>Gatways</w:t>
       </w:r>
-      <w:proofErr w:type="spellEnd"/>
       <w:r>
         <w:rPr>
           <w:rFonts w:ascii="Verdana" w:hAnsi="Verdana" w:cs="Calibri"/>
@@ -6037,23 +5584,7 @@
           <w:rFonts w:ascii="Verdana" w:hAnsi="Verdana" w:cs="Calibri"/>
           <w:b/>
         </w:rPr>
-        <w:t>[</w:t>
-      </w:r>
-      <w:proofErr w:type="spellStart"/>
-      <w:r>
-        <w:rPr>
-          <w:rFonts w:ascii="Verdana" w:hAnsi="Verdana" w:cs="Calibri"/>
-          <w:b/>
-        </w:rPr>
-        <w:t>Synchronize</w:t>
-      </w:r>
-      <w:proofErr w:type="spellEnd"/>
-      <w:r>
-        <w:rPr>
-          <w:rFonts w:ascii="Verdana" w:hAnsi="Verdana" w:cs="Calibri"/>
-          <w:b/>
-        </w:rPr>
-        <w:t xml:space="preserve"> </w:t>
+        <w:t xml:space="preserve">[Synchronize </w:t>
       </w:r>
       <w:r>
         <w:rPr>
@@ -6154,21 +5685,7 @@
         <w:rPr>
           <w:rFonts w:ascii="Verdana" w:hAnsi="Verdana" w:cs="Calibri"/>
         </w:rPr>
-        <w:t xml:space="preserve">Na liście kliknąć na wiersz z kanałem, który chcemy </w:t>
-      </w:r>
-      <w:proofErr w:type="spellStart"/>
-      <w:r>
-        <w:rPr>
-          <w:rFonts w:ascii="Verdana" w:hAnsi="Verdana" w:cs="Calibri"/>
-        </w:rPr>
-        <w:t>zedytować</w:t>
-      </w:r>
-      <w:proofErr w:type="spellEnd"/>
-      <w:r>
-        <w:rPr>
-          <w:rFonts w:ascii="Verdana" w:hAnsi="Verdana" w:cs="Calibri"/>
-        </w:rPr>
-        <w:t>.</w:t>
+        <w:t>Na liście kliknąć na wiersz z kanałem, który chcemy zedytować.</w:t>
       </w:r>
     </w:p>
     <w:p>
@@ -6217,21 +5734,7 @@
         <w:rPr>
           <w:rFonts w:ascii="Verdana" w:hAnsi="Verdana" w:cs="Calibri"/>
         </w:rPr>
-        <w:t xml:space="preserve">Odświeżenie kanałów następuje co 5 minut (w przypadku poprawnego skonfigurowania </w:t>
-      </w:r>
-      <w:proofErr w:type="spellStart"/>
-      <w:r>
-        <w:rPr>
-          <w:rFonts w:ascii="Verdana" w:hAnsi="Verdana" w:cs="Calibri"/>
-        </w:rPr>
-        <w:t>CRONa</w:t>
-      </w:r>
-      <w:proofErr w:type="spellEnd"/>
-      <w:r>
-        <w:rPr>
-          <w:rFonts w:ascii="Verdana" w:hAnsi="Verdana" w:cs="Calibri"/>
-        </w:rPr>
-        <w:t>).</w:t>
+        <w:t>Odświeżenie kanałów następuje co 5 minut (w przypadku poprawnego skonfigurowania CRONa).</w:t>
       </w:r>
     </w:p>
     <w:p>
@@ -6256,23 +5759,7 @@
           <w:rFonts w:ascii="Verdana" w:hAnsi="Verdana" w:cs="Calibri"/>
           <w:b/>
         </w:rPr>
-        <w:t>Waluta [</w:t>
-      </w:r>
-      <w:proofErr w:type="spellStart"/>
-      <w:r>
-        <w:rPr>
-          <w:rFonts w:ascii="Verdana" w:hAnsi="Verdana" w:cs="Calibri"/>
-          <w:b/>
-        </w:rPr>
-        <w:t>Currency</w:t>
-      </w:r>
-      <w:proofErr w:type="spellEnd"/>
-      <w:r>
-        <w:rPr>
-          <w:rFonts w:ascii="Verdana" w:hAnsi="Verdana" w:cs="Calibri"/>
-          <w:b/>
-        </w:rPr>
-        <w:t>]</w:t>
+        <w:t>Waluta [Currency]</w:t>
       </w:r>
     </w:p>
     <w:p>
@@ -6322,23 +5809,7 @@
           <w:rFonts w:ascii="Verdana" w:hAnsi="Verdana" w:cs="Calibri"/>
           <w:b/>
         </w:rPr>
-        <w:t xml:space="preserve">Nazwa banku [Bank </w:t>
-      </w:r>
-      <w:proofErr w:type="spellStart"/>
-      <w:r>
-        <w:rPr>
-          <w:rFonts w:ascii="Verdana" w:hAnsi="Verdana" w:cs="Calibri"/>
-          <w:b/>
-        </w:rPr>
-        <w:t>Name</w:t>
-      </w:r>
-      <w:proofErr w:type="spellEnd"/>
-      <w:r>
-        <w:rPr>
-          <w:rFonts w:ascii="Verdana" w:hAnsi="Verdana" w:cs="Calibri"/>
-          <w:b/>
-        </w:rPr>
-        <w:t>]</w:t>
+        <w:t>Nazwa banku [Bank Name]</w:t>
       </w:r>
     </w:p>
     <w:p>
@@ -6370,23 +5841,7 @@
           <w:rFonts w:ascii="Verdana" w:hAnsi="Verdana" w:cs="Calibri"/>
           <w:b/>
         </w:rPr>
-        <w:t>Nazwa [</w:t>
-      </w:r>
-      <w:proofErr w:type="spellStart"/>
-      <w:r>
-        <w:rPr>
-          <w:rFonts w:ascii="Verdana" w:hAnsi="Verdana" w:cs="Calibri"/>
-          <w:b/>
-        </w:rPr>
-        <w:t>Name</w:t>
-      </w:r>
-      <w:proofErr w:type="spellEnd"/>
-      <w:r>
-        <w:rPr>
-          <w:rFonts w:ascii="Verdana" w:hAnsi="Verdana" w:cs="Calibri"/>
-          <w:b/>
-        </w:rPr>
-        <w:t>]</w:t>
+        <w:t>Nazwa [Name]</w:t>
       </w:r>
       <w:r>
         <w:rPr>
@@ -6442,23 +5897,7 @@
           <w:b/>
         </w:rPr>
         <w:lastRenderedPageBreak/>
-        <w:t>Opis [</w:t>
-      </w:r>
-      <w:proofErr w:type="spellStart"/>
-      <w:r>
-        <w:rPr>
-          <w:rFonts w:ascii="Verdana" w:hAnsi="Verdana" w:cs="Calibri"/>
-          <w:b/>
-        </w:rPr>
-        <w:t>Description</w:t>
-      </w:r>
-      <w:proofErr w:type="spellEnd"/>
-      <w:r>
-        <w:rPr>
-          <w:rFonts w:ascii="Verdana" w:hAnsi="Verdana" w:cs="Calibri"/>
-          <w:b/>
-        </w:rPr>
-        <w:t>]</w:t>
+        <w:t>Opis [Description]</w:t>
       </w:r>
       <w:r>
         <w:rPr>
@@ -6634,23 +6073,7 @@
           <w:rFonts w:ascii="Verdana" w:hAnsi="Verdana" w:cs="Calibri"/>
           <w:b/>
         </w:rPr>
-        <w:t xml:space="preserve"> [</w:t>
-      </w:r>
-      <w:proofErr w:type="spellStart"/>
-      <w:r>
-        <w:rPr>
-          <w:rFonts w:ascii="Verdana" w:hAnsi="Verdana" w:cs="Calibri"/>
-          <w:b/>
-        </w:rPr>
-        <w:t>Type</w:t>
-      </w:r>
-      <w:proofErr w:type="spellEnd"/>
-      <w:r>
-        <w:rPr>
-          <w:rFonts w:ascii="Verdana" w:hAnsi="Verdana" w:cs="Calibri"/>
-          <w:b/>
-        </w:rPr>
-        <w:t>]</w:t>
+        <w:t xml:space="preserve"> [Type]</w:t>
       </w:r>
       <w:r>
         <w:rPr>
@@ -6677,55 +6100,7 @@
           <w:rFonts w:ascii="Verdana" w:hAnsi="Verdana" w:cs="Calibri"/>
           <w:b/>
         </w:rPr>
-        <w:t>Traktuj jako oddzielną metodę płatności [</w:t>
-      </w:r>
-      <w:proofErr w:type="spellStart"/>
-      <w:r>
-        <w:rPr>
-          <w:rFonts w:ascii="Verdana" w:hAnsi="Verdana" w:cs="Calibri"/>
-          <w:b/>
-        </w:rPr>
-        <w:t>Is</w:t>
-      </w:r>
-      <w:proofErr w:type="spellEnd"/>
-      <w:r>
-        <w:rPr>
-          <w:rFonts w:ascii="Verdana" w:hAnsi="Verdana" w:cs="Calibri"/>
-          <w:b/>
-        </w:rPr>
-        <w:t xml:space="preserve"> </w:t>
-      </w:r>
-      <w:proofErr w:type="spellStart"/>
-      <w:r>
-        <w:rPr>
-          <w:rFonts w:ascii="Verdana" w:hAnsi="Verdana" w:cs="Calibri"/>
-          <w:b/>
-        </w:rPr>
-        <w:t>separated</w:t>
-      </w:r>
-      <w:proofErr w:type="spellEnd"/>
-      <w:r>
-        <w:rPr>
-          <w:rFonts w:ascii="Verdana" w:hAnsi="Verdana" w:cs="Calibri"/>
-          <w:b/>
-        </w:rPr>
-        <w:t xml:space="preserve"> </w:t>
-      </w:r>
-      <w:proofErr w:type="spellStart"/>
-      <w:r>
-        <w:rPr>
-          <w:rFonts w:ascii="Verdana" w:hAnsi="Verdana" w:cs="Calibri"/>
-          <w:b/>
-        </w:rPr>
-        <w:t>method</w:t>
-      </w:r>
-      <w:proofErr w:type="spellEnd"/>
-      <w:r>
-        <w:rPr>
-          <w:rFonts w:ascii="Verdana" w:hAnsi="Verdana" w:cs="Calibri"/>
-          <w:b/>
-        </w:rPr>
-        <w:t>]</w:t>
+        <w:t>Traktuj jako oddzielną metodę płatności [Is separated method]</w:t>
       </w:r>
       <w:bookmarkEnd w:id="27"/>
       <w:bookmarkEnd w:id="28"/>
@@ -6884,39 +6259,7 @@
           <w:rFonts w:ascii="Verdana" w:hAnsi="Verdana" w:cs="Calibri"/>
           <w:b/>
         </w:rPr>
-        <w:t>Użyj własnego logo [</w:t>
-      </w:r>
-      <w:proofErr w:type="spellStart"/>
-      <w:r>
-        <w:rPr>
-          <w:rFonts w:ascii="Verdana" w:hAnsi="Verdana" w:cs="Calibri"/>
-          <w:b/>
-        </w:rPr>
-        <w:t>Use</w:t>
-      </w:r>
-      <w:proofErr w:type="spellEnd"/>
-      <w:r>
-        <w:rPr>
-          <w:rFonts w:ascii="Verdana" w:hAnsi="Verdana" w:cs="Calibri"/>
-          <w:b/>
-        </w:rPr>
-        <w:t xml:space="preserve"> </w:t>
-      </w:r>
-      <w:proofErr w:type="spellStart"/>
-      <w:r>
-        <w:rPr>
-          <w:rFonts w:ascii="Verdana" w:hAnsi="Verdana" w:cs="Calibri"/>
-          <w:b/>
-        </w:rPr>
-        <w:t>Own</w:t>
-      </w:r>
-      <w:proofErr w:type="spellEnd"/>
-      <w:r>
-        <w:rPr>
-          <w:rFonts w:ascii="Verdana" w:hAnsi="Verdana" w:cs="Calibri"/>
-          <w:b/>
-        </w:rPr>
-        <w:t xml:space="preserve"> Logo]</w:t>
+        <w:t>Użyj własnego logo [Use Own Logo]</w:t>
       </w:r>
       <w:r>
         <w:rPr>
@@ -6959,86 +6302,38 @@
           <w:rFonts w:ascii="Verdana" w:hAnsi="Verdana" w:cs="Calibri"/>
           <w:b/>
         </w:rPr>
-        <w:t xml:space="preserve">Ścieżka do logo [Logo </w:t>
-      </w:r>
-      <w:proofErr w:type="spellStart"/>
+        <w:t>Ścieżka do logo [Logo Path]</w:t>
+      </w:r>
+      <w:r>
+        <w:rPr>
+          <w:rFonts w:ascii="Verdana" w:hAnsi="Verdana" w:cs="Calibri"/>
+        </w:rPr>
+        <w:t xml:space="preserve"> </w:t>
+      </w:r>
+      <w:r>
+        <w:rPr>
+          <w:rFonts w:ascii="Verdana" w:hAnsi="Verdana" w:cs="Calibri"/>
+        </w:rPr>
+        <w:t>–</w:t>
+      </w:r>
+      <w:r>
+        <w:rPr>
+          <w:rFonts w:ascii="Verdana" w:hAnsi="Verdana" w:cs="Calibri"/>
+        </w:rPr>
+        <w:t xml:space="preserve"> </w:t>
+      </w:r>
+      <w:r>
+        <w:rPr>
+          <w:rFonts w:ascii="Verdana" w:hAnsi="Verdana" w:cs="Calibri"/>
+        </w:rPr>
+        <w:t xml:space="preserve">adres do własnego logo, widoczne będzie przy zaznaczeniu opcji </w:t>
+      </w:r>
       <w:r>
         <w:rPr>
           <w:rFonts w:ascii="Verdana" w:hAnsi="Verdana" w:cs="Calibri"/>
           <w:b/>
         </w:rPr>
-        <w:t>Path</w:t>
-      </w:r>
-      <w:proofErr w:type="spellEnd"/>
-      <w:r>
-        <w:rPr>
-          <w:rFonts w:ascii="Verdana" w:hAnsi="Verdana" w:cs="Calibri"/>
-          <w:b/>
-        </w:rPr>
-        <w:t>]</w:t>
-      </w:r>
-      <w:r>
-        <w:rPr>
-          <w:rFonts w:ascii="Verdana" w:hAnsi="Verdana" w:cs="Calibri"/>
-        </w:rPr>
-        <w:t xml:space="preserve"> </w:t>
-      </w:r>
-      <w:r>
-        <w:rPr>
-          <w:rFonts w:ascii="Verdana" w:hAnsi="Verdana" w:cs="Calibri"/>
-        </w:rPr>
-        <w:t>–</w:t>
-      </w:r>
-      <w:r>
-        <w:rPr>
-          <w:rFonts w:ascii="Verdana" w:hAnsi="Verdana" w:cs="Calibri"/>
-        </w:rPr>
-        <w:t xml:space="preserve"> </w:t>
-      </w:r>
-      <w:r>
-        <w:rPr>
-          <w:rFonts w:ascii="Verdana" w:hAnsi="Verdana" w:cs="Calibri"/>
-        </w:rPr>
-        <w:t xml:space="preserve">adres do własnego logo, widoczne będzie przy zaznaczeniu opcji </w:t>
-      </w:r>
-      <w:r>
-        <w:rPr>
-          <w:rFonts w:ascii="Verdana" w:hAnsi="Verdana" w:cs="Calibri"/>
-          <w:b/>
-        </w:rPr>
-        <w:t>Użyj własnego logo [</w:t>
-      </w:r>
-      <w:proofErr w:type="spellStart"/>
-      <w:r>
-        <w:rPr>
-          <w:rFonts w:ascii="Verdana" w:hAnsi="Verdana" w:cs="Calibri"/>
-          <w:b/>
-        </w:rPr>
-        <w:t>Use</w:t>
-      </w:r>
-      <w:proofErr w:type="spellEnd"/>
-      <w:r>
-        <w:rPr>
-          <w:rFonts w:ascii="Verdana" w:hAnsi="Verdana" w:cs="Calibri"/>
-          <w:b/>
-        </w:rPr>
-        <w:t xml:space="preserve"> </w:t>
-      </w:r>
-      <w:proofErr w:type="spellStart"/>
-      <w:r>
-        <w:rPr>
-          <w:rFonts w:ascii="Verdana" w:hAnsi="Verdana" w:cs="Calibri"/>
-          <w:b/>
-        </w:rPr>
-        <w:t>Own</w:t>
-      </w:r>
-      <w:proofErr w:type="spellEnd"/>
-      <w:r>
-        <w:rPr>
-          <w:rFonts w:ascii="Verdana" w:hAnsi="Verdana" w:cs="Calibri"/>
-          <w:b/>
-        </w:rPr>
-        <w:t xml:space="preserve"> Logo]</w:t>
+        <w:t>Użyj własnego logo [Use Own Logo]</w:t>
       </w:r>
       <w:r>
         <w:rPr>
@@ -7069,23 +6364,7 @@
           <w:rFonts w:ascii="Verdana" w:hAnsi="Verdana" w:cs="Calibri"/>
           <w:b/>
         </w:rPr>
-        <w:t xml:space="preserve">Data ostatniego odświeżenia [Status </w:t>
-      </w:r>
-      <w:proofErr w:type="spellStart"/>
-      <w:r>
-        <w:rPr>
-          <w:rFonts w:ascii="Verdana" w:hAnsi="Verdana" w:cs="Calibri"/>
-          <w:b/>
-        </w:rPr>
-        <w:t>Date</w:t>
-      </w:r>
-      <w:proofErr w:type="spellEnd"/>
-      <w:r>
-        <w:rPr>
-          <w:rFonts w:ascii="Verdana" w:hAnsi="Verdana" w:cs="Calibri"/>
-          <w:b/>
-        </w:rPr>
-        <w:t>]</w:t>
+        <w:t>Data ostatniego odświeżenia [Status Date]</w:t>
       </w:r>
       <w:r>
         <w:rPr>
@@ -7128,23 +6407,7 @@
           <w:rFonts w:ascii="Verdana" w:hAnsi="Verdana" w:cs="Calibri"/>
           <w:b/>
         </w:rPr>
-        <w:t xml:space="preserve">Wymuś wyłączenie [Force </w:t>
-      </w:r>
-      <w:proofErr w:type="spellStart"/>
-      <w:r>
-        <w:rPr>
-          <w:rFonts w:ascii="Verdana" w:hAnsi="Verdana" w:cs="Calibri"/>
-          <w:b/>
-        </w:rPr>
-        <w:t>Disable</w:t>
-      </w:r>
-      <w:proofErr w:type="spellEnd"/>
-      <w:r>
-        <w:rPr>
-          <w:rFonts w:ascii="Verdana" w:hAnsi="Verdana" w:cs="Calibri"/>
-          <w:b/>
-        </w:rPr>
-        <w:t>]</w:t>
+        <w:t>Wymuś wyłączenie [Force Disable]</w:t>
       </w:r>
       <w:r>
         <w:rPr>
@@ -7277,7 +6540,6 @@
         </w:rPr>
         <w:t xml:space="preserve">Zaznaczyć </w:t>
       </w:r>
-      <w:proofErr w:type="spellStart"/>
       <w:r>
         <w:rPr>
           <w:rFonts w:ascii="Verdana" w:hAnsi="Verdana"/>
@@ -7285,7 +6547,6 @@
         </w:rPr>
         <w:t>Configuration</w:t>
       </w:r>
-      <w:proofErr w:type="spellEnd"/>
       <w:r>
         <w:rPr>
           <w:rFonts w:ascii="Verdana" w:hAnsi="Verdana"/>
@@ -7315,23 +6576,7 @@
           <w:rFonts w:ascii="Verdana" w:hAnsi="Verdana"/>
           <w:b/>
         </w:rPr>
-        <w:t>Odśwież [</w:t>
-      </w:r>
-      <w:proofErr w:type="spellStart"/>
-      <w:r>
-        <w:rPr>
-          <w:rFonts w:ascii="Verdana" w:hAnsi="Verdana"/>
-          <w:b/>
-        </w:rPr>
-        <w:t>Refresh</w:t>
-      </w:r>
-      <w:proofErr w:type="spellEnd"/>
-      <w:r>
-        <w:rPr>
-          <w:rFonts w:ascii="Verdana" w:hAnsi="Verdana"/>
-          <w:b/>
-        </w:rPr>
-        <w:t>]</w:t>
+        <w:t>Odśwież [Refresh]</w:t>
       </w:r>
       <w:r>
         <w:rPr>
@@ -7362,23 +6607,7 @@
           <w:rFonts w:ascii="Verdana" w:hAnsi="Verdana"/>
           <w:b/>
         </w:rPr>
-        <w:t>Wyślij [</w:t>
-      </w:r>
-      <w:proofErr w:type="spellStart"/>
-      <w:r>
-        <w:rPr>
-          <w:rFonts w:ascii="Verdana" w:hAnsi="Verdana"/>
-          <w:b/>
-        </w:rPr>
-        <w:t>Submit</w:t>
-      </w:r>
-      <w:proofErr w:type="spellEnd"/>
-      <w:r>
-        <w:rPr>
-          <w:rFonts w:ascii="Verdana" w:hAnsi="Verdana"/>
-          <w:b/>
-        </w:rPr>
-        <w:t>]</w:t>
+        <w:t>Wyślij [Submit]</w:t>
       </w:r>
       <w:r>
         <w:rPr>
@@ -7525,17 +6754,9 @@
         <w:rPr>
           <w:rFonts w:ascii="Verdana" w:hAnsi="Verdana" w:cs="Calibri"/>
         </w:rPr>
-        <w:t xml:space="preserve">Płatność w </w:t>
-      </w:r>
-      <w:proofErr w:type="spellStart"/>
-      <w:r>
-        <w:rPr>
-          <w:rFonts w:ascii="Verdana" w:hAnsi="Verdana" w:cs="Calibri"/>
-        </w:rPr>
-        <w:t>iframe</w:t>
+        <w:t>Płatność w iframe</w:t>
       </w:r>
       <w:bookmarkEnd w:id="32"/>
-      <w:proofErr w:type="spellEnd"/>
     </w:p>
     <w:p>
       <w:pPr>
@@ -7705,84 +6926,20 @@
           <w:rFonts w:ascii="Verdana" w:hAnsi="Verdana" w:cs="Calibri"/>
           <w:b/>
         </w:rPr>
-        <w:t xml:space="preserve">Płatność w </w:t>
-      </w:r>
-      <w:proofErr w:type="spellStart"/>
+        <w:t>Płatność w iFrame [Iframe Payment]</w:t>
+      </w:r>
+      <w:r>
+        <w:rPr>
+          <w:rFonts w:ascii="Verdana" w:hAnsi="Verdana" w:cs="Calibri"/>
+        </w:rPr>
+        <w:t xml:space="preserve"> na </w:t>
+      </w:r>
       <w:r>
         <w:rPr>
           <w:rFonts w:ascii="Verdana" w:hAnsi="Verdana" w:cs="Calibri"/>
           <w:b/>
         </w:rPr>
-        <w:t>iFrame</w:t>
-      </w:r>
-      <w:proofErr w:type="spellEnd"/>
-      <w:r>
-        <w:rPr>
-          <w:rFonts w:ascii="Verdana" w:hAnsi="Verdana" w:cs="Calibri"/>
-          <w:b/>
-        </w:rPr>
-        <w:t xml:space="preserve"> [</w:t>
-      </w:r>
-      <w:proofErr w:type="spellStart"/>
-      <w:r>
-        <w:rPr>
-          <w:rFonts w:ascii="Verdana" w:hAnsi="Verdana" w:cs="Calibri"/>
-          <w:b/>
-        </w:rPr>
-        <w:t>Iframe</w:t>
-      </w:r>
-      <w:proofErr w:type="spellEnd"/>
-      <w:r>
-        <w:rPr>
-          <w:rFonts w:ascii="Verdana" w:hAnsi="Verdana" w:cs="Calibri"/>
-          <w:b/>
-        </w:rPr>
-        <w:t xml:space="preserve"> </w:t>
-      </w:r>
-      <w:proofErr w:type="spellStart"/>
-      <w:r>
-        <w:rPr>
-          <w:rFonts w:ascii="Verdana" w:hAnsi="Verdana" w:cs="Calibri"/>
-          <w:b/>
-        </w:rPr>
-        <w:t>Payment</w:t>
-      </w:r>
-      <w:proofErr w:type="spellEnd"/>
-      <w:r>
-        <w:rPr>
-          <w:rFonts w:ascii="Verdana" w:hAnsi="Verdana" w:cs="Calibri"/>
-          <w:b/>
-        </w:rPr>
-        <w:t>]</w:t>
-      </w:r>
-      <w:r>
-        <w:rPr>
-          <w:rFonts w:ascii="Verdana" w:hAnsi="Verdana" w:cs="Calibri"/>
-        </w:rPr>
-        <w:t xml:space="preserve"> na </w:t>
-      </w:r>
-      <w:r>
-        <w:rPr>
-          <w:rFonts w:ascii="Verdana" w:hAnsi="Verdana" w:cs="Calibri"/>
-          <w:b/>
-        </w:rPr>
-        <w:t>Włącz [</w:t>
-      </w:r>
-      <w:proofErr w:type="spellStart"/>
-      <w:r>
-        <w:rPr>
-          <w:rFonts w:ascii="Verdana" w:hAnsi="Verdana" w:cs="Calibri"/>
-          <w:b/>
-        </w:rPr>
-        <w:t>Enable</w:t>
-      </w:r>
-      <w:proofErr w:type="spellEnd"/>
-      <w:r>
-        <w:rPr>
-          <w:rFonts w:ascii="Verdana" w:hAnsi="Verdana" w:cs="Calibri"/>
-          <w:b/>
-        </w:rPr>
-        <w:t>]</w:t>
+        <w:t>Włącz [Enable]</w:t>
       </w:r>
       <w:r>
         <w:rPr>
@@ -7878,55 +7035,7 @@
           <w:rFonts w:ascii="Verdana" w:hAnsi="Verdana" w:cs="Calibri"/>
           <w:b/>
         </w:rPr>
-        <w:t>Traktuj jako oddzielną metodę płatności [</w:t>
-      </w:r>
-      <w:proofErr w:type="spellStart"/>
-      <w:r>
-        <w:rPr>
-          <w:rFonts w:ascii="Verdana" w:hAnsi="Verdana" w:cs="Calibri"/>
-          <w:b/>
-        </w:rPr>
-        <w:t>Is</w:t>
-      </w:r>
-      <w:proofErr w:type="spellEnd"/>
-      <w:r>
-        <w:rPr>
-          <w:rFonts w:ascii="Verdana" w:hAnsi="Verdana" w:cs="Calibri"/>
-          <w:b/>
-        </w:rPr>
-        <w:t xml:space="preserve"> </w:t>
-      </w:r>
-      <w:proofErr w:type="spellStart"/>
-      <w:r>
-        <w:rPr>
-          <w:rFonts w:ascii="Verdana" w:hAnsi="Verdana" w:cs="Calibri"/>
-          <w:b/>
-        </w:rPr>
-        <w:t>separated</w:t>
-      </w:r>
-      <w:proofErr w:type="spellEnd"/>
-      <w:r>
-        <w:rPr>
-          <w:rFonts w:ascii="Verdana" w:hAnsi="Verdana" w:cs="Calibri"/>
-          <w:b/>
-        </w:rPr>
-        <w:t xml:space="preserve"> </w:t>
-      </w:r>
-      <w:proofErr w:type="spellStart"/>
-      <w:r>
-        <w:rPr>
-          <w:rFonts w:ascii="Verdana" w:hAnsi="Verdana" w:cs="Calibri"/>
-          <w:b/>
-        </w:rPr>
-        <w:t>method</w:t>
-      </w:r>
-      <w:proofErr w:type="spellEnd"/>
-      <w:r>
-        <w:rPr>
-          <w:rFonts w:ascii="Verdana" w:hAnsi="Verdana" w:cs="Calibri"/>
-          <w:b/>
-        </w:rPr>
-        <w:t>]</w:t>
+        <w:t>Traktuj jako oddzielną metodę płatności [Is separated method]</w:t>
       </w:r>
       <w:r>
         <w:rPr>
@@ -8192,55 +7301,7 @@
           <w:rFonts w:ascii="Verdana" w:hAnsi="Verdana" w:cs="Calibri"/>
           <w:b/>
         </w:rPr>
-        <w:t>Traktuj jako oddzielną metodę płatności [</w:t>
-      </w:r>
-      <w:proofErr w:type="spellStart"/>
-      <w:r>
-        <w:rPr>
-          <w:rFonts w:ascii="Verdana" w:hAnsi="Verdana" w:cs="Calibri"/>
-          <w:b/>
-        </w:rPr>
-        <w:t>Is</w:t>
-      </w:r>
-      <w:proofErr w:type="spellEnd"/>
-      <w:r>
-        <w:rPr>
-          <w:rFonts w:ascii="Verdana" w:hAnsi="Verdana" w:cs="Calibri"/>
-          <w:b/>
-        </w:rPr>
-        <w:t xml:space="preserve"> </w:t>
-      </w:r>
-      <w:proofErr w:type="spellStart"/>
-      <w:r>
-        <w:rPr>
-          <w:rFonts w:ascii="Verdana" w:hAnsi="Verdana" w:cs="Calibri"/>
-          <w:b/>
-        </w:rPr>
-        <w:t>separated</w:t>
-      </w:r>
-      <w:proofErr w:type="spellEnd"/>
-      <w:r>
-        <w:rPr>
-          <w:rFonts w:ascii="Verdana" w:hAnsi="Verdana" w:cs="Calibri"/>
-          <w:b/>
-        </w:rPr>
-        <w:t xml:space="preserve"> </w:t>
-      </w:r>
-      <w:proofErr w:type="spellStart"/>
-      <w:r>
-        <w:rPr>
-          <w:rFonts w:ascii="Verdana" w:hAnsi="Verdana" w:cs="Calibri"/>
-          <w:b/>
-        </w:rPr>
-        <w:t>method</w:t>
-      </w:r>
-      <w:proofErr w:type="spellEnd"/>
-      <w:r>
-        <w:rPr>
-          <w:rFonts w:ascii="Verdana" w:hAnsi="Verdana" w:cs="Calibri"/>
-          <w:b/>
-        </w:rPr>
-        <w:t>]</w:t>
+        <w:t>Traktuj jako oddzielną metodę płatności [Is separated method]</w:t>
       </w:r>
       <w:r>
         <w:rPr>
@@ -8307,43 +7368,21 @@
           <w:rFonts w:ascii="Verdana" w:hAnsi="Verdana" w:cs="Calibri"/>
         </w:rPr>
         <w:lastRenderedPageBreak/>
-        <w:t xml:space="preserve">Google </w:t>
-      </w:r>
-      <w:proofErr w:type="spellStart"/>
-      <w:r>
-        <w:rPr>
-          <w:rFonts w:ascii="Verdana" w:hAnsi="Verdana" w:cs="Calibri"/>
-        </w:rPr>
-        <w:t>Pay</w:t>
+        <w:t>Google Pay</w:t>
       </w:r>
       <w:bookmarkEnd w:id="41"/>
-      <w:proofErr w:type="spellEnd"/>
-    </w:p>
-    <w:p>
-      <w:pPr>
-        <w:rPr>
-          <w:rFonts w:ascii="Verdana" w:hAnsi="Verdana" w:cs="Calibri"/>
-        </w:rPr>
-      </w:pPr>
-      <w:r>
-        <w:rPr>
-          <w:rFonts w:ascii="Verdana" w:hAnsi="Verdana" w:cs="Calibri"/>
-        </w:rPr>
-        <w:t xml:space="preserve">Umożliwia płatność z wykorzystaniem Google </w:t>
-      </w:r>
-      <w:proofErr w:type="spellStart"/>
-      <w:r>
-        <w:rPr>
-          <w:rFonts w:ascii="Verdana" w:hAnsi="Verdana" w:cs="Calibri"/>
-        </w:rPr>
-        <w:t>Pay</w:t>
-      </w:r>
-      <w:proofErr w:type="spellEnd"/>
-      <w:r>
-        <w:rPr>
-          <w:rFonts w:ascii="Verdana" w:hAnsi="Verdana" w:cs="Calibri"/>
-        </w:rPr>
-        <w:t>, bezpośrednio na stronie sklepu, w ostatnim etapie procesu zakupowego. W celu aktywacji, skontaktuj się ze swoim doradcą.</w:t>
+    </w:p>
+    <w:p>
+      <w:pPr>
+        <w:rPr>
+          <w:rFonts w:ascii="Verdana" w:hAnsi="Verdana" w:cs="Calibri"/>
+        </w:rPr>
+      </w:pPr>
+      <w:r>
+        <w:rPr>
+          <w:rFonts w:ascii="Verdana" w:hAnsi="Verdana" w:cs="Calibri"/>
+        </w:rPr>
+        <w:t>Umożliwia płatność z wykorzystaniem Google Pay, bezpośrednio na stronie sklepu, w ostatnim etapie procesu zakupowego. W celu aktywacji, skontaktuj się ze swoim doradcą.</w:t>
       </w:r>
       <w:r>
         <w:rPr>
@@ -8494,81 +7533,33 @@
           <w:rFonts w:ascii="Verdana" w:hAnsi="Verdana" w:cs="Calibri"/>
           <w:b/>
         </w:rPr>
-        <w:t xml:space="preserve">Google </w:t>
-      </w:r>
-      <w:proofErr w:type="spellStart"/>
+        <w:t xml:space="preserve">Google Pay </w:t>
+      </w:r>
+      <w:r>
+        <w:rPr>
+          <w:rFonts w:ascii="Verdana" w:hAnsi="Verdana" w:cs="Calibri"/>
+        </w:rPr>
+        <w:t xml:space="preserve">ustawić opcję </w:t>
+      </w:r>
       <w:r>
         <w:rPr>
           <w:rFonts w:ascii="Verdana" w:hAnsi="Verdana" w:cs="Calibri"/>
           <w:b/>
         </w:rPr>
-        <w:t>Pay</w:t>
-      </w:r>
-      <w:proofErr w:type="spellEnd"/>
+        <w:t>Płatność bezpośrednia [Direct Payment]</w:t>
+      </w:r>
+      <w:r>
+        <w:rPr>
+          <w:rFonts w:ascii="Verdana" w:hAnsi="Verdana" w:cs="Calibri"/>
+        </w:rPr>
+        <w:t xml:space="preserve"> na </w:t>
+      </w:r>
       <w:r>
         <w:rPr>
           <w:rFonts w:ascii="Verdana" w:hAnsi="Verdana" w:cs="Calibri"/>
           <w:b/>
         </w:rPr>
-        <w:t xml:space="preserve"> </w:t>
-      </w:r>
-      <w:r>
-        <w:rPr>
-          <w:rFonts w:ascii="Verdana" w:hAnsi="Verdana" w:cs="Calibri"/>
-        </w:rPr>
-        <w:t xml:space="preserve">ustawić opcję </w:t>
-      </w:r>
-      <w:r>
-        <w:rPr>
-          <w:rFonts w:ascii="Verdana" w:hAnsi="Verdana" w:cs="Calibri"/>
-          <w:b/>
-        </w:rPr>
-        <w:t xml:space="preserve">Płatność bezpośrednia [Direct </w:t>
-      </w:r>
-      <w:proofErr w:type="spellStart"/>
-      <w:r>
-        <w:rPr>
-          <w:rFonts w:ascii="Verdana" w:hAnsi="Verdana" w:cs="Calibri"/>
-          <w:b/>
-        </w:rPr>
-        <w:t>Payment</w:t>
-      </w:r>
-      <w:proofErr w:type="spellEnd"/>
-      <w:r>
-        <w:rPr>
-          <w:rFonts w:ascii="Verdana" w:hAnsi="Verdana" w:cs="Calibri"/>
-          <w:b/>
-        </w:rPr>
-        <w:t>]</w:t>
-      </w:r>
-      <w:r>
-        <w:rPr>
-          <w:rFonts w:ascii="Verdana" w:hAnsi="Verdana" w:cs="Calibri"/>
-        </w:rPr>
-        <w:t xml:space="preserve"> na </w:t>
-      </w:r>
-      <w:r>
-        <w:rPr>
-          <w:rFonts w:ascii="Verdana" w:hAnsi="Verdana" w:cs="Calibri"/>
-          <w:b/>
-        </w:rPr>
-        <w:t>Włącz [</w:t>
-      </w:r>
-      <w:proofErr w:type="spellStart"/>
-      <w:r>
-        <w:rPr>
-          <w:rFonts w:ascii="Verdana" w:hAnsi="Verdana" w:cs="Calibri"/>
-          <w:b/>
-        </w:rPr>
-        <w:t>Enable</w:t>
-      </w:r>
-      <w:proofErr w:type="spellEnd"/>
-      <w:r>
-        <w:rPr>
-          <w:rFonts w:ascii="Verdana" w:hAnsi="Verdana" w:cs="Calibri"/>
-          <w:b/>
-        </w:rPr>
-        <w:t>]</w:t>
+        <w:t>Włącz [Enable]</w:t>
       </w:r>
       <w:r>
         <w:rPr>
@@ -8630,23 +7621,7 @@
           <w:rFonts w:ascii="Verdana" w:hAnsi="Verdana" w:cs="Calibri"/>
           <w:b/>
         </w:rPr>
-        <w:t xml:space="preserve">ID akceptanta BM [BM </w:t>
-      </w:r>
-      <w:proofErr w:type="spellStart"/>
-      <w:r>
-        <w:rPr>
-          <w:rFonts w:ascii="Verdana" w:hAnsi="Verdana" w:cs="Calibri"/>
-          <w:b/>
-        </w:rPr>
-        <w:t>acceptor</w:t>
-      </w:r>
-      <w:proofErr w:type="spellEnd"/>
-      <w:r>
-        <w:rPr>
-          <w:rFonts w:ascii="Verdana" w:hAnsi="Verdana" w:cs="Calibri"/>
-          <w:b/>
-        </w:rPr>
-        <w:t xml:space="preserve"> ID]</w:t>
+        <w:t>ID akceptanta BM [BM acceptor ID]</w:t>
       </w:r>
       <w:r>
         <w:rPr>
@@ -8717,35 +7692,7 @@
         <w:rPr>
           <w:rFonts w:ascii="Verdana" w:hAnsi="Verdana" w:cs="Calibri"/>
         </w:rPr>
-        <w:t xml:space="preserve">Płatności jednym kliknięciem - One </w:t>
-      </w:r>
-      <w:proofErr w:type="spellStart"/>
-      <w:r>
-        <w:rPr>
-          <w:rFonts w:ascii="Verdana" w:hAnsi="Verdana" w:cs="Calibri"/>
-        </w:rPr>
-        <w:t>Click</w:t>
-      </w:r>
-      <w:proofErr w:type="spellEnd"/>
-      <w:r>
-        <w:rPr>
-          <w:rFonts w:ascii="Verdana" w:hAnsi="Verdana" w:cs="Calibri"/>
-        </w:rPr>
-        <w:t xml:space="preserve"> </w:t>
-      </w:r>
-      <w:proofErr w:type="spellStart"/>
-      <w:r>
-        <w:rPr>
-          <w:rFonts w:ascii="Verdana" w:hAnsi="Verdana" w:cs="Calibri"/>
-        </w:rPr>
-        <w:t>Payment</w:t>
-      </w:r>
-      <w:proofErr w:type="spellEnd"/>
-      <w:r>
-        <w:rPr>
-          <w:rFonts w:ascii="Verdana" w:hAnsi="Verdana" w:cs="Calibri"/>
-        </w:rPr>
-        <w:t xml:space="preserve"> to kolejny sposób na wygodne płatności z wykorzystaniem kart płatniczych. Pozwalają na realizowanie szybkich płatności, bez konieczności każdorazowego podawania przez klienta wszystkich danych uwierzytelniających kartę. Proces obsługi płatności polega na jednorazowej autoryzacji płatności kartą przez i przypisaniu danych karty do konkretnego klienta. Pierwsza transakcja zabezpieczona jest protokołem 3D-Secure, natomiast kolejne realizowane są na podstawie przesłanego przez partnera żądania obciążenia karty. </w:t>
+        <w:t xml:space="preserve">Płatności jednym kliknięciem - One Click Payment to kolejny sposób na wygodne płatności z wykorzystaniem kart płatniczych. Pozwalają na realizowanie szybkich płatności, bez konieczności każdorazowego podawania przez klienta wszystkich danych uwierzytelniających kartę. Proces obsługi płatności polega na jednorazowej autoryzacji płatności kartą przez i przypisaniu danych karty do konkretnego klienta. Pierwsza transakcja zabezpieczona jest protokołem 3D-Secure, natomiast kolejne realizowane są na podstawie przesłanego przez partnera żądania obciążenia karty. </w:t>
       </w:r>
     </w:p>
     <w:p>
@@ -8904,21 +7851,12 @@
         </w:rPr>
         <w:t xml:space="preserve">Wypełnić </w:t>
       </w:r>
-      <w:proofErr w:type="spellStart"/>
       <w:r>
         <w:rPr>
           <w:rFonts w:ascii="Verdana" w:hAnsi="Verdana" w:cs="Calibri"/>
           <w:b/>
         </w:rPr>
-        <w:t>Autopay</w:t>
-      </w:r>
-      <w:proofErr w:type="spellEnd"/>
-      <w:r>
-        <w:rPr>
-          <w:rFonts w:ascii="Verdana" w:hAnsi="Verdana" w:cs="Calibri"/>
-          <w:b/>
-        </w:rPr>
-        <w:t xml:space="preserve"> </w:t>
+        <w:t xml:space="preserve">Autopay </w:t>
       </w:r>
       <w:r>
         <w:rPr>
@@ -9021,55 +7959,7 @@
           <w:rFonts w:ascii="Verdana" w:hAnsi="Verdana" w:cs="Calibri"/>
           <w:b/>
         </w:rPr>
-        <w:t>Traktuj jako oddzielną metodę płatności [</w:t>
-      </w:r>
-      <w:proofErr w:type="spellStart"/>
-      <w:r>
-        <w:rPr>
-          <w:rFonts w:ascii="Verdana" w:hAnsi="Verdana" w:cs="Calibri"/>
-          <w:b/>
-        </w:rPr>
-        <w:t>Is</w:t>
-      </w:r>
-      <w:proofErr w:type="spellEnd"/>
-      <w:r>
-        <w:rPr>
-          <w:rFonts w:ascii="Verdana" w:hAnsi="Verdana" w:cs="Calibri"/>
-          <w:b/>
-        </w:rPr>
-        <w:t xml:space="preserve"> </w:t>
-      </w:r>
-      <w:proofErr w:type="spellStart"/>
-      <w:r>
-        <w:rPr>
-          <w:rFonts w:ascii="Verdana" w:hAnsi="Verdana" w:cs="Calibri"/>
-          <w:b/>
-        </w:rPr>
-        <w:t>separated</w:t>
-      </w:r>
-      <w:proofErr w:type="spellEnd"/>
-      <w:r>
-        <w:rPr>
-          <w:rFonts w:ascii="Verdana" w:hAnsi="Verdana" w:cs="Calibri"/>
-          <w:b/>
-        </w:rPr>
-        <w:t xml:space="preserve"> </w:t>
-      </w:r>
-      <w:proofErr w:type="spellStart"/>
-      <w:r>
-        <w:rPr>
-          <w:rFonts w:ascii="Verdana" w:hAnsi="Verdana" w:cs="Calibri"/>
-          <w:b/>
-        </w:rPr>
-        <w:t>method</w:t>
-      </w:r>
-      <w:proofErr w:type="spellEnd"/>
-      <w:r>
-        <w:rPr>
-          <w:rFonts w:ascii="Verdana" w:hAnsi="Verdana" w:cs="Calibri"/>
-          <w:b/>
-        </w:rPr>
-        <w:t>]</w:t>
+        <w:t>Traktuj jako oddzielną metodę płatności [Is separated method]</w:t>
       </w:r>
       <w:r>
         <w:rPr>
@@ -9188,23 +8078,7 @@
           <w:rFonts w:ascii="Verdana" w:hAnsi="Verdana"/>
           <w:b/>
         </w:rPr>
-        <w:t xml:space="preserve">Moje konto [My </w:t>
-      </w:r>
-      <w:proofErr w:type="spellStart"/>
-      <w:r>
-        <w:rPr>
-          <w:rFonts w:ascii="Verdana" w:hAnsi="Verdana"/>
-          <w:b/>
-        </w:rPr>
-        <w:t>account</w:t>
-      </w:r>
-      <w:proofErr w:type="spellEnd"/>
-      <w:r>
-        <w:rPr>
-          <w:rFonts w:ascii="Verdana" w:hAnsi="Verdana"/>
-          <w:b/>
-        </w:rPr>
-        <w:t>]</w:t>
+        <w:t>Moje konto [My account]</w:t>
       </w:r>
       <w:r>
         <w:rPr>
@@ -9235,55 +8109,7 @@
           <w:rFonts w:ascii="Verdana" w:hAnsi="Verdana"/>
           <w:b/>
         </w:rPr>
-        <w:t>Zapisane karty płatnicze [</w:t>
-      </w:r>
-      <w:proofErr w:type="spellStart"/>
-      <w:r>
-        <w:rPr>
-          <w:rFonts w:ascii="Verdana" w:hAnsi="Verdana"/>
-          <w:b/>
-        </w:rPr>
-        <w:t>Saved</w:t>
-      </w:r>
-      <w:proofErr w:type="spellEnd"/>
-      <w:r>
-        <w:rPr>
-          <w:rFonts w:ascii="Verdana" w:hAnsi="Verdana"/>
-          <w:b/>
-        </w:rPr>
-        <w:t xml:space="preserve"> </w:t>
-      </w:r>
-      <w:proofErr w:type="spellStart"/>
-      <w:r>
-        <w:rPr>
-          <w:rFonts w:ascii="Verdana" w:hAnsi="Verdana"/>
-          <w:b/>
-        </w:rPr>
-        <w:t>payment</w:t>
-      </w:r>
-      <w:proofErr w:type="spellEnd"/>
-      <w:r>
-        <w:rPr>
-          <w:rFonts w:ascii="Verdana" w:hAnsi="Verdana"/>
-          <w:b/>
-        </w:rPr>
-        <w:t xml:space="preserve"> </w:t>
-      </w:r>
-      <w:proofErr w:type="spellStart"/>
-      <w:r>
-        <w:rPr>
-          <w:rFonts w:ascii="Verdana" w:hAnsi="Verdana"/>
-          <w:b/>
-        </w:rPr>
-        <w:t>cards</w:t>
-      </w:r>
-      <w:proofErr w:type="spellEnd"/>
-      <w:r>
-        <w:rPr>
-          <w:rFonts w:ascii="Verdana" w:hAnsi="Verdana"/>
-          <w:b/>
-        </w:rPr>
-        <w:t>]</w:t>
+        <w:t>Zapisane karty płatnicze [Saved payment cards]</w:t>
       </w:r>
       <w:r>
         <w:rPr>
@@ -9514,69 +8340,12 @@
         </w:rPr>
         <w:br/>
       </w:r>
-      <w:proofErr w:type="spellStart"/>
       <w:r>
         <w:rPr>
           <w:rFonts w:ascii="Verdana" w:hAnsi="Verdana" w:cs="Calibri"/>
           <w:b/>
         </w:rPr>
-        <w:t>unzip</w:t>
-      </w:r>
-      <w:proofErr w:type="spellEnd"/>
-      <w:r>
-        <w:rPr>
-          <w:rFonts w:ascii="Verdana" w:hAnsi="Verdana" w:cs="Calibri"/>
-          <w:b/>
-        </w:rPr>
-        <w:t xml:space="preserve"> -o -d </w:t>
-      </w:r>
-      <w:proofErr w:type="spellStart"/>
-      <w:r>
-        <w:rPr>
-          <w:rFonts w:ascii="Verdana" w:hAnsi="Verdana" w:cs="Calibri"/>
-          <w:b/>
-        </w:rPr>
-        <w:t>app</w:t>
-      </w:r>
-      <w:proofErr w:type="spellEnd"/>
-      <w:r>
-        <w:rPr>
-          <w:rFonts w:ascii="Verdana" w:hAnsi="Verdana" w:cs="Calibri"/>
-          <w:b/>
-        </w:rPr>
-        <w:t>/</w:t>
-      </w:r>
-      <w:proofErr w:type="spellStart"/>
-      <w:r>
-        <w:rPr>
-          <w:rFonts w:ascii="Verdana" w:hAnsi="Verdana" w:cs="Calibri"/>
-          <w:b/>
-        </w:rPr>
-        <w:t>code</w:t>
-      </w:r>
-      <w:proofErr w:type="spellEnd"/>
-      <w:r>
-        <w:rPr>
-          <w:rFonts w:ascii="Verdana" w:hAnsi="Verdana" w:cs="Calibri"/>
-          <w:b/>
-        </w:rPr>
-        <w:t xml:space="preserve">/ BlueMedia_BluePayment-*.zip &amp;&amp; </w:t>
-      </w:r>
-      <w:proofErr w:type="spellStart"/>
-      <w:r>
-        <w:rPr>
-          <w:rFonts w:ascii="Verdana" w:hAnsi="Verdana" w:cs="Calibri"/>
-          <w:b/>
-        </w:rPr>
-        <w:t>rm</w:t>
-      </w:r>
-      <w:proofErr w:type="spellEnd"/>
-      <w:r>
-        <w:rPr>
-          <w:rFonts w:ascii="Verdana" w:hAnsi="Verdana" w:cs="Calibri"/>
-          <w:b/>
-        </w:rPr>
-        <w:t xml:space="preserve"> BlueMedia_BluePayment-*.zip</w:t>
+        <w:t>unzip -o -d app/code/ BlueMedia_BluePayment-*.zip &amp;&amp; rm BlueMedia_BluePayment-*.zip</w:t>
       </w:r>
     </w:p>
     <w:p>
@@ -9636,35 +8405,8 @@
           <w:rFonts w:ascii="Verdana" w:hAnsi="Verdana" w:cs="Calibri"/>
           <w:b/>
         </w:rPr>
-        <w:t>bin/</w:t>
-      </w:r>
-      <w:proofErr w:type="spellStart"/>
-      <w:r>
-        <w:rPr>
-          <w:rFonts w:ascii="Verdana" w:hAnsi="Verdana" w:cs="Calibri"/>
-          <w:b/>
-        </w:rPr>
-        <w:t>magento</w:t>
-      </w:r>
-      <w:proofErr w:type="spellEnd"/>
-      <w:r>
-        <w:rPr>
-          <w:rFonts w:ascii="Verdana" w:hAnsi="Verdana" w:cs="Calibri"/>
-          <w:b/>
-        </w:rPr>
-        <w:t xml:space="preserve"> </w:t>
-      </w:r>
-      <w:proofErr w:type="spellStart"/>
-      <w:proofErr w:type="gramStart"/>
-      <w:r>
-        <w:rPr>
-          <w:rFonts w:ascii="Verdana" w:hAnsi="Verdana" w:cs="Calibri"/>
-          <w:b/>
-        </w:rPr>
-        <w:t>setup:upgrade</w:t>
-      </w:r>
-      <w:proofErr w:type="spellEnd"/>
-      <w:proofErr w:type="gramEnd"/>
+        <w:t>bin/magento setup:upgrade</w:t>
+      </w:r>
     </w:p>
     <w:p>
       <w:pPr>
@@ -9683,42 +8425,8 @@
           <w:rFonts w:ascii="Verdana" w:hAnsi="Verdana" w:cs="Calibri"/>
           <w:b/>
         </w:rPr>
-        <w:t>bin/</w:t>
-      </w:r>
-      <w:proofErr w:type="spellStart"/>
-      <w:r>
-        <w:rPr>
-          <w:rFonts w:ascii="Verdana" w:hAnsi="Verdana" w:cs="Calibri"/>
-          <w:b/>
-        </w:rPr>
-        <w:t>magento</w:t>
-      </w:r>
-      <w:proofErr w:type="spellEnd"/>
-      <w:r>
-        <w:rPr>
-          <w:rFonts w:ascii="Verdana" w:hAnsi="Verdana" w:cs="Calibri"/>
-          <w:b/>
-        </w:rPr>
-        <w:t xml:space="preserve"> </w:t>
-      </w:r>
-      <w:proofErr w:type="spellStart"/>
-      <w:proofErr w:type="gramStart"/>
-      <w:r>
-        <w:rPr>
-          <w:rFonts w:ascii="Verdana" w:hAnsi="Verdana" w:cs="Calibri"/>
-          <w:b/>
-        </w:rPr>
-        <w:t>setup:di</w:t>
-      </w:r>
-      <w:proofErr w:type="gramEnd"/>
-      <w:r>
-        <w:rPr>
-          <w:rFonts w:ascii="Verdana" w:hAnsi="Verdana" w:cs="Calibri"/>
-          <w:b/>
-        </w:rPr>
-        <w:t>:compile</w:t>
-      </w:r>
-      <w:proofErr w:type="spellEnd"/>
+        <w:t>bin/magento setup:di:compile</w:t>
+      </w:r>
     </w:p>
     <w:p>
       <w:pPr>
@@ -9737,35 +8445,8 @@
           <w:rFonts w:ascii="Verdana" w:hAnsi="Verdana" w:cs="Calibri"/>
           <w:b/>
         </w:rPr>
-        <w:t>bin/</w:t>
-      </w:r>
-      <w:proofErr w:type="spellStart"/>
-      <w:r>
-        <w:rPr>
-          <w:rFonts w:ascii="Verdana" w:hAnsi="Verdana" w:cs="Calibri"/>
-          <w:b/>
-        </w:rPr>
-        <w:t>magento</w:t>
-      </w:r>
-      <w:proofErr w:type="spellEnd"/>
-      <w:r>
-        <w:rPr>
-          <w:rFonts w:ascii="Verdana" w:hAnsi="Verdana" w:cs="Calibri"/>
-          <w:b/>
-        </w:rPr>
-        <w:t xml:space="preserve"> </w:t>
-      </w:r>
-      <w:proofErr w:type="spellStart"/>
-      <w:proofErr w:type="gramStart"/>
-      <w:r>
-        <w:rPr>
-          <w:rFonts w:ascii="Verdana" w:hAnsi="Verdana" w:cs="Calibri"/>
-          <w:b/>
-        </w:rPr>
-        <w:t>cache:flush</w:t>
-      </w:r>
-      <w:proofErr w:type="spellEnd"/>
-      <w:proofErr w:type="gramEnd"/>
+        <w:t>bin/magento cache:flush</w:t>
+      </w:r>
     </w:p>
     <w:p>
       <w:pPr>
@@ -9819,17 +8500,9 @@
         <w:rPr>
           <w:rFonts w:ascii="Verdana" w:hAnsi="Verdana" w:cs="Calibri"/>
         </w:rPr>
-        <w:t xml:space="preserve">Za pomocą Web Setup </w:t>
-      </w:r>
-      <w:proofErr w:type="spellStart"/>
-      <w:r>
-        <w:rPr>
-          <w:rFonts w:ascii="Verdana" w:hAnsi="Verdana" w:cs="Calibri"/>
-        </w:rPr>
-        <w:t>Wizard</w:t>
+        <w:t>Za pomocą Web Setup Wizard</w:t>
       </w:r>
       <w:bookmarkEnd w:id="49"/>
-      <w:proofErr w:type="spellEnd"/>
     </w:p>
     <w:p>
       <w:pPr>
@@ -9886,17 +8559,8 @@
           <w:rFonts w:ascii="Verdana" w:hAnsi="Verdana" w:cs="Calibri"/>
           <w:b/>
         </w:rPr>
-        <w:t xml:space="preserve">Web Setup </w:t>
-      </w:r>
-      <w:proofErr w:type="spellStart"/>
-      <w:r>
-        <w:rPr>
-          <w:rFonts w:ascii="Verdana" w:hAnsi="Verdana" w:cs="Calibri"/>
-          <w:b/>
-        </w:rPr>
-        <w:t>Wizard</w:t>
-      </w:r>
-      <w:proofErr w:type="spellEnd"/>
+        <w:t>Web Setup Wizard</w:t>
+      </w:r>
       <w:r>
         <w:rPr>
           <w:rFonts w:ascii="Verdana" w:hAnsi="Verdana" w:cs="Calibri"/>
@@ -9934,59 +8598,39 @@
         </w:rPr>
         <w:t xml:space="preserve">, na liście znaleźć moduł </w:t>
       </w:r>
-      <w:proofErr w:type="spellStart"/>
       <w:r>
         <w:rPr>
           <w:rFonts w:ascii="Verdana" w:hAnsi="Verdana" w:cs="Calibri"/>
           <w:b/>
         </w:rPr>
-        <w:t>BlueMedia</w:t>
-      </w:r>
-      <w:proofErr w:type="spellEnd"/>
+        <w:t>BlueMedia/BluePayment</w:t>
+      </w:r>
+      <w:r>
+        <w:rPr>
+          <w:rFonts w:ascii="Verdana" w:hAnsi="Verdana" w:cs="Calibri"/>
+        </w:rPr>
+        <w:t xml:space="preserve">, kliknąć </w:t>
+      </w:r>
       <w:r>
         <w:rPr>
           <w:rFonts w:ascii="Verdana" w:hAnsi="Verdana" w:cs="Calibri"/>
           <w:b/>
         </w:rPr>
-        <w:t>/</w:t>
-      </w:r>
-      <w:proofErr w:type="spellStart"/>
+        <w:t xml:space="preserve">Select </w:t>
+      </w:r>
+      <w:r>
+        <w:rPr>
+          <w:rFonts w:ascii="Verdana" w:hAnsi="Verdana" w:cs="Calibri"/>
+        </w:rPr>
+        <w:t xml:space="preserve">i następnie </w:t>
+      </w:r>
       <w:r>
         <w:rPr>
           <w:rFonts w:ascii="Verdana" w:hAnsi="Verdana" w:cs="Calibri"/>
           <w:b/>
         </w:rPr>
-        <w:t>BluePayment</w:t>
-      </w:r>
-      <w:proofErr w:type="spellEnd"/>
-      <w:r>
-        <w:rPr>
-          <w:rFonts w:ascii="Verdana" w:hAnsi="Verdana" w:cs="Calibri"/>
-        </w:rPr>
-        <w:t xml:space="preserve">, kliknąć </w:t>
-      </w:r>
-      <w:r>
-        <w:rPr>
-          <w:rFonts w:ascii="Verdana" w:hAnsi="Verdana" w:cs="Calibri"/>
-          <w:b/>
-        </w:rPr>
-        <w:t xml:space="preserve">Select </w:t>
-      </w:r>
-      <w:r>
-        <w:rPr>
-          <w:rFonts w:ascii="Verdana" w:hAnsi="Verdana" w:cs="Calibri"/>
-        </w:rPr>
-        <w:t xml:space="preserve">i następnie </w:t>
-      </w:r>
-      <w:proofErr w:type="spellStart"/>
-      <w:r>
-        <w:rPr>
-          <w:rFonts w:ascii="Verdana" w:hAnsi="Verdana" w:cs="Calibri"/>
-          <w:b/>
-        </w:rPr>
         <w:t>Disable</w:t>
       </w:r>
-      <w:proofErr w:type="spellEnd"/>
       <w:r>
         <w:rPr>
           <w:rFonts w:ascii="Verdana" w:hAnsi="Verdana" w:cs="Calibri"/>
@@ -10096,32 +8740,21 @@
           <w:rFonts w:ascii="Verdana" w:hAnsi="Verdana" w:cs="Calibri"/>
           <w:b/>
         </w:rPr>
-        <w:t xml:space="preserve">Start Readiness </w:t>
-      </w:r>
-      <w:proofErr w:type="spellStart"/>
+        <w:t>Start Readiness Check</w:t>
+      </w:r>
+      <w:r>
+        <w:rPr>
+          <w:rFonts w:ascii="Verdana" w:hAnsi="Verdana" w:cs="Calibri"/>
+        </w:rPr>
+        <w:t xml:space="preserve">. Zostanie wykonana weryfikacja zależności. Następnie kliknąć </w:t>
+      </w:r>
       <w:r>
         <w:rPr>
           <w:rFonts w:ascii="Verdana" w:hAnsi="Verdana" w:cs="Calibri"/>
           <w:b/>
         </w:rPr>
-        <w:t>Check</w:t>
-      </w:r>
-      <w:proofErr w:type="spellEnd"/>
-      <w:r>
-        <w:rPr>
-          <w:rFonts w:ascii="Verdana" w:hAnsi="Verdana" w:cs="Calibri"/>
-        </w:rPr>
-        <w:t xml:space="preserve">. Zostanie wykonana weryfikacja zależności. Następnie kliknąć </w:t>
-      </w:r>
-      <w:proofErr w:type="spellStart"/>
-      <w:r>
-        <w:rPr>
-          <w:rFonts w:ascii="Verdana" w:hAnsi="Verdana" w:cs="Calibri"/>
-          <w:b/>
-        </w:rPr>
         <w:t>Next</w:t>
       </w:r>
-      <w:proofErr w:type="spellEnd"/>
       <w:r>
         <w:rPr>
           <w:rFonts w:ascii="Verdana" w:hAnsi="Verdana" w:cs="Calibri"/>
@@ -10146,21 +8779,12 @@
         </w:rPr>
         <w:t xml:space="preserve">(opcjonalne) Utworzyć kopię zapasową, zaznaczając wszystkie opcje i klikając </w:t>
       </w:r>
-      <w:proofErr w:type="spellStart"/>
       <w:r>
         <w:rPr>
           <w:rFonts w:ascii="Verdana" w:hAnsi="Verdana" w:cs="Calibri"/>
           <w:b/>
         </w:rPr>
-        <w:t>Create</w:t>
-      </w:r>
-      <w:proofErr w:type="spellEnd"/>
-      <w:r>
-        <w:rPr>
-          <w:rFonts w:ascii="Verdana" w:hAnsi="Verdana" w:cs="Calibri"/>
-          <w:b/>
-        </w:rPr>
-        <w:t xml:space="preserve"> Backup</w:t>
+        <w:t>Create Backup</w:t>
       </w:r>
       <w:r>
         <w:rPr>
@@ -10261,23 +8885,8 @@
         <w:rPr>
           <w:rFonts w:ascii="Verdana" w:hAnsi="Verdana" w:cs="Calibri"/>
         </w:rPr>
-        <w:t xml:space="preserve">Po utworzeniu Backupu lub odznaczeniu opcji, przejść dalej </w:t>
-      </w:r>
-      <w:proofErr w:type="spellStart"/>
-      <w:r>
-        <w:rPr>
-          <w:rFonts w:ascii="Verdana" w:hAnsi="Verdana" w:cs="Calibri"/>
-        </w:rPr>
-        <w:t>klikająć</w:t>
-      </w:r>
-      <w:proofErr w:type="spellEnd"/>
-      <w:r>
-        <w:rPr>
-          <w:rFonts w:ascii="Verdana" w:hAnsi="Verdana" w:cs="Calibri"/>
-        </w:rPr>
-        <w:t xml:space="preserve"> </w:t>
-      </w:r>
-      <w:proofErr w:type="spellStart"/>
+        <w:t xml:space="preserve">Po utworzeniu Backupu lub odznaczeniu opcji, przejść dalej klikająć </w:t>
+      </w:r>
       <w:r>
         <w:rPr>
           <w:rFonts w:ascii="Verdana" w:hAnsi="Verdana" w:cs="Calibri"/>
@@ -10285,7 +8894,6 @@
         </w:rPr>
         <w:t>Next</w:t>
       </w:r>
-      <w:proofErr w:type="spellEnd"/>
       <w:r>
         <w:rPr>
           <w:rFonts w:ascii="Verdana" w:hAnsi="Verdana" w:cs="Calibri"/>
@@ -10310,7 +8918,6 @@
         </w:rPr>
         <w:t xml:space="preserve">Kliknąć na </w:t>
       </w:r>
-      <w:proofErr w:type="spellStart"/>
       <w:r>
         <w:rPr>
           <w:rFonts w:ascii="Verdana" w:hAnsi="Verdana" w:cs="Calibri"/>
@@ -10318,7 +8925,6 @@
         </w:rPr>
         <w:t>Disable</w:t>
       </w:r>
-      <w:proofErr w:type="spellEnd"/>
       <w:r>
         <w:rPr>
           <w:rFonts w:ascii="Verdana" w:hAnsi="Verdana" w:cs="Calibri"/>
@@ -10414,34 +9020,12 @@
           <w:rFonts w:ascii="Verdana" w:hAnsi="Verdana" w:cs="Calibri"/>
         </w:rPr>
       </w:pPr>
-      <w:proofErr w:type="spellStart"/>
       <w:r>
         <w:rPr>
           <w:rFonts w:ascii="Verdana" w:hAnsi="Verdana" w:cs="Calibri"/>
         </w:rPr>
         <w:lastRenderedPageBreak/>
-        <w:t>Deaktywacja</w:t>
-      </w:r>
-      <w:proofErr w:type="spellEnd"/>
-      <w:r>
-        <w:rPr>
-          <w:rFonts w:ascii="Verdana" w:hAnsi="Verdana" w:cs="Calibri"/>
-        </w:rPr>
-        <w:t xml:space="preserve"> modułu może potrwać kilka minut. Po poprawnej </w:t>
-      </w:r>
-      <w:proofErr w:type="spellStart"/>
-      <w:r>
-        <w:rPr>
-          <w:rFonts w:ascii="Verdana" w:hAnsi="Verdana" w:cs="Calibri"/>
-        </w:rPr>
-        <w:t>deaktywacji</w:t>
-      </w:r>
-      <w:proofErr w:type="spellEnd"/>
-      <w:r>
-        <w:rPr>
-          <w:rFonts w:ascii="Verdana" w:hAnsi="Verdana" w:cs="Calibri"/>
-        </w:rPr>
-        <w:t>, pojawi się komunikat</w:t>
+        <w:t>Deaktywacja modułu może potrwać kilka minut. Po poprawnej deaktywacji, pojawi się komunikat</w:t>
       </w:r>
       <w:r>
         <w:rPr>
@@ -10582,63 +9166,7 @@
           <w:b/>
           <w:lang w:val="en-US"/>
         </w:rPr>
-        <w:t>bin/</w:t>
-      </w:r>
-      <w:proofErr w:type="spellStart"/>
-      <w:r>
-        <w:rPr>
-          <w:rFonts w:ascii="Verdana" w:hAnsi="Verdana" w:cs="Calibri"/>
-          <w:b/>
-          <w:lang w:val="en-US"/>
-        </w:rPr>
-        <w:t>magento</w:t>
-      </w:r>
-      <w:proofErr w:type="spellEnd"/>
-      <w:r>
-        <w:rPr>
-          <w:rFonts w:ascii="Verdana" w:hAnsi="Verdana" w:cs="Calibri"/>
-          <w:b/>
-          <w:lang w:val="en-US"/>
-        </w:rPr>
-        <w:t xml:space="preserve"> </w:t>
-      </w:r>
-      <w:proofErr w:type="spellStart"/>
-      <w:proofErr w:type="gramStart"/>
-      <w:r>
-        <w:rPr>
-          <w:rFonts w:ascii="Verdana" w:hAnsi="Verdana" w:cs="Calibri"/>
-          <w:b/>
-          <w:lang w:val="en-US"/>
-        </w:rPr>
-        <w:t>module:disable</w:t>
-      </w:r>
-      <w:proofErr w:type="spellEnd"/>
-      <w:proofErr w:type="gramEnd"/>
-      <w:r>
-        <w:rPr>
-          <w:rFonts w:ascii="Verdana" w:hAnsi="Verdana" w:cs="Calibri"/>
-          <w:b/>
-          <w:lang w:val="en-US"/>
-        </w:rPr>
-        <w:t xml:space="preserve"> </w:t>
-      </w:r>
-      <w:proofErr w:type="spellStart"/>
-      <w:r>
-        <w:rPr>
-          <w:rFonts w:ascii="Verdana" w:hAnsi="Verdana" w:cs="Calibri"/>
-          <w:b/>
-          <w:lang w:val="en-US"/>
-        </w:rPr>
-        <w:t>BlueMedia_BluePayment</w:t>
-      </w:r>
-      <w:proofErr w:type="spellEnd"/>
-      <w:r>
-        <w:rPr>
-          <w:rFonts w:ascii="Verdana" w:hAnsi="Verdana" w:cs="Calibri"/>
-          <w:b/>
-          <w:lang w:val="en-US"/>
-        </w:rPr>
-        <w:t xml:space="preserve"> --clear-static-content</w:t>
+        <w:t>bin/magento module:disable BlueMedia_BluePayment --clear-static-content</w:t>
       </w:r>
     </w:p>
     <w:p>
@@ -10658,35 +9186,8 @@
           <w:rFonts w:ascii="Verdana" w:hAnsi="Verdana" w:cs="Calibri"/>
           <w:b/>
         </w:rPr>
-        <w:t>bin/</w:t>
-      </w:r>
-      <w:proofErr w:type="spellStart"/>
-      <w:r>
-        <w:rPr>
-          <w:rFonts w:ascii="Verdana" w:hAnsi="Verdana" w:cs="Calibri"/>
-          <w:b/>
-        </w:rPr>
-        <w:t>magento</w:t>
-      </w:r>
-      <w:proofErr w:type="spellEnd"/>
-      <w:r>
-        <w:rPr>
-          <w:rFonts w:ascii="Verdana" w:hAnsi="Verdana" w:cs="Calibri"/>
-          <w:b/>
-        </w:rPr>
-        <w:t xml:space="preserve"> </w:t>
-      </w:r>
-      <w:proofErr w:type="spellStart"/>
-      <w:proofErr w:type="gramStart"/>
-      <w:r>
-        <w:rPr>
-          <w:rFonts w:ascii="Verdana" w:hAnsi="Verdana" w:cs="Calibri"/>
-          <w:b/>
-        </w:rPr>
-        <w:t>setup:upgrade</w:t>
-      </w:r>
-      <w:proofErr w:type="spellEnd"/>
-      <w:proofErr w:type="gramEnd"/>
+        <w:t>bin/magento setup:upgrade</w:t>
+      </w:r>
     </w:p>
     <w:p>
       <w:pPr>
@@ -10705,42 +9206,8 @@
           <w:rFonts w:ascii="Verdana" w:hAnsi="Verdana" w:cs="Calibri"/>
           <w:b/>
         </w:rPr>
-        <w:t>bin/</w:t>
-      </w:r>
-      <w:proofErr w:type="spellStart"/>
-      <w:r>
-        <w:rPr>
-          <w:rFonts w:ascii="Verdana" w:hAnsi="Verdana" w:cs="Calibri"/>
-          <w:b/>
-        </w:rPr>
-        <w:t>magento</w:t>
-      </w:r>
-      <w:proofErr w:type="spellEnd"/>
-      <w:r>
-        <w:rPr>
-          <w:rFonts w:ascii="Verdana" w:hAnsi="Verdana" w:cs="Calibri"/>
-          <w:b/>
-        </w:rPr>
-        <w:t xml:space="preserve"> </w:t>
-      </w:r>
-      <w:proofErr w:type="spellStart"/>
-      <w:proofErr w:type="gramStart"/>
-      <w:r>
-        <w:rPr>
-          <w:rFonts w:ascii="Verdana" w:hAnsi="Verdana" w:cs="Calibri"/>
-          <w:b/>
-        </w:rPr>
-        <w:t>setup:di</w:t>
-      </w:r>
-      <w:proofErr w:type="gramEnd"/>
-      <w:r>
-        <w:rPr>
-          <w:rFonts w:ascii="Verdana" w:hAnsi="Verdana" w:cs="Calibri"/>
-          <w:b/>
-        </w:rPr>
-        <w:t>:compile</w:t>
-      </w:r>
-      <w:proofErr w:type="spellEnd"/>
+        <w:t>bin/magento setup:di:compile</w:t>
+      </w:r>
     </w:p>
     <w:p>
       <w:pPr>
@@ -10759,35 +9226,8 @@
           <w:rFonts w:ascii="Verdana" w:hAnsi="Verdana" w:cs="Calibri"/>
           <w:b/>
         </w:rPr>
-        <w:t>bin/</w:t>
-      </w:r>
-      <w:proofErr w:type="spellStart"/>
-      <w:r>
-        <w:rPr>
-          <w:rFonts w:ascii="Verdana" w:hAnsi="Verdana" w:cs="Calibri"/>
-          <w:b/>
-        </w:rPr>
-        <w:t>magento</w:t>
-      </w:r>
-      <w:proofErr w:type="spellEnd"/>
-      <w:r>
-        <w:rPr>
-          <w:rFonts w:ascii="Verdana" w:hAnsi="Verdana" w:cs="Calibri"/>
-          <w:b/>
-        </w:rPr>
-        <w:t xml:space="preserve"> </w:t>
-      </w:r>
-      <w:proofErr w:type="spellStart"/>
-      <w:proofErr w:type="gramStart"/>
-      <w:r>
-        <w:rPr>
-          <w:rFonts w:ascii="Verdana" w:hAnsi="Verdana" w:cs="Calibri"/>
-          <w:b/>
-        </w:rPr>
-        <w:t>cache:flush</w:t>
-      </w:r>
-      <w:proofErr w:type="spellEnd"/>
-      <w:proofErr w:type="gramEnd"/>
+        <w:t>bin/magento cache:flush</w:t>
+      </w:r>
     </w:p>
     <w:p>
       <w:pPr>
@@ -10834,47 +9274,13 @@
         </w:rPr>
         <w:br/>
       </w:r>
-      <w:proofErr w:type="spellStart"/>
       <w:r>
         <w:rPr>
           <w:rFonts w:ascii="Verdana" w:hAnsi="Verdana" w:cs="Calibri"/>
           <w:b/>
         </w:rPr>
-        <w:t>app</w:t>
-      </w:r>
-      <w:proofErr w:type="spellEnd"/>
-      <w:r>
-        <w:rPr>
-          <w:rFonts w:ascii="Verdana" w:hAnsi="Verdana" w:cs="Calibri"/>
-          <w:b/>
-        </w:rPr>
-        <w:t>/</w:t>
-      </w:r>
-      <w:proofErr w:type="spellStart"/>
-      <w:r>
-        <w:rPr>
-          <w:rFonts w:ascii="Verdana" w:hAnsi="Verdana" w:cs="Calibri"/>
-          <w:b/>
-        </w:rPr>
-        <w:t>code</w:t>
-      </w:r>
-      <w:proofErr w:type="spellEnd"/>
-      <w:r>
-        <w:rPr>
-          <w:rFonts w:ascii="Verdana" w:hAnsi="Verdana" w:cs="Calibri"/>
-          <w:b/>
-        </w:rPr>
-        <w:t>/</w:t>
-      </w:r>
-      <w:proofErr w:type="spellStart"/>
-      <w:r>
-        <w:rPr>
-          <w:rFonts w:ascii="Verdana" w:hAnsi="Verdana" w:cs="Calibri"/>
-          <w:b/>
-        </w:rPr>
-        <w:t>BlueMedia</w:t>
-      </w:r>
-      <w:proofErr w:type="spellEnd"/>
+        <w:t>app/code/BlueMedia</w:t>
+      </w:r>
     </w:p>
     <w:p>
       <w:pPr>
@@ -10911,23 +9317,7 @@
           <w:rFonts w:ascii="Verdana" w:hAnsi="Verdana" w:cs="Calibri"/>
           <w:b/>
         </w:rPr>
-        <w:t>DROP TABLE `</w:t>
-      </w:r>
-      <w:proofErr w:type="spellStart"/>
-      <w:r>
-        <w:rPr>
-          <w:rFonts w:ascii="Verdana" w:hAnsi="Verdana" w:cs="Calibri"/>
-          <w:b/>
-        </w:rPr>
-        <w:t>blue_card</w:t>
-      </w:r>
-      <w:proofErr w:type="spellEnd"/>
-      <w:r>
-        <w:rPr>
-          <w:rFonts w:ascii="Verdana" w:hAnsi="Verdana" w:cs="Calibri"/>
-          <w:b/>
-        </w:rPr>
-        <w:t>`;</w:t>
+        <w:t>DROP TABLE `blue_card`;</w:t>
       </w:r>
     </w:p>
     <w:p>
@@ -10947,23 +9337,7 @@
           <w:rFonts w:ascii="Verdana" w:hAnsi="Verdana" w:cs="Calibri"/>
           <w:b/>
         </w:rPr>
-        <w:t>DROP TABLE `</w:t>
-      </w:r>
-      <w:proofErr w:type="spellStart"/>
-      <w:r>
-        <w:rPr>
-          <w:rFonts w:ascii="Verdana" w:hAnsi="Verdana" w:cs="Calibri"/>
-          <w:b/>
-        </w:rPr>
-        <w:t>blue_gateway</w:t>
-      </w:r>
-      <w:proofErr w:type="spellEnd"/>
-      <w:r>
-        <w:rPr>
-          <w:rFonts w:ascii="Verdana" w:hAnsi="Verdana" w:cs="Calibri"/>
-          <w:b/>
-        </w:rPr>
-        <w:t>`;</w:t>
+        <w:t>DROP TABLE `blue_gateway`;</w:t>
       </w:r>
     </w:p>
     <w:p>
@@ -10983,23 +9357,7 @@
           <w:rFonts w:ascii="Verdana" w:hAnsi="Verdana" w:cs="Calibri"/>
           <w:b/>
         </w:rPr>
-        <w:t>DROP TABLE `</w:t>
-      </w:r>
-      <w:proofErr w:type="spellStart"/>
-      <w:r>
-        <w:rPr>
-          <w:rFonts w:ascii="Verdana" w:hAnsi="Verdana" w:cs="Calibri"/>
-          <w:b/>
-        </w:rPr>
-        <w:t>blue_refund</w:t>
-      </w:r>
-      <w:proofErr w:type="spellEnd"/>
-      <w:r>
-        <w:rPr>
-          <w:rFonts w:ascii="Verdana" w:hAnsi="Verdana" w:cs="Calibri"/>
-          <w:b/>
-        </w:rPr>
-        <w:t>`;</w:t>
+        <w:t>DROP TABLE `blue_refund`;</w:t>
       </w:r>
     </w:p>
     <w:p>
@@ -11019,23 +9377,7 @@
           <w:rFonts w:ascii="Verdana" w:hAnsi="Verdana" w:cs="Calibri"/>
           <w:b/>
         </w:rPr>
-        <w:t>DROP TABLE `</w:t>
-      </w:r>
-      <w:proofErr w:type="spellStart"/>
-      <w:r>
-        <w:rPr>
-          <w:rFonts w:ascii="Verdana" w:hAnsi="Verdana" w:cs="Calibri"/>
-          <w:b/>
-        </w:rPr>
-        <w:t>blue_transaction</w:t>
-      </w:r>
-      <w:proofErr w:type="spellEnd"/>
-      <w:r>
-        <w:rPr>
-          <w:rFonts w:ascii="Verdana" w:hAnsi="Verdana" w:cs="Calibri"/>
-          <w:b/>
-        </w:rPr>
-        <w:t>`;</w:t>
+        <w:t>DROP TABLE `blue_transaction`;</w:t>
       </w:r>
     </w:p>
     <w:p>
@@ -11075,43 +9417,7 @@
           <w:b/>
           <w:lang w:val="en-US"/>
         </w:rPr>
-        <w:t>DELETE FROM `</w:t>
-      </w:r>
-      <w:proofErr w:type="spellStart"/>
-      <w:r>
-        <w:rPr>
-          <w:rFonts w:ascii="Verdana" w:hAnsi="Verdana" w:cs="Calibri"/>
-          <w:b/>
-          <w:lang w:val="en-US"/>
-        </w:rPr>
-        <w:t>core_config_data</w:t>
-      </w:r>
-      <w:proofErr w:type="spellEnd"/>
-      <w:r>
-        <w:rPr>
-          <w:rFonts w:ascii="Verdana" w:hAnsi="Verdana" w:cs="Calibri"/>
-          <w:b/>
-          <w:lang w:val="en-US"/>
-        </w:rPr>
-        <w:t>` WHERE `path` LIKE 'payment/</w:t>
-      </w:r>
-      <w:proofErr w:type="spellStart"/>
-      <w:r>
-        <w:rPr>
-          <w:rFonts w:ascii="Verdana" w:hAnsi="Verdana" w:cs="Calibri"/>
-          <w:b/>
-          <w:lang w:val="en-US"/>
-        </w:rPr>
-        <w:t>bluepayment</w:t>
-      </w:r>
-      <w:proofErr w:type="spellEnd"/>
-      <w:r>
-        <w:rPr>
-          <w:rFonts w:ascii="Verdana" w:hAnsi="Verdana" w:cs="Calibri"/>
-          <w:b/>
-          <w:lang w:val="en-US"/>
-        </w:rPr>
-        <w:t>%';</w:t>
+        <w:t>DELETE FROM `core_config_data` WHERE `path` LIKE 'payment/bluepayment%';</w:t>
       </w:r>
     </w:p>
     <w:sectPr>
@@ -11212,7 +9518,6 @@
         <w:sz w:val="16"/>
       </w:rPr>
     </w:pPr>
-    <w:proofErr w:type="spellStart"/>
     <w:r>
       <w:rPr>
         <w:rStyle w:val="Numerstrony"/>
@@ -11221,18 +9526,7 @@
         <w:sz w:val="16"/>
         <w:lang w:val="en-US"/>
       </w:rPr>
-      <w:t>Strona</w:t>
-    </w:r>
-    <w:proofErr w:type="spellEnd"/>
-    <w:r>
-      <w:rPr>
-        <w:rStyle w:val="Numerstrony"/>
-        <w:rFonts w:ascii="Verdana" w:hAnsi="Verdana" w:cs="Times New Roman"/>
-        <w:color w:val="808080" w:themeColor="background1" w:themeShade="80"/>
-        <w:sz w:val="16"/>
-        <w:lang w:val="en-US"/>
-      </w:rPr>
-      <w:t xml:space="preserve"> </w:t>
+      <w:t xml:space="preserve">Strona </w:t>
     </w:r>
     <w:r>
       <w:rPr>
@@ -14757,7 +13051,7 @@
 </file>
 
 <file path=customXml/itemProps1.xml><?xml version="1.0" encoding="utf-8"?>
-<ds:datastoreItem xmlns:ds="http://schemas.openxmlformats.org/officeDocument/2006/customXml" ds:itemID="{52FDF49A-34EB-CD4E-BF12-2330E137EDBA}">
+<ds:datastoreItem xmlns:ds="http://schemas.openxmlformats.org/officeDocument/2006/customXml" ds:itemID="{F4CB25EA-7387-A44B-B91E-BF68E4A0F17D}">
   <ds:schemaRefs>
     <ds:schemaRef ds:uri="http://schemas.openxmlformats.org/officeDocument/2006/bibliography"/>
   </ds:schemaRefs>

</xml_diff>

<commit_message>
Show all possible statuses in module configuration
</commit_message>
<xml_diff>
--- a/Instrukcja użytkownika.docx
+++ b/Instrukcja użytkownika.docx
@@ -480,7 +480,7 @@
                 <w:sz w:val="20"/>
                 <w:szCs w:val="20"/>
               </w:rPr>
-              <w:t>2</w:t>
+              <w:t>4</w:t>
             </w:r>
           </w:p>
         </w:tc>
@@ -557,7 +557,7 @@
                 <w:sz w:val="20"/>
                 <w:szCs w:val="20"/>
               </w:rPr>
-              <w:t>3</w:t>
+              <w:t>5</w:t>
             </w:r>
           </w:p>
         </w:tc>
@@ -583,7 +583,7 @@
           <w:rFonts w:ascii="Verdana" w:hAnsi="Verdana" w:cs="Calibri"/>
         </w:rPr>
       </w:pPr>
-      <w:bookmarkStart w:id="0" w:name="_Toc13790836"/>
+      <w:bookmarkStart w:id="0" w:name="_Toc24046483"/>
       <w:r>
         <w:rPr>
           <w:rFonts w:ascii="Verdana" w:hAnsi="Verdana" w:cs="Calibri"/>
@@ -632,7 +632,7 @@
         </w:rPr>
         <w:fldChar w:fldCharType="separate"/>
       </w:r>
-      <w:hyperlink w:anchor="_Toc13790836" w:history="1">
+      <w:hyperlink w:anchor="_Toc24046483" w:history="1">
         <w:r>
           <w:rPr>
             <w:rStyle w:val="Hipercze"/>
@@ -660,7 +660,7 @@
             <w:noProof/>
             <w:webHidden/>
           </w:rPr>
-          <w:instrText xml:space="preserve"> PAGEREF _Toc13790836 \h </w:instrText>
+          <w:instrText xml:space="preserve"> PAGEREF _Toc24046483 \h </w:instrText>
         </w:r>
         <w:r>
           <w:rPr>
@@ -705,7 +705,7 @@
           <w:lang w:eastAsia="pl-PL"/>
         </w:rPr>
       </w:pPr>
-      <w:hyperlink w:anchor="_Toc13790837" w:history="1">
+      <w:hyperlink w:anchor="_Toc24046484" w:history="1">
         <w:r>
           <w:rPr>
             <w:rStyle w:val="Hipercze"/>
@@ -733,7 +733,7 @@
             <w:noProof/>
             <w:webHidden/>
           </w:rPr>
-          <w:instrText xml:space="preserve"> PAGEREF _Toc13790837 \h </w:instrText>
+          <w:instrText xml:space="preserve"> PAGEREF _Toc24046484 \h </w:instrText>
         </w:r>
         <w:r>
           <w:rPr>
@@ -778,7 +778,7 @@
           <w:lang w:eastAsia="pl-PL"/>
         </w:rPr>
       </w:pPr>
-      <w:hyperlink w:anchor="_Toc13790838" w:history="1">
+      <w:hyperlink w:anchor="_Toc24046485" w:history="1">
         <w:r>
           <w:rPr>
             <w:rStyle w:val="Hipercze"/>
@@ -806,7 +806,7 @@
             <w:noProof/>
             <w:webHidden/>
           </w:rPr>
-          <w:instrText xml:space="preserve"> PAGEREF _Toc13790838 \h </w:instrText>
+          <w:instrText xml:space="preserve"> PAGEREF _Toc24046485 \h </w:instrText>
         </w:r>
         <w:r>
           <w:rPr>
@@ -851,7 +851,7 @@
           <w:lang w:eastAsia="pl-PL"/>
         </w:rPr>
       </w:pPr>
-      <w:hyperlink w:anchor="_Toc13790839" w:history="1">
+      <w:hyperlink w:anchor="_Toc24046486" w:history="1">
         <w:r>
           <w:rPr>
             <w:rStyle w:val="Hipercze"/>
@@ -879,7 +879,7 @@
             <w:noProof/>
             <w:webHidden/>
           </w:rPr>
-          <w:instrText xml:space="preserve"> PAGEREF _Toc13790839 \h </w:instrText>
+          <w:instrText xml:space="preserve"> PAGEREF _Toc24046486 \h </w:instrText>
         </w:r>
         <w:r>
           <w:rPr>
@@ -924,7 +924,7 @@
           <w:lang w:eastAsia="pl-PL"/>
         </w:rPr>
       </w:pPr>
-      <w:hyperlink w:anchor="_Toc13790840" w:history="1">
+      <w:hyperlink w:anchor="_Toc24046487" w:history="1">
         <w:r>
           <w:rPr>
             <w:rStyle w:val="Hipercze"/>
@@ -952,7 +952,7 @@
             <w:noProof/>
             <w:webHidden/>
           </w:rPr>
-          <w:instrText xml:space="preserve"> PAGEREF _Toc13790840 \h </w:instrText>
+          <w:instrText xml:space="preserve"> PAGEREF _Toc24046487 \h </w:instrText>
         </w:r>
         <w:r>
           <w:rPr>
@@ -997,14 +997,14 @@
           <w:lang w:eastAsia="pl-PL"/>
         </w:rPr>
       </w:pPr>
-      <w:hyperlink w:anchor="_Toc13790841" w:history="1">
+      <w:hyperlink w:anchor="_Toc24046488" w:history="1">
         <w:r>
           <w:rPr>
             <w:rStyle w:val="Hipercze"/>
             <w:rFonts w:ascii="Verdana" w:hAnsi="Verdana"/>
             <w:noProof/>
           </w:rPr>
-          <w:t>Wersja 2.7.3</w:t>
+          <w:t>Wersja 2.7.5</w:t>
         </w:r>
         <w:r>
           <w:rPr>
@@ -1025,7 +1025,7 @@
             <w:noProof/>
             <w:webHidden/>
           </w:rPr>
-          <w:instrText xml:space="preserve"> PAGEREF _Toc13790841 \h </w:instrText>
+          <w:instrText xml:space="preserve"> PAGEREF _Toc24046488 \h </w:instrText>
         </w:r>
         <w:r>
           <w:rPr>
@@ -1070,14 +1070,14 @@
           <w:lang w:eastAsia="pl-PL"/>
         </w:rPr>
       </w:pPr>
-      <w:hyperlink w:anchor="_Toc13790842" w:history="1">
+      <w:hyperlink w:anchor="_Toc24046489" w:history="1">
         <w:r>
           <w:rPr>
             <w:rStyle w:val="Hipercze"/>
             <w:rFonts w:ascii="Verdana" w:hAnsi="Verdana"/>
             <w:noProof/>
           </w:rPr>
-          <w:t>Wersja 2.7.2</w:t>
+          <w:t>Wersja 2.7.4</w:t>
         </w:r>
         <w:r>
           <w:rPr>
@@ -1098,7 +1098,7 @@
             <w:noProof/>
             <w:webHidden/>
           </w:rPr>
-          <w:instrText xml:space="preserve"> PAGEREF _Toc13790842 \h </w:instrText>
+          <w:instrText xml:space="preserve"> PAGEREF _Toc24046489 \h </w:instrText>
         </w:r>
         <w:r>
           <w:rPr>
@@ -1143,14 +1143,14 @@
           <w:lang w:eastAsia="pl-PL"/>
         </w:rPr>
       </w:pPr>
-      <w:hyperlink w:anchor="_Toc13790843" w:history="1">
+      <w:hyperlink w:anchor="_Toc24046490" w:history="1">
         <w:r>
           <w:rPr>
             <w:rStyle w:val="Hipercze"/>
             <w:rFonts w:ascii="Verdana" w:hAnsi="Verdana"/>
             <w:noProof/>
           </w:rPr>
-          <w:t>Wersja 2.7.1</w:t>
+          <w:t>Wersja 2.7.3</w:t>
         </w:r>
         <w:r>
           <w:rPr>
@@ -1171,7 +1171,7 @@
             <w:noProof/>
             <w:webHidden/>
           </w:rPr>
-          <w:instrText xml:space="preserve"> PAGEREF _Toc13790843 \h </w:instrText>
+          <w:instrText xml:space="preserve"> PAGEREF _Toc24046490 \h </w:instrText>
         </w:r>
         <w:r>
           <w:rPr>
@@ -1216,14 +1216,14 @@
           <w:lang w:eastAsia="pl-PL"/>
         </w:rPr>
       </w:pPr>
-      <w:hyperlink w:anchor="_Toc13790844" w:history="1">
+      <w:hyperlink w:anchor="_Toc24046491" w:history="1">
         <w:r>
           <w:rPr>
             <w:rStyle w:val="Hipercze"/>
             <w:rFonts w:ascii="Verdana" w:hAnsi="Verdana"/>
             <w:noProof/>
           </w:rPr>
-          <w:t>Wersja 2.7.0</w:t>
+          <w:t>Wersja 2.7.2</w:t>
         </w:r>
         <w:r>
           <w:rPr>
@@ -1244,7 +1244,7 @@
             <w:noProof/>
             <w:webHidden/>
           </w:rPr>
-          <w:instrText xml:space="preserve"> PAGEREF _Toc13790844 \h </w:instrText>
+          <w:instrText xml:space="preserve"> PAGEREF _Toc24046491 \h </w:instrText>
         </w:r>
         <w:r>
           <w:rPr>
@@ -1289,14 +1289,14 @@
           <w:lang w:eastAsia="pl-PL"/>
         </w:rPr>
       </w:pPr>
-      <w:hyperlink w:anchor="_Toc13790845" w:history="1">
+      <w:hyperlink w:anchor="_Toc24046492" w:history="1">
         <w:r>
           <w:rPr>
             <w:rStyle w:val="Hipercze"/>
-            <w:rFonts w:ascii="Verdana" w:hAnsi="Verdana" w:cs="Calibri"/>
-            <w:noProof/>
-          </w:rPr>
-          <w:t>Wersja 2.6.0</w:t>
+            <w:rFonts w:ascii="Verdana" w:hAnsi="Verdana"/>
+            <w:noProof/>
+          </w:rPr>
+          <w:t>Wersja 2.7.1</w:t>
         </w:r>
         <w:r>
           <w:rPr>
@@ -1317,7 +1317,7 @@
             <w:noProof/>
             <w:webHidden/>
           </w:rPr>
-          <w:instrText xml:space="preserve"> PAGEREF _Toc13790845 \h </w:instrText>
+          <w:instrText xml:space="preserve"> PAGEREF _Toc24046492 \h </w:instrText>
         </w:r>
         <w:r>
           <w:rPr>
@@ -1337,7 +1337,7 @@
             <w:noProof/>
             <w:webHidden/>
           </w:rPr>
-          <w:t>4</w:t>
+          <w:t>5</w:t>
         </w:r>
         <w:r>
           <w:rPr>
@@ -1362,14 +1362,14 @@
           <w:lang w:eastAsia="pl-PL"/>
         </w:rPr>
       </w:pPr>
-      <w:hyperlink w:anchor="_Toc13790846" w:history="1">
+      <w:hyperlink w:anchor="_Toc24046493" w:history="1">
         <w:r>
           <w:rPr>
             <w:rStyle w:val="Hipercze"/>
             <w:rFonts w:ascii="Verdana" w:hAnsi="Verdana"/>
             <w:noProof/>
           </w:rPr>
-          <w:t>Wersja 2.4.0</w:t>
+          <w:t>Wersja 2.7.0</w:t>
         </w:r>
         <w:r>
           <w:rPr>
@@ -1390,7 +1390,7 @@
             <w:noProof/>
             <w:webHidden/>
           </w:rPr>
-          <w:instrText xml:space="preserve"> PAGEREF _Toc13790846 \h </w:instrText>
+          <w:instrText xml:space="preserve"> PAGEREF _Toc24046493 \h </w:instrText>
         </w:r>
         <w:r>
           <w:rPr>
@@ -1435,14 +1435,14 @@
           <w:lang w:eastAsia="pl-PL"/>
         </w:rPr>
       </w:pPr>
-      <w:hyperlink w:anchor="_Toc13790847" w:history="1">
+      <w:hyperlink w:anchor="_Toc24046494" w:history="1">
         <w:r>
           <w:rPr>
             <w:rStyle w:val="Hipercze"/>
-            <w:rFonts w:ascii="Verdana" w:hAnsi="Verdana"/>
-            <w:noProof/>
-          </w:rPr>
-          <w:t>Wersja 2.3.0</w:t>
+            <w:rFonts w:ascii="Verdana" w:hAnsi="Verdana" w:cs="Calibri"/>
+            <w:noProof/>
+          </w:rPr>
+          <w:t>Wersja 2.6.0</w:t>
         </w:r>
         <w:r>
           <w:rPr>
@@ -1463,7 +1463,7 @@
             <w:noProof/>
             <w:webHidden/>
           </w:rPr>
-          <w:instrText xml:space="preserve"> PAGEREF _Toc13790847 \h </w:instrText>
+          <w:instrText xml:space="preserve"> PAGEREF _Toc24046494 \h </w:instrText>
         </w:r>
         <w:r>
           <w:rPr>
@@ -1496,7 +1496,7 @@
     </w:p>
     <w:p>
       <w:pPr>
-        <w:pStyle w:val="Spistreci1"/>
+        <w:pStyle w:val="Spistreci2"/>
         <w:tabs>
           <w:tab w:val="right" w:leader="dot" w:pos="9060"/>
         </w:tabs>
@@ -1508,14 +1508,14 @@
           <w:lang w:eastAsia="pl-PL"/>
         </w:rPr>
       </w:pPr>
-      <w:hyperlink w:anchor="_Toc13790848" w:history="1">
+      <w:hyperlink w:anchor="_Toc24046495" w:history="1">
         <w:r>
           <w:rPr>
             <w:rStyle w:val="Hipercze"/>
-            <w:rFonts w:ascii="Verdana" w:hAnsi="Verdana" w:cs="Calibri"/>
-            <w:noProof/>
-          </w:rPr>
-          <w:t>Instalacja</w:t>
+            <w:rFonts w:ascii="Verdana" w:hAnsi="Verdana"/>
+            <w:noProof/>
+          </w:rPr>
+          <w:t>Wersja 2.4.0</w:t>
         </w:r>
         <w:r>
           <w:rPr>
@@ -1536,7 +1536,7 @@
             <w:noProof/>
             <w:webHidden/>
           </w:rPr>
-          <w:instrText xml:space="preserve"> PAGEREF _Toc13790848 \h </w:instrText>
+          <w:instrText xml:space="preserve"> PAGEREF _Toc24046495 \h </w:instrText>
         </w:r>
         <w:r>
           <w:rPr>
@@ -1569,7 +1569,7 @@
     </w:p>
     <w:p>
       <w:pPr>
-        <w:pStyle w:val="Spistreci1"/>
+        <w:pStyle w:val="Spistreci2"/>
         <w:tabs>
           <w:tab w:val="right" w:leader="dot" w:pos="9060"/>
         </w:tabs>
@@ -1581,14 +1581,14 @@
           <w:lang w:eastAsia="pl-PL"/>
         </w:rPr>
       </w:pPr>
-      <w:hyperlink w:anchor="_Toc13790849" w:history="1">
+      <w:hyperlink w:anchor="_Toc24046496" w:history="1">
         <w:r>
           <w:rPr>
             <w:rStyle w:val="Hipercze"/>
-            <w:rFonts w:ascii="Verdana" w:hAnsi="Verdana" w:cs="Calibri"/>
-            <w:noProof/>
-          </w:rPr>
-          <w:t>Aktywacja modułu</w:t>
+            <w:rFonts w:ascii="Verdana" w:hAnsi="Verdana"/>
+            <w:noProof/>
+          </w:rPr>
+          <w:t>Wersja 2.3.0</w:t>
         </w:r>
         <w:r>
           <w:rPr>
@@ -1609,7 +1609,7 @@
             <w:noProof/>
             <w:webHidden/>
           </w:rPr>
-          <w:instrText xml:space="preserve"> PAGEREF _Toc13790849 \h </w:instrText>
+          <w:instrText xml:space="preserve"> PAGEREF _Toc24046496 \h </w:instrText>
         </w:r>
         <w:r>
           <w:rPr>
@@ -1642,7 +1642,7 @@
     </w:p>
     <w:p>
       <w:pPr>
-        <w:pStyle w:val="Spistreci2"/>
+        <w:pStyle w:val="Spistreci1"/>
         <w:tabs>
           <w:tab w:val="right" w:leader="dot" w:pos="9060"/>
         </w:tabs>
@@ -1654,14 +1654,14 @@
           <w:lang w:eastAsia="pl-PL"/>
         </w:rPr>
       </w:pPr>
-      <w:hyperlink w:anchor="_Toc13790850" w:history="1">
+      <w:hyperlink w:anchor="_Toc24046497" w:history="1">
         <w:r>
           <w:rPr>
             <w:rStyle w:val="Hipercze"/>
             <w:rFonts w:ascii="Verdana" w:hAnsi="Verdana" w:cs="Calibri"/>
             <w:noProof/>
           </w:rPr>
-          <w:t>Aktywacja poprzez Panel Administracyjny</w:t>
+          <w:t>Instalacja</w:t>
         </w:r>
         <w:r>
           <w:rPr>
@@ -1682,7 +1682,7 @@
             <w:noProof/>
             <w:webHidden/>
           </w:rPr>
-          <w:instrText xml:space="preserve"> PAGEREF _Toc13790850 \h </w:instrText>
+          <w:instrText xml:space="preserve"> PAGEREF _Toc24046497 \h </w:instrText>
         </w:r>
         <w:r>
           <w:rPr>
@@ -1715,7 +1715,7 @@
     </w:p>
     <w:p>
       <w:pPr>
-        <w:pStyle w:val="Spistreci2"/>
+        <w:pStyle w:val="Spistreci1"/>
         <w:tabs>
           <w:tab w:val="right" w:leader="dot" w:pos="9060"/>
         </w:tabs>
@@ -1727,14 +1727,14 @@
           <w:lang w:eastAsia="pl-PL"/>
         </w:rPr>
       </w:pPr>
-      <w:hyperlink w:anchor="_Toc13790851" w:history="1">
+      <w:hyperlink w:anchor="_Toc24046498" w:history="1">
         <w:r>
           <w:rPr>
             <w:rStyle w:val="Hipercze"/>
             <w:rFonts w:ascii="Verdana" w:hAnsi="Verdana" w:cs="Calibri"/>
             <w:noProof/>
           </w:rPr>
-          <w:t>Aktywacja poprzez linię poleceń</w:t>
+          <w:t>Aktywacja modułu</w:t>
         </w:r>
         <w:r>
           <w:rPr>
@@ -1755,7 +1755,7 @@
             <w:noProof/>
             <w:webHidden/>
           </w:rPr>
-          <w:instrText xml:space="preserve"> PAGEREF _Toc13790851 \h </w:instrText>
+          <w:instrText xml:space="preserve"> PAGEREF _Toc24046498 \h </w:instrText>
         </w:r>
         <w:r>
           <w:rPr>
@@ -1775,7 +1775,7 @@
             <w:noProof/>
             <w:webHidden/>
           </w:rPr>
-          <w:t>7</w:t>
+          <w:t>5</w:t>
         </w:r>
         <w:r>
           <w:rPr>
@@ -1788,7 +1788,7 @@
     </w:p>
     <w:p>
       <w:pPr>
-        <w:pStyle w:val="Spistreci1"/>
+        <w:pStyle w:val="Spistreci2"/>
         <w:tabs>
           <w:tab w:val="right" w:leader="dot" w:pos="9060"/>
         </w:tabs>
@@ -1800,14 +1800,14 @@
           <w:lang w:eastAsia="pl-PL"/>
         </w:rPr>
       </w:pPr>
-      <w:hyperlink w:anchor="_Toc13790852" w:history="1">
+      <w:hyperlink w:anchor="_Toc24046499" w:history="1">
         <w:r>
           <w:rPr>
             <w:rStyle w:val="Hipercze"/>
             <w:rFonts w:ascii="Verdana" w:hAnsi="Verdana" w:cs="Calibri"/>
             <w:noProof/>
           </w:rPr>
-          <w:t>Konfiguracja</w:t>
+          <w:t>Aktywacja poprzez Panel Administracyjny</w:t>
         </w:r>
         <w:r>
           <w:rPr>
@@ -1828,7 +1828,7 @@
             <w:noProof/>
             <w:webHidden/>
           </w:rPr>
-          <w:instrText xml:space="preserve"> PAGEREF _Toc13790852 \h </w:instrText>
+          <w:instrText xml:space="preserve"> PAGEREF _Toc24046499 \h </w:instrText>
         </w:r>
         <w:r>
           <w:rPr>
@@ -1848,7 +1848,7 @@
             <w:noProof/>
             <w:webHidden/>
           </w:rPr>
-          <w:t>7</w:t>
+          <w:t>5</w:t>
         </w:r>
         <w:r>
           <w:rPr>
@@ -1873,14 +1873,14 @@
           <w:lang w:eastAsia="pl-PL"/>
         </w:rPr>
       </w:pPr>
-      <w:hyperlink w:anchor="_Toc13790853" w:history="1">
+      <w:hyperlink w:anchor="_Toc24046500" w:history="1">
         <w:r>
           <w:rPr>
             <w:rStyle w:val="Hipercze"/>
             <w:rFonts w:ascii="Verdana" w:hAnsi="Verdana" w:cs="Calibri"/>
             <w:noProof/>
           </w:rPr>
-          <w:t>Podstawowa konfiguracja modułu</w:t>
+          <w:t>Aktywacja poprzez linię poleceń</w:t>
         </w:r>
         <w:r>
           <w:rPr>
@@ -1901,7 +1901,7 @@
             <w:noProof/>
             <w:webHidden/>
           </w:rPr>
-          <w:instrText xml:space="preserve"> PAGEREF _Toc13790853 \h </w:instrText>
+          <w:instrText xml:space="preserve"> PAGEREF _Toc24046500 \h </w:instrText>
         </w:r>
         <w:r>
           <w:rPr>
@@ -1934,7 +1934,7 @@
     </w:p>
     <w:p>
       <w:pPr>
-        <w:pStyle w:val="Spistreci2"/>
+        <w:pStyle w:val="Spistreci1"/>
         <w:tabs>
           <w:tab w:val="right" w:leader="dot" w:pos="9060"/>
         </w:tabs>
@@ -1946,14 +1946,14 @@
           <w:lang w:eastAsia="pl-PL"/>
         </w:rPr>
       </w:pPr>
-      <w:hyperlink w:anchor="_Toc13790854" w:history="1">
+      <w:hyperlink w:anchor="_Toc24046501" w:history="1">
         <w:r>
           <w:rPr>
             <w:rStyle w:val="Hipercze"/>
             <w:rFonts w:ascii="Verdana" w:hAnsi="Verdana" w:cs="Calibri"/>
             <w:noProof/>
           </w:rPr>
-          <w:t>Kanały płatności</w:t>
+          <w:t>Konfiguracja</w:t>
         </w:r>
         <w:r>
           <w:rPr>
@@ -1974,7 +1974,7 @@
             <w:noProof/>
             <w:webHidden/>
           </w:rPr>
-          <w:instrText xml:space="preserve"> PAGEREF _Toc13790854 \h </w:instrText>
+          <w:instrText xml:space="preserve"> PAGEREF _Toc24046501 \h </w:instrText>
         </w:r>
         <w:r>
           <w:rPr>
@@ -1994,7 +1994,7 @@
             <w:noProof/>
             <w:webHidden/>
           </w:rPr>
-          <w:t>8</w:t>
+          <w:t>7</w:t>
         </w:r>
         <w:r>
           <w:rPr>
@@ -2007,7 +2007,7 @@
     </w:p>
     <w:p>
       <w:pPr>
-        <w:pStyle w:val="Spistreci3"/>
+        <w:pStyle w:val="Spistreci2"/>
         <w:tabs>
           <w:tab w:val="right" w:leader="dot" w:pos="9060"/>
         </w:tabs>
@@ -2019,14 +2019,14 @@
           <w:lang w:eastAsia="pl-PL"/>
         </w:rPr>
       </w:pPr>
-      <w:hyperlink w:anchor="_Toc13790855" w:history="1">
+      <w:hyperlink w:anchor="_Toc24046502" w:history="1">
         <w:r>
           <w:rPr>
             <w:rStyle w:val="Hipercze"/>
             <w:rFonts w:ascii="Verdana" w:hAnsi="Verdana" w:cs="Calibri"/>
             <w:noProof/>
           </w:rPr>
-          <w:t>Odświeżenie listy kanałów płatności</w:t>
+          <w:t>Podstawowa konfiguracja modułu</w:t>
         </w:r>
         <w:r>
           <w:rPr>
@@ -2047,7 +2047,7 @@
             <w:noProof/>
             <w:webHidden/>
           </w:rPr>
-          <w:instrText xml:space="preserve"> PAGEREF _Toc13790855 \h </w:instrText>
+          <w:instrText xml:space="preserve"> PAGEREF _Toc24046502 \h </w:instrText>
         </w:r>
         <w:r>
           <w:rPr>
@@ -2067,7 +2067,7 @@
             <w:noProof/>
             <w:webHidden/>
           </w:rPr>
-          <w:t>8</w:t>
+          <w:t>7</w:t>
         </w:r>
         <w:r>
           <w:rPr>
@@ -2080,7 +2080,7 @@
     </w:p>
     <w:p>
       <w:pPr>
-        <w:pStyle w:val="Spistreci3"/>
+        <w:pStyle w:val="Spistreci2"/>
         <w:tabs>
           <w:tab w:val="right" w:leader="dot" w:pos="9060"/>
         </w:tabs>
@@ -2092,14 +2092,14 @@
           <w:lang w:eastAsia="pl-PL"/>
         </w:rPr>
       </w:pPr>
-      <w:hyperlink w:anchor="_Toc13790856" w:history="1">
+      <w:hyperlink w:anchor="_Toc24046503" w:history="1">
         <w:r>
           <w:rPr>
             <w:rStyle w:val="Hipercze"/>
             <w:rFonts w:ascii="Verdana" w:hAnsi="Verdana" w:cs="Calibri"/>
             <w:noProof/>
           </w:rPr>
-          <w:t>Edycja kanałów płatności</w:t>
+          <w:t>Kanały płatności</w:t>
         </w:r>
         <w:r>
           <w:rPr>
@@ -2120,7 +2120,7 @@
             <w:noProof/>
             <w:webHidden/>
           </w:rPr>
-          <w:instrText xml:space="preserve"> PAGEREF _Toc13790856 \h </w:instrText>
+          <w:instrText xml:space="preserve"> PAGEREF _Toc24046503 \h </w:instrText>
         </w:r>
         <w:r>
           <w:rPr>
@@ -2153,7 +2153,7 @@
     </w:p>
     <w:p>
       <w:pPr>
-        <w:pStyle w:val="Spistreci2"/>
+        <w:pStyle w:val="Spistreci3"/>
         <w:tabs>
           <w:tab w:val="right" w:leader="dot" w:pos="9060"/>
         </w:tabs>
@@ -2165,14 +2165,14 @@
           <w:lang w:eastAsia="pl-PL"/>
         </w:rPr>
       </w:pPr>
-      <w:hyperlink w:anchor="_Toc13790857" w:history="1">
+      <w:hyperlink w:anchor="_Toc24046504" w:history="1">
         <w:r>
           <w:rPr>
             <w:rStyle w:val="Hipercze"/>
-            <w:rFonts w:ascii="Verdana" w:hAnsi="Verdana"/>
-            <w:noProof/>
-          </w:rPr>
-          <w:t>Odświeżenie pamięci podręcznej (cache)</w:t>
+            <w:rFonts w:ascii="Verdana" w:hAnsi="Verdana" w:cs="Calibri"/>
+            <w:noProof/>
+          </w:rPr>
+          <w:t>Odświeżenie listy kanałów płatności</w:t>
         </w:r>
         <w:r>
           <w:rPr>
@@ -2193,7 +2193,7 @@
             <w:noProof/>
             <w:webHidden/>
           </w:rPr>
-          <w:instrText xml:space="preserve"> PAGEREF _Toc13790857 \h </w:instrText>
+          <w:instrText xml:space="preserve"> PAGEREF _Toc24046504 \h </w:instrText>
         </w:r>
         <w:r>
           <w:rPr>
@@ -2213,7 +2213,7 @@
             <w:noProof/>
             <w:webHidden/>
           </w:rPr>
-          <w:t>10</w:t>
+          <w:t>8</w:t>
         </w:r>
         <w:r>
           <w:rPr>
@@ -2226,7 +2226,7 @@
     </w:p>
     <w:p>
       <w:pPr>
-        <w:pStyle w:val="Spistreci1"/>
+        <w:pStyle w:val="Spistreci3"/>
         <w:tabs>
           <w:tab w:val="right" w:leader="dot" w:pos="9060"/>
         </w:tabs>
@@ -2238,14 +2238,14 @@
           <w:lang w:eastAsia="pl-PL"/>
         </w:rPr>
       </w:pPr>
-      <w:hyperlink w:anchor="_Toc13790858" w:history="1">
+      <w:hyperlink w:anchor="_Toc24046505" w:history="1">
         <w:r>
           <w:rPr>
             <w:rStyle w:val="Hipercze"/>
             <w:rFonts w:ascii="Verdana" w:hAnsi="Verdana" w:cs="Calibri"/>
             <w:noProof/>
           </w:rPr>
-          <w:t>Zwroty</w:t>
+          <w:t>Edycja kanałów płatności</w:t>
         </w:r>
         <w:r>
           <w:rPr>
@@ -2266,7 +2266,7 @@
             <w:noProof/>
             <w:webHidden/>
           </w:rPr>
-          <w:instrText xml:space="preserve"> PAGEREF _Toc13790858 \h </w:instrText>
+          <w:instrText xml:space="preserve"> PAGEREF _Toc24046505 \h </w:instrText>
         </w:r>
         <w:r>
           <w:rPr>
@@ -2286,7 +2286,7 @@
             <w:noProof/>
             <w:webHidden/>
           </w:rPr>
-          <w:t>11</w:t>
+          <w:t>8</w:t>
         </w:r>
         <w:r>
           <w:rPr>
@@ -2299,7 +2299,7 @@
     </w:p>
     <w:p>
       <w:pPr>
-        <w:pStyle w:val="Spistreci1"/>
+        <w:pStyle w:val="Spistreci2"/>
         <w:tabs>
           <w:tab w:val="right" w:leader="dot" w:pos="9060"/>
         </w:tabs>
@@ -2311,14 +2311,14 @@
           <w:lang w:eastAsia="pl-PL"/>
         </w:rPr>
       </w:pPr>
-      <w:hyperlink w:anchor="_Toc13790859" w:history="1">
+      <w:hyperlink w:anchor="_Toc24046506" w:history="1">
         <w:r>
           <w:rPr>
             <w:rStyle w:val="Hipercze"/>
-            <w:rFonts w:ascii="Verdana" w:hAnsi="Verdana" w:cs="Calibri"/>
-            <w:noProof/>
-          </w:rPr>
-          <w:t>Płatność w iframe</w:t>
+            <w:rFonts w:ascii="Verdana" w:hAnsi="Verdana"/>
+            <w:noProof/>
+          </w:rPr>
+          <w:t>Odświeżenie pamięci podręcznej (cache)</w:t>
         </w:r>
         <w:r>
           <w:rPr>
@@ -2339,7 +2339,7 @@
             <w:noProof/>
             <w:webHidden/>
           </w:rPr>
-          <w:instrText xml:space="preserve"> PAGEREF _Toc13790859 \h </w:instrText>
+          <w:instrText xml:space="preserve"> PAGEREF _Toc24046506 \h </w:instrText>
         </w:r>
         <w:r>
           <w:rPr>
@@ -2359,7 +2359,7 @@
             <w:noProof/>
             <w:webHidden/>
           </w:rPr>
-          <w:t>11</w:t>
+          <w:t>10</w:t>
         </w:r>
         <w:r>
           <w:rPr>
@@ -2372,7 +2372,7 @@
     </w:p>
     <w:p>
       <w:pPr>
-        <w:pStyle w:val="Spistreci2"/>
+        <w:pStyle w:val="Spistreci1"/>
         <w:tabs>
           <w:tab w:val="right" w:leader="dot" w:pos="9060"/>
         </w:tabs>
@@ -2384,14 +2384,14 @@
           <w:lang w:eastAsia="pl-PL"/>
         </w:rPr>
       </w:pPr>
-      <w:hyperlink w:anchor="_Toc13790860" w:history="1">
+      <w:hyperlink w:anchor="_Toc24046507" w:history="1">
         <w:r>
           <w:rPr>
             <w:rStyle w:val="Hipercze"/>
             <w:rFonts w:ascii="Verdana" w:hAnsi="Verdana" w:cs="Calibri"/>
             <w:noProof/>
           </w:rPr>
-          <w:t>Aktywacja</w:t>
+          <w:t>Zwroty</w:t>
         </w:r>
         <w:r>
           <w:rPr>
@@ -2412,7 +2412,7 @@
             <w:noProof/>
             <w:webHidden/>
           </w:rPr>
-          <w:instrText xml:space="preserve"> PAGEREF _Toc13790860 \h </w:instrText>
+          <w:instrText xml:space="preserve"> PAGEREF _Toc24046507 \h </w:instrText>
         </w:r>
         <w:r>
           <w:rPr>
@@ -2457,14 +2457,14 @@
           <w:lang w:eastAsia="pl-PL"/>
         </w:rPr>
       </w:pPr>
-      <w:hyperlink w:anchor="_Toc13790861" w:history="1">
+      <w:hyperlink w:anchor="_Toc24046508" w:history="1">
         <w:r>
           <w:rPr>
             <w:rStyle w:val="Hipercze"/>
             <w:rFonts w:ascii="Verdana" w:hAnsi="Verdana" w:cs="Calibri"/>
             <w:noProof/>
           </w:rPr>
-          <w:t>BLIK 0</w:t>
+          <w:t>Płatność w iframe</w:t>
         </w:r>
         <w:r>
           <w:rPr>
@@ -2485,7 +2485,7 @@
             <w:noProof/>
             <w:webHidden/>
           </w:rPr>
-          <w:instrText xml:space="preserve"> PAGEREF _Toc13790861 \h </w:instrText>
+          <w:instrText xml:space="preserve"> PAGEREF _Toc24046508 \h </w:instrText>
         </w:r>
         <w:r>
           <w:rPr>
@@ -2505,7 +2505,7 @@
             <w:noProof/>
             <w:webHidden/>
           </w:rPr>
-          <w:t>12</w:t>
+          <w:t>11</w:t>
         </w:r>
         <w:r>
           <w:rPr>
@@ -2530,11 +2530,11 @@
           <w:lang w:eastAsia="pl-PL"/>
         </w:rPr>
       </w:pPr>
-      <w:hyperlink w:anchor="_Toc13790862" w:history="1">
+      <w:hyperlink w:anchor="_Toc24046509" w:history="1">
         <w:r>
           <w:rPr>
             <w:rStyle w:val="Hipercze"/>
-            <w:rFonts w:ascii="Verdana" w:hAnsi="Verdana"/>
+            <w:rFonts w:ascii="Verdana" w:hAnsi="Verdana" w:cs="Calibri"/>
             <w:noProof/>
           </w:rPr>
           <w:t>Aktywacja</w:t>
@@ -2558,7 +2558,7 @@
             <w:noProof/>
             <w:webHidden/>
           </w:rPr>
-          <w:instrText xml:space="preserve"> PAGEREF _Toc13790862 \h </w:instrText>
+          <w:instrText xml:space="preserve"> PAGEREF _Toc24046509 \h </w:instrText>
         </w:r>
         <w:r>
           <w:rPr>
@@ -2578,7 +2578,7 @@
             <w:noProof/>
             <w:webHidden/>
           </w:rPr>
-          <w:t>12</w:t>
+          <w:t>11</w:t>
         </w:r>
         <w:r>
           <w:rPr>
@@ -2603,14 +2603,14 @@
           <w:lang w:eastAsia="pl-PL"/>
         </w:rPr>
       </w:pPr>
-      <w:hyperlink w:anchor="_Toc13790863" w:history="1">
+      <w:hyperlink w:anchor="_Toc24046510" w:history="1">
         <w:r>
           <w:rPr>
             <w:rStyle w:val="Hipercze"/>
             <w:rFonts w:ascii="Verdana" w:hAnsi="Verdana" w:cs="Calibri"/>
             <w:noProof/>
           </w:rPr>
-          <w:t>Google Pay</w:t>
+          <w:t>BLIK 0</w:t>
         </w:r>
         <w:r>
           <w:rPr>
@@ -2631,7 +2631,7 @@
             <w:noProof/>
             <w:webHidden/>
           </w:rPr>
-          <w:instrText xml:space="preserve"> PAGEREF _Toc13790863 \h </w:instrText>
+          <w:instrText xml:space="preserve"> PAGEREF _Toc24046510 \h </w:instrText>
         </w:r>
         <w:r>
           <w:rPr>
@@ -2651,7 +2651,7 @@
             <w:noProof/>
             <w:webHidden/>
           </w:rPr>
-          <w:t>13</w:t>
+          <w:t>12</w:t>
         </w:r>
         <w:r>
           <w:rPr>
@@ -2676,7 +2676,7 @@
           <w:lang w:eastAsia="pl-PL"/>
         </w:rPr>
       </w:pPr>
-      <w:hyperlink w:anchor="_Toc13790864" w:history="1">
+      <w:hyperlink w:anchor="_Toc24046511" w:history="1">
         <w:r>
           <w:rPr>
             <w:rStyle w:val="Hipercze"/>
@@ -2704,7 +2704,7 @@
             <w:noProof/>
             <w:webHidden/>
           </w:rPr>
-          <w:instrText xml:space="preserve"> PAGEREF _Toc13790864 \h </w:instrText>
+          <w:instrText xml:space="preserve"> PAGEREF _Toc24046511 \h </w:instrText>
         </w:r>
         <w:r>
           <w:rPr>
@@ -2724,7 +2724,7 @@
             <w:noProof/>
             <w:webHidden/>
           </w:rPr>
-          <w:t>13</w:t>
+          <w:t>12</w:t>
         </w:r>
         <w:r>
           <w:rPr>
@@ -2749,14 +2749,14 @@
           <w:lang w:eastAsia="pl-PL"/>
         </w:rPr>
       </w:pPr>
-      <w:hyperlink w:anchor="_Toc13790865" w:history="1">
+      <w:hyperlink w:anchor="_Toc24046512" w:history="1">
         <w:r>
           <w:rPr>
             <w:rStyle w:val="Hipercze"/>
             <w:rFonts w:ascii="Verdana" w:hAnsi="Verdana" w:cs="Calibri"/>
             <w:noProof/>
           </w:rPr>
-          <w:t>Płatności automatyczne</w:t>
+          <w:t>Google Pay</w:t>
         </w:r>
         <w:r>
           <w:rPr>
@@ -2777,7 +2777,7 @@
             <w:noProof/>
             <w:webHidden/>
           </w:rPr>
-          <w:instrText xml:space="preserve"> PAGEREF _Toc13790865 \h </w:instrText>
+          <w:instrText xml:space="preserve"> PAGEREF _Toc24046512 \h </w:instrText>
         </w:r>
         <w:r>
           <w:rPr>
@@ -2797,7 +2797,7 @@
             <w:noProof/>
             <w:webHidden/>
           </w:rPr>
-          <w:t>14</w:t>
+          <w:t>13</w:t>
         </w:r>
         <w:r>
           <w:rPr>
@@ -2822,7 +2822,7 @@
           <w:lang w:eastAsia="pl-PL"/>
         </w:rPr>
       </w:pPr>
-      <w:hyperlink w:anchor="_Toc13790866" w:history="1">
+      <w:hyperlink w:anchor="_Toc24046513" w:history="1">
         <w:r>
           <w:rPr>
             <w:rStyle w:val="Hipercze"/>
@@ -2850,7 +2850,7 @@
             <w:noProof/>
             <w:webHidden/>
           </w:rPr>
-          <w:instrText xml:space="preserve"> PAGEREF _Toc13790866 \h </w:instrText>
+          <w:instrText xml:space="preserve"> PAGEREF _Toc24046513 \h </w:instrText>
         </w:r>
         <w:r>
           <w:rPr>
@@ -2870,7 +2870,7 @@
             <w:noProof/>
             <w:webHidden/>
           </w:rPr>
-          <w:t>14</w:t>
+          <w:t>13</w:t>
         </w:r>
         <w:r>
           <w:rPr>
@@ -2883,7 +2883,7 @@
     </w:p>
     <w:p>
       <w:pPr>
-        <w:pStyle w:val="Spistreci2"/>
+        <w:pStyle w:val="Spistreci1"/>
         <w:tabs>
           <w:tab w:val="right" w:leader="dot" w:pos="9060"/>
         </w:tabs>
@@ -2895,14 +2895,14 @@
           <w:lang w:eastAsia="pl-PL"/>
         </w:rPr>
       </w:pPr>
-      <w:hyperlink w:anchor="_Toc13790867" w:history="1">
+      <w:hyperlink w:anchor="_Toc24046514" w:history="1">
         <w:r>
           <w:rPr>
             <w:rStyle w:val="Hipercze"/>
-            <w:rFonts w:ascii="Verdana" w:hAnsi="Verdana"/>
-            <w:noProof/>
-          </w:rPr>
-          <w:t>Zarządzanie kartami</w:t>
+            <w:rFonts w:ascii="Verdana" w:hAnsi="Verdana" w:cs="Calibri"/>
+            <w:noProof/>
+          </w:rPr>
+          <w:t>Płatności automatyczne</w:t>
         </w:r>
         <w:r>
           <w:rPr>
@@ -2923,7 +2923,7 @@
             <w:noProof/>
             <w:webHidden/>
           </w:rPr>
-          <w:instrText xml:space="preserve"> PAGEREF _Toc13790867 \h </w:instrText>
+          <w:instrText xml:space="preserve"> PAGEREF _Toc24046514 \h </w:instrText>
         </w:r>
         <w:r>
           <w:rPr>
@@ -2956,7 +2956,7 @@
     </w:p>
     <w:p>
       <w:pPr>
-        <w:pStyle w:val="Spistreci1"/>
+        <w:pStyle w:val="Spistreci2"/>
         <w:tabs>
           <w:tab w:val="right" w:leader="dot" w:pos="9060"/>
         </w:tabs>
@@ -2968,14 +2968,14 @@
           <w:lang w:eastAsia="pl-PL"/>
         </w:rPr>
       </w:pPr>
-      <w:hyperlink w:anchor="_Toc13790868" w:history="1">
+      <w:hyperlink w:anchor="_Toc24046515" w:history="1">
         <w:r>
           <w:rPr>
             <w:rStyle w:val="Hipercze"/>
-            <w:rFonts w:ascii="Verdana" w:hAnsi="Verdana" w:cs="Calibri"/>
-            <w:noProof/>
-          </w:rPr>
-          <w:t>Aktualizacja modułu</w:t>
+            <w:rFonts w:ascii="Verdana" w:hAnsi="Verdana"/>
+            <w:noProof/>
+          </w:rPr>
+          <w:t>Aktywacja</w:t>
         </w:r>
         <w:r>
           <w:rPr>
@@ -2996,7 +2996,7 @@
             <w:noProof/>
             <w:webHidden/>
           </w:rPr>
-          <w:instrText xml:space="preserve"> PAGEREF _Toc13790868 \h </w:instrText>
+          <w:instrText xml:space="preserve"> PAGEREF _Toc24046515 \h </w:instrText>
         </w:r>
         <w:r>
           <w:rPr>
@@ -3016,7 +3016,7 @@
             <w:noProof/>
             <w:webHidden/>
           </w:rPr>
-          <w:t>15</w:t>
+          <w:t>14</w:t>
         </w:r>
         <w:r>
           <w:rPr>
@@ -3029,7 +3029,7 @@
     </w:p>
     <w:p>
       <w:pPr>
-        <w:pStyle w:val="Spistreci1"/>
+        <w:pStyle w:val="Spistreci2"/>
         <w:tabs>
           <w:tab w:val="right" w:leader="dot" w:pos="9060"/>
         </w:tabs>
@@ -3041,14 +3041,14 @@
           <w:lang w:eastAsia="pl-PL"/>
         </w:rPr>
       </w:pPr>
-      <w:hyperlink w:anchor="_Toc13790869" w:history="1">
+      <w:hyperlink w:anchor="_Toc24046516" w:history="1">
         <w:r>
           <w:rPr>
             <w:rStyle w:val="Hipercze"/>
-            <w:rFonts w:ascii="Verdana" w:hAnsi="Verdana" w:cs="Calibri"/>
-            <w:noProof/>
-          </w:rPr>
-          <w:t>Dezinstalacja modułu</w:t>
+            <w:rFonts w:ascii="Verdana" w:hAnsi="Verdana"/>
+            <w:noProof/>
+          </w:rPr>
+          <w:t>Zarządzanie kartami</w:t>
         </w:r>
         <w:r>
           <w:rPr>
@@ -3069,7 +3069,7 @@
             <w:noProof/>
             <w:webHidden/>
           </w:rPr>
-          <w:instrText xml:space="preserve"> PAGEREF _Toc13790869 \h </w:instrText>
+          <w:instrText xml:space="preserve"> PAGEREF _Toc24046516 \h </w:instrText>
         </w:r>
         <w:r>
           <w:rPr>
@@ -3089,7 +3089,7 @@
             <w:noProof/>
             <w:webHidden/>
           </w:rPr>
-          <w:t>15</w:t>
+          <w:t>14</w:t>
         </w:r>
         <w:r>
           <w:rPr>
@@ -3102,7 +3102,7 @@
     </w:p>
     <w:p>
       <w:pPr>
-        <w:pStyle w:val="Spistreci2"/>
+        <w:pStyle w:val="Spistreci1"/>
         <w:tabs>
           <w:tab w:val="right" w:leader="dot" w:pos="9060"/>
         </w:tabs>
@@ -3114,14 +3114,14 @@
           <w:lang w:eastAsia="pl-PL"/>
         </w:rPr>
       </w:pPr>
-      <w:hyperlink w:anchor="_Toc13790870" w:history="1">
+      <w:hyperlink w:anchor="_Toc24046517" w:history="1">
         <w:r>
           <w:rPr>
             <w:rStyle w:val="Hipercze"/>
             <w:rFonts w:ascii="Verdana" w:hAnsi="Verdana" w:cs="Calibri"/>
             <w:noProof/>
           </w:rPr>
-          <w:t>Za pomocą Web Setup Wizard</w:t>
+          <w:t>Aktualizacja modułu</w:t>
         </w:r>
         <w:r>
           <w:rPr>
@@ -3142,7 +3142,7 @@
             <w:noProof/>
             <w:webHidden/>
           </w:rPr>
-          <w:instrText xml:space="preserve"> PAGEREF _Toc13790870 \h </w:instrText>
+          <w:instrText xml:space="preserve"> PAGEREF _Toc24046517 \h </w:instrText>
         </w:r>
         <w:r>
           <w:rPr>
@@ -3175,7 +3175,7 @@
     </w:p>
     <w:p>
       <w:pPr>
-        <w:pStyle w:val="Spistreci2"/>
+        <w:pStyle w:val="Spistreci1"/>
         <w:tabs>
           <w:tab w:val="right" w:leader="dot" w:pos="9060"/>
         </w:tabs>
@@ -3187,14 +3187,14 @@
           <w:lang w:eastAsia="pl-PL"/>
         </w:rPr>
       </w:pPr>
-      <w:hyperlink w:anchor="_Toc13790871" w:history="1">
+      <w:hyperlink w:anchor="_Toc24046518" w:history="1">
         <w:r>
           <w:rPr>
             <w:rStyle w:val="Hipercze"/>
             <w:rFonts w:ascii="Verdana" w:hAnsi="Verdana" w:cs="Calibri"/>
             <w:noProof/>
           </w:rPr>
-          <w:t>Poprzez linię poleceń</w:t>
+          <w:t>Dezinstalacja modułu</w:t>
         </w:r>
         <w:r>
           <w:rPr>
@@ -3215,7 +3215,7 @@
             <w:noProof/>
             <w:webHidden/>
           </w:rPr>
-          <w:instrText xml:space="preserve"> PAGEREF _Toc13790871 \h </w:instrText>
+          <w:instrText xml:space="preserve"> PAGEREF _Toc24046518 \h </w:instrText>
         </w:r>
         <w:r>
           <w:rPr>
@@ -3235,7 +3235,7 @@
             <w:noProof/>
             <w:webHidden/>
           </w:rPr>
-          <w:t>17</w:t>
+          <w:t>15</w:t>
         </w:r>
         <w:r>
           <w:rPr>
@@ -3260,13 +3260,159 @@
           <w:lang w:eastAsia="pl-PL"/>
         </w:rPr>
       </w:pPr>
-      <w:hyperlink w:anchor="_Toc13790872" w:history="1">
+      <w:hyperlink w:anchor="_Toc24046519" w:history="1">
         <w:r>
           <w:rPr>
             <w:rStyle w:val="Hipercze"/>
             <w:rFonts w:ascii="Verdana" w:hAnsi="Verdana" w:cs="Calibri"/>
             <w:noProof/>
           </w:rPr>
+          <w:t>Za pomocą Web Setup Wizard</w:t>
+        </w:r>
+        <w:r>
+          <w:rPr>
+            <w:noProof/>
+            <w:webHidden/>
+          </w:rPr>
+          <w:tab/>
+        </w:r>
+        <w:r>
+          <w:rPr>
+            <w:noProof/>
+            <w:webHidden/>
+          </w:rPr>
+          <w:fldChar w:fldCharType="begin"/>
+        </w:r>
+        <w:r>
+          <w:rPr>
+            <w:noProof/>
+            <w:webHidden/>
+          </w:rPr>
+          <w:instrText xml:space="preserve"> PAGEREF _Toc24046519 \h </w:instrText>
+        </w:r>
+        <w:r>
+          <w:rPr>
+            <w:noProof/>
+            <w:webHidden/>
+          </w:rPr>
+        </w:r>
+        <w:r>
+          <w:rPr>
+            <w:noProof/>
+            <w:webHidden/>
+          </w:rPr>
+          <w:fldChar w:fldCharType="separate"/>
+        </w:r>
+        <w:r>
+          <w:rPr>
+            <w:noProof/>
+            <w:webHidden/>
+          </w:rPr>
+          <w:t>15</w:t>
+        </w:r>
+        <w:r>
+          <w:rPr>
+            <w:noProof/>
+            <w:webHidden/>
+          </w:rPr>
+          <w:fldChar w:fldCharType="end"/>
+        </w:r>
+      </w:hyperlink>
+    </w:p>
+    <w:p>
+      <w:pPr>
+        <w:pStyle w:val="Spistreci2"/>
+        <w:tabs>
+          <w:tab w:val="right" w:leader="dot" w:pos="9060"/>
+        </w:tabs>
+        <w:rPr>
+          <w:rFonts w:eastAsiaTheme="minorEastAsia"/>
+          <w:noProof/>
+          <w:sz w:val="24"/>
+          <w:szCs w:val="24"/>
+          <w:lang w:eastAsia="pl-PL"/>
+        </w:rPr>
+      </w:pPr>
+      <w:hyperlink w:anchor="_Toc24046520" w:history="1">
+        <w:r>
+          <w:rPr>
+            <w:rStyle w:val="Hipercze"/>
+            <w:rFonts w:ascii="Verdana" w:hAnsi="Verdana" w:cs="Calibri"/>
+            <w:noProof/>
+          </w:rPr>
+          <w:t>Poprzez linię poleceń</w:t>
+        </w:r>
+        <w:r>
+          <w:rPr>
+            <w:noProof/>
+            <w:webHidden/>
+          </w:rPr>
+          <w:tab/>
+        </w:r>
+        <w:r>
+          <w:rPr>
+            <w:noProof/>
+            <w:webHidden/>
+          </w:rPr>
+          <w:fldChar w:fldCharType="begin"/>
+        </w:r>
+        <w:r>
+          <w:rPr>
+            <w:noProof/>
+            <w:webHidden/>
+          </w:rPr>
+          <w:instrText xml:space="preserve"> PAGEREF _Toc24046520 \h </w:instrText>
+        </w:r>
+        <w:r>
+          <w:rPr>
+            <w:noProof/>
+            <w:webHidden/>
+          </w:rPr>
+        </w:r>
+        <w:r>
+          <w:rPr>
+            <w:noProof/>
+            <w:webHidden/>
+          </w:rPr>
+          <w:fldChar w:fldCharType="separate"/>
+        </w:r>
+        <w:r>
+          <w:rPr>
+            <w:noProof/>
+            <w:webHidden/>
+          </w:rPr>
+          <w:t>17</w:t>
+        </w:r>
+        <w:r>
+          <w:rPr>
+            <w:noProof/>
+            <w:webHidden/>
+          </w:rPr>
+          <w:fldChar w:fldCharType="end"/>
+        </w:r>
+      </w:hyperlink>
+    </w:p>
+    <w:p>
+      <w:pPr>
+        <w:pStyle w:val="Spistreci2"/>
+        <w:tabs>
+          <w:tab w:val="right" w:leader="dot" w:pos="9060"/>
+        </w:tabs>
+        <w:rPr>
+          <w:rFonts w:eastAsiaTheme="minorEastAsia"/>
+          <w:noProof/>
+          <w:sz w:val="24"/>
+          <w:szCs w:val="24"/>
+          <w:lang w:eastAsia="pl-PL"/>
+        </w:rPr>
+      </w:pPr>
+      <w:hyperlink w:anchor="_Toc24046521" w:history="1">
+        <w:r>
+          <w:rPr>
+            <w:rStyle w:val="Hipercze"/>
+            <w:rFonts w:ascii="Verdana" w:hAnsi="Verdana" w:cs="Calibri"/>
+            <w:noProof/>
+          </w:rPr>
           <w:t>(opcjonalnie) Czyszczenie plików oraz bazy danych</w:t>
         </w:r>
         <w:r>
@@ -3288,7 +3434,7 @@
             <w:noProof/>
             <w:webHidden/>
           </w:rPr>
-          <w:instrText xml:space="preserve"> PAGEREF _Toc13790872 \h </w:instrText>
+          <w:instrText xml:space="preserve"> PAGEREF _Toc24046521 \h </w:instrText>
         </w:r>
         <w:r>
           <w:rPr>
@@ -3352,7 +3498,7 @@
           <w:rFonts w:ascii="Verdana" w:hAnsi="Verdana" w:cs="Calibri"/>
         </w:rPr>
       </w:pPr>
-      <w:bookmarkStart w:id="1" w:name="_Toc13790837"/>
+      <w:bookmarkStart w:id="1" w:name="_Toc24046484"/>
       <w:r>
         <w:rPr>
           <w:rFonts w:ascii="Verdana" w:hAnsi="Verdana" w:cs="Calibri"/>
@@ -3382,7 +3528,7 @@
           <w:rFonts w:ascii="Verdana" w:hAnsi="Verdana" w:cs="Calibri"/>
         </w:rPr>
       </w:pPr>
-      <w:bookmarkStart w:id="2" w:name="_Toc13790838"/>
+      <w:bookmarkStart w:id="2" w:name="_Toc24046485"/>
       <w:r>
         <w:rPr>
           <w:rFonts w:ascii="Verdana" w:hAnsi="Verdana" w:cs="Calibri"/>
@@ -3708,7 +3854,7 @@
           <w:rFonts w:ascii="Verdana" w:hAnsi="Verdana" w:cs="Calibri"/>
         </w:rPr>
       </w:pPr>
-      <w:bookmarkStart w:id="3" w:name="_Toc13790839"/>
+      <w:bookmarkStart w:id="3" w:name="_Toc24046486"/>
       <w:r>
         <w:rPr>
           <w:rFonts w:ascii="Verdana" w:hAnsi="Verdana" w:cs="Calibri"/>
@@ -3786,7 +3932,7 @@
         <w:rPr>
           <w:rFonts w:ascii="Verdana" w:hAnsi="Verdana" w:cs="Calibri"/>
         </w:rPr>
-        <w:t>1</w:t>
+        <w:t>3</w:t>
       </w:r>
       <w:r>
         <w:rPr>
@@ -3820,7 +3966,7 @@
           <w:rFonts w:ascii="Verdana" w:hAnsi="Verdana" w:cs="Calibri"/>
         </w:rPr>
       </w:pPr>
-      <w:bookmarkStart w:id="4" w:name="_Toc13790840"/>
+      <w:bookmarkStart w:id="4" w:name="_Toc24046487"/>
       <w:r>
         <w:rPr>
           <w:rFonts w:ascii="Verdana" w:hAnsi="Verdana" w:cs="Calibri"/>
@@ -3844,7 +3990,7 @@
           <w:rFonts w:ascii="Verdana" w:hAnsi="Verdana"/>
         </w:rPr>
       </w:pPr>
-      <w:bookmarkStart w:id="5" w:name="_Toc13790841"/>
+      <w:bookmarkStart w:id="5" w:name="_Toc24046488"/>
       <w:r>
         <w:rPr>
           <w:rFonts w:ascii="Verdana" w:hAnsi="Verdana"/>
@@ -3855,7 +4001,7 @@
         <w:rPr>
           <w:rFonts w:ascii="Verdana" w:hAnsi="Verdana"/>
         </w:rPr>
-        <w:t>3</w:t>
+        <w:t>5</w:t>
       </w:r>
       <w:bookmarkEnd w:id="5"/>
     </w:p>
@@ -3874,14 +4020,30 @@
         <w:rPr>
           <w:rFonts w:ascii="Verdana" w:hAnsi="Verdana"/>
         </w:rPr>
-        <w:t>Zmiany w mechanizmie sortowania</w:t>
-      </w:r>
-      <w:r>
+        <w:t>Wyświetlanie wszystkich dostępnych statusów w konfiguracji modułu.</w:t>
+      </w:r>
+    </w:p>
+    <w:p>
+      <w:pPr>
+        <w:pStyle w:val="Nagwek2"/>
         <w:rPr>
           <w:rFonts w:ascii="Verdana" w:hAnsi="Verdana"/>
         </w:rPr>
-        <w:t>.</w:t>
-      </w:r>
+      </w:pPr>
+      <w:bookmarkStart w:id="6" w:name="_Toc24046489"/>
+      <w:r>
+        <w:rPr>
+          <w:rFonts w:ascii="Verdana" w:hAnsi="Verdana"/>
+        </w:rPr>
+        <w:t>Wersja 2.7.</w:t>
+      </w:r>
+      <w:r>
+        <w:rPr>
+          <w:rFonts w:ascii="Verdana" w:hAnsi="Verdana"/>
+        </w:rPr>
+        <w:t>4</w:t>
+      </w:r>
+      <w:bookmarkEnd w:id="6"/>
     </w:p>
     <w:p>
       <w:pPr>
@@ -3898,32 +4060,48 @@
         <w:rPr>
           <w:rFonts w:ascii="Verdana" w:hAnsi="Verdana"/>
         </w:rPr>
-        <w:t>Poprawka dot. braku przekierowania na płatność BM.</w:t>
-      </w:r>
-      <w:bookmarkStart w:id="6" w:name="_GoBack"/>
-      <w:bookmarkEnd w:id="6"/>
-    </w:p>
-    <w:p>
-      <w:pPr>
-        <w:pStyle w:val="Nagwek2"/>
+        <w:t xml:space="preserve">Dostosowanie do Google </w:t>
+      </w:r>
+      <w:proofErr w:type="spellStart"/>
+      <w:r>
         <w:rPr>
           <w:rFonts w:ascii="Verdana" w:hAnsi="Verdana"/>
         </w:rPr>
-      </w:pPr>
-      <w:bookmarkStart w:id="7" w:name="_Toc13790842"/>
+        <w:t>Pay</w:t>
+      </w:r>
+      <w:proofErr w:type="spellEnd"/>
       <w:r>
         <w:rPr>
           <w:rFonts w:ascii="Verdana" w:hAnsi="Verdana"/>
         </w:rPr>
-        <w:t>Wersja 2.7.</w:t>
+        <w:t xml:space="preserve"> </w:t>
       </w:r>
       <w:r>
         <w:rPr>
           <w:rFonts w:ascii="Verdana" w:hAnsi="Verdana"/>
         </w:rPr>
+        <w:t xml:space="preserve">API </w:t>
+      </w:r>
+      <w:r>
+        <w:rPr>
+          <w:rFonts w:ascii="Verdana" w:hAnsi="Verdana"/>
+        </w:rPr>
         <w:t>2</w:t>
       </w:r>
+      <w:r>
+        <w:rPr>
+          <w:rFonts w:ascii="Verdana" w:hAnsi="Verdana"/>
+        </w:rPr>
+        <w:t>.0</w:t>
+      </w:r>
+      <w:bookmarkStart w:id="7" w:name="_GoBack"/>
       <w:bookmarkEnd w:id="7"/>
+      <w:r>
+        <w:rPr>
+          <w:rFonts w:ascii="Verdana" w:hAnsi="Verdana"/>
+        </w:rPr>
+        <w:t>.</w:t>
+      </w:r>
     </w:p>
     <w:p>
       <w:pPr>
@@ -3940,8 +4118,44 @@
         <w:rPr>
           <w:rFonts w:ascii="Verdana" w:hAnsi="Verdana"/>
         </w:rPr>
-        <w:t>Dostosowano do wymagań Marketplace Magento.</w:t>
-      </w:r>
+        <w:t xml:space="preserve">Uproszczenie konfiguracji Google </w:t>
+      </w:r>
+      <w:proofErr w:type="spellStart"/>
+      <w:r>
+        <w:rPr>
+          <w:rFonts w:ascii="Verdana" w:hAnsi="Verdana"/>
+        </w:rPr>
+        <w:t>Pay</w:t>
+      </w:r>
+      <w:proofErr w:type="spellEnd"/>
+      <w:r>
+        <w:rPr>
+          <w:rFonts w:ascii="Verdana" w:hAnsi="Verdana"/>
+        </w:rPr>
+        <w:t>.</w:t>
+      </w:r>
+    </w:p>
+    <w:p>
+      <w:pPr>
+        <w:pStyle w:val="Nagwek2"/>
+        <w:rPr>
+          <w:rFonts w:ascii="Verdana" w:hAnsi="Verdana"/>
+        </w:rPr>
+      </w:pPr>
+      <w:bookmarkStart w:id="8" w:name="_Toc24046490"/>
+      <w:r>
+        <w:rPr>
+          <w:rFonts w:ascii="Verdana" w:hAnsi="Verdana"/>
+        </w:rPr>
+        <w:t>Wersja 2.7.</w:t>
+      </w:r>
+      <w:r>
+        <w:rPr>
+          <w:rFonts w:ascii="Verdana" w:hAnsi="Verdana"/>
+        </w:rPr>
+        <w:t>3</w:t>
+      </w:r>
+      <w:bookmarkEnd w:id="8"/>
     </w:p>
     <w:p>
       <w:pPr>
@@ -3952,38 +4166,20 @@
         </w:numPr>
         <w:rPr>
           <w:rFonts w:ascii="Verdana" w:hAnsi="Verdana"/>
-          <w:color w:val="FF0000"/>
         </w:rPr>
       </w:pPr>
       <w:r>
         <w:rPr>
           <w:rFonts w:ascii="Verdana" w:hAnsi="Verdana"/>
-          <w:color w:val="FF0000"/>
-        </w:rPr>
-        <w:t>Uwaga, z tą wersją zmieniła się struktura pliku .zip oraz komenda do instalacji i aktualizacji!</w:t>
-      </w:r>
-    </w:p>
-    <w:p>
-      <w:pPr>
-        <w:pStyle w:val="Nagwek2"/>
+        </w:rPr>
+        <w:t>Zmiany w mechanizmie sortowania</w:t>
+      </w:r>
+      <w:r>
         <w:rPr>
           <w:rFonts w:ascii="Verdana" w:hAnsi="Verdana"/>
         </w:rPr>
-      </w:pPr>
-      <w:bookmarkStart w:id="8" w:name="_Toc13790843"/>
-      <w:r>
-        <w:rPr>
-          <w:rFonts w:ascii="Verdana" w:hAnsi="Verdana"/>
-        </w:rPr>
-        <w:t>Wersja 2.7.</w:t>
-      </w:r>
-      <w:r>
-        <w:rPr>
-          <w:rFonts w:ascii="Verdana" w:hAnsi="Verdana"/>
-        </w:rPr>
-        <w:t>1</w:t>
-      </w:r>
-      <w:bookmarkEnd w:id="8"/>
+        <w:t>.</w:t>
+      </w:r>
     </w:p>
     <w:p>
       <w:pPr>
@@ -4000,7 +4196,7 @@
         <w:rPr>
           <w:rFonts w:ascii="Verdana" w:hAnsi="Verdana"/>
         </w:rPr>
-        <w:t>Dodano wsparcie dla Magento 2.3.1</w:t>
+        <w:t>Poprawka dot. braku przekierowania na płatność BM.</w:t>
       </w:r>
     </w:p>
     <w:p>
@@ -4010,12 +4206,18 @@
           <w:rFonts w:ascii="Verdana" w:hAnsi="Verdana"/>
         </w:rPr>
       </w:pPr>
-      <w:bookmarkStart w:id="9" w:name="_Toc13790844"/>
+      <w:bookmarkStart w:id="9" w:name="_Toc24046491"/>
       <w:r>
         <w:rPr>
           <w:rFonts w:ascii="Verdana" w:hAnsi="Verdana"/>
         </w:rPr>
-        <w:t>Wersja 2.7.0</w:t>
+        <w:t>Wersja 2.7.</w:t>
+      </w:r>
+      <w:r>
+        <w:rPr>
+          <w:rFonts w:ascii="Verdana" w:hAnsi="Verdana"/>
+        </w:rPr>
+        <w:t>2</w:t>
       </w:r>
       <w:bookmarkEnd w:id="9"/>
     </w:p>
@@ -4034,6 +4236,101 @@
         <w:rPr>
           <w:rFonts w:ascii="Verdana" w:hAnsi="Verdana"/>
         </w:rPr>
+        <w:t>Dostosowano do wymagań Marketplace Magento.</w:t>
+      </w:r>
+    </w:p>
+    <w:p>
+      <w:pPr>
+        <w:pStyle w:val="Akapitzlist"/>
+        <w:numPr>
+          <w:ilvl w:val="0"/>
+          <w:numId w:val="19"/>
+        </w:numPr>
+        <w:rPr>
+          <w:rFonts w:ascii="Verdana" w:hAnsi="Verdana"/>
+          <w:color w:val="FF0000"/>
+        </w:rPr>
+      </w:pPr>
+      <w:r>
+        <w:rPr>
+          <w:rFonts w:ascii="Verdana" w:hAnsi="Verdana"/>
+          <w:color w:val="FF0000"/>
+        </w:rPr>
+        <w:t>Uwaga, z tą wersją zmieniła się struktura pliku .zip oraz komenda do instalacji i aktualizacji!</w:t>
+      </w:r>
+    </w:p>
+    <w:p>
+      <w:pPr>
+        <w:pStyle w:val="Nagwek2"/>
+        <w:rPr>
+          <w:rFonts w:ascii="Verdana" w:hAnsi="Verdana"/>
+        </w:rPr>
+      </w:pPr>
+      <w:bookmarkStart w:id="10" w:name="_Toc24046492"/>
+      <w:r>
+        <w:rPr>
+          <w:rFonts w:ascii="Verdana" w:hAnsi="Verdana"/>
+        </w:rPr>
+        <w:lastRenderedPageBreak/>
+        <w:t>Wersja 2.7.</w:t>
+      </w:r>
+      <w:r>
+        <w:rPr>
+          <w:rFonts w:ascii="Verdana" w:hAnsi="Verdana"/>
+        </w:rPr>
+        <w:t>1</w:t>
+      </w:r>
+      <w:bookmarkEnd w:id="10"/>
+    </w:p>
+    <w:p>
+      <w:pPr>
+        <w:pStyle w:val="Akapitzlist"/>
+        <w:numPr>
+          <w:ilvl w:val="0"/>
+          <w:numId w:val="19"/>
+        </w:numPr>
+        <w:rPr>
+          <w:rFonts w:ascii="Verdana" w:hAnsi="Verdana"/>
+        </w:rPr>
+      </w:pPr>
+      <w:r>
+        <w:rPr>
+          <w:rFonts w:ascii="Verdana" w:hAnsi="Verdana"/>
+        </w:rPr>
+        <w:t>Dodano wsparcie dla Magento 2.3.1</w:t>
+      </w:r>
+    </w:p>
+    <w:p>
+      <w:pPr>
+        <w:pStyle w:val="Nagwek2"/>
+        <w:rPr>
+          <w:rFonts w:ascii="Verdana" w:hAnsi="Verdana"/>
+        </w:rPr>
+      </w:pPr>
+      <w:bookmarkStart w:id="11" w:name="_Toc24046493"/>
+      <w:r>
+        <w:rPr>
+          <w:rFonts w:ascii="Verdana" w:hAnsi="Verdana"/>
+        </w:rPr>
+        <w:t>Wersja 2.7.0</w:t>
+      </w:r>
+      <w:bookmarkEnd w:id="11"/>
+    </w:p>
+    <w:p>
+      <w:pPr>
+        <w:pStyle w:val="Akapitzlist"/>
+        <w:numPr>
+          <w:ilvl w:val="0"/>
+          <w:numId w:val="19"/>
+        </w:numPr>
+        <w:rPr>
+          <w:rFonts w:ascii="Verdana" w:hAnsi="Verdana"/>
+        </w:rPr>
+      </w:pPr>
+      <w:r>
+        <w:rPr>
+          <w:rFonts w:ascii="Verdana" w:hAnsi="Verdana"/>
+        </w:rPr>
         <w:t xml:space="preserve">Dodano </w:t>
       </w:r>
       <w:hyperlink w:anchor="_Płatności_automatyczne" w:history="1">
@@ -4053,14 +4350,14 @@
           <w:rFonts w:ascii="Verdana" w:hAnsi="Verdana" w:cs="Calibri"/>
         </w:rPr>
       </w:pPr>
-      <w:bookmarkStart w:id="10" w:name="_Toc13790845"/>
+      <w:bookmarkStart w:id="12" w:name="_Toc24046494"/>
       <w:r>
         <w:rPr>
           <w:rFonts w:ascii="Verdana" w:hAnsi="Verdana" w:cs="Calibri"/>
         </w:rPr>
         <w:t>Wersja 2.6.0</w:t>
       </w:r>
-      <w:bookmarkEnd w:id="10"/>
+      <w:bookmarkEnd w:id="12"/>
     </w:p>
     <w:p>
       <w:pPr>
@@ -4101,7 +4398,6 @@
         <w:rPr>
           <w:rFonts w:ascii="Verdana" w:hAnsi="Verdana" w:cs="Calibri"/>
         </w:rPr>
-        <w:lastRenderedPageBreak/>
         <w:t xml:space="preserve">Dodano bezpośrednią płatność przez </w:t>
       </w:r>
       <w:hyperlink w:anchor="_Google_Pay" w:history="1">
@@ -4136,14 +4432,14 @@
           <w:rFonts w:ascii="Verdana" w:hAnsi="Verdana"/>
         </w:rPr>
       </w:pPr>
-      <w:bookmarkStart w:id="11" w:name="_Toc13790846"/>
+      <w:bookmarkStart w:id="13" w:name="_Toc24046495"/>
       <w:r>
         <w:rPr>
           <w:rFonts w:ascii="Verdana" w:hAnsi="Verdana"/>
         </w:rPr>
         <w:t>Wersja 2.4.0</w:t>
       </w:r>
-      <w:bookmarkEnd w:id="11"/>
+      <w:bookmarkEnd w:id="13"/>
     </w:p>
     <w:p>
       <w:pPr>
@@ -4170,14 +4466,14 @@
           <w:rFonts w:ascii="Verdana" w:hAnsi="Verdana"/>
         </w:rPr>
       </w:pPr>
-      <w:bookmarkStart w:id="12" w:name="_Toc13790847"/>
+      <w:bookmarkStart w:id="14" w:name="_Toc24046496"/>
       <w:r>
         <w:rPr>
           <w:rFonts w:ascii="Verdana" w:hAnsi="Verdana"/>
         </w:rPr>
         <w:t>Wersja 2.3.0</w:t>
       </w:r>
-      <w:bookmarkEnd w:id="12"/>
+      <w:bookmarkEnd w:id="14"/>
     </w:p>
     <w:p>
       <w:pPr>
@@ -4204,14 +4500,14 @@
           <w:rFonts w:ascii="Verdana" w:hAnsi="Verdana" w:cs="Calibri"/>
         </w:rPr>
       </w:pPr>
-      <w:bookmarkStart w:id="13" w:name="_Toc13790848"/>
+      <w:bookmarkStart w:id="15" w:name="_Toc24046497"/>
       <w:r>
         <w:rPr>
           <w:rFonts w:ascii="Verdana" w:hAnsi="Verdana" w:cs="Calibri"/>
         </w:rPr>
         <w:t>Instalacja</w:t>
       </w:r>
-      <w:bookmarkEnd w:id="13"/>
+      <w:bookmarkEnd w:id="15"/>
     </w:p>
     <w:p>
       <w:pPr>
@@ -4452,20 +4748,20 @@
           <w:rFonts w:ascii="Verdana" w:hAnsi="Verdana" w:cs="Calibri"/>
         </w:rPr>
       </w:pPr>
-      <w:bookmarkStart w:id="14" w:name="_Instalacja_modułu_z"/>
-      <w:bookmarkStart w:id="15" w:name="_Konfiguracja"/>
-      <w:bookmarkStart w:id="16" w:name="_Aktywacja_modułu"/>
-      <w:bookmarkStart w:id="17" w:name="_Toc13790849"/>
-      <w:bookmarkEnd w:id="14"/>
-      <w:bookmarkEnd w:id="15"/>
+      <w:bookmarkStart w:id="16" w:name="_Instalacja_modułu_z"/>
+      <w:bookmarkStart w:id="17" w:name="_Konfiguracja"/>
+      <w:bookmarkStart w:id="18" w:name="_Aktywacja_modułu"/>
+      <w:bookmarkStart w:id="19" w:name="_Toc24046498"/>
       <w:bookmarkEnd w:id="16"/>
+      <w:bookmarkEnd w:id="17"/>
+      <w:bookmarkEnd w:id="18"/>
       <w:r>
         <w:rPr>
           <w:rFonts w:ascii="Verdana" w:hAnsi="Verdana" w:cs="Calibri"/>
         </w:rPr>
         <w:t>Aktywacja modułu</w:t>
       </w:r>
-      <w:bookmarkEnd w:id="17"/>
+      <w:bookmarkEnd w:id="19"/>
     </w:p>
     <w:p>
       <w:pPr>
@@ -4474,14 +4770,14 @@
           <w:rFonts w:ascii="Verdana" w:hAnsi="Verdana" w:cs="Calibri"/>
         </w:rPr>
       </w:pPr>
-      <w:bookmarkStart w:id="18" w:name="_Toc13790850"/>
+      <w:bookmarkStart w:id="20" w:name="_Toc24046499"/>
       <w:r>
         <w:rPr>
           <w:rFonts w:ascii="Verdana" w:hAnsi="Verdana" w:cs="Calibri"/>
         </w:rPr>
         <w:t>Aktywacja poprzez Panel Administracyjny</w:t>
       </w:r>
-      <w:bookmarkEnd w:id="18"/>
+      <w:bookmarkEnd w:id="20"/>
     </w:p>
     <w:p>
       <w:pPr>
@@ -4754,6 +5050,7 @@
         <w:rPr>
           <w:rFonts w:ascii="Verdana" w:hAnsi="Verdana" w:cs="Calibri"/>
         </w:rPr>
+        <w:lastRenderedPageBreak/>
         <w:t xml:space="preserve">Kliknąć </w:t>
       </w:r>
       <w:r>
@@ -4809,7 +5106,6 @@
         <w:rPr>
           <w:rFonts w:ascii="Verdana" w:hAnsi="Verdana" w:cs="Calibri"/>
         </w:rPr>
-        <w:lastRenderedPageBreak/>
         <w:t xml:space="preserve">(opcjonalne) Utworzyć kopię zapasową, zaznaczając wszystkie opcje i klikając </w:t>
       </w:r>
       <w:proofErr w:type="spellStart"/>
@@ -5178,14 +5474,14 @@
           <w:rFonts w:ascii="Verdana" w:hAnsi="Verdana" w:cs="Calibri"/>
         </w:rPr>
       </w:pPr>
-      <w:bookmarkStart w:id="19" w:name="_Toc13790851"/>
+      <w:bookmarkStart w:id="21" w:name="_Toc24046500"/>
       <w:r>
         <w:rPr>
           <w:rFonts w:ascii="Verdana" w:hAnsi="Verdana" w:cs="Calibri"/>
         </w:rPr>
         <w:t>Aktywacja poprzez linię poleceń</w:t>
       </w:r>
-      <w:bookmarkEnd w:id="19"/>
+      <w:bookmarkEnd w:id="21"/>
     </w:p>
     <w:p>
       <w:pPr>
@@ -5463,8 +5759,8 @@
         </w:rPr>
         <w:t>.</w:t>
       </w:r>
-      <w:bookmarkStart w:id="20" w:name="_Konfiguracja_1"/>
-      <w:bookmarkEnd w:id="20"/>
+      <w:bookmarkStart w:id="22" w:name="_Konfiguracja_1"/>
+      <w:bookmarkEnd w:id="22"/>
     </w:p>
     <w:p>
       <w:pPr>
@@ -5473,16 +5769,16 @@
           <w:rFonts w:ascii="Verdana" w:hAnsi="Verdana" w:cs="Calibri"/>
         </w:rPr>
       </w:pPr>
-      <w:bookmarkStart w:id="21" w:name="_Konfiguracja_2"/>
-      <w:bookmarkStart w:id="22" w:name="_Toc13790852"/>
-      <w:bookmarkEnd w:id="21"/>
+      <w:bookmarkStart w:id="23" w:name="_Konfiguracja_2"/>
+      <w:bookmarkStart w:id="24" w:name="_Toc24046501"/>
+      <w:bookmarkEnd w:id="23"/>
       <w:r>
         <w:rPr>
           <w:rFonts w:ascii="Verdana" w:hAnsi="Verdana" w:cs="Calibri"/>
         </w:rPr>
         <w:t>Konfiguracja</w:t>
       </w:r>
-      <w:bookmarkEnd w:id="22"/>
+      <w:bookmarkEnd w:id="24"/>
     </w:p>
     <w:p>
       <w:pPr>
@@ -5659,16 +5955,16 @@
           <w:rFonts w:ascii="Verdana" w:hAnsi="Verdana" w:cs="Calibri"/>
         </w:rPr>
       </w:pPr>
-      <w:bookmarkStart w:id="23" w:name="_Podstawowa_konfiguracja_modułu"/>
-      <w:bookmarkStart w:id="24" w:name="_Toc13790853"/>
-      <w:bookmarkEnd w:id="23"/>
+      <w:bookmarkStart w:id="25" w:name="_Podstawowa_konfiguracja_modułu"/>
+      <w:bookmarkStart w:id="26" w:name="_Toc24046502"/>
+      <w:bookmarkEnd w:id="25"/>
       <w:r>
         <w:rPr>
           <w:rFonts w:ascii="Verdana" w:hAnsi="Verdana" w:cs="Calibri"/>
         </w:rPr>
         <w:t>Podstawowa konfiguracja modułu</w:t>
       </w:r>
-      <w:bookmarkEnd w:id="24"/>
+      <w:bookmarkEnd w:id="26"/>
     </w:p>
     <w:p>
       <w:pPr>
@@ -6076,14 +6372,14 @@
           <w:b/>
         </w:rPr>
       </w:pPr>
-      <w:bookmarkStart w:id="25" w:name="_Toc13790854"/>
+      <w:bookmarkStart w:id="27" w:name="_Toc24046503"/>
       <w:r>
         <w:rPr>
           <w:rFonts w:ascii="Verdana" w:hAnsi="Verdana" w:cs="Calibri"/>
         </w:rPr>
         <w:t>Kanały płatności</w:t>
       </w:r>
-      <w:bookmarkEnd w:id="25"/>
+      <w:bookmarkEnd w:id="27"/>
     </w:p>
     <w:p>
       <w:pPr>
@@ -6185,14 +6481,14 @@
           <w:rFonts w:ascii="Verdana" w:hAnsi="Verdana" w:cs="Calibri"/>
         </w:rPr>
       </w:pPr>
-      <w:bookmarkStart w:id="26" w:name="_Toc13790855"/>
+      <w:bookmarkStart w:id="28" w:name="_Toc24046504"/>
       <w:r>
         <w:rPr>
           <w:rFonts w:ascii="Verdana" w:hAnsi="Verdana" w:cs="Calibri"/>
         </w:rPr>
         <w:t>Odświeżenie listy kanałów płatności</w:t>
       </w:r>
-      <w:bookmarkEnd w:id="26"/>
+      <w:bookmarkEnd w:id="28"/>
     </w:p>
     <w:p>
       <w:pPr>
@@ -6317,14 +6613,14 @@
           <w:b/>
         </w:rPr>
       </w:pPr>
-      <w:bookmarkStart w:id="27" w:name="_Toc13790856"/>
+      <w:bookmarkStart w:id="29" w:name="_Toc24046505"/>
       <w:r>
         <w:rPr>
           <w:rFonts w:ascii="Verdana" w:hAnsi="Verdana" w:cs="Calibri"/>
         </w:rPr>
         <w:t>Edycja kanałów płatności</w:t>
       </w:r>
-      <w:bookmarkEnd w:id="27"/>
+      <w:bookmarkEnd w:id="29"/>
       <w:r>
         <w:rPr>
           <w:rFonts w:ascii="Verdana" w:hAnsi="Verdana" w:cs="Calibri"/>
@@ -6930,8 +7226,8 @@
           <w:rFonts w:ascii="Verdana" w:hAnsi="Verdana" w:cs="Calibri"/>
         </w:rPr>
       </w:pPr>
-      <w:bookmarkStart w:id="28" w:name="OLE_LINK1"/>
-      <w:bookmarkStart w:id="29" w:name="OLE_LINK2"/>
+      <w:bookmarkStart w:id="30" w:name="OLE_LINK1"/>
+      <w:bookmarkStart w:id="31" w:name="OLE_LINK2"/>
       <w:r>
         <w:rPr>
           <w:rFonts w:ascii="Verdana" w:hAnsi="Verdana" w:cs="Calibri"/>
@@ -6987,8 +7283,8 @@
         </w:rPr>
         <w:t>]</w:t>
       </w:r>
-      <w:bookmarkEnd w:id="28"/>
-      <w:bookmarkEnd w:id="29"/>
+      <w:bookmarkEnd w:id="30"/>
+      <w:bookmarkEnd w:id="31"/>
       <w:r>
         <w:rPr>
           <w:rFonts w:ascii="Verdana" w:hAnsi="Verdana" w:cs="Calibri"/>
@@ -7452,16 +7748,16 @@
           <w:rFonts w:ascii="Verdana" w:hAnsi="Verdana"/>
         </w:rPr>
       </w:pPr>
-      <w:bookmarkStart w:id="30" w:name="_Odświeżenie_pamięci_podręcznej"/>
-      <w:bookmarkStart w:id="31" w:name="_Toc13790857"/>
-      <w:bookmarkEnd w:id="30"/>
+      <w:bookmarkStart w:id="32" w:name="_Odświeżenie_pamięci_podręcznej"/>
+      <w:bookmarkStart w:id="33" w:name="_Toc24046506"/>
+      <w:bookmarkEnd w:id="32"/>
       <w:r>
         <w:rPr>
           <w:rFonts w:ascii="Verdana" w:hAnsi="Verdana"/>
         </w:rPr>
         <w:t>Odświeżenie pamięci podręcznej (cache)</w:t>
       </w:r>
-      <w:bookmarkEnd w:id="31"/>
+      <w:bookmarkEnd w:id="33"/>
     </w:p>
     <w:p>
       <w:pPr>
@@ -7751,14 +8047,14 @@
           <w:rFonts w:ascii="Verdana" w:hAnsi="Verdana" w:cs="Calibri"/>
         </w:rPr>
       </w:pPr>
-      <w:bookmarkStart w:id="32" w:name="_Toc13790858"/>
+      <w:bookmarkStart w:id="34" w:name="_Toc24046507"/>
       <w:r>
         <w:rPr>
           <w:rFonts w:ascii="Verdana" w:hAnsi="Verdana" w:cs="Calibri"/>
         </w:rPr>
         <w:t>Zwroty</w:t>
       </w:r>
-      <w:bookmarkEnd w:id="32"/>
+      <w:bookmarkEnd w:id="34"/>
     </w:p>
     <w:p>
       <w:pPr>
@@ -7780,7 +8076,7 @@
           <w:rFonts w:ascii="Verdana" w:hAnsi="Verdana" w:cs="Calibri"/>
         </w:rPr>
       </w:pPr>
-      <w:bookmarkStart w:id="33" w:name="_Toc13790859"/>
+      <w:bookmarkStart w:id="35" w:name="_Toc24046508"/>
       <w:r>
         <w:rPr>
           <w:rFonts w:ascii="Verdana" w:hAnsi="Verdana" w:cs="Calibri"/>
@@ -7794,7 +8090,7 @@
         </w:rPr>
         <w:t>iframe</w:t>
       </w:r>
-      <w:bookmarkEnd w:id="33"/>
+      <w:bookmarkEnd w:id="35"/>
       <w:proofErr w:type="spellEnd"/>
     </w:p>
     <w:p>
@@ -7895,14 +8191,14 @@
           <w:rFonts w:ascii="Verdana" w:hAnsi="Verdana" w:cs="Calibri"/>
         </w:rPr>
       </w:pPr>
-      <w:bookmarkStart w:id="34" w:name="_Toc13790860"/>
+      <w:bookmarkStart w:id="36" w:name="_Toc24046509"/>
       <w:r>
         <w:rPr>
           <w:rFonts w:ascii="Verdana" w:hAnsi="Verdana" w:cs="Calibri"/>
         </w:rPr>
         <w:t>Aktywacja</w:t>
       </w:r>
-      <w:bookmarkEnd w:id="34"/>
+      <w:bookmarkEnd w:id="36"/>
     </w:p>
     <w:p>
       <w:pPr>
@@ -8062,8 +8358,8 @@
           <w:rFonts w:ascii="Verdana" w:hAnsi="Verdana" w:cs="Calibri"/>
         </w:rPr>
       </w:pPr>
-      <w:bookmarkStart w:id="35" w:name="OLE_LINK3"/>
-      <w:bookmarkStart w:id="36" w:name="OLE_LINK4"/>
+      <w:bookmarkStart w:id="37" w:name="OLE_LINK3"/>
+      <w:bookmarkStart w:id="38" w:name="OLE_LINK4"/>
       <w:r>
         <w:rPr>
           <w:rFonts w:ascii="Verdana" w:hAnsi="Verdana" w:cs="Calibri"/>
@@ -8123,10 +8419,10 @@
           <w:rFonts w:ascii="Verdana" w:hAnsi="Verdana" w:cs="Calibri"/>
         </w:rPr>
       </w:pPr>
-      <w:bookmarkStart w:id="37" w:name="OLE_LINK5"/>
-      <w:bookmarkStart w:id="38" w:name="OLE_LINK6"/>
-      <w:bookmarkEnd w:id="35"/>
-      <w:bookmarkEnd w:id="36"/>
+      <w:bookmarkStart w:id="39" w:name="OLE_LINK5"/>
+      <w:bookmarkStart w:id="40" w:name="OLE_LINK6"/>
+      <w:bookmarkEnd w:id="37"/>
+      <w:bookmarkEnd w:id="38"/>
       <w:r>
         <w:rPr>
           <w:rFonts w:ascii="Verdana" w:hAnsi="Verdana" w:cs="Calibri"/>
@@ -8222,8 +8518,8 @@
         <w:t>.</w:t>
       </w:r>
     </w:p>
-    <w:bookmarkEnd w:id="37"/>
-    <w:bookmarkEnd w:id="38"/>
+    <w:bookmarkEnd w:id="39"/>
+    <w:bookmarkEnd w:id="40"/>
     <w:p>
       <w:pPr>
         <w:rPr>
@@ -8247,7 +8543,7 @@
           <w:rFonts w:ascii="Verdana" w:hAnsi="Verdana" w:cs="Calibri"/>
         </w:rPr>
       </w:pPr>
-      <w:bookmarkStart w:id="39" w:name="_Toc13790861"/>
+      <w:bookmarkStart w:id="41" w:name="_Toc24046510"/>
       <w:r>
         <w:rPr>
           <w:rFonts w:ascii="Verdana" w:hAnsi="Verdana" w:cs="Calibri"/>
@@ -8255,7 +8551,7 @@
         <w:lastRenderedPageBreak/>
         <w:t>BLIK 0</w:t>
       </w:r>
-      <w:bookmarkEnd w:id="39"/>
+      <w:bookmarkEnd w:id="41"/>
     </w:p>
     <w:p>
       <w:pPr>
@@ -8355,14 +8651,14 @@
           <w:rFonts w:ascii="Verdana" w:hAnsi="Verdana"/>
         </w:rPr>
       </w:pPr>
-      <w:bookmarkStart w:id="40" w:name="_Toc13790862"/>
+      <w:bookmarkStart w:id="42" w:name="_Toc24046511"/>
       <w:r>
         <w:rPr>
           <w:rFonts w:ascii="Verdana" w:hAnsi="Verdana"/>
         </w:rPr>
         <w:t>Aktywacja</w:t>
       </w:r>
-      <w:bookmarkEnd w:id="40"/>
+      <w:bookmarkEnd w:id="42"/>
     </w:p>
     <w:p>
       <w:pPr>
@@ -8559,9 +8855,9 @@
           <w:rFonts w:ascii="Verdana" w:hAnsi="Verdana" w:cs="Calibri"/>
         </w:rPr>
       </w:pPr>
-      <w:bookmarkStart w:id="41" w:name="_Google_Pay"/>
-      <w:bookmarkStart w:id="42" w:name="_Toc13790863"/>
-      <w:bookmarkEnd w:id="41"/>
+      <w:bookmarkStart w:id="43" w:name="_Google_Pay"/>
+      <w:bookmarkStart w:id="44" w:name="_Toc24046512"/>
+      <w:bookmarkEnd w:id="43"/>
       <w:r>
         <w:rPr>
           <w:rFonts w:ascii="Verdana" w:hAnsi="Verdana" w:cs="Calibri"/>
@@ -8576,7 +8872,7 @@
         </w:rPr>
         <w:t>Pay</w:t>
       </w:r>
-      <w:bookmarkEnd w:id="42"/>
+      <w:bookmarkEnd w:id="44"/>
       <w:proofErr w:type="spellEnd"/>
     </w:p>
     <w:p>
@@ -8690,41 +8986,49 @@
           <w:rFonts w:ascii="Verdana" w:hAnsi="Verdana"/>
         </w:rPr>
       </w:pPr>
-      <w:bookmarkStart w:id="43" w:name="_Toc13790864"/>
+      <w:bookmarkStart w:id="45" w:name="_Toc24046513"/>
       <w:r>
         <w:rPr>
           <w:rFonts w:ascii="Verdana" w:hAnsi="Verdana"/>
         </w:rPr>
         <w:t>Aktywacja</w:t>
       </w:r>
-      <w:bookmarkEnd w:id="43"/>
-    </w:p>
-    <w:p>
-      <w:pPr>
-        <w:pStyle w:val="Akapitzlist"/>
-        <w:numPr>
-          <w:ilvl w:val="0"/>
-          <w:numId w:val="15"/>
-        </w:numPr>
-        <w:rPr>
-          <w:rFonts w:ascii="Verdana" w:hAnsi="Verdana" w:cs="Calibri"/>
-        </w:rPr>
-      </w:pPr>
-      <w:r>
-        <w:rPr>
-          <w:rFonts w:ascii="Verdana" w:hAnsi="Verdana" w:cs="Calibri"/>
-        </w:rPr>
-        <w:t xml:space="preserve">Przejść do </w:t>
-      </w:r>
-      <w:hyperlink w:anchor="_Konfiguracja_2" w:history="1">
-        <w:r>
-          <w:rPr>
-            <w:rStyle w:val="Hipercze"/>
-            <w:rFonts w:ascii="Verdana" w:hAnsi="Verdana" w:cs="Calibri"/>
-          </w:rPr>
-          <w:t>konfiguracji modułu</w:t>
-        </w:r>
-      </w:hyperlink>
+      <w:bookmarkEnd w:id="45"/>
+    </w:p>
+    <w:p>
+      <w:pPr>
+        <w:rPr>
+          <w:rFonts w:ascii="Verdana" w:hAnsi="Verdana" w:cs="Calibri"/>
+        </w:rPr>
+      </w:pPr>
+      <w:r>
+        <w:rPr>
+          <w:rFonts w:ascii="Verdana" w:hAnsi="Verdana" w:cs="Calibri"/>
+        </w:rPr>
+        <w:t xml:space="preserve">Google </w:t>
+      </w:r>
+      <w:proofErr w:type="spellStart"/>
+      <w:r>
+        <w:rPr>
+          <w:rFonts w:ascii="Verdana" w:hAnsi="Verdana" w:cs="Calibri"/>
+        </w:rPr>
+        <w:t>Pay</w:t>
+      </w:r>
+      <w:proofErr w:type="spellEnd"/>
+      <w:r>
+        <w:rPr>
+          <w:rFonts w:ascii="Verdana" w:hAnsi="Verdana" w:cs="Calibri"/>
+        </w:rPr>
+        <w:t xml:space="preserve"> jest domyślnie </w:t>
+      </w:r>
+      <w:proofErr w:type="spellStart"/>
+      <w:r>
+        <w:rPr>
+          <w:rFonts w:ascii="Verdana" w:hAnsi="Verdana" w:cs="Calibri"/>
+        </w:rPr>
+        <w:t>aktowywany</w:t>
+      </w:r>
+      <w:proofErr w:type="spellEnd"/>
       <w:r>
         <w:rPr>
           <w:rFonts w:ascii="Verdana" w:hAnsi="Verdana" w:cs="Calibri"/>
@@ -8734,217 +9038,34 @@
     </w:p>
     <w:p>
       <w:pPr>
-        <w:pStyle w:val="Akapitzlist"/>
-        <w:numPr>
-          <w:ilvl w:val="0"/>
-          <w:numId w:val="15"/>
-        </w:numPr>
-        <w:rPr>
-          <w:rFonts w:ascii="Verdana" w:hAnsi="Verdana" w:cs="Calibri"/>
-        </w:rPr>
-      </w:pPr>
-      <w:r>
-        <w:rPr>
-          <w:rFonts w:ascii="Verdana" w:hAnsi="Verdana" w:cs="Calibri"/>
-        </w:rPr>
-        <w:t xml:space="preserve">W zakładce </w:t>
-      </w:r>
-      <w:r>
-        <w:rPr>
-          <w:rFonts w:ascii="Verdana" w:hAnsi="Verdana" w:cs="Calibri"/>
-          <w:b/>
-        </w:rPr>
-        <w:t xml:space="preserve">Google </w:t>
-      </w:r>
-      <w:proofErr w:type="spellStart"/>
-      <w:r>
-        <w:rPr>
-          <w:rFonts w:ascii="Verdana" w:hAnsi="Verdana" w:cs="Calibri"/>
-          <w:b/>
-        </w:rPr>
-        <w:t>Pay</w:t>
-      </w:r>
-      <w:proofErr w:type="spellEnd"/>
-      <w:r>
-        <w:rPr>
-          <w:rFonts w:ascii="Verdana" w:hAnsi="Verdana" w:cs="Calibri"/>
-          <w:b/>
-        </w:rPr>
-        <w:t xml:space="preserve"> </w:t>
-      </w:r>
-      <w:r>
-        <w:rPr>
-          <w:rFonts w:ascii="Verdana" w:hAnsi="Verdana" w:cs="Calibri"/>
-        </w:rPr>
-        <w:t xml:space="preserve">ustawić opcję </w:t>
-      </w:r>
-      <w:r>
-        <w:rPr>
-          <w:rFonts w:ascii="Verdana" w:hAnsi="Verdana" w:cs="Calibri"/>
-          <w:b/>
-        </w:rPr>
-        <w:t xml:space="preserve">Płatność bezpośrednia [Direct </w:t>
-      </w:r>
-      <w:proofErr w:type="spellStart"/>
-      <w:r>
-        <w:rPr>
-          <w:rFonts w:ascii="Verdana" w:hAnsi="Verdana" w:cs="Calibri"/>
-          <w:b/>
-        </w:rPr>
-        <w:t>Payment</w:t>
-      </w:r>
-      <w:proofErr w:type="spellEnd"/>
-      <w:r>
-        <w:rPr>
-          <w:rFonts w:ascii="Verdana" w:hAnsi="Verdana" w:cs="Calibri"/>
-          <w:b/>
-        </w:rPr>
-        <w:t>]</w:t>
-      </w:r>
-      <w:r>
-        <w:rPr>
-          <w:rFonts w:ascii="Verdana" w:hAnsi="Verdana" w:cs="Calibri"/>
-        </w:rPr>
-        <w:t xml:space="preserve"> na </w:t>
-      </w:r>
-      <w:r>
-        <w:rPr>
-          <w:rFonts w:ascii="Verdana" w:hAnsi="Verdana" w:cs="Calibri"/>
-          <w:b/>
-        </w:rPr>
-        <w:t>Włącz [</w:t>
-      </w:r>
-      <w:proofErr w:type="spellStart"/>
-      <w:r>
-        <w:rPr>
-          <w:rFonts w:ascii="Verdana" w:hAnsi="Verdana" w:cs="Calibri"/>
-          <w:b/>
-        </w:rPr>
-        <w:t>Enable</w:t>
-      </w:r>
-      <w:proofErr w:type="spellEnd"/>
-      <w:r>
-        <w:rPr>
-          <w:rFonts w:ascii="Verdana" w:hAnsi="Verdana" w:cs="Calibri"/>
-          <w:b/>
-        </w:rPr>
-        <w:t>]</w:t>
-      </w:r>
-      <w:r>
-        <w:rPr>
-          <w:rFonts w:ascii="Verdana" w:hAnsi="Verdana" w:cs="Calibri"/>
-        </w:rPr>
-        <w:t>.</w:t>
-      </w:r>
-    </w:p>
-    <w:p>
-      <w:pPr>
-        <w:pStyle w:val="Akapitzlist"/>
-        <w:numPr>
-          <w:ilvl w:val="0"/>
-          <w:numId w:val="15"/>
-        </w:numPr>
-        <w:rPr>
-          <w:rFonts w:ascii="Verdana" w:hAnsi="Verdana" w:cs="Calibri"/>
-        </w:rPr>
-      </w:pPr>
-      <w:r>
-        <w:rPr>
-          <w:rFonts w:ascii="Verdana" w:hAnsi="Verdana" w:cs="Calibri"/>
-        </w:rPr>
-        <w:t xml:space="preserve">Wypełnić </w:t>
-      </w:r>
-      <w:r>
-        <w:rPr>
-          <w:rFonts w:ascii="Verdana" w:hAnsi="Verdana" w:cs="Calibri"/>
-          <w:b/>
-        </w:rPr>
-        <w:t>ID sprzedawcy [Merchant ID]</w:t>
-      </w:r>
-      <w:r>
-        <w:rPr>
-          <w:rFonts w:ascii="Verdana" w:hAnsi="Verdana" w:cs="Calibri"/>
-        </w:rPr>
-        <w:t xml:space="preserve"> numerem otrzymanym od Google.</w:t>
-      </w:r>
-    </w:p>
-    <w:p>
-      <w:pPr>
-        <w:pStyle w:val="Akapitzlist"/>
-        <w:numPr>
-          <w:ilvl w:val="0"/>
-          <w:numId w:val="15"/>
-        </w:numPr>
-        <w:rPr>
-          <w:rFonts w:ascii="Verdana" w:hAnsi="Verdana" w:cs="Calibri"/>
-        </w:rPr>
-      </w:pPr>
-      <w:r>
-        <w:rPr>
-          <w:rFonts w:ascii="Verdana" w:hAnsi="Verdana" w:cs="Calibri"/>
-        </w:rPr>
-        <w:t xml:space="preserve">Wypełnić </w:t>
-      </w:r>
-      <w:r>
-        <w:rPr>
-          <w:rFonts w:ascii="Verdana" w:hAnsi="Verdana" w:cs="Calibri"/>
-          <w:b/>
-        </w:rPr>
-        <w:t xml:space="preserve">ID akceptanta BM [BM </w:t>
-      </w:r>
-      <w:proofErr w:type="spellStart"/>
-      <w:r>
-        <w:rPr>
-          <w:rFonts w:ascii="Verdana" w:hAnsi="Verdana" w:cs="Calibri"/>
-          <w:b/>
-        </w:rPr>
-        <w:t>acceptor</w:t>
-      </w:r>
-      <w:proofErr w:type="spellEnd"/>
-      <w:r>
-        <w:rPr>
-          <w:rFonts w:ascii="Verdana" w:hAnsi="Verdana" w:cs="Calibri"/>
-          <w:b/>
-        </w:rPr>
-        <w:t xml:space="preserve"> ID]</w:t>
-      </w:r>
-      <w:r>
-        <w:rPr>
-          <w:rFonts w:ascii="Verdana" w:hAnsi="Verdana" w:cs="Calibri"/>
-        </w:rPr>
-        <w:t xml:space="preserve"> dla obsługiwanych walut.</w:t>
-      </w:r>
-    </w:p>
-    <w:p>
-      <w:pPr>
-        <w:pStyle w:val="Akapitzlist"/>
-        <w:numPr>
-          <w:ilvl w:val="0"/>
-          <w:numId w:val="15"/>
-        </w:numPr>
-        <w:rPr>
-          <w:rFonts w:ascii="Verdana" w:hAnsi="Verdana" w:cs="Calibri"/>
-        </w:rPr>
-      </w:pPr>
-      <w:hyperlink w:anchor="_Odświeżenie_pamięci_podręcznej" w:history="1">
-        <w:r>
-          <w:rPr>
-            <w:rStyle w:val="Hipercze"/>
-            <w:rFonts w:ascii="Verdana" w:hAnsi="Verdana" w:cs="Calibri"/>
-          </w:rPr>
-          <w:t>Odświeżyć pamięć podręczną</w:t>
-        </w:r>
-      </w:hyperlink>
-      <w:r>
-        <w:rPr>
-          <w:rFonts w:ascii="Verdana" w:hAnsi="Verdana" w:cs="Calibri"/>
-        </w:rPr>
-        <w:t>.</w:t>
-      </w:r>
+        <w:rPr>
+          <w:rFonts w:ascii="Verdana" w:hAnsi="Verdana" w:cs="Calibri"/>
+        </w:rPr>
+      </w:pPr>
       <w:r>
         <w:rPr>
           <w:rFonts w:ascii="Verdana" w:hAnsi="Verdana"/>
         </w:rPr>
+        <w:t xml:space="preserve">Kanał wyświetlany jest </w:t>
+      </w:r>
+      <w:r>
+        <w:rPr>
+          <w:rFonts w:ascii="Verdana" w:hAnsi="Verdana"/>
+          <w:b/>
+          <w:bCs/>
+        </w:rPr>
+        <w:t>zawsze</w:t>
+      </w:r>
+      <w:r>
+        <w:rPr>
+          <w:rFonts w:ascii="Verdana" w:hAnsi="Verdana"/>
+        </w:rPr>
+        <w:t xml:space="preserve"> jako osobna metoda płatności.</w:t>
+      </w:r>
+      <w:r>
+        <w:rPr>
+          <w:rFonts w:ascii="Verdana" w:hAnsi="Verdana"/>
+        </w:rPr>
         <w:br w:type="page"/>
       </w:r>
     </w:p>
@@ -8955,9 +9076,9 @@
           <w:rFonts w:ascii="Verdana" w:hAnsi="Verdana" w:cs="Calibri"/>
         </w:rPr>
       </w:pPr>
-      <w:bookmarkStart w:id="44" w:name="_Płatności_automatyczne"/>
-      <w:bookmarkStart w:id="45" w:name="_Toc13790865"/>
-      <w:bookmarkEnd w:id="44"/>
+      <w:bookmarkStart w:id="46" w:name="_Płatności_automatyczne"/>
+      <w:bookmarkStart w:id="47" w:name="_Toc24046514"/>
+      <w:bookmarkEnd w:id="46"/>
       <w:r>
         <w:rPr>
           <w:rFonts w:ascii="Verdana" w:hAnsi="Verdana" w:cs="Calibri"/>
@@ -8965,7 +9086,7 @@
         <w:lastRenderedPageBreak/>
         <w:t>Płatności automatyczne</w:t>
       </w:r>
-      <w:bookmarkEnd w:id="45"/>
+      <w:bookmarkEnd w:id="47"/>
     </w:p>
     <w:p>
       <w:pPr>
@@ -9105,14 +9226,14 @@
           <w:rFonts w:ascii="Verdana" w:hAnsi="Verdana"/>
         </w:rPr>
       </w:pPr>
-      <w:bookmarkStart w:id="46" w:name="_Toc13790866"/>
+      <w:bookmarkStart w:id="48" w:name="_Toc24046515"/>
       <w:r>
         <w:rPr>
           <w:rFonts w:ascii="Verdana" w:hAnsi="Verdana"/>
         </w:rPr>
         <w:t>Aktywacja</w:t>
       </w:r>
-      <w:bookmarkEnd w:id="46"/>
+      <w:bookmarkEnd w:id="48"/>
     </w:p>
     <w:p>
       <w:pPr>
@@ -9372,14 +9493,14 @@
           <w:rFonts w:ascii="Verdana" w:hAnsi="Verdana"/>
         </w:rPr>
       </w:pPr>
-      <w:bookmarkStart w:id="47" w:name="_Toc13790867"/>
+      <w:bookmarkStart w:id="49" w:name="_Toc24046516"/>
       <w:r>
         <w:rPr>
           <w:rFonts w:ascii="Verdana" w:hAnsi="Verdana"/>
         </w:rPr>
         <w:t>Zarządzanie kartami</w:t>
       </w:r>
-      <w:bookmarkEnd w:id="47"/>
+      <w:bookmarkEnd w:id="49"/>
     </w:p>
     <w:p>
       <w:pPr>
@@ -9685,7 +9806,7 @@
           <w:rFonts w:ascii="Verdana" w:hAnsi="Verdana" w:cs="Calibri"/>
         </w:rPr>
       </w:pPr>
-      <w:bookmarkStart w:id="48" w:name="_Toc13790868"/>
+      <w:bookmarkStart w:id="50" w:name="_Toc24046517"/>
       <w:r>
         <w:rPr>
           <w:rFonts w:ascii="Verdana" w:hAnsi="Verdana" w:cs="Calibri"/>
@@ -9698,7 +9819,7 @@
         </w:rPr>
         <w:t xml:space="preserve"> modułu</w:t>
       </w:r>
-      <w:bookmarkEnd w:id="48"/>
+      <w:bookmarkEnd w:id="50"/>
     </w:p>
     <w:p>
       <w:pPr>
@@ -10000,7 +10121,7 @@
           <w:rFonts w:ascii="Verdana" w:hAnsi="Verdana" w:cs="Calibri"/>
         </w:rPr>
       </w:pPr>
-      <w:bookmarkStart w:id="49" w:name="_Toc13790869"/>
+      <w:bookmarkStart w:id="51" w:name="_Toc24046518"/>
       <w:r>
         <w:rPr>
           <w:rFonts w:ascii="Verdana" w:hAnsi="Verdana" w:cs="Calibri"/>
@@ -10013,7 +10134,7 @@
         </w:rPr>
         <w:t xml:space="preserve"> modułu</w:t>
       </w:r>
-      <w:bookmarkEnd w:id="49"/>
+      <w:bookmarkEnd w:id="51"/>
     </w:p>
     <w:p>
       <w:pPr>
@@ -10022,7 +10143,7 @@
           <w:rFonts w:ascii="Verdana" w:hAnsi="Verdana" w:cs="Calibri"/>
         </w:rPr>
       </w:pPr>
-      <w:bookmarkStart w:id="50" w:name="_Toc13790870"/>
+      <w:bookmarkStart w:id="52" w:name="_Toc24046519"/>
       <w:r>
         <w:rPr>
           <w:rFonts w:ascii="Verdana" w:hAnsi="Verdana" w:cs="Calibri"/>
@@ -10036,7 +10157,7 @@
         </w:rPr>
         <w:t>Wizard</w:t>
       </w:r>
-      <w:bookmarkEnd w:id="50"/>
+      <w:bookmarkEnd w:id="52"/>
       <w:proofErr w:type="spellEnd"/>
     </w:p>
     <w:p>
@@ -10050,8 +10171,8 @@
           <w:rFonts w:ascii="Verdana" w:hAnsi="Verdana" w:cs="Calibri"/>
         </w:rPr>
       </w:pPr>
-      <w:bookmarkStart w:id="51" w:name="_W_przypadku_instalacji"/>
-      <w:bookmarkEnd w:id="51"/>
+      <w:bookmarkStart w:id="53" w:name="_W_przypadku_instalacji"/>
+      <w:bookmarkEnd w:id="53"/>
       <w:r>
         <w:rPr>
           <w:rFonts w:ascii="Verdana" w:hAnsi="Verdana" w:cs="Calibri"/>
@@ -10744,14 +10865,14 @@
           <w:rFonts w:ascii="Verdana" w:hAnsi="Verdana" w:cs="Calibri"/>
         </w:rPr>
       </w:pPr>
-      <w:bookmarkStart w:id="52" w:name="_Toc13790871"/>
+      <w:bookmarkStart w:id="54" w:name="_Toc24046520"/>
       <w:r>
         <w:rPr>
           <w:rFonts w:ascii="Verdana" w:hAnsi="Verdana" w:cs="Calibri"/>
         </w:rPr>
         <w:t>Poprzez linię poleceń</w:t>
       </w:r>
-      <w:bookmarkEnd w:id="52"/>
+      <w:bookmarkEnd w:id="54"/>
     </w:p>
     <w:p>
       <w:pPr>
@@ -11010,14 +11131,14 @@
         </w:rPr>
         <w:t xml:space="preserve"> </w:t>
       </w:r>
-      <w:bookmarkStart w:id="53" w:name="_Toc13790872"/>
+      <w:bookmarkStart w:id="55" w:name="_Toc24046521"/>
       <w:r>
         <w:rPr>
           <w:rFonts w:ascii="Verdana" w:hAnsi="Verdana" w:cs="Calibri"/>
         </w:rPr>
         <w:t>(opcjonalnie) Czyszczenie plików oraz bazy danych</w:t>
       </w:r>
-      <w:bookmarkEnd w:id="53"/>
+      <w:bookmarkEnd w:id="55"/>
     </w:p>
     <w:p>
       <w:pPr>
@@ -14965,7 +15086,7 @@
 </file>
 
 <file path=customXml/itemProps1.xml><?xml version="1.0" encoding="utf-8"?>
-<ds:datastoreItem xmlns:ds="http://schemas.openxmlformats.org/officeDocument/2006/customXml" ds:itemID="{3999AD12-7255-8E4F-BCEC-8128D46912A6}">
+<ds:datastoreItem xmlns:ds="http://schemas.openxmlformats.org/officeDocument/2006/customXml" ds:itemID="{4C45AB50-EE5A-3040-8486-0533CFD47B48}">
   <ds:schemaRefs>
     <ds:schemaRef ds:uri="http://schemas.openxmlformats.org/officeDocument/2006/bibliography"/>
   </ds:schemaRefs>

</xml_diff>

<commit_message>
#38 fix for BLIK 0 modal
</commit_message>
<xml_diff>
--- a/Instrukcja użytkownika.docx
+++ b/Instrukcja użytkownika.docx
@@ -440,7 +440,7 @@
                 <w:sz w:val="20"/>
                 <w:szCs w:val="20"/>
               </w:rPr>
-              <w:t>5</w:t>
+              <w:t>6</w:t>
             </w:r>
             <w:bookmarkStart w:id="0" w:name="_GoBack"/>
             <w:bookmarkEnd w:id="0"/>
@@ -519,7 +519,7 @@
                 <w:sz w:val="20"/>
                 <w:szCs w:val="20"/>
               </w:rPr>
-              <w:t>6</w:t>
+              <w:t>7</w:t>
             </w:r>
           </w:p>
         </w:tc>
@@ -545,7 +545,7 @@
           <w:rFonts w:ascii="Verdana" w:hAnsi="Verdana" w:cs="Calibri"/>
         </w:rPr>
       </w:pPr>
-      <w:bookmarkStart w:id="1" w:name="_Toc30239381"/>
+      <w:bookmarkStart w:id="1" w:name="_Toc32135990"/>
       <w:r>
         <w:rPr>
           <w:rFonts w:ascii="Verdana" w:hAnsi="Verdana" w:cs="Calibri"/>
@@ -594,7 +594,7 @@
         </w:rPr>
         <w:fldChar w:fldCharType="separate"/>
       </w:r>
-      <w:hyperlink w:anchor="_Toc30239381" w:history="1">
+      <w:hyperlink w:anchor="_Toc32135990" w:history="1">
         <w:r>
           <w:rPr>
             <w:rStyle w:val="Hipercze"/>
@@ -622,7 +622,7 @@
             <w:noProof/>
             <w:webHidden/>
           </w:rPr>
-          <w:instrText xml:space="preserve"> PAGEREF _Toc30239381 \h </w:instrText>
+          <w:instrText xml:space="preserve"> PAGEREF _Toc32135990 \h </w:instrText>
         </w:r>
         <w:r>
           <w:rPr>
@@ -667,7 +667,7 @@
           <w:lang w:eastAsia="pl-PL"/>
         </w:rPr>
       </w:pPr>
-      <w:hyperlink w:anchor="_Toc30239382" w:history="1">
+      <w:hyperlink w:anchor="_Toc32135991" w:history="1">
         <w:r>
           <w:rPr>
             <w:rStyle w:val="Hipercze"/>
@@ -695,7 +695,7 @@
             <w:noProof/>
             <w:webHidden/>
           </w:rPr>
-          <w:instrText xml:space="preserve"> PAGEREF _Toc30239382 \h </w:instrText>
+          <w:instrText xml:space="preserve"> PAGEREF _Toc32135991 \h </w:instrText>
         </w:r>
         <w:r>
           <w:rPr>
@@ -740,7 +740,7 @@
           <w:lang w:eastAsia="pl-PL"/>
         </w:rPr>
       </w:pPr>
-      <w:hyperlink w:anchor="_Toc30239383" w:history="1">
+      <w:hyperlink w:anchor="_Toc32135992" w:history="1">
         <w:r>
           <w:rPr>
             <w:rStyle w:val="Hipercze"/>
@@ -768,7 +768,7 @@
             <w:noProof/>
             <w:webHidden/>
           </w:rPr>
-          <w:instrText xml:space="preserve"> PAGEREF _Toc30239383 \h </w:instrText>
+          <w:instrText xml:space="preserve"> PAGEREF _Toc32135992 \h </w:instrText>
         </w:r>
         <w:r>
           <w:rPr>
@@ -813,7 +813,7 @@
           <w:lang w:eastAsia="pl-PL"/>
         </w:rPr>
       </w:pPr>
-      <w:hyperlink w:anchor="_Toc30239384" w:history="1">
+      <w:hyperlink w:anchor="_Toc32135993" w:history="1">
         <w:r>
           <w:rPr>
             <w:rStyle w:val="Hipercze"/>
@@ -841,7 +841,7 @@
             <w:noProof/>
             <w:webHidden/>
           </w:rPr>
-          <w:instrText xml:space="preserve"> PAGEREF _Toc30239384 \h </w:instrText>
+          <w:instrText xml:space="preserve"> PAGEREF _Toc32135993 \h </w:instrText>
         </w:r>
         <w:r>
           <w:rPr>
@@ -886,7 +886,7 @@
           <w:lang w:eastAsia="pl-PL"/>
         </w:rPr>
       </w:pPr>
-      <w:hyperlink w:anchor="_Toc30239385" w:history="1">
+      <w:hyperlink w:anchor="_Toc32135994" w:history="1">
         <w:r>
           <w:rPr>
             <w:rStyle w:val="Hipercze"/>
@@ -914,7 +914,7 @@
             <w:noProof/>
             <w:webHidden/>
           </w:rPr>
-          <w:instrText xml:space="preserve"> PAGEREF _Toc30239385 \h </w:instrText>
+          <w:instrText xml:space="preserve"> PAGEREF _Toc32135994 \h </w:instrText>
         </w:r>
         <w:r>
           <w:rPr>
@@ -959,14 +959,14 @@
           <w:lang w:eastAsia="pl-PL"/>
         </w:rPr>
       </w:pPr>
-      <w:hyperlink w:anchor="_Toc30239386" w:history="1">
+      <w:hyperlink w:anchor="_Toc32135995" w:history="1">
         <w:r>
           <w:rPr>
             <w:rStyle w:val="Hipercze"/>
             <w:rFonts w:ascii="Verdana" w:hAnsi="Verdana"/>
             <w:noProof/>
           </w:rPr>
-          <w:t>Wersja 2.7.6</w:t>
+          <w:t>Wersja 2.7.7</w:t>
         </w:r>
         <w:r>
           <w:rPr>
@@ -987,7 +987,7 @@
             <w:noProof/>
             <w:webHidden/>
           </w:rPr>
-          <w:instrText xml:space="preserve"> PAGEREF _Toc30239386 \h </w:instrText>
+          <w:instrText xml:space="preserve"> PAGEREF _Toc32135995 \h </w:instrText>
         </w:r>
         <w:r>
           <w:rPr>
@@ -1032,14 +1032,14 @@
           <w:lang w:eastAsia="pl-PL"/>
         </w:rPr>
       </w:pPr>
-      <w:hyperlink w:anchor="_Toc30239387" w:history="1">
+      <w:hyperlink w:anchor="_Toc32135996" w:history="1">
         <w:r>
           <w:rPr>
             <w:rStyle w:val="Hipercze"/>
             <w:rFonts w:ascii="Verdana" w:hAnsi="Verdana"/>
             <w:noProof/>
           </w:rPr>
-          <w:t>Wersja 2.7.5</w:t>
+          <w:t>Wersja 2.7.6</w:t>
         </w:r>
         <w:r>
           <w:rPr>
@@ -1060,7 +1060,7 @@
             <w:noProof/>
             <w:webHidden/>
           </w:rPr>
-          <w:instrText xml:space="preserve"> PAGEREF _Toc30239387 \h </w:instrText>
+          <w:instrText xml:space="preserve"> PAGEREF _Toc32135996 \h </w:instrText>
         </w:r>
         <w:r>
           <w:rPr>
@@ -1105,14 +1105,14 @@
           <w:lang w:eastAsia="pl-PL"/>
         </w:rPr>
       </w:pPr>
-      <w:hyperlink w:anchor="_Toc30239388" w:history="1">
+      <w:hyperlink w:anchor="_Toc32135997" w:history="1">
         <w:r>
           <w:rPr>
             <w:rStyle w:val="Hipercze"/>
             <w:rFonts w:ascii="Verdana" w:hAnsi="Verdana"/>
             <w:noProof/>
           </w:rPr>
-          <w:t>Wersja 2.7.4</w:t>
+          <w:t>Wersja 2.7.5</w:t>
         </w:r>
         <w:r>
           <w:rPr>
@@ -1133,7 +1133,7 @@
             <w:noProof/>
             <w:webHidden/>
           </w:rPr>
-          <w:instrText xml:space="preserve"> PAGEREF _Toc30239388 \h </w:instrText>
+          <w:instrText xml:space="preserve"> PAGEREF _Toc32135997 \h </w:instrText>
         </w:r>
         <w:r>
           <w:rPr>
@@ -1178,14 +1178,14 @@
           <w:lang w:eastAsia="pl-PL"/>
         </w:rPr>
       </w:pPr>
-      <w:hyperlink w:anchor="_Toc30239389" w:history="1">
+      <w:hyperlink w:anchor="_Toc32135998" w:history="1">
         <w:r>
           <w:rPr>
             <w:rStyle w:val="Hipercze"/>
             <w:rFonts w:ascii="Verdana" w:hAnsi="Verdana"/>
             <w:noProof/>
           </w:rPr>
-          <w:t>Wersja 2.7.3</w:t>
+          <w:t>Wersja 2.7.4</w:t>
         </w:r>
         <w:r>
           <w:rPr>
@@ -1206,7 +1206,7 @@
             <w:noProof/>
             <w:webHidden/>
           </w:rPr>
-          <w:instrText xml:space="preserve"> PAGEREF _Toc30239389 \h </w:instrText>
+          <w:instrText xml:space="preserve"> PAGEREF _Toc32135998 \h </w:instrText>
         </w:r>
         <w:r>
           <w:rPr>
@@ -1251,14 +1251,14 @@
           <w:lang w:eastAsia="pl-PL"/>
         </w:rPr>
       </w:pPr>
-      <w:hyperlink w:anchor="_Toc30239390" w:history="1">
+      <w:hyperlink w:anchor="_Toc32135999" w:history="1">
         <w:r>
           <w:rPr>
             <w:rStyle w:val="Hipercze"/>
             <w:rFonts w:ascii="Verdana" w:hAnsi="Verdana"/>
             <w:noProof/>
           </w:rPr>
-          <w:t>Wersja 2.7.2</w:t>
+          <w:t>Wersja 2.7.3</w:t>
         </w:r>
         <w:r>
           <w:rPr>
@@ -1279,7 +1279,7 @@
             <w:noProof/>
             <w:webHidden/>
           </w:rPr>
-          <w:instrText xml:space="preserve"> PAGEREF _Toc30239390 \h </w:instrText>
+          <w:instrText xml:space="preserve"> PAGEREF _Toc32135999 \h </w:instrText>
         </w:r>
         <w:r>
           <w:rPr>
@@ -1324,14 +1324,14 @@
           <w:lang w:eastAsia="pl-PL"/>
         </w:rPr>
       </w:pPr>
-      <w:hyperlink w:anchor="_Toc30239391" w:history="1">
+      <w:hyperlink w:anchor="_Toc32136000" w:history="1">
         <w:r>
           <w:rPr>
             <w:rStyle w:val="Hipercze"/>
             <w:rFonts w:ascii="Verdana" w:hAnsi="Verdana"/>
             <w:noProof/>
           </w:rPr>
-          <w:t>Wersja 2.7.1</w:t>
+          <w:t>Wersja 2.7.2</w:t>
         </w:r>
         <w:r>
           <w:rPr>
@@ -1352,7 +1352,7 @@
             <w:noProof/>
             <w:webHidden/>
           </w:rPr>
-          <w:instrText xml:space="preserve"> PAGEREF _Toc30239391 \h </w:instrText>
+          <w:instrText xml:space="preserve"> PAGEREF _Toc32136000 \h </w:instrText>
         </w:r>
         <w:r>
           <w:rPr>
@@ -1397,14 +1397,14 @@
           <w:lang w:eastAsia="pl-PL"/>
         </w:rPr>
       </w:pPr>
-      <w:hyperlink w:anchor="_Toc30239392" w:history="1">
+      <w:hyperlink w:anchor="_Toc32136001" w:history="1">
         <w:r>
           <w:rPr>
             <w:rStyle w:val="Hipercze"/>
             <w:rFonts w:ascii="Verdana" w:hAnsi="Verdana"/>
             <w:noProof/>
           </w:rPr>
-          <w:t>Wersja 2.7.0</w:t>
+          <w:t>Wersja 2.7.1</w:t>
         </w:r>
         <w:r>
           <w:rPr>
@@ -1425,7 +1425,7 @@
             <w:noProof/>
             <w:webHidden/>
           </w:rPr>
-          <w:instrText xml:space="preserve"> PAGEREF _Toc30239392 \h </w:instrText>
+          <w:instrText xml:space="preserve"> PAGEREF _Toc32136001 \h </w:instrText>
         </w:r>
         <w:r>
           <w:rPr>
@@ -1470,14 +1470,14 @@
           <w:lang w:eastAsia="pl-PL"/>
         </w:rPr>
       </w:pPr>
-      <w:hyperlink w:anchor="_Toc30239393" w:history="1">
+      <w:hyperlink w:anchor="_Toc32136002" w:history="1">
         <w:r>
           <w:rPr>
             <w:rStyle w:val="Hipercze"/>
-            <w:rFonts w:ascii="Verdana" w:hAnsi="Verdana" w:cs="Calibri"/>
-            <w:noProof/>
-          </w:rPr>
-          <w:t>Wersja 2.6.0</w:t>
+            <w:rFonts w:ascii="Verdana" w:hAnsi="Verdana"/>
+            <w:noProof/>
+          </w:rPr>
+          <w:t>Wersja 2.7.0</w:t>
         </w:r>
         <w:r>
           <w:rPr>
@@ -1498,7 +1498,7 @@
             <w:noProof/>
             <w:webHidden/>
           </w:rPr>
-          <w:instrText xml:space="preserve"> PAGEREF _Toc30239393 \h </w:instrText>
+          <w:instrText xml:space="preserve"> PAGEREF _Toc32136002 \h </w:instrText>
         </w:r>
         <w:r>
           <w:rPr>
@@ -1543,14 +1543,14 @@
           <w:lang w:eastAsia="pl-PL"/>
         </w:rPr>
       </w:pPr>
-      <w:hyperlink w:anchor="_Toc30239394" w:history="1">
+      <w:hyperlink w:anchor="_Toc32136003" w:history="1">
         <w:r>
           <w:rPr>
             <w:rStyle w:val="Hipercze"/>
-            <w:rFonts w:ascii="Verdana" w:hAnsi="Verdana"/>
-            <w:noProof/>
-          </w:rPr>
-          <w:t>Wersja 2.4.0</w:t>
+            <w:rFonts w:ascii="Verdana" w:hAnsi="Verdana" w:cs="Calibri"/>
+            <w:noProof/>
+          </w:rPr>
+          <w:t>Wersja 2.6.0</w:t>
         </w:r>
         <w:r>
           <w:rPr>
@@ -1571,7 +1571,7 @@
             <w:noProof/>
             <w:webHidden/>
           </w:rPr>
-          <w:instrText xml:space="preserve"> PAGEREF _Toc30239394 \h </w:instrText>
+          <w:instrText xml:space="preserve"> PAGEREF _Toc32136003 \h </w:instrText>
         </w:r>
         <w:r>
           <w:rPr>
@@ -1616,14 +1616,14 @@
           <w:lang w:eastAsia="pl-PL"/>
         </w:rPr>
       </w:pPr>
-      <w:hyperlink w:anchor="_Toc30239395" w:history="1">
+      <w:hyperlink w:anchor="_Toc32136004" w:history="1">
         <w:r>
           <w:rPr>
             <w:rStyle w:val="Hipercze"/>
             <w:rFonts w:ascii="Verdana" w:hAnsi="Verdana"/>
             <w:noProof/>
           </w:rPr>
-          <w:t>Wersja 2.3.0</w:t>
+          <w:t>Wersja 2.4.0</w:t>
         </w:r>
         <w:r>
           <w:rPr>
@@ -1644,7 +1644,7 @@
             <w:noProof/>
             <w:webHidden/>
           </w:rPr>
-          <w:instrText xml:space="preserve"> PAGEREF _Toc30239395 \h </w:instrText>
+          <w:instrText xml:space="preserve"> PAGEREF _Toc32136004 \h </w:instrText>
         </w:r>
         <w:r>
           <w:rPr>
@@ -1677,7 +1677,7 @@
     </w:p>
     <w:p>
       <w:pPr>
-        <w:pStyle w:val="Spistreci1"/>
+        <w:pStyle w:val="Spistreci2"/>
         <w:tabs>
           <w:tab w:val="right" w:leader="dot" w:pos="9060"/>
         </w:tabs>
@@ -1689,14 +1689,14 @@
           <w:lang w:eastAsia="pl-PL"/>
         </w:rPr>
       </w:pPr>
-      <w:hyperlink w:anchor="_Toc30239396" w:history="1">
+      <w:hyperlink w:anchor="_Toc32136005" w:history="1">
         <w:r>
           <w:rPr>
             <w:rStyle w:val="Hipercze"/>
-            <w:rFonts w:ascii="Verdana" w:hAnsi="Verdana" w:cs="Calibri"/>
-            <w:noProof/>
-          </w:rPr>
-          <w:t>Instalacja</w:t>
+            <w:rFonts w:ascii="Verdana" w:hAnsi="Verdana"/>
+            <w:noProof/>
+          </w:rPr>
+          <w:t>Wersja 2.3.0</w:t>
         </w:r>
         <w:r>
           <w:rPr>
@@ -1717,7 +1717,7 @@
             <w:noProof/>
             <w:webHidden/>
           </w:rPr>
-          <w:instrText xml:space="preserve"> PAGEREF _Toc30239396 \h </w:instrText>
+          <w:instrText xml:space="preserve"> PAGEREF _Toc32136005 \h </w:instrText>
         </w:r>
         <w:r>
           <w:rPr>
@@ -1762,14 +1762,14 @@
           <w:lang w:eastAsia="pl-PL"/>
         </w:rPr>
       </w:pPr>
-      <w:hyperlink w:anchor="_Toc30239397" w:history="1">
+      <w:hyperlink w:anchor="_Toc32136006" w:history="1">
         <w:r>
           <w:rPr>
             <w:rStyle w:val="Hipercze"/>
             <w:rFonts w:ascii="Verdana" w:hAnsi="Verdana" w:cs="Calibri"/>
             <w:noProof/>
           </w:rPr>
-          <w:t>Aktywacja modułu</w:t>
+          <w:t>Instalacja</w:t>
         </w:r>
         <w:r>
           <w:rPr>
@@ -1790,7 +1790,7 @@
             <w:noProof/>
             <w:webHidden/>
           </w:rPr>
-          <w:instrText xml:space="preserve"> PAGEREF _Toc30239397 \h </w:instrText>
+          <w:instrText xml:space="preserve"> PAGEREF _Toc32136006 \h </w:instrText>
         </w:r>
         <w:r>
           <w:rPr>
@@ -1823,7 +1823,7 @@
     </w:p>
     <w:p>
       <w:pPr>
-        <w:pStyle w:val="Spistreci2"/>
+        <w:pStyle w:val="Spistreci1"/>
         <w:tabs>
           <w:tab w:val="right" w:leader="dot" w:pos="9060"/>
         </w:tabs>
@@ -1835,14 +1835,14 @@
           <w:lang w:eastAsia="pl-PL"/>
         </w:rPr>
       </w:pPr>
-      <w:hyperlink w:anchor="_Toc30239398" w:history="1">
+      <w:hyperlink w:anchor="_Toc32136007" w:history="1">
         <w:r>
           <w:rPr>
             <w:rStyle w:val="Hipercze"/>
             <w:rFonts w:ascii="Verdana" w:hAnsi="Verdana" w:cs="Calibri"/>
             <w:noProof/>
           </w:rPr>
-          <w:t>Aktywacja poprzez Panel Administracyjny</w:t>
+          <w:t>Aktywacja modułu</w:t>
         </w:r>
         <w:r>
           <w:rPr>
@@ -1863,7 +1863,7 @@
             <w:noProof/>
             <w:webHidden/>
           </w:rPr>
-          <w:instrText xml:space="preserve"> PAGEREF _Toc30239398 \h </w:instrText>
+          <w:instrText xml:space="preserve"> PAGEREF _Toc32136007 \h </w:instrText>
         </w:r>
         <w:r>
           <w:rPr>
@@ -1908,14 +1908,14 @@
           <w:lang w:eastAsia="pl-PL"/>
         </w:rPr>
       </w:pPr>
-      <w:hyperlink w:anchor="_Toc30239399" w:history="1">
+      <w:hyperlink w:anchor="_Toc32136008" w:history="1">
         <w:r>
           <w:rPr>
             <w:rStyle w:val="Hipercze"/>
             <w:rFonts w:ascii="Verdana" w:hAnsi="Verdana" w:cs="Calibri"/>
             <w:noProof/>
           </w:rPr>
-          <w:t>Aktywacja poprzez linię poleceń</w:t>
+          <w:t>Aktywacja poprzez Panel Administracyjny</w:t>
         </w:r>
         <w:r>
           <w:rPr>
@@ -1936,7 +1936,7 @@
             <w:noProof/>
             <w:webHidden/>
           </w:rPr>
-          <w:instrText xml:space="preserve"> PAGEREF _Toc30239399 \h </w:instrText>
+          <w:instrText xml:space="preserve"> PAGEREF _Toc32136008 \h </w:instrText>
         </w:r>
         <w:r>
           <w:rPr>
@@ -1956,7 +1956,7 @@
             <w:noProof/>
             <w:webHidden/>
           </w:rPr>
-          <w:t>7</w:t>
+          <w:t>5</w:t>
         </w:r>
         <w:r>
           <w:rPr>
@@ -1969,7 +1969,7 @@
     </w:p>
     <w:p>
       <w:pPr>
-        <w:pStyle w:val="Spistreci1"/>
+        <w:pStyle w:val="Spistreci2"/>
         <w:tabs>
           <w:tab w:val="right" w:leader="dot" w:pos="9060"/>
         </w:tabs>
@@ -1981,14 +1981,14 @@
           <w:lang w:eastAsia="pl-PL"/>
         </w:rPr>
       </w:pPr>
-      <w:hyperlink w:anchor="_Toc30239400" w:history="1">
+      <w:hyperlink w:anchor="_Toc32136009" w:history="1">
         <w:r>
           <w:rPr>
             <w:rStyle w:val="Hipercze"/>
             <w:rFonts w:ascii="Verdana" w:hAnsi="Verdana" w:cs="Calibri"/>
             <w:noProof/>
           </w:rPr>
-          <w:t>Konfiguracja</w:t>
+          <w:t>Aktywacja poprzez linię poleceń</w:t>
         </w:r>
         <w:r>
           <w:rPr>
@@ -2009,7 +2009,7 @@
             <w:noProof/>
             <w:webHidden/>
           </w:rPr>
-          <w:instrText xml:space="preserve"> PAGEREF _Toc30239400 \h </w:instrText>
+          <w:instrText xml:space="preserve"> PAGEREF _Toc32136009 \h </w:instrText>
         </w:r>
         <w:r>
           <w:rPr>
@@ -2029,7 +2029,7 @@
             <w:noProof/>
             <w:webHidden/>
           </w:rPr>
-          <w:t>8</w:t>
+          <w:t>7</w:t>
         </w:r>
         <w:r>
           <w:rPr>
@@ -2042,7 +2042,7 @@
     </w:p>
     <w:p>
       <w:pPr>
-        <w:pStyle w:val="Spistreci2"/>
+        <w:pStyle w:val="Spistreci1"/>
         <w:tabs>
           <w:tab w:val="right" w:leader="dot" w:pos="9060"/>
         </w:tabs>
@@ -2054,14 +2054,14 @@
           <w:lang w:eastAsia="pl-PL"/>
         </w:rPr>
       </w:pPr>
-      <w:hyperlink w:anchor="_Toc30239401" w:history="1">
+      <w:hyperlink w:anchor="_Toc32136010" w:history="1">
         <w:r>
           <w:rPr>
             <w:rStyle w:val="Hipercze"/>
             <w:rFonts w:ascii="Verdana" w:hAnsi="Verdana" w:cs="Calibri"/>
             <w:noProof/>
           </w:rPr>
-          <w:t>Podstawowa konfiguracja modułu</w:t>
+          <w:t>Konfiguracja</w:t>
         </w:r>
         <w:r>
           <w:rPr>
@@ -2082,7 +2082,7 @@
             <w:noProof/>
             <w:webHidden/>
           </w:rPr>
-          <w:instrText xml:space="preserve"> PAGEREF _Toc30239401 \h </w:instrText>
+          <w:instrText xml:space="preserve"> PAGEREF _Toc32136010 \h </w:instrText>
         </w:r>
         <w:r>
           <w:rPr>
@@ -2127,14 +2127,14 @@
           <w:lang w:eastAsia="pl-PL"/>
         </w:rPr>
       </w:pPr>
-      <w:hyperlink w:anchor="_Toc30239402" w:history="1">
+      <w:hyperlink w:anchor="_Toc32136011" w:history="1">
         <w:r>
           <w:rPr>
             <w:rStyle w:val="Hipercze"/>
             <w:rFonts w:ascii="Verdana" w:hAnsi="Verdana" w:cs="Calibri"/>
             <w:noProof/>
           </w:rPr>
-          <w:t>Kanały płatności</w:t>
+          <w:t>Podstawowa konfiguracja modułu</w:t>
         </w:r>
         <w:r>
           <w:rPr>
@@ -2155,7 +2155,7 @@
             <w:noProof/>
             <w:webHidden/>
           </w:rPr>
-          <w:instrText xml:space="preserve"> PAGEREF _Toc30239402 \h </w:instrText>
+          <w:instrText xml:space="preserve"> PAGEREF _Toc32136011 \h </w:instrText>
         </w:r>
         <w:r>
           <w:rPr>
@@ -2188,7 +2188,7 @@
     </w:p>
     <w:p>
       <w:pPr>
-        <w:pStyle w:val="Spistreci3"/>
+        <w:pStyle w:val="Spistreci2"/>
         <w:tabs>
           <w:tab w:val="right" w:leader="dot" w:pos="9060"/>
         </w:tabs>
@@ -2200,14 +2200,14 @@
           <w:lang w:eastAsia="pl-PL"/>
         </w:rPr>
       </w:pPr>
-      <w:hyperlink w:anchor="_Toc30239403" w:history="1">
+      <w:hyperlink w:anchor="_Toc32136012" w:history="1">
         <w:r>
           <w:rPr>
             <w:rStyle w:val="Hipercze"/>
             <w:rFonts w:ascii="Verdana" w:hAnsi="Verdana" w:cs="Calibri"/>
             <w:noProof/>
           </w:rPr>
-          <w:t>Odświeżenie listy kanałów płatności</w:t>
+          <w:t>Kanały płatności</w:t>
         </w:r>
         <w:r>
           <w:rPr>
@@ -2228,7 +2228,7 @@
             <w:noProof/>
             <w:webHidden/>
           </w:rPr>
-          <w:instrText xml:space="preserve"> PAGEREF _Toc30239403 \h </w:instrText>
+          <w:instrText xml:space="preserve"> PAGEREF _Toc32136012 \h </w:instrText>
         </w:r>
         <w:r>
           <w:rPr>
@@ -2273,14 +2273,14 @@
           <w:lang w:eastAsia="pl-PL"/>
         </w:rPr>
       </w:pPr>
-      <w:hyperlink w:anchor="_Toc30239404" w:history="1">
+      <w:hyperlink w:anchor="_Toc32136013" w:history="1">
         <w:r>
           <w:rPr>
             <w:rStyle w:val="Hipercze"/>
             <w:rFonts w:ascii="Verdana" w:hAnsi="Verdana" w:cs="Calibri"/>
             <w:noProof/>
           </w:rPr>
-          <w:t>Edycja kanałów płatności</w:t>
+          <w:t>Odświeżenie listy kanałów płatności</w:t>
         </w:r>
         <w:r>
           <w:rPr>
@@ -2301,7 +2301,7 @@
             <w:noProof/>
             <w:webHidden/>
           </w:rPr>
-          <w:instrText xml:space="preserve"> PAGEREF _Toc30239404 \h </w:instrText>
+          <w:instrText xml:space="preserve"> PAGEREF _Toc32136013 \h </w:instrText>
         </w:r>
         <w:r>
           <w:rPr>
@@ -2334,7 +2334,7 @@
     </w:p>
     <w:p>
       <w:pPr>
-        <w:pStyle w:val="Spistreci2"/>
+        <w:pStyle w:val="Spistreci3"/>
         <w:tabs>
           <w:tab w:val="right" w:leader="dot" w:pos="9060"/>
         </w:tabs>
@@ -2346,14 +2346,14 @@
           <w:lang w:eastAsia="pl-PL"/>
         </w:rPr>
       </w:pPr>
-      <w:hyperlink w:anchor="_Toc30239405" w:history="1">
+      <w:hyperlink w:anchor="_Toc32136014" w:history="1">
         <w:r>
           <w:rPr>
             <w:rStyle w:val="Hipercze"/>
-            <w:rFonts w:ascii="Verdana" w:hAnsi="Verdana"/>
-            <w:noProof/>
-          </w:rPr>
-          <w:t>Odświeżenie pamięci podręcznej (cache)</w:t>
+            <w:rFonts w:ascii="Verdana" w:hAnsi="Verdana" w:cs="Calibri"/>
+            <w:noProof/>
+          </w:rPr>
+          <w:t>Edycja kanałów płatności</w:t>
         </w:r>
         <w:r>
           <w:rPr>
@@ -2374,7 +2374,7 @@
             <w:noProof/>
             <w:webHidden/>
           </w:rPr>
-          <w:instrText xml:space="preserve"> PAGEREF _Toc30239405 \h </w:instrText>
+          <w:instrText xml:space="preserve"> PAGEREF _Toc32136014 \h </w:instrText>
         </w:r>
         <w:r>
           <w:rPr>
@@ -2394,7 +2394,7 @@
             <w:noProof/>
             <w:webHidden/>
           </w:rPr>
-          <w:t>10</w:t>
+          <w:t>8</w:t>
         </w:r>
         <w:r>
           <w:rPr>
@@ -2407,7 +2407,7 @@
     </w:p>
     <w:p>
       <w:pPr>
-        <w:pStyle w:val="Spistreci1"/>
+        <w:pStyle w:val="Spistreci2"/>
         <w:tabs>
           <w:tab w:val="right" w:leader="dot" w:pos="9060"/>
         </w:tabs>
@@ -2419,14 +2419,14 @@
           <w:lang w:eastAsia="pl-PL"/>
         </w:rPr>
       </w:pPr>
-      <w:hyperlink w:anchor="_Toc30239406" w:history="1">
+      <w:hyperlink w:anchor="_Toc32136015" w:history="1">
         <w:r>
           <w:rPr>
             <w:rStyle w:val="Hipercze"/>
-            <w:rFonts w:ascii="Verdana" w:hAnsi="Verdana" w:cs="Calibri"/>
-            <w:noProof/>
-          </w:rPr>
-          <w:t>Zwroty</w:t>
+            <w:rFonts w:ascii="Verdana" w:hAnsi="Verdana"/>
+            <w:noProof/>
+          </w:rPr>
+          <w:t>Odświeżenie pamięci podręcznej (cache)</w:t>
         </w:r>
         <w:r>
           <w:rPr>
@@ -2447,7 +2447,7 @@
             <w:noProof/>
             <w:webHidden/>
           </w:rPr>
-          <w:instrText xml:space="preserve"> PAGEREF _Toc30239406 \h </w:instrText>
+          <w:instrText xml:space="preserve"> PAGEREF _Toc32136015 \h </w:instrText>
         </w:r>
         <w:r>
           <w:rPr>
@@ -2467,7 +2467,7 @@
             <w:noProof/>
             <w:webHidden/>
           </w:rPr>
-          <w:t>11</w:t>
+          <w:t>10</w:t>
         </w:r>
         <w:r>
           <w:rPr>
@@ -2492,14 +2492,14 @@
           <w:lang w:eastAsia="pl-PL"/>
         </w:rPr>
       </w:pPr>
-      <w:hyperlink w:anchor="_Toc30239407" w:history="1">
+      <w:hyperlink w:anchor="_Toc32136016" w:history="1">
         <w:r>
           <w:rPr>
             <w:rStyle w:val="Hipercze"/>
             <w:rFonts w:ascii="Verdana" w:hAnsi="Verdana" w:cs="Calibri"/>
             <w:noProof/>
           </w:rPr>
-          <w:t>Płatność w iframe</w:t>
+          <w:t>Zwroty</w:t>
         </w:r>
         <w:r>
           <w:rPr>
@@ -2520,7 +2520,7 @@
             <w:noProof/>
             <w:webHidden/>
           </w:rPr>
-          <w:instrText xml:space="preserve"> PAGEREF _Toc30239407 \h </w:instrText>
+          <w:instrText xml:space="preserve"> PAGEREF _Toc32136016 \h </w:instrText>
         </w:r>
         <w:r>
           <w:rPr>
@@ -2553,7 +2553,7 @@
     </w:p>
     <w:p>
       <w:pPr>
-        <w:pStyle w:val="Spistreci2"/>
+        <w:pStyle w:val="Spistreci1"/>
         <w:tabs>
           <w:tab w:val="right" w:leader="dot" w:pos="9060"/>
         </w:tabs>
@@ -2565,14 +2565,14 @@
           <w:lang w:eastAsia="pl-PL"/>
         </w:rPr>
       </w:pPr>
-      <w:hyperlink w:anchor="_Toc30239408" w:history="1">
+      <w:hyperlink w:anchor="_Toc32136017" w:history="1">
         <w:r>
           <w:rPr>
             <w:rStyle w:val="Hipercze"/>
             <w:rFonts w:ascii="Verdana" w:hAnsi="Verdana" w:cs="Calibri"/>
             <w:noProof/>
           </w:rPr>
-          <w:t>Aktywacja</w:t>
+          <w:t>Płatność w iframe</w:t>
         </w:r>
         <w:r>
           <w:rPr>
@@ -2593,7 +2593,7 @@
             <w:noProof/>
             <w:webHidden/>
           </w:rPr>
-          <w:instrText xml:space="preserve"> PAGEREF _Toc30239408 \h </w:instrText>
+          <w:instrText xml:space="preserve"> PAGEREF _Toc32136017 \h </w:instrText>
         </w:r>
         <w:r>
           <w:rPr>
@@ -2626,7 +2626,7 @@
     </w:p>
     <w:p>
       <w:pPr>
-        <w:pStyle w:val="Spistreci1"/>
+        <w:pStyle w:val="Spistreci2"/>
         <w:tabs>
           <w:tab w:val="right" w:leader="dot" w:pos="9060"/>
         </w:tabs>
@@ -2638,14 +2638,14 @@
           <w:lang w:eastAsia="pl-PL"/>
         </w:rPr>
       </w:pPr>
-      <w:hyperlink w:anchor="_Toc30239409" w:history="1">
+      <w:hyperlink w:anchor="_Toc32136018" w:history="1">
         <w:r>
           <w:rPr>
             <w:rStyle w:val="Hipercze"/>
             <w:rFonts w:ascii="Verdana" w:hAnsi="Verdana" w:cs="Calibri"/>
             <w:noProof/>
           </w:rPr>
-          <w:t>BLIK 0</w:t>
+          <w:t>Aktywacja</w:t>
         </w:r>
         <w:r>
           <w:rPr>
@@ -2666,7 +2666,7 @@
             <w:noProof/>
             <w:webHidden/>
           </w:rPr>
-          <w:instrText xml:space="preserve"> PAGEREF _Toc30239409 \h </w:instrText>
+          <w:instrText xml:space="preserve"> PAGEREF _Toc32136018 \h </w:instrText>
         </w:r>
         <w:r>
           <w:rPr>
@@ -2686,7 +2686,7 @@
             <w:noProof/>
             <w:webHidden/>
           </w:rPr>
-          <w:t>12</w:t>
+          <w:t>11</w:t>
         </w:r>
         <w:r>
           <w:rPr>
@@ -2699,7 +2699,7 @@
     </w:p>
     <w:p>
       <w:pPr>
-        <w:pStyle w:val="Spistreci2"/>
+        <w:pStyle w:val="Spistreci1"/>
         <w:tabs>
           <w:tab w:val="right" w:leader="dot" w:pos="9060"/>
         </w:tabs>
@@ -2711,14 +2711,14 @@
           <w:lang w:eastAsia="pl-PL"/>
         </w:rPr>
       </w:pPr>
-      <w:hyperlink w:anchor="_Toc30239410" w:history="1">
+      <w:hyperlink w:anchor="_Toc32136019" w:history="1">
         <w:r>
           <w:rPr>
             <w:rStyle w:val="Hipercze"/>
-            <w:rFonts w:ascii="Verdana" w:hAnsi="Verdana"/>
-            <w:noProof/>
-          </w:rPr>
-          <w:t>Aktywacja</w:t>
+            <w:rFonts w:ascii="Verdana" w:hAnsi="Verdana" w:cs="Calibri"/>
+            <w:noProof/>
+          </w:rPr>
+          <w:t>BLIK 0</w:t>
         </w:r>
         <w:r>
           <w:rPr>
@@ -2739,7 +2739,7 @@
             <w:noProof/>
             <w:webHidden/>
           </w:rPr>
-          <w:instrText xml:space="preserve"> PAGEREF _Toc30239410 \h </w:instrText>
+          <w:instrText xml:space="preserve"> PAGEREF _Toc32136019 \h </w:instrText>
         </w:r>
         <w:r>
           <w:rPr>
@@ -2772,7 +2772,7 @@
     </w:p>
     <w:p>
       <w:pPr>
-        <w:pStyle w:val="Spistreci1"/>
+        <w:pStyle w:val="Spistreci2"/>
         <w:tabs>
           <w:tab w:val="right" w:leader="dot" w:pos="9060"/>
         </w:tabs>
@@ -2784,14 +2784,14 @@
           <w:lang w:eastAsia="pl-PL"/>
         </w:rPr>
       </w:pPr>
-      <w:hyperlink w:anchor="_Toc30239411" w:history="1">
+      <w:hyperlink w:anchor="_Toc32136020" w:history="1">
         <w:r>
           <w:rPr>
             <w:rStyle w:val="Hipercze"/>
-            <w:rFonts w:ascii="Verdana" w:hAnsi="Verdana" w:cs="Calibri"/>
-            <w:noProof/>
-          </w:rPr>
-          <w:t>Google Pay</w:t>
+            <w:rFonts w:ascii="Verdana" w:hAnsi="Verdana"/>
+            <w:noProof/>
+          </w:rPr>
+          <w:t>Aktywacja</w:t>
         </w:r>
         <w:r>
           <w:rPr>
@@ -2812,7 +2812,7 @@
             <w:noProof/>
             <w:webHidden/>
           </w:rPr>
-          <w:instrText xml:space="preserve"> PAGEREF _Toc30239411 \h </w:instrText>
+          <w:instrText xml:space="preserve"> PAGEREF _Toc32136020 \h </w:instrText>
         </w:r>
         <w:r>
           <w:rPr>
@@ -2832,7 +2832,7 @@
             <w:noProof/>
             <w:webHidden/>
           </w:rPr>
-          <w:t>13</w:t>
+          <w:t>12</w:t>
         </w:r>
         <w:r>
           <w:rPr>
@@ -2845,7 +2845,7 @@
     </w:p>
     <w:p>
       <w:pPr>
-        <w:pStyle w:val="Spistreci2"/>
+        <w:pStyle w:val="Spistreci1"/>
         <w:tabs>
           <w:tab w:val="right" w:leader="dot" w:pos="9060"/>
         </w:tabs>
@@ -2857,14 +2857,14 @@
           <w:lang w:eastAsia="pl-PL"/>
         </w:rPr>
       </w:pPr>
-      <w:hyperlink w:anchor="_Toc30239412" w:history="1">
+      <w:hyperlink w:anchor="_Toc32136021" w:history="1">
         <w:r>
           <w:rPr>
             <w:rStyle w:val="Hipercze"/>
-            <w:rFonts w:ascii="Verdana" w:hAnsi="Verdana"/>
-            <w:noProof/>
-          </w:rPr>
-          <w:t>Aktywacja</w:t>
+            <w:rFonts w:ascii="Verdana" w:hAnsi="Verdana" w:cs="Calibri"/>
+            <w:noProof/>
+          </w:rPr>
+          <w:t>Google Pay</w:t>
         </w:r>
         <w:r>
           <w:rPr>
@@ -2885,7 +2885,7 @@
             <w:noProof/>
             <w:webHidden/>
           </w:rPr>
-          <w:instrText xml:space="preserve"> PAGEREF _Toc30239412 \h </w:instrText>
+          <w:instrText xml:space="preserve"> PAGEREF _Toc32136021 \h </w:instrText>
         </w:r>
         <w:r>
           <w:rPr>
@@ -2918,7 +2918,7 @@
     </w:p>
     <w:p>
       <w:pPr>
-        <w:pStyle w:val="Spistreci1"/>
+        <w:pStyle w:val="Spistreci2"/>
         <w:tabs>
           <w:tab w:val="right" w:leader="dot" w:pos="9060"/>
         </w:tabs>
@@ -2930,14 +2930,14 @@
           <w:lang w:eastAsia="pl-PL"/>
         </w:rPr>
       </w:pPr>
-      <w:hyperlink w:anchor="_Toc30239413" w:history="1">
+      <w:hyperlink w:anchor="_Toc32136022" w:history="1">
         <w:r>
           <w:rPr>
             <w:rStyle w:val="Hipercze"/>
-            <w:rFonts w:ascii="Verdana" w:hAnsi="Verdana" w:cs="Calibri"/>
-            <w:noProof/>
-          </w:rPr>
-          <w:t>Płatności automatyczne</w:t>
+            <w:rFonts w:ascii="Verdana" w:hAnsi="Verdana"/>
+            <w:noProof/>
+          </w:rPr>
+          <w:t>Aktywacja</w:t>
         </w:r>
         <w:r>
           <w:rPr>
@@ -2958,7 +2958,7 @@
             <w:noProof/>
             <w:webHidden/>
           </w:rPr>
-          <w:instrText xml:space="preserve"> PAGEREF _Toc30239413 \h </w:instrText>
+          <w:instrText xml:space="preserve"> PAGEREF _Toc32136022 \h </w:instrText>
         </w:r>
         <w:r>
           <w:rPr>
@@ -2978,7 +2978,7 @@
             <w:noProof/>
             <w:webHidden/>
           </w:rPr>
-          <w:t>14</w:t>
+          <w:t>13</w:t>
         </w:r>
         <w:r>
           <w:rPr>
@@ -2991,7 +2991,7 @@
     </w:p>
     <w:p>
       <w:pPr>
-        <w:pStyle w:val="Spistreci2"/>
+        <w:pStyle w:val="Spistreci1"/>
         <w:tabs>
           <w:tab w:val="right" w:leader="dot" w:pos="9060"/>
         </w:tabs>
@@ -3003,14 +3003,14 @@
           <w:lang w:eastAsia="pl-PL"/>
         </w:rPr>
       </w:pPr>
-      <w:hyperlink w:anchor="_Toc30239414" w:history="1">
+      <w:hyperlink w:anchor="_Toc32136023" w:history="1">
         <w:r>
           <w:rPr>
             <w:rStyle w:val="Hipercze"/>
-            <w:rFonts w:ascii="Verdana" w:hAnsi="Verdana"/>
-            <w:noProof/>
-          </w:rPr>
-          <w:t>Aktywacja</w:t>
+            <w:rFonts w:ascii="Verdana" w:hAnsi="Verdana" w:cs="Calibri"/>
+            <w:noProof/>
+          </w:rPr>
+          <w:t>Płatności automatyczne</w:t>
         </w:r>
         <w:r>
           <w:rPr>
@@ -3031,7 +3031,7 @@
             <w:noProof/>
             <w:webHidden/>
           </w:rPr>
-          <w:instrText xml:space="preserve"> PAGEREF _Toc30239414 \h </w:instrText>
+          <w:instrText xml:space="preserve"> PAGEREF _Toc32136023 \h </w:instrText>
         </w:r>
         <w:r>
           <w:rPr>
@@ -3076,14 +3076,14 @@
           <w:lang w:eastAsia="pl-PL"/>
         </w:rPr>
       </w:pPr>
-      <w:hyperlink w:anchor="_Toc30239415" w:history="1">
+      <w:hyperlink w:anchor="_Toc32136024" w:history="1">
         <w:r>
           <w:rPr>
             <w:rStyle w:val="Hipercze"/>
             <w:rFonts w:ascii="Verdana" w:hAnsi="Verdana"/>
             <w:noProof/>
           </w:rPr>
-          <w:t>Zarządzanie kartami</w:t>
+          <w:t>Aktywacja</w:t>
         </w:r>
         <w:r>
           <w:rPr>
@@ -3104,7 +3104,7 @@
             <w:noProof/>
             <w:webHidden/>
           </w:rPr>
-          <w:instrText xml:space="preserve"> PAGEREF _Toc30239415 \h </w:instrText>
+          <w:instrText xml:space="preserve"> PAGEREF _Toc32136024 \h </w:instrText>
         </w:r>
         <w:r>
           <w:rPr>
@@ -3137,7 +3137,7 @@
     </w:p>
     <w:p>
       <w:pPr>
-        <w:pStyle w:val="Spistreci1"/>
+        <w:pStyle w:val="Spistreci2"/>
         <w:tabs>
           <w:tab w:val="right" w:leader="dot" w:pos="9060"/>
         </w:tabs>
@@ -3149,14 +3149,14 @@
           <w:lang w:eastAsia="pl-PL"/>
         </w:rPr>
       </w:pPr>
-      <w:hyperlink w:anchor="_Toc30239416" w:history="1">
+      <w:hyperlink w:anchor="_Toc32136025" w:history="1">
         <w:r>
           <w:rPr>
             <w:rStyle w:val="Hipercze"/>
-            <w:rFonts w:ascii="Verdana" w:hAnsi="Verdana" w:cs="Calibri"/>
-            <w:noProof/>
-          </w:rPr>
-          <w:t>Aktualizacja modułu</w:t>
+            <w:rFonts w:ascii="Verdana" w:hAnsi="Verdana"/>
+            <w:noProof/>
+          </w:rPr>
+          <w:t>Zarządzanie kartami</w:t>
         </w:r>
         <w:r>
           <w:rPr>
@@ -3177,7 +3177,7 @@
             <w:noProof/>
             <w:webHidden/>
           </w:rPr>
-          <w:instrText xml:space="preserve"> PAGEREF _Toc30239416 \h </w:instrText>
+          <w:instrText xml:space="preserve"> PAGEREF _Toc32136025 \h </w:instrText>
         </w:r>
         <w:r>
           <w:rPr>
@@ -3197,7 +3197,7 @@
             <w:noProof/>
             <w:webHidden/>
           </w:rPr>
-          <w:t>15</w:t>
+          <w:t>14</w:t>
         </w:r>
         <w:r>
           <w:rPr>
@@ -3222,14 +3222,14 @@
           <w:lang w:eastAsia="pl-PL"/>
         </w:rPr>
       </w:pPr>
-      <w:hyperlink w:anchor="_Toc30239417" w:history="1">
+      <w:hyperlink w:anchor="_Toc32136026" w:history="1">
         <w:r>
           <w:rPr>
             <w:rStyle w:val="Hipercze"/>
             <w:rFonts w:ascii="Verdana" w:hAnsi="Verdana" w:cs="Calibri"/>
             <w:noProof/>
           </w:rPr>
-          <w:t>Dezinstalacja modułu</w:t>
+          <w:t>Aktualizacja modułu</w:t>
         </w:r>
         <w:r>
           <w:rPr>
@@ -3250,7 +3250,7 @@
             <w:noProof/>
             <w:webHidden/>
           </w:rPr>
-          <w:instrText xml:space="preserve"> PAGEREF _Toc30239417 \h </w:instrText>
+          <w:instrText xml:space="preserve"> PAGEREF _Toc32136026 \h </w:instrText>
         </w:r>
         <w:r>
           <w:rPr>
@@ -3283,7 +3283,7 @@
     </w:p>
     <w:p>
       <w:pPr>
-        <w:pStyle w:val="Spistreci2"/>
+        <w:pStyle w:val="Spistreci1"/>
         <w:tabs>
           <w:tab w:val="right" w:leader="dot" w:pos="9060"/>
         </w:tabs>
@@ -3295,14 +3295,14 @@
           <w:lang w:eastAsia="pl-PL"/>
         </w:rPr>
       </w:pPr>
-      <w:hyperlink w:anchor="_Toc30239418" w:history="1">
+      <w:hyperlink w:anchor="_Toc32136027" w:history="1">
         <w:r>
           <w:rPr>
             <w:rStyle w:val="Hipercze"/>
             <w:rFonts w:ascii="Verdana" w:hAnsi="Verdana" w:cs="Calibri"/>
             <w:noProof/>
           </w:rPr>
-          <w:t>Za pomocą Web Setup Wizard</w:t>
+          <w:t>Dezinstalacja modułu</w:t>
         </w:r>
         <w:r>
           <w:rPr>
@@ -3323,7 +3323,7 @@
             <w:noProof/>
             <w:webHidden/>
           </w:rPr>
-          <w:instrText xml:space="preserve"> PAGEREF _Toc30239418 \h </w:instrText>
+          <w:instrText xml:space="preserve"> PAGEREF _Toc32136027 \h </w:instrText>
         </w:r>
         <w:r>
           <w:rPr>
@@ -3368,14 +3368,14 @@
           <w:lang w:eastAsia="pl-PL"/>
         </w:rPr>
       </w:pPr>
-      <w:hyperlink w:anchor="_Toc30239419" w:history="1">
+      <w:hyperlink w:anchor="_Toc32136028" w:history="1">
         <w:r>
           <w:rPr>
             <w:rStyle w:val="Hipercze"/>
             <w:rFonts w:ascii="Verdana" w:hAnsi="Verdana" w:cs="Calibri"/>
             <w:noProof/>
           </w:rPr>
-          <w:t>Poprzez linię poleceń</w:t>
+          <w:t>Za pomocą Web Setup Wizard</w:t>
         </w:r>
         <w:r>
           <w:rPr>
@@ -3396,7 +3396,7 @@
             <w:noProof/>
             <w:webHidden/>
           </w:rPr>
-          <w:instrText xml:space="preserve"> PAGEREF _Toc30239419 \h </w:instrText>
+          <w:instrText xml:space="preserve"> PAGEREF _Toc32136028 \h </w:instrText>
         </w:r>
         <w:r>
           <w:rPr>
@@ -3416,7 +3416,7 @@
             <w:noProof/>
             <w:webHidden/>
           </w:rPr>
-          <w:t>17</w:t>
+          <w:t>15</w:t>
         </w:r>
         <w:r>
           <w:rPr>
@@ -3441,13 +3441,86 @@
           <w:lang w:eastAsia="pl-PL"/>
         </w:rPr>
       </w:pPr>
-      <w:hyperlink w:anchor="_Toc30239420" w:history="1">
+      <w:hyperlink w:anchor="_Toc32136029" w:history="1">
         <w:r>
           <w:rPr>
             <w:rStyle w:val="Hipercze"/>
             <w:rFonts w:ascii="Verdana" w:hAnsi="Verdana" w:cs="Calibri"/>
             <w:noProof/>
           </w:rPr>
+          <w:t>Poprzez linię poleceń</w:t>
+        </w:r>
+        <w:r>
+          <w:rPr>
+            <w:noProof/>
+            <w:webHidden/>
+          </w:rPr>
+          <w:tab/>
+        </w:r>
+        <w:r>
+          <w:rPr>
+            <w:noProof/>
+            <w:webHidden/>
+          </w:rPr>
+          <w:fldChar w:fldCharType="begin"/>
+        </w:r>
+        <w:r>
+          <w:rPr>
+            <w:noProof/>
+            <w:webHidden/>
+          </w:rPr>
+          <w:instrText xml:space="preserve"> PAGEREF _Toc32136029 \h </w:instrText>
+        </w:r>
+        <w:r>
+          <w:rPr>
+            <w:noProof/>
+            <w:webHidden/>
+          </w:rPr>
+        </w:r>
+        <w:r>
+          <w:rPr>
+            <w:noProof/>
+            <w:webHidden/>
+          </w:rPr>
+          <w:fldChar w:fldCharType="separate"/>
+        </w:r>
+        <w:r>
+          <w:rPr>
+            <w:noProof/>
+            <w:webHidden/>
+          </w:rPr>
+          <w:t>17</w:t>
+        </w:r>
+        <w:r>
+          <w:rPr>
+            <w:noProof/>
+            <w:webHidden/>
+          </w:rPr>
+          <w:fldChar w:fldCharType="end"/>
+        </w:r>
+      </w:hyperlink>
+    </w:p>
+    <w:p>
+      <w:pPr>
+        <w:pStyle w:val="Spistreci2"/>
+        <w:tabs>
+          <w:tab w:val="right" w:leader="dot" w:pos="9060"/>
+        </w:tabs>
+        <w:rPr>
+          <w:rFonts w:eastAsiaTheme="minorEastAsia"/>
+          <w:noProof/>
+          <w:sz w:val="24"/>
+          <w:szCs w:val="24"/>
+          <w:lang w:eastAsia="pl-PL"/>
+        </w:rPr>
+      </w:pPr>
+      <w:hyperlink w:anchor="_Toc32136030" w:history="1">
+        <w:r>
+          <w:rPr>
+            <w:rStyle w:val="Hipercze"/>
+            <w:rFonts w:ascii="Verdana" w:hAnsi="Verdana" w:cs="Calibri"/>
+            <w:noProof/>
+          </w:rPr>
           <w:t>(opcjonalnie) Czyszczenie plików oraz bazy danych</w:t>
         </w:r>
         <w:r>
@@ -3469,7 +3542,7 @@
             <w:noProof/>
             <w:webHidden/>
           </w:rPr>
-          <w:instrText xml:space="preserve"> PAGEREF _Toc30239420 \h </w:instrText>
+          <w:instrText xml:space="preserve"> PAGEREF _Toc32136030 \h </w:instrText>
         </w:r>
         <w:r>
           <w:rPr>
@@ -3533,7 +3606,7 @@
           <w:rFonts w:ascii="Verdana" w:hAnsi="Verdana" w:cs="Calibri"/>
         </w:rPr>
       </w:pPr>
-      <w:bookmarkStart w:id="2" w:name="_Toc30239382"/>
+      <w:bookmarkStart w:id="2" w:name="_Toc32135991"/>
       <w:r>
         <w:rPr>
           <w:rFonts w:ascii="Verdana" w:hAnsi="Verdana" w:cs="Calibri"/>
@@ -3563,7 +3636,7 @@
           <w:rFonts w:ascii="Verdana" w:hAnsi="Verdana" w:cs="Calibri"/>
         </w:rPr>
       </w:pPr>
-      <w:bookmarkStart w:id="3" w:name="_Toc30239383"/>
+      <w:bookmarkStart w:id="3" w:name="_Toc32135992"/>
       <w:r>
         <w:rPr>
           <w:rFonts w:ascii="Verdana" w:hAnsi="Verdana" w:cs="Calibri"/>
@@ -3695,7 +3768,13 @@
         <w:rPr>
           <w:rFonts w:ascii="Verdana" w:hAnsi="Verdana" w:cs="Calibri"/>
         </w:rPr>
-        <w:t xml:space="preserve"> wymagane sa</w:t>
+        <w:t xml:space="preserve"> wymagane </w:t>
+      </w:r>
+      <w:r>
+        <w:rPr>
+          <w:rFonts w:ascii="Verdana" w:hAnsi="Verdana" w:cs="Calibri"/>
+        </w:rPr>
+        <w:t>są</w:t>
       </w:r>
       <w:r>
         <w:rPr>
@@ -3857,7 +3936,19 @@
         <w:rPr>
           <w:rFonts w:ascii="Verdana" w:hAnsi="Verdana" w:cs="Calibri"/>
         </w:rPr>
-        <w:t xml:space="preserve">Na stronie sklepu – zintegrowany, Klient przenoszony jest od razu do banku, lub na stronę płatności kartą. </w:t>
+        <w:t>Na stronie sklepu – zintegrowany, Klient przenoszony jest od razu do bank</w:t>
+      </w:r>
+      <w:r>
+        <w:rPr>
+          <w:rFonts w:ascii="Verdana" w:hAnsi="Verdana" w:cs="Calibri"/>
+        </w:rPr>
+        <w:t>u</w:t>
+      </w:r>
+      <w:r>
+        <w:rPr>
+          <w:rFonts w:ascii="Verdana" w:hAnsi="Verdana" w:cs="Calibri"/>
+        </w:rPr>
+        <w:t xml:space="preserve"> lub na stronę płatności kartą. </w:t>
       </w:r>
     </w:p>
     <w:p>
@@ -3867,7 +3958,7 @@
           <w:rFonts w:ascii="Verdana" w:hAnsi="Verdana" w:cs="Calibri"/>
         </w:rPr>
       </w:pPr>
-      <w:bookmarkStart w:id="4" w:name="_Toc30239384"/>
+      <w:bookmarkStart w:id="4" w:name="_Toc32135993"/>
       <w:r>
         <w:rPr>
           <w:rFonts w:ascii="Verdana" w:hAnsi="Verdana" w:cs="Calibri"/>
@@ -3979,7 +4070,7 @@
           <w:rFonts w:ascii="Verdana" w:hAnsi="Verdana" w:cs="Calibri"/>
         </w:rPr>
       </w:pPr>
-      <w:bookmarkStart w:id="5" w:name="_Toc30239385"/>
+      <w:bookmarkStart w:id="5" w:name="_Toc32135994"/>
       <w:r>
         <w:rPr>
           <w:rFonts w:ascii="Verdana" w:hAnsi="Verdana" w:cs="Calibri"/>
@@ -3996,7 +4087,7 @@
           <w:rFonts w:ascii="Verdana" w:hAnsi="Verdana"/>
         </w:rPr>
       </w:pPr>
-      <w:bookmarkStart w:id="6" w:name="_Toc30239386"/>
+      <w:bookmarkStart w:id="6" w:name="_Toc32135995"/>
       <w:r>
         <w:rPr>
           <w:rFonts w:ascii="Verdana" w:hAnsi="Verdana"/>
@@ -4007,7 +4098,7 @@
         <w:rPr>
           <w:rFonts w:ascii="Verdana" w:hAnsi="Verdana"/>
         </w:rPr>
-        <w:t>6</w:t>
+        <w:t>7</w:t>
       </w:r>
       <w:bookmarkEnd w:id="6"/>
     </w:p>
@@ -4026,7 +4117,7 @@
         <w:rPr>
           <w:rFonts w:ascii="Verdana" w:hAnsi="Verdana"/>
         </w:rPr>
-        <w:t>Dodano obsługę waluty CZK.</w:t>
+        <w:t>Poprawiono błąd, który czasem powodował niewyświetlenie okna BLIK 0 po wpisaniu kodu.</w:t>
       </w:r>
     </w:p>
     <w:p>
@@ -4036,7 +4127,7 @@
           <w:rFonts w:ascii="Verdana" w:hAnsi="Verdana"/>
         </w:rPr>
       </w:pPr>
-      <w:bookmarkStart w:id="7" w:name="_Toc30239387"/>
+      <w:bookmarkStart w:id="7" w:name="_Toc32135996"/>
       <w:r>
         <w:rPr>
           <w:rFonts w:ascii="Verdana" w:hAnsi="Verdana"/>
@@ -4047,7 +4138,7 @@
         <w:rPr>
           <w:rFonts w:ascii="Verdana" w:hAnsi="Verdana"/>
         </w:rPr>
-        <w:t>5</w:t>
+        <w:t>6</w:t>
       </w:r>
       <w:bookmarkEnd w:id="7"/>
     </w:p>
@@ -4066,7 +4157,7 @@
         <w:rPr>
           <w:rFonts w:ascii="Verdana" w:hAnsi="Verdana"/>
         </w:rPr>
-        <w:t>Wyświetlanie wszystkich dostępnych statusów w konfiguracji modułu.</w:t>
+        <w:t>Dodano obsługę waluty CZK.</w:t>
       </w:r>
     </w:p>
     <w:p>
@@ -4076,7 +4167,7 @@
           <w:rFonts w:ascii="Verdana" w:hAnsi="Verdana"/>
         </w:rPr>
       </w:pPr>
-      <w:bookmarkStart w:id="8" w:name="_Toc30239388"/>
+      <w:bookmarkStart w:id="8" w:name="_Toc32135997"/>
       <w:r>
         <w:rPr>
           <w:rFonts w:ascii="Verdana" w:hAnsi="Verdana"/>
@@ -4087,7 +4178,7 @@
         <w:rPr>
           <w:rFonts w:ascii="Verdana" w:hAnsi="Verdana"/>
         </w:rPr>
-        <w:t>4</w:t>
+        <w:t>5</w:t>
       </w:r>
       <w:bookmarkEnd w:id="8"/>
     </w:p>
@@ -4106,32 +4197,30 @@
         <w:rPr>
           <w:rFonts w:ascii="Verdana" w:hAnsi="Verdana"/>
         </w:rPr>
-        <w:t xml:space="preserve">Dostosowanie do Google Pay </w:t>
-      </w:r>
-      <w:r>
+        <w:t>Wyświetlanie wszystkich dostępnych statusów w konfiguracji modułu.</w:t>
+      </w:r>
+    </w:p>
+    <w:p>
+      <w:pPr>
+        <w:pStyle w:val="Nagwek2"/>
         <w:rPr>
           <w:rFonts w:ascii="Verdana" w:hAnsi="Verdana"/>
         </w:rPr>
-        <w:t xml:space="preserve">API </w:t>
-      </w:r>
+      </w:pPr>
+      <w:bookmarkStart w:id="9" w:name="_Toc32135998"/>
       <w:r>
         <w:rPr>
           <w:rFonts w:ascii="Verdana" w:hAnsi="Verdana"/>
         </w:rPr>
-        <w:t>2</w:t>
+        <w:t>Wersja 2.7.</w:t>
       </w:r>
       <w:r>
         <w:rPr>
           <w:rFonts w:ascii="Verdana" w:hAnsi="Verdana"/>
         </w:rPr>
-        <w:t>.0</w:t>
-      </w:r>
-      <w:r>
-        <w:rPr>
-          <w:rFonts w:ascii="Verdana" w:hAnsi="Verdana"/>
-        </w:rPr>
-        <w:t>.</w:t>
-      </w:r>
+        <w:t>4</w:t>
+      </w:r>
+      <w:bookmarkEnd w:id="9"/>
     </w:p>
     <w:p>
       <w:pPr>
@@ -4148,36 +4237,32 @@
         <w:rPr>
           <w:rFonts w:ascii="Verdana" w:hAnsi="Verdana"/>
         </w:rPr>
-        <w:t>Uproszczenie konfiguracji Google Pay</w:t>
+        <w:t xml:space="preserve">Dostosowanie do Google Pay </w:t>
       </w:r>
       <w:r>
         <w:rPr>
           <w:rFonts w:ascii="Verdana" w:hAnsi="Verdana"/>
         </w:rPr>
+        <w:t xml:space="preserve">API </w:t>
+      </w:r>
+      <w:r>
+        <w:rPr>
+          <w:rFonts w:ascii="Verdana" w:hAnsi="Verdana"/>
+        </w:rPr>
+        <w:t>2</w:t>
+      </w:r>
+      <w:r>
+        <w:rPr>
+          <w:rFonts w:ascii="Verdana" w:hAnsi="Verdana"/>
+        </w:rPr>
+        <w:t>.0</w:t>
+      </w:r>
+      <w:r>
+        <w:rPr>
+          <w:rFonts w:ascii="Verdana" w:hAnsi="Verdana"/>
+        </w:rPr>
         <w:t>.</w:t>
       </w:r>
-    </w:p>
-    <w:p>
-      <w:pPr>
-        <w:pStyle w:val="Nagwek2"/>
-        <w:rPr>
-          <w:rFonts w:ascii="Verdana" w:hAnsi="Verdana"/>
-        </w:rPr>
-      </w:pPr>
-      <w:bookmarkStart w:id="9" w:name="_Toc30239389"/>
-      <w:r>
-        <w:rPr>
-          <w:rFonts w:ascii="Verdana" w:hAnsi="Verdana"/>
-        </w:rPr>
-        <w:t>Wersja 2.7.</w:t>
-      </w:r>
-      <w:r>
-        <w:rPr>
-          <w:rFonts w:ascii="Verdana" w:hAnsi="Verdana"/>
-        </w:rPr>
-        <w:t>3</w:t>
-      </w:r>
-      <w:bookmarkEnd w:id="9"/>
     </w:p>
     <w:p>
       <w:pPr>
@@ -4194,7 +4279,7 @@
         <w:rPr>
           <w:rFonts w:ascii="Verdana" w:hAnsi="Verdana"/>
         </w:rPr>
-        <w:t>Zmiany w mechanizmie sortowania</w:t>
+        <w:t>Uproszczenie konfiguracji Google Pay</w:t>
       </w:r>
       <w:r>
         <w:rPr>
@@ -4202,6 +4287,28 @@
         </w:rPr>
         <w:t>.</w:t>
       </w:r>
+    </w:p>
+    <w:p>
+      <w:pPr>
+        <w:pStyle w:val="Nagwek2"/>
+        <w:rPr>
+          <w:rFonts w:ascii="Verdana" w:hAnsi="Verdana"/>
+        </w:rPr>
+      </w:pPr>
+      <w:bookmarkStart w:id="10" w:name="_Toc32135999"/>
+      <w:r>
+        <w:rPr>
+          <w:rFonts w:ascii="Verdana" w:hAnsi="Verdana"/>
+        </w:rPr>
+        <w:t>Wersja 2.7.</w:t>
+      </w:r>
+      <w:r>
+        <w:rPr>
+          <w:rFonts w:ascii="Verdana" w:hAnsi="Verdana"/>
+        </w:rPr>
+        <w:t>3</w:t>
+      </w:r>
+      <w:bookmarkEnd w:id="10"/>
     </w:p>
     <w:p>
       <w:pPr>
@@ -4218,30 +4325,14 @@
         <w:rPr>
           <w:rFonts w:ascii="Verdana" w:hAnsi="Verdana"/>
         </w:rPr>
-        <w:t>Poprawka dot. braku przekierowania na płatność BM.</w:t>
-      </w:r>
-    </w:p>
-    <w:p>
-      <w:pPr>
-        <w:pStyle w:val="Nagwek2"/>
+        <w:t>Zmiany w mechanizmie sortowania</w:t>
+      </w:r>
+      <w:r>
         <w:rPr>
           <w:rFonts w:ascii="Verdana" w:hAnsi="Verdana"/>
         </w:rPr>
-      </w:pPr>
-      <w:bookmarkStart w:id="10" w:name="_Toc30239390"/>
-      <w:r>
-        <w:rPr>
-          <w:rFonts w:ascii="Verdana" w:hAnsi="Verdana"/>
-        </w:rPr>
-        <w:t>Wersja 2.7.</w:t>
-      </w:r>
-      <w:r>
-        <w:rPr>
-          <w:rFonts w:ascii="Verdana" w:hAnsi="Verdana"/>
-        </w:rPr>
-        <w:t>2</w:t>
-      </w:r>
-      <w:bookmarkEnd w:id="10"/>
+        <w:t>.</w:t>
+      </w:r>
     </w:p>
     <w:p>
       <w:pPr>
@@ -4258,8 +4349,31 @@
         <w:rPr>
           <w:rFonts w:ascii="Verdana" w:hAnsi="Verdana"/>
         </w:rPr>
-        <w:t>Dostosowano do wymagań Marketplace Magento.</w:t>
-      </w:r>
+        <w:t>Poprawka dot. braku przekierowania na płatność BM.</w:t>
+      </w:r>
+    </w:p>
+    <w:p>
+      <w:pPr>
+        <w:pStyle w:val="Nagwek2"/>
+        <w:rPr>
+          <w:rFonts w:ascii="Verdana" w:hAnsi="Verdana"/>
+        </w:rPr>
+      </w:pPr>
+      <w:bookmarkStart w:id="11" w:name="_Toc32136000"/>
+      <w:r>
+        <w:rPr>
+          <w:rFonts w:ascii="Verdana" w:hAnsi="Verdana"/>
+        </w:rPr>
+        <w:lastRenderedPageBreak/>
+        <w:t>Wersja 2.7.</w:t>
+      </w:r>
+      <w:r>
+        <w:rPr>
+          <w:rFonts w:ascii="Verdana" w:hAnsi="Verdana"/>
+        </w:rPr>
+        <w:t>2</w:t>
+      </w:r>
+      <w:bookmarkEnd w:id="11"/>
     </w:p>
     <w:p>
       <w:pPr>
@@ -4270,39 +4384,14 @@
         </w:numPr>
         <w:rPr>
           <w:rFonts w:ascii="Verdana" w:hAnsi="Verdana"/>
-          <w:color w:val="FF0000"/>
         </w:rPr>
       </w:pPr>
       <w:r>
         <w:rPr>
           <w:rFonts w:ascii="Verdana" w:hAnsi="Verdana"/>
-          <w:color w:val="FF0000"/>
-        </w:rPr>
-        <w:lastRenderedPageBreak/>
-        <w:t>Uwaga, z tą wersją zmieniła się struktura pliku .zip oraz komenda do instalacji i aktualizacji!</w:t>
-      </w:r>
-    </w:p>
-    <w:p>
-      <w:pPr>
-        <w:pStyle w:val="Nagwek2"/>
-        <w:rPr>
-          <w:rFonts w:ascii="Verdana" w:hAnsi="Verdana"/>
-        </w:rPr>
-      </w:pPr>
-      <w:bookmarkStart w:id="11" w:name="_Toc30239391"/>
-      <w:r>
-        <w:rPr>
-          <w:rFonts w:ascii="Verdana" w:hAnsi="Verdana"/>
-        </w:rPr>
-        <w:t>Wersja 2.7.</w:t>
-      </w:r>
-      <w:r>
-        <w:rPr>
-          <w:rFonts w:ascii="Verdana" w:hAnsi="Verdana"/>
-        </w:rPr>
-        <w:t>1</w:t>
-      </w:r>
-      <w:bookmarkEnd w:id="11"/>
+        </w:rPr>
+        <w:t>Dostosowano do wymagań Marketplace Magento.</w:t>
+      </w:r>
     </w:p>
     <w:p>
       <w:pPr>
@@ -4313,13 +4402,15 @@
         </w:numPr>
         <w:rPr>
           <w:rFonts w:ascii="Verdana" w:hAnsi="Verdana"/>
+          <w:color w:val="FF0000"/>
         </w:rPr>
       </w:pPr>
       <w:r>
         <w:rPr>
           <w:rFonts w:ascii="Verdana" w:hAnsi="Verdana"/>
-        </w:rPr>
-        <w:t>Dodano wsparcie dla Magento 2.3.1</w:t>
+          <w:color w:val="FF0000"/>
+        </w:rPr>
+        <w:t>Uwaga, z tą wersją zmieniła się struktura pliku .zip oraz komenda do instalacji i aktualizacji!</w:t>
       </w:r>
     </w:p>
     <w:p>
@@ -4329,12 +4420,18 @@
           <w:rFonts w:ascii="Verdana" w:hAnsi="Verdana"/>
         </w:rPr>
       </w:pPr>
-      <w:bookmarkStart w:id="12" w:name="_Toc30239392"/>
+      <w:bookmarkStart w:id="12" w:name="_Toc32136001"/>
       <w:r>
         <w:rPr>
           <w:rFonts w:ascii="Verdana" w:hAnsi="Verdana"/>
         </w:rPr>
-        <w:t>Wersja 2.7.0</w:t>
+        <w:t>Wersja 2.7.</w:t>
+      </w:r>
+      <w:r>
+        <w:rPr>
+          <w:rFonts w:ascii="Verdana" w:hAnsi="Verdana"/>
+        </w:rPr>
+        <w:t>1</w:t>
       </w:r>
       <w:bookmarkEnd w:id="12"/>
     </w:p>
@@ -4353,6 +4450,40 @@
         <w:rPr>
           <w:rFonts w:ascii="Verdana" w:hAnsi="Verdana"/>
         </w:rPr>
+        <w:t>Dodano wsparcie dla Magento 2.3.1</w:t>
+      </w:r>
+    </w:p>
+    <w:p>
+      <w:pPr>
+        <w:pStyle w:val="Nagwek2"/>
+        <w:rPr>
+          <w:rFonts w:ascii="Verdana" w:hAnsi="Verdana"/>
+        </w:rPr>
+      </w:pPr>
+      <w:bookmarkStart w:id="13" w:name="_Toc32136002"/>
+      <w:r>
+        <w:rPr>
+          <w:rFonts w:ascii="Verdana" w:hAnsi="Verdana"/>
+        </w:rPr>
+        <w:t>Wersja 2.7.0</w:t>
+      </w:r>
+      <w:bookmarkEnd w:id="13"/>
+    </w:p>
+    <w:p>
+      <w:pPr>
+        <w:pStyle w:val="Akapitzlist"/>
+        <w:numPr>
+          <w:ilvl w:val="0"/>
+          <w:numId w:val="19"/>
+        </w:numPr>
+        <w:rPr>
+          <w:rFonts w:ascii="Verdana" w:hAnsi="Verdana"/>
+        </w:rPr>
+      </w:pPr>
+      <w:r>
+        <w:rPr>
+          <w:rFonts w:ascii="Verdana" w:hAnsi="Verdana"/>
+        </w:rPr>
         <w:t xml:space="preserve">Dodano </w:t>
       </w:r>
       <w:hyperlink w:anchor="_Płatności_automatyczne" w:history="1">
@@ -4372,14 +4503,14 @@
           <w:rFonts w:ascii="Verdana" w:hAnsi="Verdana" w:cs="Calibri"/>
         </w:rPr>
       </w:pPr>
-      <w:bookmarkStart w:id="13" w:name="_Toc30239393"/>
+      <w:bookmarkStart w:id="14" w:name="_Toc32136003"/>
       <w:r>
         <w:rPr>
           <w:rFonts w:ascii="Verdana" w:hAnsi="Verdana" w:cs="Calibri"/>
         </w:rPr>
         <w:t>Wersja 2.6.0</w:t>
       </w:r>
-      <w:bookmarkEnd w:id="13"/>
+      <w:bookmarkEnd w:id="14"/>
     </w:p>
     <w:p>
       <w:pPr>
@@ -4445,14 +4576,14 @@
           <w:rFonts w:ascii="Verdana" w:hAnsi="Verdana"/>
         </w:rPr>
       </w:pPr>
-      <w:bookmarkStart w:id="14" w:name="_Toc30239394"/>
+      <w:bookmarkStart w:id="15" w:name="_Toc32136004"/>
       <w:r>
         <w:rPr>
           <w:rFonts w:ascii="Verdana" w:hAnsi="Verdana"/>
         </w:rPr>
         <w:t>Wersja 2.4.0</w:t>
       </w:r>
-      <w:bookmarkEnd w:id="14"/>
+      <w:bookmarkEnd w:id="15"/>
     </w:p>
     <w:p>
       <w:pPr>
@@ -4479,14 +4610,14 @@
           <w:rFonts w:ascii="Verdana" w:hAnsi="Verdana"/>
         </w:rPr>
       </w:pPr>
-      <w:bookmarkStart w:id="15" w:name="_Toc30239395"/>
+      <w:bookmarkStart w:id="16" w:name="_Toc32136005"/>
       <w:r>
         <w:rPr>
           <w:rFonts w:ascii="Verdana" w:hAnsi="Verdana"/>
         </w:rPr>
         <w:t>Wersja 2.3.0</w:t>
       </w:r>
-      <w:bookmarkEnd w:id="15"/>
+      <w:bookmarkEnd w:id="16"/>
     </w:p>
     <w:p>
       <w:pPr>
@@ -4513,14 +4644,14 @@
           <w:rFonts w:ascii="Verdana" w:hAnsi="Verdana" w:cs="Calibri"/>
         </w:rPr>
       </w:pPr>
-      <w:bookmarkStart w:id="16" w:name="_Toc30239396"/>
+      <w:bookmarkStart w:id="17" w:name="_Toc32136006"/>
       <w:r>
         <w:rPr>
           <w:rFonts w:ascii="Verdana" w:hAnsi="Verdana" w:cs="Calibri"/>
         </w:rPr>
         <w:t>Instalacja</w:t>
       </w:r>
-      <w:bookmarkEnd w:id="16"/>
+      <w:bookmarkEnd w:id="17"/>
     </w:p>
     <w:p>
       <w:pPr>
@@ -4679,20 +4810,20 @@
           <w:rFonts w:ascii="Verdana" w:hAnsi="Verdana" w:cs="Calibri"/>
         </w:rPr>
       </w:pPr>
-      <w:bookmarkStart w:id="17" w:name="_Instalacja_modułu_z"/>
-      <w:bookmarkStart w:id="18" w:name="_Konfiguracja"/>
-      <w:bookmarkStart w:id="19" w:name="_Aktywacja_modułu"/>
-      <w:bookmarkStart w:id="20" w:name="_Toc30239397"/>
-      <w:bookmarkEnd w:id="17"/>
+      <w:bookmarkStart w:id="18" w:name="_Instalacja_modułu_z"/>
+      <w:bookmarkStart w:id="19" w:name="_Konfiguracja"/>
+      <w:bookmarkStart w:id="20" w:name="_Aktywacja_modułu"/>
+      <w:bookmarkStart w:id="21" w:name="_Toc32136007"/>
       <w:bookmarkEnd w:id="18"/>
       <w:bookmarkEnd w:id="19"/>
+      <w:bookmarkEnd w:id="20"/>
       <w:r>
         <w:rPr>
           <w:rFonts w:ascii="Verdana" w:hAnsi="Verdana" w:cs="Calibri"/>
         </w:rPr>
         <w:t>Aktywacja modułu</w:t>
       </w:r>
-      <w:bookmarkEnd w:id="20"/>
+      <w:bookmarkEnd w:id="21"/>
     </w:p>
     <w:p>
       <w:pPr>
@@ -4701,14 +4832,14 @@
           <w:rFonts w:ascii="Verdana" w:hAnsi="Verdana" w:cs="Calibri"/>
         </w:rPr>
       </w:pPr>
-      <w:bookmarkStart w:id="21" w:name="_Toc30239398"/>
+      <w:bookmarkStart w:id="22" w:name="_Toc32136008"/>
       <w:r>
         <w:rPr>
           <w:rFonts w:ascii="Verdana" w:hAnsi="Verdana" w:cs="Calibri"/>
         </w:rPr>
         <w:t>Aktywacja poprzez Panel Administracyjny</w:t>
       </w:r>
-      <w:bookmarkEnd w:id="21"/>
+      <w:bookmarkEnd w:id="22"/>
     </w:p>
     <w:p>
       <w:pPr>
@@ -5338,14 +5469,14 @@
           <w:rFonts w:ascii="Verdana" w:hAnsi="Verdana" w:cs="Calibri"/>
         </w:rPr>
       </w:pPr>
-      <w:bookmarkStart w:id="22" w:name="_Toc30239399"/>
+      <w:bookmarkStart w:id="23" w:name="_Toc32136009"/>
       <w:r>
         <w:rPr>
           <w:rFonts w:ascii="Verdana" w:hAnsi="Verdana" w:cs="Calibri"/>
         </w:rPr>
         <w:t>Aktywacja poprzez linię poleceń</w:t>
       </w:r>
-      <w:bookmarkEnd w:id="22"/>
+      <w:bookmarkEnd w:id="23"/>
     </w:p>
     <w:p>
       <w:pPr>
@@ -5487,8 +5618,8 @@
         </w:rPr>
         <w:t>.</w:t>
       </w:r>
-      <w:bookmarkStart w:id="23" w:name="_Konfiguracja_1"/>
-      <w:bookmarkEnd w:id="23"/>
+      <w:bookmarkStart w:id="24" w:name="_Konfiguracja_1"/>
+      <w:bookmarkEnd w:id="24"/>
     </w:p>
     <w:p>
       <w:pPr>
@@ -5497,9 +5628,9 @@
           <w:rFonts w:ascii="Verdana" w:hAnsi="Verdana" w:cs="Calibri"/>
         </w:rPr>
       </w:pPr>
-      <w:bookmarkStart w:id="24" w:name="_Konfiguracja_2"/>
-      <w:bookmarkStart w:id="25" w:name="_Toc30239400"/>
-      <w:bookmarkEnd w:id="24"/>
+      <w:bookmarkStart w:id="25" w:name="_Konfiguracja_2"/>
+      <w:bookmarkStart w:id="26" w:name="_Toc32136010"/>
+      <w:bookmarkEnd w:id="25"/>
       <w:r>
         <w:rPr>
           <w:rFonts w:ascii="Verdana" w:hAnsi="Verdana" w:cs="Calibri"/>
@@ -5507,7 +5638,7 @@
         <w:lastRenderedPageBreak/>
         <w:t>Konfiguracja</w:t>
       </w:r>
-      <w:bookmarkEnd w:id="25"/>
+      <w:bookmarkEnd w:id="26"/>
     </w:p>
     <w:p>
       <w:pPr>
@@ -5620,16 +5751,16 @@
           <w:rFonts w:ascii="Verdana" w:hAnsi="Verdana" w:cs="Calibri"/>
         </w:rPr>
       </w:pPr>
-      <w:bookmarkStart w:id="26" w:name="_Podstawowa_konfiguracja_modułu"/>
-      <w:bookmarkStart w:id="27" w:name="_Toc30239401"/>
-      <w:bookmarkEnd w:id="26"/>
+      <w:bookmarkStart w:id="27" w:name="_Podstawowa_konfiguracja_modułu"/>
+      <w:bookmarkStart w:id="28" w:name="_Toc32136011"/>
+      <w:bookmarkEnd w:id="27"/>
       <w:r>
         <w:rPr>
           <w:rFonts w:ascii="Verdana" w:hAnsi="Verdana" w:cs="Calibri"/>
         </w:rPr>
         <w:t>Podstawowa konfiguracja modułu</w:t>
       </w:r>
-      <w:bookmarkEnd w:id="27"/>
+      <w:bookmarkEnd w:id="28"/>
     </w:p>
     <w:p>
       <w:pPr>
@@ -5929,14 +6060,14 @@
           <w:b/>
         </w:rPr>
       </w:pPr>
-      <w:bookmarkStart w:id="28" w:name="_Toc30239402"/>
+      <w:bookmarkStart w:id="29" w:name="_Toc32136012"/>
       <w:r>
         <w:rPr>
           <w:rFonts w:ascii="Verdana" w:hAnsi="Verdana" w:cs="Calibri"/>
         </w:rPr>
         <w:t>Kanały płatności</w:t>
       </w:r>
-      <w:bookmarkEnd w:id="28"/>
+      <w:bookmarkEnd w:id="29"/>
     </w:p>
     <w:p>
       <w:pPr>
@@ -6034,14 +6165,14 @@
           <w:rFonts w:ascii="Verdana" w:hAnsi="Verdana" w:cs="Calibri"/>
         </w:rPr>
       </w:pPr>
-      <w:bookmarkStart w:id="29" w:name="_Toc30239403"/>
+      <w:bookmarkStart w:id="30" w:name="_Toc32136013"/>
       <w:r>
         <w:rPr>
           <w:rFonts w:ascii="Verdana" w:hAnsi="Verdana" w:cs="Calibri"/>
         </w:rPr>
         <w:t>Odświeżenie listy kanałów płatności</w:t>
       </w:r>
-      <w:bookmarkEnd w:id="29"/>
+      <w:bookmarkEnd w:id="30"/>
     </w:p>
     <w:p>
       <w:pPr>
@@ -6150,14 +6281,14 @@
           <w:b/>
         </w:rPr>
       </w:pPr>
-      <w:bookmarkStart w:id="30" w:name="_Toc30239404"/>
+      <w:bookmarkStart w:id="31" w:name="_Toc32136014"/>
       <w:r>
         <w:rPr>
           <w:rFonts w:ascii="Verdana" w:hAnsi="Verdana" w:cs="Calibri"/>
         </w:rPr>
         <w:t>Edycja kanałów płatności</w:t>
       </w:r>
-      <w:bookmarkEnd w:id="30"/>
+      <w:bookmarkEnd w:id="31"/>
       <w:r>
         <w:rPr>
           <w:rFonts w:ascii="Verdana" w:hAnsi="Verdana" w:cs="Calibri"/>
@@ -6655,8 +6786,8 @@
           <w:rFonts w:ascii="Verdana" w:hAnsi="Verdana" w:cs="Calibri"/>
         </w:rPr>
       </w:pPr>
-      <w:bookmarkStart w:id="31" w:name="OLE_LINK1"/>
-      <w:bookmarkStart w:id="32" w:name="OLE_LINK2"/>
+      <w:bookmarkStart w:id="32" w:name="OLE_LINK1"/>
+      <w:bookmarkStart w:id="33" w:name="OLE_LINK2"/>
       <w:r>
         <w:rPr>
           <w:rFonts w:ascii="Verdana" w:hAnsi="Verdana" w:cs="Calibri"/>
@@ -6664,8 +6795,8 @@
         </w:rPr>
         <w:t>Traktuj jako oddzielną metodę płatności [Is separated method]</w:t>
       </w:r>
-      <w:bookmarkEnd w:id="31"/>
       <w:bookmarkEnd w:id="32"/>
+      <w:bookmarkEnd w:id="33"/>
       <w:r>
         <w:rPr>
           <w:rFonts w:ascii="Verdana" w:hAnsi="Verdana" w:cs="Calibri"/>
@@ -7017,16 +7148,16 @@
           <w:rFonts w:ascii="Verdana" w:hAnsi="Verdana"/>
         </w:rPr>
       </w:pPr>
-      <w:bookmarkStart w:id="33" w:name="_Odświeżenie_pamięci_podręcznej"/>
-      <w:bookmarkStart w:id="34" w:name="_Toc30239405"/>
-      <w:bookmarkEnd w:id="33"/>
+      <w:bookmarkStart w:id="34" w:name="_Odświeżenie_pamięci_podręcznej"/>
+      <w:bookmarkStart w:id="35" w:name="_Toc32136015"/>
+      <w:bookmarkEnd w:id="34"/>
       <w:r>
         <w:rPr>
           <w:rFonts w:ascii="Verdana" w:hAnsi="Verdana"/>
         </w:rPr>
         <w:t>Odświeżenie pamięci podręcznej (cache)</w:t>
       </w:r>
-      <w:bookmarkEnd w:id="34"/>
+      <w:bookmarkEnd w:id="35"/>
     </w:p>
     <w:p>
       <w:pPr>
@@ -7282,14 +7413,14 @@
           <w:rFonts w:ascii="Verdana" w:hAnsi="Verdana" w:cs="Calibri"/>
         </w:rPr>
       </w:pPr>
-      <w:bookmarkStart w:id="35" w:name="_Toc30239406"/>
+      <w:bookmarkStart w:id="36" w:name="_Toc32136016"/>
       <w:r>
         <w:rPr>
           <w:rFonts w:ascii="Verdana" w:hAnsi="Verdana" w:cs="Calibri"/>
         </w:rPr>
         <w:t>Zwroty</w:t>
       </w:r>
-      <w:bookmarkEnd w:id="35"/>
+      <w:bookmarkEnd w:id="36"/>
     </w:p>
     <w:p>
       <w:pPr>
@@ -7311,14 +7442,14 @@
           <w:rFonts w:ascii="Verdana" w:hAnsi="Verdana" w:cs="Calibri"/>
         </w:rPr>
       </w:pPr>
-      <w:bookmarkStart w:id="36" w:name="_Toc30239407"/>
+      <w:bookmarkStart w:id="37" w:name="_Toc32136017"/>
       <w:r>
         <w:rPr>
           <w:rFonts w:ascii="Verdana" w:hAnsi="Verdana" w:cs="Calibri"/>
         </w:rPr>
         <w:t>Płatność w iframe</w:t>
       </w:r>
-      <w:bookmarkEnd w:id="36"/>
+      <w:bookmarkEnd w:id="37"/>
     </w:p>
     <w:p>
       <w:pPr>
@@ -7418,14 +7549,14 @@
           <w:rFonts w:ascii="Verdana" w:hAnsi="Verdana" w:cs="Calibri"/>
         </w:rPr>
       </w:pPr>
-      <w:bookmarkStart w:id="37" w:name="_Toc30239408"/>
+      <w:bookmarkStart w:id="38" w:name="_Toc32136018"/>
       <w:r>
         <w:rPr>
           <w:rFonts w:ascii="Verdana" w:hAnsi="Verdana" w:cs="Calibri"/>
         </w:rPr>
         <w:t>Aktywacja</w:t>
       </w:r>
-      <w:bookmarkEnd w:id="37"/>
+      <w:bookmarkEnd w:id="38"/>
     </w:p>
     <w:p>
       <w:pPr>
@@ -7521,8 +7652,8 @@
           <w:rFonts w:ascii="Verdana" w:hAnsi="Verdana" w:cs="Calibri"/>
         </w:rPr>
       </w:pPr>
-      <w:bookmarkStart w:id="38" w:name="OLE_LINK3"/>
-      <w:bookmarkStart w:id="39" w:name="OLE_LINK4"/>
+      <w:bookmarkStart w:id="39" w:name="OLE_LINK3"/>
+      <w:bookmarkStart w:id="40" w:name="OLE_LINK4"/>
       <w:r>
         <w:rPr>
           <w:rFonts w:ascii="Verdana" w:hAnsi="Verdana" w:cs="Calibri"/>
@@ -7582,10 +7713,10 @@
           <w:rFonts w:ascii="Verdana" w:hAnsi="Verdana" w:cs="Calibri"/>
         </w:rPr>
       </w:pPr>
-      <w:bookmarkStart w:id="40" w:name="OLE_LINK5"/>
-      <w:bookmarkStart w:id="41" w:name="OLE_LINK6"/>
-      <w:bookmarkEnd w:id="38"/>
+      <w:bookmarkStart w:id="41" w:name="OLE_LINK5"/>
+      <w:bookmarkStart w:id="42" w:name="OLE_LINK6"/>
       <w:bookmarkEnd w:id="39"/>
+      <w:bookmarkEnd w:id="40"/>
       <w:r>
         <w:rPr>
           <w:rFonts w:ascii="Verdana" w:hAnsi="Verdana" w:cs="Calibri"/>
@@ -7633,8 +7764,8 @@
         <w:t>.</w:t>
       </w:r>
     </w:p>
-    <w:bookmarkEnd w:id="40"/>
     <w:bookmarkEnd w:id="41"/>
+    <w:bookmarkEnd w:id="42"/>
     <w:p>
       <w:pPr>
         <w:rPr>
@@ -7658,7 +7789,7 @@
           <w:rFonts w:ascii="Verdana" w:hAnsi="Verdana" w:cs="Calibri"/>
         </w:rPr>
       </w:pPr>
-      <w:bookmarkStart w:id="42" w:name="_Toc30239409"/>
+      <w:bookmarkStart w:id="43" w:name="_Toc32136019"/>
       <w:r>
         <w:rPr>
           <w:rFonts w:ascii="Verdana" w:hAnsi="Verdana" w:cs="Calibri"/>
@@ -7666,7 +7797,7 @@
         <w:lastRenderedPageBreak/>
         <w:t>BLIK 0</w:t>
       </w:r>
-      <w:bookmarkEnd w:id="42"/>
+      <w:bookmarkEnd w:id="43"/>
     </w:p>
     <w:p>
       <w:pPr>
@@ -7766,14 +7897,14 @@
           <w:rFonts w:ascii="Verdana" w:hAnsi="Verdana"/>
         </w:rPr>
       </w:pPr>
-      <w:bookmarkStart w:id="43" w:name="_Toc30239410"/>
+      <w:bookmarkStart w:id="44" w:name="_Toc32136020"/>
       <w:r>
         <w:rPr>
           <w:rFonts w:ascii="Verdana" w:hAnsi="Verdana"/>
         </w:rPr>
         <w:t>Aktywacja</w:t>
       </w:r>
-      <w:bookmarkEnd w:id="43"/>
+      <w:bookmarkEnd w:id="44"/>
     </w:p>
     <w:p>
       <w:pPr>
@@ -7922,9 +8053,9 @@
           <w:rFonts w:ascii="Verdana" w:hAnsi="Verdana" w:cs="Calibri"/>
         </w:rPr>
       </w:pPr>
-      <w:bookmarkStart w:id="44" w:name="_Google_Pay"/>
-      <w:bookmarkStart w:id="45" w:name="_Toc30239411"/>
-      <w:bookmarkEnd w:id="44"/>
+      <w:bookmarkStart w:id="45" w:name="_Google_Pay"/>
+      <w:bookmarkStart w:id="46" w:name="_Toc32136021"/>
+      <w:bookmarkEnd w:id="45"/>
       <w:r>
         <w:rPr>
           <w:rFonts w:ascii="Verdana" w:hAnsi="Verdana" w:cs="Calibri"/>
@@ -7932,7 +8063,7 @@
         <w:lastRenderedPageBreak/>
         <w:t>Google Pay</w:t>
       </w:r>
-      <w:bookmarkEnd w:id="45"/>
+      <w:bookmarkEnd w:id="46"/>
     </w:p>
     <w:p>
       <w:pPr>
@@ -8031,14 +8162,14 @@
           <w:rFonts w:ascii="Verdana" w:hAnsi="Verdana"/>
         </w:rPr>
       </w:pPr>
-      <w:bookmarkStart w:id="46" w:name="_Toc30239412"/>
+      <w:bookmarkStart w:id="47" w:name="_Toc32136022"/>
       <w:r>
         <w:rPr>
           <w:rFonts w:ascii="Verdana" w:hAnsi="Verdana"/>
         </w:rPr>
         <w:t>Aktywacja</w:t>
       </w:r>
-      <w:bookmarkEnd w:id="46"/>
+      <w:bookmarkEnd w:id="47"/>
     </w:p>
     <w:p>
       <w:pPr>
@@ -8093,9 +8224,9 @@
           <w:rFonts w:ascii="Verdana" w:hAnsi="Verdana" w:cs="Calibri"/>
         </w:rPr>
       </w:pPr>
-      <w:bookmarkStart w:id="47" w:name="_Płatności_automatyczne"/>
-      <w:bookmarkStart w:id="48" w:name="_Toc30239413"/>
-      <w:bookmarkEnd w:id="47"/>
+      <w:bookmarkStart w:id="48" w:name="_Płatności_automatyczne"/>
+      <w:bookmarkStart w:id="49" w:name="_Toc32136023"/>
+      <w:bookmarkEnd w:id="48"/>
       <w:r>
         <w:rPr>
           <w:rFonts w:ascii="Verdana" w:hAnsi="Verdana" w:cs="Calibri"/>
@@ -8103,7 +8234,7 @@
         <w:lastRenderedPageBreak/>
         <w:t>Płatności automatyczne</w:t>
       </w:r>
-      <w:bookmarkEnd w:id="48"/>
+      <w:bookmarkEnd w:id="49"/>
     </w:p>
     <w:p>
       <w:pPr>
@@ -8215,14 +8346,14 @@
           <w:rFonts w:ascii="Verdana" w:hAnsi="Verdana"/>
         </w:rPr>
       </w:pPr>
-      <w:bookmarkStart w:id="49" w:name="_Toc30239414"/>
+      <w:bookmarkStart w:id="50" w:name="_Toc32136024"/>
       <w:r>
         <w:rPr>
           <w:rFonts w:ascii="Verdana" w:hAnsi="Verdana"/>
         </w:rPr>
         <w:t>Aktywacja</w:t>
       </w:r>
-      <w:bookmarkEnd w:id="49"/>
+      <w:bookmarkEnd w:id="50"/>
     </w:p>
     <w:p>
       <w:pPr>
@@ -8425,14 +8556,14 @@
           <w:rFonts w:ascii="Verdana" w:hAnsi="Verdana"/>
         </w:rPr>
       </w:pPr>
-      <w:bookmarkStart w:id="50" w:name="_Toc30239415"/>
+      <w:bookmarkStart w:id="51" w:name="_Toc32136025"/>
       <w:r>
         <w:rPr>
           <w:rFonts w:ascii="Verdana" w:hAnsi="Verdana"/>
         </w:rPr>
         <w:t>Zarządzanie kartami</w:t>
       </w:r>
-      <w:bookmarkEnd w:id="50"/>
+      <w:bookmarkEnd w:id="51"/>
     </w:p>
     <w:p>
       <w:pPr>
@@ -8674,7 +8805,7 @@
           <w:rFonts w:ascii="Verdana" w:hAnsi="Verdana" w:cs="Calibri"/>
         </w:rPr>
       </w:pPr>
-      <w:bookmarkStart w:id="51" w:name="_Toc30239416"/>
+      <w:bookmarkStart w:id="52" w:name="_Toc32136026"/>
       <w:r>
         <w:rPr>
           <w:rFonts w:ascii="Verdana" w:hAnsi="Verdana" w:cs="Calibri"/>
@@ -8687,7 +8818,7 @@
         </w:rPr>
         <w:t xml:space="preserve"> modułu</w:t>
       </w:r>
-      <w:bookmarkEnd w:id="51"/>
+      <w:bookmarkEnd w:id="52"/>
     </w:p>
     <w:p>
       <w:pPr>
@@ -8865,7 +8996,7 @@
           <w:rFonts w:ascii="Verdana" w:hAnsi="Verdana" w:cs="Calibri"/>
         </w:rPr>
       </w:pPr>
-      <w:bookmarkStart w:id="52" w:name="_Toc30239417"/>
+      <w:bookmarkStart w:id="53" w:name="_Toc32136027"/>
       <w:r>
         <w:rPr>
           <w:rFonts w:ascii="Verdana" w:hAnsi="Verdana" w:cs="Calibri"/>
@@ -8878,7 +9009,7 @@
         </w:rPr>
         <w:t xml:space="preserve"> modułu</w:t>
       </w:r>
-      <w:bookmarkEnd w:id="52"/>
+      <w:bookmarkEnd w:id="53"/>
     </w:p>
     <w:p>
       <w:pPr>
@@ -8887,14 +9018,14 @@
           <w:rFonts w:ascii="Verdana" w:hAnsi="Verdana" w:cs="Calibri"/>
         </w:rPr>
       </w:pPr>
-      <w:bookmarkStart w:id="53" w:name="_Toc30239418"/>
+      <w:bookmarkStart w:id="54" w:name="_Toc32136028"/>
       <w:r>
         <w:rPr>
           <w:rFonts w:ascii="Verdana" w:hAnsi="Verdana" w:cs="Calibri"/>
         </w:rPr>
         <w:t>Za pomocą Web Setup Wizard</w:t>
       </w:r>
-      <w:bookmarkEnd w:id="53"/>
+      <w:bookmarkEnd w:id="54"/>
     </w:p>
     <w:p>
       <w:pPr>
@@ -8907,8 +9038,8 @@
           <w:rFonts w:ascii="Verdana" w:hAnsi="Verdana" w:cs="Calibri"/>
         </w:rPr>
       </w:pPr>
-      <w:bookmarkStart w:id="54" w:name="_W_przypadku_instalacji"/>
-      <w:bookmarkEnd w:id="54"/>
+      <w:bookmarkStart w:id="55" w:name="_W_przypadku_instalacji"/>
+      <w:bookmarkEnd w:id="55"/>
       <w:r>
         <w:rPr>
           <w:rFonts w:ascii="Verdana" w:hAnsi="Verdana" w:cs="Calibri"/>
@@ -9512,14 +9643,14 @@
           <w:rFonts w:ascii="Verdana" w:hAnsi="Verdana" w:cs="Calibri"/>
         </w:rPr>
       </w:pPr>
-      <w:bookmarkStart w:id="55" w:name="_Toc30239419"/>
+      <w:bookmarkStart w:id="56" w:name="_Toc32136029"/>
       <w:r>
         <w:rPr>
           <w:rFonts w:ascii="Verdana" w:hAnsi="Verdana" w:cs="Calibri"/>
         </w:rPr>
         <w:t>Poprzez linię poleceń</w:t>
       </w:r>
-      <w:bookmarkEnd w:id="55"/>
+      <w:bookmarkEnd w:id="56"/>
     </w:p>
     <w:p>
       <w:pPr>
@@ -9634,14 +9765,14 @@
         </w:rPr>
         <w:t xml:space="preserve"> </w:t>
       </w:r>
-      <w:bookmarkStart w:id="56" w:name="_Toc30239420"/>
+      <w:bookmarkStart w:id="57" w:name="_Toc32136030"/>
       <w:r>
         <w:rPr>
           <w:rFonts w:ascii="Verdana" w:hAnsi="Verdana" w:cs="Calibri"/>
         </w:rPr>
         <w:t>(opcjonalnie) Czyszczenie plików oraz bazy danych</w:t>
       </w:r>
-      <w:bookmarkEnd w:id="56"/>
+      <w:bookmarkEnd w:id="57"/>
     </w:p>
     <w:p>
       <w:pPr>
@@ -13443,7 +13574,7 @@
 </file>
 
 <file path=customXml/itemProps1.xml><?xml version="1.0" encoding="utf-8"?>
-<ds:datastoreItem xmlns:ds="http://schemas.openxmlformats.org/officeDocument/2006/customXml" ds:itemID="{92192FF7-02EA-4549-90B4-C1C9F2028EE1}">
+<ds:datastoreItem xmlns:ds="http://schemas.openxmlformats.org/officeDocument/2006/customXml" ds:itemID="{B61A8C99-7BA3-B741-AA9A-20DE633E5D6F}">
   <ds:schemaRefs>
     <ds:schemaRef ds:uri="http://schemas.openxmlformats.org/officeDocument/2006/bibliography"/>
   </ds:schemaRefs>

</xml_diff>

<commit_message>
#33 merge, update image and update manual
</commit_message>
<xml_diff>
--- a/Instrukcja użytkownika.docx
+++ b/Instrukcja użytkownika.docx
@@ -2756,23 +2756,7 @@
             <w:rFonts w:ascii="Verdana" w:hAnsi="Verdana" w:cs="Calibri"/>
             <w:noProof/>
           </w:rPr>
-          <w:t>Zwr</w:t>
-        </w:r>
-        <w:r>
-          <w:rPr>
-            <w:rStyle w:val="Hipercze"/>
-            <w:rFonts w:ascii="Verdana" w:hAnsi="Verdana" w:cs="Calibri"/>
-            <w:noProof/>
-          </w:rPr>
-          <w:t>o</w:t>
-        </w:r>
-        <w:r>
-          <w:rPr>
-            <w:rStyle w:val="Hipercze"/>
-            <w:rFonts w:ascii="Verdana" w:hAnsi="Verdana" w:cs="Calibri"/>
-            <w:noProof/>
-          </w:rPr>
-          <w:t>ty</w:t>
+          <w:t>Zwroty</w:t>
         </w:r>
         <w:r>
           <w:rPr>
@@ -4371,13 +4355,7 @@
         <w:rPr>
           <w:rFonts w:ascii="Verdana" w:hAnsi="Verdana"/>
         </w:rPr>
-        <w:t>8.</w:t>
-      </w:r>
-      <w:r>
-        <w:rPr>
-          <w:rFonts w:ascii="Verdana" w:hAnsi="Verdana"/>
-        </w:rPr>
-        <w:t>2</w:t>
+        <w:t>8.2</w:t>
       </w:r>
       <w:bookmarkEnd w:id="5"/>
     </w:p>
@@ -4425,28 +4403,6 @@
     </w:p>
     <w:p>
       <w:pPr>
-        <w:pStyle w:val="Nagwek2"/>
-        <w:rPr>
-          <w:rFonts w:ascii="Verdana" w:hAnsi="Verdana"/>
-        </w:rPr>
-      </w:pPr>
-      <w:bookmarkStart w:id="6" w:name="_Toc35177659"/>
-      <w:r>
-        <w:rPr>
-          <w:rFonts w:ascii="Verdana" w:hAnsi="Verdana"/>
-        </w:rPr>
-        <w:t>Wersja 2.</w:t>
-      </w:r>
-      <w:r>
-        <w:rPr>
-          <w:rFonts w:ascii="Verdana" w:hAnsi="Verdana"/>
-        </w:rPr>
-        <w:t>8.1</w:t>
-      </w:r>
-      <w:bookmarkEnd w:id="6"/>
-    </w:p>
-    <w:p>
-      <w:pPr>
         <w:pStyle w:val="Akapitzlist"/>
         <w:numPr>
           <w:ilvl w:val="0"/>
@@ -4456,11 +4412,12 @@
           <w:rFonts w:ascii="Verdana" w:hAnsi="Verdana"/>
         </w:rPr>
       </w:pPr>
-      <w:r>
-        <w:rPr>
-          <w:rFonts w:ascii="Verdana" w:hAnsi="Verdana"/>
-        </w:rPr>
-        <w:t>Dostosowanie wersji do Magento Marketplace.</w:t>
+      <w:bookmarkStart w:id="6" w:name="_GoBack"/>
+      <w:r>
+        <w:rPr>
+          <w:rFonts w:ascii="Verdana" w:hAnsi="Verdana"/>
+        </w:rPr>
+        <w:t>Zmiany na stronie powrotu z płatności.</w:t>
       </w:r>
     </w:p>
     <w:p>
@@ -4470,7 +4427,8 @@
           <w:rFonts w:ascii="Verdana" w:hAnsi="Verdana"/>
         </w:rPr>
       </w:pPr>
-      <w:bookmarkStart w:id="7" w:name="_Toc35177660"/>
+      <w:bookmarkStart w:id="7" w:name="_Toc35177659"/>
+      <w:bookmarkEnd w:id="6"/>
       <w:r>
         <w:rPr>
           <w:rFonts w:ascii="Verdana" w:hAnsi="Verdana"/>
@@ -4481,7 +4439,7 @@
         <w:rPr>
           <w:rFonts w:ascii="Verdana" w:hAnsi="Verdana"/>
         </w:rPr>
-        <w:t>8.0</w:t>
+        <w:t>8.1</w:t>
       </w:r>
       <w:bookmarkEnd w:id="7"/>
     </w:p>
@@ -4510,18 +4468,18 @@
           <w:rFonts w:ascii="Verdana" w:hAnsi="Verdana"/>
         </w:rPr>
       </w:pPr>
-      <w:bookmarkStart w:id="8" w:name="_Toc35177661"/>
-      <w:r>
-        <w:rPr>
-          <w:rFonts w:ascii="Verdana" w:hAnsi="Verdana"/>
-        </w:rPr>
-        <w:t>Wersja 2.7.</w:t>
-      </w:r>
-      <w:r>
-        <w:rPr>
-          <w:rFonts w:ascii="Verdana" w:hAnsi="Verdana"/>
-        </w:rPr>
-        <w:t>7</w:t>
+      <w:bookmarkStart w:id="8" w:name="_Toc35177660"/>
+      <w:r>
+        <w:rPr>
+          <w:rFonts w:ascii="Verdana" w:hAnsi="Verdana"/>
+        </w:rPr>
+        <w:t>Wersja 2.</w:t>
+      </w:r>
+      <w:r>
+        <w:rPr>
+          <w:rFonts w:ascii="Verdana" w:hAnsi="Verdana"/>
+        </w:rPr>
+        <w:t>8.0</w:t>
       </w:r>
       <w:bookmarkEnd w:id="8"/>
     </w:p>
@@ -4540,7 +4498,7 @@
         <w:rPr>
           <w:rFonts w:ascii="Verdana" w:hAnsi="Verdana"/>
         </w:rPr>
-        <w:t>Poprawiono błąd, który czasem powodował niewyświetlenie okna BLIK 0 po wpisaniu kodu.</w:t>
+        <w:t>Dostosowanie wersji do Magento Marketplace.</w:t>
       </w:r>
     </w:p>
     <w:p>
@@ -4550,7 +4508,7 @@
           <w:rFonts w:ascii="Verdana" w:hAnsi="Verdana"/>
         </w:rPr>
       </w:pPr>
-      <w:bookmarkStart w:id="9" w:name="_Toc35177662"/>
+      <w:bookmarkStart w:id="9" w:name="_Toc35177661"/>
       <w:r>
         <w:rPr>
           <w:rFonts w:ascii="Verdana" w:hAnsi="Verdana"/>
@@ -4561,7 +4519,7 @@
         <w:rPr>
           <w:rFonts w:ascii="Verdana" w:hAnsi="Verdana"/>
         </w:rPr>
-        <w:t>6</w:t>
+        <w:t>7</w:t>
       </w:r>
       <w:bookmarkEnd w:id="9"/>
     </w:p>
@@ -4580,7 +4538,7 @@
         <w:rPr>
           <w:rFonts w:ascii="Verdana" w:hAnsi="Verdana"/>
         </w:rPr>
-        <w:t>Dodano obsługę waluty CZK.</w:t>
+        <w:t>Poprawiono błąd, który czasem powodował niewyświetlenie okna BLIK 0 po wpisaniu kodu.</w:t>
       </w:r>
     </w:p>
     <w:p>
@@ -4590,19 +4548,18 @@
           <w:rFonts w:ascii="Verdana" w:hAnsi="Verdana"/>
         </w:rPr>
       </w:pPr>
-      <w:bookmarkStart w:id="10" w:name="_Toc35177663"/>
-      <w:r>
-        <w:rPr>
-          <w:rFonts w:ascii="Verdana" w:hAnsi="Verdana"/>
-        </w:rPr>
-        <w:lastRenderedPageBreak/>
+      <w:bookmarkStart w:id="10" w:name="_Toc35177662"/>
+      <w:r>
+        <w:rPr>
+          <w:rFonts w:ascii="Verdana" w:hAnsi="Verdana"/>
+        </w:rPr>
         <w:t>Wersja 2.7.</w:t>
       </w:r>
       <w:r>
         <w:rPr>
           <w:rFonts w:ascii="Verdana" w:hAnsi="Verdana"/>
         </w:rPr>
-        <w:t>5</w:t>
+        <w:t>6</w:t>
       </w:r>
       <w:bookmarkEnd w:id="10"/>
     </w:p>
@@ -4621,7 +4578,7 @@
         <w:rPr>
           <w:rFonts w:ascii="Verdana" w:hAnsi="Verdana"/>
         </w:rPr>
-        <w:t>Wyświetlanie wszystkich dostępnych statusów w konfiguracji modułu.</w:t>
+        <w:t>Dodano obsługę waluty CZK.</w:t>
       </w:r>
     </w:p>
     <w:p>
@@ -4631,18 +4588,19 @@
           <w:rFonts w:ascii="Verdana" w:hAnsi="Verdana"/>
         </w:rPr>
       </w:pPr>
-      <w:bookmarkStart w:id="11" w:name="_Toc35177664"/>
-      <w:r>
-        <w:rPr>
-          <w:rFonts w:ascii="Verdana" w:hAnsi="Verdana"/>
-        </w:rPr>
+      <w:bookmarkStart w:id="11" w:name="_Toc35177663"/>
+      <w:r>
+        <w:rPr>
+          <w:rFonts w:ascii="Verdana" w:hAnsi="Verdana"/>
+        </w:rPr>
+        <w:lastRenderedPageBreak/>
         <w:t>Wersja 2.7.</w:t>
       </w:r>
       <w:r>
         <w:rPr>
           <w:rFonts w:ascii="Verdana" w:hAnsi="Verdana"/>
         </w:rPr>
-        <w:t>4</w:t>
+        <w:t>5</w:t>
       </w:r>
       <w:bookmarkEnd w:id="11"/>
     </w:p>
@@ -4661,46 +4619,30 @@
         <w:rPr>
           <w:rFonts w:ascii="Verdana" w:hAnsi="Verdana"/>
         </w:rPr>
-        <w:t xml:space="preserve">Dostosowanie do Google </w:t>
-      </w:r>
-      <w:proofErr w:type="spellStart"/>
-      <w:r>
-        <w:rPr>
-          <w:rFonts w:ascii="Verdana" w:hAnsi="Verdana"/>
-        </w:rPr>
-        <w:t>Pay</w:t>
-      </w:r>
-      <w:proofErr w:type="spellEnd"/>
-      <w:r>
-        <w:rPr>
-          <w:rFonts w:ascii="Verdana" w:hAnsi="Verdana"/>
-        </w:rPr>
-        <w:t xml:space="preserve"> </w:t>
-      </w:r>
-      <w:r>
-        <w:rPr>
-          <w:rFonts w:ascii="Verdana" w:hAnsi="Verdana"/>
-        </w:rPr>
-        <w:t xml:space="preserve">API </w:t>
-      </w:r>
-      <w:r>
-        <w:rPr>
-          <w:rFonts w:ascii="Verdana" w:hAnsi="Verdana"/>
-        </w:rPr>
-        <w:t>2</w:t>
-      </w:r>
-      <w:r>
-        <w:rPr>
-          <w:rFonts w:ascii="Verdana" w:hAnsi="Verdana"/>
-        </w:rPr>
-        <w:t>.0</w:t>
-      </w:r>
-      <w:r>
-        <w:rPr>
-          <w:rFonts w:ascii="Verdana" w:hAnsi="Verdana"/>
-        </w:rPr>
-        <w:t>.</w:t>
-      </w:r>
+        <w:t>Wyświetlanie wszystkich dostępnych statusów w konfiguracji modułu.</w:t>
+      </w:r>
+    </w:p>
+    <w:p>
+      <w:pPr>
+        <w:pStyle w:val="Nagwek2"/>
+        <w:rPr>
+          <w:rFonts w:ascii="Verdana" w:hAnsi="Verdana"/>
+        </w:rPr>
+      </w:pPr>
+      <w:bookmarkStart w:id="12" w:name="_Toc35177664"/>
+      <w:r>
+        <w:rPr>
+          <w:rFonts w:ascii="Verdana" w:hAnsi="Verdana"/>
+        </w:rPr>
+        <w:t>Wersja 2.7.</w:t>
+      </w:r>
+      <w:r>
+        <w:rPr>
+          <w:rFonts w:ascii="Verdana" w:hAnsi="Verdana"/>
+        </w:rPr>
+        <w:t>4</w:t>
+      </w:r>
+      <w:bookmarkEnd w:id="12"/>
     </w:p>
     <w:p>
       <w:pPr>
@@ -4717,7 +4659,7 @@
         <w:rPr>
           <w:rFonts w:ascii="Verdana" w:hAnsi="Verdana"/>
         </w:rPr>
-        <w:t xml:space="preserve">Uproszczenie konfiguracji Google </w:t>
+        <w:t xml:space="preserve">Dostosowanie do Google </w:t>
       </w:r>
       <w:proofErr w:type="spellStart"/>
       <w:r>
@@ -4731,30 +4673,32 @@
         <w:rPr>
           <w:rFonts w:ascii="Verdana" w:hAnsi="Verdana"/>
         </w:rPr>
+        <w:t xml:space="preserve"> </w:t>
+      </w:r>
+      <w:r>
+        <w:rPr>
+          <w:rFonts w:ascii="Verdana" w:hAnsi="Verdana"/>
+        </w:rPr>
+        <w:t xml:space="preserve">API </w:t>
+      </w:r>
+      <w:r>
+        <w:rPr>
+          <w:rFonts w:ascii="Verdana" w:hAnsi="Verdana"/>
+        </w:rPr>
+        <w:t>2</w:t>
+      </w:r>
+      <w:r>
+        <w:rPr>
+          <w:rFonts w:ascii="Verdana" w:hAnsi="Verdana"/>
+        </w:rPr>
+        <w:t>.0</w:t>
+      </w:r>
+      <w:r>
+        <w:rPr>
+          <w:rFonts w:ascii="Verdana" w:hAnsi="Verdana"/>
+        </w:rPr>
         <w:t>.</w:t>
       </w:r>
-    </w:p>
-    <w:p>
-      <w:pPr>
-        <w:pStyle w:val="Nagwek2"/>
-        <w:rPr>
-          <w:rFonts w:ascii="Verdana" w:hAnsi="Verdana"/>
-        </w:rPr>
-      </w:pPr>
-      <w:bookmarkStart w:id="12" w:name="_Toc35177665"/>
-      <w:r>
-        <w:rPr>
-          <w:rFonts w:ascii="Verdana" w:hAnsi="Verdana"/>
-        </w:rPr>
-        <w:t>Wersja 2.7.</w:t>
-      </w:r>
-      <w:r>
-        <w:rPr>
-          <w:rFonts w:ascii="Verdana" w:hAnsi="Verdana"/>
-        </w:rPr>
-        <w:t>3</w:t>
-      </w:r>
-      <w:bookmarkEnd w:id="12"/>
     </w:p>
     <w:p>
       <w:pPr>
@@ -4771,14 +4715,44 @@
         <w:rPr>
           <w:rFonts w:ascii="Verdana" w:hAnsi="Verdana"/>
         </w:rPr>
-        <w:t>Zmiany w mechanizmie sortowania</w:t>
-      </w:r>
+        <w:t xml:space="preserve">Uproszczenie konfiguracji Google </w:t>
+      </w:r>
+      <w:proofErr w:type="spellStart"/>
+      <w:r>
+        <w:rPr>
+          <w:rFonts w:ascii="Verdana" w:hAnsi="Verdana"/>
+        </w:rPr>
+        <w:t>Pay</w:t>
+      </w:r>
+      <w:proofErr w:type="spellEnd"/>
       <w:r>
         <w:rPr>
           <w:rFonts w:ascii="Verdana" w:hAnsi="Verdana"/>
         </w:rPr>
         <w:t>.</w:t>
       </w:r>
+    </w:p>
+    <w:p>
+      <w:pPr>
+        <w:pStyle w:val="Nagwek2"/>
+        <w:rPr>
+          <w:rFonts w:ascii="Verdana" w:hAnsi="Verdana"/>
+        </w:rPr>
+      </w:pPr>
+      <w:bookmarkStart w:id="13" w:name="_Toc35177665"/>
+      <w:r>
+        <w:rPr>
+          <w:rFonts w:ascii="Verdana" w:hAnsi="Verdana"/>
+        </w:rPr>
+        <w:t>Wersja 2.7.</w:t>
+      </w:r>
+      <w:r>
+        <w:rPr>
+          <w:rFonts w:ascii="Verdana" w:hAnsi="Verdana"/>
+        </w:rPr>
+        <w:t>3</w:t>
+      </w:r>
+      <w:bookmarkEnd w:id="13"/>
     </w:p>
     <w:p>
       <w:pPr>
@@ -4795,30 +4769,14 @@
         <w:rPr>
           <w:rFonts w:ascii="Verdana" w:hAnsi="Verdana"/>
         </w:rPr>
-        <w:t>Poprawka dot. braku przekierowania na płatność BM.</w:t>
-      </w:r>
-    </w:p>
-    <w:p>
-      <w:pPr>
-        <w:pStyle w:val="Nagwek2"/>
-        <w:rPr>
-          <w:rFonts w:ascii="Verdana" w:hAnsi="Verdana"/>
-        </w:rPr>
-      </w:pPr>
-      <w:bookmarkStart w:id="13" w:name="_Toc35177666"/>
-      <w:r>
-        <w:rPr>
-          <w:rFonts w:ascii="Verdana" w:hAnsi="Verdana"/>
-        </w:rPr>
-        <w:t>Wersja 2.7.</w:t>
-      </w:r>
-      <w:r>
-        <w:rPr>
-          <w:rFonts w:ascii="Verdana" w:hAnsi="Verdana"/>
-        </w:rPr>
-        <w:t>2</w:t>
-      </w:r>
-      <w:bookmarkEnd w:id="13"/>
+        <w:t>Zmiany w mechanizmie sortowania</w:t>
+      </w:r>
+      <w:r>
+        <w:rPr>
+          <w:rFonts w:ascii="Verdana" w:hAnsi="Verdana"/>
+        </w:rPr>
+        <w:t>.</w:t>
+      </w:r>
     </w:p>
     <w:p>
       <w:pPr>
@@ -4835,8 +4793,30 @@
         <w:rPr>
           <w:rFonts w:ascii="Verdana" w:hAnsi="Verdana"/>
         </w:rPr>
-        <w:t>Dostosowano do wymagań Marketplace Magento.</w:t>
-      </w:r>
+        <w:t>Poprawka dot. braku przekierowania na płatność BM.</w:t>
+      </w:r>
+    </w:p>
+    <w:p>
+      <w:pPr>
+        <w:pStyle w:val="Nagwek2"/>
+        <w:rPr>
+          <w:rFonts w:ascii="Verdana" w:hAnsi="Verdana"/>
+        </w:rPr>
+      </w:pPr>
+      <w:bookmarkStart w:id="14" w:name="_Toc35177666"/>
+      <w:r>
+        <w:rPr>
+          <w:rFonts w:ascii="Verdana" w:hAnsi="Verdana"/>
+        </w:rPr>
+        <w:t>Wersja 2.7.</w:t>
+      </w:r>
+      <w:r>
+        <w:rPr>
+          <w:rFonts w:ascii="Verdana" w:hAnsi="Verdana"/>
+        </w:rPr>
+        <w:t>2</w:t>
+      </w:r>
+      <w:bookmarkEnd w:id="14"/>
     </w:p>
     <w:p>
       <w:pPr>
@@ -4847,38 +4827,14 @@
         </w:numPr>
         <w:rPr>
           <w:rFonts w:ascii="Verdana" w:hAnsi="Verdana"/>
-          <w:color w:val="FF0000"/>
-        </w:rPr>
-      </w:pPr>
-      <w:r>
-        <w:rPr>
-          <w:rFonts w:ascii="Verdana" w:hAnsi="Verdana"/>
-          <w:color w:val="FF0000"/>
-        </w:rPr>
-        <w:t>Uwaga, z tą wersją zmieniła się struktura pliku .zip oraz komenda do instalacji i aktualizacji!</w:t>
-      </w:r>
-    </w:p>
-    <w:p>
-      <w:pPr>
-        <w:pStyle w:val="Nagwek2"/>
-        <w:rPr>
-          <w:rFonts w:ascii="Verdana" w:hAnsi="Verdana"/>
-        </w:rPr>
-      </w:pPr>
-      <w:bookmarkStart w:id="14" w:name="_Toc35177667"/>
-      <w:r>
-        <w:rPr>
-          <w:rFonts w:ascii="Verdana" w:hAnsi="Verdana"/>
-        </w:rPr>
-        <w:t>Wersja 2.7.</w:t>
-      </w:r>
-      <w:r>
-        <w:rPr>
-          <w:rFonts w:ascii="Verdana" w:hAnsi="Verdana"/>
-        </w:rPr>
-        <w:t>1</w:t>
-      </w:r>
-      <w:bookmarkEnd w:id="14"/>
+        </w:rPr>
+      </w:pPr>
+      <w:r>
+        <w:rPr>
+          <w:rFonts w:ascii="Verdana" w:hAnsi="Verdana"/>
+        </w:rPr>
+        <w:t>Dostosowano do wymagań Marketplace Magento.</w:t>
+      </w:r>
     </w:p>
     <w:p>
       <w:pPr>
@@ -4889,13 +4845,15 @@
         </w:numPr>
         <w:rPr>
           <w:rFonts w:ascii="Verdana" w:hAnsi="Verdana"/>
-        </w:rPr>
-      </w:pPr>
-      <w:r>
-        <w:rPr>
-          <w:rFonts w:ascii="Verdana" w:hAnsi="Verdana"/>
-        </w:rPr>
-        <w:t>Dodano wsparcie dla Magento 2.3.1</w:t>
+          <w:color w:val="FF0000"/>
+        </w:rPr>
+      </w:pPr>
+      <w:r>
+        <w:rPr>
+          <w:rFonts w:ascii="Verdana" w:hAnsi="Verdana"/>
+          <w:color w:val="FF0000"/>
+        </w:rPr>
+        <w:t>Uwaga, z tą wersją zmieniła się struktura pliku .zip oraz komenda do instalacji i aktualizacji!</w:t>
       </w:r>
     </w:p>
     <w:p>
@@ -4905,12 +4863,18 @@
           <w:rFonts w:ascii="Verdana" w:hAnsi="Verdana"/>
         </w:rPr>
       </w:pPr>
-      <w:bookmarkStart w:id="15" w:name="_Toc35177668"/>
-      <w:r>
-        <w:rPr>
-          <w:rFonts w:ascii="Verdana" w:hAnsi="Verdana"/>
-        </w:rPr>
-        <w:t>Wersja 2.7.0</w:t>
+      <w:bookmarkStart w:id="15" w:name="_Toc35177667"/>
+      <w:r>
+        <w:rPr>
+          <w:rFonts w:ascii="Verdana" w:hAnsi="Verdana"/>
+        </w:rPr>
+        <w:t>Wersja 2.7.</w:t>
+      </w:r>
+      <w:r>
+        <w:rPr>
+          <w:rFonts w:ascii="Verdana" w:hAnsi="Verdana"/>
+        </w:rPr>
+        <w:t>1</w:t>
       </w:r>
       <w:bookmarkEnd w:id="15"/>
     </w:p>
@@ -4929,6 +4893,40 @@
         <w:rPr>
           <w:rFonts w:ascii="Verdana" w:hAnsi="Verdana"/>
         </w:rPr>
+        <w:t>Dodano wsparcie dla Magento 2.3.1</w:t>
+      </w:r>
+    </w:p>
+    <w:p>
+      <w:pPr>
+        <w:pStyle w:val="Nagwek2"/>
+        <w:rPr>
+          <w:rFonts w:ascii="Verdana" w:hAnsi="Verdana"/>
+        </w:rPr>
+      </w:pPr>
+      <w:bookmarkStart w:id="16" w:name="_Toc35177668"/>
+      <w:r>
+        <w:rPr>
+          <w:rFonts w:ascii="Verdana" w:hAnsi="Verdana"/>
+        </w:rPr>
+        <w:t>Wersja 2.7.0</w:t>
+      </w:r>
+      <w:bookmarkEnd w:id="16"/>
+    </w:p>
+    <w:p>
+      <w:pPr>
+        <w:pStyle w:val="Akapitzlist"/>
+        <w:numPr>
+          <w:ilvl w:val="0"/>
+          <w:numId w:val="19"/>
+        </w:numPr>
+        <w:rPr>
+          <w:rFonts w:ascii="Verdana" w:hAnsi="Verdana"/>
+        </w:rPr>
+      </w:pPr>
+      <w:r>
+        <w:rPr>
+          <w:rFonts w:ascii="Verdana" w:hAnsi="Verdana"/>
+        </w:rPr>
         <w:t xml:space="preserve">Dodano </w:t>
       </w:r>
       <w:hyperlink w:anchor="_Płatności_automatyczne" w:history="1">
@@ -4948,14 +4946,14 @@
           <w:rFonts w:ascii="Verdana" w:hAnsi="Verdana" w:cs="Calibri"/>
         </w:rPr>
       </w:pPr>
-      <w:bookmarkStart w:id="16" w:name="_Toc35177669"/>
+      <w:bookmarkStart w:id="17" w:name="_Toc35177669"/>
       <w:r>
         <w:rPr>
           <w:rFonts w:ascii="Verdana" w:hAnsi="Verdana" w:cs="Calibri"/>
         </w:rPr>
         <w:t>Wersja 2.6.0</w:t>
       </w:r>
-      <w:bookmarkEnd w:id="16"/>
+      <w:bookmarkEnd w:id="17"/>
     </w:p>
     <w:p>
       <w:pPr>
@@ -5030,14 +5028,14 @@
           <w:rFonts w:ascii="Verdana" w:hAnsi="Verdana"/>
         </w:rPr>
       </w:pPr>
-      <w:bookmarkStart w:id="17" w:name="_Toc35177670"/>
+      <w:bookmarkStart w:id="18" w:name="_Toc35177670"/>
       <w:r>
         <w:rPr>
           <w:rFonts w:ascii="Verdana" w:hAnsi="Verdana"/>
         </w:rPr>
         <w:t>Wersja 2.4.0</w:t>
       </w:r>
-      <w:bookmarkEnd w:id="17"/>
+      <w:bookmarkEnd w:id="18"/>
     </w:p>
     <w:p>
       <w:pPr>
@@ -5064,14 +5062,14 @@
           <w:rFonts w:ascii="Verdana" w:hAnsi="Verdana"/>
         </w:rPr>
       </w:pPr>
-      <w:bookmarkStart w:id="18" w:name="_Toc35177671"/>
+      <w:bookmarkStart w:id="19" w:name="_Toc35177671"/>
       <w:r>
         <w:rPr>
           <w:rFonts w:ascii="Verdana" w:hAnsi="Verdana"/>
         </w:rPr>
         <w:t>Wersja 2.3.0</w:t>
       </w:r>
-      <w:bookmarkEnd w:id="18"/>
+      <w:bookmarkEnd w:id="19"/>
     </w:p>
     <w:p>
       <w:pPr>
@@ -5098,14 +5096,14 @@
           <w:rFonts w:ascii="Verdana" w:hAnsi="Verdana" w:cs="Calibri"/>
         </w:rPr>
       </w:pPr>
-      <w:bookmarkStart w:id="19" w:name="_Toc35177672"/>
+      <w:bookmarkStart w:id="20" w:name="_Toc35177672"/>
       <w:r>
         <w:rPr>
           <w:rFonts w:ascii="Verdana" w:hAnsi="Verdana" w:cs="Calibri"/>
         </w:rPr>
         <w:t>Instalacja</w:t>
       </w:r>
-      <w:bookmarkEnd w:id="19"/>
+      <w:bookmarkEnd w:id="20"/>
     </w:p>
     <w:p>
       <w:pPr>
@@ -5346,13 +5344,13 @@
           <w:rFonts w:ascii="Verdana" w:hAnsi="Verdana" w:cs="Calibri"/>
         </w:rPr>
       </w:pPr>
-      <w:bookmarkStart w:id="20" w:name="_Instalacja_modułu_z"/>
-      <w:bookmarkStart w:id="21" w:name="_Konfiguracja"/>
-      <w:bookmarkStart w:id="22" w:name="_Aktywacja_modułu"/>
-      <w:bookmarkStart w:id="23" w:name="_Toc35177673"/>
-      <w:bookmarkEnd w:id="20"/>
+      <w:bookmarkStart w:id="21" w:name="_Instalacja_modułu_z"/>
+      <w:bookmarkStart w:id="22" w:name="_Konfiguracja"/>
+      <w:bookmarkStart w:id="23" w:name="_Aktywacja_modułu"/>
+      <w:bookmarkStart w:id="24" w:name="_Toc35177673"/>
       <w:bookmarkEnd w:id="21"/>
       <w:bookmarkEnd w:id="22"/>
+      <w:bookmarkEnd w:id="23"/>
       <w:r>
         <w:rPr>
           <w:rFonts w:ascii="Verdana" w:hAnsi="Verdana" w:cs="Calibri"/>
@@ -5360,7 +5358,7 @@
         <w:lastRenderedPageBreak/>
         <w:t>Aktywacja modułu</w:t>
       </w:r>
-      <w:bookmarkEnd w:id="23"/>
+      <w:bookmarkEnd w:id="24"/>
     </w:p>
     <w:p>
       <w:pPr>
@@ -5369,14 +5367,14 @@
           <w:rFonts w:ascii="Verdana" w:hAnsi="Verdana" w:cs="Calibri"/>
         </w:rPr>
       </w:pPr>
-      <w:bookmarkStart w:id="24" w:name="_Toc35177674"/>
+      <w:bookmarkStart w:id="25" w:name="_Toc35177674"/>
       <w:r>
         <w:rPr>
           <w:rFonts w:ascii="Verdana" w:hAnsi="Verdana" w:cs="Calibri"/>
         </w:rPr>
         <w:t>Aktywacja poprzez Panel Administracyjny</w:t>
       </w:r>
-      <w:bookmarkEnd w:id="24"/>
+      <w:bookmarkEnd w:id="25"/>
     </w:p>
     <w:p>
       <w:pPr>
@@ -6072,14 +6070,14 @@
           <w:rFonts w:ascii="Verdana" w:hAnsi="Verdana" w:cs="Calibri"/>
         </w:rPr>
       </w:pPr>
-      <w:bookmarkStart w:id="25" w:name="_Toc35177675"/>
+      <w:bookmarkStart w:id="26" w:name="_Toc35177675"/>
       <w:r>
         <w:rPr>
           <w:rFonts w:ascii="Verdana" w:hAnsi="Verdana" w:cs="Calibri"/>
         </w:rPr>
         <w:t>Aktywacja poprzez linię poleceń</w:t>
       </w:r>
-      <w:bookmarkEnd w:id="25"/>
+      <w:bookmarkEnd w:id="26"/>
     </w:p>
     <w:p>
       <w:pPr>
@@ -6357,8 +6355,8 @@
         </w:rPr>
         <w:t>.</w:t>
       </w:r>
-      <w:bookmarkStart w:id="26" w:name="_Konfiguracja_1"/>
-      <w:bookmarkEnd w:id="26"/>
+      <w:bookmarkStart w:id="27" w:name="_Konfiguracja_1"/>
+      <w:bookmarkEnd w:id="27"/>
     </w:p>
     <w:p>
       <w:pPr>
@@ -6367,9 +6365,9 @@
           <w:rFonts w:ascii="Verdana" w:hAnsi="Verdana" w:cs="Calibri"/>
         </w:rPr>
       </w:pPr>
-      <w:bookmarkStart w:id="27" w:name="_Konfiguracja_2"/>
-      <w:bookmarkStart w:id="28" w:name="_Toc35177676"/>
-      <w:bookmarkEnd w:id="27"/>
+      <w:bookmarkStart w:id="28" w:name="_Konfiguracja_2"/>
+      <w:bookmarkStart w:id="29" w:name="_Toc35177676"/>
+      <w:bookmarkEnd w:id="28"/>
       <w:r>
         <w:rPr>
           <w:rFonts w:ascii="Verdana" w:hAnsi="Verdana" w:cs="Calibri"/>
@@ -6377,7 +6375,7 @@
         <w:lastRenderedPageBreak/>
         <w:t>Konfiguracja</w:t>
       </w:r>
-      <w:bookmarkEnd w:id="28"/>
+      <w:bookmarkEnd w:id="29"/>
     </w:p>
     <w:p>
       <w:pPr>
@@ -6554,16 +6552,16 @@
           <w:rFonts w:ascii="Verdana" w:hAnsi="Verdana" w:cs="Calibri"/>
         </w:rPr>
       </w:pPr>
-      <w:bookmarkStart w:id="29" w:name="_Podstawowa_konfiguracja_modułu"/>
-      <w:bookmarkStart w:id="30" w:name="_Toc35177677"/>
-      <w:bookmarkEnd w:id="29"/>
+      <w:bookmarkStart w:id="30" w:name="_Podstawowa_konfiguracja_modułu"/>
+      <w:bookmarkStart w:id="31" w:name="_Toc35177677"/>
+      <w:bookmarkEnd w:id="30"/>
       <w:r>
         <w:rPr>
           <w:rFonts w:ascii="Verdana" w:hAnsi="Verdana" w:cs="Calibri"/>
         </w:rPr>
         <w:t>Podstawowa konfiguracja modułu</w:t>
       </w:r>
-      <w:bookmarkEnd w:id="30"/>
+      <w:bookmarkEnd w:id="31"/>
     </w:p>
     <w:p>
       <w:pPr>
@@ -6970,14 +6968,14 @@
           <w:b/>
         </w:rPr>
       </w:pPr>
-      <w:bookmarkStart w:id="31" w:name="_Toc35177678"/>
+      <w:bookmarkStart w:id="32" w:name="_Toc35177678"/>
       <w:r>
         <w:rPr>
           <w:rFonts w:ascii="Verdana" w:hAnsi="Verdana" w:cs="Calibri"/>
         </w:rPr>
         <w:t>Kanały płatności</w:t>
       </w:r>
-      <w:bookmarkEnd w:id="31"/>
+      <w:bookmarkEnd w:id="32"/>
     </w:p>
     <w:p>
       <w:pPr>
@@ -7079,14 +7077,14 @@
           <w:rFonts w:ascii="Verdana" w:hAnsi="Verdana" w:cs="Calibri"/>
         </w:rPr>
       </w:pPr>
-      <w:bookmarkStart w:id="32" w:name="_Toc35177679"/>
+      <w:bookmarkStart w:id="33" w:name="_Toc35177679"/>
       <w:r>
         <w:rPr>
           <w:rFonts w:ascii="Verdana" w:hAnsi="Verdana" w:cs="Calibri"/>
         </w:rPr>
         <w:t>Odświeżenie listy kanałów płatności</w:t>
       </w:r>
-      <w:bookmarkEnd w:id="32"/>
+      <w:bookmarkEnd w:id="33"/>
     </w:p>
     <w:p>
       <w:pPr>
@@ -7211,14 +7209,14 @@
           <w:b/>
         </w:rPr>
       </w:pPr>
-      <w:bookmarkStart w:id="33" w:name="_Toc35177680"/>
+      <w:bookmarkStart w:id="34" w:name="_Toc35177680"/>
       <w:r>
         <w:rPr>
           <w:rFonts w:ascii="Verdana" w:hAnsi="Verdana" w:cs="Calibri"/>
         </w:rPr>
         <w:t>Edycja kanałów płatności</w:t>
       </w:r>
-      <w:bookmarkEnd w:id="33"/>
+      <w:bookmarkEnd w:id="34"/>
       <w:r>
         <w:rPr>
           <w:rFonts w:ascii="Verdana" w:hAnsi="Verdana" w:cs="Calibri"/>
@@ -7824,8 +7822,8 @@
           <w:rFonts w:ascii="Verdana" w:hAnsi="Verdana" w:cs="Calibri"/>
         </w:rPr>
       </w:pPr>
-      <w:bookmarkStart w:id="34" w:name="OLE_LINK1"/>
-      <w:bookmarkStart w:id="35" w:name="OLE_LINK2"/>
+      <w:bookmarkStart w:id="35" w:name="OLE_LINK1"/>
+      <w:bookmarkStart w:id="36" w:name="OLE_LINK2"/>
       <w:r>
         <w:rPr>
           <w:rFonts w:ascii="Verdana" w:hAnsi="Verdana" w:cs="Calibri"/>
@@ -7881,8 +7879,8 @@
         </w:rPr>
         <w:t>]</w:t>
       </w:r>
-      <w:bookmarkEnd w:id="34"/>
       <w:bookmarkEnd w:id="35"/>
+      <w:bookmarkEnd w:id="36"/>
       <w:r>
         <w:rPr>
           <w:rFonts w:ascii="Verdana" w:hAnsi="Verdana" w:cs="Calibri"/>
@@ -8346,16 +8344,16 @@
           <w:rFonts w:ascii="Verdana" w:hAnsi="Verdana"/>
         </w:rPr>
       </w:pPr>
-      <w:bookmarkStart w:id="36" w:name="_Odświeżenie_pamięci_podręcznej"/>
-      <w:bookmarkStart w:id="37" w:name="_Toc35177681"/>
-      <w:bookmarkEnd w:id="36"/>
+      <w:bookmarkStart w:id="37" w:name="_Odświeżenie_pamięci_podręcznej"/>
+      <w:bookmarkStart w:id="38" w:name="_Toc35177681"/>
+      <w:bookmarkEnd w:id="37"/>
       <w:r>
         <w:rPr>
           <w:rFonts w:ascii="Verdana" w:hAnsi="Verdana"/>
         </w:rPr>
         <w:t>Odświeżenie pamięci podręcznej (cache)</w:t>
       </w:r>
-      <w:bookmarkEnd w:id="37"/>
+      <w:bookmarkEnd w:id="38"/>
     </w:p>
     <w:p>
       <w:pPr>
@@ -8645,14 +8643,14 @@
           <w:rFonts w:ascii="Verdana" w:hAnsi="Verdana" w:cs="Calibri"/>
         </w:rPr>
       </w:pPr>
-      <w:bookmarkStart w:id="38" w:name="_Toc35177682"/>
+      <w:bookmarkStart w:id="39" w:name="_Toc35177682"/>
       <w:r>
         <w:rPr>
           <w:rFonts w:ascii="Verdana" w:hAnsi="Verdana" w:cs="Calibri"/>
         </w:rPr>
         <w:t>Zwroty</w:t>
       </w:r>
-      <w:bookmarkEnd w:id="38"/>
+      <w:bookmarkEnd w:id="39"/>
     </w:p>
     <w:p>
       <w:pPr>
@@ -8737,6 +8735,7 @@
       <w:r>
         <w:rPr>
           <w:rFonts w:ascii="Verdana" w:hAnsi="Verdana"/>
+          <w:noProof/>
         </w:rPr>
         <w:drawing>
           <wp:inline distT="0" distB="0" distL="0" distR="0" wp14:anchorId="29F922C2" wp14:editId="314015A5">
@@ -8998,6 +8997,7 @@
       <w:r>
         <w:rPr>
           <w:rFonts w:ascii="Verdana" w:hAnsi="Verdana"/>
+          <w:noProof/>
         </w:rPr>
         <w:drawing>
           <wp:inline distT="0" distB="0" distL="0" distR="0" wp14:anchorId="5A72E22A" wp14:editId="7D7A5489">
@@ -9101,6 +9101,7 @@
       <w:r>
         <w:rPr>
           <w:rFonts w:ascii="Verdana" w:hAnsi="Verdana"/>
+          <w:noProof/>
         </w:rPr>
         <w:drawing>
           <wp:inline distT="0" distB="0" distL="0" distR="0" wp14:anchorId="0A98F455" wp14:editId="36A740C6">
@@ -9176,7 +9177,7 @@
           <w:rFonts w:ascii="Verdana" w:hAnsi="Verdana" w:cs="Calibri"/>
         </w:rPr>
       </w:pPr>
-      <w:bookmarkStart w:id="39" w:name="_Toc35177683"/>
+      <w:bookmarkStart w:id="40" w:name="_Toc35177683"/>
       <w:r>
         <w:rPr>
           <w:rFonts w:ascii="Verdana" w:hAnsi="Verdana" w:cs="Calibri"/>
@@ -9191,7 +9192,7 @@
         </w:rPr>
         <w:t>iframe</w:t>
       </w:r>
-      <w:bookmarkEnd w:id="39"/>
+      <w:bookmarkEnd w:id="40"/>
       <w:proofErr w:type="spellEnd"/>
     </w:p>
     <w:p>
@@ -9292,14 +9293,14 @@
           <w:rFonts w:ascii="Verdana" w:hAnsi="Verdana" w:cs="Calibri"/>
         </w:rPr>
       </w:pPr>
-      <w:bookmarkStart w:id="40" w:name="_Toc35177684"/>
+      <w:bookmarkStart w:id="41" w:name="_Toc35177684"/>
       <w:r>
         <w:rPr>
           <w:rFonts w:ascii="Verdana" w:hAnsi="Verdana" w:cs="Calibri"/>
         </w:rPr>
         <w:t>Aktywacja</w:t>
       </w:r>
-      <w:bookmarkEnd w:id="40"/>
+      <w:bookmarkEnd w:id="41"/>
     </w:p>
     <w:p>
       <w:pPr>
@@ -9459,8 +9460,8 @@
           <w:rFonts w:ascii="Verdana" w:hAnsi="Verdana" w:cs="Calibri"/>
         </w:rPr>
       </w:pPr>
-      <w:bookmarkStart w:id="41" w:name="OLE_LINK3"/>
-      <w:bookmarkStart w:id="42" w:name="OLE_LINK4"/>
+      <w:bookmarkStart w:id="42" w:name="OLE_LINK3"/>
+      <w:bookmarkStart w:id="43" w:name="OLE_LINK4"/>
       <w:r>
         <w:rPr>
           <w:rFonts w:ascii="Verdana" w:hAnsi="Verdana" w:cs="Calibri"/>
@@ -9520,10 +9521,10 @@
           <w:rFonts w:ascii="Verdana" w:hAnsi="Verdana" w:cs="Calibri"/>
         </w:rPr>
       </w:pPr>
-      <w:bookmarkStart w:id="43" w:name="OLE_LINK5"/>
-      <w:bookmarkStart w:id="44" w:name="OLE_LINK6"/>
-      <w:bookmarkEnd w:id="41"/>
+      <w:bookmarkStart w:id="44" w:name="OLE_LINK5"/>
+      <w:bookmarkStart w:id="45" w:name="OLE_LINK6"/>
       <w:bookmarkEnd w:id="42"/>
+      <w:bookmarkEnd w:id="43"/>
       <w:r>
         <w:rPr>
           <w:rFonts w:ascii="Verdana" w:hAnsi="Verdana" w:cs="Calibri"/>
@@ -9619,8 +9620,8 @@
         <w:t>.</w:t>
       </w:r>
     </w:p>
-    <w:bookmarkEnd w:id="43"/>
     <w:bookmarkEnd w:id="44"/>
+    <w:bookmarkEnd w:id="45"/>
     <w:p>
       <w:pPr>
         <w:rPr>
@@ -9644,7 +9645,7 @@
           <w:rFonts w:ascii="Verdana" w:hAnsi="Verdana" w:cs="Calibri"/>
         </w:rPr>
       </w:pPr>
-      <w:bookmarkStart w:id="45" w:name="_Toc35177685"/>
+      <w:bookmarkStart w:id="46" w:name="_Toc35177685"/>
       <w:r>
         <w:rPr>
           <w:rFonts w:ascii="Verdana" w:hAnsi="Verdana" w:cs="Calibri"/>
@@ -9652,7 +9653,7 @@
         <w:lastRenderedPageBreak/>
         <w:t>BLIK 0</w:t>
       </w:r>
-      <w:bookmarkEnd w:id="45"/>
+      <w:bookmarkEnd w:id="46"/>
     </w:p>
     <w:p>
       <w:pPr>
@@ -9752,14 +9753,14 @@
           <w:rFonts w:ascii="Verdana" w:hAnsi="Verdana"/>
         </w:rPr>
       </w:pPr>
-      <w:bookmarkStart w:id="46" w:name="_Toc35177686"/>
+      <w:bookmarkStart w:id="47" w:name="_Toc35177686"/>
       <w:r>
         <w:rPr>
           <w:rFonts w:ascii="Verdana" w:hAnsi="Verdana"/>
         </w:rPr>
         <w:t>Aktywacja</w:t>
       </w:r>
-      <w:bookmarkEnd w:id="46"/>
+      <w:bookmarkEnd w:id="47"/>
     </w:p>
     <w:p>
       <w:pPr>
@@ -9956,9 +9957,9 @@
           <w:rFonts w:ascii="Verdana" w:hAnsi="Verdana" w:cs="Calibri"/>
         </w:rPr>
       </w:pPr>
-      <w:bookmarkStart w:id="47" w:name="_Google_Pay"/>
-      <w:bookmarkStart w:id="48" w:name="_Toc35177687"/>
-      <w:bookmarkEnd w:id="47"/>
+      <w:bookmarkStart w:id="48" w:name="_Google_Pay"/>
+      <w:bookmarkStart w:id="49" w:name="_Toc35177687"/>
+      <w:bookmarkEnd w:id="48"/>
       <w:r>
         <w:rPr>
           <w:rFonts w:ascii="Verdana" w:hAnsi="Verdana" w:cs="Calibri"/>
@@ -9973,7 +9974,7 @@
         </w:rPr>
         <w:t>Pay</w:t>
       </w:r>
-      <w:bookmarkEnd w:id="48"/>
+      <w:bookmarkEnd w:id="49"/>
       <w:proofErr w:type="spellEnd"/>
     </w:p>
     <w:p>
@@ -10087,14 +10088,14 @@
           <w:rFonts w:ascii="Verdana" w:hAnsi="Verdana"/>
         </w:rPr>
       </w:pPr>
-      <w:bookmarkStart w:id="49" w:name="_Toc35177688"/>
+      <w:bookmarkStart w:id="50" w:name="_Toc35177688"/>
       <w:r>
         <w:rPr>
           <w:rFonts w:ascii="Verdana" w:hAnsi="Verdana"/>
         </w:rPr>
         <w:t>Aktywacja</w:t>
       </w:r>
-      <w:bookmarkEnd w:id="49"/>
+      <w:bookmarkEnd w:id="50"/>
     </w:p>
     <w:p>
       <w:pPr>
@@ -10177,9 +10178,9 @@
           <w:rFonts w:ascii="Verdana" w:hAnsi="Verdana" w:cs="Calibri"/>
         </w:rPr>
       </w:pPr>
-      <w:bookmarkStart w:id="50" w:name="_Płatności_automatyczne"/>
-      <w:bookmarkStart w:id="51" w:name="_Toc35177689"/>
-      <w:bookmarkEnd w:id="50"/>
+      <w:bookmarkStart w:id="51" w:name="_Płatności_automatyczne"/>
+      <w:bookmarkStart w:id="52" w:name="_Toc35177689"/>
+      <w:bookmarkEnd w:id="51"/>
       <w:r>
         <w:rPr>
           <w:rFonts w:ascii="Verdana" w:hAnsi="Verdana" w:cs="Calibri"/>
@@ -10187,7 +10188,7 @@
         <w:lastRenderedPageBreak/>
         <w:t>Płatności automatyczne</w:t>
       </w:r>
-      <w:bookmarkEnd w:id="51"/>
+      <w:bookmarkEnd w:id="52"/>
     </w:p>
     <w:p>
       <w:pPr>
@@ -10327,14 +10328,14 @@
           <w:rFonts w:ascii="Verdana" w:hAnsi="Verdana"/>
         </w:rPr>
       </w:pPr>
-      <w:bookmarkStart w:id="52" w:name="_Toc35177690"/>
+      <w:bookmarkStart w:id="53" w:name="_Toc35177690"/>
       <w:r>
         <w:rPr>
           <w:rFonts w:ascii="Verdana" w:hAnsi="Verdana"/>
         </w:rPr>
         <w:t>Aktywacja</w:t>
       </w:r>
-      <w:bookmarkEnd w:id="52"/>
+      <w:bookmarkEnd w:id="53"/>
     </w:p>
     <w:p>
       <w:pPr>
@@ -10594,14 +10595,14 @@
           <w:rFonts w:ascii="Verdana" w:hAnsi="Verdana"/>
         </w:rPr>
       </w:pPr>
-      <w:bookmarkStart w:id="53" w:name="_Toc35177691"/>
+      <w:bookmarkStart w:id="54" w:name="_Toc35177691"/>
       <w:r>
         <w:rPr>
           <w:rFonts w:ascii="Verdana" w:hAnsi="Verdana"/>
         </w:rPr>
         <w:t>Zarządzanie kartami</w:t>
       </w:r>
-      <w:bookmarkEnd w:id="53"/>
+      <w:bookmarkEnd w:id="54"/>
     </w:p>
     <w:p>
       <w:pPr>
@@ -10907,7 +10908,7 @@
           <w:rFonts w:ascii="Verdana" w:hAnsi="Verdana" w:cs="Calibri"/>
         </w:rPr>
       </w:pPr>
-      <w:bookmarkStart w:id="54" w:name="_Toc35177692"/>
+      <w:bookmarkStart w:id="55" w:name="_Toc35177692"/>
       <w:r>
         <w:rPr>
           <w:rFonts w:ascii="Verdana" w:hAnsi="Verdana" w:cs="Calibri"/>
@@ -10920,7 +10921,7 @@
         </w:rPr>
         <w:t xml:space="preserve"> modułu</w:t>
       </w:r>
-      <w:bookmarkEnd w:id="54"/>
+      <w:bookmarkEnd w:id="55"/>
     </w:p>
     <w:p>
       <w:pPr>
@@ -11222,7 +11223,7 @@
           <w:rFonts w:ascii="Verdana" w:hAnsi="Verdana" w:cs="Calibri"/>
         </w:rPr>
       </w:pPr>
-      <w:bookmarkStart w:id="55" w:name="_Toc35177693"/>
+      <w:bookmarkStart w:id="56" w:name="_Toc35177693"/>
       <w:r>
         <w:rPr>
           <w:rFonts w:ascii="Verdana" w:hAnsi="Verdana" w:cs="Calibri"/>
@@ -11235,7 +11236,7 @@
         </w:rPr>
         <w:t xml:space="preserve"> modułu</w:t>
       </w:r>
-      <w:bookmarkEnd w:id="55"/>
+      <w:bookmarkEnd w:id="56"/>
     </w:p>
     <w:p>
       <w:pPr>
@@ -11244,7 +11245,7 @@
           <w:rFonts w:ascii="Verdana" w:hAnsi="Verdana" w:cs="Calibri"/>
         </w:rPr>
       </w:pPr>
-      <w:bookmarkStart w:id="56" w:name="_Toc35177694"/>
+      <w:bookmarkStart w:id="57" w:name="_Toc35177694"/>
       <w:r>
         <w:rPr>
           <w:rFonts w:ascii="Verdana" w:hAnsi="Verdana" w:cs="Calibri"/>
@@ -11258,7 +11259,7 @@
         </w:rPr>
         <w:t>Wizard</w:t>
       </w:r>
-      <w:bookmarkEnd w:id="56"/>
+      <w:bookmarkEnd w:id="57"/>
       <w:proofErr w:type="spellEnd"/>
     </w:p>
     <w:p>
@@ -11272,8 +11273,8 @@
           <w:rFonts w:ascii="Verdana" w:hAnsi="Verdana" w:cs="Calibri"/>
         </w:rPr>
       </w:pPr>
-      <w:bookmarkStart w:id="57" w:name="_W_przypadku_instalacji"/>
-      <w:bookmarkEnd w:id="57"/>
+      <w:bookmarkStart w:id="58" w:name="_W_przypadku_instalacji"/>
+      <w:bookmarkEnd w:id="58"/>
       <w:r>
         <w:rPr>
           <w:rFonts w:ascii="Verdana" w:hAnsi="Verdana" w:cs="Calibri"/>
@@ -11966,14 +11967,14 @@
           <w:rFonts w:ascii="Verdana" w:hAnsi="Verdana" w:cs="Calibri"/>
         </w:rPr>
       </w:pPr>
-      <w:bookmarkStart w:id="58" w:name="_Toc35177695"/>
+      <w:bookmarkStart w:id="59" w:name="_Toc35177695"/>
       <w:r>
         <w:rPr>
           <w:rFonts w:ascii="Verdana" w:hAnsi="Verdana" w:cs="Calibri"/>
         </w:rPr>
         <w:t>Poprzez linię poleceń</w:t>
       </w:r>
-      <w:bookmarkEnd w:id="58"/>
+      <w:bookmarkEnd w:id="59"/>
     </w:p>
     <w:p>
       <w:pPr>
@@ -12232,14 +12233,14 @@
         </w:rPr>
         <w:t xml:space="preserve"> </w:t>
       </w:r>
-      <w:bookmarkStart w:id="59" w:name="_Toc35177696"/>
+      <w:bookmarkStart w:id="60" w:name="_Toc35177696"/>
       <w:r>
         <w:rPr>
           <w:rFonts w:ascii="Verdana" w:hAnsi="Verdana" w:cs="Calibri"/>
         </w:rPr>
         <w:t>(opcjonalnie) Czyszczenie plików oraz bazy danych</w:t>
       </w:r>
-      <w:bookmarkEnd w:id="59"/>
+      <w:bookmarkEnd w:id="60"/>
     </w:p>
     <w:p>
       <w:pPr>
@@ -16276,7 +16277,7 @@
 </file>
 
 <file path=customXml/itemProps1.xml><?xml version="1.0" encoding="utf-8"?>
-<ds:datastoreItem xmlns:ds="http://schemas.openxmlformats.org/officeDocument/2006/customXml" ds:itemID="{BCA04294-B3C6-994D-9686-82499CE0D432}">
+<ds:datastoreItem xmlns:ds="http://schemas.openxmlformats.org/officeDocument/2006/customXml" ds:itemID="{620B9C68-2186-3144-A68F-64ACDAB6FE37}">
   <ds:schemaRefs>
     <ds:schemaRef ds:uri="http://schemas.openxmlformats.org/officeDocument/2006/bibliography"/>
   </ds:schemaRefs>

</xml_diff>

<commit_message>
Prepare package and manuals
</commit_message>
<xml_diff>
--- a/Instrukcja użytkownika.docx
+++ b/Instrukcja użytkownika.docx
@@ -422,7 +422,16 @@
                 <w:sz w:val="20"/>
                 <w:szCs w:val="20"/>
               </w:rPr>
-              <w:t>2.0</w:t>
+              <w:t>3</w:t>
+            </w:r>
+            <w:r>
+              <w:rPr>
+                <w:rFonts w:ascii="Verdana" w:hAnsi="Verdana" w:cs="Calibri"/>
+                <w:color w:val="000000" w:themeColor="text1"/>
+                <w:sz w:val="20"/>
+                <w:szCs w:val="20"/>
+              </w:rPr>
+              <w:t>.0</w:t>
             </w:r>
           </w:p>
         </w:tc>
@@ -499,7 +508,7 @@
                 <w:sz w:val="20"/>
                 <w:szCs w:val="20"/>
               </w:rPr>
-              <w:t>8</w:t>
+              <w:t>9</w:t>
             </w:r>
             <w:r>
               <w:rPr>
@@ -517,7 +526,7 @@
                 <w:sz w:val="20"/>
                 <w:szCs w:val="20"/>
               </w:rPr>
-              <w:t>2</w:t>
+              <w:t>0</w:t>
             </w:r>
           </w:p>
         </w:tc>
@@ -543,7 +552,9 @@
           <w:rFonts w:ascii="Verdana" w:hAnsi="Verdana" w:cs="Calibri"/>
         </w:rPr>
       </w:pPr>
-      <w:bookmarkStart w:id="0" w:name="_Toc37508921"/>
+      <w:bookmarkStart w:id="0" w:name="_Rozwijalna_lista_kanałów"/>
+      <w:bookmarkStart w:id="1" w:name="_Toc38739641"/>
+      <w:bookmarkEnd w:id="0"/>
       <w:r>
         <w:rPr>
           <w:rFonts w:ascii="Verdana" w:hAnsi="Verdana" w:cs="Calibri"/>
@@ -551,7 +562,7 @@
         <w:lastRenderedPageBreak/>
         <w:t>Spis treści</w:t>
       </w:r>
-      <w:bookmarkEnd w:id="0"/>
+      <w:bookmarkEnd w:id="1"/>
     </w:p>
     <w:p>
       <w:pPr>
@@ -592,7 +603,7 @@
         </w:rPr>
         <w:fldChar w:fldCharType="separate"/>
       </w:r>
-      <w:hyperlink w:anchor="_Toc37508921" w:history="1">
+      <w:hyperlink w:anchor="_Toc38739641" w:history="1">
         <w:r>
           <w:rPr>
             <w:rStyle w:val="Hipercze"/>
@@ -620,7 +631,7 @@
             <w:noProof/>
             <w:webHidden/>
           </w:rPr>
-          <w:instrText xml:space="preserve"> PAGEREF _Toc37508921 \h </w:instrText>
+          <w:instrText xml:space="preserve"> PAGEREF _Toc38739641 \h </w:instrText>
         </w:r>
         <w:r>
           <w:rPr>
@@ -665,7 +676,7 @@
           <w:lang w:eastAsia="pl-PL"/>
         </w:rPr>
       </w:pPr>
-      <w:hyperlink w:anchor="_Toc37508922" w:history="1">
+      <w:hyperlink w:anchor="_Toc38739642" w:history="1">
         <w:r>
           <w:rPr>
             <w:rStyle w:val="Hipercze"/>
@@ -693,7 +704,7 @@
             <w:noProof/>
             <w:webHidden/>
           </w:rPr>
-          <w:instrText xml:space="preserve"> PAGEREF _Toc37508922 \h </w:instrText>
+          <w:instrText xml:space="preserve"> PAGEREF _Toc38739642 \h </w:instrText>
         </w:r>
         <w:r>
           <w:rPr>
@@ -738,7 +749,7 @@
           <w:lang w:eastAsia="pl-PL"/>
         </w:rPr>
       </w:pPr>
-      <w:hyperlink w:anchor="_Toc37508923" w:history="1">
+      <w:hyperlink w:anchor="_Toc38739643" w:history="1">
         <w:r>
           <w:rPr>
             <w:rStyle w:val="Hipercze"/>
@@ -766,7 +777,7 @@
             <w:noProof/>
             <w:webHidden/>
           </w:rPr>
-          <w:instrText xml:space="preserve"> PAGEREF _Toc37508923 \h </w:instrText>
+          <w:instrText xml:space="preserve"> PAGEREF _Toc38739643 \h </w:instrText>
         </w:r>
         <w:r>
           <w:rPr>
@@ -811,7 +822,7 @@
           <w:lang w:eastAsia="pl-PL"/>
         </w:rPr>
       </w:pPr>
-      <w:hyperlink w:anchor="_Toc37508924" w:history="1">
+      <w:hyperlink w:anchor="_Toc38739644" w:history="1">
         <w:r>
           <w:rPr>
             <w:rStyle w:val="Hipercze"/>
@@ -839,7 +850,7 @@
             <w:noProof/>
             <w:webHidden/>
           </w:rPr>
-          <w:instrText xml:space="preserve"> PAGEREF _Toc37508924 \h </w:instrText>
+          <w:instrText xml:space="preserve"> PAGEREF _Toc38739644 \h </w:instrText>
         </w:r>
         <w:r>
           <w:rPr>
@@ -884,7 +895,7 @@
           <w:lang w:eastAsia="pl-PL"/>
         </w:rPr>
       </w:pPr>
-      <w:hyperlink w:anchor="_Toc37508925" w:history="1">
+      <w:hyperlink w:anchor="_Toc38739645" w:history="1">
         <w:r>
           <w:rPr>
             <w:rStyle w:val="Hipercze"/>
@@ -912,7 +923,7 @@
             <w:noProof/>
             <w:webHidden/>
           </w:rPr>
-          <w:instrText xml:space="preserve"> PAGEREF _Toc37508925 \h </w:instrText>
+          <w:instrText xml:space="preserve"> PAGEREF _Toc38739645 \h </w:instrText>
         </w:r>
         <w:r>
           <w:rPr>
@@ -957,14 +968,14 @@
           <w:lang w:eastAsia="pl-PL"/>
         </w:rPr>
       </w:pPr>
-      <w:hyperlink w:anchor="_Toc37508926" w:history="1">
+      <w:hyperlink w:anchor="_Toc38739646" w:history="1">
         <w:r>
           <w:rPr>
             <w:rStyle w:val="Hipercze"/>
             <w:rFonts w:ascii="Verdana" w:hAnsi="Verdana"/>
             <w:noProof/>
           </w:rPr>
-          <w:t>Wersja 2.8.2</w:t>
+          <w:t>Wersja 2.9.0</w:t>
         </w:r>
         <w:r>
           <w:rPr>
@@ -985,7 +996,7 @@
             <w:noProof/>
             <w:webHidden/>
           </w:rPr>
-          <w:instrText xml:space="preserve"> PAGEREF _Toc37508926 \h </w:instrText>
+          <w:instrText xml:space="preserve"> PAGEREF _Toc38739646 \h </w:instrText>
         </w:r>
         <w:r>
           <w:rPr>
@@ -1030,14 +1041,14 @@
           <w:lang w:eastAsia="pl-PL"/>
         </w:rPr>
       </w:pPr>
-      <w:hyperlink w:anchor="_Toc37508927" w:history="1">
+      <w:hyperlink w:anchor="_Toc38739647" w:history="1">
         <w:r>
           <w:rPr>
             <w:rStyle w:val="Hipercze"/>
             <w:rFonts w:ascii="Verdana" w:hAnsi="Verdana"/>
             <w:noProof/>
           </w:rPr>
-          <w:t>Wersja 2.8.1</w:t>
+          <w:t>Wersja 2.8.2</w:t>
         </w:r>
         <w:r>
           <w:rPr>
@@ -1058,7 +1069,7 @@
             <w:noProof/>
             <w:webHidden/>
           </w:rPr>
-          <w:instrText xml:space="preserve"> PAGEREF _Toc37508927 \h </w:instrText>
+          <w:instrText xml:space="preserve"> PAGEREF _Toc38739647 \h </w:instrText>
         </w:r>
         <w:r>
           <w:rPr>
@@ -1103,14 +1114,14 @@
           <w:lang w:eastAsia="pl-PL"/>
         </w:rPr>
       </w:pPr>
-      <w:hyperlink w:anchor="_Toc37508928" w:history="1">
+      <w:hyperlink w:anchor="_Toc38739648" w:history="1">
         <w:r>
           <w:rPr>
             <w:rStyle w:val="Hipercze"/>
             <w:rFonts w:ascii="Verdana" w:hAnsi="Verdana"/>
             <w:noProof/>
           </w:rPr>
-          <w:t>Wersja 2.8.0</w:t>
+          <w:t>Wersja 2.8.1</w:t>
         </w:r>
         <w:r>
           <w:rPr>
@@ -1131,7 +1142,7 @@
             <w:noProof/>
             <w:webHidden/>
           </w:rPr>
-          <w:instrText xml:space="preserve"> PAGEREF _Toc37508928 \h </w:instrText>
+          <w:instrText xml:space="preserve"> PAGEREF _Toc38739648 \h </w:instrText>
         </w:r>
         <w:r>
           <w:rPr>
@@ -1176,14 +1187,14 @@
           <w:lang w:eastAsia="pl-PL"/>
         </w:rPr>
       </w:pPr>
-      <w:hyperlink w:anchor="_Toc37508929" w:history="1">
+      <w:hyperlink w:anchor="_Toc38739649" w:history="1">
         <w:r>
           <w:rPr>
             <w:rStyle w:val="Hipercze"/>
             <w:rFonts w:ascii="Verdana" w:hAnsi="Verdana"/>
             <w:noProof/>
           </w:rPr>
-          <w:t>Wersja 2.7.7</w:t>
+          <w:t>Wersja 2.8.0</w:t>
         </w:r>
         <w:r>
           <w:rPr>
@@ -1204,7 +1215,7 @@
             <w:noProof/>
             <w:webHidden/>
           </w:rPr>
-          <w:instrText xml:space="preserve"> PAGEREF _Toc37508929 \h </w:instrText>
+          <w:instrText xml:space="preserve"> PAGEREF _Toc38739649 \h </w:instrText>
         </w:r>
         <w:r>
           <w:rPr>
@@ -1249,14 +1260,14 @@
           <w:lang w:eastAsia="pl-PL"/>
         </w:rPr>
       </w:pPr>
-      <w:hyperlink w:anchor="_Toc37508930" w:history="1">
+      <w:hyperlink w:anchor="_Toc38739650" w:history="1">
         <w:r>
           <w:rPr>
             <w:rStyle w:val="Hipercze"/>
             <w:rFonts w:ascii="Verdana" w:hAnsi="Verdana"/>
             <w:noProof/>
           </w:rPr>
-          <w:t>Wersja 2.7.6</w:t>
+          <w:t>Wersja 2.7.7</w:t>
         </w:r>
         <w:r>
           <w:rPr>
@@ -1277,7 +1288,7 @@
             <w:noProof/>
             <w:webHidden/>
           </w:rPr>
-          <w:instrText xml:space="preserve"> PAGEREF _Toc37508930 \h </w:instrText>
+          <w:instrText xml:space="preserve"> PAGEREF _Toc38739650 \h </w:instrText>
         </w:r>
         <w:r>
           <w:rPr>
@@ -1322,14 +1333,14 @@
           <w:lang w:eastAsia="pl-PL"/>
         </w:rPr>
       </w:pPr>
-      <w:hyperlink w:anchor="_Toc37508931" w:history="1">
+      <w:hyperlink w:anchor="_Toc38739651" w:history="1">
         <w:r>
           <w:rPr>
             <w:rStyle w:val="Hipercze"/>
             <w:rFonts w:ascii="Verdana" w:hAnsi="Verdana"/>
             <w:noProof/>
           </w:rPr>
-          <w:t>Wersja 2.7.5</w:t>
+          <w:t>Wersja 2.7.6</w:t>
         </w:r>
         <w:r>
           <w:rPr>
@@ -1350,7 +1361,7 @@
             <w:noProof/>
             <w:webHidden/>
           </w:rPr>
-          <w:instrText xml:space="preserve"> PAGEREF _Toc37508931 \h </w:instrText>
+          <w:instrText xml:space="preserve"> PAGEREF _Toc38739651 \h </w:instrText>
         </w:r>
         <w:r>
           <w:rPr>
@@ -1395,14 +1406,14 @@
           <w:lang w:eastAsia="pl-PL"/>
         </w:rPr>
       </w:pPr>
-      <w:hyperlink w:anchor="_Toc37508932" w:history="1">
+      <w:hyperlink w:anchor="_Toc38739652" w:history="1">
         <w:r>
           <w:rPr>
             <w:rStyle w:val="Hipercze"/>
             <w:rFonts w:ascii="Verdana" w:hAnsi="Verdana"/>
             <w:noProof/>
           </w:rPr>
-          <w:t>Wersja 2.7.4</w:t>
+          <w:t>Wersja 2.7.5</w:t>
         </w:r>
         <w:r>
           <w:rPr>
@@ -1423,7 +1434,7 @@
             <w:noProof/>
             <w:webHidden/>
           </w:rPr>
-          <w:instrText xml:space="preserve"> PAGEREF _Toc37508932 \h </w:instrText>
+          <w:instrText xml:space="preserve"> PAGEREF _Toc38739652 \h </w:instrText>
         </w:r>
         <w:r>
           <w:rPr>
@@ -1468,14 +1479,14 @@
           <w:lang w:eastAsia="pl-PL"/>
         </w:rPr>
       </w:pPr>
-      <w:hyperlink w:anchor="_Toc37508933" w:history="1">
+      <w:hyperlink w:anchor="_Toc38739653" w:history="1">
         <w:r>
           <w:rPr>
             <w:rStyle w:val="Hipercze"/>
             <w:rFonts w:ascii="Verdana" w:hAnsi="Verdana"/>
             <w:noProof/>
           </w:rPr>
-          <w:t>Wersja 2.7.3</w:t>
+          <w:t>Wersja 2.7.4</w:t>
         </w:r>
         <w:r>
           <w:rPr>
@@ -1496,7 +1507,7 @@
             <w:noProof/>
             <w:webHidden/>
           </w:rPr>
-          <w:instrText xml:space="preserve"> PAGEREF _Toc37508933 \h </w:instrText>
+          <w:instrText xml:space="preserve"> PAGEREF _Toc38739653 \h </w:instrText>
         </w:r>
         <w:r>
           <w:rPr>
@@ -1541,14 +1552,14 @@
           <w:lang w:eastAsia="pl-PL"/>
         </w:rPr>
       </w:pPr>
-      <w:hyperlink w:anchor="_Toc37508934" w:history="1">
+      <w:hyperlink w:anchor="_Toc38739654" w:history="1">
         <w:r>
           <w:rPr>
             <w:rStyle w:val="Hipercze"/>
             <w:rFonts w:ascii="Verdana" w:hAnsi="Verdana"/>
             <w:noProof/>
           </w:rPr>
-          <w:t>Wersja 2.7.2</w:t>
+          <w:t>Wersja 2.7.3</w:t>
         </w:r>
         <w:r>
           <w:rPr>
@@ -1569,7 +1580,7 @@
             <w:noProof/>
             <w:webHidden/>
           </w:rPr>
-          <w:instrText xml:space="preserve"> PAGEREF _Toc37508934 \h </w:instrText>
+          <w:instrText xml:space="preserve"> PAGEREF _Toc38739654 \h </w:instrText>
         </w:r>
         <w:r>
           <w:rPr>
@@ -1614,14 +1625,14 @@
           <w:lang w:eastAsia="pl-PL"/>
         </w:rPr>
       </w:pPr>
-      <w:hyperlink w:anchor="_Toc37508935" w:history="1">
+      <w:hyperlink w:anchor="_Toc38739655" w:history="1">
         <w:r>
           <w:rPr>
             <w:rStyle w:val="Hipercze"/>
             <w:rFonts w:ascii="Verdana" w:hAnsi="Verdana"/>
             <w:noProof/>
           </w:rPr>
-          <w:t>Wersja 2.7.1</w:t>
+          <w:t>Wersja 2.7.2</w:t>
         </w:r>
         <w:r>
           <w:rPr>
@@ -1642,7 +1653,7 @@
             <w:noProof/>
             <w:webHidden/>
           </w:rPr>
-          <w:instrText xml:space="preserve"> PAGEREF _Toc37508935 \h </w:instrText>
+          <w:instrText xml:space="preserve"> PAGEREF _Toc38739655 \h </w:instrText>
         </w:r>
         <w:r>
           <w:rPr>
@@ -1687,14 +1698,14 @@
           <w:lang w:eastAsia="pl-PL"/>
         </w:rPr>
       </w:pPr>
-      <w:hyperlink w:anchor="_Toc37508936" w:history="1">
+      <w:hyperlink w:anchor="_Toc38739656" w:history="1">
         <w:r>
           <w:rPr>
             <w:rStyle w:val="Hipercze"/>
             <w:rFonts w:ascii="Verdana" w:hAnsi="Verdana"/>
             <w:noProof/>
           </w:rPr>
-          <w:t>Wersja 2.7.0</w:t>
+          <w:t>Wersja 2.7.1</w:t>
         </w:r>
         <w:r>
           <w:rPr>
@@ -1715,7 +1726,7 @@
             <w:noProof/>
             <w:webHidden/>
           </w:rPr>
-          <w:instrText xml:space="preserve"> PAGEREF _Toc37508936 \h </w:instrText>
+          <w:instrText xml:space="preserve"> PAGEREF _Toc38739656 \h </w:instrText>
         </w:r>
         <w:r>
           <w:rPr>
@@ -1760,14 +1771,14 @@
           <w:lang w:eastAsia="pl-PL"/>
         </w:rPr>
       </w:pPr>
-      <w:hyperlink w:anchor="_Toc37508937" w:history="1">
+      <w:hyperlink w:anchor="_Toc38739657" w:history="1">
         <w:r>
           <w:rPr>
             <w:rStyle w:val="Hipercze"/>
-            <w:rFonts w:ascii="Verdana" w:hAnsi="Verdana" w:cs="Calibri"/>
-            <w:noProof/>
-          </w:rPr>
-          <w:t>Wersja 2.6.0</w:t>
+            <w:rFonts w:ascii="Verdana" w:hAnsi="Verdana"/>
+            <w:noProof/>
+          </w:rPr>
+          <w:t>Wersja 2.7.0</w:t>
         </w:r>
         <w:r>
           <w:rPr>
@@ -1788,7 +1799,7 @@
             <w:noProof/>
             <w:webHidden/>
           </w:rPr>
-          <w:instrText xml:space="preserve"> PAGEREF _Toc37508937 \h </w:instrText>
+          <w:instrText xml:space="preserve"> PAGEREF _Toc38739657 \h </w:instrText>
         </w:r>
         <w:r>
           <w:rPr>
@@ -1833,14 +1844,14 @@
           <w:lang w:eastAsia="pl-PL"/>
         </w:rPr>
       </w:pPr>
-      <w:hyperlink w:anchor="_Toc37508938" w:history="1">
+      <w:hyperlink w:anchor="_Toc38739658" w:history="1">
         <w:r>
           <w:rPr>
             <w:rStyle w:val="Hipercze"/>
-            <w:rFonts w:ascii="Verdana" w:hAnsi="Verdana"/>
-            <w:noProof/>
-          </w:rPr>
-          <w:t>Wersja 2.4.0</w:t>
+            <w:rFonts w:ascii="Verdana" w:hAnsi="Verdana" w:cs="Calibri"/>
+            <w:noProof/>
+          </w:rPr>
+          <w:t>Wersja 2.6.0</w:t>
         </w:r>
         <w:r>
           <w:rPr>
@@ -1861,7 +1872,7 @@
             <w:noProof/>
             <w:webHidden/>
           </w:rPr>
-          <w:instrText xml:space="preserve"> PAGEREF _Toc37508938 \h </w:instrText>
+          <w:instrText xml:space="preserve"> PAGEREF _Toc38739658 \h </w:instrText>
         </w:r>
         <w:r>
           <w:rPr>
@@ -1906,14 +1917,14 @@
           <w:lang w:eastAsia="pl-PL"/>
         </w:rPr>
       </w:pPr>
-      <w:hyperlink w:anchor="_Toc37508939" w:history="1">
+      <w:hyperlink w:anchor="_Toc38739659" w:history="1">
         <w:r>
           <w:rPr>
             <w:rStyle w:val="Hipercze"/>
             <w:rFonts w:ascii="Verdana" w:hAnsi="Verdana"/>
             <w:noProof/>
           </w:rPr>
-          <w:t>Wersja 2.3.0</w:t>
+          <w:t>Wersja 2.4.0</w:t>
         </w:r>
         <w:r>
           <w:rPr>
@@ -1934,7 +1945,7 @@
             <w:noProof/>
             <w:webHidden/>
           </w:rPr>
-          <w:instrText xml:space="preserve"> PAGEREF _Toc37508939 \h </w:instrText>
+          <w:instrText xml:space="preserve"> PAGEREF _Toc38739659 \h </w:instrText>
         </w:r>
         <w:r>
           <w:rPr>
@@ -1967,7 +1978,7 @@
     </w:p>
     <w:p>
       <w:pPr>
-        <w:pStyle w:val="Spistreci1"/>
+        <w:pStyle w:val="Spistreci2"/>
         <w:tabs>
           <w:tab w:val="right" w:leader="dot" w:pos="9060"/>
         </w:tabs>
@@ -1979,14 +1990,14 @@
           <w:lang w:eastAsia="pl-PL"/>
         </w:rPr>
       </w:pPr>
-      <w:hyperlink w:anchor="_Toc37508940" w:history="1">
+      <w:hyperlink w:anchor="_Toc38739660" w:history="1">
         <w:r>
           <w:rPr>
             <w:rStyle w:val="Hipercze"/>
-            <w:rFonts w:ascii="Verdana" w:hAnsi="Verdana" w:cs="Calibri"/>
-            <w:noProof/>
-          </w:rPr>
-          <w:t>Instalacja</w:t>
+            <w:rFonts w:ascii="Verdana" w:hAnsi="Verdana"/>
+            <w:noProof/>
+          </w:rPr>
+          <w:t>Wersja 2.3.0</w:t>
         </w:r>
         <w:r>
           <w:rPr>
@@ -2007,7 +2018,7 @@
             <w:noProof/>
             <w:webHidden/>
           </w:rPr>
-          <w:instrText xml:space="preserve"> PAGEREF _Toc37508940 \h </w:instrText>
+          <w:instrText xml:space="preserve"> PAGEREF _Toc38739660 \h </w:instrText>
         </w:r>
         <w:r>
           <w:rPr>
@@ -2052,14 +2063,14 @@
           <w:lang w:eastAsia="pl-PL"/>
         </w:rPr>
       </w:pPr>
-      <w:hyperlink w:anchor="_Toc37508941" w:history="1">
+      <w:hyperlink w:anchor="_Toc38739661" w:history="1">
         <w:r>
           <w:rPr>
             <w:rStyle w:val="Hipercze"/>
             <w:rFonts w:ascii="Verdana" w:hAnsi="Verdana" w:cs="Calibri"/>
             <w:noProof/>
           </w:rPr>
-          <w:t>Aktywacja modułu</w:t>
+          <w:t>Instalacja</w:t>
         </w:r>
         <w:r>
           <w:rPr>
@@ -2080,7 +2091,7 @@
             <w:noProof/>
             <w:webHidden/>
           </w:rPr>
-          <w:instrText xml:space="preserve"> PAGEREF _Toc37508941 \h </w:instrText>
+          <w:instrText xml:space="preserve"> PAGEREF _Toc38739661 \h </w:instrText>
         </w:r>
         <w:r>
           <w:rPr>
@@ -2100,7 +2111,7 @@
             <w:noProof/>
             <w:webHidden/>
           </w:rPr>
-          <w:t>6</w:t>
+          <w:t>5</w:t>
         </w:r>
         <w:r>
           <w:rPr>
@@ -2113,7 +2124,7 @@
     </w:p>
     <w:p>
       <w:pPr>
-        <w:pStyle w:val="Spistreci2"/>
+        <w:pStyle w:val="Spistreci1"/>
         <w:tabs>
           <w:tab w:val="right" w:leader="dot" w:pos="9060"/>
         </w:tabs>
@@ -2125,14 +2136,14 @@
           <w:lang w:eastAsia="pl-PL"/>
         </w:rPr>
       </w:pPr>
-      <w:hyperlink w:anchor="_Toc37508942" w:history="1">
+      <w:hyperlink w:anchor="_Toc38739662" w:history="1">
         <w:r>
           <w:rPr>
             <w:rStyle w:val="Hipercze"/>
             <w:rFonts w:ascii="Verdana" w:hAnsi="Verdana" w:cs="Calibri"/>
             <w:noProof/>
           </w:rPr>
-          <w:t>Aktywacja poprzez Panel Administracyjny</w:t>
+          <w:t>Aktywacja modułu</w:t>
         </w:r>
         <w:r>
           <w:rPr>
@@ -2153,7 +2164,7 @@
             <w:noProof/>
             <w:webHidden/>
           </w:rPr>
-          <w:instrText xml:space="preserve"> PAGEREF _Toc37508942 \h </w:instrText>
+          <w:instrText xml:space="preserve"> PAGEREF _Toc38739662 \h </w:instrText>
         </w:r>
         <w:r>
           <w:rPr>
@@ -2198,14 +2209,14 @@
           <w:lang w:eastAsia="pl-PL"/>
         </w:rPr>
       </w:pPr>
-      <w:hyperlink w:anchor="_Toc37508943" w:history="1">
+      <w:hyperlink w:anchor="_Toc38739663" w:history="1">
         <w:r>
           <w:rPr>
             <w:rStyle w:val="Hipercze"/>
             <w:rFonts w:ascii="Verdana" w:hAnsi="Verdana" w:cs="Calibri"/>
             <w:noProof/>
           </w:rPr>
-          <w:t>Aktywacja poprzez linię poleceń</w:t>
+          <w:t>Aktywacja poprzez Panel Administracyjny</w:t>
         </w:r>
         <w:r>
           <w:rPr>
@@ -2226,7 +2237,7 @@
             <w:noProof/>
             <w:webHidden/>
           </w:rPr>
-          <w:instrText xml:space="preserve"> PAGEREF _Toc37508943 \h </w:instrText>
+          <w:instrText xml:space="preserve"> PAGEREF _Toc38739663 \h </w:instrText>
         </w:r>
         <w:r>
           <w:rPr>
@@ -2246,7 +2257,7 @@
             <w:noProof/>
             <w:webHidden/>
           </w:rPr>
-          <w:t>7</w:t>
+          <w:t>6</w:t>
         </w:r>
         <w:r>
           <w:rPr>
@@ -2259,7 +2270,7 @@
     </w:p>
     <w:p>
       <w:pPr>
-        <w:pStyle w:val="Spistreci1"/>
+        <w:pStyle w:val="Spistreci2"/>
         <w:tabs>
           <w:tab w:val="right" w:leader="dot" w:pos="9060"/>
         </w:tabs>
@@ -2271,14 +2282,14 @@
           <w:lang w:eastAsia="pl-PL"/>
         </w:rPr>
       </w:pPr>
-      <w:hyperlink w:anchor="_Toc37508944" w:history="1">
+      <w:hyperlink w:anchor="_Toc38739664" w:history="1">
         <w:r>
           <w:rPr>
             <w:rStyle w:val="Hipercze"/>
             <w:rFonts w:ascii="Verdana" w:hAnsi="Verdana" w:cs="Calibri"/>
             <w:noProof/>
           </w:rPr>
-          <w:t>Konfiguracja</w:t>
+          <w:t>Aktywacja poprzez linię poleceń</w:t>
         </w:r>
         <w:r>
           <w:rPr>
@@ -2299,7 +2310,7 @@
             <w:noProof/>
             <w:webHidden/>
           </w:rPr>
-          <w:instrText xml:space="preserve"> PAGEREF _Toc37508944 \h </w:instrText>
+          <w:instrText xml:space="preserve"> PAGEREF _Toc38739664 \h </w:instrText>
         </w:r>
         <w:r>
           <w:rPr>
@@ -2319,7 +2330,7 @@
             <w:noProof/>
             <w:webHidden/>
           </w:rPr>
-          <w:t>8</w:t>
+          <w:t>7</w:t>
         </w:r>
         <w:r>
           <w:rPr>
@@ -2332,7 +2343,7 @@
     </w:p>
     <w:p>
       <w:pPr>
-        <w:pStyle w:val="Spistreci2"/>
+        <w:pStyle w:val="Spistreci1"/>
         <w:tabs>
           <w:tab w:val="right" w:leader="dot" w:pos="9060"/>
         </w:tabs>
@@ -2344,14 +2355,14 @@
           <w:lang w:eastAsia="pl-PL"/>
         </w:rPr>
       </w:pPr>
-      <w:hyperlink w:anchor="_Toc37508945" w:history="1">
+      <w:hyperlink w:anchor="_Toc38739665" w:history="1">
         <w:r>
           <w:rPr>
             <w:rStyle w:val="Hipercze"/>
             <w:rFonts w:ascii="Verdana" w:hAnsi="Verdana" w:cs="Calibri"/>
             <w:noProof/>
           </w:rPr>
-          <w:t>Podstawowa konfiguracja modułu</w:t>
+          <w:t>Konfiguracja</w:t>
         </w:r>
         <w:r>
           <w:rPr>
@@ -2372,7 +2383,7 @@
             <w:noProof/>
             <w:webHidden/>
           </w:rPr>
-          <w:instrText xml:space="preserve"> PAGEREF _Toc37508945 \h </w:instrText>
+          <w:instrText xml:space="preserve"> PAGEREF _Toc38739665 \h </w:instrText>
         </w:r>
         <w:r>
           <w:rPr>
@@ -2417,14 +2428,14 @@
           <w:lang w:eastAsia="pl-PL"/>
         </w:rPr>
       </w:pPr>
-      <w:hyperlink w:anchor="_Toc37508946" w:history="1">
+      <w:hyperlink w:anchor="_Toc38739666" w:history="1">
         <w:r>
           <w:rPr>
             <w:rStyle w:val="Hipercze"/>
             <w:rFonts w:ascii="Verdana" w:hAnsi="Verdana" w:cs="Calibri"/>
             <w:noProof/>
           </w:rPr>
-          <w:t>Kanały płatności</w:t>
+          <w:t>Podstawowa konfiguracja modułu</w:t>
         </w:r>
         <w:r>
           <w:rPr>
@@ -2445,7 +2456,7 @@
             <w:noProof/>
             <w:webHidden/>
           </w:rPr>
-          <w:instrText xml:space="preserve"> PAGEREF _Toc37508946 \h </w:instrText>
+          <w:instrText xml:space="preserve"> PAGEREF _Toc38739666 \h </w:instrText>
         </w:r>
         <w:r>
           <w:rPr>
@@ -2478,7 +2489,7 @@
     </w:p>
     <w:p>
       <w:pPr>
-        <w:pStyle w:val="Spistreci3"/>
+        <w:pStyle w:val="Spistreci2"/>
         <w:tabs>
           <w:tab w:val="right" w:leader="dot" w:pos="9060"/>
         </w:tabs>
@@ -2490,14 +2501,14 @@
           <w:lang w:eastAsia="pl-PL"/>
         </w:rPr>
       </w:pPr>
-      <w:hyperlink w:anchor="_Toc37508947" w:history="1">
+      <w:hyperlink w:anchor="_Toc38739667" w:history="1">
         <w:r>
           <w:rPr>
             <w:rStyle w:val="Hipercze"/>
             <w:rFonts w:ascii="Verdana" w:hAnsi="Verdana" w:cs="Calibri"/>
             <w:noProof/>
           </w:rPr>
-          <w:t>Odświeżenie listy kanałów płatności</w:t>
+          <w:t>Kanały płatności</w:t>
         </w:r>
         <w:r>
           <w:rPr>
@@ -2518,7 +2529,7 @@
             <w:noProof/>
             <w:webHidden/>
           </w:rPr>
-          <w:instrText xml:space="preserve"> PAGEREF _Toc37508947 \h </w:instrText>
+          <w:instrText xml:space="preserve"> PAGEREF _Toc38739667 \h </w:instrText>
         </w:r>
         <w:r>
           <w:rPr>
@@ -2563,14 +2574,14 @@
           <w:lang w:eastAsia="pl-PL"/>
         </w:rPr>
       </w:pPr>
-      <w:hyperlink w:anchor="_Toc37508948" w:history="1">
+      <w:hyperlink w:anchor="_Toc38739668" w:history="1">
         <w:r>
           <w:rPr>
             <w:rStyle w:val="Hipercze"/>
             <w:rFonts w:ascii="Verdana" w:hAnsi="Verdana" w:cs="Calibri"/>
             <w:noProof/>
           </w:rPr>
-          <w:t>Edycja kanałów płatności</w:t>
+          <w:t>Odświeżenie listy kanałów płatności</w:t>
         </w:r>
         <w:r>
           <w:rPr>
@@ -2591,7 +2602,7 @@
             <w:noProof/>
             <w:webHidden/>
           </w:rPr>
-          <w:instrText xml:space="preserve"> PAGEREF _Toc37508948 \h </w:instrText>
+          <w:instrText xml:space="preserve"> PAGEREF _Toc38739668 \h </w:instrText>
         </w:r>
         <w:r>
           <w:rPr>
@@ -2624,7 +2635,7 @@
     </w:p>
     <w:p>
       <w:pPr>
-        <w:pStyle w:val="Spistreci2"/>
+        <w:pStyle w:val="Spistreci3"/>
         <w:tabs>
           <w:tab w:val="right" w:leader="dot" w:pos="9060"/>
         </w:tabs>
@@ -2636,14 +2647,14 @@
           <w:lang w:eastAsia="pl-PL"/>
         </w:rPr>
       </w:pPr>
-      <w:hyperlink w:anchor="_Toc37508949" w:history="1">
+      <w:hyperlink w:anchor="_Toc38739669" w:history="1">
         <w:r>
           <w:rPr>
             <w:rStyle w:val="Hipercze"/>
-            <w:rFonts w:ascii="Verdana" w:hAnsi="Verdana"/>
-            <w:noProof/>
-          </w:rPr>
-          <w:t>Odświeżenie pamięci podręcznej (cache)</w:t>
+            <w:rFonts w:ascii="Verdana" w:hAnsi="Verdana" w:cs="Calibri"/>
+            <w:noProof/>
+          </w:rPr>
+          <w:t>Edycja kanałów płatności</w:t>
         </w:r>
         <w:r>
           <w:rPr>
@@ -2664,7 +2675,7 @@
             <w:noProof/>
             <w:webHidden/>
           </w:rPr>
-          <w:instrText xml:space="preserve"> PAGEREF _Toc37508949 \h </w:instrText>
+          <w:instrText xml:space="preserve"> PAGEREF _Toc38739669 \h </w:instrText>
         </w:r>
         <w:r>
           <w:rPr>
@@ -2684,7 +2695,7 @@
             <w:noProof/>
             <w:webHidden/>
           </w:rPr>
-          <w:t>10</w:t>
+          <w:t>8</w:t>
         </w:r>
         <w:r>
           <w:rPr>
@@ -2697,7 +2708,7 @@
     </w:p>
     <w:p>
       <w:pPr>
-        <w:pStyle w:val="Spistreci1"/>
+        <w:pStyle w:val="Spistreci2"/>
         <w:tabs>
           <w:tab w:val="right" w:leader="dot" w:pos="9060"/>
         </w:tabs>
@@ -2709,14 +2720,14 @@
           <w:lang w:eastAsia="pl-PL"/>
         </w:rPr>
       </w:pPr>
-      <w:hyperlink w:anchor="_Toc37508950" w:history="1">
+      <w:hyperlink w:anchor="_Toc38739670" w:history="1">
         <w:r>
           <w:rPr>
             <w:rStyle w:val="Hipercze"/>
-            <w:rFonts w:ascii="Verdana" w:hAnsi="Verdana" w:cs="Calibri"/>
-            <w:noProof/>
-          </w:rPr>
-          <w:t>Zwroty</w:t>
+            <w:rFonts w:ascii="Verdana" w:hAnsi="Verdana"/>
+            <w:noProof/>
+          </w:rPr>
+          <w:t>Rozwijalna lista kanałów</w:t>
         </w:r>
         <w:r>
           <w:rPr>
@@ -2737,7 +2748,7 @@
             <w:noProof/>
             <w:webHidden/>
           </w:rPr>
-          <w:instrText xml:space="preserve"> PAGEREF _Toc37508950 \h </w:instrText>
+          <w:instrText xml:space="preserve"> PAGEREF _Toc38739670 \h </w:instrText>
         </w:r>
         <w:r>
           <w:rPr>
@@ -2757,7 +2768,7 @@
             <w:noProof/>
             <w:webHidden/>
           </w:rPr>
-          <w:t>11</w:t>
+          <w:t>10</w:t>
         </w:r>
         <w:r>
           <w:rPr>
@@ -2770,7 +2781,7 @@
     </w:p>
     <w:p>
       <w:pPr>
-        <w:pStyle w:val="Spistreci1"/>
+        <w:pStyle w:val="Spistreci2"/>
         <w:tabs>
           <w:tab w:val="right" w:leader="dot" w:pos="9060"/>
         </w:tabs>
@@ -2782,14 +2793,14 @@
           <w:lang w:eastAsia="pl-PL"/>
         </w:rPr>
       </w:pPr>
-      <w:hyperlink w:anchor="_Toc37508951" w:history="1">
+      <w:hyperlink w:anchor="_Toc38739671" w:history="1">
         <w:r>
           <w:rPr>
             <w:rStyle w:val="Hipercze"/>
-            <w:rFonts w:ascii="Verdana" w:hAnsi="Verdana" w:cs="Calibri"/>
-            <w:noProof/>
-          </w:rPr>
-          <w:t>Płatność w iframe</w:t>
+            <w:rFonts w:ascii="Verdana" w:hAnsi="Verdana"/>
+            <w:noProof/>
+          </w:rPr>
+          <w:t>Odświeżenie pamięci podręcznej (cache)</w:t>
         </w:r>
         <w:r>
           <w:rPr>
@@ -2810,7 +2821,7 @@
             <w:noProof/>
             <w:webHidden/>
           </w:rPr>
-          <w:instrText xml:space="preserve"> PAGEREF _Toc37508951 \h </w:instrText>
+          <w:instrText xml:space="preserve"> PAGEREF _Toc38739671 \h </w:instrText>
         </w:r>
         <w:r>
           <w:rPr>
@@ -2830,7 +2841,7 @@
             <w:noProof/>
             <w:webHidden/>
           </w:rPr>
-          <w:t>12</w:t>
+          <w:t>10</w:t>
         </w:r>
         <w:r>
           <w:rPr>
@@ -2843,7 +2854,7 @@
     </w:p>
     <w:p>
       <w:pPr>
-        <w:pStyle w:val="Spistreci2"/>
+        <w:pStyle w:val="Spistreci1"/>
         <w:tabs>
           <w:tab w:val="right" w:leader="dot" w:pos="9060"/>
         </w:tabs>
@@ -2855,14 +2866,14 @@
           <w:lang w:eastAsia="pl-PL"/>
         </w:rPr>
       </w:pPr>
-      <w:hyperlink w:anchor="_Toc37508952" w:history="1">
+      <w:hyperlink w:anchor="_Toc38739672" w:history="1">
         <w:r>
           <w:rPr>
             <w:rStyle w:val="Hipercze"/>
             <w:rFonts w:ascii="Verdana" w:hAnsi="Verdana" w:cs="Calibri"/>
             <w:noProof/>
           </w:rPr>
-          <w:t>Aktywacja</w:t>
+          <w:t>Zwroty</w:t>
         </w:r>
         <w:r>
           <w:rPr>
@@ -2883,7 +2894,7 @@
             <w:noProof/>
             <w:webHidden/>
           </w:rPr>
-          <w:instrText xml:space="preserve"> PAGEREF _Toc37508952 \h </w:instrText>
+          <w:instrText xml:space="preserve"> PAGEREF _Toc38739672 \h </w:instrText>
         </w:r>
         <w:r>
           <w:rPr>
@@ -2928,14 +2939,14 @@
           <w:lang w:eastAsia="pl-PL"/>
         </w:rPr>
       </w:pPr>
-      <w:hyperlink w:anchor="_Toc37508953" w:history="1">
+      <w:hyperlink w:anchor="_Toc38739673" w:history="1">
         <w:r>
           <w:rPr>
             <w:rStyle w:val="Hipercze"/>
             <w:rFonts w:ascii="Verdana" w:hAnsi="Verdana" w:cs="Calibri"/>
             <w:noProof/>
           </w:rPr>
-          <w:t>BLIK 0</w:t>
+          <w:t>Płatność w iframe</w:t>
         </w:r>
         <w:r>
           <w:rPr>
@@ -2956,7 +2967,7 @@
             <w:noProof/>
             <w:webHidden/>
           </w:rPr>
-          <w:instrText xml:space="preserve"> PAGEREF _Toc37508953 \h </w:instrText>
+          <w:instrText xml:space="preserve"> PAGEREF _Toc38739673 \h </w:instrText>
         </w:r>
         <w:r>
           <w:rPr>
@@ -3001,11 +3012,11 @@
           <w:lang w:eastAsia="pl-PL"/>
         </w:rPr>
       </w:pPr>
-      <w:hyperlink w:anchor="_Toc37508954" w:history="1">
+      <w:hyperlink w:anchor="_Toc38739674" w:history="1">
         <w:r>
           <w:rPr>
             <w:rStyle w:val="Hipercze"/>
-            <w:rFonts w:ascii="Verdana" w:hAnsi="Verdana"/>
+            <w:rFonts w:ascii="Verdana" w:hAnsi="Verdana" w:cs="Calibri"/>
             <w:noProof/>
           </w:rPr>
           <w:t>Aktywacja</w:t>
@@ -3029,7 +3040,7 @@
             <w:noProof/>
             <w:webHidden/>
           </w:rPr>
-          <w:instrText xml:space="preserve"> PAGEREF _Toc37508954 \h </w:instrText>
+          <w:instrText xml:space="preserve"> PAGEREF _Toc38739674 \h </w:instrText>
         </w:r>
         <w:r>
           <w:rPr>
@@ -3074,14 +3085,14 @@
           <w:lang w:eastAsia="pl-PL"/>
         </w:rPr>
       </w:pPr>
-      <w:hyperlink w:anchor="_Toc37508955" w:history="1">
+      <w:hyperlink w:anchor="_Toc38739675" w:history="1">
         <w:r>
           <w:rPr>
             <w:rStyle w:val="Hipercze"/>
             <w:rFonts w:ascii="Verdana" w:hAnsi="Verdana" w:cs="Calibri"/>
             <w:noProof/>
           </w:rPr>
-          <w:t>Google Pay</w:t>
+          <w:t>BLIK 0</w:t>
         </w:r>
         <w:r>
           <w:rPr>
@@ -3102,7 +3113,7 @@
             <w:noProof/>
             <w:webHidden/>
           </w:rPr>
-          <w:instrText xml:space="preserve"> PAGEREF _Toc37508955 \h </w:instrText>
+          <w:instrText xml:space="preserve"> PAGEREF _Toc38739675 \h </w:instrText>
         </w:r>
         <w:r>
           <w:rPr>
@@ -3147,7 +3158,7 @@
           <w:lang w:eastAsia="pl-PL"/>
         </w:rPr>
       </w:pPr>
-      <w:hyperlink w:anchor="_Toc37508956" w:history="1">
+      <w:hyperlink w:anchor="_Toc38739676" w:history="1">
         <w:r>
           <w:rPr>
             <w:rStyle w:val="Hipercze"/>
@@ -3175,7 +3186,7 @@
             <w:noProof/>
             <w:webHidden/>
           </w:rPr>
-          <w:instrText xml:space="preserve"> PAGEREF _Toc37508956 \h </w:instrText>
+          <w:instrText xml:space="preserve"> PAGEREF _Toc38739676 \h </w:instrText>
         </w:r>
         <w:r>
           <w:rPr>
@@ -3220,14 +3231,14 @@
           <w:lang w:eastAsia="pl-PL"/>
         </w:rPr>
       </w:pPr>
-      <w:hyperlink w:anchor="_Toc37508957" w:history="1">
+      <w:hyperlink w:anchor="_Toc38739677" w:history="1">
         <w:r>
           <w:rPr>
             <w:rStyle w:val="Hipercze"/>
             <w:rFonts w:ascii="Verdana" w:hAnsi="Verdana" w:cs="Calibri"/>
             <w:noProof/>
           </w:rPr>
-          <w:t>Płatności automatyczne</w:t>
+          <w:t>Google Pay</w:t>
         </w:r>
         <w:r>
           <w:rPr>
@@ -3248,7 +3259,7 @@
             <w:noProof/>
             <w:webHidden/>
           </w:rPr>
-          <w:instrText xml:space="preserve"> PAGEREF _Toc37508957 \h </w:instrText>
+          <w:instrText xml:space="preserve"> PAGEREF _Toc38739677 \h </w:instrText>
         </w:r>
         <w:r>
           <w:rPr>
@@ -3293,7 +3304,7 @@
           <w:lang w:eastAsia="pl-PL"/>
         </w:rPr>
       </w:pPr>
-      <w:hyperlink w:anchor="_Toc37508958" w:history="1">
+      <w:hyperlink w:anchor="_Toc38739678" w:history="1">
         <w:r>
           <w:rPr>
             <w:rStyle w:val="Hipercze"/>
@@ -3321,7 +3332,7 @@
             <w:noProof/>
             <w:webHidden/>
           </w:rPr>
-          <w:instrText xml:space="preserve"> PAGEREF _Toc37508958 \h </w:instrText>
+          <w:instrText xml:space="preserve"> PAGEREF _Toc38739678 \h </w:instrText>
         </w:r>
         <w:r>
           <w:rPr>
@@ -3354,7 +3365,7 @@
     </w:p>
     <w:p>
       <w:pPr>
-        <w:pStyle w:val="Spistreci2"/>
+        <w:pStyle w:val="Spistreci1"/>
         <w:tabs>
           <w:tab w:val="right" w:leader="dot" w:pos="9060"/>
         </w:tabs>
@@ -3366,14 +3377,14 @@
           <w:lang w:eastAsia="pl-PL"/>
         </w:rPr>
       </w:pPr>
-      <w:hyperlink w:anchor="_Toc37508959" w:history="1">
+      <w:hyperlink w:anchor="_Toc38739679" w:history="1">
         <w:r>
           <w:rPr>
             <w:rStyle w:val="Hipercze"/>
-            <w:rFonts w:ascii="Verdana" w:hAnsi="Verdana"/>
-            <w:noProof/>
-          </w:rPr>
-          <w:t>Zarządzanie kartami</w:t>
+            <w:rFonts w:ascii="Verdana" w:hAnsi="Verdana" w:cs="Calibri"/>
+            <w:noProof/>
+          </w:rPr>
+          <w:t>Płatności automatyczne</w:t>
         </w:r>
         <w:r>
           <w:rPr>
@@ -3394,7 +3405,7 @@
             <w:noProof/>
             <w:webHidden/>
           </w:rPr>
-          <w:instrText xml:space="preserve"> PAGEREF _Toc37508959 \h </w:instrText>
+          <w:instrText xml:space="preserve"> PAGEREF _Toc38739679 \h </w:instrText>
         </w:r>
         <w:r>
           <w:rPr>
@@ -3414,7 +3425,7 @@
             <w:noProof/>
             <w:webHidden/>
           </w:rPr>
-          <w:t>15</w:t>
+          <w:t>16</w:t>
         </w:r>
         <w:r>
           <w:rPr>
@@ -3427,7 +3438,7 @@
     </w:p>
     <w:p>
       <w:pPr>
-        <w:pStyle w:val="Spistreci1"/>
+        <w:pStyle w:val="Spistreci2"/>
         <w:tabs>
           <w:tab w:val="right" w:leader="dot" w:pos="9060"/>
         </w:tabs>
@@ -3439,14 +3450,14 @@
           <w:lang w:eastAsia="pl-PL"/>
         </w:rPr>
       </w:pPr>
-      <w:hyperlink w:anchor="_Toc37508960" w:history="1">
+      <w:hyperlink w:anchor="_Toc38739680" w:history="1">
         <w:r>
           <w:rPr>
             <w:rStyle w:val="Hipercze"/>
-            <w:rFonts w:ascii="Verdana" w:hAnsi="Verdana" w:cs="Calibri"/>
-            <w:noProof/>
-          </w:rPr>
-          <w:t>Aktualizacja modułu</w:t>
+            <w:rFonts w:ascii="Verdana" w:hAnsi="Verdana"/>
+            <w:noProof/>
+          </w:rPr>
+          <w:t>Aktywacja</w:t>
         </w:r>
         <w:r>
           <w:rPr>
@@ -3467,7 +3478,7 @@
             <w:noProof/>
             <w:webHidden/>
           </w:rPr>
-          <w:instrText xml:space="preserve"> PAGEREF _Toc37508960 \h </w:instrText>
+          <w:instrText xml:space="preserve"> PAGEREF _Toc38739680 \h </w:instrText>
         </w:r>
         <w:r>
           <w:rPr>
@@ -3500,7 +3511,7 @@
     </w:p>
     <w:p>
       <w:pPr>
-        <w:pStyle w:val="Spistreci1"/>
+        <w:pStyle w:val="Spistreci2"/>
         <w:tabs>
           <w:tab w:val="right" w:leader="dot" w:pos="9060"/>
         </w:tabs>
@@ -3512,14 +3523,14 @@
           <w:lang w:eastAsia="pl-PL"/>
         </w:rPr>
       </w:pPr>
-      <w:hyperlink w:anchor="_Toc37508961" w:history="1">
+      <w:hyperlink w:anchor="_Toc38739681" w:history="1">
         <w:r>
           <w:rPr>
             <w:rStyle w:val="Hipercze"/>
-            <w:rFonts w:ascii="Verdana" w:hAnsi="Verdana" w:cs="Calibri"/>
-            <w:noProof/>
-          </w:rPr>
-          <w:t>Dezinstalacja modułu</w:t>
+            <w:rFonts w:ascii="Verdana" w:hAnsi="Verdana"/>
+            <w:noProof/>
+          </w:rPr>
+          <w:t>Zarządzanie kartami</w:t>
         </w:r>
         <w:r>
           <w:rPr>
@@ -3540,7 +3551,7 @@
             <w:noProof/>
             <w:webHidden/>
           </w:rPr>
-          <w:instrText xml:space="preserve"> PAGEREF _Toc37508961 \h </w:instrText>
+          <w:instrText xml:space="preserve"> PAGEREF _Toc38739681 \h </w:instrText>
         </w:r>
         <w:r>
           <w:rPr>
@@ -3573,7 +3584,7 @@
     </w:p>
     <w:p>
       <w:pPr>
-        <w:pStyle w:val="Spistreci2"/>
+        <w:pStyle w:val="Spistreci1"/>
         <w:tabs>
           <w:tab w:val="right" w:leader="dot" w:pos="9060"/>
         </w:tabs>
@@ -3585,14 +3596,14 @@
           <w:lang w:eastAsia="pl-PL"/>
         </w:rPr>
       </w:pPr>
-      <w:hyperlink w:anchor="_Toc37508962" w:history="1">
+      <w:hyperlink w:anchor="_Toc38739682" w:history="1">
         <w:r>
           <w:rPr>
             <w:rStyle w:val="Hipercze"/>
             <w:rFonts w:ascii="Verdana" w:hAnsi="Verdana" w:cs="Calibri"/>
             <w:noProof/>
           </w:rPr>
-          <w:t>Za pomocą Web Setup Wizard</w:t>
+          <w:t>Aktualizacja modułu</w:t>
         </w:r>
         <w:r>
           <w:rPr>
@@ -3613,7 +3624,7 @@
             <w:noProof/>
             <w:webHidden/>
           </w:rPr>
-          <w:instrText xml:space="preserve"> PAGEREF _Toc37508962 \h </w:instrText>
+          <w:instrText xml:space="preserve"> PAGEREF _Toc38739682 \h </w:instrText>
         </w:r>
         <w:r>
           <w:rPr>
@@ -3633,7 +3644,7 @@
             <w:noProof/>
             <w:webHidden/>
           </w:rPr>
-          <w:t>16</w:t>
+          <w:t>17</w:t>
         </w:r>
         <w:r>
           <w:rPr>
@@ -3646,7 +3657,7 @@
     </w:p>
     <w:p>
       <w:pPr>
-        <w:pStyle w:val="Spistreci2"/>
+        <w:pStyle w:val="Spistreci1"/>
         <w:tabs>
           <w:tab w:val="right" w:leader="dot" w:pos="9060"/>
         </w:tabs>
@@ -3658,14 +3669,14 @@
           <w:lang w:eastAsia="pl-PL"/>
         </w:rPr>
       </w:pPr>
-      <w:hyperlink w:anchor="_Toc37508963" w:history="1">
+      <w:hyperlink w:anchor="_Toc38739683" w:history="1">
         <w:r>
           <w:rPr>
             <w:rStyle w:val="Hipercze"/>
             <w:rFonts w:ascii="Verdana" w:hAnsi="Verdana" w:cs="Calibri"/>
             <w:noProof/>
           </w:rPr>
-          <w:t>Poprzez linię poleceń</w:t>
+          <w:t>Dezinstalacja modułu</w:t>
         </w:r>
         <w:r>
           <w:rPr>
@@ -3686,7 +3697,7 @@
             <w:noProof/>
             <w:webHidden/>
           </w:rPr>
-          <w:instrText xml:space="preserve"> PAGEREF _Toc37508963 \h </w:instrText>
+          <w:instrText xml:space="preserve"> PAGEREF _Toc38739683 \h </w:instrText>
         </w:r>
         <w:r>
           <w:rPr>
@@ -3706,7 +3717,7 @@
             <w:noProof/>
             <w:webHidden/>
           </w:rPr>
-          <w:t>18</w:t>
+          <w:t>17</w:t>
         </w:r>
         <w:r>
           <w:rPr>
@@ -3731,13 +3742,159 @@
           <w:lang w:eastAsia="pl-PL"/>
         </w:rPr>
       </w:pPr>
-      <w:hyperlink w:anchor="_Toc37508964" w:history="1">
+      <w:hyperlink w:anchor="_Toc38739684" w:history="1">
         <w:r>
           <w:rPr>
             <w:rStyle w:val="Hipercze"/>
             <w:rFonts w:ascii="Verdana" w:hAnsi="Verdana" w:cs="Calibri"/>
             <w:noProof/>
           </w:rPr>
+          <w:t>Za pomocą Web Setup Wizard</w:t>
+        </w:r>
+        <w:r>
+          <w:rPr>
+            <w:noProof/>
+            <w:webHidden/>
+          </w:rPr>
+          <w:tab/>
+        </w:r>
+        <w:r>
+          <w:rPr>
+            <w:noProof/>
+            <w:webHidden/>
+          </w:rPr>
+          <w:fldChar w:fldCharType="begin"/>
+        </w:r>
+        <w:r>
+          <w:rPr>
+            <w:noProof/>
+            <w:webHidden/>
+          </w:rPr>
+          <w:instrText xml:space="preserve"> PAGEREF _Toc38739684 \h </w:instrText>
+        </w:r>
+        <w:r>
+          <w:rPr>
+            <w:noProof/>
+            <w:webHidden/>
+          </w:rPr>
+        </w:r>
+        <w:r>
+          <w:rPr>
+            <w:noProof/>
+            <w:webHidden/>
+          </w:rPr>
+          <w:fldChar w:fldCharType="separate"/>
+        </w:r>
+        <w:r>
+          <w:rPr>
+            <w:noProof/>
+            <w:webHidden/>
+          </w:rPr>
+          <w:t>17</w:t>
+        </w:r>
+        <w:r>
+          <w:rPr>
+            <w:noProof/>
+            <w:webHidden/>
+          </w:rPr>
+          <w:fldChar w:fldCharType="end"/>
+        </w:r>
+      </w:hyperlink>
+    </w:p>
+    <w:p>
+      <w:pPr>
+        <w:pStyle w:val="Spistreci2"/>
+        <w:tabs>
+          <w:tab w:val="right" w:leader="dot" w:pos="9060"/>
+        </w:tabs>
+        <w:rPr>
+          <w:rFonts w:eastAsiaTheme="minorEastAsia"/>
+          <w:noProof/>
+          <w:sz w:val="24"/>
+          <w:szCs w:val="24"/>
+          <w:lang w:eastAsia="pl-PL"/>
+        </w:rPr>
+      </w:pPr>
+      <w:hyperlink w:anchor="_Toc38739685" w:history="1">
+        <w:r>
+          <w:rPr>
+            <w:rStyle w:val="Hipercze"/>
+            <w:rFonts w:ascii="Verdana" w:hAnsi="Verdana" w:cs="Calibri"/>
+            <w:noProof/>
+          </w:rPr>
+          <w:t>Poprzez linię poleceń</w:t>
+        </w:r>
+        <w:r>
+          <w:rPr>
+            <w:noProof/>
+            <w:webHidden/>
+          </w:rPr>
+          <w:tab/>
+        </w:r>
+        <w:r>
+          <w:rPr>
+            <w:noProof/>
+            <w:webHidden/>
+          </w:rPr>
+          <w:fldChar w:fldCharType="begin"/>
+        </w:r>
+        <w:r>
+          <w:rPr>
+            <w:noProof/>
+            <w:webHidden/>
+          </w:rPr>
+          <w:instrText xml:space="preserve"> PAGEREF _Toc38739685 \h </w:instrText>
+        </w:r>
+        <w:r>
+          <w:rPr>
+            <w:noProof/>
+            <w:webHidden/>
+          </w:rPr>
+        </w:r>
+        <w:r>
+          <w:rPr>
+            <w:noProof/>
+            <w:webHidden/>
+          </w:rPr>
+          <w:fldChar w:fldCharType="separate"/>
+        </w:r>
+        <w:r>
+          <w:rPr>
+            <w:noProof/>
+            <w:webHidden/>
+          </w:rPr>
+          <w:t>19</w:t>
+        </w:r>
+        <w:r>
+          <w:rPr>
+            <w:noProof/>
+            <w:webHidden/>
+          </w:rPr>
+          <w:fldChar w:fldCharType="end"/>
+        </w:r>
+      </w:hyperlink>
+    </w:p>
+    <w:p>
+      <w:pPr>
+        <w:pStyle w:val="Spistreci2"/>
+        <w:tabs>
+          <w:tab w:val="right" w:leader="dot" w:pos="9060"/>
+        </w:tabs>
+        <w:rPr>
+          <w:rFonts w:eastAsiaTheme="minorEastAsia"/>
+          <w:noProof/>
+          <w:sz w:val="24"/>
+          <w:szCs w:val="24"/>
+          <w:lang w:eastAsia="pl-PL"/>
+        </w:rPr>
+      </w:pPr>
+      <w:hyperlink w:anchor="_Toc38739686" w:history="1">
+        <w:r>
+          <w:rPr>
+            <w:rStyle w:val="Hipercze"/>
+            <w:rFonts w:ascii="Verdana" w:hAnsi="Verdana" w:cs="Calibri"/>
+            <w:noProof/>
+          </w:rPr>
           <w:t>(opcjonalnie) Czyszczenie plików oraz bazy danych</w:t>
         </w:r>
         <w:r>
@@ -3759,7 +3916,7 @@
             <w:noProof/>
             <w:webHidden/>
           </w:rPr>
-          <w:instrText xml:space="preserve"> PAGEREF _Toc37508964 \h </w:instrText>
+          <w:instrText xml:space="preserve"> PAGEREF _Toc38739686 \h </w:instrText>
         </w:r>
         <w:r>
           <w:rPr>
@@ -3779,7 +3936,7 @@
             <w:noProof/>
             <w:webHidden/>
           </w:rPr>
-          <w:t>18</w:t>
+          <w:t>19</w:t>
         </w:r>
         <w:r>
           <w:rPr>
@@ -3823,7 +3980,7 @@
           <w:rFonts w:ascii="Verdana" w:hAnsi="Verdana" w:cs="Calibri"/>
         </w:rPr>
       </w:pPr>
-      <w:bookmarkStart w:id="1" w:name="_Toc37508922"/>
+      <w:bookmarkStart w:id="2" w:name="_Toc38739642"/>
       <w:r>
         <w:rPr>
           <w:rFonts w:ascii="Verdana" w:hAnsi="Verdana" w:cs="Calibri"/>
@@ -3831,7 +3988,7 @@
         <w:lastRenderedPageBreak/>
         <w:t>Podstawowe informacje</w:t>
       </w:r>
-      <w:bookmarkEnd w:id="1"/>
+      <w:bookmarkEnd w:id="2"/>
     </w:p>
     <w:p>
       <w:pPr>
@@ -3853,14 +4010,14 @@
           <w:rFonts w:ascii="Verdana" w:hAnsi="Verdana" w:cs="Calibri"/>
         </w:rPr>
       </w:pPr>
-      <w:bookmarkStart w:id="2" w:name="_Toc37508923"/>
+      <w:bookmarkStart w:id="3" w:name="_Toc38739643"/>
       <w:r>
         <w:rPr>
           <w:rFonts w:ascii="Verdana" w:hAnsi="Verdana" w:cs="Calibri"/>
         </w:rPr>
         <w:t>Główne funkcje</w:t>
       </w:r>
-      <w:bookmarkEnd w:id="2"/>
+      <w:bookmarkEnd w:id="3"/>
     </w:p>
     <w:p>
       <w:pPr>
@@ -4175,14 +4332,14 @@
           <w:rFonts w:ascii="Verdana" w:hAnsi="Verdana" w:cs="Calibri"/>
         </w:rPr>
       </w:pPr>
-      <w:bookmarkStart w:id="3" w:name="_Toc37508924"/>
+      <w:bookmarkStart w:id="4" w:name="_Toc38739644"/>
       <w:r>
         <w:rPr>
           <w:rFonts w:ascii="Verdana" w:hAnsi="Verdana" w:cs="Calibri"/>
         </w:rPr>
         <w:t>Wymagania</w:t>
       </w:r>
-      <w:bookmarkEnd w:id="3"/>
+      <w:bookmarkEnd w:id="4"/>
     </w:p>
     <w:p>
       <w:pPr>
@@ -4287,14 +4444,14 @@
           <w:rFonts w:ascii="Verdana" w:hAnsi="Verdana" w:cs="Calibri"/>
         </w:rPr>
       </w:pPr>
-      <w:bookmarkStart w:id="4" w:name="_Toc37508925"/>
+      <w:bookmarkStart w:id="5" w:name="_Toc38739645"/>
       <w:r>
         <w:rPr>
           <w:rFonts w:ascii="Verdana" w:hAnsi="Verdana" w:cs="Calibri"/>
         </w:rPr>
         <w:t>Opis zmian</w:t>
       </w:r>
-      <w:bookmarkEnd w:id="4"/>
+      <w:bookmarkEnd w:id="5"/>
     </w:p>
     <w:p/>
     <w:p>
@@ -4304,7 +4461,7 @@
           <w:rFonts w:ascii="Verdana" w:hAnsi="Verdana"/>
         </w:rPr>
       </w:pPr>
-      <w:bookmarkStart w:id="5" w:name="_Toc37508926"/>
+      <w:bookmarkStart w:id="6" w:name="_Toc38739646"/>
       <w:r>
         <w:rPr>
           <w:rFonts w:ascii="Verdana" w:hAnsi="Verdana"/>
@@ -4315,9 +4472,9 @@
         <w:rPr>
           <w:rFonts w:ascii="Verdana" w:hAnsi="Verdana"/>
         </w:rPr>
-        <w:t>8.2</w:t>
-      </w:r>
-      <w:bookmarkEnd w:id="5"/>
+        <w:t>9.0</w:t>
+      </w:r>
+      <w:bookmarkEnd w:id="6"/>
     </w:p>
     <w:p>
       <w:pPr>
@@ -4334,8 +4491,17 @@
         <w:rPr>
           <w:rFonts w:ascii="Verdana" w:hAnsi="Verdana"/>
         </w:rPr>
-        <w:t>Zmiany w module zwrotów</w:t>
-      </w:r>
+        <w:t xml:space="preserve">Dodano </w:t>
+      </w:r>
+      <w:hyperlink w:anchor="_Odświeżenie_pamięci_podręcznej" w:history="1">
+        <w:r>
+          <w:rPr>
+            <w:rStyle w:val="Hipercze"/>
+            <w:rFonts w:ascii="Verdana" w:hAnsi="Verdana"/>
+          </w:rPr>
+          <w:t>Rozwijalną listę kanałów</w:t>
+        </w:r>
+      </w:hyperlink>
       <w:r>
         <w:rPr>
           <w:rFonts w:ascii="Verdana" w:hAnsi="Verdana"/>
@@ -4358,8 +4524,36 @@
         <w:rPr>
           <w:rFonts w:ascii="Verdana" w:hAnsi="Verdana"/>
         </w:rPr>
-        <w:t>Dodano obsługę walut: RON, HUF, BGN, UAH.</w:t>
-      </w:r>
+        <w:t>Ukrycie nazwy kanału płatności na kroku płatności</w:t>
+      </w:r>
+      <w:r>
+        <w:rPr>
+          <w:rFonts w:ascii="Verdana" w:hAnsi="Verdana"/>
+        </w:rPr>
+        <w:t>.</w:t>
+      </w:r>
+    </w:p>
+    <w:p>
+      <w:pPr>
+        <w:pStyle w:val="Nagwek2"/>
+        <w:rPr>
+          <w:rFonts w:ascii="Verdana" w:hAnsi="Verdana"/>
+        </w:rPr>
+      </w:pPr>
+      <w:bookmarkStart w:id="7" w:name="_Toc38739647"/>
+      <w:r>
+        <w:rPr>
+          <w:rFonts w:ascii="Verdana" w:hAnsi="Verdana"/>
+        </w:rPr>
+        <w:t>Wersja 2.</w:t>
+      </w:r>
+      <w:r>
+        <w:rPr>
+          <w:rFonts w:ascii="Verdana" w:hAnsi="Verdana"/>
+        </w:rPr>
+        <w:t>8.2</w:t>
+      </w:r>
+      <w:bookmarkEnd w:id="7"/>
     </w:p>
     <w:p>
       <w:pPr>
@@ -4376,7 +4570,13 @@
         <w:rPr>
           <w:rFonts w:ascii="Verdana" w:hAnsi="Verdana"/>
         </w:rPr>
-        <w:t>Aktualizacja instrukcji dot. zwrotów.</w:t>
+        <w:t>Zmiany w module zwrotów</w:t>
+      </w:r>
+      <w:r>
+        <w:rPr>
+          <w:rFonts w:ascii="Verdana" w:hAnsi="Verdana"/>
+        </w:rPr>
+        <w:t>.</w:t>
       </w:r>
     </w:p>
     <w:p>
@@ -4394,30 +4594,8 @@
         <w:rPr>
           <w:rFonts w:ascii="Verdana" w:hAnsi="Verdana"/>
         </w:rPr>
-        <w:t>Zmiany na stronie powrotu z płatności.</w:t>
-      </w:r>
-    </w:p>
-    <w:p>
-      <w:pPr>
-        <w:pStyle w:val="Nagwek2"/>
-        <w:rPr>
-          <w:rFonts w:ascii="Verdana" w:hAnsi="Verdana"/>
-        </w:rPr>
-      </w:pPr>
-      <w:bookmarkStart w:id="6" w:name="_Toc37508927"/>
-      <w:r>
-        <w:rPr>
-          <w:rFonts w:ascii="Verdana" w:hAnsi="Verdana"/>
-        </w:rPr>
-        <w:t>Wersja 2.</w:t>
-      </w:r>
-      <w:r>
-        <w:rPr>
-          <w:rFonts w:ascii="Verdana" w:hAnsi="Verdana"/>
-        </w:rPr>
-        <w:t>8.1</w:t>
-      </w:r>
-      <w:bookmarkEnd w:id="6"/>
+        <w:t>Dodano obsługę walut: RON, HUF, BGN, UAH.</w:t>
+      </w:r>
     </w:p>
     <w:p>
       <w:pPr>
@@ -4434,30 +4612,8 @@
         <w:rPr>
           <w:rFonts w:ascii="Verdana" w:hAnsi="Verdana"/>
         </w:rPr>
-        <w:t>Dostosowanie wersji do Magento Marketplace.</w:t>
-      </w:r>
-    </w:p>
-    <w:p>
-      <w:pPr>
-        <w:pStyle w:val="Nagwek2"/>
-        <w:rPr>
-          <w:rFonts w:ascii="Verdana" w:hAnsi="Verdana"/>
-        </w:rPr>
-      </w:pPr>
-      <w:bookmarkStart w:id="7" w:name="_Toc37508928"/>
-      <w:r>
-        <w:rPr>
-          <w:rFonts w:ascii="Verdana" w:hAnsi="Verdana"/>
-        </w:rPr>
-        <w:t>Wersja 2.</w:t>
-      </w:r>
-      <w:r>
-        <w:rPr>
-          <w:rFonts w:ascii="Verdana" w:hAnsi="Verdana"/>
-        </w:rPr>
-        <w:t>8.0</w:t>
-      </w:r>
-      <w:bookmarkEnd w:id="7"/>
+        <w:t>Aktualizacja instrukcji dot. zwrotów.</w:t>
+      </w:r>
     </w:p>
     <w:p>
       <w:pPr>
@@ -4474,7 +4630,7 @@
         <w:rPr>
           <w:rFonts w:ascii="Verdana" w:hAnsi="Verdana"/>
         </w:rPr>
-        <w:t>Dostosowanie wersji do Magento Marketplace.</w:t>
+        <w:t>Zmiany na stronie powrotu z płatności.</w:t>
       </w:r>
     </w:p>
     <w:p>
@@ -4484,18 +4640,18 @@
           <w:rFonts w:ascii="Verdana" w:hAnsi="Verdana"/>
         </w:rPr>
       </w:pPr>
-      <w:bookmarkStart w:id="8" w:name="_Toc37508929"/>
-      <w:r>
-        <w:rPr>
-          <w:rFonts w:ascii="Verdana" w:hAnsi="Verdana"/>
-        </w:rPr>
-        <w:t>Wersja 2.7.</w:t>
-      </w:r>
-      <w:r>
-        <w:rPr>
-          <w:rFonts w:ascii="Verdana" w:hAnsi="Verdana"/>
-        </w:rPr>
-        <w:t>7</w:t>
+      <w:bookmarkStart w:id="8" w:name="_Toc38739648"/>
+      <w:r>
+        <w:rPr>
+          <w:rFonts w:ascii="Verdana" w:hAnsi="Verdana"/>
+        </w:rPr>
+        <w:t>Wersja 2.</w:t>
+      </w:r>
+      <w:r>
+        <w:rPr>
+          <w:rFonts w:ascii="Verdana" w:hAnsi="Verdana"/>
+        </w:rPr>
+        <w:t>8.1</w:t>
       </w:r>
       <w:bookmarkEnd w:id="8"/>
     </w:p>
@@ -4514,7 +4670,7 @@
         <w:rPr>
           <w:rFonts w:ascii="Verdana" w:hAnsi="Verdana"/>
         </w:rPr>
-        <w:t>Poprawiono błąd, który czasem powodował niewyświetlenie okna BLIK 0 po wpisaniu kodu.</w:t>
+        <w:t>Dostosowanie wersji do Magento Marketplace.</w:t>
       </w:r>
     </w:p>
     <w:p>
@@ -4524,19 +4680,18 @@
           <w:rFonts w:ascii="Verdana" w:hAnsi="Verdana"/>
         </w:rPr>
       </w:pPr>
-      <w:bookmarkStart w:id="9" w:name="_Toc37508930"/>
-      <w:r>
-        <w:rPr>
-          <w:rFonts w:ascii="Verdana" w:hAnsi="Verdana"/>
-        </w:rPr>
-        <w:lastRenderedPageBreak/>
-        <w:t>Wersja 2.7.</w:t>
-      </w:r>
-      <w:r>
-        <w:rPr>
-          <w:rFonts w:ascii="Verdana" w:hAnsi="Verdana"/>
-        </w:rPr>
-        <w:t>6</w:t>
+      <w:bookmarkStart w:id="9" w:name="_Toc38739649"/>
+      <w:r>
+        <w:rPr>
+          <w:rFonts w:ascii="Verdana" w:hAnsi="Verdana"/>
+        </w:rPr>
+        <w:t>Wersja 2.</w:t>
+      </w:r>
+      <w:r>
+        <w:rPr>
+          <w:rFonts w:ascii="Verdana" w:hAnsi="Verdana"/>
+        </w:rPr>
+        <w:t>8.0</w:t>
       </w:r>
       <w:bookmarkEnd w:id="9"/>
     </w:p>
@@ -4555,7 +4710,7 @@
         <w:rPr>
           <w:rFonts w:ascii="Verdana" w:hAnsi="Verdana"/>
         </w:rPr>
-        <w:t>Dodano obsługę waluty CZK.</w:t>
+        <w:t>Dostosowanie wersji do Magento Marketplace.</w:t>
       </w:r>
     </w:p>
     <w:p>
@@ -4565,18 +4720,19 @@
           <w:rFonts w:ascii="Verdana" w:hAnsi="Verdana"/>
         </w:rPr>
       </w:pPr>
-      <w:bookmarkStart w:id="10" w:name="_Toc37508931"/>
-      <w:r>
-        <w:rPr>
-          <w:rFonts w:ascii="Verdana" w:hAnsi="Verdana"/>
-        </w:rPr>
+      <w:bookmarkStart w:id="10" w:name="_Toc38739650"/>
+      <w:r>
+        <w:rPr>
+          <w:rFonts w:ascii="Verdana" w:hAnsi="Verdana"/>
+        </w:rPr>
+        <w:lastRenderedPageBreak/>
         <w:t>Wersja 2.7.</w:t>
       </w:r>
       <w:r>
         <w:rPr>
           <w:rFonts w:ascii="Verdana" w:hAnsi="Verdana"/>
         </w:rPr>
-        <w:t>5</w:t>
+        <w:t>7</w:t>
       </w:r>
       <w:bookmarkEnd w:id="10"/>
     </w:p>
@@ -4595,7 +4751,7 @@
         <w:rPr>
           <w:rFonts w:ascii="Verdana" w:hAnsi="Verdana"/>
         </w:rPr>
-        <w:t>Wyświetlanie wszystkich dostępnych statusów w konfiguracji modułu.</w:t>
+        <w:t>Poprawiono błąd, który czasem powodował niewyświetlenie okna BLIK 0 po wpisaniu kodu.</w:t>
       </w:r>
     </w:p>
     <w:p>
@@ -4605,7 +4761,7 @@
           <w:rFonts w:ascii="Verdana" w:hAnsi="Verdana"/>
         </w:rPr>
       </w:pPr>
-      <w:bookmarkStart w:id="11" w:name="_Toc37508932"/>
+      <w:bookmarkStart w:id="11" w:name="_Toc38739651"/>
       <w:r>
         <w:rPr>
           <w:rFonts w:ascii="Verdana" w:hAnsi="Verdana"/>
@@ -4616,7 +4772,7 @@
         <w:rPr>
           <w:rFonts w:ascii="Verdana" w:hAnsi="Verdana"/>
         </w:rPr>
-        <w:t>4</w:t>
+        <w:t>6</w:t>
       </w:r>
       <w:bookmarkEnd w:id="11"/>
     </w:p>
@@ -4635,32 +4791,30 @@
         <w:rPr>
           <w:rFonts w:ascii="Verdana" w:hAnsi="Verdana"/>
         </w:rPr>
-        <w:t xml:space="preserve">Dostosowanie do Google Pay </w:t>
-      </w:r>
-      <w:r>
-        <w:rPr>
-          <w:rFonts w:ascii="Verdana" w:hAnsi="Verdana"/>
-        </w:rPr>
-        <w:t xml:space="preserve">API </w:t>
-      </w:r>
-      <w:r>
-        <w:rPr>
-          <w:rFonts w:ascii="Verdana" w:hAnsi="Verdana"/>
-        </w:rPr>
-        <w:t>2</w:t>
-      </w:r>
-      <w:r>
-        <w:rPr>
-          <w:rFonts w:ascii="Verdana" w:hAnsi="Verdana"/>
-        </w:rPr>
-        <w:t>.0</w:t>
-      </w:r>
-      <w:r>
-        <w:rPr>
-          <w:rFonts w:ascii="Verdana" w:hAnsi="Verdana"/>
-        </w:rPr>
-        <w:t>.</w:t>
-      </w:r>
+        <w:t>Dodano obsługę waluty CZK.</w:t>
+      </w:r>
+    </w:p>
+    <w:p>
+      <w:pPr>
+        <w:pStyle w:val="Nagwek2"/>
+        <w:rPr>
+          <w:rFonts w:ascii="Verdana" w:hAnsi="Verdana"/>
+        </w:rPr>
+      </w:pPr>
+      <w:bookmarkStart w:id="12" w:name="_Toc38739652"/>
+      <w:r>
+        <w:rPr>
+          <w:rFonts w:ascii="Verdana" w:hAnsi="Verdana"/>
+        </w:rPr>
+        <w:t>Wersja 2.7.</w:t>
+      </w:r>
+      <w:r>
+        <w:rPr>
+          <w:rFonts w:ascii="Verdana" w:hAnsi="Verdana"/>
+        </w:rPr>
+        <w:t>5</w:t>
+      </w:r>
+      <w:bookmarkEnd w:id="12"/>
     </w:p>
     <w:p>
       <w:pPr>
@@ -4677,13 +4831,7 @@
         <w:rPr>
           <w:rFonts w:ascii="Verdana" w:hAnsi="Verdana"/>
         </w:rPr>
-        <w:t>Uproszczenie konfiguracji Google Pay</w:t>
-      </w:r>
-      <w:r>
-        <w:rPr>
-          <w:rFonts w:ascii="Verdana" w:hAnsi="Verdana"/>
-        </w:rPr>
-        <w:t>.</w:t>
+        <w:t>Wyświetlanie wszystkich dostępnych statusów w konfiguracji modułu.</w:t>
       </w:r>
     </w:p>
     <w:p>
@@ -4693,7 +4841,7 @@
           <w:rFonts w:ascii="Verdana" w:hAnsi="Verdana"/>
         </w:rPr>
       </w:pPr>
-      <w:bookmarkStart w:id="12" w:name="_Toc37508933"/>
+      <w:bookmarkStart w:id="13" w:name="_Toc38739653"/>
       <w:r>
         <w:rPr>
           <w:rFonts w:ascii="Verdana" w:hAnsi="Verdana"/>
@@ -4704,9 +4852,9 @@
         <w:rPr>
           <w:rFonts w:ascii="Verdana" w:hAnsi="Verdana"/>
         </w:rPr>
-        <w:t>3</w:t>
-      </w:r>
-      <w:bookmarkEnd w:id="12"/>
+        <w:t>4</w:t>
+      </w:r>
+      <w:bookmarkEnd w:id="13"/>
     </w:p>
     <w:p>
       <w:pPr>
@@ -4723,7 +4871,25 @@
         <w:rPr>
           <w:rFonts w:ascii="Verdana" w:hAnsi="Verdana"/>
         </w:rPr>
-        <w:t>Zmiany w mechanizmie sortowania</w:t>
+        <w:t xml:space="preserve">Dostosowanie do Google Pay </w:t>
+      </w:r>
+      <w:r>
+        <w:rPr>
+          <w:rFonts w:ascii="Verdana" w:hAnsi="Verdana"/>
+        </w:rPr>
+        <w:t xml:space="preserve">API </w:t>
+      </w:r>
+      <w:r>
+        <w:rPr>
+          <w:rFonts w:ascii="Verdana" w:hAnsi="Verdana"/>
+        </w:rPr>
+        <w:t>2</w:t>
+      </w:r>
+      <w:r>
+        <w:rPr>
+          <w:rFonts w:ascii="Verdana" w:hAnsi="Verdana"/>
+        </w:rPr>
+        <w:t>.0</w:t>
       </w:r>
       <w:r>
         <w:rPr>
@@ -4747,7 +4913,13 @@
         <w:rPr>
           <w:rFonts w:ascii="Verdana" w:hAnsi="Verdana"/>
         </w:rPr>
-        <w:t>Poprawka dot. braku przekierowania na płatność BM.</w:t>
+        <w:t>Uproszczenie konfiguracji Google Pay</w:t>
+      </w:r>
+      <w:r>
+        <w:rPr>
+          <w:rFonts w:ascii="Verdana" w:hAnsi="Verdana"/>
+        </w:rPr>
+        <w:t>.</w:t>
       </w:r>
     </w:p>
     <w:p>
@@ -4757,7 +4929,7 @@
           <w:rFonts w:ascii="Verdana" w:hAnsi="Verdana"/>
         </w:rPr>
       </w:pPr>
-      <w:bookmarkStart w:id="13" w:name="_Toc37508934"/>
+      <w:bookmarkStart w:id="14" w:name="_Toc38739654"/>
       <w:r>
         <w:rPr>
           <w:rFonts w:ascii="Verdana" w:hAnsi="Verdana"/>
@@ -4768,9 +4940,9 @@
         <w:rPr>
           <w:rFonts w:ascii="Verdana" w:hAnsi="Verdana"/>
         </w:rPr>
-        <w:t>2</w:t>
-      </w:r>
-      <w:bookmarkEnd w:id="13"/>
+        <w:t>3</w:t>
+      </w:r>
+      <w:bookmarkEnd w:id="14"/>
     </w:p>
     <w:p>
       <w:pPr>
@@ -4787,7 +4959,13 @@
         <w:rPr>
           <w:rFonts w:ascii="Verdana" w:hAnsi="Verdana"/>
         </w:rPr>
-        <w:t>Dostosowano do wymagań Marketplace Magento.</w:t>
+        <w:t>Zmiany w mechanizmie sortowania</w:t>
+      </w:r>
+      <w:r>
+        <w:rPr>
+          <w:rFonts w:ascii="Verdana" w:hAnsi="Verdana"/>
+        </w:rPr>
+        <w:t>.</w:t>
       </w:r>
     </w:p>
     <w:p>
@@ -4799,15 +4977,13 @@
         </w:numPr>
         <w:rPr>
           <w:rFonts w:ascii="Verdana" w:hAnsi="Verdana"/>
-          <w:color w:val="FF0000"/>
-        </w:rPr>
-      </w:pPr>
-      <w:r>
-        <w:rPr>
-          <w:rFonts w:ascii="Verdana" w:hAnsi="Verdana"/>
-          <w:color w:val="FF0000"/>
-        </w:rPr>
-        <w:t>Uwaga, z tą wersją zmieniła się struktura pliku .zip oraz komenda do instalacji i aktualizacji!</w:t>
+        </w:rPr>
+      </w:pPr>
+      <w:r>
+        <w:rPr>
+          <w:rFonts w:ascii="Verdana" w:hAnsi="Verdana"/>
+        </w:rPr>
+        <w:t>Poprawka dot. braku przekierowania na płatność BM.</w:t>
       </w:r>
     </w:p>
     <w:p>
@@ -4817,7 +4993,7 @@
           <w:rFonts w:ascii="Verdana" w:hAnsi="Verdana"/>
         </w:rPr>
       </w:pPr>
-      <w:bookmarkStart w:id="14" w:name="_Toc37508935"/>
+      <w:bookmarkStart w:id="15" w:name="_Toc38739655"/>
       <w:r>
         <w:rPr>
           <w:rFonts w:ascii="Verdana" w:hAnsi="Verdana"/>
@@ -4828,9 +5004,9 @@
         <w:rPr>
           <w:rFonts w:ascii="Verdana" w:hAnsi="Verdana"/>
         </w:rPr>
-        <w:t>1</w:t>
-      </w:r>
-      <w:bookmarkEnd w:id="14"/>
+        <w:t>2</w:t>
+      </w:r>
+      <w:bookmarkEnd w:id="15"/>
     </w:p>
     <w:p>
       <w:pPr>
@@ -4847,24 +5023,8 @@
         <w:rPr>
           <w:rFonts w:ascii="Verdana" w:hAnsi="Verdana"/>
         </w:rPr>
-        <w:t>Dodano wsparcie dla Magento 2.3.1</w:t>
-      </w:r>
-    </w:p>
-    <w:p>
-      <w:pPr>
-        <w:pStyle w:val="Nagwek2"/>
-        <w:rPr>
-          <w:rFonts w:ascii="Verdana" w:hAnsi="Verdana"/>
-        </w:rPr>
-      </w:pPr>
-      <w:bookmarkStart w:id="15" w:name="_Toc37508936"/>
-      <w:r>
-        <w:rPr>
-          <w:rFonts w:ascii="Verdana" w:hAnsi="Verdana"/>
-        </w:rPr>
-        <w:t>Wersja 2.7.0</w:t>
-      </w:r>
-      <w:bookmarkEnd w:id="15"/>
+        <w:t>Dostosowano do wymagań Marketplace Magento.</w:t>
+      </w:r>
     </w:p>
     <w:p>
       <w:pPr>
@@ -4875,6 +5035,82 @@
         </w:numPr>
         <w:rPr>
           <w:rFonts w:ascii="Verdana" w:hAnsi="Verdana"/>
+          <w:color w:val="FF0000"/>
+        </w:rPr>
+      </w:pPr>
+      <w:r>
+        <w:rPr>
+          <w:rFonts w:ascii="Verdana" w:hAnsi="Verdana"/>
+          <w:color w:val="FF0000"/>
+        </w:rPr>
+        <w:t>Uwaga, z tą wersją zmieniła się struktura pliku .zip oraz komenda do instalacji i aktualizacji!</w:t>
+      </w:r>
+    </w:p>
+    <w:p>
+      <w:pPr>
+        <w:pStyle w:val="Nagwek2"/>
+        <w:rPr>
+          <w:rFonts w:ascii="Verdana" w:hAnsi="Verdana"/>
+        </w:rPr>
+      </w:pPr>
+      <w:bookmarkStart w:id="16" w:name="_Toc38739656"/>
+      <w:r>
+        <w:rPr>
+          <w:rFonts w:ascii="Verdana" w:hAnsi="Verdana"/>
+        </w:rPr>
+        <w:t>Wersja 2.7.</w:t>
+      </w:r>
+      <w:r>
+        <w:rPr>
+          <w:rFonts w:ascii="Verdana" w:hAnsi="Verdana"/>
+        </w:rPr>
+        <w:t>1</w:t>
+      </w:r>
+      <w:bookmarkEnd w:id="16"/>
+    </w:p>
+    <w:p>
+      <w:pPr>
+        <w:pStyle w:val="Akapitzlist"/>
+        <w:numPr>
+          <w:ilvl w:val="0"/>
+          <w:numId w:val="19"/>
+        </w:numPr>
+        <w:rPr>
+          <w:rFonts w:ascii="Verdana" w:hAnsi="Verdana"/>
+        </w:rPr>
+      </w:pPr>
+      <w:r>
+        <w:rPr>
+          <w:rFonts w:ascii="Verdana" w:hAnsi="Verdana"/>
+        </w:rPr>
+        <w:t>Dodano wsparcie dla Magento 2.3.1</w:t>
+      </w:r>
+    </w:p>
+    <w:p>
+      <w:pPr>
+        <w:pStyle w:val="Nagwek2"/>
+        <w:rPr>
+          <w:rFonts w:ascii="Verdana" w:hAnsi="Verdana"/>
+        </w:rPr>
+      </w:pPr>
+      <w:bookmarkStart w:id="17" w:name="_Toc38739657"/>
+      <w:r>
+        <w:rPr>
+          <w:rFonts w:ascii="Verdana" w:hAnsi="Verdana"/>
+        </w:rPr>
+        <w:t>Wersja 2.7.0</w:t>
+      </w:r>
+      <w:bookmarkEnd w:id="17"/>
+    </w:p>
+    <w:p>
+      <w:pPr>
+        <w:pStyle w:val="Akapitzlist"/>
+        <w:numPr>
+          <w:ilvl w:val="0"/>
+          <w:numId w:val="19"/>
+        </w:numPr>
+        <w:rPr>
+          <w:rFonts w:ascii="Verdana" w:hAnsi="Verdana"/>
         </w:rPr>
       </w:pPr>
       <w:r>
@@ -4900,14 +5136,14 @@
           <w:rFonts w:ascii="Verdana" w:hAnsi="Verdana" w:cs="Calibri"/>
         </w:rPr>
       </w:pPr>
-      <w:bookmarkStart w:id="16" w:name="_Toc37508937"/>
+      <w:bookmarkStart w:id="18" w:name="_Toc38739658"/>
       <w:r>
         <w:rPr>
           <w:rFonts w:ascii="Verdana" w:hAnsi="Verdana" w:cs="Calibri"/>
         </w:rPr>
         <w:t>Wersja 2.6.0</w:t>
       </w:r>
-      <w:bookmarkEnd w:id="16"/>
+      <w:bookmarkEnd w:id="18"/>
     </w:p>
     <w:p>
       <w:pPr>
@@ -4973,14 +5209,14 @@
           <w:rFonts w:ascii="Verdana" w:hAnsi="Verdana"/>
         </w:rPr>
       </w:pPr>
-      <w:bookmarkStart w:id="17" w:name="_Toc37508938"/>
+      <w:bookmarkStart w:id="19" w:name="_Toc38739659"/>
       <w:r>
         <w:rPr>
           <w:rFonts w:ascii="Verdana" w:hAnsi="Verdana"/>
         </w:rPr>
         <w:t>Wersja 2.4.0</w:t>
       </w:r>
-      <w:bookmarkEnd w:id="17"/>
+      <w:bookmarkEnd w:id="19"/>
     </w:p>
     <w:p>
       <w:pPr>
@@ -5007,14 +5243,14 @@
           <w:rFonts w:ascii="Verdana" w:hAnsi="Verdana"/>
         </w:rPr>
       </w:pPr>
-      <w:bookmarkStart w:id="18" w:name="_Toc37508939"/>
+      <w:bookmarkStart w:id="20" w:name="_Toc38739660"/>
       <w:r>
         <w:rPr>
           <w:rFonts w:ascii="Verdana" w:hAnsi="Verdana"/>
         </w:rPr>
         <w:t>Wersja 2.3.0</w:t>
       </w:r>
-      <w:bookmarkEnd w:id="18"/>
+      <w:bookmarkEnd w:id="20"/>
     </w:p>
     <w:p>
       <w:pPr>
@@ -5041,14 +5277,14 @@
           <w:rFonts w:ascii="Verdana" w:hAnsi="Verdana" w:cs="Calibri"/>
         </w:rPr>
       </w:pPr>
-      <w:bookmarkStart w:id="19" w:name="_Toc37508940"/>
+      <w:bookmarkStart w:id="21" w:name="_Toc38739661"/>
       <w:r>
         <w:rPr>
           <w:rFonts w:ascii="Verdana" w:hAnsi="Verdana" w:cs="Calibri"/>
         </w:rPr>
         <w:t>Instalacja</w:t>
       </w:r>
-      <w:bookmarkEnd w:id="19"/>
+      <w:bookmarkEnd w:id="21"/>
     </w:p>
     <w:p>
       <w:pPr>
@@ -5116,6 +5352,7 @@
         <w:rPr>
           <w:rFonts w:ascii="Verdana" w:hAnsi="Verdana" w:cs="Calibri"/>
         </w:rPr>
+        <w:lastRenderedPageBreak/>
         <w:t>Będąc w katalogu głównym Magento, wykonać komendę:</w:t>
       </w:r>
       <w:r>
@@ -5207,21 +5444,20 @@
           <w:rFonts w:ascii="Verdana" w:hAnsi="Verdana" w:cs="Calibri"/>
         </w:rPr>
       </w:pPr>
-      <w:bookmarkStart w:id="20" w:name="_Instalacja_modułu_z"/>
-      <w:bookmarkStart w:id="21" w:name="_Konfiguracja"/>
-      <w:bookmarkStart w:id="22" w:name="_Aktywacja_modułu"/>
-      <w:bookmarkStart w:id="23" w:name="_Toc37508941"/>
-      <w:bookmarkEnd w:id="20"/>
-      <w:bookmarkEnd w:id="21"/>
+      <w:bookmarkStart w:id="22" w:name="_Instalacja_modułu_z"/>
+      <w:bookmarkStart w:id="23" w:name="_Konfiguracja"/>
+      <w:bookmarkStart w:id="24" w:name="_Aktywacja_modułu"/>
+      <w:bookmarkStart w:id="25" w:name="_Toc38739662"/>
       <w:bookmarkEnd w:id="22"/>
-      <w:r>
-        <w:rPr>
-          <w:rFonts w:ascii="Verdana" w:hAnsi="Verdana" w:cs="Calibri"/>
-        </w:rPr>
-        <w:lastRenderedPageBreak/>
+      <w:bookmarkEnd w:id="23"/>
+      <w:bookmarkEnd w:id="24"/>
+      <w:r>
+        <w:rPr>
+          <w:rFonts w:ascii="Verdana" w:hAnsi="Verdana" w:cs="Calibri"/>
+        </w:rPr>
         <w:t>Aktywacja modułu</w:t>
       </w:r>
-      <w:bookmarkEnd w:id="23"/>
+      <w:bookmarkEnd w:id="25"/>
     </w:p>
     <w:p>
       <w:pPr>
@@ -5230,14 +5466,14 @@
           <w:rFonts w:ascii="Verdana" w:hAnsi="Verdana" w:cs="Calibri"/>
         </w:rPr>
       </w:pPr>
-      <w:bookmarkStart w:id="24" w:name="_Toc37508942"/>
+      <w:bookmarkStart w:id="26" w:name="_Toc38739663"/>
       <w:r>
         <w:rPr>
           <w:rFonts w:ascii="Verdana" w:hAnsi="Verdana" w:cs="Calibri"/>
         </w:rPr>
         <w:t>Aktywacja poprzez Panel Administracyjny</w:t>
       </w:r>
-      <w:bookmarkEnd w:id="24"/>
+      <w:bookmarkEnd w:id="26"/>
     </w:p>
     <w:p>
       <w:pPr>
@@ -5633,6 +5869,7 @@
         <w:rPr>
           <w:rFonts w:ascii="Verdana" w:hAnsi="Verdana" w:cs="Calibri"/>
         </w:rPr>
+        <w:lastRenderedPageBreak/>
         <w:t xml:space="preserve">Po utworzeniu Backupu lub odznaczeniu opcji, przejść dalej klikająć </w:t>
       </w:r>
       <w:r>
@@ -5664,7 +5901,6 @@
         <w:rPr>
           <w:rFonts w:ascii="Verdana" w:hAnsi="Verdana" w:cs="Calibri"/>
         </w:rPr>
-        <w:lastRenderedPageBreak/>
         <w:t xml:space="preserve">Kliknąć na </w:t>
       </w:r>
       <w:r>
@@ -5866,14 +6102,14 @@
           <w:rFonts w:ascii="Verdana" w:hAnsi="Verdana" w:cs="Calibri"/>
         </w:rPr>
       </w:pPr>
-      <w:bookmarkStart w:id="25" w:name="_Toc37508943"/>
+      <w:bookmarkStart w:id="27" w:name="_Toc38739664"/>
       <w:r>
         <w:rPr>
           <w:rFonts w:ascii="Verdana" w:hAnsi="Verdana" w:cs="Calibri"/>
         </w:rPr>
         <w:t>Aktywacja poprzez linię poleceń</w:t>
       </w:r>
-      <w:bookmarkEnd w:id="25"/>
+      <w:bookmarkEnd w:id="27"/>
     </w:p>
     <w:p>
       <w:pPr>
@@ -5912,25 +6148,7 @@
           <w:b/>
           <w:lang w:val="en-US"/>
         </w:rPr>
-        <w:t xml:space="preserve">bin/magento </w:t>
-      </w:r>
-      <w:proofErr w:type="gramStart"/>
-      <w:r>
-        <w:rPr>
-          <w:rFonts w:ascii="Verdana" w:hAnsi="Verdana" w:cs="Calibri"/>
-          <w:b/>
-          <w:lang w:val="en-US"/>
-        </w:rPr>
-        <w:t>module:enable</w:t>
-      </w:r>
-      <w:proofErr w:type="gramEnd"/>
-      <w:r>
-        <w:rPr>
-          <w:rFonts w:ascii="Verdana" w:hAnsi="Verdana" w:cs="Calibri"/>
-          <w:b/>
-          <w:lang w:val="en-US"/>
-        </w:rPr>
-        <w:t xml:space="preserve"> BlueMedia_BluePayment</w:t>
+        <w:t>bin/magento module:enable BlueMedia_BluePayment</w:t>
       </w:r>
       <w:r>
         <w:rPr>
@@ -5958,17 +6176,8 @@
           <w:rFonts w:ascii="Verdana" w:hAnsi="Verdana" w:cs="Calibri"/>
           <w:b/>
         </w:rPr>
-        <w:t xml:space="preserve">bin/magento </w:t>
-      </w:r>
-      <w:proofErr w:type="gramStart"/>
-      <w:r>
-        <w:rPr>
-          <w:rFonts w:ascii="Verdana" w:hAnsi="Verdana" w:cs="Calibri"/>
-          <w:b/>
-        </w:rPr>
-        <w:t>setup:upgrade</w:t>
-      </w:r>
-      <w:proofErr w:type="gramEnd"/>
+        <w:t>bin/magento setup:upgrade</w:t>
+      </w:r>
     </w:p>
     <w:p>
       <w:pPr>
@@ -5987,23 +6196,7 @@
           <w:rFonts w:ascii="Verdana" w:hAnsi="Verdana" w:cs="Calibri"/>
           <w:b/>
         </w:rPr>
-        <w:t xml:space="preserve">bin/magento </w:t>
-      </w:r>
-      <w:proofErr w:type="gramStart"/>
-      <w:r>
-        <w:rPr>
-          <w:rFonts w:ascii="Verdana" w:hAnsi="Verdana" w:cs="Calibri"/>
-          <w:b/>
-        </w:rPr>
-        <w:t>setup:di</w:t>
-      </w:r>
-      <w:proofErr w:type="gramEnd"/>
-      <w:r>
-        <w:rPr>
-          <w:rFonts w:ascii="Verdana" w:hAnsi="Verdana" w:cs="Calibri"/>
-          <w:b/>
-        </w:rPr>
-        <w:t>:compile</w:t>
+        <w:t>bin/magento setup:di:compile</w:t>
       </w:r>
     </w:p>
     <w:p>
@@ -6023,17 +6216,8 @@
           <w:rFonts w:ascii="Verdana" w:hAnsi="Verdana" w:cs="Calibri"/>
           <w:b/>
         </w:rPr>
-        <w:t xml:space="preserve">bin/magento </w:t>
-      </w:r>
-      <w:proofErr w:type="gramStart"/>
-      <w:r>
-        <w:rPr>
-          <w:rFonts w:ascii="Verdana" w:hAnsi="Verdana" w:cs="Calibri"/>
-          <w:b/>
-        </w:rPr>
-        <w:t>cache:flush</w:t>
-      </w:r>
-      <w:proofErr w:type="gramEnd"/>
+        <w:t>bin/magento cache:flush</w:t>
+      </w:r>
     </w:p>
     <w:p>
       <w:pPr>
@@ -6050,6 +6234,7 @@
         <w:rPr>
           <w:rFonts w:ascii="Verdana" w:hAnsi="Verdana" w:cs="Calibri"/>
         </w:rPr>
+        <w:lastRenderedPageBreak/>
         <w:t xml:space="preserve">Moduł został aktywowany. Można przejść do </w:t>
       </w:r>
       <w:hyperlink w:anchor="_Konfiguracja_1" w:history="1">
@@ -6067,8 +6252,8 @@
         </w:rPr>
         <w:t>.</w:t>
       </w:r>
-      <w:bookmarkStart w:id="26" w:name="_Konfiguracja_1"/>
-      <w:bookmarkEnd w:id="26"/>
+      <w:bookmarkStart w:id="28" w:name="_Konfiguracja_1"/>
+      <w:bookmarkEnd w:id="28"/>
     </w:p>
     <w:p>
       <w:pPr>
@@ -6077,17 +6262,16 @@
           <w:rFonts w:ascii="Verdana" w:hAnsi="Verdana" w:cs="Calibri"/>
         </w:rPr>
       </w:pPr>
-      <w:bookmarkStart w:id="27" w:name="_Konfiguracja_2"/>
-      <w:bookmarkStart w:id="28" w:name="_Toc37508944"/>
-      <w:bookmarkEnd w:id="27"/>
-      <w:r>
-        <w:rPr>
-          <w:rFonts w:ascii="Verdana" w:hAnsi="Verdana" w:cs="Calibri"/>
-        </w:rPr>
-        <w:lastRenderedPageBreak/>
+      <w:bookmarkStart w:id="29" w:name="_Konfiguracja_2"/>
+      <w:bookmarkStart w:id="30" w:name="_Toc38739665"/>
+      <w:bookmarkEnd w:id="29"/>
+      <w:r>
+        <w:rPr>
+          <w:rFonts w:ascii="Verdana" w:hAnsi="Verdana" w:cs="Calibri"/>
+        </w:rPr>
         <w:t>Konfiguracja</w:t>
       </w:r>
-      <w:bookmarkEnd w:id="28"/>
+      <w:bookmarkEnd w:id="30"/>
     </w:p>
     <w:p>
       <w:pPr>
@@ -6200,16 +6384,16 @@
           <w:rFonts w:ascii="Verdana" w:hAnsi="Verdana" w:cs="Calibri"/>
         </w:rPr>
       </w:pPr>
-      <w:bookmarkStart w:id="29" w:name="_Podstawowa_konfiguracja_modułu"/>
-      <w:bookmarkStart w:id="30" w:name="_Toc37508945"/>
-      <w:bookmarkEnd w:id="29"/>
+      <w:bookmarkStart w:id="31" w:name="_Podstawowa_konfiguracja_modułu"/>
+      <w:bookmarkStart w:id="32" w:name="_Toc38739666"/>
+      <w:bookmarkEnd w:id="31"/>
       <w:r>
         <w:rPr>
           <w:rFonts w:ascii="Verdana" w:hAnsi="Verdana" w:cs="Calibri"/>
         </w:rPr>
         <w:t>Podstawowa konfiguracja modułu</w:t>
       </w:r>
-      <w:bookmarkEnd w:id="30"/>
+      <w:bookmarkEnd w:id="32"/>
     </w:p>
     <w:p>
       <w:pPr>
@@ -6234,7 +6418,7 @@
         </w:rPr>
         <w:t xml:space="preserve">strony </w:t>
       </w:r>
-      <w:hyperlink w:anchor="_Instalacja_modułu_z" w:history="1">
+      <w:hyperlink w:anchor="_Konfiguracja_2" w:history="1">
         <w:r>
           <w:rPr>
             <w:rStyle w:val="Hipercze"/>
@@ -6491,15 +6675,21 @@
           <w:rFonts w:ascii="Verdana" w:hAnsi="Verdana" w:cs="Calibri"/>
         </w:rPr>
       </w:pPr>
-      <w:hyperlink w:anchor="_Odświeżenie_pamięci_podręcznej" w:history="1">
+      <w:hyperlink w:anchor="_Odświeżenie_pamięci_podręcznej_1" w:history="1">
         <w:r>
           <w:rPr>
             <w:rStyle w:val="Hipercze"/>
             <w:rFonts w:ascii="Verdana" w:hAnsi="Verdana" w:cs="Calibri"/>
           </w:rPr>
-          <w:t>Odświeżyć pamięć podręczną.</w:t>
+          <w:t>Odświeżyć pamięć podręczną</w:t>
         </w:r>
       </w:hyperlink>
+      <w:r>
+        <w:rPr>
+          <w:rFonts w:ascii="Verdana" w:hAnsi="Verdana" w:cs="Calibri"/>
+        </w:rPr>
+        <w:t>.</w:t>
+      </w:r>
     </w:p>
     <w:p>
       <w:pPr>
@@ -6509,14 +6699,16 @@
           <w:b/>
         </w:rPr>
       </w:pPr>
-      <w:bookmarkStart w:id="31" w:name="_Toc37508946"/>
+      <w:bookmarkStart w:id="33" w:name="_Kanały_płatności"/>
+      <w:bookmarkStart w:id="34" w:name="_Toc38739667"/>
+      <w:bookmarkEnd w:id="33"/>
       <w:r>
         <w:rPr>
           <w:rFonts w:ascii="Verdana" w:hAnsi="Verdana" w:cs="Calibri"/>
         </w:rPr>
         <w:t>Kanały płatności</w:t>
       </w:r>
-      <w:bookmarkEnd w:id="31"/>
+      <w:bookmarkEnd w:id="34"/>
     </w:p>
     <w:p>
       <w:pPr>
@@ -6614,14 +6806,14 @@
           <w:rFonts w:ascii="Verdana" w:hAnsi="Verdana" w:cs="Calibri"/>
         </w:rPr>
       </w:pPr>
-      <w:bookmarkStart w:id="32" w:name="_Toc37508947"/>
+      <w:bookmarkStart w:id="35" w:name="_Toc38739668"/>
       <w:r>
         <w:rPr>
           <w:rFonts w:ascii="Verdana" w:hAnsi="Verdana" w:cs="Calibri"/>
         </w:rPr>
         <w:t>Odświeżenie listy kanałów płatności</w:t>
       </w:r>
-      <w:bookmarkEnd w:id="32"/>
+      <w:bookmarkEnd w:id="35"/>
     </w:p>
     <w:p>
       <w:pPr>
@@ -6640,7 +6832,7 @@
         </w:rPr>
         <w:t xml:space="preserve">Przejść do </w:t>
       </w:r>
-      <w:hyperlink w:anchor="_Instalacja_modułu_z" w:history="1">
+      <w:hyperlink w:anchor="_Kanały_płatności" w:history="1">
         <w:r>
           <w:rPr>
             <w:rStyle w:val="Hipercze"/>
@@ -6730,14 +6922,14 @@
           <w:b/>
         </w:rPr>
       </w:pPr>
-      <w:bookmarkStart w:id="33" w:name="_Toc37508948"/>
+      <w:bookmarkStart w:id="36" w:name="_Toc38739669"/>
       <w:r>
         <w:rPr>
           <w:rFonts w:ascii="Verdana" w:hAnsi="Verdana" w:cs="Calibri"/>
         </w:rPr>
         <w:t>Edycja kanałów płatności</w:t>
       </w:r>
-      <w:bookmarkEnd w:id="33"/>
+      <w:bookmarkEnd w:id="36"/>
       <w:r>
         <w:rPr>
           <w:rFonts w:ascii="Verdana" w:hAnsi="Verdana" w:cs="Calibri"/>
@@ -6762,7 +6954,7 @@
         </w:rPr>
         <w:t xml:space="preserve">Przejść do </w:t>
       </w:r>
-      <w:hyperlink w:anchor="_Instalacja_modułu_z" w:history="1">
+      <w:hyperlink w:anchor="_Kanały_płatności" w:history="1">
         <w:r>
           <w:rPr>
             <w:rStyle w:val="Hipercze"/>
@@ -6830,6 +7022,7 @@
           <w:rFonts w:ascii="Verdana" w:hAnsi="Verdana" w:cs="Calibri"/>
           <w:b/>
         </w:rPr>
+        <w:lastRenderedPageBreak/>
         <w:t>Status kanału [Status]</w:t>
       </w:r>
       <w:r>
@@ -6860,7 +7053,6 @@
         <w:rPr>
           <w:rFonts w:ascii="Verdana" w:hAnsi="Verdana" w:cs="Calibri"/>
         </w:rPr>
-        <w:lastRenderedPageBreak/>
         <w:t xml:space="preserve">(informacyjnie) </w:t>
       </w:r>
       <w:r>
@@ -7235,8 +7427,8 @@
           <w:rFonts w:ascii="Verdana" w:hAnsi="Verdana" w:cs="Calibri"/>
         </w:rPr>
       </w:pPr>
-      <w:bookmarkStart w:id="34" w:name="OLE_LINK1"/>
-      <w:bookmarkStart w:id="35" w:name="OLE_LINK2"/>
+      <w:bookmarkStart w:id="37" w:name="OLE_LINK1"/>
+      <w:bookmarkStart w:id="38" w:name="OLE_LINK2"/>
       <w:r>
         <w:rPr>
           <w:rFonts w:ascii="Verdana" w:hAnsi="Verdana" w:cs="Calibri"/>
@@ -7244,8 +7436,8 @@
         </w:rPr>
         <w:t>Traktuj jako oddzielną metodę płatności [Is separated method]</w:t>
       </w:r>
-      <w:bookmarkEnd w:id="34"/>
-      <w:bookmarkEnd w:id="35"/>
+      <w:bookmarkEnd w:id="37"/>
+      <w:bookmarkEnd w:id="38"/>
       <w:r>
         <w:rPr>
           <w:rFonts w:ascii="Verdana" w:hAnsi="Verdana" w:cs="Calibri"/>
@@ -7401,6 +7593,7 @@
           <w:rFonts w:ascii="Verdana" w:hAnsi="Verdana" w:cs="Calibri"/>
           <w:b/>
         </w:rPr>
+        <w:lastRenderedPageBreak/>
         <w:t>Użyj własnego logo [Use Own Logo]</w:t>
       </w:r>
       <w:r>
@@ -7444,7 +7637,6 @@
           <w:rFonts w:ascii="Verdana" w:hAnsi="Verdana" w:cs="Calibri"/>
           <w:b/>
         </w:rPr>
-        <w:lastRenderedPageBreak/>
         <w:t>Ścieżka do logo [Logo Path]</w:t>
       </w:r>
       <w:r>
@@ -7597,16 +7789,286 @@
           <w:rFonts w:ascii="Verdana" w:hAnsi="Verdana"/>
         </w:rPr>
       </w:pPr>
-      <w:bookmarkStart w:id="36" w:name="_Odświeżenie_pamięci_podręcznej"/>
-      <w:bookmarkStart w:id="37" w:name="_Toc37508949"/>
-      <w:bookmarkEnd w:id="36"/>
+      <w:bookmarkStart w:id="39" w:name="_Odświeżenie_pamięci_podręcznej"/>
+      <w:bookmarkStart w:id="40" w:name="_Toc38739670"/>
+      <w:bookmarkEnd w:id="39"/>
+      <w:r>
+        <w:rPr>
+          <w:rFonts w:ascii="Verdana" w:hAnsi="Verdana"/>
+        </w:rPr>
+        <w:t>Rozwijalna lista kanałów</w:t>
+      </w:r>
+      <w:bookmarkEnd w:id="40"/>
+    </w:p>
+    <w:p>
+      <w:pPr>
+        <w:rPr>
+          <w:rFonts w:ascii="Verdana" w:hAnsi="Verdana"/>
+        </w:rPr>
+      </w:pPr>
+      <w:r>
+        <w:rPr>
+          <w:rFonts w:ascii="Verdana" w:hAnsi="Verdana"/>
+        </w:rPr>
+        <w:t xml:space="preserve">Dostępna od wersji 2.9.0. </w:t>
+      </w:r>
+      <w:r>
+        <w:rPr>
+          <w:rFonts w:ascii="Verdana" w:hAnsi="Verdana"/>
+          <w:b/>
+          <w:bCs/>
+        </w:rPr>
+        <w:t>Domyślnie włączona</w:t>
+      </w:r>
+      <w:r>
+        <w:rPr>
+          <w:rFonts w:ascii="Verdana" w:hAnsi="Verdana"/>
+        </w:rPr>
+        <w:t xml:space="preserve"> </w:t>
+      </w:r>
+    </w:p>
+    <w:p>
+      <w:r>
+        <w:rPr>
+          <w:noProof/>
+        </w:rPr>
+        <w:drawing>
+          <wp:inline distT="0" distB="0" distL="0" distR="0" wp14:anchorId="22559322" wp14:editId="2C7F02D4">
+            <wp:extent cx="5759450" cy="2199005"/>
+            <wp:effectExtent l="165100" t="165100" r="158750" b="163195"/>
+            <wp:docPr id="24" name="Obraz 24" descr="Obraz zawierający zrzut ekranu&#10;&#10;Opis wygenerowany automatycznie"/>
+            <wp:cNvGraphicFramePr>
+              <a:graphicFrameLocks xmlns:a="http://schemas.openxmlformats.org/drawingml/2006/main" noChangeAspect="1"/>
+            </wp:cNvGraphicFramePr>
+            <a:graphic xmlns:a="http://schemas.openxmlformats.org/drawingml/2006/main">
+              <a:graphicData uri="http://schemas.openxmlformats.org/drawingml/2006/picture">
+                <pic:pic xmlns:pic="http://schemas.openxmlformats.org/drawingml/2006/picture">
+                  <pic:nvPicPr>
+                    <pic:cNvPr id="1" name=""/>
+                    <pic:cNvPicPr/>
+                  </pic:nvPicPr>
+                  <pic:blipFill>
+                    <a:blip r:embed="rId16"/>
+                    <a:stretch>
+                      <a:fillRect/>
+                    </a:stretch>
+                  </pic:blipFill>
+                  <pic:spPr>
+                    <a:xfrm>
+                      <a:off x="0" y="0"/>
+                      <a:ext cx="5759450" cy="2199005"/>
+                    </a:xfrm>
+                    <a:prstGeom prst="rect">
+                      <a:avLst/>
+                    </a:prstGeom>
+                    <a:solidFill>
+                      <a:srgbClr val="FFFFFF">
+                        <a:shade val="85000"/>
+                      </a:srgbClr>
+                    </a:solidFill>
+                    <a:ln w="190500" cap="rnd">
+                      <a:solidFill>
+                        <a:srgbClr val="FFFFFF"/>
+                      </a:solidFill>
+                    </a:ln>
+                    <a:effectLst>
+                      <a:outerShdw blurRad="50000" algn="tl" rotWithShape="0">
+                        <a:srgbClr val="000000">
+                          <a:alpha val="41000"/>
+                        </a:srgbClr>
+                      </a:outerShdw>
+                    </a:effectLst>
+                    <a:scene3d>
+                      <a:camera prst="orthographicFront"/>
+                      <a:lightRig rig="twoPt" dir="t">
+                        <a:rot lat="0" lon="0" rev="7800000"/>
+                      </a:lightRig>
+                    </a:scene3d>
+                    <a:sp3d contourW="6350">
+                      <a:bevelT w="50800" h="16510"/>
+                      <a:contourClr>
+                        <a:srgbClr val="C0C0C0"/>
+                      </a:contourClr>
+                    </a:sp3d>
+                  </pic:spPr>
+                </pic:pic>
+              </a:graphicData>
+            </a:graphic>
+          </wp:inline>
+        </w:drawing>
+      </w:r>
+    </w:p>
+    <w:p>
+      <w:r>
+        <w:rPr>
+          <w:rFonts w:ascii="Verdana" w:hAnsi="Verdana"/>
+        </w:rPr>
+        <w:t>W celu wyświetlania zawsze pełnej listy kanałów</w:t>
+      </w:r>
+      <w:r>
+        <w:t>:</w:t>
+      </w:r>
+    </w:p>
+    <w:p>
+      <w:pPr>
+        <w:pStyle w:val="Akapitzlist"/>
+        <w:numPr>
+          <w:ilvl w:val="0"/>
+          <w:numId w:val="22"/>
+        </w:numPr>
+        <w:rPr>
+          <w:rFonts w:ascii="Verdana" w:hAnsi="Verdana" w:cs="Calibri"/>
+        </w:rPr>
+      </w:pPr>
+      <w:r>
+        <w:rPr>
+          <w:rFonts w:ascii="Verdana" w:hAnsi="Verdana" w:cs="Calibri"/>
+        </w:rPr>
+        <w:t xml:space="preserve">Przejść do strony </w:t>
+      </w:r>
+      <w:hyperlink w:anchor="_Konfiguracja_2" w:history="1">
+        <w:r>
+          <w:rPr>
+            <w:rStyle w:val="Hipercze"/>
+            <w:rFonts w:ascii="Verdana" w:hAnsi="Verdana" w:cs="Calibri"/>
+          </w:rPr>
+          <w:t>konfiguracji modułu</w:t>
+        </w:r>
+      </w:hyperlink>
+      <w:r>
+        <w:rPr>
+          <w:rFonts w:ascii="Verdana" w:hAnsi="Verdana" w:cs="Calibri"/>
+        </w:rPr>
+        <w:t>.</w:t>
+      </w:r>
+    </w:p>
+    <w:p>
+      <w:pPr>
+        <w:pStyle w:val="Akapitzlist"/>
+        <w:numPr>
+          <w:ilvl w:val="0"/>
+          <w:numId w:val="22"/>
+        </w:numPr>
+        <w:rPr>
+          <w:rFonts w:ascii="Verdana" w:hAnsi="Verdana" w:cs="Calibri"/>
+        </w:rPr>
+      </w:pPr>
+      <w:r>
+        <w:rPr>
+          <w:rFonts w:ascii="Verdana" w:hAnsi="Verdana" w:cs="Calibri"/>
+        </w:rPr>
+        <w:t xml:space="preserve">Wypełnić pole </w:t>
+      </w:r>
+      <w:r>
+        <w:rPr>
+          <w:rFonts w:ascii="Verdana" w:hAnsi="Verdana" w:cs="Calibri"/>
+          <w:b/>
+          <w:bCs/>
+        </w:rPr>
+        <w:t>Zwijalna lista kanałów [Collapsible gateway list]</w:t>
+      </w:r>
+      <w:r>
+        <w:rPr>
+          <w:rFonts w:ascii="Verdana" w:hAnsi="Verdana" w:cs="Calibri"/>
+        </w:rPr>
+        <w:t xml:space="preserve"> na </w:t>
+      </w:r>
+      <w:r>
+        <w:rPr>
+          <w:rFonts w:ascii="Verdana" w:hAnsi="Verdana" w:cs="Calibri"/>
+          <w:b/>
+          <w:bCs/>
+        </w:rPr>
+        <w:t>W</w:t>
+      </w:r>
+      <w:r>
+        <w:rPr>
+          <w:rFonts w:ascii="Verdana" w:hAnsi="Verdana" w:cs="Calibri"/>
+          <w:b/>
+          <w:bCs/>
+        </w:rPr>
+        <w:t>yłącz</w:t>
+      </w:r>
+      <w:r>
+        <w:rPr>
+          <w:rFonts w:ascii="Verdana" w:hAnsi="Verdana" w:cs="Calibri"/>
+          <w:b/>
+          <w:bCs/>
+        </w:rPr>
+        <w:t xml:space="preserve"> [</w:t>
+      </w:r>
+      <w:r>
+        <w:rPr>
+          <w:rFonts w:ascii="Verdana" w:hAnsi="Verdana" w:cs="Calibri"/>
+          <w:b/>
+          <w:bCs/>
+        </w:rPr>
+        <w:t>Disabled</w:t>
+      </w:r>
+      <w:r>
+        <w:rPr>
+          <w:rFonts w:ascii="Verdana" w:hAnsi="Verdana" w:cs="Calibri"/>
+          <w:b/>
+          <w:bCs/>
+        </w:rPr>
+        <w:t>]</w:t>
+      </w:r>
+      <w:r>
+        <w:rPr>
+          <w:rFonts w:ascii="Verdana" w:hAnsi="Verdana" w:cs="Calibri"/>
+        </w:rPr>
+        <w:t>.</w:t>
+      </w:r>
+    </w:p>
+    <w:p>
+      <w:pPr>
+        <w:pStyle w:val="Akapitzlist"/>
+        <w:numPr>
+          <w:ilvl w:val="0"/>
+          <w:numId w:val="22"/>
+        </w:numPr>
+        <w:rPr>
+          <w:rFonts w:ascii="Verdana" w:hAnsi="Verdana" w:cs="Calibri"/>
+        </w:rPr>
+      </w:pPr>
+      <w:hyperlink w:anchor="_Odświeżenie_pamięci_podręcznej_1" w:history="1">
+        <w:r>
+          <w:rPr>
+            <w:rStyle w:val="Hipercze"/>
+            <w:rFonts w:ascii="Verdana" w:hAnsi="Verdana" w:cs="Calibri"/>
+          </w:rPr>
+          <w:t>Odświeżyć pamięć podręczną</w:t>
+        </w:r>
+      </w:hyperlink>
+      <w:r>
+        <w:rPr>
+          <w:rFonts w:ascii="Verdana" w:hAnsi="Verdana" w:cs="Calibri"/>
+        </w:rPr>
+        <w:t>.</w:t>
+      </w:r>
+    </w:p>
+    <w:p>
+      <w:r>
+        <w:t xml:space="preserve"> </w:t>
+      </w:r>
+    </w:p>
+    <w:p>
+      <w:pPr>
+        <w:pStyle w:val="Nagwek2"/>
+        <w:rPr>
+          <w:rFonts w:ascii="Verdana" w:hAnsi="Verdana"/>
+        </w:rPr>
+      </w:pPr>
+      <w:bookmarkStart w:id="41" w:name="_Odświeżenie_pamięci_podręcznej_1"/>
+      <w:bookmarkStart w:id="42" w:name="_Toc38739671"/>
+      <w:bookmarkEnd w:id="41"/>
       <w:r>
         <w:rPr>
           <w:rFonts w:ascii="Verdana" w:hAnsi="Verdana"/>
         </w:rPr>
         <w:t>Odświeżenie pamięci podręcznej (cache)</w:t>
       </w:r>
-      <w:bookmarkEnd w:id="37"/>
+      <w:bookmarkEnd w:id="42"/>
     </w:p>
     <w:p>
       <w:pPr>
@@ -7742,6 +8204,7 @@
         <w:rPr>
           <w:rFonts w:ascii="Verdana" w:hAnsi="Verdana"/>
         </w:rPr>
+        <w:lastRenderedPageBreak/>
         <w:t xml:space="preserve">Kliknąć </w:t>
       </w:r>
       <w:r>
@@ -7784,7 +8247,7 @@
                     <pic:cNvPicPr/>
                   </pic:nvPicPr>
                   <pic:blipFill>
-                    <a:blip r:embed="rId16"/>
+                    <a:blip r:embed="rId17"/>
                     <a:stretch>
                       <a:fillRect/>
                     </a:stretch>
@@ -7862,14 +8325,14 @@
           <w:rFonts w:ascii="Verdana" w:hAnsi="Verdana" w:cs="Calibri"/>
         </w:rPr>
       </w:pPr>
-      <w:bookmarkStart w:id="38" w:name="_Toc37508950"/>
+      <w:bookmarkStart w:id="43" w:name="_Toc38739672"/>
       <w:r>
         <w:rPr>
           <w:rFonts w:ascii="Verdana" w:hAnsi="Verdana" w:cs="Calibri"/>
         </w:rPr>
         <w:t>Zwroty</w:t>
       </w:r>
-      <w:bookmarkEnd w:id="38"/>
+      <w:bookmarkEnd w:id="43"/>
     </w:p>
     <w:p>
       <w:pPr>
@@ -7972,7 +8435,7 @@
                     <pic:cNvPicPr/>
                   </pic:nvPicPr>
                   <pic:blipFill>
-                    <a:blip r:embed="rId17"/>
+                    <a:blip r:embed="rId18"/>
                     <a:stretch>
                       <a:fillRect/>
                     </a:stretch>
@@ -8234,7 +8697,7 @@
                     <pic:cNvPicPr/>
                   </pic:nvPicPr>
                   <pic:blipFill>
-                    <a:blip r:embed="rId18"/>
+                    <a:blip r:embed="rId19"/>
                     <a:stretch>
                       <a:fillRect/>
                     </a:stretch>
@@ -8338,7 +8801,7 @@
                     <pic:cNvPicPr/>
                   </pic:nvPicPr>
                   <pic:blipFill>
-                    <a:blip r:embed="rId19"/>
+                    <a:blip r:embed="rId20"/>
                     <a:stretch>
                       <a:fillRect/>
                     </a:stretch>
@@ -8396,7 +8859,7 @@
           <w:rFonts w:ascii="Verdana" w:hAnsi="Verdana" w:cs="Calibri"/>
         </w:rPr>
       </w:pPr>
-      <w:bookmarkStart w:id="39" w:name="_Toc37508951"/>
+      <w:bookmarkStart w:id="44" w:name="_Toc38739673"/>
       <w:r>
         <w:rPr>
           <w:rFonts w:ascii="Verdana" w:hAnsi="Verdana" w:cs="Calibri"/>
@@ -8404,7 +8867,7 @@
         <w:lastRenderedPageBreak/>
         <w:t>Płatność w iframe</w:t>
       </w:r>
-      <w:bookmarkEnd w:id="39"/>
+      <w:bookmarkEnd w:id="44"/>
     </w:p>
     <w:p>
       <w:pPr>
@@ -8446,7 +8909,7 @@
                     <pic:cNvPicPr/>
                   </pic:nvPicPr>
                   <pic:blipFill>
-                    <a:blip r:embed="rId20"/>
+                    <a:blip r:embed="rId21"/>
                     <a:stretch>
                       <a:fillRect/>
                     </a:stretch>
@@ -8504,14 +8967,14 @@
           <w:rFonts w:ascii="Verdana" w:hAnsi="Verdana" w:cs="Calibri"/>
         </w:rPr>
       </w:pPr>
-      <w:bookmarkStart w:id="40" w:name="_Toc37508952"/>
+      <w:bookmarkStart w:id="45" w:name="_Toc38739674"/>
       <w:r>
         <w:rPr>
           <w:rFonts w:ascii="Verdana" w:hAnsi="Verdana" w:cs="Calibri"/>
         </w:rPr>
         <w:t>Aktywacja</w:t>
       </w:r>
-      <w:bookmarkEnd w:id="40"/>
+      <w:bookmarkEnd w:id="45"/>
     </w:p>
     <w:p>
       <w:pPr>
@@ -8530,7 +8993,7 @@
         </w:rPr>
         <w:t xml:space="preserve">Przejść do </w:t>
       </w:r>
-      <w:hyperlink w:anchor="_Konfiguracja_2" w:history="1">
+      <w:hyperlink w:anchor="_Podstawowa_konfiguracja_modułu" w:history="1">
         <w:r>
           <w:rPr>
             <w:rStyle w:val="Hipercze"/>
@@ -8607,15 +9070,15 @@
           <w:rFonts w:ascii="Verdana" w:hAnsi="Verdana" w:cs="Calibri"/>
         </w:rPr>
       </w:pPr>
-      <w:bookmarkStart w:id="41" w:name="OLE_LINK3"/>
-      <w:bookmarkStart w:id="42" w:name="OLE_LINK4"/>
+      <w:bookmarkStart w:id="46" w:name="OLE_LINK3"/>
+      <w:bookmarkStart w:id="47" w:name="OLE_LINK4"/>
       <w:r>
         <w:rPr>
           <w:rFonts w:ascii="Verdana" w:hAnsi="Verdana" w:cs="Calibri"/>
         </w:rPr>
         <w:t xml:space="preserve">Przejść do </w:t>
       </w:r>
-      <w:hyperlink w:anchor="_Konfiguracja_2" w:history="1">
+      <w:hyperlink w:anchor="_Kanały_płatności" w:history="1">
         <w:r>
           <w:rPr>
             <w:rStyle w:val="Hipercze"/>
@@ -8668,10 +9131,10 @@
           <w:rFonts w:ascii="Verdana" w:hAnsi="Verdana" w:cs="Calibri"/>
         </w:rPr>
       </w:pPr>
-      <w:bookmarkStart w:id="43" w:name="OLE_LINK5"/>
-      <w:bookmarkStart w:id="44" w:name="OLE_LINK6"/>
-      <w:bookmarkEnd w:id="41"/>
-      <w:bookmarkEnd w:id="42"/>
+      <w:bookmarkStart w:id="48" w:name="OLE_LINK5"/>
+      <w:bookmarkStart w:id="49" w:name="OLE_LINK6"/>
+      <w:bookmarkEnd w:id="46"/>
+      <w:bookmarkEnd w:id="47"/>
       <w:r>
         <w:rPr>
           <w:rFonts w:ascii="Verdana" w:hAnsi="Verdana" w:cs="Calibri"/>
@@ -8703,7 +9166,7 @@
           <w:rFonts w:ascii="Verdana" w:hAnsi="Verdana" w:cs="Calibri"/>
         </w:rPr>
       </w:pPr>
-      <w:hyperlink w:anchor="_Odświeżenie_pamięci_podręcznej" w:history="1">
+      <w:hyperlink w:anchor="_Odświeżenie_pamięci_podręcznej_1" w:history="1">
         <w:r>
           <w:rPr>
             <w:rStyle w:val="Hipercze"/>
@@ -8719,8 +9182,8 @@
         <w:t>.</w:t>
       </w:r>
     </w:p>
-    <w:bookmarkEnd w:id="43"/>
-    <w:bookmarkEnd w:id="44"/>
+    <w:bookmarkEnd w:id="48"/>
+    <w:bookmarkEnd w:id="49"/>
     <w:p>
       <w:pPr>
         <w:rPr>
@@ -8744,7 +9207,7 @@
           <w:rFonts w:ascii="Verdana" w:hAnsi="Verdana" w:cs="Calibri"/>
         </w:rPr>
       </w:pPr>
-      <w:bookmarkStart w:id="45" w:name="_Toc37508953"/>
+      <w:bookmarkStart w:id="50" w:name="_Toc38739675"/>
       <w:r>
         <w:rPr>
           <w:rFonts w:ascii="Verdana" w:hAnsi="Verdana" w:cs="Calibri"/>
@@ -8752,7 +9215,7 @@
         <w:lastRenderedPageBreak/>
         <w:t>BLIK 0</w:t>
       </w:r>
-      <w:bookmarkEnd w:id="45"/>
+      <w:bookmarkEnd w:id="50"/>
     </w:p>
     <w:p>
       <w:pPr>
@@ -8794,7 +9257,7 @@
                     <pic:cNvPicPr/>
                   </pic:nvPicPr>
                   <pic:blipFill>
-                    <a:blip r:embed="rId21"/>
+                    <a:blip r:embed="rId22"/>
                     <a:stretch>
                       <a:fillRect/>
                     </a:stretch>
@@ -8852,14 +9315,14 @@
           <w:rFonts w:ascii="Verdana" w:hAnsi="Verdana"/>
         </w:rPr>
       </w:pPr>
-      <w:bookmarkStart w:id="46" w:name="_Toc37508954"/>
+      <w:bookmarkStart w:id="51" w:name="_Toc38739676"/>
       <w:r>
         <w:rPr>
           <w:rFonts w:ascii="Verdana" w:hAnsi="Verdana"/>
         </w:rPr>
         <w:t>Aktywacja</w:t>
       </w:r>
-      <w:bookmarkEnd w:id="46"/>
+      <w:bookmarkEnd w:id="51"/>
     </w:p>
     <w:p>
       <w:pPr>
@@ -8878,7 +9341,7 @@
         </w:rPr>
         <w:t xml:space="preserve">Przejść do </w:t>
       </w:r>
-      <w:hyperlink w:anchor="_Konfiguracja_2" w:history="1">
+      <w:hyperlink w:anchor="_Kanały_płatności" w:history="1">
         <w:r>
           <w:rPr>
             <w:rStyle w:val="Hipercze"/>
@@ -8969,7 +9432,7 @@
           <w:rFonts w:ascii="Verdana" w:hAnsi="Verdana" w:cs="Calibri"/>
         </w:rPr>
       </w:pPr>
-      <w:hyperlink w:anchor="_Odświeżenie_pamięci_podręcznej" w:history="1">
+      <w:hyperlink w:anchor="_Odświeżenie_pamięci_podręcznej_1" w:history="1">
         <w:r>
           <w:rPr>
             <w:rStyle w:val="Hipercze"/>
@@ -9008,9 +9471,9 @@
           <w:rFonts w:ascii="Verdana" w:hAnsi="Verdana" w:cs="Calibri"/>
         </w:rPr>
       </w:pPr>
-      <w:bookmarkStart w:id="47" w:name="_Google_Pay"/>
-      <w:bookmarkStart w:id="48" w:name="_Toc37508955"/>
-      <w:bookmarkEnd w:id="47"/>
+      <w:bookmarkStart w:id="52" w:name="_Google_Pay"/>
+      <w:bookmarkStart w:id="53" w:name="_Toc38739677"/>
+      <w:bookmarkEnd w:id="52"/>
       <w:r>
         <w:rPr>
           <w:rFonts w:ascii="Verdana" w:hAnsi="Verdana" w:cs="Calibri"/>
@@ -9018,7 +9481,7 @@
         <w:lastRenderedPageBreak/>
         <w:t>Google Pay</w:t>
       </w:r>
-      <w:bookmarkEnd w:id="48"/>
+      <w:bookmarkEnd w:id="53"/>
     </w:p>
     <w:p>
       <w:pPr>
@@ -9059,7 +9522,7 @@
                     <pic:cNvPicPr/>
                   </pic:nvPicPr>
                   <pic:blipFill>
-                    <a:blip r:embed="rId22"/>
+                    <a:blip r:embed="rId23"/>
                     <a:stretch>
                       <a:fillRect/>
                     </a:stretch>
@@ -9117,14 +9580,14 @@
           <w:rFonts w:ascii="Verdana" w:hAnsi="Verdana"/>
         </w:rPr>
       </w:pPr>
-      <w:bookmarkStart w:id="49" w:name="_Toc37508956"/>
+      <w:bookmarkStart w:id="54" w:name="_Toc38739678"/>
       <w:r>
         <w:rPr>
           <w:rFonts w:ascii="Verdana" w:hAnsi="Verdana"/>
         </w:rPr>
         <w:t>Aktywacja</w:t>
       </w:r>
-      <w:bookmarkEnd w:id="49"/>
+      <w:bookmarkEnd w:id="54"/>
     </w:p>
     <w:p>
       <w:pPr>
@@ -9179,9 +9642,9 @@
           <w:rFonts w:ascii="Verdana" w:hAnsi="Verdana" w:cs="Calibri"/>
         </w:rPr>
       </w:pPr>
-      <w:bookmarkStart w:id="50" w:name="_Płatności_automatyczne"/>
-      <w:bookmarkStart w:id="51" w:name="_Toc37508957"/>
-      <w:bookmarkEnd w:id="50"/>
+      <w:bookmarkStart w:id="55" w:name="_Płatności_automatyczne"/>
+      <w:bookmarkStart w:id="56" w:name="_Toc38739679"/>
+      <w:bookmarkEnd w:id="55"/>
       <w:r>
         <w:rPr>
           <w:rFonts w:ascii="Verdana" w:hAnsi="Verdana" w:cs="Calibri"/>
@@ -9189,7 +9652,7 @@
         <w:lastRenderedPageBreak/>
         <w:t>Płatności automatyczne</w:t>
       </w:r>
-      <w:bookmarkEnd w:id="51"/>
+      <w:bookmarkEnd w:id="56"/>
     </w:p>
     <w:p>
       <w:pPr>
@@ -9243,7 +9706,7 @@
                     <pic:cNvPicPr/>
                   </pic:nvPicPr>
                   <pic:blipFill>
-                    <a:blip r:embed="rId23"/>
+                    <a:blip r:embed="rId24"/>
                     <a:stretch>
                       <a:fillRect/>
                     </a:stretch>
@@ -9301,14 +9764,14 @@
           <w:rFonts w:ascii="Verdana" w:hAnsi="Verdana"/>
         </w:rPr>
       </w:pPr>
-      <w:bookmarkStart w:id="52" w:name="_Toc37508958"/>
+      <w:bookmarkStart w:id="57" w:name="_Toc38739680"/>
       <w:r>
         <w:rPr>
           <w:rFonts w:ascii="Verdana" w:hAnsi="Verdana"/>
         </w:rPr>
         <w:t>Aktywacja</w:t>
       </w:r>
-      <w:bookmarkEnd w:id="52"/>
+      <w:bookmarkEnd w:id="57"/>
     </w:p>
     <w:p>
       <w:pPr>
@@ -9327,7 +9790,7 @@
         </w:rPr>
         <w:t xml:space="preserve">Przejść do </w:t>
       </w:r>
-      <w:hyperlink w:anchor="_Konfiguracja_2" w:history="1">
+      <w:hyperlink w:anchor="_Podstawowa_konfiguracja_modułu" w:history="1">
         <w:r>
           <w:rPr>
             <w:rStyle w:val="Hipercze"/>
@@ -9404,7 +9867,7 @@
         </w:rPr>
         <w:t xml:space="preserve">Przejść do </w:t>
       </w:r>
-      <w:hyperlink w:anchor="_Konfiguracja_2" w:history="1">
+      <w:hyperlink w:anchor="_Kanały_płatności" w:history="1">
         <w:r>
           <w:rPr>
             <w:rStyle w:val="Hipercze"/>
@@ -9488,7 +9951,7 @@
           <w:rFonts w:ascii="Verdana" w:hAnsi="Verdana" w:cs="Calibri"/>
         </w:rPr>
       </w:pPr>
-      <w:hyperlink w:anchor="_Odświeżenie_pamięci_podręcznej" w:history="1">
+      <w:hyperlink w:anchor="_Odświeżenie_pamięci_podręcznej_1" w:history="1">
         <w:r>
           <w:rPr>
             <w:rStyle w:val="Hipercze"/>
@@ -9511,14 +9974,14 @@
           <w:rFonts w:ascii="Verdana" w:hAnsi="Verdana"/>
         </w:rPr>
       </w:pPr>
-      <w:bookmarkStart w:id="53" w:name="_Toc37508959"/>
+      <w:bookmarkStart w:id="58" w:name="_Toc38739681"/>
       <w:r>
         <w:rPr>
           <w:rFonts w:ascii="Verdana" w:hAnsi="Verdana"/>
         </w:rPr>
         <w:t>Zarządzanie kartami</w:t>
       </w:r>
-      <w:bookmarkEnd w:id="53"/>
+      <w:bookmarkEnd w:id="58"/>
     </w:p>
     <w:p>
       <w:pPr>
@@ -9671,7 +10134,7 @@
                     <pic:cNvPicPr/>
                   </pic:nvPicPr>
                   <pic:blipFill>
-                    <a:blip r:embed="rId24"/>
+                    <a:blip r:embed="rId25"/>
                     <a:stretch>
                       <a:fillRect/>
                     </a:stretch>
@@ -9760,7 +10223,7 @@
           <w:rFonts w:ascii="Verdana" w:hAnsi="Verdana" w:cs="Calibri"/>
         </w:rPr>
       </w:pPr>
-      <w:bookmarkStart w:id="54" w:name="_Toc37508960"/>
+      <w:bookmarkStart w:id="59" w:name="_Toc38739682"/>
       <w:r>
         <w:rPr>
           <w:rFonts w:ascii="Verdana" w:hAnsi="Verdana" w:cs="Calibri"/>
@@ -9773,7 +10236,7 @@
         </w:rPr>
         <w:t xml:space="preserve"> modułu</w:t>
       </w:r>
-      <w:bookmarkEnd w:id="54"/>
+      <w:bookmarkEnd w:id="59"/>
     </w:p>
     <w:p>
       <w:pPr>
@@ -9792,7 +10255,7 @@
         </w:rPr>
         <w:t xml:space="preserve">Pobrać najnowszą wersję modułu ze strony </w:t>
       </w:r>
-      <w:hyperlink r:id="rId25" w:history="1">
+      <w:hyperlink r:id="rId26" w:history="1">
         <w:r>
           <w:rPr>
             <w:rStyle w:val="Hipercze"/>
@@ -9883,17 +10346,8 @@
           <w:rFonts w:ascii="Verdana" w:hAnsi="Verdana" w:cs="Calibri"/>
           <w:b/>
         </w:rPr>
-        <w:t xml:space="preserve">bin/magento </w:t>
-      </w:r>
-      <w:proofErr w:type="gramStart"/>
-      <w:r>
-        <w:rPr>
-          <w:rFonts w:ascii="Verdana" w:hAnsi="Verdana" w:cs="Calibri"/>
-          <w:b/>
-        </w:rPr>
-        <w:t>setup:upgrade</w:t>
-      </w:r>
-      <w:proofErr w:type="gramEnd"/>
+        <w:t>bin/magento setup:upgrade</w:t>
+      </w:r>
     </w:p>
     <w:p>
       <w:pPr>
@@ -9912,23 +10366,7 @@
           <w:rFonts w:ascii="Verdana" w:hAnsi="Verdana" w:cs="Calibri"/>
           <w:b/>
         </w:rPr>
-        <w:t xml:space="preserve">bin/magento </w:t>
-      </w:r>
-      <w:proofErr w:type="gramStart"/>
-      <w:r>
-        <w:rPr>
-          <w:rFonts w:ascii="Verdana" w:hAnsi="Verdana" w:cs="Calibri"/>
-          <w:b/>
-        </w:rPr>
-        <w:t>setup:di</w:t>
-      </w:r>
-      <w:proofErr w:type="gramEnd"/>
-      <w:r>
-        <w:rPr>
-          <w:rFonts w:ascii="Verdana" w:hAnsi="Verdana" w:cs="Calibri"/>
-          <w:b/>
-        </w:rPr>
-        <w:t>:compile</w:t>
+        <w:t>bin/magento setup:di:compile</w:t>
       </w:r>
     </w:p>
     <w:p>
@@ -9948,17 +10386,8 @@
           <w:rFonts w:ascii="Verdana" w:hAnsi="Verdana" w:cs="Calibri"/>
           <w:b/>
         </w:rPr>
-        <w:t xml:space="preserve">bin/magento </w:t>
-      </w:r>
-      <w:proofErr w:type="gramStart"/>
-      <w:r>
-        <w:rPr>
-          <w:rFonts w:ascii="Verdana" w:hAnsi="Verdana" w:cs="Calibri"/>
-          <w:b/>
-        </w:rPr>
-        <w:t>cache:flush</w:t>
-      </w:r>
-      <w:proofErr w:type="gramEnd"/>
+        <w:t>bin/magento cache:flush</w:t>
+      </w:r>
     </w:p>
     <w:p>
       <w:pPr>
@@ -9985,7 +10414,7 @@
           <w:rFonts w:ascii="Verdana" w:hAnsi="Verdana" w:cs="Calibri"/>
         </w:rPr>
       </w:pPr>
-      <w:bookmarkStart w:id="55" w:name="_Toc37508961"/>
+      <w:bookmarkStart w:id="60" w:name="_Toc38739683"/>
       <w:r>
         <w:rPr>
           <w:rFonts w:ascii="Verdana" w:hAnsi="Verdana" w:cs="Calibri"/>
@@ -9998,7 +10427,7 @@
         </w:rPr>
         <w:t xml:space="preserve"> modułu</w:t>
       </w:r>
-      <w:bookmarkEnd w:id="55"/>
+      <w:bookmarkEnd w:id="60"/>
     </w:p>
     <w:p>
       <w:pPr>
@@ -10007,14 +10436,14 @@
           <w:rFonts w:ascii="Verdana" w:hAnsi="Verdana" w:cs="Calibri"/>
         </w:rPr>
       </w:pPr>
-      <w:bookmarkStart w:id="56" w:name="_Toc37508962"/>
+      <w:bookmarkStart w:id="61" w:name="_Toc38739684"/>
       <w:r>
         <w:rPr>
           <w:rFonts w:ascii="Verdana" w:hAnsi="Verdana" w:cs="Calibri"/>
         </w:rPr>
         <w:t>Za pomocą Web Setup Wizard</w:t>
       </w:r>
-      <w:bookmarkEnd w:id="56"/>
+      <w:bookmarkEnd w:id="61"/>
     </w:p>
     <w:p>
       <w:pPr>
@@ -10027,8 +10456,8 @@
           <w:rFonts w:ascii="Verdana" w:hAnsi="Verdana" w:cs="Calibri"/>
         </w:rPr>
       </w:pPr>
-      <w:bookmarkStart w:id="57" w:name="_W_przypadku_instalacji"/>
-      <w:bookmarkEnd w:id="57"/>
+      <w:bookmarkStart w:id="62" w:name="_W_przypadku_instalacji"/>
+      <w:bookmarkEnd w:id="62"/>
       <w:r>
         <w:rPr>
           <w:rFonts w:ascii="Verdana" w:hAnsi="Verdana" w:cs="Calibri"/>
@@ -10178,7 +10607,7 @@
                     <pic:cNvPicPr/>
                   </pic:nvPicPr>
                   <pic:blipFill>
-                    <a:blip r:embed="rId26"/>
+                    <a:blip r:embed="rId27"/>
                     <a:stretch>
                       <a:fillRect/>
                     </a:stretch>
@@ -10470,7 +10899,7 @@
                     <pic:cNvPicPr/>
                   </pic:nvPicPr>
                   <pic:blipFill>
-                    <a:blip r:embed="rId27"/>
+                    <a:blip r:embed="rId28"/>
                     <a:stretch>
                       <a:fillRect/>
                     </a:stretch>
@@ -10574,7 +11003,7 @@
                     <pic:cNvPicPr/>
                   </pic:nvPicPr>
                   <pic:blipFill>
-                    <a:blip r:embed="rId28"/>
+                    <a:blip r:embed="rId29"/>
                     <a:stretch>
                       <a:fillRect/>
                     </a:stretch>
@@ -10632,14 +11061,14 @@
           <w:rFonts w:ascii="Verdana" w:hAnsi="Verdana" w:cs="Calibri"/>
         </w:rPr>
       </w:pPr>
-      <w:bookmarkStart w:id="58" w:name="_Toc37508963"/>
+      <w:bookmarkStart w:id="63" w:name="_Toc38739685"/>
       <w:r>
         <w:rPr>
           <w:rFonts w:ascii="Verdana" w:hAnsi="Verdana" w:cs="Calibri"/>
         </w:rPr>
         <w:t>Poprzez linię poleceń</w:t>
       </w:r>
-      <w:bookmarkEnd w:id="58"/>
+      <w:bookmarkEnd w:id="63"/>
     </w:p>
     <w:p>
       <w:pPr>
@@ -10678,25 +11107,7 @@
           <w:b/>
           <w:lang w:val="en-US"/>
         </w:rPr>
-        <w:t xml:space="preserve">bin/magento </w:t>
-      </w:r>
-      <w:proofErr w:type="gramStart"/>
-      <w:r>
-        <w:rPr>
-          <w:rFonts w:ascii="Verdana" w:hAnsi="Verdana" w:cs="Calibri"/>
-          <w:b/>
-          <w:lang w:val="en-US"/>
-        </w:rPr>
-        <w:t>module:disable</w:t>
-      </w:r>
-      <w:proofErr w:type="gramEnd"/>
-      <w:r>
-        <w:rPr>
-          <w:rFonts w:ascii="Verdana" w:hAnsi="Verdana" w:cs="Calibri"/>
-          <w:b/>
-          <w:lang w:val="en-US"/>
-        </w:rPr>
-        <w:t xml:space="preserve"> BlueMedia_BluePayment --clear-static-content</w:t>
+        <w:t>bin/magento module:disable BlueMedia_BluePayment --clear-static-content</w:t>
       </w:r>
     </w:p>
     <w:p>
@@ -10716,17 +11127,8 @@
           <w:rFonts w:ascii="Verdana" w:hAnsi="Verdana" w:cs="Calibri"/>
           <w:b/>
         </w:rPr>
-        <w:t xml:space="preserve">bin/magento </w:t>
-      </w:r>
-      <w:proofErr w:type="gramStart"/>
-      <w:r>
-        <w:rPr>
-          <w:rFonts w:ascii="Verdana" w:hAnsi="Verdana" w:cs="Calibri"/>
-          <w:b/>
-        </w:rPr>
-        <w:t>setup:upgrade</w:t>
-      </w:r>
-      <w:proofErr w:type="gramEnd"/>
+        <w:t>bin/magento setup:upgrade</w:t>
+      </w:r>
     </w:p>
     <w:p>
       <w:pPr>
@@ -10745,23 +11147,7 @@
           <w:rFonts w:ascii="Verdana" w:hAnsi="Verdana" w:cs="Calibri"/>
           <w:b/>
         </w:rPr>
-        <w:t xml:space="preserve">bin/magento </w:t>
-      </w:r>
-      <w:proofErr w:type="gramStart"/>
-      <w:r>
-        <w:rPr>
-          <w:rFonts w:ascii="Verdana" w:hAnsi="Verdana" w:cs="Calibri"/>
-          <w:b/>
-        </w:rPr>
-        <w:t>setup:di</w:t>
-      </w:r>
-      <w:proofErr w:type="gramEnd"/>
-      <w:r>
-        <w:rPr>
-          <w:rFonts w:ascii="Verdana" w:hAnsi="Verdana" w:cs="Calibri"/>
-          <w:b/>
-        </w:rPr>
-        <w:t>:compile</w:t>
+        <w:t>bin/magento setup:di:compile</w:t>
       </w:r>
     </w:p>
     <w:p>
@@ -10781,17 +11167,8 @@
           <w:rFonts w:ascii="Verdana" w:hAnsi="Verdana" w:cs="Calibri"/>
           <w:b/>
         </w:rPr>
-        <w:t xml:space="preserve">bin/magento </w:t>
-      </w:r>
-      <w:proofErr w:type="gramStart"/>
-      <w:r>
-        <w:rPr>
-          <w:rFonts w:ascii="Verdana" w:hAnsi="Verdana" w:cs="Calibri"/>
-          <w:b/>
-        </w:rPr>
-        <w:t>cache:flush</w:t>
-      </w:r>
-      <w:proofErr w:type="gramEnd"/>
+        <w:t>bin/magento cache:flush</w:t>
+      </w:r>
     </w:p>
     <w:p>
       <w:pPr>
@@ -10806,14 +11183,14 @@
         </w:rPr>
         <w:t xml:space="preserve"> </w:t>
       </w:r>
-      <w:bookmarkStart w:id="59" w:name="_Toc37508964"/>
+      <w:bookmarkStart w:id="64" w:name="_Toc38739686"/>
       <w:r>
         <w:rPr>
           <w:rFonts w:ascii="Verdana" w:hAnsi="Verdana" w:cs="Calibri"/>
         </w:rPr>
         <w:t>(opcjonalnie) Czyszczenie plików oraz bazy danych</w:t>
       </w:r>
-      <w:bookmarkEnd w:id="59"/>
+      <w:bookmarkEnd w:id="64"/>
     </w:p>
     <w:p>
       <w:pPr>
@@ -10985,9 +11362,9 @@
       </w:r>
     </w:p>
     <w:sectPr>
-      <w:headerReference w:type="default" r:id="rId29"/>
-      <w:footerReference w:type="even" r:id="rId30"/>
-      <w:footerReference w:type="default" r:id="rId31"/>
+      <w:headerReference w:type="default" r:id="rId30"/>
+      <w:footerReference w:type="even" r:id="rId31"/>
+      <w:footerReference w:type="default" r:id="rId32"/>
       <w:pgSz w:w="11906" w:h="16838"/>
       <w:pgMar w:top="1701" w:right="1418" w:bottom="1474" w:left="1418" w:header="540" w:footer="709" w:gutter="0"/>
       <w:cols w:space="708"/>
@@ -12754,6 +13131,99 @@
     </w:lvl>
   </w:abstractNum>
   <w:abstractNum w:abstractNumId="14" w15:restartNumberingAfterBreak="0">
+    <w:nsid w:val="4C5C23FB"/>
+    <w:multiLevelType w:val="hybridMultilevel"/>
+    <w:tmpl w:val="1EEC9F48"/>
+    <w:lvl w:ilvl="0" w:tplc="36363EAC">
+      <w:start w:val="1"/>
+      <w:numFmt w:val="decimal"/>
+      <w:lvlText w:val="%1."/>
+      <w:lvlJc w:val="left"/>
+      <w:pPr>
+        <w:ind w:left="720" w:hanging="360"/>
+      </w:pPr>
+      <w:rPr>
+        <w:rFonts w:ascii="Verdana" w:eastAsiaTheme="minorHAnsi" w:hAnsi="Verdana" w:cstheme="minorBidi"/>
+      </w:rPr>
+    </w:lvl>
+    <w:lvl w:ilvl="1" w:tplc="04150019">
+      <w:start w:val="1"/>
+      <w:numFmt w:val="lowerLetter"/>
+      <w:lvlText w:val="%2."/>
+      <w:lvlJc w:val="left"/>
+      <w:pPr>
+        <w:ind w:left="1440" w:hanging="360"/>
+      </w:pPr>
+    </w:lvl>
+    <w:lvl w:ilvl="2" w:tplc="0415001B">
+      <w:start w:val="1"/>
+      <w:numFmt w:val="lowerRoman"/>
+      <w:lvlText w:val="%3."/>
+      <w:lvlJc w:val="right"/>
+      <w:pPr>
+        <w:ind w:left="2160" w:hanging="180"/>
+      </w:pPr>
+    </w:lvl>
+    <w:lvl w:ilvl="3" w:tplc="00762D74">
+      <w:start w:val="1"/>
+      <w:numFmt w:val="decimal"/>
+      <w:lvlText w:val="%4."/>
+      <w:lvlJc w:val="left"/>
+      <w:pPr>
+        <w:ind w:left="2880" w:hanging="360"/>
+      </w:pPr>
+      <w:rPr>
+        <w:rFonts w:hint="default"/>
+        <w:b/>
+      </w:rPr>
+    </w:lvl>
+    <w:lvl w:ilvl="4" w:tplc="04150019" w:tentative="1">
+      <w:start w:val="1"/>
+      <w:numFmt w:val="lowerLetter"/>
+      <w:lvlText w:val="%5."/>
+      <w:lvlJc w:val="left"/>
+      <w:pPr>
+        <w:ind w:left="3600" w:hanging="360"/>
+      </w:pPr>
+    </w:lvl>
+    <w:lvl w:ilvl="5" w:tplc="0415001B" w:tentative="1">
+      <w:start w:val="1"/>
+      <w:numFmt w:val="lowerRoman"/>
+      <w:lvlText w:val="%6."/>
+      <w:lvlJc w:val="right"/>
+      <w:pPr>
+        <w:ind w:left="4320" w:hanging="180"/>
+      </w:pPr>
+    </w:lvl>
+    <w:lvl w:ilvl="6" w:tplc="0415000F" w:tentative="1">
+      <w:start w:val="1"/>
+      <w:numFmt w:val="decimal"/>
+      <w:lvlText w:val="%7."/>
+      <w:lvlJc w:val="left"/>
+      <w:pPr>
+        <w:ind w:left="5040" w:hanging="360"/>
+      </w:pPr>
+    </w:lvl>
+    <w:lvl w:ilvl="7" w:tplc="04150019" w:tentative="1">
+      <w:start w:val="1"/>
+      <w:numFmt w:val="lowerLetter"/>
+      <w:lvlText w:val="%8."/>
+      <w:lvlJc w:val="left"/>
+      <w:pPr>
+        <w:ind w:left="5760" w:hanging="360"/>
+      </w:pPr>
+    </w:lvl>
+    <w:lvl w:ilvl="8" w:tplc="0415001B" w:tentative="1">
+      <w:start w:val="1"/>
+      <w:numFmt w:val="lowerRoman"/>
+      <w:lvlText w:val="%9."/>
+      <w:lvlJc w:val="right"/>
+      <w:pPr>
+        <w:ind w:left="6480" w:hanging="180"/>
+      </w:pPr>
+    </w:lvl>
+  </w:abstractNum>
+  <w:abstractNum w:abstractNumId="15" w15:restartNumberingAfterBreak="0">
     <w:nsid w:val="51D6335A"/>
     <w:multiLevelType w:val="hybridMultilevel"/>
     <w:tmpl w:val="F446DE26"/>
@@ -12842,7 +13312,7 @@
       </w:pPr>
     </w:lvl>
   </w:abstractNum>
-  <w:abstractNum w:abstractNumId="15" w15:restartNumberingAfterBreak="0">
+  <w:abstractNum w:abstractNumId="16" w15:restartNumberingAfterBreak="0">
     <w:nsid w:val="60420F76"/>
     <w:multiLevelType w:val="hybridMultilevel"/>
     <w:tmpl w:val="EBEA3510"/>
@@ -12931,7 +13401,7 @@
       </w:pPr>
     </w:lvl>
   </w:abstractNum>
-  <w:abstractNum w:abstractNumId="16" w15:restartNumberingAfterBreak="0">
+  <w:abstractNum w:abstractNumId="17" w15:restartNumberingAfterBreak="0">
     <w:nsid w:val="60AD26CD"/>
     <w:multiLevelType w:val="hybridMultilevel"/>
     <w:tmpl w:val="8CDC69E6"/>
@@ -13044,7 +13514,7 @@
       </w:rPr>
     </w:lvl>
   </w:abstractNum>
-  <w:abstractNum w:abstractNumId="17" w15:restartNumberingAfterBreak="0">
+  <w:abstractNum w:abstractNumId="18" w15:restartNumberingAfterBreak="0">
     <w:nsid w:val="6B4E5BBE"/>
     <w:multiLevelType w:val="hybridMultilevel"/>
     <w:tmpl w:val="9BA21288"/>
@@ -13133,7 +13603,7 @@
       </w:pPr>
     </w:lvl>
   </w:abstractNum>
-  <w:abstractNum w:abstractNumId="18" w15:restartNumberingAfterBreak="0">
+  <w:abstractNum w:abstractNumId="19" w15:restartNumberingAfterBreak="0">
     <w:nsid w:val="6CFB287E"/>
     <w:multiLevelType w:val="hybridMultilevel"/>
     <w:tmpl w:val="B09E0EBA"/>
@@ -13222,7 +13692,7 @@
       </w:pPr>
     </w:lvl>
   </w:abstractNum>
-  <w:abstractNum w:abstractNumId="19" w15:restartNumberingAfterBreak="0">
+  <w:abstractNum w:abstractNumId="20" w15:restartNumberingAfterBreak="0">
     <w:nsid w:val="77415BFA"/>
     <w:multiLevelType w:val="hybridMultilevel"/>
     <w:tmpl w:val="343C3A6C"/>
@@ -13311,7 +13781,7 @@
       </w:pPr>
     </w:lvl>
   </w:abstractNum>
-  <w:abstractNum w:abstractNumId="20" w15:restartNumberingAfterBreak="0">
+  <w:abstractNum w:abstractNumId="21" w15:restartNumberingAfterBreak="0">
     <w:nsid w:val="7A5E3B0F"/>
     <w:multiLevelType w:val="hybridMultilevel"/>
     <w:tmpl w:val="9BA21288"/>
@@ -13401,7 +13871,7 @@
     </w:lvl>
   </w:abstractNum>
   <w:num w:numId="1">
-    <w:abstractNumId w:val="16"/>
+    <w:abstractNumId w:val="17"/>
   </w:num>
   <w:num w:numId="2">
     <w:abstractNumId w:val="12"/>
@@ -13410,13 +13880,13 @@
     <w:abstractNumId w:val="5"/>
   </w:num>
   <w:num w:numId="4">
-    <w:abstractNumId w:val="15"/>
+    <w:abstractNumId w:val="16"/>
   </w:num>
   <w:num w:numId="5">
     <w:abstractNumId w:val="6"/>
   </w:num>
   <w:num w:numId="6">
-    <w:abstractNumId w:val="18"/>
+    <w:abstractNumId w:val="19"/>
   </w:num>
   <w:num w:numId="7">
     <w:abstractNumId w:val="1"/>
@@ -13431,7 +13901,7 @@
     <w:abstractNumId w:val="11"/>
   </w:num>
   <w:num w:numId="11">
-    <w:abstractNumId w:val="19"/>
+    <w:abstractNumId w:val="20"/>
   </w:num>
   <w:num w:numId="12">
     <w:abstractNumId w:val="9"/>
@@ -13443,16 +13913,16 @@
     <w:abstractNumId w:val="3"/>
   </w:num>
   <w:num w:numId="15">
-    <w:abstractNumId w:val="20"/>
+    <w:abstractNumId w:val="21"/>
   </w:num>
   <w:num w:numId="16">
-    <w:abstractNumId w:val="17"/>
+    <w:abstractNumId w:val="18"/>
   </w:num>
   <w:num w:numId="17">
     <w:abstractNumId w:val="7"/>
   </w:num>
   <w:num w:numId="18">
-    <w:abstractNumId w:val="14"/>
+    <w:abstractNumId w:val="15"/>
   </w:num>
   <w:num w:numId="19">
     <w:abstractNumId w:val="0"/>
@@ -13462,6 +13932,9 @@
   </w:num>
   <w:num w:numId="21">
     <w:abstractNumId w:val="10"/>
+  </w:num>
+  <w:num w:numId="22">
+    <w:abstractNumId w:val="14"/>
   </w:num>
   <w:numIdMacAtCleanup w:val="20"/>
 </w:numbering>

</xml_diff>

<commit_message>
#69 Fix additional validators for placeOrder
</commit_message>
<xml_diff>
--- a/Instrukcja użytkownika.docx
+++ b/Instrukcja użytkownika.docx
@@ -431,7 +431,16 @@
                 <w:sz w:val="20"/>
                 <w:szCs w:val="20"/>
               </w:rPr>
-              <w:t>.0</w:t>
+              <w:t>.</w:t>
+            </w:r>
+            <w:r>
+              <w:rPr>
+                <w:rFonts w:ascii="Verdana" w:hAnsi="Verdana" w:cs="Calibri"/>
+                <w:color w:val="000000" w:themeColor="text1"/>
+                <w:sz w:val="20"/>
+                <w:szCs w:val="20"/>
+              </w:rPr>
+              <w:t>1</w:t>
             </w:r>
           </w:p>
         </w:tc>
@@ -526,7 +535,7 @@
                 <w:sz w:val="20"/>
                 <w:szCs w:val="20"/>
               </w:rPr>
-              <w:t>0</w:t>
+              <w:t>1</w:t>
             </w:r>
           </w:p>
         </w:tc>
@@ -5266,20 +5275,19 @@
           <w:rFonts w:ascii="Verdana" w:hAnsi="Verdana"/>
         </w:rPr>
       </w:pPr>
-      <w:r>
-        <w:rPr>
-          <w:rFonts w:ascii="Verdana" w:hAnsi="Verdana"/>
-        </w:rPr>
-        <w:br/>
-      </w:r>
       <w:bookmarkStart w:id="7" w:name="_Toc58358049"/>
       <w:r>
         <w:rPr>
           <w:rFonts w:ascii="Verdana" w:hAnsi="Verdana"/>
         </w:rPr>
-        <w:t>Wersja 2.13.0</w:t>
-      </w:r>
-      <w:bookmarkEnd w:id="7"/>
+        <w:t>Wersja 2.13.</w:t>
+      </w:r>
+      <w:r>
+        <w:rPr>
+          <w:rFonts w:ascii="Verdana" w:hAnsi="Verdana"/>
+        </w:rPr>
+        <w:t>1</w:t>
+      </w:r>
     </w:p>
     <w:p>
       <w:pPr>
@@ -5296,13 +5304,33 @@
         <w:rPr>
           <w:rFonts w:ascii="Verdana" w:hAnsi="Verdana"/>
         </w:rPr>
-        <w:t xml:space="preserve">Dodano Smartney – </w:t>
-      </w:r>
-      <w:r>
-        <w:rPr>
-          <w:rFonts w:ascii="Verdana" w:hAnsi="Verdana"/>
-        </w:rPr>
-        <w:t>Kup teraz, zapłać później.</w:t>
+        <w:t>Poprawienie customowych walidatorów (</w:t>
+      </w:r>
+      <w:r>
+        <w:rPr>
+          <w:rFonts w:ascii="Verdana" w:hAnsi="Verdana"/>
+        </w:rPr>
+        <w:t>additional-validators</w:t>
+      </w:r>
+      <w:r>
+        <w:rPr>
+          <w:rFonts w:ascii="Verdana" w:hAnsi="Verdana"/>
+        </w:rPr>
+        <w:t xml:space="preserve">) w </w:t>
+      </w:r>
+      <w:r>
+        <w:rPr>
+          <w:rFonts w:ascii="Verdana" w:hAnsi="Verdana"/>
+          <w:b/>
+          <w:bCs/>
+        </w:rPr>
+        <w:t>placeOrder</w:t>
+      </w:r>
+      <w:r>
+        <w:rPr>
+          <w:rFonts w:ascii="Verdana" w:hAnsi="Verdana"/>
+        </w:rPr>
+        <w:t>.</w:t>
       </w:r>
     </w:p>
     <w:p>
@@ -5312,14 +5340,24 @@
           <w:rFonts w:ascii="Verdana" w:hAnsi="Verdana"/>
         </w:rPr>
       </w:pPr>
-      <w:bookmarkStart w:id="8" w:name="_Toc58358050"/>
-      <w:r>
-        <w:rPr>
-          <w:rFonts w:ascii="Verdana" w:hAnsi="Verdana"/>
-        </w:rPr>
-        <w:t>Wersja 2.12.0</w:t>
-      </w:r>
-      <w:bookmarkEnd w:id="8"/>
+      <w:r>
+        <w:rPr>
+          <w:rFonts w:ascii="Verdana" w:hAnsi="Verdana"/>
+        </w:rPr>
+        <w:t>Wersja 2.1</w:t>
+      </w:r>
+      <w:r>
+        <w:rPr>
+          <w:rFonts w:ascii="Verdana" w:hAnsi="Verdana"/>
+        </w:rPr>
+        <w:t>3</w:t>
+      </w:r>
+      <w:r>
+        <w:rPr>
+          <w:rFonts w:ascii="Verdana" w:hAnsi="Verdana"/>
+        </w:rPr>
+        <w:t>.0</w:t>
+      </w:r>
     </w:p>
     <w:p>
       <w:pPr>
@@ -5329,26 +5367,25 @@
           <w:numId w:val="23"/>
         </w:numPr>
       </w:pPr>
-      <w:r>
-        <w:rPr>
-          <w:rFonts w:ascii="Verdana" w:hAnsi="Verdana"/>
-        </w:rPr>
-        <w:t xml:space="preserve">Dodano </w:t>
-      </w:r>
-      <w:hyperlink w:anchor="_Zwrot_–_faktura" w:history="1">
-        <w:r>
-          <w:rPr>
-            <w:rStyle w:val="Hipercze"/>
-            <w:rFonts w:ascii="Verdana" w:hAnsi="Verdana"/>
-          </w:rPr>
-          <w:t>zwroty on-line</w:t>
-        </w:r>
-      </w:hyperlink>
-      <w:r>
-        <w:rPr>
-          <w:rFonts w:ascii="Verdana" w:hAnsi="Verdana"/>
-        </w:rPr>
-        <w:t xml:space="preserve"> poprzez Faktury korygujące (Credit Memo).</w:t>
+      <w:bookmarkStart w:id="8" w:name="_Toc58358050"/>
+      <w:bookmarkEnd w:id="7"/>
+      <w:r>
+        <w:rPr>
+          <w:rFonts w:ascii="Verdana" w:hAnsi="Verdana"/>
+        </w:rPr>
+        <w:t xml:space="preserve">Dodano Smartney – </w:t>
+      </w:r>
+      <w:r>
+        <w:rPr>
+          <w:rFonts w:ascii="Verdana" w:hAnsi="Verdana"/>
+        </w:rPr>
+        <w:t>Kup teraz, zapłać później</w:t>
+      </w:r>
+      <w:r>
+        <w:rPr>
+          <w:rFonts w:ascii="Verdana" w:hAnsi="Verdana"/>
+        </w:rPr>
+        <w:t>.</w:t>
       </w:r>
     </w:p>
     <w:p>
@@ -5358,14 +5395,13 @@
           <w:rFonts w:ascii="Verdana" w:hAnsi="Verdana"/>
         </w:rPr>
       </w:pPr>
-      <w:bookmarkStart w:id="9" w:name="_Toc58358051"/>
-      <w:r>
-        <w:rPr>
-          <w:rFonts w:ascii="Verdana" w:hAnsi="Verdana"/>
-        </w:rPr>
-        <w:t>Wersja 2.11.0</w:t>
-      </w:r>
-      <w:bookmarkEnd w:id="9"/>
+      <w:r>
+        <w:rPr>
+          <w:rFonts w:ascii="Verdana" w:hAnsi="Verdana"/>
+        </w:rPr>
+        <w:t>Wersja 2.12.0</w:t>
+      </w:r>
+      <w:bookmarkEnd w:id="8"/>
     </w:p>
     <w:p>
       <w:pPr>
@@ -5381,20 +5417,20 @@
         </w:rPr>
         <w:t xml:space="preserve">Dodano </w:t>
       </w:r>
-      <w:hyperlink w:anchor="_Strona_oczekiwania_na" w:history="1">
+      <w:hyperlink w:anchor="_Zwrot_–_faktura" w:history="1">
         <w:r>
           <w:rPr>
             <w:rStyle w:val="Hipercze"/>
             <w:rFonts w:ascii="Verdana" w:hAnsi="Verdana"/>
           </w:rPr>
-          <w:t>stronę oczekiwania na przekierowanie</w:t>
+          <w:t>zwroty on-line</w:t>
         </w:r>
       </w:hyperlink>
       <w:r>
         <w:rPr>
           <w:rFonts w:ascii="Verdana" w:hAnsi="Verdana"/>
         </w:rPr>
-        <w:t xml:space="preserve"> do płatności.</w:t>
+        <w:t xml:space="preserve"> poprzez Faktury korygujące (Credit Memo).</w:t>
       </w:r>
     </w:p>
     <w:p>
@@ -5404,14 +5440,14 @@
           <w:rFonts w:ascii="Verdana" w:hAnsi="Verdana"/>
         </w:rPr>
       </w:pPr>
-      <w:bookmarkStart w:id="10" w:name="_Toc58358052"/>
-      <w:r>
-        <w:rPr>
-          <w:rFonts w:ascii="Verdana" w:hAnsi="Verdana"/>
-        </w:rPr>
-        <w:t>Wersja 2.10.0</w:t>
-      </w:r>
-      <w:bookmarkEnd w:id="10"/>
+      <w:bookmarkStart w:id="9" w:name="_Toc58358051"/>
+      <w:r>
+        <w:rPr>
+          <w:rFonts w:ascii="Verdana" w:hAnsi="Verdana"/>
+        </w:rPr>
+        <w:t>Wersja 2.11.0</w:t>
+      </w:r>
+      <w:bookmarkEnd w:id="9"/>
     </w:p>
     <w:p>
       <w:pPr>
@@ -5425,48 +5461,39 @@
         <w:rPr>
           <w:rFonts w:ascii="Verdana" w:hAnsi="Verdana"/>
         </w:rPr>
-        <w:t>Dodan</w:t>
-      </w:r>
-      <w:r>
-        <w:rPr>
-          <w:rFonts w:ascii="Verdana" w:hAnsi="Verdana"/>
-        </w:rPr>
-        <w:t>o</w:t>
-      </w:r>
-      <w:r>
-        <w:rPr>
-          <w:rFonts w:ascii="Verdana" w:hAnsi="Verdana"/>
-        </w:rPr>
-        <w:t xml:space="preserve"> opcję </w:t>
-      </w:r>
-      <w:r>
-        <w:rPr>
-          <w:rFonts w:ascii="Verdana" w:hAnsi="Verdana"/>
-        </w:rPr>
-        <w:t xml:space="preserve">wysłania linku do płatności dla </w:t>
-      </w:r>
-      <w:hyperlink w:anchor="_Generowanie_zamówień_z_1" w:history="1">
+        <w:t xml:space="preserve">Dodano </w:t>
+      </w:r>
+      <w:hyperlink w:anchor="_Strona_oczekiwania_na" w:history="1">
         <w:r>
           <w:rPr>
             <w:rStyle w:val="Hipercze"/>
             <w:rFonts w:ascii="Verdana" w:hAnsi="Verdana"/>
           </w:rPr>
-          <w:t>zamówień utworzonych</w:t>
-        </w:r>
-        <w:r>
-          <w:rPr>
-            <w:rStyle w:val="Hipercze"/>
-            <w:rFonts w:ascii="Verdana" w:hAnsi="Verdana"/>
-          </w:rPr>
-          <w:t xml:space="preserve"> z poziomu panelu administracyjnego</w:t>
+          <w:t>stronę oczekiwania na przekierowanie</w:t>
         </w:r>
       </w:hyperlink>
       <w:r>
         <w:rPr>
           <w:rFonts w:ascii="Verdana" w:hAnsi="Verdana"/>
         </w:rPr>
-        <w:t>.</w:t>
-      </w:r>
+        <w:t xml:space="preserve"> do płatności.</w:t>
+      </w:r>
+    </w:p>
+    <w:p>
+      <w:pPr>
+        <w:pStyle w:val="Nagwek2"/>
+        <w:rPr>
+          <w:rFonts w:ascii="Verdana" w:hAnsi="Verdana"/>
+        </w:rPr>
+      </w:pPr>
+      <w:bookmarkStart w:id="10" w:name="_Toc58358052"/>
+      <w:r>
+        <w:rPr>
+          <w:rFonts w:ascii="Verdana" w:hAnsi="Verdana"/>
+        </w:rPr>
+        <w:t>Wersja 2.10.0</w:t>
+      </w:r>
+      <w:bookmarkEnd w:id="10"/>
     </w:p>
     <w:p>
       <w:pPr>
@@ -5480,25 +5507,47 @@
         <w:rPr>
           <w:rFonts w:ascii="Verdana" w:hAnsi="Verdana"/>
         </w:rPr>
-        <w:t xml:space="preserve">Wyłączono niepotrzebne </w:t>
-      </w:r>
-      <w:r>
-        <w:rPr>
-          <w:rFonts w:ascii="Verdana" w:hAnsi="Verdana"/>
-        </w:rPr>
-        <w:t>zapyta</w:t>
-      </w:r>
-      <w:r>
-        <w:rPr>
-          <w:rFonts w:ascii="Verdana" w:hAnsi="Verdana"/>
-        </w:rPr>
-        <w:t xml:space="preserve">nia </w:t>
-      </w:r>
-      <w:r>
-        <w:rPr>
-          <w:rFonts w:ascii="Verdana" w:hAnsi="Verdana"/>
-        </w:rPr>
-        <w:t>do pay.google.com.</w:t>
+        <w:t>Dodan</w:t>
+      </w:r>
+      <w:r>
+        <w:rPr>
+          <w:rFonts w:ascii="Verdana" w:hAnsi="Verdana"/>
+        </w:rPr>
+        <w:t>o</w:t>
+      </w:r>
+      <w:r>
+        <w:rPr>
+          <w:rFonts w:ascii="Verdana" w:hAnsi="Verdana"/>
+        </w:rPr>
+        <w:t xml:space="preserve"> opcję </w:t>
+      </w:r>
+      <w:r>
+        <w:rPr>
+          <w:rFonts w:ascii="Verdana" w:hAnsi="Verdana"/>
+        </w:rPr>
+        <w:t xml:space="preserve">wysłania linku do płatności dla </w:t>
+      </w:r>
+      <w:hyperlink w:anchor="_Generowanie_zamówień_z_1" w:history="1">
+        <w:r>
+          <w:rPr>
+            <w:rStyle w:val="Hipercze"/>
+            <w:rFonts w:ascii="Verdana" w:hAnsi="Verdana"/>
+          </w:rPr>
+          <w:t>zamówień utworzonych</w:t>
+        </w:r>
+        <w:r>
+          <w:rPr>
+            <w:rStyle w:val="Hipercze"/>
+            <w:rFonts w:ascii="Verdana" w:hAnsi="Verdana"/>
+          </w:rPr>
+          <w:t xml:space="preserve"> z poziomu panelu administracyjnego</w:t>
+        </w:r>
+      </w:hyperlink>
+      <w:r>
+        <w:rPr>
+          <w:rFonts w:ascii="Verdana" w:hAnsi="Verdana"/>
+        </w:rPr>
+        <w:t>.</w:t>
       </w:r>
     </w:p>
     <w:p>
@@ -5513,25 +5562,25 @@
         <w:rPr>
           <w:rFonts w:ascii="Verdana" w:hAnsi="Verdana"/>
         </w:rPr>
-        <w:t xml:space="preserve">Dodano </w:t>
-      </w:r>
-      <w:r>
-        <w:rPr>
-          <w:rFonts w:ascii="Verdana" w:hAnsi="Verdana"/>
-        </w:rPr>
-        <w:t>tekst informacyjn</w:t>
-      </w:r>
-      <w:r>
-        <w:rPr>
-          <w:rFonts w:ascii="Verdana" w:hAnsi="Verdana"/>
-        </w:rPr>
-        <w:t>y</w:t>
-      </w:r>
-      <w:r>
-        <w:rPr>
-          <w:rFonts w:ascii="Verdana" w:hAnsi="Verdana"/>
-        </w:rPr>
-        <w:t xml:space="preserve"> przy kanale Apple Pay.</w:t>
+        <w:t xml:space="preserve">Wyłączono niepotrzebne </w:t>
+      </w:r>
+      <w:r>
+        <w:rPr>
+          <w:rFonts w:ascii="Verdana" w:hAnsi="Verdana"/>
+        </w:rPr>
+        <w:t>zapyta</w:t>
+      </w:r>
+      <w:r>
+        <w:rPr>
+          <w:rFonts w:ascii="Verdana" w:hAnsi="Verdana"/>
+        </w:rPr>
+        <w:t xml:space="preserve">nia </w:t>
+      </w:r>
+      <w:r>
+        <w:rPr>
+          <w:rFonts w:ascii="Verdana" w:hAnsi="Verdana"/>
+        </w:rPr>
+        <w:t>do pay.google.com.</w:t>
       </w:r>
     </w:p>
     <w:p>
@@ -5546,27 +5595,25 @@
         <w:rPr>
           <w:rFonts w:ascii="Verdana" w:hAnsi="Verdana"/>
         </w:rPr>
-        <w:t xml:space="preserve">Zmieniono </w:t>
-      </w:r>
-      <w:r>
-        <w:rPr>
-          <w:rFonts w:ascii="Verdana" w:hAnsi="Verdana"/>
-        </w:rPr>
-        <w:t>ścieżki tworzenia logów na</w:t>
-      </w:r>
-      <w:r>
-        <w:rPr>
-          <w:rFonts w:ascii="Verdana" w:hAnsi="Verdana"/>
-        </w:rPr>
-        <w:br/>
-      </w:r>
-      <w:r>
-        <w:rPr>
-          <w:rFonts w:ascii="Verdana" w:hAnsi="Verdana"/>
-          <w:b/>
-          <w:bCs/>
-        </w:rPr>
-        <w:t>var/log/BlueMedia/Bluemedia-[data].log</w:t>
+        <w:t xml:space="preserve">Dodano </w:t>
+      </w:r>
+      <w:r>
+        <w:rPr>
+          <w:rFonts w:ascii="Verdana" w:hAnsi="Verdana"/>
+        </w:rPr>
+        <w:t>tekst informacyjn</w:t>
+      </w:r>
+      <w:r>
+        <w:rPr>
+          <w:rFonts w:ascii="Verdana" w:hAnsi="Verdana"/>
+        </w:rPr>
+        <w:t>y</w:t>
+      </w:r>
+      <w:r>
+        <w:rPr>
+          <w:rFonts w:ascii="Verdana" w:hAnsi="Verdana"/>
+        </w:rPr>
+        <w:t xml:space="preserve"> przy kanale Apple Pay.</w:t>
       </w:r>
     </w:p>
     <w:p>
@@ -5582,25 +5629,27 @@
           <w:rFonts w:ascii="Verdana" w:hAnsi="Verdana"/>
         </w:rPr>
         <w:lastRenderedPageBreak/>
-        <w:t xml:space="preserve">Dodano </w:t>
-      </w:r>
-      <w:r>
-        <w:rPr>
-          <w:rFonts w:ascii="Verdana" w:hAnsi="Verdana"/>
-        </w:rPr>
-        <w:t>informacj</w:t>
-      </w:r>
-      <w:r>
-        <w:rPr>
-          <w:rFonts w:ascii="Verdana" w:hAnsi="Verdana"/>
-        </w:rPr>
-        <w:t>ę</w:t>
-      </w:r>
-      <w:r>
-        <w:rPr>
-          <w:rFonts w:ascii="Verdana" w:hAnsi="Verdana"/>
-        </w:rPr>
-        <w:t xml:space="preserve"> o metodzie płatności do tabeli listy zamówień w panelu administracyjnym.</w:t>
+        <w:t xml:space="preserve">Zmieniono </w:t>
+      </w:r>
+      <w:r>
+        <w:rPr>
+          <w:rFonts w:ascii="Verdana" w:hAnsi="Verdana"/>
+        </w:rPr>
+        <w:t>ścieżki tworzenia logów na</w:t>
+      </w:r>
+      <w:r>
+        <w:rPr>
+          <w:rFonts w:ascii="Verdana" w:hAnsi="Verdana"/>
+        </w:rPr>
+        <w:br/>
+      </w:r>
+      <w:r>
+        <w:rPr>
+          <w:rFonts w:ascii="Verdana" w:hAnsi="Verdana"/>
+          <w:b/>
+          <w:bCs/>
+        </w:rPr>
+        <w:t>var/log/BlueMedia/Bluemedia-[data].log</w:t>
       </w:r>
     </w:p>
     <w:p>
@@ -5611,6 +5660,39 @@
           <w:numId w:val="23"/>
         </w:numPr>
       </w:pPr>
+      <w:r>
+        <w:rPr>
+          <w:rFonts w:ascii="Verdana" w:hAnsi="Verdana"/>
+        </w:rPr>
+        <w:t xml:space="preserve">Dodano </w:t>
+      </w:r>
+      <w:r>
+        <w:rPr>
+          <w:rFonts w:ascii="Verdana" w:hAnsi="Verdana"/>
+        </w:rPr>
+        <w:t>informacj</w:t>
+      </w:r>
+      <w:r>
+        <w:rPr>
+          <w:rFonts w:ascii="Verdana" w:hAnsi="Verdana"/>
+        </w:rPr>
+        <w:t>ę</w:t>
+      </w:r>
+      <w:r>
+        <w:rPr>
+          <w:rFonts w:ascii="Verdana" w:hAnsi="Verdana"/>
+        </w:rPr>
+        <w:t xml:space="preserve"> o metodzie płatności do tabeli listy zamówień w panelu administracyjnym.</w:t>
+      </w:r>
+    </w:p>
+    <w:p>
+      <w:pPr>
+        <w:pStyle w:val="Akapitzlist"/>
+        <w:numPr>
+          <w:ilvl w:val="0"/>
+          <w:numId w:val="23"/>
+        </w:numPr>
+      </w:pPr>
       <w:hyperlink w:anchor="_Szablony_e-mail" w:history="1">
         <w:r>
           <w:rPr>
@@ -6275,6 +6357,7 @@
           <w:rFonts w:ascii="Verdana" w:hAnsi="Verdana"/>
           <w:color w:val="FF0000"/>
         </w:rPr>
+        <w:lastRenderedPageBreak/>
         <w:t>Uwaga, z tą wersją zmieniła się struktura pliku .zip oraz komenda do instalacji i aktualizacji!</w:t>
       </w:r>
     </w:p>
@@ -6290,7 +6373,6 @@
         <w:rPr>
           <w:rFonts w:ascii="Verdana" w:hAnsi="Verdana"/>
         </w:rPr>
-        <w:lastRenderedPageBreak/>
         <w:t>Wersja 2.7.</w:t>
       </w:r>
       <w:r>
@@ -6802,6 +6884,7 @@
         <w:rPr>
           <w:rFonts w:ascii="Verdana" w:hAnsi="Verdana" w:cs="Calibri"/>
         </w:rPr>
+        <w:lastRenderedPageBreak/>
         <w:t xml:space="preserve">Przejść do </w:t>
       </w:r>
       <w:r>
@@ -6949,7 +7032,6 @@
         <w:rPr>
           <w:rFonts w:ascii="Verdana" w:hAnsi="Verdana" w:cs="Calibri"/>
         </w:rPr>
-        <w:lastRenderedPageBreak/>
         <w:t xml:space="preserve">Kliknąć </w:t>
       </w:r>
       <w:r>
@@ -7133,6 +7215,7 @@
         <w:rPr>
           <w:rFonts w:ascii="Verdana" w:hAnsi="Verdana" w:cs="Calibri"/>
         </w:rPr>
+        <w:lastRenderedPageBreak/>
         <w:t xml:space="preserve">Kliknąć na </w:t>
       </w:r>
       <w:r>
@@ -7254,7 +7337,6 @@
           <w:rFonts w:ascii="Verdana" w:hAnsi="Verdana" w:cs="Calibri"/>
           <w:noProof/>
         </w:rPr>
-        <w:lastRenderedPageBreak/>
         <w:drawing>
           <wp:inline distT="0" distB="0" distL="0" distR="0" wp14:anchorId="63B8D1B1" wp14:editId="0689C46F">
             <wp:extent cx="4305300" cy="3225800"/>
@@ -7501,6 +7583,7 @@
         <w:rPr>
           <w:rFonts w:ascii="Verdana" w:hAnsi="Verdana" w:cs="Calibri"/>
         </w:rPr>
+        <w:lastRenderedPageBreak/>
         <w:t>Konfiguracja</w:t>
       </w:r>
       <w:bookmarkEnd w:id="35"/>
@@ -7738,7 +7821,6 @@
           <w:rFonts w:ascii="Verdana" w:hAnsi="Verdana" w:cs="Calibri"/>
           <w:b/>
         </w:rPr>
-        <w:lastRenderedPageBreak/>
         <w:t>Tytuł [Title]</w:t>
       </w:r>
       <w:r>
@@ -8204,6 +8286,7 @@
         <w:rPr>
           <w:rFonts w:ascii="Verdana" w:hAnsi="Verdana" w:cs="Calibri"/>
         </w:rPr>
+        <w:lastRenderedPageBreak/>
         <w:t>Edycja kanałów płatności</w:t>
       </w:r>
       <w:bookmarkEnd w:id="42"/>
@@ -8473,7 +8556,6 @@
           <w:rFonts w:ascii="Verdana" w:hAnsi="Verdana" w:cs="Calibri"/>
           <w:b/>
         </w:rPr>
-        <w:lastRenderedPageBreak/>
         <w:t>Opis [Description]</w:t>
       </w:r>
       <w:r>
@@ -8737,7 +8819,14 @@
         <w:rPr>
           <w:rFonts w:ascii="Verdana" w:hAnsi="Verdana" w:cs="Calibri"/>
         </w:rPr>
-        <w:t>powoduje wyświetlanie danego kanału jako osobnej metody płatności.</w:t>
+        <w:t xml:space="preserve">powoduje wyświetlanie danego kanału jako osobnej </w:t>
+      </w:r>
+      <w:r>
+        <w:rPr>
+          <w:rFonts w:ascii="Verdana" w:hAnsi="Verdana" w:cs="Calibri"/>
+        </w:rPr>
+        <w:lastRenderedPageBreak/>
+        <w:t>metody płatności.</w:t>
       </w:r>
       <w:r>
         <w:rPr>
@@ -9018,7 +9107,6 @@
           <w:rFonts w:ascii="Verdana" w:hAnsi="Verdana" w:cs="Calibri"/>
           <w:b/>
         </w:rPr>
-        <w:lastRenderedPageBreak/>
         <w:t>Wymuś wyłączenie [Force Disable]</w:t>
       </w:r>
       <w:r>
@@ -9109,6 +9197,7 @@
         <w:rPr>
           <w:noProof/>
         </w:rPr>
+        <w:lastRenderedPageBreak/>
         <w:drawing>
           <wp:inline distT="0" distB="0" distL="0" distR="0" wp14:anchorId="22559322" wp14:editId="2C7F02D4">
             <wp:extent cx="5759450" cy="2199005"/>
@@ -9481,7 +9570,6 @@
         <w:rPr>
           <w:rFonts w:ascii="Verdana" w:hAnsi="Verdana"/>
         </w:rPr>
-        <w:lastRenderedPageBreak/>
         <w:t xml:space="preserve">Kliknąć </w:t>
       </w:r>
       <w:r>
@@ -9585,6 +9673,7 @@
         <w:rPr>
           <w:rFonts w:ascii="Verdana" w:hAnsi="Verdana"/>
         </w:rPr>
+        <w:lastRenderedPageBreak/>
         <w:br w:type="page"/>
       </w:r>
     </w:p>
@@ -9649,16 +9738,16 @@
           <w:rFonts w:ascii="Verdana" w:hAnsi="Verdana"/>
         </w:rPr>
       </w:pPr>
-      <w:bookmarkStart w:id="50" w:name="_Toc58358081"/>
-      <w:bookmarkStart w:id="51" w:name="_Zwrot_–_faktura"/>
+      <w:bookmarkStart w:id="50" w:name="_Zwrot_–_faktura"/>
+      <w:bookmarkStart w:id="51" w:name="_Toc58358081"/>
+      <w:bookmarkEnd w:id="50"/>
+      <w:r>
+        <w:rPr>
+          <w:rFonts w:ascii="Verdana" w:hAnsi="Verdana"/>
+        </w:rPr>
+        <w:t>Zwrot – faktura korygująca</w:t>
+      </w:r>
       <w:bookmarkEnd w:id="51"/>
-      <w:r>
-        <w:rPr>
-          <w:rFonts w:ascii="Verdana" w:hAnsi="Verdana"/>
-        </w:rPr>
-        <w:t>Zwrot – faktura korygująca</w:t>
-      </w:r>
-      <w:bookmarkEnd w:id="50"/>
     </w:p>
     <w:p>
       <w:pPr>
@@ -9798,13 +9887,7 @@
         <w:rPr>
           <w:rFonts w:ascii="Verdana" w:hAnsi="Verdana"/>
         </w:rPr>
-        <w:t xml:space="preserve">Zwrot </w:t>
-      </w:r>
-      <w:r>
-        <w:rPr>
-          <w:rFonts w:ascii="Verdana" w:hAnsi="Verdana"/>
-        </w:rPr>
-        <w:t>- bezpośredni</w:t>
+        <w:t>Zwrot - bezpośredni</w:t>
       </w:r>
       <w:bookmarkEnd w:id="52"/>
     </w:p>
@@ -9864,23 +9947,7 @@
           <w:b/>
           <w:bCs/>
         </w:rPr>
-        <w:t>Pokaż ręczny zwrot BM w szczegółach zamówienia</w:t>
-      </w:r>
-      <w:r>
-        <w:rPr>
-          <w:rFonts w:ascii="Verdana" w:hAnsi="Verdana" w:cs="Calibri"/>
-          <w:b/>
-          <w:bCs/>
-        </w:rPr>
-        <w:t xml:space="preserve"> </w:t>
-      </w:r>
-      <w:r>
-        <w:rPr>
-          <w:rFonts w:ascii="Verdana" w:hAnsi="Verdana" w:cs="Calibri"/>
-          <w:b/>
-          <w:bCs/>
-        </w:rPr>
-        <w:t xml:space="preserve">[Show manual BM refund in order details] </w:t>
+        <w:t xml:space="preserve">Pokaż ręczny zwrot BM w szczegółach zamówienia [Show manual BM refund in order details] </w:t>
       </w:r>
       <w:r>
         <w:rPr>
@@ -12226,16 +12293,16 @@
           <w:rFonts w:ascii="Verdana" w:hAnsi="Verdana" w:cs="Calibri"/>
         </w:rPr>
       </w:pPr>
-      <w:bookmarkStart w:id="78" w:name="_Toc58358094"/>
-      <w:bookmarkStart w:id="79" w:name="_Strona_oczekiwania_na"/>
+      <w:bookmarkStart w:id="78" w:name="_Strona_oczekiwania_na"/>
+      <w:bookmarkStart w:id="79" w:name="_Toc58358094"/>
+      <w:bookmarkEnd w:id="78"/>
+      <w:r>
+        <w:rPr>
+          <w:rFonts w:ascii="Verdana" w:hAnsi="Verdana" w:cs="Calibri"/>
+        </w:rPr>
+        <w:t>Strona oczekiwania na przekierowanie</w:t>
+      </w:r>
       <w:bookmarkEnd w:id="79"/>
-      <w:r>
-        <w:rPr>
-          <w:rFonts w:ascii="Verdana" w:hAnsi="Verdana" w:cs="Calibri"/>
-        </w:rPr>
-        <w:t>Strona oczekiwania na przekierowanie</w:t>
-      </w:r>
-      <w:bookmarkEnd w:id="78"/>
     </w:p>
     <w:p>
       <w:pPr>
@@ -12355,31 +12422,7 @@
           <w:b/>
           <w:bCs/>
         </w:rPr>
-        <w:t>Pokaż stronę oczekiwania przed przekierowaniem</w:t>
-      </w:r>
-      <w:r>
-        <w:rPr>
-          <w:rFonts w:ascii="Verdana" w:hAnsi="Verdana" w:cs="Calibri"/>
-          <w:b/>
-          <w:bCs/>
-        </w:rPr>
-        <w:t xml:space="preserve"> [</w:t>
-      </w:r>
-      <w:r>
-        <w:rPr>
-          <w:rFonts w:ascii="Verdana" w:hAnsi="Verdana" w:cs="Calibri"/>
-          <w:b/>
-          <w:bCs/>
-        </w:rPr>
-        <w:t>Show waiting page before redirect</w:t>
-      </w:r>
-      <w:r>
-        <w:rPr>
-          <w:rFonts w:ascii="Verdana" w:hAnsi="Verdana" w:cs="Calibri"/>
-          <w:b/>
-          <w:bCs/>
-        </w:rPr>
-        <w:t>]</w:t>
+        <w:t>Pokaż stronę oczekiwania przed przekierowaniem [Show waiting page before redirect]</w:t>
       </w:r>
       <w:r>
         <w:rPr>

</xml_diff>

<commit_message>
#78 Unlock Google Pay for all currencies
</commit_message>
<xml_diff>
--- a/Instrukcja użytkownika.docx
+++ b/Instrukcja użytkownika.docx
@@ -16,23 +16,7 @@
           <w:rFonts w:ascii="Verdana" w:hAnsi="Verdana" w:cs="Calibri"/>
           <w:sz w:val="36"/>
         </w:rPr>
-        <w:t>Instrukcja modułu „</w:t>
-      </w:r>
-      <w:proofErr w:type="spellStart"/>
-      <w:r>
-        <w:rPr>
-          <w:rFonts w:ascii="Verdana" w:hAnsi="Verdana" w:cs="Calibri"/>
-          <w:sz w:val="36"/>
-        </w:rPr>
-        <w:t>BluePayment</w:t>
-      </w:r>
-      <w:proofErr w:type="spellEnd"/>
-      <w:r>
-        <w:rPr>
-          <w:rFonts w:ascii="Verdana" w:hAnsi="Verdana" w:cs="Calibri"/>
-          <w:sz w:val="36"/>
-        </w:rPr>
-        <w:t>” dla platformy Magento</w:t>
+        <w:t>Instrukcja modułu „BluePayment” dla platformy Magento</w:t>
       </w:r>
       <w:r>
         <w:rPr>
@@ -127,7 +111,6 @@
               </w:rPr>
               <w:t xml:space="preserve">System </w:t>
             </w:r>
-            <w:proofErr w:type="spellStart"/>
             <w:r>
               <w:rPr>
                 <w:rFonts w:ascii="Verdana" w:hAnsi="Verdana" w:cs="Calibri"/>
@@ -138,7 +121,6 @@
               </w:rPr>
               <w:t>BluePayment</w:t>
             </w:r>
-            <w:proofErr w:type="spellEnd"/>
             <w:r>
               <w:rPr>
                 <w:rFonts w:ascii="Verdana" w:hAnsi="Verdana" w:cs="Calibri"/>
@@ -218,7 +200,6 @@
               </w:rPr>
               <w:t xml:space="preserve">Tobiasz </w:t>
             </w:r>
-            <w:proofErr w:type="spellStart"/>
             <w:r>
               <w:rPr>
                 <w:rFonts w:ascii="Verdana" w:hAnsi="Verdana" w:cs="Calibri"/>
@@ -228,7 +209,6 @@
               </w:rPr>
               <w:t>Kosmela</w:t>
             </w:r>
-            <w:proofErr w:type="spellEnd"/>
             <w:r>
               <w:rPr>
                 <w:rFonts w:ascii="Verdana" w:hAnsi="Verdana" w:cs="Calibri"/>
@@ -236,19 +216,8 @@
                 <w:sz w:val="20"/>
                 <w:szCs w:val="20"/>
               </w:rPr>
-              <w:t xml:space="preserve">, Krzysztof </w:t>
+              <w:t>, Krzysztof Graman</w:t>
             </w:r>
-            <w:proofErr w:type="spellStart"/>
-            <w:r>
-              <w:rPr>
-                <w:rFonts w:ascii="Verdana" w:hAnsi="Verdana" w:cs="Calibri"/>
-                <w:color w:val="000000" w:themeColor="text1"/>
-                <w:sz w:val="20"/>
-                <w:szCs w:val="20"/>
-              </w:rPr>
-              <w:t>Graman</w:t>
-            </w:r>
-            <w:proofErr w:type="spellEnd"/>
           </w:p>
         </w:tc>
       </w:tr>
@@ -307,27 +276,7 @@
                 <w:sz w:val="20"/>
                 <w:szCs w:val="20"/>
               </w:rPr>
-              <w:t>Instrukcja modułu „</w:t>
-            </w:r>
-            <w:proofErr w:type="spellStart"/>
-            <w:r>
-              <w:rPr>
-                <w:rFonts w:ascii="Verdana" w:hAnsi="Verdana" w:cs="Calibri"/>
-                <w:color w:val="000000" w:themeColor="text1"/>
-                <w:sz w:val="20"/>
-                <w:szCs w:val="20"/>
-              </w:rPr>
-              <w:t>BluePayment</w:t>
-            </w:r>
-            <w:proofErr w:type="spellEnd"/>
-            <w:r>
-              <w:rPr>
-                <w:rFonts w:ascii="Verdana" w:hAnsi="Verdana" w:cs="Calibri"/>
-                <w:color w:val="000000" w:themeColor="text1"/>
-                <w:sz w:val="20"/>
-                <w:szCs w:val="20"/>
-              </w:rPr>
-              <w:t>” dla platformy Magento</w:t>
+              <w:t>Instrukcja modułu „BluePayment” dla platformy Magento</w:t>
             </w:r>
             <w:r>
               <w:rPr>
@@ -491,7 +440,7 @@
                 <w:sz w:val="20"/>
                 <w:szCs w:val="20"/>
               </w:rPr>
-              <w:t>2</w:t>
+              <w:t>3</w:t>
             </w:r>
           </w:p>
         </w:tc>
@@ -586,7 +535,7 @@
                 <w:sz w:val="20"/>
                 <w:szCs w:val="20"/>
               </w:rPr>
-              <w:t>3</w:t>
+              <w:t>4</w:t>
             </w:r>
           </w:p>
         </w:tc>
@@ -1037,7 +986,23 @@
             <w:rFonts w:ascii="Verdana" w:hAnsi="Verdana"/>
             <w:noProof/>
           </w:rPr>
-          <w:t>Wersja 2.13.3</w:t>
+          <w:t>We</w:t>
+        </w:r>
+        <w:r>
+          <w:rPr>
+            <w:rStyle w:val="Hipercze"/>
+            <w:rFonts w:ascii="Verdana" w:hAnsi="Verdana"/>
+            <w:noProof/>
+          </w:rPr>
+          <w:t>r</w:t>
+        </w:r>
+        <w:r>
+          <w:rPr>
+            <w:rStyle w:val="Hipercze"/>
+            <w:rFonts w:ascii="Verdana" w:hAnsi="Verdana"/>
+            <w:noProof/>
+          </w:rPr>
+          <w:t>sja 2.13.3</w:t>
         </w:r>
         <w:r>
           <w:rPr>
@@ -5555,9 +5520,8 @@
         <w:rPr>
           <w:rFonts w:ascii="Verdana" w:hAnsi="Verdana"/>
         </w:rPr>
-        <w:t>3</w:t>
-      </w:r>
-      <w:bookmarkEnd w:id="7"/>
+        <w:t>4</w:t>
+      </w:r>
     </w:p>
     <w:p>
       <w:pPr>
@@ -5574,26 +5538,29 @@
         <w:rPr>
           <w:rFonts w:ascii="Verdana" w:hAnsi="Verdana"/>
         </w:rPr>
-        <w:t>Poprawiono modu</w:t>
-      </w:r>
-      <w:r>
-        <w:rPr>
-          <w:rFonts w:ascii="Verdana" w:hAnsi="Verdana"/>
-        </w:rPr>
-        <w:t xml:space="preserve">ł </w:t>
-      </w:r>
-      <w:r>
-        <w:rPr>
-          <w:rFonts w:ascii="Verdana" w:hAnsi="Verdana"/>
-        </w:rPr>
-        <w:t>konfiguracji kanałów płatności</w:t>
-      </w:r>
-      <w:r>
-        <w:rPr>
-          <w:rFonts w:ascii="Verdana" w:hAnsi="Verdana"/>
-        </w:rPr>
-        <w:t>.</w:t>
-      </w:r>
+        <w:t>Dodano Google Pay dla pozostałych walut.</w:t>
+      </w:r>
+    </w:p>
+    <w:p>
+      <w:pPr>
+        <w:pStyle w:val="Nagwek2"/>
+        <w:rPr>
+          <w:rFonts w:ascii="Verdana" w:hAnsi="Verdana"/>
+        </w:rPr>
+      </w:pPr>
+      <w:r>
+        <w:rPr>
+          <w:rFonts w:ascii="Verdana" w:hAnsi="Verdana"/>
+        </w:rPr>
+        <w:t>Wersja 2.13.</w:t>
+      </w:r>
+      <w:r>
+        <w:rPr>
+          <w:rFonts w:ascii="Verdana" w:hAnsi="Verdana"/>
+        </w:rPr>
+        <w:t>3</w:t>
+      </w:r>
+      <w:bookmarkEnd w:id="7"/>
     </w:p>
     <w:p>
       <w:pPr>
@@ -5610,7 +5577,25 @@
         <w:rPr>
           <w:rFonts w:ascii="Verdana" w:hAnsi="Verdana"/>
         </w:rPr>
-        <w:t>Poprawiono synchronizację kanałów dla wielu witryn.</w:t>
+        <w:t>Poprawiono modu</w:t>
+      </w:r>
+      <w:r>
+        <w:rPr>
+          <w:rFonts w:ascii="Verdana" w:hAnsi="Verdana"/>
+        </w:rPr>
+        <w:t xml:space="preserve">ł </w:t>
+      </w:r>
+      <w:r>
+        <w:rPr>
+          <w:rFonts w:ascii="Verdana" w:hAnsi="Verdana"/>
+        </w:rPr>
+        <w:t>konfiguracji kanałów płatności</w:t>
+      </w:r>
+      <w:r>
+        <w:rPr>
+          <w:rFonts w:ascii="Verdana" w:hAnsi="Verdana"/>
+        </w:rPr>
+        <w:t>.</w:t>
       </w:r>
     </w:p>
     <w:p>
@@ -5628,72 +5613,8 @@
         <w:rPr>
           <w:rFonts w:ascii="Verdana" w:hAnsi="Verdana"/>
         </w:rPr>
-        <w:t xml:space="preserve">Wyłączono </w:t>
-      </w:r>
-      <w:proofErr w:type="spellStart"/>
-      <w:r>
-        <w:rPr>
-          <w:rFonts w:ascii="Verdana" w:hAnsi="Verdana"/>
-        </w:rPr>
-        <w:t>klikalny</w:t>
-      </w:r>
-      <w:proofErr w:type="spellEnd"/>
-      <w:r>
-        <w:rPr>
-          <w:rFonts w:ascii="Verdana" w:hAnsi="Verdana"/>
-        </w:rPr>
-        <w:t xml:space="preserve"> </w:t>
-      </w:r>
-      <w:proofErr w:type="spellStart"/>
-      <w:r>
-        <w:rPr>
-          <w:rFonts w:ascii="Verdana" w:hAnsi="Verdana"/>
-        </w:rPr>
-        <w:t>overlay</w:t>
-      </w:r>
-      <w:proofErr w:type="spellEnd"/>
-      <w:r>
-        <w:rPr>
-          <w:rFonts w:ascii="Verdana" w:hAnsi="Verdana"/>
-        </w:rPr>
-        <w:t xml:space="preserve"> dla BLIK 0 i Google </w:t>
-      </w:r>
-      <w:proofErr w:type="spellStart"/>
-      <w:r>
-        <w:rPr>
-          <w:rFonts w:ascii="Verdana" w:hAnsi="Verdana"/>
-        </w:rPr>
-        <w:t>Pay</w:t>
-      </w:r>
-      <w:proofErr w:type="spellEnd"/>
-      <w:r>
-        <w:rPr>
-          <w:rFonts w:ascii="Verdana" w:hAnsi="Verdana"/>
-        </w:rPr>
-        <w:t>.</w:t>
-      </w:r>
-    </w:p>
-    <w:p>
-      <w:pPr>
-        <w:pStyle w:val="Nagwek2"/>
-        <w:rPr>
-          <w:rFonts w:ascii="Verdana" w:hAnsi="Verdana"/>
-        </w:rPr>
-      </w:pPr>
-      <w:bookmarkStart w:id="8" w:name="_Toc62512992"/>
-      <w:r>
-        <w:rPr>
-          <w:rFonts w:ascii="Verdana" w:hAnsi="Verdana"/>
-        </w:rPr>
-        <w:t>Wersja 2.13.</w:t>
-      </w:r>
-      <w:r>
-        <w:rPr>
-          <w:rFonts w:ascii="Verdana" w:hAnsi="Verdana"/>
-        </w:rPr>
-        <w:t>2</w:t>
-      </w:r>
-      <w:bookmarkEnd w:id="8"/>
+        <w:t>Poprawiono synchronizację kanałów dla wielu witryn.</w:t>
+      </w:r>
     </w:p>
     <w:p>
       <w:pPr>
@@ -5710,27 +5631,7 @@
         <w:rPr>
           <w:rFonts w:ascii="Verdana" w:hAnsi="Verdana"/>
         </w:rPr>
-        <w:t>Poprawiono</w:t>
-      </w:r>
-      <w:r>
-        <w:rPr>
-          <w:rFonts w:ascii="Verdana" w:hAnsi="Verdana"/>
-        </w:rPr>
-        <w:t xml:space="preserve"> wyświetlanie niestandardowego logo </w:t>
-      </w:r>
-      <w:proofErr w:type="spellStart"/>
-      <w:r>
-        <w:rPr>
-          <w:rFonts w:ascii="Verdana" w:hAnsi="Verdana"/>
-        </w:rPr>
-        <w:t>BLIKa</w:t>
-      </w:r>
-      <w:proofErr w:type="spellEnd"/>
-      <w:r>
-        <w:rPr>
-          <w:rFonts w:ascii="Verdana" w:hAnsi="Verdana"/>
-        </w:rPr>
-        <w:t xml:space="preserve"> 0</w:t>
+        <w:t>Wyłączono klikalny overlay dla BLIK 0 i Google Pay</w:t>
       </w:r>
       <w:r>
         <w:rPr>
@@ -5746,7 +5647,7 @@
           <w:rFonts w:ascii="Verdana" w:hAnsi="Verdana"/>
         </w:rPr>
       </w:pPr>
-      <w:bookmarkStart w:id="9" w:name="_Toc62512993"/>
+      <w:bookmarkStart w:id="8" w:name="_Toc62512992"/>
       <w:r>
         <w:rPr>
           <w:rFonts w:ascii="Verdana" w:hAnsi="Verdana"/>
@@ -5757,9 +5658,9 @@
         <w:rPr>
           <w:rFonts w:ascii="Verdana" w:hAnsi="Verdana"/>
         </w:rPr>
-        <w:t>1</w:t>
-      </w:r>
-      <w:bookmarkEnd w:id="9"/>
+        <w:t>2</w:t>
+      </w:r>
+      <w:bookmarkEnd w:id="8"/>
     </w:p>
     <w:p>
       <w:pPr>
@@ -5776,76 +5677,14 @@
         <w:rPr>
           <w:rFonts w:ascii="Verdana" w:hAnsi="Verdana"/>
         </w:rPr>
-        <w:t>Poprawi</w:t>
-      </w:r>
-      <w:r>
-        <w:rPr>
-          <w:rFonts w:ascii="Verdana" w:hAnsi="Verdana"/>
-        </w:rPr>
-        <w:t>ono</w:t>
-      </w:r>
-      <w:r>
-        <w:rPr>
-          <w:rFonts w:ascii="Verdana" w:hAnsi="Verdana"/>
-        </w:rPr>
-        <w:t xml:space="preserve"> </w:t>
-      </w:r>
-      <w:r>
-        <w:rPr>
-          <w:rFonts w:ascii="Verdana" w:hAnsi="Verdana"/>
-        </w:rPr>
-        <w:t>niestandardowe</w:t>
-      </w:r>
-      <w:r>
-        <w:rPr>
-          <w:rFonts w:ascii="Verdana" w:hAnsi="Verdana"/>
-        </w:rPr>
-        <w:t xml:space="preserve"> </w:t>
-      </w:r>
-      <w:proofErr w:type="spellStart"/>
-      <w:r>
-        <w:rPr>
-          <w:rFonts w:ascii="Verdana" w:hAnsi="Verdana"/>
-        </w:rPr>
-        <w:t>walidator</w:t>
-      </w:r>
-      <w:r>
-        <w:rPr>
-          <w:rFonts w:ascii="Verdana" w:hAnsi="Verdana"/>
-        </w:rPr>
-        <w:t>y</w:t>
-      </w:r>
-      <w:proofErr w:type="spellEnd"/>
-      <w:r>
-        <w:rPr>
-          <w:rFonts w:ascii="Verdana" w:hAnsi="Verdana"/>
-        </w:rPr>
-        <w:t xml:space="preserve"> (</w:t>
-      </w:r>
-      <w:proofErr w:type="spellStart"/>
-      <w:r>
-        <w:rPr>
-          <w:rFonts w:ascii="Verdana" w:hAnsi="Verdana"/>
-        </w:rPr>
-        <w:t>additional-validators</w:t>
-      </w:r>
-      <w:proofErr w:type="spellEnd"/>
-      <w:r>
-        <w:rPr>
-          <w:rFonts w:ascii="Verdana" w:hAnsi="Verdana"/>
-        </w:rPr>
-        <w:t xml:space="preserve">) w </w:t>
-      </w:r>
-      <w:proofErr w:type="spellStart"/>
-      <w:r>
-        <w:rPr>
-          <w:rFonts w:ascii="Verdana" w:hAnsi="Verdana"/>
-          <w:b/>
-          <w:bCs/>
-        </w:rPr>
-        <w:t>placeOrder</w:t>
-      </w:r>
-      <w:proofErr w:type="spellEnd"/>
+        <w:t>Poprawiono</w:t>
+      </w:r>
+      <w:r>
+        <w:rPr>
+          <w:rFonts w:ascii="Verdana" w:hAnsi="Verdana"/>
+        </w:rPr>
+        <w:t xml:space="preserve"> wyświetlanie niestandardowego logo BLIKa 0</w:t>
+      </w:r>
       <w:r>
         <w:rPr>
           <w:rFonts w:ascii="Verdana" w:hAnsi="Verdana"/>
@@ -5860,14 +5699,20 @@
           <w:rFonts w:ascii="Verdana" w:hAnsi="Verdana"/>
         </w:rPr>
       </w:pPr>
-      <w:bookmarkStart w:id="10" w:name="_Toc62512994"/>
-      <w:r>
-        <w:rPr>
-          <w:rFonts w:ascii="Verdana" w:hAnsi="Verdana"/>
-        </w:rPr>
-        <w:t>Wersja 2.13.0</w:t>
-      </w:r>
-      <w:bookmarkEnd w:id="10"/>
+      <w:bookmarkStart w:id="9" w:name="_Toc62512993"/>
+      <w:r>
+        <w:rPr>
+          <w:rFonts w:ascii="Verdana" w:hAnsi="Verdana"/>
+        </w:rPr>
+        <w:t>Wersja 2.13.</w:t>
+      </w:r>
+      <w:r>
+        <w:rPr>
+          <w:rFonts w:ascii="Verdana" w:hAnsi="Verdana"/>
+        </w:rPr>
+        <w:t>1</w:t>
+      </w:r>
+      <w:bookmarkEnd w:id="9"/>
     </w:p>
     <w:p>
       <w:pPr>
@@ -5876,32 +5721,65 @@
           <w:ilvl w:val="0"/>
           <w:numId w:val="23"/>
         </w:numPr>
-      </w:pPr>
-      <w:r>
-        <w:rPr>
-          <w:rFonts w:ascii="Verdana" w:hAnsi="Verdana"/>
-        </w:rPr>
-        <w:t xml:space="preserve">Dodano </w:t>
-      </w:r>
-      <w:proofErr w:type="spellStart"/>
-      <w:r>
-        <w:rPr>
-          <w:rFonts w:ascii="Verdana" w:hAnsi="Verdana"/>
-        </w:rPr>
-        <w:t>Smartney</w:t>
-      </w:r>
-      <w:proofErr w:type="spellEnd"/>
-      <w:r>
-        <w:rPr>
-          <w:rFonts w:ascii="Verdana" w:hAnsi="Verdana"/>
-        </w:rPr>
-        <w:t xml:space="preserve"> – </w:t>
-      </w:r>
-      <w:r>
-        <w:rPr>
-          <w:rFonts w:ascii="Verdana" w:hAnsi="Verdana"/>
-        </w:rPr>
-        <w:t>Kup teraz, zapłać później</w:t>
+        <w:rPr>
+          <w:rFonts w:ascii="Verdana" w:hAnsi="Verdana"/>
+        </w:rPr>
+      </w:pPr>
+      <w:r>
+        <w:rPr>
+          <w:rFonts w:ascii="Verdana" w:hAnsi="Verdana"/>
+        </w:rPr>
+        <w:t>Poprawi</w:t>
+      </w:r>
+      <w:r>
+        <w:rPr>
+          <w:rFonts w:ascii="Verdana" w:hAnsi="Verdana"/>
+        </w:rPr>
+        <w:t>ono</w:t>
+      </w:r>
+      <w:r>
+        <w:rPr>
+          <w:rFonts w:ascii="Verdana" w:hAnsi="Verdana"/>
+        </w:rPr>
+        <w:t xml:space="preserve"> </w:t>
+      </w:r>
+      <w:r>
+        <w:rPr>
+          <w:rFonts w:ascii="Verdana" w:hAnsi="Verdana"/>
+        </w:rPr>
+        <w:t>niestandardowe</w:t>
+      </w:r>
+      <w:r>
+        <w:rPr>
+          <w:rFonts w:ascii="Verdana" w:hAnsi="Verdana"/>
+        </w:rPr>
+        <w:t xml:space="preserve"> walidator</w:t>
+      </w:r>
+      <w:r>
+        <w:rPr>
+          <w:rFonts w:ascii="Verdana" w:hAnsi="Verdana"/>
+        </w:rPr>
+        <w:t>y</w:t>
+      </w:r>
+      <w:r>
+        <w:rPr>
+          <w:rFonts w:ascii="Verdana" w:hAnsi="Verdana"/>
+        </w:rPr>
+        <w:t xml:space="preserve"> (</w:t>
+      </w:r>
+      <w:r>
+        <w:rPr>
+          <w:rFonts w:ascii="Verdana" w:hAnsi="Verdana"/>
+        </w:rPr>
+        <w:t xml:space="preserve">additional-validators) w </w:t>
+      </w:r>
+      <w:r>
+        <w:rPr>
+          <w:rFonts w:ascii="Verdana" w:hAnsi="Verdana"/>
+          <w:b/>
+          <w:bCs/>
+        </w:rPr>
+        <w:t>placeOrder</w:t>
       </w:r>
       <w:r>
         <w:rPr>
@@ -5917,14 +5795,14 @@
           <w:rFonts w:ascii="Verdana" w:hAnsi="Verdana"/>
         </w:rPr>
       </w:pPr>
-      <w:bookmarkStart w:id="11" w:name="_Toc62512995"/>
-      <w:r>
-        <w:rPr>
-          <w:rFonts w:ascii="Verdana" w:hAnsi="Verdana"/>
-        </w:rPr>
-        <w:t>Wersja 2.12.0</w:t>
-      </w:r>
-      <w:bookmarkEnd w:id="11"/>
+      <w:bookmarkStart w:id="10" w:name="_Toc62512994"/>
+      <w:r>
+        <w:rPr>
+          <w:rFonts w:ascii="Verdana" w:hAnsi="Verdana"/>
+        </w:rPr>
+        <w:t>Wersja 2.13.0</w:t>
+      </w:r>
+      <w:bookmarkEnd w:id="10"/>
     </w:p>
     <w:p>
       <w:pPr>
@@ -5938,50 +5816,19 @@
         <w:rPr>
           <w:rFonts w:ascii="Verdana" w:hAnsi="Verdana"/>
         </w:rPr>
-        <w:t xml:space="preserve">Dodano </w:t>
-      </w:r>
-      <w:hyperlink w:anchor="_Zwrot_–_faktura" w:history="1">
-        <w:r>
-          <w:rPr>
-            <w:rStyle w:val="Hipercze"/>
-            <w:rFonts w:ascii="Verdana" w:hAnsi="Verdana"/>
-          </w:rPr>
-          <w:t>zwroty on-line</w:t>
-        </w:r>
-      </w:hyperlink>
-      <w:r>
-        <w:rPr>
-          <w:rFonts w:ascii="Verdana" w:hAnsi="Verdana"/>
-        </w:rPr>
-        <w:t xml:space="preserve"> poprzez Faktury korygujące (</w:t>
-      </w:r>
-      <w:proofErr w:type="spellStart"/>
-      <w:r>
-        <w:rPr>
-          <w:rFonts w:ascii="Verdana" w:hAnsi="Verdana"/>
-        </w:rPr>
-        <w:t>Credit</w:t>
-      </w:r>
-      <w:proofErr w:type="spellEnd"/>
-      <w:r>
-        <w:rPr>
-          <w:rFonts w:ascii="Verdana" w:hAnsi="Verdana"/>
-        </w:rPr>
-        <w:t xml:space="preserve"> </w:t>
-      </w:r>
-      <w:proofErr w:type="spellStart"/>
-      <w:r>
-        <w:rPr>
-          <w:rFonts w:ascii="Verdana" w:hAnsi="Verdana"/>
-        </w:rPr>
-        <w:t>Memo</w:t>
-      </w:r>
-      <w:proofErr w:type="spellEnd"/>
-      <w:r>
-        <w:rPr>
-          <w:rFonts w:ascii="Verdana" w:hAnsi="Verdana"/>
-        </w:rPr>
-        <w:t>).</w:t>
+        <w:t xml:space="preserve">Dodano Smartney – </w:t>
+      </w:r>
+      <w:r>
+        <w:rPr>
+          <w:rFonts w:ascii="Verdana" w:hAnsi="Verdana"/>
+        </w:rPr>
+        <w:t>Kup teraz, zapłać później</w:t>
+      </w:r>
+      <w:r>
+        <w:rPr>
+          <w:rFonts w:ascii="Verdana" w:hAnsi="Verdana"/>
+        </w:rPr>
+        <w:t>.</w:t>
       </w:r>
     </w:p>
     <w:p>
@@ -5991,15 +5838,15 @@
           <w:rFonts w:ascii="Verdana" w:hAnsi="Verdana"/>
         </w:rPr>
       </w:pPr>
-      <w:bookmarkStart w:id="12" w:name="_Toc62512996"/>
+      <w:bookmarkStart w:id="11" w:name="_Toc62512995"/>
       <w:r>
         <w:rPr>
           <w:rFonts w:ascii="Verdana" w:hAnsi="Verdana"/>
         </w:rPr>
         <w:lastRenderedPageBreak/>
-        <w:t>Wersja 2.11.0</w:t>
-      </w:r>
-      <w:bookmarkEnd w:id="12"/>
+        <w:t>Wersja 2.12.0</w:t>
+      </w:r>
+      <w:bookmarkEnd w:id="11"/>
     </w:p>
     <w:p>
       <w:pPr>
@@ -6015,20 +5862,20 @@
         </w:rPr>
         <w:t xml:space="preserve">Dodano </w:t>
       </w:r>
-      <w:hyperlink w:anchor="_Strona_oczekiwania_na" w:history="1">
+      <w:hyperlink w:anchor="_Zwrot_–_faktura" w:history="1">
         <w:r>
           <w:rPr>
             <w:rStyle w:val="Hipercze"/>
             <w:rFonts w:ascii="Verdana" w:hAnsi="Verdana"/>
           </w:rPr>
-          <w:t>stronę oczekiwania na przekierowanie</w:t>
+          <w:t>zwroty on-line</w:t>
         </w:r>
       </w:hyperlink>
       <w:r>
         <w:rPr>
           <w:rFonts w:ascii="Verdana" w:hAnsi="Verdana"/>
         </w:rPr>
-        <w:t xml:space="preserve"> do płatności.</w:t>
+        <w:t xml:space="preserve"> poprzez Faktury korygujące (Credit Memo).</w:t>
       </w:r>
     </w:p>
     <w:p>
@@ -6038,14 +5885,14 @@
           <w:rFonts w:ascii="Verdana" w:hAnsi="Verdana"/>
         </w:rPr>
       </w:pPr>
-      <w:bookmarkStart w:id="13" w:name="_Toc62512997"/>
-      <w:r>
-        <w:rPr>
-          <w:rFonts w:ascii="Verdana" w:hAnsi="Verdana"/>
-        </w:rPr>
-        <w:t>Wersja 2.10.0</w:t>
-      </w:r>
-      <w:bookmarkEnd w:id="13"/>
+      <w:bookmarkStart w:id="12" w:name="_Toc62512996"/>
+      <w:r>
+        <w:rPr>
+          <w:rFonts w:ascii="Verdana" w:hAnsi="Verdana"/>
+        </w:rPr>
+        <w:t>Wersja 2.11.0</w:t>
+      </w:r>
+      <w:bookmarkEnd w:id="12"/>
     </w:p>
     <w:p>
       <w:pPr>
@@ -6059,48 +5906,39 @@
         <w:rPr>
           <w:rFonts w:ascii="Verdana" w:hAnsi="Verdana"/>
         </w:rPr>
-        <w:t>Dodan</w:t>
-      </w:r>
-      <w:r>
-        <w:rPr>
-          <w:rFonts w:ascii="Verdana" w:hAnsi="Verdana"/>
-        </w:rPr>
-        <w:t>o</w:t>
-      </w:r>
-      <w:r>
-        <w:rPr>
-          <w:rFonts w:ascii="Verdana" w:hAnsi="Verdana"/>
-        </w:rPr>
-        <w:t xml:space="preserve"> opcję </w:t>
-      </w:r>
-      <w:r>
-        <w:rPr>
-          <w:rFonts w:ascii="Verdana" w:hAnsi="Verdana"/>
-        </w:rPr>
-        <w:t xml:space="preserve">wysłania linku do płatności dla </w:t>
-      </w:r>
-      <w:hyperlink w:anchor="_Generowanie_zamówień_z_1" w:history="1">
+        <w:t xml:space="preserve">Dodano </w:t>
+      </w:r>
+      <w:hyperlink w:anchor="_Strona_oczekiwania_na" w:history="1">
         <w:r>
           <w:rPr>
             <w:rStyle w:val="Hipercze"/>
             <w:rFonts w:ascii="Verdana" w:hAnsi="Verdana"/>
           </w:rPr>
-          <w:t>zamówień utworzonych</w:t>
-        </w:r>
-        <w:r>
-          <w:rPr>
-            <w:rStyle w:val="Hipercze"/>
-            <w:rFonts w:ascii="Verdana" w:hAnsi="Verdana"/>
-          </w:rPr>
-          <w:t xml:space="preserve"> z poziomu panelu administracyjnego</w:t>
+          <w:t>stronę oczekiwania na przekierowanie</w:t>
         </w:r>
       </w:hyperlink>
       <w:r>
         <w:rPr>
           <w:rFonts w:ascii="Verdana" w:hAnsi="Verdana"/>
         </w:rPr>
-        <w:t>.</w:t>
-      </w:r>
+        <w:t xml:space="preserve"> do płatności.</w:t>
+      </w:r>
+    </w:p>
+    <w:p>
+      <w:pPr>
+        <w:pStyle w:val="Nagwek2"/>
+        <w:rPr>
+          <w:rFonts w:ascii="Verdana" w:hAnsi="Verdana"/>
+        </w:rPr>
+      </w:pPr>
+      <w:bookmarkStart w:id="13" w:name="_Toc62512997"/>
+      <w:r>
+        <w:rPr>
+          <w:rFonts w:ascii="Verdana" w:hAnsi="Verdana"/>
+        </w:rPr>
+        <w:t>Wersja 2.10.0</w:t>
+      </w:r>
+      <w:bookmarkEnd w:id="13"/>
     </w:p>
     <w:p>
       <w:pPr>
@@ -6114,25 +5952,47 @@
         <w:rPr>
           <w:rFonts w:ascii="Verdana" w:hAnsi="Verdana"/>
         </w:rPr>
-        <w:t xml:space="preserve">Wyłączono niepotrzebne </w:t>
-      </w:r>
-      <w:r>
-        <w:rPr>
-          <w:rFonts w:ascii="Verdana" w:hAnsi="Verdana"/>
-        </w:rPr>
-        <w:t>zapyta</w:t>
-      </w:r>
-      <w:r>
-        <w:rPr>
-          <w:rFonts w:ascii="Verdana" w:hAnsi="Verdana"/>
-        </w:rPr>
-        <w:t xml:space="preserve">nia </w:t>
-      </w:r>
-      <w:r>
-        <w:rPr>
-          <w:rFonts w:ascii="Verdana" w:hAnsi="Verdana"/>
-        </w:rPr>
-        <w:t>do pay.google.com.</w:t>
+        <w:t>Dodan</w:t>
+      </w:r>
+      <w:r>
+        <w:rPr>
+          <w:rFonts w:ascii="Verdana" w:hAnsi="Verdana"/>
+        </w:rPr>
+        <w:t>o</w:t>
+      </w:r>
+      <w:r>
+        <w:rPr>
+          <w:rFonts w:ascii="Verdana" w:hAnsi="Verdana"/>
+        </w:rPr>
+        <w:t xml:space="preserve"> opcję </w:t>
+      </w:r>
+      <w:r>
+        <w:rPr>
+          <w:rFonts w:ascii="Verdana" w:hAnsi="Verdana"/>
+        </w:rPr>
+        <w:t xml:space="preserve">wysłania linku do płatności dla </w:t>
+      </w:r>
+      <w:hyperlink w:anchor="_Generowanie_zamówień_z_1" w:history="1">
+        <w:r>
+          <w:rPr>
+            <w:rStyle w:val="Hipercze"/>
+            <w:rFonts w:ascii="Verdana" w:hAnsi="Verdana"/>
+          </w:rPr>
+          <w:t>zamówień utworzonych</w:t>
+        </w:r>
+        <w:r>
+          <w:rPr>
+            <w:rStyle w:val="Hipercze"/>
+            <w:rFonts w:ascii="Verdana" w:hAnsi="Verdana"/>
+          </w:rPr>
+          <w:t xml:space="preserve"> z poziomu panelu administracyjnego</w:t>
+        </w:r>
+      </w:hyperlink>
+      <w:r>
+        <w:rPr>
+          <w:rFonts w:ascii="Verdana" w:hAnsi="Verdana"/>
+        </w:rPr>
+        <w:t>.</w:t>
       </w:r>
     </w:p>
     <w:p>
@@ -6147,39 +6007,25 @@
         <w:rPr>
           <w:rFonts w:ascii="Verdana" w:hAnsi="Verdana"/>
         </w:rPr>
-        <w:t xml:space="preserve">Dodano </w:t>
-      </w:r>
-      <w:r>
-        <w:rPr>
-          <w:rFonts w:ascii="Verdana" w:hAnsi="Verdana"/>
-        </w:rPr>
-        <w:t>tekst informacyjn</w:t>
-      </w:r>
-      <w:r>
-        <w:rPr>
-          <w:rFonts w:ascii="Verdana" w:hAnsi="Verdana"/>
-        </w:rPr>
-        <w:t>y</w:t>
-      </w:r>
-      <w:r>
-        <w:rPr>
-          <w:rFonts w:ascii="Verdana" w:hAnsi="Verdana"/>
-        </w:rPr>
-        <w:t xml:space="preserve"> przy kanale Apple </w:t>
-      </w:r>
-      <w:proofErr w:type="spellStart"/>
-      <w:r>
-        <w:rPr>
-          <w:rFonts w:ascii="Verdana" w:hAnsi="Verdana"/>
-        </w:rPr>
-        <w:t>Pay</w:t>
-      </w:r>
-      <w:proofErr w:type="spellEnd"/>
-      <w:r>
-        <w:rPr>
-          <w:rFonts w:ascii="Verdana" w:hAnsi="Verdana"/>
-        </w:rPr>
-        <w:t>.</w:t>
+        <w:t xml:space="preserve">Wyłączono niepotrzebne </w:t>
+      </w:r>
+      <w:r>
+        <w:rPr>
+          <w:rFonts w:ascii="Verdana" w:hAnsi="Verdana"/>
+        </w:rPr>
+        <w:t>zapyta</w:t>
+      </w:r>
+      <w:r>
+        <w:rPr>
+          <w:rFonts w:ascii="Verdana" w:hAnsi="Verdana"/>
+        </w:rPr>
+        <w:t xml:space="preserve">nia </w:t>
+      </w:r>
+      <w:r>
+        <w:rPr>
+          <w:rFonts w:ascii="Verdana" w:hAnsi="Verdana"/>
+        </w:rPr>
+        <w:t>do pay.google.com.</w:t>
       </w:r>
     </w:p>
     <w:p>
@@ -6194,55 +6040,25 @@
         <w:rPr>
           <w:rFonts w:ascii="Verdana" w:hAnsi="Verdana"/>
         </w:rPr>
-        <w:t xml:space="preserve">Zmieniono </w:t>
-      </w:r>
-      <w:r>
-        <w:rPr>
-          <w:rFonts w:ascii="Verdana" w:hAnsi="Verdana"/>
-        </w:rPr>
-        <w:t>ścieżki tworzenia logów na</w:t>
-      </w:r>
-      <w:r>
-        <w:rPr>
-          <w:rFonts w:ascii="Verdana" w:hAnsi="Verdana"/>
-        </w:rPr>
-        <w:br/>
-      </w:r>
-      <w:proofErr w:type="spellStart"/>
-      <w:r>
-        <w:rPr>
-          <w:rFonts w:ascii="Verdana" w:hAnsi="Verdana"/>
-          <w:b/>
-          <w:bCs/>
-        </w:rPr>
-        <w:t>var</w:t>
-      </w:r>
-      <w:proofErr w:type="spellEnd"/>
-      <w:r>
-        <w:rPr>
-          <w:rFonts w:ascii="Verdana" w:hAnsi="Verdana"/>
-          <w:b/>
-          <w:bCs/>
-        </w:rPr>
-        <w:t>/log/</w:t>
-      </w:r>
-      <w:proofErr w:type="spellStart"/>
-      <w:r>
-        <w:rPr>
-          <w:rFonts w:ascii="Verdana" w:hAnsi="Verdana"/>
-          <w:b/>
-          <w:bCs/>
-        </w:rPr>
-        <w:t>BlueMedia</w:t>
-      </w:r>
-      <w:proofErr w:type="spellEnd"/>
-      <w:r>
-        <w:rPr>
-          <w:rFonts w:ascii="Verdana" w:hAnsi="Verdana"/>
-          <w:b/>
-          <w:bCs/>
-        </w:rPr>
-        <w:t>/Bluemedia-[data].log</w:t>
+        <w:t xml:space="preserve">Dodano </w:t>
+      </w:r>
+      <w:r>
+        <w:rPr>
+          <w:rFonts w:ascii="Verdana" w:hAnsi="Verdana"/>
+        </w:rPr>
+        <w:t>tekst informacyjn</w:t>
+      </w:r>
+      <w:r>
+        <w:rPr>
+          <w:rFonts w:ascii="Verdana" w:hAnsi="Verdana"/>
+        </w:rPr>
+        <w:t>y</w:t>
+      </w:r>
+      <w:r>
+        <w:rPr>
+          <w:rFonts w:ascii="Verdana" w:hAnsi="Verdana"/>
+        </w:rPr>
+        <w:t xml:space="preserve"> przy kanale Apple Pay.</w:t>
       </w:r>
     </w:p>
     <w:p>
@@ -6257,25 +6073,27 @@
         <w:rPr>
           <w:rFonts w:ascii="Verdana" w:hAnsi="Verdana"/>
         </w:rPr>
-        <w:t xml:space="preserve">Dodano </w:t>
-      </w:r>
-      <w:r>
-        <w:rPr>
-          <w:rFonts w:ascii="Verdana" w:hAnsi="Verdana"/>
-        </w:rPr>
-        <w:t>informacj</w:t>
-      </w:r>
-      <w:r>
-        <w:rPr>
-          <w:rFonts w:ascii="Verdana" w:hAnsi="Verdana"/>
-        </w:rPr>
-        <w:t>ę</w:t>
-      </w:r>
-      <w:r>
-        <w:rPr>
-          <w:rFonts w:ascii="Verdana" w:hAnsi="Verdana"/>
-        </w:rPr>
-        <w:t xml:space="preserve"> o metodzie płatności do tabeli listy zamówień w panelu administracyjnym.</w:t>
+        <w:t xml:space="preserve">Zmieniono </w:t>
+      </w:r>
+      <w:r>
+        <w:rPr>
+          <w:rFonts w:ascii="Verdana" w:hAnsi="Verdana"/>
+        </w:rPr>
+        <w:t>ścieżki tworzenia logów na</w:t>
+      </w:r>
+      <w:r>
+        <w:rPr>
+          <w:rFonts w:ascii="Verdana" w:hAnsi="Verdana"/>
+        </w:rPr>
+        <w:br/>
+      </w:r>
+      <w:r>
+        <w:rPr>
+          <w:rFonts w:ascii="Verdana" w:hAnsi="Verdana"/>
+          <w:b/>
+          <w:bCs/>
+        </w:rPr>
+        <w:t>var/log/BlueMedia/Bluemedia-[data].log</w:t>
       </w:r>
     </w:p>
     <w:p>
@@ -6286,6 +6104,39 @@
           <w:numId w:val="23"/>
         </w:numPr>
       </w:pPr>
+      <w:r>
+        <w:rPr>
+          <w:rFonts w:ascii="Verdana" w:hAnsi="Verdana"/>
+        </w:rPr>
+        <w:t xml:space="preserve">Dodano </w:t>
+      </w:r>
+      <w:r>
+        <w:rPr>
+          <w:rFonts w:ascii="Verdana" w:hAnsi="Verdana"/>
+        </w:rPr>
+        <w:t>informacj</w:t>
+      </w:r>
+      <w:r>
+        <w:rPr>
+          <w:rFonts w:ascii="Verdana" w:hAnsi="Verdana"/>
+        </w:rPr>
+        <w:t>ę</w:t>
+      </w:r>
+      <w:r>
+        <w:rPr>
+          <w:rFonts w:ascii="Verdana" w:hAnsi="Verdana"/>
+        </w:rPr>
+        <w:t xml:space="preserve"> o metodzie płatności do tabeli listy zamówień w panelu administracyjnym.</w:t>
+      </w:r>
+    </w:p>
+    <w:p>
+      <w:pPr>
+        <w:pStyle w:val="Akapitzlist"/>
+        <w:numPr>
+          <w:ilvl w:val="0"/>
+          <w:numId w:val="23"/>
+        </w:numPr>
+      </w:pPr>
       <w:hyperlink w:anchor="_Szablony_e-mail" w:history="1">
         <w:r>
           <w:rPr>
@@ -6315,7 +6166,6 @@
           </w:rPr>
           <w:t xml:space="preserve"> </w:t>
         </w:r>
-        <w:proofErr w:type="spellStart"/>
         <w:r>
           <w:rPr>
             <w:rStyle w:val="Hipercze"/>
@@ -6325,7 +6175,6 @@
           </w:rPr>
           <w:t>payment_channel</w:t>
         </w:r>
-        <w:proofErr w:type="spellEnd"/>
       </w:hyperlink>
       <w:r>
         <w:rPr>
@@ -6755,6 +6604,7 @@
         <w:rPr>
           <w:rFonts w:ascii="Verdana" w:hAnsi="Verdana"/>
         </w:rPr>
+        <w:lastRenderedPageBreak/>
         <w:t>Wersja 2.7.</w:t>
       </w:r>
       <w:r>
@@ -6780,21 +6630,7 @@
         <w:rPr>
           <w:rFonts w:ascii="Verdana" w:hAnsi="Verdana"/>
         </w:rPr>
-        <w:t xml:space="preserve">Dostosowanie do Google </w:t>
-      </w:r>
-      <w:proofErr w:type="spellStart"/>
-      <w:r>
-        <w:rPr>
-          <w:rFonts w:ascii="Verdana" w:hAnsi="Verdana"/>
-        </w:rPr>
-        <w:t>Pay</w:t>
-      </w:r>
-      <w:proofErr w:type="spellEnd"/>
-      <w:r>
-        <w:rPr>
-          <w:rFonts w:ascii="Verdana" w:hAnsi="Verdana"/>
-        </w:rPr>
-        <w:t xml:space="preserve"> </w:t>
+        <w:t xml:space="preserve">Dostosowanie do Google Pay </w:t>
       </w:r>
       <w:r>
         <w:rPr>
@@ -6836,17 +6672,8 @@
         <w:rPr>
           <w:rFonts w:ascii="Verdana" w:hAnsi="Verdana"/>
         </w:rPr>
-        <w:lastRenderedPageBreak/>
-        <w:t xml:space="preserve">Uproszczenie konfiguracji Google </w:t>
-      </w:r>
-      <w:proofErr w:type="spellStart"/>
-      <w:r>
-        <w:rPr>
-          <w:rFonts w:ascii="Verdana" w:hAnsi="Verdana"/>
-        </w:rPr>
-        <w:t>Pay</w:t>
-      </w:r>
-      <w:proofErr w:type="spellEnd"/>
+        <w:t>Uproszczenie konfiguracji Google Pay</w:t>
+      </w:r>
       <w:r>
         <w:rPr>
           <w:rFonts w:ascii="Verdana" w:hAnsi="Verdana"/>
@@ -7124,17 +6951,8 @@
             <w:rStyle w:val="Hipercze"/>
             <w:rFonts w:ascii="Verdana" w:hAnsi="Verdana" w:cs="Calibri"/>
           </w:rPr>
-          <w:t xml:space="preserve">Google </w:t>
-        </w:r>
-        <w:proofErr w:type="spellStart"/>
-        <w:r>
-          <w:rPr>
-            <w:rStyle w:val="Hipercze"/>
-            <w:rFonts w:ascii="Verdana" w:hAnsi="Verdana" w:cs="Calibri"/>
-          </w:rPr>
-          <w:t>Pay</w:t>
-        </w:r>
-        <w:proofErr w:type="spellEnd"/>
+          <w:t>Google Pay</w:t>
+        </w:r>
       </w:hyperlink>
       <w:r>
         <w:rPr>
@@ -7301,115 +7119,33 @@
         </w:rPr>
         <w:br/>
       </w:r>
-      <w:proofErr w:type="spellStart"/>
       <w:r>
         <w:rPr>
           <w:rFonts w:ascii="Verdana" w:hAnsi="Verdana" w:cs="Calibri"/>
           <w:b/>
         </w:rPr>
-        <w:t>unzip</w:t>
-      </w:r>
-      <w:proofErr w:type="spellEnd"/>
+        <w:t>unzip -o -d app/code/</w:t>
+      </w:r>
       <w:r>
         <w:rPr>
           <w:rFonts w:ascii="Verdana" w:hAnsi="Verdana" w:cs="Calibri"/>
           <w:b/>
         </w:rPr>
-        <w:t xml:space="preserve"> -o -d </w:t>
-      </w:r>
-      <w:proofErr w:type="spellStart"/>
+        <w:t xml:space="preserve">BlueMedia/BluePayment </w:t>
+      </w:r>
       <w:r>
         <w:rPr>
           <w:rFonts w:ascii="Verdana" w:hAnsi="Verdana" w:cs="Calibri"/>
           <w:b/>
         </w:rPr>
-        <w:t>app</w:t>
-      </w:r>
-      <w:proofErr w:type="spellEnd"/>
+        <w:t>bm-bluepayment</w:t>
+      </w:r>
       <w:r>
         <w:rPr>
           <w:rFonts w:ascii="Verdana" w:hAnsi="Verdana" w:cs="Calibri"/>
           <w:b/>
         </w:rPr>
-        <w:t>/</w:t>
-      </w:r>
-      <w:proofErr w:type="spellStart"/>
-      <w:r>
-        <w:rPr>
-          <w:rFonts w:ascii="Verdana" w:hAnsi="Verdana" w:cs="Calibri"/>
-          <w:b/>
-        </w:rPr>
-        <w:t>code</w:t>
-      </w:r>
-      <w:proofErr w:type="spellEnd"/>
-      <w:r>
-        <w:rPr>
-          <w:rFonts w:ascii="Verdana" w:hAnsi="Verdana" w:cs="Calibri"/>
-          <w:b/>
-        </w:rPr>
-        <w:t>/</w:t>
-      </w:r>
-      <w:proofErr w:type="spellStart"/>
-      <w:r>
-        <w:rPr>
-          <w:rFonts w:ascii="Verdana" w:hAnsi="Verdana" w:cs="Calibri"/>
-          <w:b/>
-        </w:rPr>
-        <w:t>BlueMedia</w:t>
-      </w:r>
-      <w:proofErr w:type="spellEnd"/>
-      <w:r>
-        <w:rPr>
-          <w:rFonts w:ascii="Verdana" w:hAnsi="Verdana" w:cs="Calibri"/>
-          <w:b/>
-        </w:rPr>
-        <w:t>/</w:t>
-      </w:r>
-      <w:proofErr w:type="spellStart"/>
-      <w:r>
-        <w:rPr>
-          <w:rFonts w:ascii="Verdana" w:hAnsi="Verdana" w:cs="Calibri"/>
-          <w:b/>
-        </w:rPr>
-        <w:t>BluePayment</w:t>
-      </w:r>
-      <w:proofErr w:type="spellEnd"/>
-      <w:r>
-        <w:rPr>
-          <w:rFonts w:ascii="Verdana" w:hAnsi="Verdana" w:cs="Calibri"/>
-          <w:b/>
-        </w:rPr>
-        <w:t xml:space="preserve"> </w:t>
-      </w:r>
-      <w:r>
-        <w:rPr>
-          <w:rFonts w:ascii="Verdana" w:hAnsi="Verdana" w:cs="Calibri"/>
-          <w:b/>
-        </w:rPr>
-        <w:t>bm-bluepayment</w:t>
-      </w:r>
-      <w:r>
-        <w:rPr>
-          <w:rFonts w:ascii="Verdana" w:hAnsi="Verdana" w:cs="Calibri"/>
-          <w:b/>
-        </w:rPr>
-        <w:t xml:space="preserve">-*.zip &amp;&amp; </w:t>
-      </w:r>
-      <w:proofErr w:type="spellStart"/>
-      <w:r>
-        <w:rPr>
-          <w:rFonts w:ascii="Verdana" w:hAnsi="Verdana" w:cs="Calibri"/>
-          <w:b/>
-        </w:rPr>
-        <w:t>rm</w:t>
-      </w:r>
-      <w:proofErr w:type="spellEnd"/>
-      <w:r>
-        <w:rPr>
-          <w:rFonts w:ascii="Verdana" w:hAnsi="Verdana" w:cs="Calibri"/>
-          <w:b/>
-        </w:rPr>
-        <w:t xml:space="preserve"> </w:t>
+        <w:t xml:space="preserve">-*.zip &amp;&amp; rm </w:t>
       </w:r>
       <w:r>
         <w:rPr>
@@ -7548,6 +7284,7 @@
         <w:rPr>
           <w:rFonts w:ascii="Verdana" w:hAnsi="Verdana" w:cs="Calibri"/>
         </w:rPr>
+        <w:lastRenderedPageBreak/>
         <w:t xml:space="preserve">Z menu głównego wybrać </w:t>
       </w:r>
       <w:r>
@@ -7568,17 +7305,8 @@
           <w:rFonts w:ascii="Verdana" w:hAnsi="Verdana" w:cs="Calibri"/>
           <w:b/>
         </w:rPr>
-        <w:t xml:space="preserve">Web Setup </w:t>
-      </w:r>
-      <w:proofErr w:type="spellStart"/>
-      <w:r>
-        <w:rPr>
-          <w:rFonts w:ascii="Verdana" w:hAnsi="Verdana" w:cs="Calibri"/>
-          <w:b/>
-        </w:rPr>
-        <w:t>Wizard</w:t>
-      </w:r>
-      <w:proofErr w:type="spellEnd"/>
+        <w:t>Web Setup Wizard</w:t>
+      </w:r>
       <w:r>
         <w:rPr>
           <w:rFonts w:ascii="Verdana" w:hAnsi="Verdana" w:cs="Calibri"/>
@@ -7601,7 +7329,6 @@
         <w:rPr>
           <w:rFonts w:ascii="Verdana" w:hAnsi="Verdana" w:cs="Calibri"/>
         </w:rPr>
-        <w:lastRenderedPageBreak/>
         <w:t xml:space="preserve">Przejść do </w:t>
       </w:r>
       <w:r>
@@ -7617,59 +7344,39 @@
         </w:rPr>
         <w:t xml:space="preserve">, na liście znaleźć moduł </w:t>
       </w:r>
-      <w:proofErr w:type="spellStart"/>
       <w:r>
         <w:rPr>
           <w:rFonts w:ascii="Verdana" w:hAnsi="Verdana" w:cs="Calibri"/>
           <w:b/>
         </w:rPr>
-        <w:t>BlueMedia</w:t>
-      </w:r>
-      <w:proofErr w:type="spellEnd"/>
+        <w:t>BlueMedia/BluePayment</w:t>
+      </w:r>
+      <w:r>
+        <w:rPr>
+          <w:rFonts w:ascii="Verdana" w:hAnsi="Verdana" w:cs="Calibri"/>
+        </w:rPr>
+        <w:t xml:space="preserve">, kliknąć </w:t>
+      </w:r>
       <w:r>
         <w:rPr>
           <w:rFonts w:ascii="Verdana" w:hAnsi="Verdana" w:cs="Calibri"/>
           <w:b/>
         </w:rPr>
-        <w:t>/</w:t>
-      </w:r>
-      <w:proofErr w:type="spellStart"/>
+        <w:t xml:space="preserve">Select </w:t>
+      </w:r>
+      <w:r>
+        <w:rPr>
+          <w:rFonts w:ascii="Verdana" w:hAnsi="Verdana" w:cs="Calibri"/>
+        </w:rPr>
+        <w:t xml:space="preserve">i następnie </w:t>
+      </w:r>
       <w:r>
         <w:rPr>
           <w:rFonts w:ascii="Verdana" w:hAnsi="Verdana" w:cs="Calibri"/>
           <w:b/>
         </w:rPr>
-        <w:t>BluePayment</w:t>
-      </w:r>
-      <w:proofErr w:type="spellEnd"/>
-      <w:r>
-        <w:rPr>
-          <w:rFonts w:ascii="Verdana" w:hAnsi="Verdana" w:cs="Calibri"/>
-        </w:rPr>
-        <w:t xml:space="preserve">, kliknąć </w:t>
-      </w:r>
-      <w:r>
-        <w:rPr>
-          <w:rFonts w:ascii="Verdana" w:hAnsi="Verdana" w:cs="Calibri"/>
-          <w:b/>
-        </w:rPr>
-        <w:t xml:space="preserve">Select </w:t>
-      </w:r>
-      <w:r>
-        <w:rPr>
-          <w:rFonts w:ascii="Verdana" w:hAnsi="Verdana" w:cs="Calibri"/>
-        </w:rPr>
-        <w:t xml:space="preserve">i następnie </w:t>
-      </w:r>
-      <w:proofErr w:type="spellStart"/>
-      <w:r>
-        <w:rPr>
-          <w:rFonts w:ascii="Verdana" w:hAnsi="Verdana" w:cs="Calibri"/>
-          <w:b/>
-        </w:rPr>
         <w:t>Enable</w:t>
       </w:r>
-      <w:proofErr w:type="spellEnd"/>
       <w:r>
         <w:rPr>
           <w:rFonts w:ascii="Verdana" w:hAnsi="Verdana" w:cs="Calibri"/>
@@ -7776,32 +7483,21 @@
           <w:rFonts w:ascii="Verdana" w:hAnsi="Verdana" w:cs="Calibri"/>
           <w:b/>
         </w:rPr>
-        <w:t xml:space="preserve">Start Readiness </w:t>
-      </w:r>
-      <w:proofErr w:type="spellStart"/>
+        <w:t>Start Readiness Check</w:t>
+      </w:r>
+      <w:r>
+        <w:rPr>
+          <w:rFonts w:ascii="Verdana" w:hAnsi="Verdana" w:cs="Calibri"/>
+        </w:rPr>
+        <w:t xml:space="preserve">. Zostanie wykonana weryfikacja zależności. Następnie kliknąć </w:t>
+      </w:r>
       <w:r>
         <w:rPr>
           <w:rFonts w:ascii="Verdana" w:hAnsi="Verdana" w:cs="Calibri"/>
           <w:b/>
         </w:rPr>
-        <w:t>Check</w:t>
-      </w:r>
-      <w:proofErr w:type="spellEnd"/>
-      <w:r>
-        <w:rPr>
-          <w:rFonts w:ascii="Verdana" w:hAnsi="Verdana" w:cs="Calibri"/>
-        </w:rPr>
-        <w:t xml:space="preserve">. Zostanie wykonana weryfikacja zależności. Następnie kliknąć </w:t>
-      </w:r>
-      <w:proofErr w:type="spellStart"/>
-      <w:r>
-        <w:rPr>
-          <w:rFonts w:ascii="Verdana" w:hAnsi="Verdana" w:cs="Calibri"/>
-          <w:b/>
-        </w:rPr>
         <w:t>Next</w:t>
       </w:r>
-      <w:proofErr w:type="spellEnd"/>
       <w:r>
         <w:rPr>
           <w:rFonts w:ascii="Verdana" w:hAnsi="Verdana" w:cs="Calibri"/>
@@ -7826,21 +7522,12 @@
         </w:rPr>
         <w:t xml:space="preserve">(opcjonalne) Utworzyć kopię zapasową, zaznaczając wszystkie opcje i klikając </w:t>
       </w:r>
-      <w:proofErr w:type="spellStart"/>
       <w:r>
         <w:rPr>
           <w:rFonts w:ascii="Verdana" w:hAnsi="Verdana" w:cs="Calibri"/>
           <w:b/>
         </w:rPr>
-        <w:t>Create</w:t>
-      </w:r>
-      <w:proofErr w:type="spellEnd"/>
-      <w:r>
-        <w:rPr>
-          <w:rFonts w:ascii="Verdana" w:hAnsi="Verdana" w:cs="Calibri"/>
-          <w:b/>
-        </w:rPr>
-        <w:t xml:space="preserve"> Backup</w:t>
+        <w:t>Create Backup</w:t>
       </w:r>
       <w:r>
         <w:rPr>
@@ -7941,23 +7628,8 @@
         <w:rPr>
           <w:rFonts w:ascii="Verdana" w:hAnsi="Verdana" w:cs="Calibri"/>
         </w:rPr>
-        <w:t xml:space="preserve">Po utworzeniu Backupu lub odznaczeniu opcji, przejść dalej </w:t>
-      </w:r>
-      <w:proofErr w:type="spellStart"/>
-      <w:r>
-        <w:rPr>
-          <w:rFonts w:ascii="Verdana" w:hAnsi="Verdana" w:cs="Calibri"/>
-        </w:rPr>
-        <w:t>klikająć</w:t>
-      </w:r>
-      <w:proofErr w:type="spellEnd"/>
-      <w:r>
-        <w:rPr>
-          <w:rFonts w:ascii="Verdana" w:hAnsi="Verdana" w:cs="Calibri"/>
-        </w:rPr>
-        <w:t xml:space="preserve"> </w:t>
-      </w:r>
-      <w:proofErr w:type="spellStart"/>
+        <w:t xml:space="preserve">Po utworzeniu Backupu lub odznaczeniu opcji, przejść dalej klikająć </w:t>
+      </w:r>
       <w:r>
         <w:rPr>
           <w:rFonts w:ascii="Verdana" w:hAnsi="Verdana" w:cs="Calibri"/>
@@ -7965,7 +7637,6 @@
         </w:rPr>
         <w:t>Next</w:t>
       </w:r>
-      <w:proofErr w:type="spellEnd"/>
       <w:r>
         <w:rPr>
           <w:rFonts w:ascii="Verdana" w:hAnsi="Verdana" w:cs="Calibri"/>
@@ -7991,7 +7662,6 @@
         <w:lastRenderedPageBreak/>
         <w:t xml:space="preserve">Kliknąć na </w:t>
       </w:r>
-      <w:proofErr w:type="spellStart"/>
       <w:r>
         <w:rPr>
           <w:rFonts w:ascii="Verdana" w:hAnsi="Verdana" w:cs="Calibri"/>
@@ -7999,7 +7669,6 @@
         </w:rPr>
         <w:t>Enable</w:t>
       </w:r>
-      <w:proofErr w:type="spellEnd"/>
       <w:r>
         <w:rPr>
           <w:rFonts w:ascii="Verdana" w:hAnsi="Verdana" w:cs="Calibri"/>
@@ -8238,56 +7907,8 @@
           <w:b/>
           <w:lang w:val="en-US"/>
         </w:rPr>
-        <w:t>bin/</w:t>
-      </w:r>
-      <w:proofErr w:type="spellStart"/>
-      <w:r>
-        <w:rPr>
-          <w:rFonts w:ascii="Verdana" w:hAnsi="Verdana" w:cs="Calibri"/>
-          <w:b/>
-          <w:lang w:val="en-US"/>
-        </w:rPr>
-        <w:t>magento</w:t>
-      </w:r>
-      <w:proofErr w:type="spellEnd"/>
-      <w:r>
-        <w:rPr>
-          <w:rFonts w:ascii="Verdana" w:hAnsi="Verdana" w:cs="Calibri"/>
-          <w:b/>
-          <w:lang w:val="en-US"/>
-        </w:rPr>
-        <w:t xml:space="preserve"> </w:t>
-      </w:r>
-      <w:proofErr w:type="spellStart"/>
-      <w:proofErr w:type="gramStart"/>
-      <w:r>
-        <w:rPr>
-          <w:rFonts w:ascii="Verdana" w:hAnsi="Verdana" w:cs="Calibri"/>
-          <w:b/>
-          <w:lang w:val="en-US"/>
-        </w:rPr>
-        <w:t>module:enable</w:t>
-      </w:r>
-      <w:proofErr w:type="spellEnd"/>
-      <w:proofErr w:type="gramEnd"/>
-      <w:r>
-        <w:rPr>
-          <w:rFonts w:ascii="Verdana" w:hAnsi="Verdana" w:cs="Calibri"/>
-          <w:b/>
-          <w:lang w:val="en-US"/>
-        </w:rPr>
-        <w:t xml:space="preserve"> </w:t>
-      </w:r>
-      <w:proofErr w:type="spellStart"/>
-      <w:r>
-        <w:rPr>
-          <w:rFonts w:ascii="Verdana" w:hAnsi="Verdana" w:cs="Calibri"/>
-          <w:b/>
-          <w:lang w:val="en-US"/>
-        </w:rPr>
-        <w:t>BlueMedia_BluePayment</w:t>
-      </w:r>
-      <w:proofErr w:type="spellEnd"/>
+        <w:t>bin/magento module:enable BlueMedia_BluePayment</w:t>
+      </w:r>
       <w:r>
         <w:rPr>
           <w:rFonts w:ascii="Verdana" w:hAnsi="Verdana" w:cs="Calibri"/>
@@ -8314,35 +7935,8 @@
           <w:rFonts w:ascii="Verdana" w:hAnsi="Verdana" w:cs="Calibri"/>
           <w:b/>
         </w:rPr>
-        <w:t>bin/</w:t>
-      </w:r>
-      <w:proofErr w:type="spellStart"/>
-      <w:r>
-        <w:rPr>
-          <w:rFonts w:ascii="Verdana" w:hAnsi="Verdana" w:cs="Calibri"/>
-          <w:b/>
-        </w:rPr>
-        <w:t>magento</w:t>
-      </w:r>
-      <w:proofErr w:type="spellEnd"/>
-      <w:r>
-        <w:rPr>
-          <w:rFonts w:ascii="Verdana" w:hAnsi="Verdana" w:cs="Calibri"/>
-          <w:b/>
-        </w:rPr>
-        <w:t xml:space="preserve"> </w:t>
-      </w:r>
-      <w:proofErr w:type="spellStart"/>
-      <w:proofErr w:type="gramStart"/>
-      <w:r>
-        <w:rPr>
-          <w:rFonts w:ascii="Verdana" w:hAnsi="Verdana" w:cs="Calibri"/>
-          <w:b/>
-        </w:rPr>
-        <w:t>setup:upgrade</w:t>
-      </w:r>
-      <w:proofErr w:type="spellEnd"/>
-      <w:proofErr w:type="gramEnd"/>
+        <w:t>bin/magento setup:upgrade</w:t>
+      </w:r>
     </w:p>
     <w:p>
       <w:pPr>
@@ -8361,42 +7955,8 @@
           <w:rFonts w:ascii="Verdana" w:hAnsi="Verdana" w:cs="Calibri"/>
           <w:b/>
         </w:rPr>
-        <w:t>bin/</w:t>
-      </w:r>
-      <w:proofErr w:type="spellStart"/>
-      <w:r>
-        <w:rPr>
-          <w:rFonts w:ascii="Verdana" w:hAnsi="Verdana" w:cs="Calibri"/>
-          <w:b/>
-        </w:rPr>
-        <w:t>magento</w:t>
-      </w:r>
-      <w:proofErr w:type="spellEnd"/>
-      <w:r>
-        <w:rPr>
-          <w:rFonts w:ascii="Verdana" w:hAnsi="Verdana" w:cs="Calibri"/>
-          <w:b/>
-        </w:rPr>
-        <w:t xml:space="preserve"> </w:t>
-      </w:r>
-      <w:proofErr w:type="spellStart"/>
-      <w:proofErr w:type="gramStart"/>
-      <w:r>
-        <w:rPr>
-          <w:rFonts w:ascii="Verdana" w:hAnsi="Verdana" w:cs="Calibri"/>
-          <w:b/>
-        </w:rPr>
-        <w:t>setup:di</w:t>
-      </w:r>
-      <w:proofErr w:type="gramEnd"/>
-      <w:r>
-        <w:rPr>
-          <w:rFonts w:ascii="Verdana" w:hAnsi="Verdana" w:cs="Calibri"/>
-          <w:b/>
-        </w:rPr>
-        <w:t>:compile</w:t>
-      </w:r>
-      <w:proofErr w:type="spellEnd"/>
+        <w:t>bin/magento setup:di:compile</w:t>
+      </w:r>
     </w:p>
     <w:p>
       <w:pPr>
@@ -8415,35 +7975,8 @@
           <w:rFonts w:ascii="Verdana" w:hAnsi="Verdana" w:cs="Calibri"/>
           <w:b/>
         </w:rPr>
-        <w:t>bin/</w:t>
-      </w:r>
-      <w:proofErr w:type="spellStart"/>
-      <w:r>
-        <w:rPr>
-          <w:rFonts w:ascii="Verdana" w:hAnsi="Verdana" w:cs="Calibri"/>
-          <w:b/>
-        </w:rPr>
-        <w:t>magento</w:t>
-      </w:r>
-      <w:proofErr w:type="spellEnd"/>
-      <w:r>
-        <w:rPr>
-          <w:rFonts w:ascii="Verdana" w:hAnsi="Verdana" w:cs="Calibri"/>
-          <w:b/>
-        </w:rPr>
-        <w:t xml:space="preserve"> </w:t>
-      </w:r>
-      <w:proofErr w:type="spellStart"/>
-      <w:proofErr w:type="gramStart"/>
-      <w:r>
-        <w:rPr>
-          <w:rFonts w:ascii="Verdana" w:hAnsi="Verdana" w:cs="Calibri"/>
-          <w:b/>
-        </w:rPr>
-        <w:t>cache:flush</w:t>
-      </w:r>
-      <w:proofErr w:type="spellEnd"/>
-      <w:proofErr w:type="gramEnd"/>
+        <w:t>bin/magento cache:flush</w:t>
+      </w:r>
     </w:p>
     <w:p>
       <w:pPr>
@@ -8529,136 +8062,72 @@
           <w:rFonts w:ascii="Verdana" w:hAnsi="Verdana" w:cs="Calibri"/>
           <w:b/>
         </w:rPr>
-        <w:t>Konfiguracja [</w:t>
-      </w:r>
-      <w:proofErr w:type="spellStart"/>
+        <w:t>Konfiguracja [Configuration]</w:t>
+      </w:r>
+      <w:r>
+        <w:rPr>
+          <w:rFonts w:ascii="Verdana" w:hAnsi="Verdana" w:cs="Calibri"/>
+        </w:rPr>
+        <w:t xml:space="preserve">, w kolejnym menu </w:t>
+      </w:r>
       <w:r>
         <w:rPr>
           <w:rFonts w:ascii="Verdana" w:hAnsi="Verdana" w:cs="Calibri"/>
           <w:b/>
         </w:rPr>
-        <w:t>Configuration</w:t>
-      </w:r>
-      <w:proofErr w:type="spellEnd"/>
+        <w:t>Sprzedaż</w:t>
+      </w:r>
+      <w:r>
+        <w:rPr>
+          <w:rFonts w:ascii="Verdana" w:hAnsi="Verdana" w:cs="Calibri"/>
+        </w:rPr>
+        <w:t xml:space="preserve"> </w:t>
+      </w:r>
       <w:r>
         <w:rPr>
           <w:rFonts w:ascii="Verdana" w:hAnsi="Verdana" w:cs="Calibri"/>
           <w:b/>
         </w:rPr>
-        <w:t>]</w:t>
-      </w:r>
-      <w:r>
-        <w:rPr>
-          <w:rFonts w:ascii="Verdana" w:hAnsi="Verdana" w:cs="Calibri"/>
-        </w:rPr>
-        <w:t xml:space="preserve">, w kolejnym menu </w:t>
+        <w:t>[Sales]</w:t>
+      </w:r>
+      <w:r>
+        <w:rPr>
+          <w:rFonts w:ascii="Verdana" w:hAnsi="Verdana" w:cs="Calibri"/>
+        </w:rPr>
+        <w:t xml:space="preserve">-&gt; </w:t>
       </w:r>
       <w:r>
         <w:rPr>
           <w:rFonts w:ascii="Verdana" w:hAnsi="Verdana" w:cs="Calibri"/>
           <w:b/>
         </w:rPr>
-        <w:t>Sprzedaż</w:t>
-      </w:r>
-      <w:r>
-        <w:rPr>
-          <w:rFonts w:ascii="Verdana" w:hAnsi="Verdana" w:cs="Calibri"/>
-        </w:rPr>
-        <w:t xml:space="preserve"> </w:t>
+        <w:t>Metody płatności [Payment Methods]</w:t>
+      </w:r>
+      <w:r>
+        <w:rPr>
+          <w:rFonts w:ascii="Verdana" w:hAnsi="Verdana" w:cs="Calibri"/>
+        </w:rPr>
+        <w:t xml:space="preserve"> i następnie rozwinąć </w:t>
       </w:r>
       <w:r>
         <w:rPr>
           <w:rFonts w:ascii="Verdana" w:hAnsi="Verdana" w:cs="Calibri"/>
           <w:b/>
         </w:rPr>
-        <w:t>[Sales]</w:t>
-      </w:r>
-      <w:r>
-        <w:rPr>
-          <w:rFonts w:ascii="Verdana" w:hAnsi="Verdana" w:cs="Calibri"/>
-        </w:rPr>
-        <w:t xml:space="preserve">-&gt; </w:t>
+        <w:t>OTHER PAYMENT METHODS</w:t>
+      </w:r>
+      <w:r>
+        <w:rPr>
+          <w:rFonts w:ascii="Verdana" w:hAnsi="Verdana" w:cs="Calibri"/>
+        </w:rPr>
+        <w:t xml:space="preserve"> oraz </w:t>
       </w:r>
       <w:r>
         <w:rPr>
           <w:rFonts w:ascii="Verdana" w:hAnsi="Verdana" w:cs="Calibri"/>
           <w:b/>
         </w:rPr>
-        <w:t>Metody płatności [</w:t>
-      </w:r>
-      <w:proofErr w:type="spellStart"/>
-      <w:r>
-        <w:rPr>
-          <w:rFonts w:ascii="Verdana" w:hAnsi="Verdana" w:cs="Calibri"/>
-          <w:b/>
-        </w:rPr>
-        <w:t>Payment</w:t>
-      </w:r>
-      <w:proofErr w:type="spellEnd"/>
-      <w:r>
-        <w:rPr>
-          <w:rFonts w:ascii="Verdana" w:hAnsi="Verdana" w:cs="Calibri"/>
-          <w:b/>
-        </w:rPr>
-        <w:t xml:space="preserve"> </w:t>
-      </w:r>
-      <w:proofErr w:type="spellStart"/>
-      <w:r>
-        <w:rPr>
-          <w:rFonts w:ascii="Verdana" w:hAnsi="Verdana" w:cs="Calibri"/>
-          <w:b/>
-        </w:rPr>
-        <w:t>Methods</w:t>
-      </w:r>
-      <w:proofErr w:type="spellEnd"/>
-      <w:r>
-        <w:rPr>
-          <w:rFonts w:ascii="Verdana" w:hAnsi="Verdana" w:cs="Calibri"/>
-          <w:b/>
-        </w:rPr>
-        <w:t>]</w:t>
-      </w:r>
-      <w:r>
-        <w:rPr>
-          <w:rFonts w:ascii="Verdana" w:hAnsi="Verdana" w:cs="Calibri"/>
-        </w:rPr>
-        <w:t xml:space="preserve"> i następnie rozwinąć </w:t>
-      </w:r>
-      <w:r>
-        <w:rPr>
-          <w:rFonts w:ascii="Verdana" w:hAnsi="Verdana" w:cs="Calibri"/>
-          <w:b/>
-        </w:rPr>
-        <w:t>OTHER PAYMENT METHODS</w:t>
-      </w:r>
-      <w:r>
-        <w:rPr>
-          <w:rFonts w:ascii="Verdana" w:hAnsi="Verdana" w:cs="Calibri"/>
-        </w:rPr>
-        <w:t xml:space="preserve"> oraz </w:t>
-      </w:r>
-      <w:r>
-        <w:rPr>
-          <w:rFonts w:ascii="Verdana" w:hAnsi="Verdana" w:cs="Calibri"/>
-          <w:b/>
-        </w:rPr>
-        <w:t xml:space="preserve">Płatność online BM [Online </w:t>
-      </w:r>
-      <w:proofErr w:type="spellStart"/>
-      <w:r>
-        <w:rPr>
-          <w:rFonts w:ascii="Verdana" w:hAnsi="Verdana" w:cs="Calibri"/>
-          <w:b/>
-        </w:rPr>
-        <w:t>Payment</w:t>
-      </w:r>
-      <w:proofErr w:type="spellEnd"/>
-      <w:r>
-        <w:rPr>
-          <w:rFonts w:ascii="Verdana" w:hAnsi="Verdana" w:cs="Calibri"/>
-          <w:b/>
-        </w:rPr>
-        <w:t xml:space="preserve"> BM]</w:t>
+        <w:t>Płatność online BM [Online Payment BM]</w:t>
       </w:r>
       <w:r>
         <w:rPr>
@@ -8758,52 +8227,20 @@
           <w:rFonts w:ascii="Verdana" w:hAnsi="Verdana" w:cs="Calibri"/>
           <w:b/>
         </w:rPr>
-        <w:t>Włączony [</w:t>
-      </w:r>
-      <w:proofErr w:type="spellStart"/>
+        <w:t>Włączony [Enabled]</w:t>
+      </w:r>
+      <w:r>
+        <w:rPr>
+          <w:rFonts w:ascii="Verdana" w:hAnsi="Verdana" w:cs="Calibri"/>
+        </w:rPr>
+        <w:t xml:space="preserve"> na </w:t>
+      </w:r>
       <w:r>
         <w:rPr>
           <w:rFonts w:ascii="Verdana" w:hAnsi="Verdana" w:cs="Calibri"/>
           <w:b/>
         </w:rPr>
-        <w:t>Enabled</w:t>
-      </w:r>
-      <w:proofErr w:type="spellEnd"/>
-      <w:r>
-        <w:rPr>
-          <w:rFonts w:ascii="Verdana" w:hAnsi="Verdana" w:cs="Calibri"/>
-          <w:b/>
-        </w:rPr>
-        <w:t>]</w:t>
-      </w:r>
-      <w:r>
-        <w:rPr>
-          <w:rFonts w:ascii="Verdana" w:hAnsi="Verdana" w:cs="Calibri"/>
-        </w:rPr>
-        <w:t xml:space="preserve"> na </w:t>
-      </w:r>
-      <w:r>
-        <w:rPr>
-          <w:rFonts w:ascii="Verdana" w:hAnsi="Verdana" w:cs="Calibri"/>
-          <w:b/>
-        </w:rPr>
-        <w:t>Tak [</w:t>
-      </w:r>
-      <w:proofErr w:type="spellStart"/>
-      <w:r>
-        <w:rPr>
-          <w:rFonts w:ascii="Verdana" w:hAnsi="Verdana" w:cs="Calibri"/>
-          <w:b/>
-        </w:rPr>
-        <w:t>Yes</w:t>
-      </w:r>
-      <w:proofErr w:type="spellEnd"/>
-      <w:r>
-        <w:rPr>
-          <w:rFonts w:ascii="Verdana" w:hAnsi="Verdana" w:cs="Calibri"/>
-          <w:b/>
-        </w:rPr>
-        <w:t>]</w:t>
+        <w:t>Tak [Yes]</w:t>
       </w:r>
       <w:r>
         <w:rPr>
@@ -8828,23 +8265,7 @@
           <w:rFonts w:ascii="Verdana" w:hAnsi="Verdana" w:cs="Calibri"/>
           <w:b/>
         </w:rPr>
-        <w:t>Tytuł [</w:t>
-      </w:r>
-      <w:proofErr w:type="spellStart"/>
-      <w:r>
-        <w:rPr>
-          <w:rFonts w:ascii="Verdana" w:hAnsi="Verdana" w:cs="Calibri"/>
-          <w:b/>
-        </w:rPr>
-        <w:t>Title</w:t>
-      </w:r>
-      <w:proofErr w:type="spellEnd"/>
-      <w:r>
-        <w:rPr>
-          <w:rFonts w:ascii="Verdana" w:hAnsi="Verdana" w:cs="Calibri"/>
-          <w:b/>
-        </w:rPr>
-        <w:t>]</w:t>
+        <w:t>Tytuł [Title]</w:t>
       </w:r>
       <w:r>
         <w:rPr>
@@ -8916,23 +8337,7 @@
           <w:rFonts w:ascii="Verdana" w:hAnsi="Verdana" w:cs="Calibri"/>
           <w:b/>
         </w:rPr>
-        <w:t xml:space="preserve">Tryb testowy [Test </w:t>
-      </w:r>
-      <w:proofErr w:type="spellStart"/>
-      <w:r>
-        <w:rPr>
-          <w:rFonts w:ascii="Verdana" w:hAnsi="Verdana" w:cs="Calibri"/>
-          <w:b/>
-        </w:rPr>
-        <w:t>Mode</w:t>
-      </w:r>
-      <w:proofErr w:type="spellEnd"/>
-      <w:r>
-        <w:rPr>
-          <w:rFonts w:ascii="Verdana" w:hAnsi="Verdana" w:cs="Calibri"/>
-          <w:b/>
-        </w:rPr>
-        <w:t>]</w:t>
+        <w:t>Tryb testowy [Test Mode]</w:t>
       </w:r>
     </w:p>
     <w:p>
@@ -8973,19 +8378,8 @@
           <w:bCs/>
           <w:lang w:val="en-US"/>
         </w:rPr>
-        <w:t xml:space="preserve">ID </w:t>
-      </w:r>
-      <w:proofErr w:type="spellStart"/>
-      <w:r>
-        <w:rPr>
-          <w:rFonts w:ascii="Verdana" w:hAnsi="Verdana" w:cs="Calibri"/>
-          <w:b/>
-          <w:bCs/>
-          <w:lang w:val="en-US"/>
-        </w:rPr>
-        <w:t>serwisu</w:t>
-      </w:r>
-      <w:proofErr w:type="spellEnd"/>
+        <w:t>ID serwisu</w:t>
+      </w:r>
       <w:r>
         <w:rPr>
           <w:rFonts w:ascii="Verdana" w:hAnsi="Verdana" w:cs="Calibri"/>
@@ -9020,39 +8414,7 @@
           <w:rFonts w:ascii="Verdana" w:hAnsi="Verdana" w:cs="Calibri"/>
           <w:b/>
         </w:rPr>
-        <w:t>Klucz współdzielony [</w:t>
-      </w:r>
-      <w:proofErr w:type="spellStart"/>
-      <w:r>
-        <w:rPr>
-          <w:rFonts w:ascii="Verdana" w:hAnsi="Verdana" w:cs="Calibri"/>
-          <w:b/>
-        </w:rPr>
-        <w:t>Shared</w:t>
-      </w:r>
-      <w:proofErr w:type="spellEnd"/>
-      <w:r>
-        <w:rPr>
-          <w:rFonts w:ascii="Verdana" w:hAnsi="Verdana" w:cs="Calibri"/>
-          <w:b/>
-        </w:rPr>
-        <w:t xml:space="preserve"> </w:t>
-      </w:r>
-      <w:proofErr w:type="spellStart"/>
-      <w:r>
-        <w:rPr>
-          <w:rFonts w:ascii="Verdana" w:hAnsi="Verdana" w:cs="Calibri"/>
-          <w:b/>
-        </w:rPr>
-        <w:t>Key</w:t>
-      </w:r>
-      <w:proofErr w:type="spellEnd"/>
-      <w:r>
-        <w:rPr>
-          <w:rFonts w:ascii="Verdana" w:hAnsi="Verdana" w:cs="Calibri"/>
-          <w:b/>
-        </w:rPr>
-        <w:t>]</w:t>
+        <w:t>Klucz współdzielony [Shared Key]</w:t>
       </w:r>
       <w:r>
         <w:rPr>
@@ -9155,7 +8517,6 @@
         </w:rPr>
         <w:t xml:space="preserve"> </w:t>
       </w:r>
-      <w:proofErr w:type="spellStart"/>
       <w:r>
         <w:rPr>
           <w:rFonts w:ascii="Verdana" w:hAnsi="Verdana" w:cs="Calibri"/>
@@ -9163,7 +8524,6 @@
         </w:rPr>
         <w:t>BluePayment</w:t>
       </w:r>
-      <w:proofErr w:type="spellEnd"/>
       <w:r>
         <w:rPr>
           <w:rFonts w:ascii="Verdana" w:hAnsi="Verdana" w:cs="Calibri"/>
@@ -9177,7 +8537,6 @@
         </w:rPr>
         <w:t>Kanały płatności [</w:t>
       </w:r>
-      <w:proofErr w:type="spellStart"/>
       <w:r>
         <w:rPr>
           <w:rFonts w:ascii="Verdana" w:hAnsi="Verdana" w:cs="Calibri"/>
@@ -9185,7 +8544,6 @@
         </w:rPr>
         <w:t>Gatways</w:t>
       </w:r>
-      <w:proofErr w:type="spellEnd"/>
       <w:r>
         <w:rPr>
           <w:rFonts w:ascii="Verdana" w:hAnsi="Verdana" w:cs="Calibri"/>
@@ -9329,23 +8687,7 @@
           <w:rFonts w:ascii="Verdana" w:hAnsi="Verdana" w:cs="Calibri"/>
           <w:b/>
         </w:rPr>
-        <w:t>[</w:t>
-      </w:r>
-      <w:proofErr w:type="spellStart"/>
-      <w:r>
-        <w:rPr>
-          <w:rFonts w:ascii="Verdana" w:hAnsi="Verdana" w:cs="Calibri"/>
-          <w:b/>
-        </w:rPr>
-        <w:t>Synchronize</w:t>
-      </w:r>
-      <w:proofErr w:type="spellEnd"/>
-      <w:r>
-        <w:rPr>
-          <w:rFonts w:ascii="Verdana" w:hAnsi="Verdana" w:cs="Calibri"/>
-          <w:b/>
-        </w:rPr>
-        <w:t xml:space="preserve"> </w:t>
+        <w:t xml:space="preserve">[Synchronize </w:t>
       </w:r>
       <w:r>
         <w:rPr>
@@ -9447,21 +8789,7 @@
         <w:rPr>
           <w:rFonts w:ascii="Verdana" w:hAnsi="Verdana" w:cs="Calibri"/>
         </w:rPr>
-        <w:t xml:space="preserve">Na liście kliknąć na wiersz z kanałem, który chcemy </w:t>
-      </w:r>
-      <w:proofErr w:type="spellStart"/>
-      <w:r>
-        <w:rPr>
-          <w:rFonts w:ascii="Verdana" w:hAnsi="Verdana" w:cs="Calibri"/>
-        </w:rPr>
-        <w:t>zedytować</w:t>
-      </w:r>
-      <w:proofErr w:type="spellEnd"/>
-      <w:r>
-        <w:rPr>
-          <w:rFonts w:ascii="Verdana" w:hAnsi="Verdana" w:cs="Calibri"/>
-        </w:rPr>
-        <w:t>.</w:t>
+        <w:t>Na liście kliknąć na wiersz z kanałem, który chcemy zedytować.</w:t>
       </w:r>
     </w:p>
     <w:p>
@@ -9510,21 +8838,7 @@
         <w:rPr>
           <w:rFonts w:ascii="Verdana" w:hAnsi="Verdana" w:cs="Calibri"/>
         </w:rPr>
-        <w:t xml:space="preserve">Odświeżenie kanałów następuje co 5 minut (w przypadku poprawnego skonfigurowania </w:t>
-      </w:r>
-      <w:proofErr w:type="spellStart"/>
-      <w:r>
-        <w:rPr>
-          <w:rFonts w:ascii="Verdana" w:hAnsi="Verdana" w:cs="Calibri"/>
-        </w:rPr>
-        <w:t>CRONa</w:t>
-      </w:r>
-      <w:proofErr w:type="spellEnd"/>
-      <w:r>
-        <w:rPr>
-          <w:rFonts w:ascii="Verdana" w:hAnsi="Verdana" w:cs="Calibri"/>
-        </w:rPr>
-        <w:t>).</w:t>
+        <w:t>Odświeżenie kanałów następuje co 5 minut (w przypadku poprawnego skonfigurowania CRONa).</w:t>
       </w:r>
     </w:p>
     <w:p>
@@ -9549,23 +8863,7 @@
           <w:rFonts w:ascii="Verdana" w:hAnsi="Verdana" w:cs="Calibri"/>
           <w:b/>
         </w:rPr>
-        <w:t>Waluta [</w:t>
-      </w:r>
-      <w:proofErr w:type="spellStart"/>
-      <w:r>
-        <w:rPr>
-          <w:rFonts w:ascii="Verdana" w:hAnsi="Verdana" w:cs="Calibri"/>
-          <w:b/>
-        </w:rPr>
-        <w:t>Currency</w:t>
-      </w:r>
-      <w:proofErr w:type="spellEnd"/>
-      <w:r>
-        <w:rPr>
-          <w:rFonts w:ascii="Verdana" w:hAnsi="Verdana" w:cs="Calibri"/>
-          <w:b/>
-        </w:rPr>
-        <w:t>]</w:t>
+        <w:t>Waluta [Currency]</w:t>
       </w:r>
     </w:p>
     <w:p>
@@ -9615,23 +8913,7 @@
           <w:rFonts w:ascii="Verdana" w:hAnsi="Verdana" w:cs="Calibri"/>
           <w:b/>
         </w:rPr>
-        <w:t xml:space="preserve">Nazwa banku [Bank </w:t>
-      </w:r>
-      <w:proofErr w:type="spellStart"/>
-      <w:r>
-        <w:rPr>
-          <w:rFonts w:ascii="Verdana" w:hAnsi="Verdana" w:cs="Calibri"/>
-          <w:b/>
-        </w:rPr>
-        <w:t>Name</w:t>
-      </w:r>
-      <w:proofErr w:type="spellEnd"/>
-      <w:r>
-        <w:rPr>
-          <w:rFonts w:ascii="Verdana" w:hAnsi="Verdana" w:cs="Calibri"/>
-          <w:b/>
-        </w:rPr>
-        <w:t>]</w:t>
+        <w:t>Nazwa banku [Bank Name]</w:t>
       </w:r>
     </w:p>
     <w:p>
@@ -9663,23 +8945,7 @@
           <w:rFonts w:ascii="Verdana" w:hAnsi="Verdana" w:cs="Calibri"/>
           <w:b/>
         </w:rPr>
-        <w:t>Nazwa [</w:t>
-      </w:r>
-      <w:proofErr w:type="spellStart"/>
-      <w:r>
-        <w:rPr>
-          <w:rFonts w:ascii="Verdana" w:hAnsi="Verdana" w:cs="Calibri"/>
-          <w:b/>
-        </w:rPr>
-        <w:t>Name</w:t>
-      </w:r>
-      <w:proofErr w:type="spellEnd"/>
-      <w:r>
-        <w:rPr>
-          <w:rFonts w:ascii="Verdana" w:hAnsi="Verdana" w:cs="Calibri"/>
-          <w:b/>
-        </w:rPr>
-        <w:t>]</w:t>
+        <w:t>Nazwa [Name]</w:t>
       </w:r>
       <w:r>
         <w:rPr>
@@ -9734,23 +9000,7 @@
           <w:rFonts w:ascii="Verdana" w:hAnsi="Verdana" w:cs="Calibri"/>
           <w:b/>
         </w:rPr>
-        <w:t>Opis [</w:t>
-      </w:r>
-      <w:proofErr w:type="spellStart"/>
-      <w:r>
-        <w:rPr>
-          <w:rFonts w:ascii="Verdana" w:hAnsi="Verdana" w:cs="Calibri"/>
-          <w:b/>
-        </w:rPr>
-        <w:t>Description</w:t>
-      </w:r>
-      <w:proofErr w:type="spellEnd"/>
-      <w:r>
-        <w:rPr>
-          <w:rFonts w:ascii="Verdana" w:hAnsi="Verdana" w:cs="Calibri"/>
-          <w:b/>
-        </w:rPr>
-        <w:t>]</w:t>
+        <w:t>Opis [Description]</w:t>
       </w:r>
       <w:r>
         <w:rPr>
@@ -9960,23 +9210,7 @@
           <w:rFonts w:ascii="Verdana" w:hAnsi="Verdana" w:cs="Calibri"/>
           <w:b/>
         </w:rPr>
-        <w:t xml:space="preserve"> [</w:t>
-      </w:r>
-      <w:proofErr w:type="spellStart"/>
-      <w:r>
-        <w:rPr>
-          <w:rFonts w:ascii="Verdana" w:hAnsi="Verdana" w:cs="Calibri"/>
-          <w:b/>
-        </w:rPr>
-        <w:t>Type</w:t>
-      </w:r>
-      <w:proofErr w:type="spellEnd"/>
-      <w:r>
-        <w:rPr>
-          <w:rFonts w:ascii="Verdana" w:hAnsi="Verdana" w:cs="Calibri"/>
-          <w:b/>
-        </w:rPr>
-        <w:t>]</w:t>
+        <w:t xml:space="preserve"> [Type]</w:t>
       </w:r>
       <w:r>
         <w:rPr>
@@ -10003,55 +9237,7 @@
           <w:rFonts w:ascii="Verdana" w:hAnsi="Verdana" w:cs="Calibri"/>
           <w:b/>
         </w:rPr>
-        <w:t>Traktuj jako oddzielną metodę płatności [</w:t>
-      </w:r>
-      <w:proofErr w:type="spellStart"/>
-      <w:r>
-        <w:rPr>
-          <w:rFonts w:ascii="Verdana" w:hAnsi="Verdana" w:cs="Calibri"/>
-          <w:b/>
-        </w:rPr>
-        <w:t>Is</w:t>
-      </w:r>
-      <w:proofErr w:type="spellEnd"/>
-      <w:r>
-        <w:rPr>
-          <w:rFonts w:ascii="Verdana" w:hAnsi="Verdana" w:cs="Calibri"/>
-          <w:b/>
-        </w:rPr>
-        <w:t xml:space="preserve"> </w:t>
-      </w:r>
-      <w:proofErr w:type="spellStart"/>
-      <w:r>
-        <w:rPr>
-          <w:rFonts w:ascii="Verdana" w:hAnsi="Verdana" w:cs="Calibri"/>
-          <w:b/>
-        </w:rPr>
-        <w:t>separated</w:t>
-      </w:r>
-      <w:proofErr w:type="spellEnd"/>
-      <w:r>
-        <w:rPr>
-          <w:rFonts w:ascii="Verdana" w:hAnsi="Verdana" w:cs="Calibri"/>
-          <w:b/>
-        </w:rPr>
-        <w:t xml:space="preserve"> </w:t>
-      </w:r>
-      <w:proofErr w:type="spellStart"/>
-      <w:r>
-        <w:rPr>
-          <w:rFonts w:ascii="Verdana" w:hAnsi="Verdana" w:cs="Calibri"/>
-          <w:b/>
-        </w:rPr>
-        <w:t>method</w:t>
-      </w:r>
-      <w:proofErr w:type="spellEnd"/>
-      <w:r>
-        <w:rPr>
-          <w:rFonts w:ascii="Verdana" w:hAnsi="Verdana" w:cs="Calibri"/>
-          <w:b/>
-        </w:rPr>
-        <w:t>]</w:t>
+        <w:t>Traktuj jako oddzielną metodę płatności [Is separated method]</w:t>
       </w:r>
       <w:bookmarkEnd w:id="46"/>
       <w:bookmarkEnd w:id="47"/>
@@ -10217,39 +9403,7 @@
           <w:rFonts w:ascii="Verdana" w:hAnsi="Verdana" w:cs="Calibri"/>
           <w:b/>
         </w:rPr>
-        <w:t>Użyj własnego logo [</w:t>
-      </w:r>
-      <w:proofErr w:type="spellStart"/>
-      <w:r>
-        <w:rPr>
-          <w:rFonts w:ascii="Verdana" w:hAnsi="Verdana" w:cs="Calibri"/>
-          <w:b/>
-        </w:rPr>
-        <w:t>Use</w:t>
-      </w:r>
-      <w:proofErr w:type="spellEnd"/>
-      <w:r>
-        <w:rPr>
-          <w:rFonts w:ascii="Verdana" w:hAnsi="Verdana" w:cs="Calibri"/>
-          <w:b/>
-        </w:rPr>
-        <w:t xml:space="preserve"> </w:t>
-      </w:r>
-      <w:proofErr w:type="spellStart"/>
-      <w:r>
-        <w:rPr>
-          <w:rFonts w:ascii="Verdana" w:hAnsi="Verdana" w:cs="Calibri"/>
-          <w:b/>
-        </w:rPr>
-        <w:t>Own</w:t>
-      </w:r>
-      <w:proofErr w:type="spellEnd"/>
-      <w:r>
-        <w:rPr>
-          <w:rFonts w:ascii="Verdana" w:hAnsi="Verdana" w:cs="Calibri"/>
-          <w:b/>
-        </w:rPr>
-        <w:t xml:space="preserve"> Logo]</w:t>
+        <w:t>Użyj własnego logo [Use Own Logo]</w:t>
       </w:r>
       <w:r>
         <w:rPr>
@@ -10292,86 +9446,38 @@
           <w:rFonts w:ascii="Verdana" w:hAnsi="Verdana" w:cs="Calibri"/>
           <w:b/>
         </w:rPr>
-        <w:t xml:space="preserve">Ścieżka do logo [Logo </w:t>
-      </w:r>
-      <w:proofErr w:type="spellStart"/>
+        <w:t>Ścieżka do logo [Logo Path]</w:t>
+      </w:r>
+      <w:r>
+        <w:rPr>
+          <w:rFonts w:ascii="Verdana" w:hAnsi="Verdana" w:cs="Calibri"/>
+        </w:rPr>
+        <w:t xml:space="preserve"> </w:t>
+      </w:r>
+      <w:r>
+        <w:rPr>
+          <w:rFonts w:ascii="Verdana" w:hAnsi="Verdana" w:cs="Calibri"/>
+        </w:rPr>
+        <w:t>–</w:t>
+      </w:r>
+      <w:r>
+        <w:rPr>
+          <w:rFonts w:ascii="Verdana" w:hAnsi="Verdana" w:cs="Calibri"/>
+        </w:rPr>
+        <w:t xml:space="preserve"> </w:t>
+      </w:r>
+      <w:r>
+        <w:rPr>
+          <w:rFonts w:ascii="Verdana" w:hAnsi="Verdana" w:cs="Calibri"/>
+        </w:rPr>
+        <w:t xml:space="preserve">adres do własnego logo, widoczne będzie przy zaznaczeniu opcji </w:t>
+      </w:r>
       <w:r>
         <w:rPr>
           <w:rFonts w:ascii="Verdana" w:hAnsi="Verdana" w:cs="Calibri"/>
           <w:b/>
         </w:rPr>
-        <w:t>Path</w:t>
-      </w:r>
-      <w:proofErr w:type="spellEnd"/>
-      <w:r>
-        <w:rPr>
-          <w:rFonts w:ascii="Verdana" w:hAnsi="Verdana" w:cs="Calibri"/>
-          <w:b/>
-        </w:rPr>
-        <w:t>]</w:t>
-      </w:r>
-      <w:r>
-        <w:rPr>
-          <w:rFonts w:ascii="Verdana" w:hAnsi="Verdana" w:cs="Calibri"/>
-        </w:rPr>
-        <w:t xml:space="preserve"> </w:t>
-      </w:r>
-      <w:r>
-        <w:rPr>
-          <w:rFonts w:ascii="Verdana" w:hAnsi="Verdana" w:cs="Calibri"/>
-        </w:rPr>
-        <w:t>–</w:t>
-      </w:r>
-      <w:r>
-        <w:rPr>
-          <w:rFonts w:ascii="Verdana" w:hAnsi="Verdana" w:cs="Calibri"/>
-        </w:rPr>
-        <w:t xml:space="preserve"> </w:t>
-      </w:r>
-      <w:r>
-        <w:rPr>
-          <w:rFonts w:ascii="Verdana" w:hAnsi="Verdana" w:cs="Calibri"/>
-        </w:rPr>
-        <w:t xml:space="preserve">adres do własnego logo, widoczne będzie przy zaznaczeniu opcji </w:t>
-      </w:r>
-      <w:r>
-        <w:rPr>
-          <w:rFonts w:ascii="Verdana" w:hAnsi="Verdana" w:cs="Calibri"/>
-          <w:b/>
-        </w:rPr>
-        <w:t>Użyj własnego logo [</w:t>
-      </w:r>
-      <w:proofErr w:type="spellStart"/>
-      <w:r>
-        <w:rPr>
-          <w:rFonts w:ascii="Verdana" w:hAnsi="Verdana" w:cs="Calibri"/>
-          <w:b/>
-        </w:rPr>
-        <w:t>Use</w:t>
-      </w:r>
-      <w:proofErr w:type="spellEnd"/>
-      <w:r>
-        <w:rPr>
-          <w:rFonts w:ascii="Verdana" w:hAnsi="Verdana" w:cs="Calibri"/>
-          <w:b/>
-        </w:rPr>
-        <w:t xml:space="preserve"> </w:t>
-      </w:r>
-      <w:proofErr w:type="spellStart"/>
-      <w:r>
-        <w:rPr>
-          <w:rFonts w:ascii="Verdana" w:hAnsi="Verdana" w:cs="Calibri"/>
-          <w:b/>
-        </w:rPr>
-        <w:t>Own</w:t>
-      </w:r>
-      <w:proofErr w:type="spellEnd"/>
-      <w:r>
-        <w:rPr>
-          <w:rFonts w:ascii="Verdana" w:hAnsi="Verdana" w:cs="Calibri"/>
-          <w:b/>
-        </w:rPr>
-        <w:t xml:space="preserve"> Logo]</w:t>
+        <w:t>Użyj własnego logo [Use Own Logo]</w:t>
       </w:r>
       <w:r>
         <w:rPr>
@@ -10402,23 +9508,7 @@
           <w:rFonts w:ascii="Verdana" w:hAnsi="Verdana" w:cs="Calibri"/>
           <w:b/>
         </w:rPr>
-        <w:t xml:space="preserve">Data ostatniego odświeżenia [Status </w:t>
-      </w:r>
-      <w:proofErr w:type="spellStart"/>
-      <w:r>
-        <w:rPr>
-          <w:rFonts w:ascii="Verdana" w:hAnsi="Verdana" w:cs="Calibri"/>
-          <w:b/>
-        </w:rPr>
-        <w:t>Date</w:t>
-      </w:r>
-      <w:proofErr w:type="spellEnd"/>
-      <w:r>
-        <w:rPr>
-          <w:rFonts w:ascii="Verdana" w:hAnsi="Verdana" w:cs="Calibri"/>
-          <w:b/>
-        </w:rPr>
-        <w:t>]</w:t>
+        <w:t>Data ostatniego odświeżenia [Status Date]</w:t>
       </w:r>
       <w:r>
         <w:rPr>
@@ -10461,23 +9551,7 @@
           <w:rFonts w:ascii="Verdana" w:hAnsi="Verdana" w:cs="Calibri"/>
           <w:b/>
         </w:rPr>
-        <w:t xml:space="preserve">Wymuś wyłączenie [Force </w:t>
-      </w:r>
-      <w:proofErr w:type="spellStart"/>
-      <w:r>
-        <w:rPr>
-          <w:rFonts w:ascii="Verdana" w:hAnsi="Verdana" w:cs="Calibri"/>
-          <w:b/>
-        </w:rPr>
-        <w:t>Disable</w:t>
-      </w:r>
-      <w:proofErr w:type="spellEnd"/>
-      <w:r>
-        <w:rPr>
-          <w:rFonts w:ascii="Verdana" w:hAnsi="Verdana" w:cs="Calibri"/>
-          <w:b/>
-        </w:rPr>
-        <w:t>]</w:t>
+        <w:t>Wymuś wyłączenie [Force Disable]</w:t>
       </w:r>
       <w:r>
         <w:rPr>
@@ -10701,84 +9775,46 @@
           <w:b/>
           <w:bCs/>
         </w:rPr>
-        <w:t>Zwijalna lista kanałów [</w:t>
-      </w:r>
-      <w:proofErr w:type="spellStart"/>
+        <w:t>Zwijalna lista kanałów [Collapsible gateway list]</w:t>
+      </w:r>
+      <w:r>
+        <w:rPr>
+          <w:rFonts w:ascii="Verdana" w:hAnsi="Verdana" w:cs="Calibri"/>
+        </w:rPr>
+        <w:t xml:space="preserve"> na </w:t>
+      </w:r>
       <w:r>
         <w:rPr>
           <w:rFonts w:ascii="Verdana" w:hAnsi="Verdana" w:cs="Calibri"/>
           <w:b/>
           <w:bCs/>
         </w:rPr>
-        <w:t>Collapsible</w:t>
-      </w:r>
-      <w:proofErr w:type="spellEnd"/>
+        <w:t>W</w:t>
+      </w:r>
       <w:r>
         <w:rPr>
           <w:rFonts w:ascii="Verdana" w:hAnsi="Verdana" w:cs="Calibri"/>
           <w:b/>
           <w:bCs/>
         </w:rPr>
-        <w:t xml:space="preserve"> </w:t>
-      </w:r>
-      <w:proofErr w:type="spellStart"/>
+        <w:t>yłącz</w:t>
+      </w:r>
       <w:r>
         <w:rPr>
           <w:rFonts w:ascii="Verdana" w:hAnsi="Verdana" w:cs="Calibri"/>
           <w:b/>
           <w:bCs/>
         </w:rPr>
-        <w:t>gateway</w:t>
-      </w:r>
-      <w:proofErr w:type="spellEnd"/>
+        <w:t xml:space="preserve"> [</w:t>
+      </w:r>
       <w:r>
         <w:rPr>
           <w:rFonts w:ascii="Verdana" w:hAnsi="Verdana" w:cs="Calibri"/>
           <w:b/>
           <w:bCs/>
         </w:rPr>
-        <w:t xml:space="preserve"> list]</w:t>
-      </w:r>
-      <w:r>
-        <w:rPr>
-          <w:rFonts w:ascii="Verdana" w:hAnsi="Verdana" w:cs="Calibri"/>
-        </w:rPr>
-        <w:t xml:space="preserve"> na </w:t>
-      </w:r>
-      <w:r>
-        <w:rPr>
-          <w:rFonts w:ascii="Verdana" w:hAnsi="Verdana" w:cs="Calibri"/>
-          <w:b/>
-          <w:bCs/>
-        </w:rPr>
-        <w:t>W</w:t>
-      </w:r>
-      <w:r>
-        <w:rPr>
-          <w:rFonts w:ascii="Verdana" w:hAnsi="Verdana" w:cs="Calibri"/>
-          <w:b/>
-          <w:bCs/>
-        </w:rPr>
-        <w:t>yłącz</w:t>
-      </w:r>
-      <w:r>
-        <w:rPr>
-          <w:rFonts w:ascii="Verdana" w:hAnsi="Verdana" w:cs="Calibri"/>
-          <w:b/>
-          <w:bCs/>
-        </w:rPr>
-        <w:t xml:space="preserve"> [</w:t>
-      </w:r>
-      <w:proofErr w:type="spellStart"/>
-      <w:r>
-        <w:rPr>
-          <w:rFonts w:ascii="Verdana" w:hAnsi="Verdana" w:cs="Calibri"/>
-          <w:b/>
-          <w:bCs/>
-        </w:rPr>
         <w:t>Disabled</w:t>
       </w:r>
-      <w:proofErr w:type="spellEnd"/>
       <w:r>
         <w:rPr>
           <w:rFonts w:ascii="Verdana" w:hAnsi="Verdana" w:cs="Calibri"/>
@@ -10918,7 +9954,6 @@
         </w:rPr>
         <w:t xml:space="preserve">Zaznaczyć </w:t>
       </w:r>
-      <w:proofErr w:type="spellStart"/>
       <w:r>
         <w:rPr>
           <w:rFonts w:ascii="Verdana" w:hAnsi="Verdana"/>
@@ -10926,7 +9961,6 @@
         </w:rPr>
         <w:t>Configuration</w:t>
       </w:r>
-      <w:proofErr w:type="spellEnd"/>
       <w:r>
         <w:rPr>
           <w:rFonts w:ascii="Verdana" w:hAnsi="Verdana"/>
@@ -10956,23 +9990,7 @@
           <w:rFonts w:ascii="Verdana" w:hAnsi="Verdana"/>
           <w:b/>
         </w:rPr>
-        <w:t>Odśwież [</w:t>
-      </w:r>
-      <w:proofErr w:type="spellStart"/>
-      <w:r>
-        <w:rPr>
-          <w:rFonts w:ascii="Verdana" w:hAnsi="Verdana"/>
-          <w:b/>
-        </w:rPr>
-        <w:t>Refresh</w:t>
-      </w:r>
-      <w:proofErr w:type="spellEnd"/>
-      <w:r>
-        <w:rPr>
-          <w:rFonts w:ascii="Verdana" w:hAnsi="Verdana"/>
-          <w:b/>
-        </w:rPr>
-        <w:t>]</w:t>
+        <w:t>Odśwież [Refresh]</w:t>
       </w:r>
       <w:r>
         <w:rPr>
@@ -11003,23 +10021,7 @@
           <w:rFonts w:ascii="Verdana" w:hAnsi="Verdana"/>
           <w:b/>
         </w:rPr>
-        <w:t>Wyślij [</w:t>
-      </w:r>
-      <w:proofErr w:type="spellStart"/>
-      <w:r>
-        <w:rPr>
-          <w:rFonts w:ascii="Verdana" w:hAnsi="Verdana"/>
-          <w:b/>
-        </w:rPr>
-        <w:t>Submit</w:t>
-      </w:r>
-      <w:proofErr w:type="spellEnd"/>
-      <w:r>
-        <w:rPr>
-          <w:rFonts w:ascii="Verdana" w:hAnsi="Verdana"/>
-          <w:b/>
-        </w:rPr>
-        <w:t>]</w:t>
+        <w:t>Wyślij [Submit]</w:t>
       </w:r>
       <w:r>
         <w:rPr>
@@ -11170,35 +10172,7 @@
         <w:rPr>
           <w:rFonts w:ascii="Verdana" w:hAnsi="Verdana"/>
         </w:rPr>
-        <w:t xml:space="preserve"> Moduł umożliwia dwie metody zwrotu – poprzez fakturę korygującą (</w:t>
-      </w:r>
-      <w:proofErr w:type="spellStart"/>
-      <w:r>
-        <w:rPr>
-          <w:rFonts w:ascii="Verdana" w:hAnsi="Verdana"/>
-        </w:rPr>
-        <w:t>Credit</w:t>
-      </w:r>
-      <w:proofErr w:type="spellEnd"/>
-      <w:r>
-        <w:rPr>
-          <w:rFonts w:ascii="Verdana" w:hAnsi="Verdana"/>
-        </w:rPr>
-        <w:t xml:space="preserve"> </w:t>
-      </w:r>
-      <w:proofErr w:type="spellStart"/>
-      <w:r>
-        <w:rPr>
-          <w:rFonts w:ascii="Verdana" w:hAnsi="Verdana"/>
-        </w:rPr>
-        <w:t>Memo</w:t>
-      </w:r>
-      <w:proofErr w:type="spellEnd"/>
-      <w:r>
-        <w:rPr>
-          <w:rFonts w:ascii="Verdana" w:hAnsi="Verdana"/>
-        </w:rPr>
-        <w:t xml:space="preserve"> on-line) oraz bezpośrednio z zamówienia. </w:t>
+        <w:t xml:space="preserve"> Moduł umożliwia dwie metody zwrotu – poprzez fakturę korygującą (Credit Memo on-line) oraz bezpośrednio z zamówienia. </w:t>
       </w:r>
     </w:p>
     <w:p>
@@ -11242,25 +10216,7 @@
           <w:b/>
           <w:bCs/>
         </w:rPr>
-        <w:t>Faktury [</w:t>
-      </w:r>
-      <w:proofErr w:type="spellStart"/>
-      <w:r>
-        <w:rPr>
-          <w:rFonts w:ascii="Verdana" w:hAnsi="Verdana"/>
-          <w:b/>
-          <w:bCs/>
-        </w:rPr>
-        <w:t>Invoice</w:t>
-      </w:r>
-      <w:proofErr w:type="spellEnd"/>
-      <w:r>
-        <w:rPr>
-          <w:rFonts w:ascii="Verdana" w:hAnsi="Verdana"/>
-          <w:b/>
-          <w:bCs/>
-        </w:rPr>
-        <w:t>]</w:t>
+        <w:t>Faktury [Invoice]</w:t>
       </w:r>
       <w:r>
         <w:rPr>
@@ -11298,43 +10254,7 @@
           <w:b/>
           <w:bCs/>
         </w:rPr>
-        <w:t>Faktura korygująca [</w:t>
-      </w:r>
-      <w:proofErr w:type="spellStart"/>
-      <w:r>
-        <w:rPr>
-          <w:rFonts w:ascii="Verdana" w:hAnsi="Verdana"/>
-          <w:b/>
-          <w:bCs/>
-        </w:rPr>
-        <w:t>Credit</w:t>
-      </w:r>
-      <w:proofErr w:type="spellEnd"/>
-      <w:r>
-        <w:rPr>
-          <w:rFonts w:ascii="Verdana" w:hAnsi="Verdana"/>
-          <w:b/>
-          <w:bCs/>
-        </w:rPr>
-        <w:t xml:space="preserve"> </w:t>
-      </w:r>
-      <w:proofErr w:type="spellStart"/>
-      <w:r>
-        <w:rPr>
-          <w:rFonts w:ascii="Verdana" w:hAnsi="Verdana"/>
-          <w:b/>
-          <w:bCs/>
-        </w:rPr>
-        <w:t>Memo</w:t>
-      </w:r>
-      <w:proofErr w:type="spellEnd"/>
-      <w:r>
-        <w:rPr>
-          <w:rFonts w:ascii="Verdana" w:hAnsi="Verdana"/>
-          <w:b/>
-          <w:bCs/>
-        </w:rPr>
-        <w:t>]</w:t>
+        <w:t>Faktura korygująca [Credit Memo]</w:t>
       </w:r>
       <w:r>
         <w:rPr>
@@ -11384,25 +10304,7 @@
           <w:b/>
           <w:bCs/>
         </w:rPr>
-        <w:t>Zwróć [</w:t>
-      </w:r>
-      <w:proofErr w:type="spellStart"/>
-      <w:r>
-        <w:rPr>
-          <w:rFonts w:ascii="Verdana" w:hAnsi="Verdana"/>
-          <w:b/>
-          <w:bCs/>
-        </w:rPr>
-        <w:t>Refund</w:t>
-      </w:r>
-      <w:proofErr w:type="spellEnd"/>
-      <w:r>
-        <w:rPr>
-          <w:rFonts w:ascii="Verdana" w:hAnsi="Verdana"/>
-          <w:b/>
-          <w:bCs/>
-        </w:rPr>
-        <w:t>]</w:t>
+        <w:t>Zwróć [Refund]</w:t>
       </w:r>
       <w:r>
         <w:rPr>
@@ -11489,77 +10391,23 @@
           <w:b/>
           <w:bCs/>
         </w:rPr>
-        <w:t xml:space="preserve">Pokaż ręczny zwrot BM w szczegółach zamówienia [Show manual BM </w:t>
-      </w:r>
-      <w:proofErr w:type="spellStart"/>
+        <w:t xml:space="preserve">Pokaż ręczny zwrot BM w szczegółach zamówienia [Show manual BM refund in order details] </w:t>
+      </w:r>
+      <w:r>
+        <w:rPr>
+          <w:rFonts w:ascii="Verdana" w:hAnsi="Verdana" w:cs="Calibri"/>
+        </w:rPr>
+        <w:t xml:space="preserve">na </w:t>
+      </w:r>
+      <w:bookmarkStart w:id="56" w:name="OLE_LINK11"/>
+      <w:bookmarkStart w:id="57" w:name="OLE_LINK12"/>
       <w:r>
         <w:rPr>
           <w:rFonts w:ascii="Verdana" w:hAnsi="Verdana" w:cs="Calibri"/>
           <w:b/>
           <w:bCs/>
         </w:rPr>
-        <w:t>refund</w:t>
-      </w:r>
-      <w:proofErr w:type="spellEnd"/>
-      <w:r>
-        <w:rPr>
-          <w:rFonts w:ascii="Verdana" w:hAnsi="Verdana" w:cs="Calibri"/>
-          <w:b/>
-          <w:bCs/>
-        </w:rPr>
-        <w:t xml:space="preserve"> in order </w:t>
-      </w:r>
-      <w:proofErr w:type="spellStart"/>
-      <w:r>
-        <w:rPr>
-          <w:rFonts w:ascii="Verdana" w:hAnsi="Verdana" w:cs="Calibri"/>
-          <w:b/>
-          <w:bCs/>
-        </w:rPr>
-        <w:t>details</w:t>
-      </w:r>
-      <w:proofErr w:type="spellEnd"/>
-      <w:r>
-        <w:rPr>
-          <w:rFonts w:ascii="Verdana" w:hAnsi="Verdana" w:cs="Calibri"/>
-          <w:b/>
-          <w:bCs/>
-        </w:rPr>
-        <w:t xml:space="preserve">] </w:t>
-      </w:r>
-      <w:r>
-        <w:rPr>
-          <w:rFonts w:ascii="Verdana" w:hAnsi="Verdana" w:cs="Calibri"/>
-        </w:rPr>
-        <w:t xml:space="preserve">na </w:t>
-      </w:r>
-      <w:bookmarkStart w:id="56" w:name="OLE_LINK11"/>
-      <w:bookmarkStart w:id="57" w:name="OLE_LINK12"/>
-      <w:r>
-        <w:rPr>
-          <w:rFonts w:ascii="Verdana" w:hAnsi="Verdana" w:cs="Calibri"/>
-          <w:b/>
-          <w:bCs/>
-        </w:rPr>
-        <w:t>Włącz [</w:t>
-      </w:r>
-      <w:proofErr w:type="spellStart"/>
-      <w:r>
-        <w:rPr>
-          <w:rFonts w:ascii="Verdana" w:hAnsi="Verdana" w:cs="Calibri"/>
-          <w:b/>
-          <w:bCs/>
-        </w:rPr>
-        <w:t>Enable</w:t>
-      </w:r>
-      <w:proofErr w:type="spellEnd"/>
-      <w:r>
-        <w:rPr>
-          <w:rFonts w:ascii="Verdana" w:hAnsi="Verdana" w:cs="Calibri"/>
-          <w:b/>
-          <w:bCs/>
-        </w:rPr>
-        <w:t>]</w:t>
+        <w:t>Włącz [Enable]</w:t>
       </w:r>
       <w:bookmarkEnd w:id="56"/>
       <w:bookmarkEnd w:id="57"/>
@@ -12082,17 +10930,9 @@
         <w:rPr>
           <w:rFonts w:ascii="Verdana" w:hAnsi="Verdana" w:cs="Calibri"/>
         </w:rPr>
-        <w:t xml:space="preserve">Płatność w </w:t>
-      </w:r>
-      <w:proofErr w:type="spellStart"/>
-      <w:r>
-        <w:rPr>
-          <w:rFonts w:ascii="Verdana" w:hAnsi="Verdana" w:cs="Calibri"/>
-        </w:rPr>
-        <w:t>iframe</w:t>
+        <w:t>Płatność w iframe</w:t>
       </w:r>
       <w:bookmarkEnd w:id="58"/>
-      <w:proofErr w:type="spellEnd"/>
     </w:p>
     <w:p>
       <w:pPr>
@@ -12263,84 +11103,20 @@
           <w:rFonts w:ascii="Verdana" w:hAnsi="Verdana" w:cs="Calibri"/>
           <w:b/>
         </w:rPr>
-        <w:t xml:space="preserve">Płatność w </w:t>
-      </w:r>
-      <w:proofErr w:type="spellStart"/>
+        <w:t>Płatność w iFrame [Iframe Payment]</w:t>
+      </w:r>
+      <w:r>
+        <w:rPr>
+          <w:rFonts w:ascii="Verdana" w:hAnsi="Verdana" w:cs="Calibri"/>
+        </w:rPr>
+        <w:t xml:space="preserve"> na </w:t>
+      </w:r>
       <w:r>
         <w:rPr>
           <w:rFonts w:ascii="Verdana" w:hAnsi="Verdana" w:cs="Calibri"/>
           <w:b/>
         </w:rPr>
-        <w:t>iFrame</w:t>
-      </w:r>
-      <w:proofErr w:type="spellEnd"/>
-      <w:r>
-        <w:rPr>
-          <w:rFonts w:ascii="Verdana" w:hAnsi="Verdana" w:cs="Calibri"/>
-          <w:b/>
-        </w:rPr>
-        <w:t xml:space="preserve"> [</w:t>
-      </w:r>
-      <w:proofErr w:type="spellStart"/>
-      <w:r>
-        <w:rPr>
-          <w:rFonts w:ascii="Verdana" w:hAnsi="Verdana" w:cs="Calibri"/>
-          <w:b/>
-        </w:rPr>
-        <w:t>Iframe</w:t>
-      </w:r>
-      <w:proofErr w:type="spellEnd"/>
-      <w:r>
-        <w:rPr>
-          <w:rFonts w:ascii="Verdana" w:hAnsi="Verdana" w:cs="Calibri"/>
-          <w:b/>
-        </w:rPr>
-        <w:t xml:space="preserve"> </w:t>
-      </w:r>
-      <w:proofErr w:type="spellStart"/>
-      <w:r>
-        <w:rPr>
-          <w:rFonts w:ascii="Verdana" w:hAnsi="Verdana" w:cs="Calibri"/>
-          <w:b/>
-        </w:rPr>
-        <w:t>Payment</w:t>
-      </w:r>
-      <w:proofErr w:type="spellEnd"/>
-      <w:r>
-        <w:rPr>
-          <w:rFonts w:ascii="Verdana" w:hAnsi="Verdana" w:cs="Calibri"/>
-          <w:b/>
-        </w:rPr>
-        <w:t>]</w:t>
-      </w:r>
-      <w:r>
-        <w:rPr>
-          <w:rFonts w:ascii="Verdana" w:hAnsi="Verdana" w:cs="Calibri"/>
-        </w:rPr>
-        <w:t xml:space="preserve"> na </w:t>
-      </w:r>
-      <w:r>
-        <w:rPr>
-          <w:rFonts w:ascii="Verdana" w:hAnsi="Verdana" w:cs="Calibri"/>
-          <w:b/>
-        </w:rPr>
-        <w:t>Włącz [</w:t>
-      </w:r>
-      <w:proofErr w:type="spellStart"/>
-      <w:r>
-        <w:rPr>
-          <w:rFonts w:ascii="Verdana" w:hAnsi="Verdana" w:cs="Calibri"/>
-          <w:b/>
-        </w:rPr>
-        <w:t>Enable</w:t>
-      </w:r>
-      <w:proofErr w:type="spellEnd"/>
-      <w:r>
-        <w:rPr>
-          <w:rFonts w:ascii="Verdana" w:hAnsi="Verdana" w:cs="Calibri"/>
-          <w:b/>
-        </w:rPr>
-        <w:t>]</w:t>
+        <w:t>Włącz [Enable]</w:t>
       </w:r>
       <w:r>
         <w:rPr>
@@ -12436,55 +11212,7 @@
           <w:rFonts w:ascii="Verdana" w:hAnsi="Verdana" w:cs="Calibri"/>
           <w:b/>
         </w:rPr>
-        <w:t>Traktuj jako oddzielną metodę płatności [</w:t>
-      </w:r>
-      <w:proofErr w:type="spellStart"/>
-      <w:r>
-        <w:rPr>
-          <w:rFonts w:ascii="Verdana" w:hAnsi="Verdana" w:cs="Calibri"/>
-          <w:b/>
-        </w:rPr>
-        <w:t>Is</w:t>
-      </w:r>
-      <w:proofErr w:type="spellEnd"/>
-      <w:r>
-        <w:rPr>
-          <w:rFonts w:ascii="Verdana" w:hAnsi="Verdana" w:cs="Calibri"/>
-          <w:b/>
-        </w:rPr>
-        <w:t xml:space="preserve"> </w:t>
-      </w:r>
-      <w:proofErr w:type="spellStart"/>
-      <w:r>
-        <w:rPr>
-          <w:rFonts w:ascii="Verdana" w:hAnsi="Verdana" w:cs="Calibri"/>
-          <w:b/>
-        </w:rPr>
-        <w:t>separated</w:t>
-      </w:r>
-      <w:proofErr w:type="spellEnd"/>
-      <w:r>
-        <w:rPr>
-          <w:rFonts w:ascii="Verdana" w:hAnsi="Verdana" w:cs="Calibri"/>
-          <w:b/>
-        </w:rPr>
-        <w:t xml:space="preserve"> </w:t>
-      </w:r>
-      <w:proofErr w:type="spellStart"/>
-      <w:r>
-        <w:rPr>
-          <w:rFonts w:ascii="Verdana" w:hAnsi="Verdana" w:cs="Calibri"/>
-          <w:b/>
-        </w:rPr>
-        <w:t>method</w:t>
-      </w:r>
-      <w:proofErr w:type="spellEnd"/>
-      <w:r>
-        <w:rPr>
-          <w:rFonts w:ascii="Verdana" w:hAnsi="Verdana" w:cs="Calibri"/>
-          <w:b/>
-        </w:rPr>
-        <w:t>]</w:t>
+        <w:t>Traktuj jako oddzielną metodę płatności [Is separated method]</w:t>
       </w:r>
       <w:r>
         <w:rPr>
@@ -12750,55 +11478,7 @@
           <w:rFonts w:ascii="Verdana" w:hAnsi="Verdana" w:cs="Calibri"/>
           <w:b/>
         </w:rPr>
-        <w:t>Traktuj jako oddzielną metodę płatności [</w:t>
-      </w:r>
-      <w:proofErr w:type="spellStart"/>
-      <w:r>
-        <w:rPr>
-          <w:rFonts w:ascii="Verdana" w:hAnsi="Verdana" w:cs="Calibri"/>
-          <w:b/>
-        </w:rPr>
-        <w:t>Is</w:t>
-      </w:r>
-      <w:proofErr w:type="spellEnd"/>
-      <w:r>
-        <w:rPr>
-          <w:rFonts w:ascii="Verdana" w:hAnsi="Verdana" w:cs="Calibri"/>
-          <w:b/>
-        </w:rPr>
-        <w:t xml:space="preserve"> </w:t>
-      </w:r>
-      <w:proofErr w:type="spellStart"/>
-      <w:r>
-        <w:rPr>
-          <w:rFonts w:ascii="Verdana" w:hAnsi="Verdana" w:cs="Calibri"/>
-          <w:b/>
-        </w:rPr>
-        <w:t>separated</w:t>
-      </w:r>
-      <w:proofErr w:type="spellEnd"/>
-      <w:r>
-        <w:rPr>
-          <w:rFonts w:ascii="Verdana" w:hAnsi="Verdana" w:cs="Calibri"/>
-          <w:b/>
-        </w:rPr>
-        <w:t xml:space="preserve"> </w:t>
-      </w:r>
-      <w:proofErr w:type="spellStart"/>
-      <w:r>
-        <w:rPr>
-          <w:rFonts w:ascii="Verdana" w:hAnsi="Verdana" w:cs="Calibri"/>
-          <w:b/>
-        </w:rPr>
-        <w:t>method</w:t>
-      </w:r>
-      <w:proofErr w:type="spellEnd"/>
-      <w:r>
-        <w:rPr>
-          <w:rFonts w:ascii="Verdana" w:hAnsi="Verdana" w:cs="Calibri"/>
-          <w:b/>
-        </w:rPr>
-        <w:t>]</w:t>
+        <w:t>Traktuj jako oddzielną metodę płatności [Is separated method]</w:t>
       </w:r>
       <w:r>
         <w:rPr>
@@ -12865,43 +11545,21 @@
           <w:rFonts w:ascii="Verdana" w:hAnsi="Verdana" w:cs="Calibri"/>
         </w:rPr>
         <w:lastRenderedPageBreak/>
-        <w:t xml:space="preserve">Google </w:t>
-      </w:r>
-      <w:proofErr w:type="spellStart"/>
-      <w:r>
-        <w:rPr>
-          <w:rFonts w:ascii="Verdana" w:hAnsi="Verdana" w:cs="Calibri"/>
-        </w:rPr>
-        <w:t>Pay</w:t>
+        <w:t>Google Pay</w:t>
       </w:r>
       <w:bookmarkEnd w:id="67"/>
-      <w:proofErr w:type="spellEnd"/>
-    </w:p>
-    <w:p>
-      <w:pPr>
-        <w:rPr>
-          <w:rFonts w:ascii="Verdana" w:hAnsi="Verdana" w:cs="Calibri"/>
-        </w:rPr>
-      </w:pPr>
-      <w:r>
-        <w:rPr>
-          <w:rFonts w:ascii="Verdana" w:hAnsi="Verdana" w:cs="Calibri"/>
-        </w:rPr>
-        <w:t xml:space="preserve">Umożliwia płatność z wykorzystaniem Google </w:t>
-      </w:r>
-      <w:proofErr w:type="spellStart"/>
-      <w:r>
-        <w:rPr>
-          <w:rFonts w:ascii="Verdana" w:hAnsi="Verdana" w:cs="Calibri"/>
-        </w:rPr>
-        <w:t>Pay</w:t>
-      </w:r>
-      <w:proofErr w:type="spellEnd"/>
-      <w:r>
-        <w:rPr>
-          <w:rFonts w:ascii="Verdana" w:hAnsi="Verdana" w:cs="Calibri"/>
-        </w:rPr>
-        <w:t>, bezpośrednio na stronie sklepu, w ostatnim etapie procesu zakupowego. W celu aktywacji, skontaktuj się ze swoim doradcą.</w:t>
+    </w:p>
+    <w:p>
+      <w:pPr>
+        <w:rPr>
+          <w:rFonts w:ascii="Verdana" w:hAnsi="Verdana" w:cs="Calibri"/>
+        </w:rPr>
+      </w:pPr>
+      <w:r>
+        <w:rPr>
+          <w:rFonts w:ascii="Verdana" w:hAnsi="Verdana" w:cs="Calibri"/>
+        </w:rPr>
+        <w:t>Umożliwia płatność z wykorzystaniem Google Pay, bezpośrednio na stronie sklepu, w ostatnim etapie procesu zakupowego. W celu aktywacji, skontaktuj się ze swoim doradcą.</w:t>
       </w:r>
       <w:r>
         <w:rPr>
@@ -13007,35 +11665,7 @@
         <w:rPr>
           <w:rFonts w:ascii="Verdana" w:hAnsi="Verdana" w:cs="Calibri"/>
         </w:rPr>
-        <w:t xml:space="preserve">Google </w:t>
-      </w:r>
-      <w:proofErr w:type="spellStart"/>
-      <w:r>
-        <w:rPr>
-          <w:rFonts w:ascii="Verdana" w:hAnsi="Verdana" w:cs="Calibri"/>
-        </w:rPr>
-        <w:t>Pay</w:t>
-      </w:r>
-      <w:proofErr w:type="spellEnd"/>
-      <w:r>
-        <w:rPr>
-          <w:rFonts w:ascii="Verdana" w:hAnsi="Verdana" w:cs="Calibri"/>
-        </w:rPr>
-        <w:t xml:space="preserve"> jest domyślnie </w:t>
-      </w:r>
-      <w:proofErr w:type="spellStart"/>
-      <w:r>
-        <w:rPr>
-          <w:rFonts w:ascii="Verdana" w:hAnsi="Verdana" w:cs="Calibri"/>
-        </w:rPr>
-        <w:t>aktowywany</w:t>
-      </w:r>
-      <w:proofErr w:type="spellEnd"/>
-      <w:r>
-        <w:rPr>
-          <w:rFonts w:ascii="Verdana" w:hAnsi="Verdana" w:cs="Calibri"/>
-        </w:rPr>
-        <w:t>.</w:t>
+        <w:t>Google Pay jest domyślnie aktowywany.</w:t>
       </w:r>
     </w:p>
     <w:p>
@@ -13100,35 +11730,7 @@
         <w:rPr>
           <w:rFonts w:ascii="Verdana" w:hAnsi="Verdana" w:cs="Calibri"/>
         </w:rPr>
-        <w:t xml:space="preserve">Płatności jednym kliknięciem - One </w:t>
-      </w:r>
-      <w:proofErr w:type="spellStart"/>
-      <w:r>
-        <w:rPr>
-          <w:rFonts w:ascii="Verdana" w:hAnsi="Verdana" w:cs="Calibri"/>
-        </w:rPr>
-        <w:t>Click</w:t>
-      </w:r>
-      <w:proofErr w:type="spellEnd"/>
-      <w:r>
-        <w:rPr>
-          <w:rFonts w:ascii="Verdana" w:hAnsi="Verdana" w:cs="Calibri"/>
-        </w:rPr>
-        <w:t xml:space="preserve"> </w:t>
-      </w:r>
-      <w:proofErr w:type="spellStart"/>
-      <w:r>
-        <w:rPr>
-          <w:rFonts w:ascii="Verdana" w:hAnsi="Verdana" w:cs="Calibri"/>
-        </w:rPr>
-        <w:t>Payment</w:t>
-      </w:r>
-      <w:proofErr w:type="spellEnd"/>
-      <w:r>
-        <w:rPr>
-          <w:rFonts w:ascii="Verdana" w:hAnsi="Verdana" w:cs="Calibri"/>
-        </w:rPr>
-        <w:t xml:space="preserve"> to kolejny sposób na wygodne płatności z wykorzystaniem kart płatniczych. Pozwalają na realizowanie szybkich płatności, bez konieczności każdorazowego podawania przez klienta wszystkich danych uwierzytelniających kartę. Proces obsługi płatności polega na jednorazowej autoryzacji płatności kartą przez i przypisaniu danych karty do konkretnego klienta. Pierwsza transakcja zabezpieczona jest protokołem 3D-Secure, natomiast kolejne realizowane są na podstawie przesłanego przez partnera żądania obciążenia karty. </w:t>
+        <w:t xml:space="preserve">Płatności jednym kliknięciem - One Click Payment to kolejny sposób na wygodne płatności z wykorzystaniem kart płatniczych. Pozwalają na realizowanie szybkich płatności, bez konieczności każdorazowego podawania przez klienta wszystkich danych uwierzytelniających kartę. Proces obsługi płatności polega na jednorazowej autoryzacji płatności kartą przez i przypisaniu danych karty do konkretnego klienta. Pierwsza transakcja zabezpieczona jest protokołem 3D-Secure, natomiast kolejne realizowane są na podstawie przesłanego przez partnera żądania obciążenia karty. </w:t>
       </w:r>
     </w:p>
     <w:p>
@@ -13287,21 +11889,12 @@
         </w:rPr>
         <w:t xml:space="preserve">Wypełnić </w:t>
       </w:r>
-      <w:proofErr w:type="spellStart"/>
       <w:r>
         <w:rPr>
           <w:rFonts w:ascii="Verdana" w:hAnsi="Verdana" w:cs="Calibri"/>
           <w:b/>
         </w:rPr>
-        <w:t>Autopay</w:t>
-      </w:r>
-      <w:proofErr w:type="spellEnd"/>
-      <w:r>
-        <w:rPr>
-          <w:rFonts w:ascii="Verdana" w:hAnsi="Verdana" w:cs="Calibri"/>
-          <w:b/>
-        </w:rPr>
-        <w:t xml:space="preserve"> </w:t>
+        <w:t xml:space="preserve">Autopay </w:t>
       </w:r>
       <w:r>
         <w:rPr>
@@ -13404,55 +11997,7 @@
           <w:rFonts w:ascii="Verdana" w:hAnsi="Verdana" w:cs="Calibri"/>
           <w:b/>
         </w:rPr>
-        <w:t>Traktuj jako oddzielną metodę płatności [</w:t>
-      </w:r>
-      <w:proofErr w:type="spellStart"/>
-      <w:r>
-        <w:rPr>
-          <w:rFonts w:ascii="Verdana" w:hAnsi="Verdana" w:cs="Calibri"/>
-          <w:b/>
-        </w:rPr>
-        <w:t>Is</w:t>
-      </w:r>
-      <w:proofErr w:type="spellEnd"/>
-      <w:r>
-        <w:rPr>
-          <w:rFonts w:ascii="Verdana" w:hAnsi="Verdana" w:cs="Calibri"/>
-          <w:b/>
-        </w:rPr>
-        <w:t xml:space="preserve"> </w:t>
-      </w:r>
-      <w:proofErr w:type="spellStart"/>
-      <w:r>
-        <w:rPr>
-          <w:rFonts w:ascii="Verdana" w:hAnsi="Verdana" w:cs="Calibri"/>
-          <w:b/>
-        </w:rPr>
-        <w:t>separated</w:t>
-      </w:r>
-      <w:proofErr w:type="spellEnd"/>
-      <w:r>
-        <w:rPr>
-          <w:rFonts w:ascii="Verdana" w:hAnsi="Verdana" w:cs="Calibri"/>
-          <w:b/>
-        </w:rPr>
-        <w:t xml:space="preserve"> </w:t>
-      </w:r>
-      <w:proofErr w:type="spellStart"/>
-      <w:r>
-        <w:rPr>
-          <w:rFonts w:ascii="Verdana" w:hAnsi="Verdana" w:cs="Calibri"/>
-          <w:b/>
-        </w:rPr>
-        <w:t>method</w:t>
-      </w:r>
-      <w:proofErr w:type="spellEnd"/>
-      <w:r>
-        <w:rPr>
-          <w:rFonts w:ascii="Verdana" w:hAnsi="Verdana" w:cs="Calibri"/>
-          <w:b/>
-        </w:rPr>
-        <w:t>]</w:t>
+        <w:t>Traktuj jako oddzielną metodę płatności [Is separated method]</w:t>
       </w:r>
       <w:r>
         <w:rPr>
@@ -13581,23 +12126,7 @@
           <w:rFonts w:ascii="Verdana" w:hAnsi="Verdana"/>
           <w:b/>
         </w:rPr>
-        <w:t xml:space="preserve">Moje konto [My </w:t>
-      </w:r>
-      <w:proofErr w:type="spellStart"/>
-      <w:r>
-        <w:rPr>
-          <w:rFonts w:ascii="Verdana" w:hAnsi="Verdana"/>
-          <w:b/>
-        </w:rPr>
-        <w:t>account</w:t>
-      </w:r>
-      <w:proofErr w:type="spellEnd"/>
-      <w:r>
-        <w:rPr>
-          <w:rFonts w:ascii="Verdana" w:hAnsi="Verdana"/>
-          <w:b/>
-        </w:rPr>
-        <w:t>]</w:t>
+        <w:t>Moje konto [My account]</w:t>
       </w:r>
       <w:r>
         <w:rPr>
@@ -13628,55 +12157,7 @@
           <w:rFonts w:ascii="Verdana" w:hAnsi="Verdana"/>
           <w:b/>
         </w:rPr>
-        <w:t>Zapisane karty płatnicze [</w:t>
-      </w:r>
-      <w:proofErr w:type="spellStart"/>
-      <w:r>
-        <w:rPr>
-          <w:rFonts w:ascii="Verdana" w:hAnsi="Verdana"/>
-          <w:b/>
-        </w:rPr>
-        <w:t>Saved</w:t>
-      </w:r>
-      <w:proofErr w:type="spellEnd"/>
-      <w:r>
-        <w:rPr>
-          <w:rFonts w:ascii="Verdana" w:hAnsi="Verdana"/>
-          <w:b/>
-        </w:rPr>
-        <w:t xml:space="preserve"> </w:t>
-      </w:r>
-      <w:proofErr w:type="spellStart"/>
-      <w:r>
-        <w:rPr>
-          <w:rFonts w:ascii="Verdana" w:hAnsi="Verdana"/>
-          <w:b/>
-        </w:rPr>
-        <w:t>payment</w:t>
-      </w:r>
-      <w:proofErr w:type="spellEnd"/>
-      <w:r>
-        <w:rPr>
-          <w:rFonts w:ascii="Verdana" w:hAnsi="Verdana"/>
-          <w:b/>
-        </w:rPr>
-        <w:t xml:space="preserve"> </w:t>
-      </w:r>
-      <w:proofErr w:type="spellStart"/>
-      <w:r>
-        <w:rPr>
-          <w:rFonts w:ascii="Verdana" w:hAnsi="Verdana"/>
-          <w:b/>
-        </w:rPr>
-        <w:t>cards</w:t>
-      </w:r>
-      <w:proofErr w:type="spellEnd"/>
-      <w:r>
-        <w:rPr>
-          <w:rFonts w:ascii="Verdana" w:hAnsi="Verdana"/>
-          <w:b/>
-        </w:rPr>
-        <w:t>]</w:t>
+        <w:t>Zapisane karty płatnicze [Saved payment cards]</w:t>
       </w:r>
       <w:r>
         <w:rPr>
@@ -14123,7 +12604,6 @@
           <w:lang w:val="en-US"/>
         </w:rPr>
       </w:pPr>
-      <w:proofErr w:type="spellStart"/>
       <w:r>
         <w:rPr>
           <w:rFonts w:ascii="Verdana" w:hAnsi="Verdana" w:cs="Calibri"/>
@@ -14131,7 +12611,6 @@
         </w:rPr>
         <w:t>email_creditmemo_set_template_vars_before</w:t>
       </w:r>
-      <w:proofErr w:type="spellEnd"/>
     </w:p>
     <w:p>
       <w:pPr>
@@ -14145,7 +12624,6 @@
           <w:lang w:val="en-US"/>
         </w:rPr>
       </w:pPr>
-      <w:proofErr w:type="spellStart"/>
       <w:r>
         <w:rPr>
           <w:rFonts w:ascii="Verdana" w:hAnsi="Verdana" w:cs="Calibri"/>
@@ -14153,7 +12631,6 @@
         </w:rPr>
         <w:t>email_invoice_set_template_vars_before</w:t>
       </w:r>
-      <w:proofErr w:type="spellEnd"/>
     </w:p>
     <w:p>
       <w:pPr>
@@ -14167,7 +12644,6 @@
           <w:lang w:val="en-US"/>
         </w:rPr>
       </w:pPr>
-      <w:proofErr w:type="spellStart"/>
       <w:r>
         <w:rPr>
           <w:rFonts w:ascii="Verdana" w:hAnsi="Verdana" w:cs="Calibri"/>
@@ -14175,7 +12651,6 @@
         </w:rPr>
         <w:t>email_order_set_template_vars_before</w:t>
       </w:r>
-      <w:proofErr w:type="spellEnd"/>
     </w:p>
     <w:p>
       <w:pPr>
@@ -14189,7 +12664,6 @@
           <w:lang w:val="en-US"/>
         </w:rPr>
       </w:pPr>
-      <w:proofErr w:type="spellStart"/>
       <w:r>
         <w:rPr>
           <w:rFonts w:ascii="Verdana" w:hAnsi="Verdana" w:cs="Calibri"/>
@@ -14197,7 +12671,6 @@
         </w:rPr>
         <w:t>email_shipment_set_template_vars_before</w:t>
       </w:r>
-      <w:proofErr w:type="spellEnd"/>
     </w:p>
     <w:p>
       <w:pPr>
@@ -14217,7 +12690,6 @@
         </w:rPr>
         <w:t xml:space="preserve"> </w:t>
       </w:r>
-      <w:proofErr w:type="spellStart"/>
       <w:r>
         <w:rPr>
           <w:rFonts w:ascii="Verdana" w:hAnsi="Verdana" w:cs="Calibri"/>
@@ -14226,7 +12698,6 @@
         </w:rPr>
         <w:t>payment_channel</w:t>
       </w:r>
-      <w:proofErr w:type="spellEnd"/>
       <w:r>
         <w:rPr>
           <w:rFonts w:ascii="Verdana" w:hAnsi="Verdana" w:cs="Calibri"/>
@@ -14248,43 +12719,7 @@
           <w:b/>
           <w:bCs/>
         </w:rPr>
-        <w:t>{{</w:t>
-      </w:r>
-      <w:proofErr w:type="spellStart"/>
-      <w:r>
-        <w:rPr>
-          <w:rFonts w:ascii="Verdana" w:hAnsi="Verdana" w:cs="Calibri"/>
-          <w:b/>
-          <w:bCs/>
-        </w:rPr>
-        <w:t>var</w:t>
-      </w:r>
-      <w:proofErr w:type="spellEnd"/>
-      <w:r>
-        <w:rPr>
-          <w:rFonts w:ascii="Verdana" w:hAnsi="Verdana" w:cs="Calibri"/>
-          <w:b/>
-          <w:bCs/>
-        </w:rPr>
-        <w:t> </w:t>
-      </w:r>
-      <w:proofErr w:type="spellStart"/>
-      <w:r>
-        <w:rPr>
-          <w:rFonts w:ascii="Verdana" w:hAnsi="Verdana" w:cs="Calibri"/>
-          <w:b/>
-          <w:bCs/>
-        </w:rPr>
-        <w:t>payment_channel|raw</w:t>
-      </w:r>
-      <w:proofErr w:type="spellEnd"/>
-      <w:r>
-        <w:rPr>
-          <w:rFonts w:ascii="Verdana" w:hAnsi="Verdana" w:cs="Calibri"/>
-          <w:b/>
-          <w:bCs/>
-        </w:rPr>
-        <w:t>}}</w:t>
+        <w:t>{{var payment_channel|raw}}</w:t>
       </w:r>
     </w:p>
     <w:p>
@@ -14344,59 +12779,13 @@
         </w:rPr>
         <w:t xml:space="preserve">Szablon, który jest wykorzystywany: </w:t>
       </w:r>
-      <w:proofErr w:type="spellStart"/>
       <w:r>
         <w:rPr>
           <w:rFonts w:ascii="Verdana" w:hAnsi="Verdana" w:cs="Calibri"/>
           <w:b/>
           <w:bCs/>
         </w:rPr>
-        <w:t>view</w:t>
-      </w:r>
-      <w:proofErr w:type="spellEnd"/>
-      <w:r>
-        <w:rPr>
-          <w:rFonts w:ascii="Verdana" w:hAnsi="Verdana" w:cs="Calibri"/>
-          <w:b/>
-          <w:bCs/>
-        </w:rPr>
-        <w:t>/</w:t>
-      </w:r>
-      <w:proofErr w:type="spellStart"/>
-      <w:r>
-        <w:rPr>
-          <w:rFonts w:ascii="Verdana" w:hAnsi="Verdana" w:cs="Calibri"/>
-          <w:b/>
-          <w:bCs/>
-        </w:rPr>
-        <w:t>frontend</w:t>
-      </w:r>
-      <w:proofErr w:type="spellEnd"/>
-      <w:r>
-        <w:rPr>
-          <w:rFonts w:ascii="Verdana" w:hAnsi="Verdana" w:cs="Calibri"/>
-          <w:b/>
-          <w:bCs/>
-        </w:rPr>
-        <w:t>/</w:t>
-      </w:r>
-      <w:proofErr w:type="spellStart"/>
-      <w:r>
-        <w:rPr>
-          <w:rFonts w:ascii="Verdana" w:hAnsi="Verdana" w:cs="Calibri"/>
-          <w:b/>
-          <w:bCs/>
-        </w:rPr>
-        <w:t>templates</w:t>
-      </w:r>
-      <w:proofErr w:type="spellEnd"/>
-      <w:r>
-        <w:rPr>
-          <w:rFonts w:ascii="Verdana" w:hAnsi="Verdana" w:cs="Calibri"/>
-          <w:b/>
-          <w:bCs/>
-        </w:rPr>
-        <w:t>/redirect.phtml</w:t>
+        <w:t>view/frontend/templates/redirect.phtml</w:t>
       </w:r>
     </w:p>
     <w:p>
@@ -14477,111 +12866,21 @@
           <w:b/>
           <w:bCs/>
         </w:rPr>
-        <w:t xml:space="preserve">Pokaż stronę oczekiwania przed przekierowaniem [Show </w:t>
-      </w:r>
-      <w:proofErr w:type="spellStart"/>
+        <w:t>Pokaż stronę oczekiwania przed przekierowaniem [Show waiting page before redirect]</w:t>
+      </w:r>
+      <w:r>
+        <w:rPr>
+          <w:rFonts w:ascii="Verdana" w:hAnsi="Verdana" w:cs="Calibri"/>
+        </w:rPr>
+        <w:t xml:space="preserve"> na </w:t>
+      </w:r>
       <w:r>
         <w:rPr>
           <w:rFonts w:ascii="Verdana" w:hAnsi="Verdana" w:cs="Calibri"/>
           <w:b/>
           <w:bCs/>
         </w:rPr>
-        <w:t>waiting</w:t>
-      </w:r>
-      <w:proofErr w:type="spellEnd"/>
-      <w:r>
-        <w:rPr>
-          <w:rFonts w:ascii="Verdana" w:hAnsi="Verdana" w:cs="Calibri"/>
-          <w:b/>
-          <w:bCs/>
-        </w:rPr>
-        <w:t xml:space="preserve"> </w:t>
-      </w:r>
-      <w:proofErr w:type="spellStart"/>
-      <w:r>
-        <w:rPr>
-          <w:rFonts w:ascii="Verdana" w:hAnsi="Verdana" w:cs="Calibri"/>
-          <w:b/>
-          <w:bCs/>
-        </w:rPr>
-        <w:t>page</w:t>
-      </w:r>
-      <w:proofErr w:type="spellEnd"/>
-      <w:r>
-        <w:rPr>
-          <w:rFonts w:ascii="Verdana" w:hAnsi="Verdana" w:cs="Calibri"/>
-          <w:b/>
-          <w:bCs/>
-        </w:rPr>
-        <w:t xml:space="preserve"> </w:t>
-      </w:r>
-      <w:proofErr w:type="spellStart"/>
-      <w:r>
-        <w:rPr>
-          <w:rFonts w:ascii="Verdana" w:hAnsi="Verdana" w:cs="Calibri"/>
-          <w:b/>
-          <w:bCs/>
-        </w:rPr>
-        <w:t>before</w:t>
-      </w:r>
-      <w:proofErr w:type="spellEnd"/>
-      <w:r>
-        <w:rPr>
-          <w:rFonts w:ascii="Verdana" w:hAnsi="Verdana" w:cs="Calibri"/>
-          <w:b/>
-          <w:bCs/>
-        </w:rPr>
-        <w:t xml:space="preserve"> </w:t>
-      </w:r>
-      <w:proofErr w:type="spellStart"/>
-      <w:r>
-        <w:rPr>
-          <w:rFonts w:ascii="Verdana" w:hAnsi="Verdana" w:cs="Calibri"/>
-          <w:b/>
-          <w:bCs/>
-        </w:rPr>
-        <w:t>redirect</w:t>
-      </w:r>
-      <w:proofErr w:type="spellEnd"/>
-      <w:r>
-        <w:rPr>
-          <w:rFonts w:ascii="Verdana" w:hAnsi="Verdana" w:cs="Calibri"/>
-          <w:b/>
-          <w:bCs/>
-        </w:rPr>
-        <w:t>]</w:t>
-      </w:r>
-      <w:r>
-        <w:rPr>
-          <w:rFonts w:ascii="Verdana" w:hAnsi="Verdana" w:cs="Calibri"/>
-        </w:rPr>
-        <w:t xml:space="preserve"> na </w:t>
-      </w:r>
-      <w:r>
-        <w:rPr>
-          <w:rFonts w:ascii="Verdana" w:hAnsi="Verdana" w:cs="Calibri"/>
-          <w:b/>
-          <w:bCs/>
-        </w:rPr>
-        <w:t>Włącz [</w:t>
-      </w:r>
-      <w:proofErr w:type="spellStart"/>
-      <w:r>
-        <w:rPr>
-          <w:rFonts w:ascii="Verdana" w:hAnsi="Verdana" w:cs="Calibri"/>
-          <w:b/>
-          <w:bCs/>
-        </w:rPr>
-        <w:t>Enable</w:t>
-      </w:r>
-      <w:proofErr w:type="spellEnd"/>
-      <w:r>
-        <w:rPr>
-          <w:rFonts w:ascii="Verdana" w:hAnsi="Verdana" w:cs="Calibri"/>
-          <w:b/>
-          <w:bCs/>
-        </w:rPr>
-        <w:t>]</w:t>
+        <w:t>Włącz [Enable]</w:t>
       </w:r>
       <w:r>
         <w:rPr>
@@ -14627,71 +12926,7 @@
           <w:rFonts w:ascii="Verdana" w:hAnsi="Verdana" w:cs="Calibri"/>
           <w:b/>
         </w:rPr>
-        <w:t>[</w:t>
-      </w:r>
-      <w:proofErr w:type="spellStart"/>
-      <w:r>
-        <w:rPr>
-          <w:rFonts w:ascii="Verdana" w:hAnsi="Verdana" w:cs="Calibri"/>
-          <w:b/>
-        </w:rPr>
-        <w:t>Seconds</w:t>
-      </w:r>
-      <w:proofErr w:type="spellEnd"/>
-      <w:r>
-        <w:rPr>
-          <w:rFonts w:ascii="Verdana" w:hAnsi="Verdana" w:cs="Calibri"/>
-          <w:b/>
-        </w:rPr>
-        <w:t xml:space="preserve"> to </w:t>
-      </w:r>
-      <w:proofErr w:type="spellStart"/>
-      <w:r>
-        <w:rPr>
-          <w:rFonts w:ascii="Verdana" w:hAnsi="Verdana" w:cs="Calibri"/>
-          <w:b/>
-        </w:rPr>
-        <w:t>wait</w:t>
-      </w:r>
-      <w:proofErr w:type="spellEnd"/>
-      <w:r>
-        <w:rPr>
-          <w:rFonts w:ascii="Verdana" w:hAnsi="Verdana" w:cs="Calibri"/>
-          <w:b/>
-        </w:rPr>
-        <w:t xml:space="preserve"> </w:t>
-      </w:r>
-      <w:proofErr w:type="spellStart"/>
-      <w:r>
-        <w:rPr>
-          <w:rFonts w:ascii="Verdana" w:hAnsi="Verdana" w:cs="Calibri"/>
-          <w:b/>
-        </w:rPr>
-        <w:t>before</w:t>
-      </w:r>
-      <w:proofErr w:type="spellEnd"/>
-      <w:r>
-        <w:rPr>
-          <w:rFonts w:ascii="Verdana" w:hAnsi="Verdana" w:cs="Calibri"/>
-          <w:b/>
-        </w:rPr>
-        <w:t xml:space="preserve"> </w:t>
-      </w:r>
-      <w:proofErr w:type="spellStart"/>
-      <w:r>
-        <w:rPr>
-          <w:rFonts w:ascii="Verdana" w:hAnsi="Verdana" w:cs="Calibri"/>
-          <w:b/>
-        </w:rPr>
-        <w:t>redirect</w:t>
-      </w:r>
-      <w:proofErr w:type="spellEnd"/>
-      <w:r>
-        <w:rPr>
-          <w:rFonts w:ascii="Verdana" w:hAnsi="Verdana" w:cs="Calibri"/>
-          <w:b/>
-        </w:rPr>
-        <w:t>]</w:t>
+        <w:t>[Seconds to wait before redirect]</w:t>
       </w:r>
       <w:r>
         <w:rPr>
@@ -14852,43 +13087,7 @@
           <w:b/>
           <w:lang w:val="en-US"/>
         </w:rPr>
-        <w:t>unzip -o -d app/code/</w:t>
-      </w:r>
-      <w:proofErr w:type="spellStart"/>
-      <w:r>
-        <w:rPr>
-          <w:rFonts w:ascii="Verdana" w:hAnsi="Verdana" w:cs="Calibri"/>
-          <w:b/>
-          <w:lang w:val="en-US"/>
-        </w:rPr>
-        <w:t>BlueMedia</w:t>
-      </w:r>
-      <w:proofErr w:type="spellEnd"/>
-      <w:r>
-        <w:rPr>
-          <w:rFonts w:ascii="Verdana" w:hAnsi="Verdana" w:cs="Calibri"/>
-          <w:b/>
-          <w:lang w:val="en-US"/>
-        </w:rPr>
-        <w:t>/</w:t>
-      </w:r>
-      <w:proofErr w:type="spellStart"/>
-      <w:r>
-        <w:rPr>
-          <w:rFonts w:ascii="Verdana" w:hAnsi="Verdana" w:cs="Calibri"/>
-          <w:b/>
-          <w:lang w:val="en-US"/>
-        </w:rPr>
-        <w:t>BluePayment</w:t>
-      </w:r>
-      <w:proofErr w:type="spellEnd"/>
-      <w:r>
-        <w:rPr>
-          <w:rFonts w:ascii="Verdana" w:hAnsi="Verdana" w:cs="Calibri"/>
-          <w:b/>
-          <w:lang w:val="en-US"/>
-        </w:rPr>
-        <w:t xml:space="preserve"> bm-bluepayment-*.zip &amp;&amp; rm bm-bluepayment-*.zip</w:t>
+        <w:t>unzip -o -d app/code/BlueMedia/BluePayment bm-bluepayment-*.zip &amp;&amp; rm bm-bluepayment-*.zip</w:t>
       </w:r>
     </w:p>
     <w:p>
@@ -14908,35 +13107,8 @@
           <w:rFonts w:ascii="Verdana" w:hAnsi="Verdana" w:cs="Calibri"/>
           <w:b/>
         </w:rPr>
-        <w:t>bin/</w:t>
-      </w:r>
-      <w:proofErr w:type="spellStart"/>
-      <w:r>
-        <w:rPr>
-          <w:rFonts w:ascii="Verdana" w:hAnsi="Verdana" w:cs="Calibri"/>
-          <w:b/>
-        </w:rPr>
-        <w:t>magento</w:t>
-      </w:r>
-      <w:proofErr w:type="spellEnd"/>
-      <w:r>
-        <w:rPr>
-          <w:rFonts w:ascii="Verdana" w:hAnsi="Verdana" w:cs="Calibri"/>
-          <w:b/>
-        </w:rPr>
-        <w:t xml:space="preserve"> </w:t>
-      </w:r>
-      <w:proofErr w:type="spellStart"/>
-      <w:proofErr w:type="gramStart"/>
-      <w:r>
-        <w:rPr>
-          <w:rFonts w:ascii="Verdana" w:hAnsi="Verdana" w:cs="Calibri"/>
-          <w:b/>
-        </w:rPr>
-        <w:t>setup:upgrade</w:t>
-      </w:r>
-      <w:proofErr w:type="spellEnd"/>
-      <w:proofErr w:type="gramEnd"/>
+        <w:t>bin/magento setup:upgrade</w:t>
+      </w:r>
     </w:p>
     <w:p>
       <w:pPr>
@@ -14955,42 +13127,8 @@
           <w:rFonts w:ascii="Verdana" w:hAnsi="Verdana" w:cs="Calibri"/>
           <w:b/>
         </w:rPr>
-        <w:t>bin/</w:t>
-      </w:r>
-      <w:proofErr w:type="spellStart"/>
-      <w:r>
-        <w:rPr>
-          <w:rFonts w:ascii="Verdana" w:hAnsi="Verdana" w:cs="Calibri"/>
-          <w:b/>
-        </w:rPr>
-        <w:t>magento</w:t>
-      </w:r>
-      <w:proofErr w:type="spellEnd"/>
-      <w:r>
-        <w:rPr>
-          <w:rFonts w:ascii="Verdana" w:hAnsi="Verdana" w:cs="Calibri"/>
-          <w:b/>
-        </w:rPr>
-        <w:t xml:space="preserve"> </w:t>
-      </w:r>
-      <w:proofErr w:type="spellStart"/>
-      <w:proofErr w:type="gramStart"/>
-      <w:r>
-        <w:rPr>
-          <w:rFonts w:ascii="Verdana" w:hAnsi="Verdana" w:cs="Calibri"/>
-          <w:b/>
-        </w:rPr>
-        <w:t>setup:di</w:t>
-      </w:r>
-      <w:proofErr w:type="gramEnd"/>
-      <w:r>
-        <w:rPr>
-          <w:rFonts w:ascii="Verdana" w:hAnsi="Verdana" w:cs="Calibri"/>
-          <w:b/>
-        </w:rPr>
-        <w:t>:compile</w:t>
-      </w:r>
-      <w:proofErr w:type="spellEnd"/>
+        <w:t>bin/magento setup:di:compile</w:t>
+      </w:r>
     </w:p>
     <w:p>
       <w:pPr>
@@ -15009,35 +13147,8 @@
           <w:rFonts w:ascii="Verdana" w:hAnsi="Verdana" w:cs="Calibri"/>
           <w:b/>
         </w:rPr>
-        <w:t>bin/</w:t>
-      </w:r>
-      <w:proofErr w:type="spellStart"/>
-      <w:r>
-        <w:rPr>
-          <w:rFonts w:ascii="Verdana" w:hAnsi="Verdana" w:cs="Calibri"/>
-          <w:b/>
-        </w:rPr>
-        <w:t>magento</w:t>
-      </w:r>
-      <w:proofErr w:type="spellEnd"/>
-      <w:r>
-        <w:rPr>
-          <w:rFonts w:ascii="Verdana" w:hAnsi="Verdana" w:cs="Calibri"/>
-          <w:b/>
-        </w:rPr>
-        <w:t xml:space="preserve"> </w:t>
-      </w:r>
-      <w:proofErr w:type="spellStart"/>
-      <w:proofErr w:type="gramStart"/>
-      <w:r>
-        <w:rPr>
-          <w:rFonts w:ascii="Verdana" w:hAnsi="Verdana" w:cs="Calibri"/>
-          <w:b/>
-        </w:rPr>
-        <w:t>cache:flush</w:t>
-      </w:r>
-      <w:proofErr w:type="spellEnd"/>
-      <w:proofErr w:type="gramEnd"/>
+        <w:t>bin/magento cache:flush</w:t>
+      </w:r>
     </w:p>
     <w:p>
       <w:pPr>
@@ -15091,17 +13202,9 @@
         <w:rPr>
           <w:rFonts w:ascii="Verdana" w:hAnsi="Verdana" w:cs="Calibri"/>
         </w:rPr>
-        <w:t xml:space="preserve">Za pomocą Web Setup </w:t>
-      </w:r>
-      <w:proofErr w:type="spellStart"/>
-      <w:r>
-        <w:rPr>
-          <w:rFonts w:ascii="Verdana" w:hAnsi="Verdana" w:cs="Calibri"/>
-        </w:rPr>
-        <w:t>Wizard</w:t>
+        <w:t>Za pomocą Web Setup Wizard</w:t>
       </w:r>
       <w:bookmarkEnd w:id="86"/>
-      <w:proofErr w:type="spellEnd"/>
     </w:p>
     <w:p>
       <w:pPr>
@@ -15158,17 +13261,8 @@
           <w:rFonts w:ascii="Verdana" w:hAnsi="Verdana" w:cs="Calibri"/>
           <w:b/>
         </w:rPr>
-        <w:t xml:space="preserve">Web Setup </w:t>
-      </w:r>
-      <w:proofErr w:type="spellStart"/>
-      <w:r>
-        <w:rPr>
-          <w:rFonts w:ascii="Verdana" w:hAnsi="Verdana" w:cs="Calibri"/>
-          <w:b/>
-        </w:rPr>
-        <w:t>Wizard</w:t>
-      </w:r>
-      <w:proofErr w:type="spellEnd"/>
+        <w:t>Web Setup Wizard</w:t>
+      </w:r>
       <w:r>
         <w:rPr>
           <w:rFonts w:ascii="Verdana" w:hAnsi="Verdana" w:cs="Calibri"/>
@@ -15206,59 +13300,39 @@
         </w:rPr>
         <w:t xml:space="preserve">, na liście znaleźć moduł </w:t>
       </w:r>
-      <w:proofErr w:type="spellStart"/>
       <w:r>
         <w:rPr>
           <w:rFonts w:ascii="Verdana" w:hAnsi="Verdana" w:cs="Calibri"/>
           <w:b/>
         </w:rPr>
-        <w:t>BlueMedia</w:t>
-      </w:r>
-      <w:proofErr w:type="spellEnd"/>
+        <w:t>BlueMedia/BluePayment</w:t>
+      </w:r>
+      <w:r>
+        <w:rPr>
+          <w:rFonts w:ascii="Verdana" w:hAnsi="Verdana" w:cs="Calibri"/>
+        </w:rPr>
+        <w:t xml:space="preserve">, kliknąć </w:t>
+      </w:r>
       <w:r>
         <w:rPr>
           <w:rFonts w:ascii="Verdana" w:hAnsi="Verdana" w:cs="Calibri"/>
           <w:b/>
         </w:rPr>
-        <w:t>/</w:t>
-      </w:r>
-      <w:proofErr w:type="spellStart"/>
+        <w:t xml:space="preserve">Select </w:t>
+      </w:r>
+      <w:r>
+        <w:rPr>
+          <w:rFonts w:ascii="Verdana" w:hAnsi="Verdana" w:cs="Calibri"/>
+        </w:rPr>
+        <w:t xml:space="preserve">i następnie </w:t>
+      </w:r>
       <w:r>
         <w:rPr>
           <w:rFonts w:ascii="Verdana" w:hAnsi="Verdana" w:cs="Calibri"/>
           <w:b/>
         </w:rPr>
-        <w:t>BluePayment</w:t>
-      </w:r>
-      <w:proofErr w:type="spellEnd"/>
-      <w:r>
-        <w:rPr>
-          <w:rFonts w:ascii="Verdana" w:hAnsi="Verdana" w:cs="Calibri"/>
-        </w:rPr>
-        <w:t xml:space="preserve">, kliknąć </w:t>
-      </w:r>
-      <w:r>
-        <w:rPr>
-          <w:rFonts w:ascii="Verdana" w:hAnsi="Verdana" w:cs="Calibri"/>
-          <w:b/>
-        </w:rPr>
-        <w:t xml:space="preserve">Select </w:t>
-      </w:r>
-      <w:r>
-        <w:rPr>
-          <w:rFonts w:ascii="Verdana" w:hAnsi="Verdana" w:cs="Calibri"/>
-        </w:rPr>
-        <w:t xml:space="preserve">i następnie </w:t>
-      </w:r>
-      <w:proofErr w:type="spellStart"/>
-      <w:r>
-        <w:rPr>
-          <w:rFonts w:ascii="Verdana" w:hAnsi="Verdana" w:cs="Calibri"/>
-          <w:b/>
-        </w:rPr>
         <w:t>Disable</w:t>
       </w:r>
-      <w:proofErr w:type="spellEnd"/>
       <w:r>
         <w:rPr>
           <w:rFonts w:ascii="Verdana" w:hAnsi="Verdana" w:cs="Calibri"/>
@@ -15367,32 +13441,21 @@
           <w:rFonts w:ascii="Verdana" w:hAnsi="Verdana" w:cs="Calibri"/>
           <w:b/>
         </w:rPr>
-        <w:t xml:space="preserve">Start Readiness </w:t>
-      </w:r>
-      <w:proofErr w:type="spellStart"/>
+        <w:t>Start Readiness Check</w:t>
+      </w:r>
+      <w:r>
+        <w:rPr>
+          <w:rFonts w:ascii="Verdana" w:hAnsi="Verdana" w:cs="Calibri"/>
+        </w:rPr>
+        <w:t xml:space="preserve">. Zostanie wykonana weryfikacja zależności. Następnie kliknąć </w:t>
+      </w:r>
       <w:r>
         <w:rPr>
           <w:rFonts w:ascii="Verdana" w:hAnsi="Verdana" w:cs="Calibri"/>
           <w:b/>
         </w:rPr>
-        <w:t>Check</w:t>
-      </w:r>
-      <w:proofErr w:type="spellEnd"/>
-      <w:r>
-        <w:rPr>
-          <w:rFonts w:ascii="Verdana" w:hAnsi="Verdana" w:cs="Calibri"/>
-        </w:rPr>
-        <w:t xml:space="preserve">. Zostanie wykonana weryfikacja zależności. Następnie kliknąć </w:t>
-      </w:r>
-      <w:proofErr w:type="spellStart"/>
-      <w:r>
-        <w:rPr>
-          <w:rFonts w:ascii="Verdana" w:hAnsi="Verdana" w:cs="Calibri"/>
-          <w:b/>
-        </w:rPr>
         <w:t>Next</w:t>
       </w:r>
-      <w:proofErr w:type="spellEnd"/>
       <w:r>
         <w:rPr>
           <w:rFonts w:ascii="Verdana" w:hAnsi="Verdana" w:cs="Calibri"/>
@@ -15418,21 +13481,12 @@
         <w:lastRenderedPageBreak/>
         <w:t xml:space="preserve">(opcjonalne) Utworzyć kopię zapasową, zaznaczając wszystkie opcje i klikając </w:t>
       </w:r>
-      <w:proofErr w:type="spellStart"/>
       <w:r>
         <w:rPr>
           <w:rFonts w:ascii="Verdana" w:hAnsi="Verdana" w:cs="Calibri"/>
           <w:b/>
         </w:rPr>
-        <w:t>Create</w:t>
-      </w:r>
-      <w:proofErr w:type="spellEnd"/>
-      <w:r>
-        <w:rPr>
-          <w:rFonts w:ascii="Verdana" w:hAnsi="Verdana" w:cs="Calibri"/>
-          <w:b/>
-        </w:rPr>
-        <w:t xml:space="preserve"> Backup</w:t>
+        <w:t>Create Backup</w:t>
       </w:r>
       <w:r>
         <w:rPr>
@@ -15533,23 +13587,8 @@
         <w:rPr>
           <w:rFonts w:ascii="Verdana" w:hAnsi="Verdana" w:cs="Calibri"/>
         </w:rPr>
-        <w:t xml:space="preserve">Po utworzeniu Backupu lub odznaczeniu opcji, przejść dalej </w:t>
-      </w:r>
-      <w:proofErr w:type="spellStart"/>
-      <w:r>
-        <w:rPr>
-          <w:rFonts w:ascii="Verdana" w:hAnsi="Verdana" w:cs="Calibri"/>
-        </w:rPr>
-        <w:t>klikająć</w:t>
-      </w:r>
-      <w:proofErr w:type="spellEnd"/>
-      <w:r>
-        <w:rPr>
-          <w:rFonts w:ascii="Verdana" w:hAnsi="Verdana" w:cs="Calibri"/>
-        </w:rPr>
-        <w:t xml:space="preserve"> </w:t>
-      </w:r>
-      <w:proofErr w:type="spellStart"/>
+        <w:t xml:space="preserve">Po utworzeniu Backupu lub odznaczeniu opcji, przejść dalej klikająć </w:t>
+      </w:r>
       <w:r>
         <w:rPr>
           <w:rFonts w:ascii="Verdana" w:hAnsi="Verdana" w:cs="Calibri"/>
@@ -15557,7 +13596,6 @@
         </w:rPr>
         <w:t>Next</w:t>
       </w:r>
-      <w:proofErr w:type="spellEnd"/>
       <w:r>
         <w:rPr>
           <w:rFonts w:ascii="Verdana" w:hAnsi="Verdana" w:cs="Calibri"/>
@@ -15582,7 +13620,6 @@
         </w:rPr>
         <w:t xml:space="preserve">Kliknąć na </w:t>
       </w:r>
-      <w:proofErr w:type="spellStart"/>
       <w:r>
         <w:rPr>
           <w:rFonts w:ascii="Verdana" w:hAnsi="Verdana" w:cs="Calibri"/>
@@ -15590,7 +13627,6 @@
         </w:rPr>
         <w:t>Disable</w:t>
       </w:r>
-      <w:proofErr w:type="spellEnd"/>
       <w:r>
         <w:rPr>
           <w:rFonts w:ascii="Verdana" w:hAnsi="Verdana" w:cs="Calibri"/>
@@ -15686,34 +13722,12 @@
           <w:rFonts w:ascii="Verdana" w:hAnsi="Verdana" w:cs="Calibri"/>
         </w:rPr>
       </w:pPr>
-      <w:proofErr w:type="spellStart"/>
       <w:r>
         <w:rPr>
           <w:rFonts w:ascii="Verdana" w:hAnsi="Verdana" w:cs="Calibri"/>
         </w:rPr>
         <w:lastRenderedPageBreak/>
-        <w:t>Deaktywacja</w:t>
-      </w:r>
-      <w:proofErr w:type="spellEnd"/>
-      <w:r>
-        <w:rPr>
-          <w:rFonts w:ascii="Verdana" w:hAnsi="Verdana" w:cs="Calibri"/>
-        </w:rPr>
-        <w:t xml:space="preserve"> modułu może potrwać kilka minut. Po poprawnej </w:t>
-      </w:r>
-      <w:proofErr w:type="spellStart"/>
-      <w:r>
-        <w:rPr>
-          <w:rFonts w:ascii="Verdana" w:hAnsi="Verdana" w:cs="Calibri"/>
-        </w:rPr>
-        <w:t>deaktywacji</w:t>
-      </w:r>
-      <w:proofErr w:type="spellEnd"/>
-      <w:r>
-        <w:rPr>
-          <w:rFonts w:ascii="Verdana" w:hAnsi="Verdana" w:cs="Calibri"/>
-        </w:rPr>
-        <w:t>, pojawi się komunikat</w:t>
+        <w:t>Deaktywacja modułu może potrwać kilka minut. Po poprawnej deaktywacji, pojawi się komunikat</w:t>
       </w:r>
       <w:r>
         <w:rPr>
@@ -15854,63 +13868,7 @@
           <w:b/>
           <w:lang w:val="en-US"/>
         </w:rPr>
-        <w:t>bin/</w:t>
-      </w:r>
-      <w:proofErr w:type="spellStart"/>
-      <w:r>
-        <w:rPr>
-          <w:rFonts w:ascii="Verdana" w:hAnsi="Verdana" w:cs="Calibri"/>
-          <w:b/>
-          <w:lang w:val="en-US"/>
-        </w:rPr>
-        <w:t>magento</w:t>
-      </w:r>
-      <w:proofErr w:type="spellEnd"/>
-      <w:r>
-        <w:rPr>
-          <w:rFonts w:ascii="Verdana" w:hAnsi="Verdana" w:cs="Calibri"/>
-          <w:b/>
-          <w:lang w:val="en-US"/>
-        </w:rPr>
-        <w:t xml:space="preserve"> </w:t>
-      </w:r>
-      <w:proofErr w:type="spellStart"/>
-      <w:proofErr w:type="gramStart"/>
-      <w:r>
-        <w:rPr>
-          <w:rFonts w:ascii="Verdana" w:hAnsi="Verdana" w:cs="Calibri"/>
-          <w:b/>
-          <w:lang w:val="en-US"/>
-        </w:rPr>
-        <w:t>module:disable</w:t>
-      </w:r>
-      <w:proofErr w:type="spellEnd"/>
-      <w:proofErr w:type="gramEnd"/>
-      <w:r>
-        <w:rPr>
-          <w:rFonts w:ascii="Verdana" w:hAnsi="Verdana" w:cs="Calibri"/>
-          <w:b/>
-          <w:lang w:val="en-US"/>
-        </w:rPr>
-        <w:t xml:space="preserve"> </w:t>
-      </w:r>
-      <w:proofErr w:type="spellStart"/>
-      <w:r>
-        <w:rPr>
-          <w:rFonts w:ascii="Verdana" w:hAnsi="Verdana" w:cs="Calibri"/>
-          <w:b/>
-          <w:lang w:val="en-US"/>
-        </w:rPr>
-        <w:t>BlueMedia_BluePayment</w:t>
-      </w:r>
-      <w:proofErr w:type="spellEnd"/>
-      <w:r>
-        <w:rPr>
-          <w:rFonts w:ascii="Verdana" w:hAnsi="Verdana" w:cs="Calibri"/>
-          <w:b/>
-          <w:lang w:val="en-US"/>
-        </w:rPr>
-        <w:t xml:space="preserve"> --clear-static-content</w:t>
+        <w:t>bin/magento module:disable BlueMedia_BluePayment --clear-static-content</w:t>
       </w:r>
     </w:p>
     <w:p>
@@ -15930,35 +13888,8 @@
           <w:rFonts w:ascii="Verdana" w:hAnsi="Verdana" w:cs="Calibri"/>
           <w:b/>
         </w:rPr>
-        <w:t>bin/</w:t>
-      </w:r>
-      <w:proofErr w:type="spellStart"/>
-      <w:r>
-        <w:rPr>
-          <w:rFonts w:ascii="Verdana" w:hAnsi="Verdana" w:cs="Calibri"/>
-          <w:b/>
-        </w:rPr>
-        <w:t>magento</w:t>
-      </w:r>
-      <w:proofErr w:type="spellEnd"/>
-      <w:r>
-        <w:rPr>
-          <w:rFonts w:ascii="Verdana" w:hAnsi="Verdana" w:cs="Calibri"/>
-          <w:b/>
-        </w:rPr>
-        <w:t xml:space="preserve"> </w:t>
-      </w:r>
-      <w:proofErr w:type="spellStart"/>
-      <w:proofErr w:type="gramStart"/>
-      <w:r>
-        <w:rPr>
-          <w:rFonts w:ascii="Verdana" w:hAnsi="Verdana" w:cs="Calibri"/>
-          <w:b/>
-        </w:rPr>
-        <w:t>setup:upgrade</w:t>
-      </w:r>
-      <w:proofErr w:type="spellEnd"/>
-      <w:proofErr w:type="gramEnd"/>
+        <w:t>bin/magento setup:upgrade</w:t>
+      </w:r>
     </w:p>
     <w:p>
       <w:pPr>
@@ -15977,42 +13908,8 @@
           <w:rFonts w:ascii="Verdana" w:hAnsi="Verdana" w:cs="Calibri"/>
           <w:b/>
         </w:rPr>
-        <w:t>bin/</w:t>
-      </w:r>
-      <w:proofErr w:type="spellStart"/>
-      <w:r>
-        <w:rPr>
-          <w:rFonts w:ascii="Verdana" w:hAnsi="Verdana" w:cs="Calibri"/>
-          <w:b/>
-        </w:rPr>
-        <w:t>magento</w:t>
-      </w:r>
-      <w:proofErr w:type="spellEnd"/>
-      <w:r>
-        <w:rPr>
-          <w:rFonts w:ascii="Verdana" w:hAnsi="Verdana" w:cs="Calibri"/>
-          <w:b/>
-        </w:rPr>
-        <w:t xml:space="preserve"> </w:t>
-      </w:r>
-      <w:proofErr w:type="spellStart"/>
-      <w:proofErr w:type="gramStart"/>
-      <w:r>
-        <w:rPr>
-          <w:rFonts w:ascii="Verdana" w:hAnsi="Verdana" w:cs="Calibri"/>
-          <w:b/>
-        </w:rPr>
-        <w:t>setup:di</w:t>
-      </w:r>
-      <w:proofErr w:type="gramEnd"/>
-      <w:r>
-        <w:rPr>
-          <w:rFonts w:ascii="Verdana" w:hAnsi="Verdana" w:cs="Calibri"/>
-          <w:b/>
-        </w:rPr>
-        <w:t>:compile</w:t>
-      </w:r>
-      <w:proofErr w:type="spellEnd"/>
+        <w:t>bin/magento setup:di:compile</w:t>
+      </w:r>
     </w:p>
     <w:p>
       <w:pPr>
@@ -16031,35 +13928,8 @@
           <w:rFonts w:ascii="Verdana" w:hAnsi="Verdana" w:cs="Calibri"/>
           <w:b/>
         </w:rPr>
-        <w:t>bin/</w:t>
-      </w:r>
-      <w:proofErr w:type="spellStart"/>
-      <w:r>
-        <w:rPr>
-          <w:rFonts w:ascii="Verdana" w:hAnsi="Verdana" w:cs="Calibri"/>
-          <w:b/>
-        </w:rPr>
-        <w:t>magento</w:t>
-      </w:r>
-      <w:proofErr w:type="spellEnd"/>
-      <w:r>
-        <w:rPr>
-          <w:rFonts w:ascii="Verdana" w:hAnsi="Verdana" w:cs="Calibri"/>
-          <w:b/>
-        </w:rPr>
-        <w:t xml:space="preserve"> </w:t>
-      </w:r>
-      <w:proofErr w:type="spellStart"/>
-      <w:proofErr w:type="gramStart"/>
-      <w:r>
-        <w:rPr>
-          <w:rFonts w:ascii="Verdana" w:hAnsi="Verdana" w:cs="Calibri"/>
-          <w:b/>
-        </w:rPr>
-        <w:t>cache:flush</w:t>
-      </w:r>
-      <w:proofErr w:type="spellEnd"/>
-      <w:proofErr w:type="gramEnd"/>
+        <w:t>bin/magento cache:flush</w:t>
+      </w:r>
     </w:p>
     <w:p>
       <w:pPr>
@@ -16106,47 +13976,13 @@
         </w:rPr>
         <w:br/>
       </w:r>
-      <w:proofErr w:type="spellStart"/>
       <w:r>
         <w:rPr>
           <w:rFonts w:ascii="Verdana" w:hAnsi="Verdana" w:cs="Calibri"/>
           <w:b/>
         </w:rPr>
-        <w:t>app</w:t>
-      </w:r>
-      <w:proofErr w:type="spellEnd"/>
-      <w:r>
-        <w:rPr>
-          <w:rFonts w:ascii="Verdana" w:hAnsi="Verdana" w:cs="Calibri"/>
-          <w:b/>
-        </w:rPr>
-        <w:t>/</w:t>
-      </w:r>
-      <w:proofErr w:type="spellStart"/>
-      <w:r>
-        <w:rPr>
-          <w:rFonts w:ascii="Verdana" w:hAnsi="Verdana" w:cs="Calibri"/>
-          <w:b/>
-        </w:rPr>
-        <w:t>code</w:t>
-      </w:r>
-      <w:proofErr w:type="spellEnd"/>
-      <w:r>
-        <w:rPr>
-          <w:rFonts w:ascii="Verdana" w:hAnsi="Verdana" w:cs="Calibri"/>
-          <w:b/>
-        </w:rPr>
-        <w:t>/</w:t>
-      </w:r>
-      <w:proofErr w:type="spellStart"/>
-      <w:r>
-        <w:rPr>
-          <w:rFonts w:ascii="Verdana" w:hAnsi="Verdana" w:cs="Calibri"/>
-          <w:b/>
-        </w:rPr>
-        <w:t>BlueMedia</w:t>
-      </w:r>
-      <w:proofErr w:type="spellEnd"/>
+        <w:t>app/code/BlueMedia</w:t>
+      </w:r>
     </w:p>
     <w:p>
       <w:pPr>
@@ -16183,23 +14019,7 @@
           <w:rFonts w:ascii="Verdana" w:hAnsi="Verdana" w:cs="Calibri"/>
           <w:b/>
         </w:rPr>
-        <w:t>DROP TABLE `</w:t>
-      </w:r>
-      <w:proofErr w:type="spellStart"/>
-      <w:r>
-        <w:rPr>
-          <w:rFonts w:ascii="Verdana" w:hAnsi="Verdana" w:cs="Calibri"/>
-          <w:b/>
-        </w:rPr>
-        <w:t>blue_card</w:t>
-      </w:r>
-      <w:proofErr w:type="spellEnd"/>
-      <w:r>
-        <w:rPr>
-          <w:rFonts w:ascii="Verdana" w:hAnsi="Verdana" w:cs="Calibri"/>
-          <w:b/>
-        </w:rPr>
-        <w:t>`;</w:t>
+        <w:t>DROP TABLE `blue_card`;</w:t>
       </w:r>
     </w:p>
     <w:p>
@@ -16219,23 +14039,7 @@
           <w:rFonts w:ascii="Verdana" w:hAnsi="Verdana" w:cs="Calibri"/>
           <w:b/>
         </w:rPr>
-        <w:t>DROP TABLE `</w:t>
-      </w:r>
-      <w:proofErr w:type="spellStart"/>
-      <w:r>
-        <w:rPr>
-          <w:rFonts w:ascii="Verdana" w:hAnsi="Verdana" w:cs="Calibri"/>
-          <w:b/>
-        </w:rPr>
-        <w:t>blue_gateway</w:t>
-      </w:r>
-      <w:proofErr w:type="spellEnd"/>
-      <w:r>
-        <w:rPr>
-          <w:rFonts w:ascii="Verdana" w:hAnsi="Verdana" w:cs="Calibri"/>
-          <w:b/>
-        </w:rPr>
-        <w:t>`;</w:t>
+        <w:t>DROP TABLE `blue_gateway`;</w:t>
       </w:r>
     </w:p>
     <w:p>
@@ -16255,23 +14059,7 @@
           <w:rFonts w:ascii="Verdana" w:hAnsi="Verdana" w:cs="Calibri"/>
           <w:b/>
         </w:rPr>
-        <w:t>DROP TABLE `</w:t>
-      </w:r>
-      <w:proofErr w:type="spellStart"/>
-      <w:r>
-        <w:rPr>
-          <w:rFonts w:ascii="Verdana" w:hAnsi="Verdana" w:cs="Calibri"/>
-          <w:b/>
-        </w:rPr>
-        <w:t>blue_refund</w:t>
-      </w:r>
-      <w:proofErr w:type="spellEnd"/>
-      <w:r>
-        <w:rPr>
-          <w:rFonts w:ascii="Verdana" w:hAnsi="Verdana" w:cs="Calibri"/>
-          <w:b/>
-        </w:rPr>
-        <w:t>`;</w:t>
+        <w:t>DROP TABLE `blue_refund`;</w:t>
       </w:r>
     </w:p>
     <w:p>
@@ -16291,23 +14079,7 @@
           <w:rFonts w:ascii="Verdana" w:hAnsi="Verdana" w:cs="Calibri"/>
           <w:b/>
         </w:rPr>
-        <w:t>DROP TABLE `</w:t>
-      </w:r>
-      <w:proofErr w:type="spellStart"/>
-      <w:r>
-        <w:rPr>
-          <w:rFonts w:ascii="Verdana" w:hAnsi="Verdana" w:cs="Calibri"/>
-          <w:b/>
-        </w:rPr>
-        <w:t>blue_transaction</w:t>
-      </w:r>
-      <w:proofErr w:type="spellEnd"/>
-      <w:r>
-        <w:rPr>
-          <w:rFonts w:ascii="Verdana" w:hAnsi="Verdana" w:cs="Calibri"/>
-          <w:b/>
-        </w:rPr>
-        <w:t>`;</w:t>
+        <w:t>DROP TABLE `blue_transaction`;</w:t>
       </w:r>
     </w:p>
     <w:p>
@@ -16347,54 +14119,8 @@
           <w:b/>
           <w:lang w:val="en-US"/>
         </w:rPr>
-        <w:t>DELETE FROM `</w:t>
-      </w:r>
-      <w:proofErr w:type="spellStart"/>
-      <w:r>
-        <w:rPr>
-          <w:rFonts w:ascii="Verdana" w:hAnsi="Verdana" w:cs="Calibri"/>
-          <w:b/>
-          <w:lang w:val="en-US"/>
-        </w:rPr>
-        <w:t>core_config_data</w:t>
-      </w:r>
-      <w:proofErr w:type="spellEnd"/>
-      <w:r>
-        <w:rPr>
-          <w:rFonts w:ascii="Verdana" w:hAnsi="Verdana" w:cs="Calibri"/>
-          <w:b/>
-          <w:lang w:val="en-US"/>
-        </w:rPr>
-        <w:t>` WHERE `path` LIKE 'payment/</w:t>
-      </w:r>
-      <w:proofErr w:type="spellStart"/>
-      <w:r>
-        <w:rPr>
-          <w:rFonts w:ascii="Verdana" w:hAnsi="Verdana" w:cs="Calibri"/>
-          <w:b/>
-          <w:lang w:val="en-US"/>
-        </w:rPr>
-        <w:t>bluepayment</w:t>
-      </w:r>
-      <w:proofErr w:type="spellEnd"/>
-      <w:r>
-        <w:rPr>
-          <w:rFonts w:ascii="Verdana" w:hAnsi="Verdana" w:cs="Calibri"/>
-          <w:b/>
-          <w:lang w:val="en-US"/>
-        </w:rPr>
-        <w:t>%</w:t>
-      </w:r>
-      <w:proofErr w:type="gramStart"/>
-      <w:r>
-        <w:rPr>
-          <w:rFonts w:ascii="Verdana" w:hAnsi="Verdana" w:cs="Calibri"/>
-          <w:b/>
-          <w:lang w:val="en-US"/>
-        </w:rPr>
-        <w:t>';</w:t>
-      </w:r>
-      <w:proofErr w:type="gramEnd"/>
+        <w:t>DELETE FROM `core_config_data` WHERE `path` LIKE 'payment/bluepayment%';</w:t>
+      </w:r>
     </w:p>
     <w:sectPr>
       <w:headerReference w:type="default" r:id="rId33"/>
@@ -16494,7 +14220,6 @@
         <w:sz w:val="16"/>
       </w:rPr>
     </w:pPr>
-    <w:proofErr w:type="spellStart"/>
     <w:r>
       <w:rPr>
         <w:rStyle w:val="Numerstrony"/>
@@ -16503,18 +14228,7 @@
         <w:sz w:val="16"/>
         <w:lang w:val="en-US"/>
       </w:rPr>
-      <w:t>Strona</w:t>
-    </w:r>
-    <w:proofErr w:type="spellEnd"/>
-    <w:r>
-      <w:rPr>
-        <w:rStyle w:val="Numerstrony"/>
-        <w:rFonts w:ascii="Verdana" w:hAnsi="Verdana" w:cs="Times New Roman"/>
-        <w:color w:val="808080" w:themeColor="background1" w:themeShade="80"/>
-        <w:sz w:val="16"/>
-        <w:lang w:val="en-US"/>
-      </w:rPr>
-      <w:t xml:space="preserve"> </w:t>
+      <w:t xml:space="preserve">Strona </w:t>
     </w:r>
     <w:r>
       <w:rPr>
@@ -19858,6 +17572,7 @@
   <w:style w:type="character" w:default="1" w:styleId="Domylnaczcionkaakapitu">
     <w:name w:val="Default Paragraph Font"/>
     <w:uiPriority w:val="1"/>
+    <w:semiHidden/>
     <w:unhideWhenUsed/>
   </w:style>
   <w:style w:type="table" w:default="1" w:styleId="Standardowy">

</xml_diff>

<commit_message>
#92 Update Smartney prices
</commit_message>
<xml_diff>
--- a/Instrukcja użytkownika.docx
+++ b/Instrukcja użytkownika.docx
@@ -473,7 +473,16 @@
                 <w:sz w:val="20"/>
                 <w:szCs w:val="20"/>
               </w:rPr>
-              <w:t>6.0</w:t>
+              <w:t>6.</w:t>
+            </w:r>
+            <w:r>
+              <w:rPr>
+                <w:rFonts w:ascii="Verdana" w:hAnsi="Verdana" w:cs="Calibri"/>
+                <w:color w:val="000000" w:themeColor="text1"/>
+                <w:sz w:val="20"/>
+                <w:szCs w:val="20"/>
+              </w:rPr>
+              <w:t>1</w:t>
             </w:r>
           </w:p>
         </w:tc>
@@ -568,7 +577,7 @@
                 <w:sz w:val="20"/>
                 <w:szCs w:val="20"/>
               </w:rPr>
-              <w:t>0</w:t>
+              <w:t>1</w:t>
             </w:r>
           </w:p>
         </w:tc>
@@ -596,7 +605,7 @@
       </w:pPr>
       <w:bookmarkStart w:id="0" w:name="_Rozwijalna_lista_kanałów"/>
       <w:bookmarkStart w:id="1" w:name="_Generowanie_zamówień_z"/>
-      <w:bookmarkStart w:id="2" w:name="_Toc65748425"/>
+      <w:bookmarkStart w:id="2" w:name="_Toc69821869"/>
       <w:bookmarkEnd w:id="0"/>
       <w:bookmarkEnd w:id="1"/>
       <w:r>
@@ -647,7 +656,7 @@
         </w:rPr>
         <w:fldChar w:fldCharType="separate"/>
       </w:r>
-      <w:hyperlink w:anchor="_Toc65748425" w:history="1">
+      <w:hyperlink w:anchor="_Toc69821869" w:history="1">
         <w:r>
           <w:rPr>
             <w:rStyle w:val="Hipercze"/>
@@ -675,7 +684,7 @@
             <w:noProof/>
             <w:webHidden/>
           </w:rPr>
-          <w:instrText xml:space="preserve"> PAGEREF _Toc65748425 \h </w:instrText>
+          <w:instrText xml:space="preserve"> PAGEREF _Toc69821869 \h </w:instrText>
         </w:r>
         <w:r>
           <w:rPr>
@@ -720,7 +729,7 @@
           <w:lang w:eastAsia="pl-PL"/>
         </w:rPr>
       </w:pPr>
-      <w:hyperlink w:anchor="_Toc65748426" w:history="1">
+      <w:hyperlink w:anchor="_Toc69821870" w:history="1">
         <w:r>
           <w:rPr>
             <w:rStyle w:val="Hipercze"/>
@@ -748,7 +757,7 @@
             <w:noProof/>
             <w:webHidden/>
           </w:rPr>
-          <w:instrText xml:space="preserve"> PAGEREF _Toc65748426 \h </w:instrText>
+          <w:instrText xml:space="preserve"> PAGEREF _Toc69821870 \h </w:instrText>
         </w:r>
         <w:r>
           <w:rPr>
@@ -793,7 +802,7 @@
           <w:lang w:eastAsia="pl-PL"/>
         </w:rPr>
       </w:pPr>
-      <w:hyperlink w:anchor="_Toc65748427" w:history="1">
+      <w:hyperlink w:anchor="_Toc69821871" w:history="1">
         <w:r>
           <w:rPr>
             <w:rStyle w:val="Hipercze"/>
@@ -821,7 +830,7 @@
             <w:noProof/>
             <w:webHidden/>
           </w:rPr>
-          <w:instrText xml:space="preserve"> PAGEREF _Toc65748427 \h </w:instrText>
+          <w:instrText xml:space="preserve"> PAGEREF _Toc69821871 \h </w:instrText>
         </w:r>
         <w:r>
           <w:rPr>
@@ -866,7 +875,7 @@
           <w:lang w:eastAsia="pl-PL"/>
         </w:rPr>
       </w:pPr>
-      <w:hyperlink w:anchor="_Toc65748428" w:history="1">
+      <w:hyperlink w:anchor="_Toc69821872" w:history="1">
         <w:r>
           <w:rPr>
             <w:rStyle w:val="Hipercze"/>
@@ -894,7 +903,7 @@
             <w:noProof/>
             <w:webHidden/>
           </w:rPr>
-          <w:instrText xml:space="preserve"> PAGEREF _Toc65748428 \h </w:instrText>
+          <w:instrText xml:space="preserve"> PAGEREF _Toc69821872 \h </w:instrText>
         </w:r>
         <w:r>
           <w:rPr>
@@ -939,7 +948,7 @@
           <w:lang w:eastAsia="pl-PL"/>
         </w:rPr>
       </w:pPr>
-      <w:hyperlink w:anchor="_Toc65748429" w:history="1">
+      <w:hyperlink w:anchor="_Toc69821873" w:history="1">
         <w:r>
           <w:rPr>
             <w:rStyle w:val="Hipercze"/>
@@ -967,7 +976,7 @@
             <w:noProof/>
             <w:webHidden/>
           </w:rPr>
-          <w:instrText xml:space="preserve"> PAGEREF _Toc65748429 \h </w:instrText>
+          <w:instrText xml:space="preserve"> PAGEREF _Toc69821873 \h </w:instrText>
         </w:r>
         <w:r>
           <w:rPr>
@@ -1012,14 +1021,30 @@
           <w:lang w:eastAsia="pl-PL"/>
         </w:rPr>
       </w:pPr>
-      <w:hyperlink w:anchor="_Toc65748430" w:history="1">
+      <w:hyperlink w:anchor="_Toc69821874" w:history="1">
         <w:r>
           <w:rPr>
             <w:rStyle w:val="Hipercze"/>
             <w:rFonts w:ascii="Verdana" w:hAnsi="Verdana"/>
             <w:noProof/>
           </w:rPr>
-          <w:t>Wersja 2.14.0</w:t>
+          <w:t>Wersj</w:t>
+        </w:r>
+        <w:r>
+          <w:rPr>
+            <w:rStyle w:val="Hipercze"/>
+            <w:rFonts w:ascii="Verdana" w:hAnsi="Verdana"/>
+            <w:noProof/>
+          </w:rPr>
+          <w:t>a</w:t>
+        </w:r>
+        <w:r>
+          <w:rPr>
+            <w:rStyle w:val="Hipercze"/>
+            <w:rFonts w:ascii="Verdana" w:hAnsi="Verdana"/>
+            <w:noProof/>
+          </w:rPr>
+          <w:t xml:space="preserve"> 2.14.1</w:t>
         </w:r>
         <w:r>
           <w:rPr>
@@ -1040,7 +1065,7 @@
             <w:noProof/>
             <w:webHidden/>
           </w:rPr>
-          <w:instrText xml:space="preserve"> PAGEREF _Toc65748430 \h </w:instrText>
+          <w:instrText xml:space="preserve"> PAGEREF _Toc69821874 \h </w:instrText>
         </w:r>
         <w:r>
           <w:rPr>
@@ -1085,14 +1110,14 @@
           <w:lang w:eastAsia="pl-PL"/>
         </w:rPr>
       </w:pPr>
-      <w:hyperlink w:anchor="_Toc65748431" w:history="1">
+      <w:hyperlink w:anchor="_Toc69821875" w:history="1">
         <w:r>
           <w:rPr>
             <w:rStyle w:val="Hipercze"/>
             <w:rFonts w:ascii="Verdana" w:hAnsi="Verdana"/>
             <w:noProof/>
           </w:rPr>
-          <w:t>Wersja 2.13.6</w:t>
+          <w:t>Wersja 2.14.0</w:t>
         </w:r>
         <w:r>
           <w:rPr>
@@ -1113,7 +1138,7 @@
             <w:noProof/>
             <w:webHidden/>
           </w:rPr>
-          <w:instrText xml:space="preserve"> PAGEREF _Toc65748431 \h </w:instrText>
+          <w:instrText xml:space="preserve"> PAGEREF _Toc69821875 \h </w:instrText>
         </w:r>
         <w:r>
           <w:rPr>
@@ -1158,14 +1183,14 @@
           <w:lang w:eastAsia="pl-PL"/>
         </w:rPr>
       </w:pPr>
-      <w:hyperlink w:anchor="_Toc65748432" w:history="1">
+      <w:hyperlink w:anchor="_Toc69821876" w:history="1">
         <w:r>
           <w:rPr>
             <w:rStyle w:val="Hipercze"/>
             <w:rFonts w:ascii="Verdana" w:hAnsi="Verdana"/>
             <w:noProof/>
           </w:rPr>
-          <w:t>Wersja 2.13.5</w:t>
+          <w:t>Wersja 2.13.6</w:t>
         </w:r>
         <w:r>
           <w:rPr>
@@ -1186,7 +1211,7 @@
             <w:noProof/>
             <w:webHidden/>
           </w:rPr>
-          <w:instrText xml:space="preserve"> PAGEREF _Toc65748432 \h </w:instrText>
+          <w:instrText xml:space="preserve"> PAGEREF _Toc69821876 \h </w:instrText>
         </w:r>
         <w:r>
           <w:rPr>
@@ -1231,14 +1256,14 @@
           <w:lang w:eastAsia="pl-PL"/>
         </w:rPr>
       </w:pPr>
-      <w:hyperlink w:anchor="_Toc65748433" w:history="1">
+      <w:hyperlink w:anchor="_Toc69821877" w:history="1">
         <w:r>
           <w:rPr>
             <w:rStyle w:val="Hipercze"/>
             <w:rFonts w:ascii="Verdana" w:hAnsi="Verdana"/>
             <w:noProof/>
           </w:rPr>
-          <w:t>Wersja 2.13.4</w:t>
+          <w:t>Wersja 2.13.5</w:t>
         </w:r>
         <w:r>
           <w:rPr>
@@ -1259,7 +1284,7 @@
             <w:noProof/>
             <w:webHidden/>
           </w:rPr>
-          <w:instrText xml:space="preserve"> PAGEREF _Toc65748433 \h </w:instrText>
+          <w:instrText xml:space="preserve"> PAGEREF _Toc69821877 \h </w:instrText>
         </w:r>
         <w:r>
           <w:rPr>
@@ -1304,14 +1329,14 @@
           <w:lang w:eastAsia="pl-PL"/>
         </w:rPr>
       </w:pPr>
-      <w:hyperlink w:anchor="_Toc65748434" w:history="1">
+      <w:hyperlink w:anchor="_Toc69821878" w:history="1">
         <w:r>
           <w:rPr>
             <w:rStyle w:val="Hipercze"/>
             <w:rFonts w:ascii="Verdana" w:hAnsi="Verdana"/>
             <w:noProof/>
           </w:rPr>
-          <w:t>Wersja 2.13.3</w:t>
+          <w:t>Wersja 2.13.4</w:t>
         </w:r>
         <w:r>
           <w:rPr>
@@ -1332,7 +1357,7 @@
             <w:noProof/>
             <w:webHidden/>
           </w:rPr>
-          <w:instrText xml:space="preserve"> PAGEREF _Toc65748434 \h </w:instrText>
+          <w:instrText xml:space="preserve"> PAGEREF _Toc69821878 \h </w:instrText>
         </w:r>
         <w:r>
           <w:rPr>
@@ -1377,14 +1402,14 @@
           <w:lang w:eastAsia="pl-PL"/>
         </w:rPr>
       </w:pPr>
-      <w:hyperlink w:anchor="_Toc65748435" w:history="1">
+      <w:hyperlink w:anchor="_Toc69821879" w:history="1">
         <w:r>
           <w:rPr>
             <w:rStyle w:val="Hipercze"/>
             <w:rFonts w:ascii="Verdana" w:hAnsi="Verdana"/>
             <w:noProof/>
           </w:rPr>
-          <w:t>Wersja 2.13.2</w:t>
+          <w:t>Wersja 2.13.3</w:t>
         </w:r>
         <w:r>
           <w:rPr>
@@ -1405,7 +1430,7 @@
             <w:noProof/>
             <w:webHidden/>
           </w:rPr>
-          <w:instrText xml:space="preserve"> PAGEREF _Toc65748435 \h </w:instrText>
+          <w:instrText xml:space="preserve"> PAGEREF _Toc69821879 \h </w:instrText>
         </w:r>
         <w:r>
           <w:rPr>
@@ -1450,14 +1475,14 @@
           <w:lang w:eastAsia="pl-PL"/>
         </w:rPr>
       </w:pPr>
-      <w:hyperlink w:anchor="_Toc65748436" w:history="1">
+      <w:hyperlink w:anchor="_Toc69821880" w:history="1">
         <w:r>
           <w:rPr>
             <w:rStyle w:val="Hipercze"/>
             <w:rFonts w:ascii="Verdana" w:hAnsi="Verdana"/>
             <w:noProof/>
           </w:rPr>
-          <w:t>Wersja 2.13.1</w:t>
+          <w:t>Wersja 2.13.2</w:t>
         </w:r>
         <w:r>
           <w:rPr>
@@ -1478,7 +1503,7 @@
             <w:noProof/>
             <w:webHidden/>
           </w:rPr>
-          <w:instrText xml:space="preserve"> PAGEREF _Toc65748436 \h </w:instrText>
+          <w:instrText xml:space="preserve"> PAGEREF _Toc69821880 \h </w:instrText>
         </w:r>
         <w:r>
           <w:rPr>
@@ -1523,14 +1548,14 @@
           <w:lang w:eastAsia="pl-PL"/>
         </w:rPr>
       </w:pPr>
-      <w:hyperlink w:anchor="_Toc65748437" w:history="1">
+      <w:hyperlink w:anchor="_Toc69821881" w:history="1">
         <w:r>
           <w:rPr>
             <w:rStyle w:val="Hipercze"/>
             <w:rFonts w:ascii="Verdana" w:hAnsi="Verdana"/>
             <w:noProof/>
           </w:rPr>
-          <w:t>Wersja 2.13.0</w:t>
+          <w:t>Wersja 2.13.1</w:t>
         </w:r>
         <w:r>
           <w:rPr>
@@ -1551,7 +1576,7 @@
             <w:noProof/>
             <w:webHidden/>
           </w:rPr>
-          <w:instrText xml:space="preserve"> PAGEREF _Toc65748437 \h </w:instrText>
+          <w:instrText xml:space="preserve"> PAGEREF _Toc69821881 \h </w:instrText>
         </w:r>
         <w:r>
           <w:rPr>
@@ -1596,14 +1621,14 @@
           <w:lang w:eastAsia="pl-PL"/>
         </w:rPr>
       </w:pPr>
-      <w:hyperlink w:anchor="_Toc65748438" w:history="1">
+      <w:hyperlink w:anchor="_Toc69821882" w:history="1">
         <w:r>
           <w:rPr>
             <w:rStyle w:val="Hipercze"/>
             <w:rFonts w:ascii="Verdana" w:hAnsi="Verdana"/>
             <w:noProof/>
           </w:rPr>
-          <w:t>Wersja 2.12.0</w:t>
+          <w:t>Wersja 2.13.0</w:t>
         </w:r>
         <w:r>
           <w:rPr>
@@ -1624,7 +1649,7 @@
             <w:noProof/>
             <w:webHidden/>
           </w:rPr>
-          <w:instrText xml:space="preserve"> PAGEREF _Toc65748438 \h </w:instrText>
+          <w:instrText xml:space="preserve"> PAGEREF _Toc69821882 \h </w:instrText>
         </w:r>
         <w:r>
           <w:rPr>
@@ -1669,14 +1694,14 @@
           <w:lang w:eastAsia="pl-PL"/>
         </w:rPr>
       </w:pPr>
-      <w:hyperlink w:anchor="_Toc65748439" w:history="1">
+      <w:hyperlink w:anchor="_Toc69821883" w:history="1">
         <w:r>
           <w:rPr>
             <w:rStyle w:val="Hipercze"/>
             <w:rFonts w:ascii="Verdana" w:hAnsi="Verdana"/>
             <w:noProof/>
           </w:rPr>
-          <w:t>Wersja 2.11.0</w:t>
+          <w:t>Wersja 2.12.0</w:t>
         </w:r>
         <w:r>
           <w:rPr>
@@ -1697,7 +1722,7 @@
             <w:noProof/>
             <w:webHidden/>
           </w:rPr>
-          <w:instrText xml:space="preserve"> PAGEREF _Toc65748439 \h </w:instrText>
+          <w:instrText xml:space="preserve"> PAGEREF _Toc69821883 \h </w:instrText>
         </w:r>
         <w:r>
           <w:rPr>
@@ -1742,14 +1767,14 @@
           <w:lang w:eastAsia="pl-PL"/>
         </w:rPr>
       </w:pPr>
-      <w:hyperlink w:anchor="_Toc65748440" w:history="1">
+      <w:hyperlink w:anchor="_Toc69821884" w:history="1">
         <w:r>
           <w:rPr>
             <w:rStyle w:val="Hipercze"/>
             <w:rFonts w:ascii="Verdana" w:hAnsi="Verdana"/>
             <w:noProof/>
           </w:rPr>
-          <w:t>Wersja 2.10.0</w:t>
+          <w:t>Wersja 2.11.0</w:t>
         </w:r>
         <w:r>
           <w:rPr>
@@ -1770,7 +1795,7 @@
             <w:noProof/>
             <w:webHidden/>
           </w:rPr>
-          <w:instrText xml:space="preserve"> PAGEREF _Toc65748440 \h </w:instrText>
+          <w:instrText xml:space="preserve"> PAGEREF _Toc69821884 \h </w:instrText>
         </w:r>
         <w:r>
           <w:rPr>
@@ -1815,14 +1840,14 @@
           <w:lang w:eastAsia="pl-PL"/>
         </w:rPr>
       </w:pPr>
-      <w:hyperlink w:anchor="_Toc65748441" w:history="1">
+      <w:hyperlink w:anchor="_Toc69821885" w:history="1">
         <w:r>
           <w:rPr>
             <w:rStyle w:val="Hipercze"/>
             <w:rFonts w:ascii="Verdana" w:hAnsi="Verdana"/>
             <w:noProof/>
           </w:rPr>
-          <w:t>Wersja 2.9.0</w:t>
+          <w:t>Wersja 2.10.0</w:t>
         </w:r>
         <w:r>
           <w:rPr>
@@ -1843,7 +1868,7 @@
             <w:noProof/>
             <w:webHidden/>
           </w:rPr>
-          <w:instrText xml:space="preserve"> PAGEREF _Toc65748441 \h </w:instrText>
+          <w:instrText xml:space="preserve"> PAGEREF _Toc69821885 \h </w:instrText>
         </w:r>
         <w:r>
           <w:rPr>
@@ -1888,14 +1913,14 @@
           <w:lang w:eastAsia="pl-PL"/>
         </w:rPr>
       </w:pPr>
-      <w:hyperlink w:anchor="_Toc65748442" w:history="1">
+      <w:hyperlink w:anchor="_Toc69821886" w:history="1">
         <w:r>
           <w:rPr>
             <w:rStyle w:val="Hipercze"/>
             <w:rFonts w:ascii="Verdana" w:hAnsi="Verdana"/>
             <w:noProof/>
           </w:rPr>
-          <w:t>Wersja 2.8.2</w:t>
+          <w:t>Wersja 2.9.0</w:t>
         </w:r>
         <w:r>
           <w:rPr>
@@ -1916,7 +1941,7 @@
             <w:noProof/>
             <w:webHidden/>
           </w:rPr>
-          <w:instrText xml:space="preserve"> PAGEREF _Toc65748442 \h </w:instrText>
+          <w:instrText xml:space="preserve"> PAGEREF _Toc69821886 \h </w:instrText>
         </w:r>
         <w:r>
           <w:rPr>
@@ -1961,14 +1986,14 @@
           <w:lang w:eastAsia="pl-PL"/>
         </w:rPr>
       </w:pPr>
-      <w:hyperlink w:anchor="_Toc65748443" w:history="1">
+      <w:hyperlink w:anchor="_Toc69821887" w:history="1">
         <w:r>
           <w:rPr>
             <w:rStyle w:val="Hipercze"/>
             <w:rFonts w:ascii="Verdana" w:hAnsi="Verdana"/>
             <w:noProof/>
           </w:rPr>
-          <w:t>Wersja 2.8.1</w:t>
+          <w:t>Wersja 2.8.2</w:t>
         </w:r>
         <w:r>
           <w:rPr>
@@ -1989,7 +2014,7 @@
             <w:noProof/>
             <w:webHidden/>
           </w:rPr>
-          <w:instrText xml:space="preserve"> PAGEREF _Toc65748443 \h </w:instrText>
+          <w:instrText xml:space="preserve"> PAGEREF _Toc69821887 \h </w:instrText>
         </w:r>
         <w:r>
           <w:rPr>
@@ -2034,14 +2059,14 @@
           <w:lang w:eastAsia="pl-PL"/>
         </w:rPr>
       </w:pPr>
-      <w:hyperlink w:anchor="_Toc65748444" w:history="1">
+      <w:hyperlink w:anchor="_Toc69821888" w:history="1">
         <w:r>
           <w:rPr>
             <w:rStyle w:val="Hipercze"/>
             <w:rFonts w:ascii="Verdana" w:hAnsi="Verdana"/>
             <w:noProof/>
           </w:rPr>
-          <w:t>Wersja 2.8.0</w:t>
+          <w:t>Wersja 2.8.1</w:t>
         </w:r>
         <w:r>
           <w:rPr>
@@ -2062,7 +2087,7 @@
             <w:noProof/>
             <w:webHidden/>
           </w:rPr>
-          <w:instrText xml:space="preserve"> PAGEREF _Toc65748444 \h </w:instrText>
+          <w:instrText xml:space="preserve"> PAGEREF _Toc69821888 \h </w:instrText>
         </w:r>
         <w:r>
           <w:rPr>
@@ -2107,14 +2132,14 @@
           <w:lang w:eastAsia="pl-PL"/>
         </w:rPr>
       </w:pPr>
-      <w:hyperlink w:anchor="_Toc65748445" w:history="1">
+      <w:hyperlink w:anchor="_Toc69821889" w:history="1">
         <w:r>
           <w:rPr>
             <w:rStyle w:val="Hipercze"/>
             <w:rFonts w:ascii="Verdana" w:hAnsi="Verdana"/>
             <w:noProof/>
           </w:rPr>
-          <w:t>Wersja 2.7.7</w:t>
+          <w:t>Wersja 2.8.0</w:t>
         </w:r>
         <w:r>
           <w:rPr>
@@ -2135,7 +2160,7 @@
             <w:noProof/>
             <w:webHidden/>
           </w:rPr>
-          <w:instrText xml:space="preserve"> PAGEREF _Toc65748445 \h </w:instrText>
+          <w:instrText xml:space="preserve"> PAGEREF _Toc69821889 \h </w:instrText>
         </w:r>
         <w:r>
           <w:rPr>
@@ -2180,14 +2205,14 @@
           <w:lang w:eastAsia="pl-PL"/>
         </w:rPr>
       </w:pPr>
-      <w:hyperlink w:anchor="_Toc65748446" w:history="1">
+      <w:hyperlink w:anchor="_Toc69821890" w:history="1">
         <w:r>
           <w:rPr>
             <w:rStyle w:val="Hipercze"/>
             <w:rFonts w:ascii="Verdana" w:hAnsi="Verdana"/>
             <w:noProof/>
           </w:rPr>
-          <w:t>Wersja 2.7.6</w:t>
+          <w:t>Wersja 2.7.7</w:t>
         </w:r>
         <w:r>
           <w:rPr>
@@ -2208,7 +2233,7 @@
             <w:noProof/>
             <w:webHidden/>
           </w:rPr>
-          <w:instrText xml:space="preserve"> PAGEREF _Toc65748446 \h </w:instrText>
+          <w:instrText xml:space="preserve"> PAGEREF _Toc69821890 \h </w:instrText>
         </w:r>
         <w:r>
           <w:rPr>
@@ -2253,14 +2278,14 @@
           <w:lang w:eastAsia="pl-PL"/>
         </w:rPr>
       </w:pPr>
-      <w:hyperlink w:anchor="_Toc65748447" w:history="1">
+      <w:hyperlink w:anchor="_Toc69821891" w:history="1">
         <w:r>
           <w:rPr>
             <w:rStyle w:val="Hipercze"/>
             <w:rFonts w:ascii="Verdana" w:hAnsi="Verdana"/>
             <w:noProof/>
           </w:rPr>
-          <w:t>Wersja 2.7.5</w:t>
+          <w:t>Wersja 2.7.6</w:t>
         </w:r>
         <w:r>
           <w:rPr>
@@ -2281,7 +2306,7 @@
             <w:noProof/>
             <w:webHidden/>
           </w:rPr>
-          <w:instrText xml:space="preserve"> PAGEREF _Toc65748447 \h </w:instrText>
+          <w:instrText xml:space="preserve"> PAGEREF _Toc69821891 \h </w:instrText>
         </w:r>
         <w:r>
           <w:rPr>
@@ -2326,14 +2351,14 @@
           <w:lang w:eastAsia="pl-PL"/>
         </w:rPr>
       </w:pPr>
-      <w:hyperlink w:anchor="_Toc65748448" w:history="1">
+      <w:hyperlink w:anchor="_Toc69821892" w:history="1">
         <w:r>
           <w:rPr>
             <w:rStyle w:val="Hipercze"/>
             <w:rFonts w:ascii="Verdana" w:hAnsi="Verdana"/>
             <w:noProof/>
           </w:rPr>
-          <w:t>Wersja 2.7.4</w:t>
+          <w:t>Wersja 2.7.5</w:t>
         </w:r>
         <w:r>
           <w:rPr>
@@ -2354,7 +2379,7 @@
             <w:noProof/>
             <w:webHidden/>
           </w:rPr>
-          <w:instrText xml:space="preserve"> PAGEREF _Toc65748448 \h </w:instrText>
+          <w:instrText xml:space="preserve"> PAGEREF _Toc69821892 \h </w:instrText>
         </w:r>
         <w:r>
           <w:rPr>
@@ -2399,14 +2424,14 @@
           <w:lang w:eastAsia="pl-PL"/>
         </w:rPr>
       </w:pPr>
-      <w:hyperlink w:anchor="_Toc65748449" w:history="1">
+      <w:hyperlink w:anchor="_Toc69821893" w:history="1">
         <w:r>
           <w:rPr>
             <w:rStyle w:val="Hipercze"/>
             <w:rFonts w:ascii="Verdana" w:hAnsi="Verdana"/>
             <w:noProof/>
           </w:rPr>
-          <w:t>Wersja 2.7.3</w:t>
+          <w:t>Wersja 2.7.4</w:t>
         </w:r>
         <w:r>
           <w:rPr>
@@ -2427,7 +2452,7 @@
             <w:noProof/>
             <w:webHidden/>
           </w:rPr>
-          <w:instrText xml:space="preserve"> PAGEREF _Toc65748449 \h </w:instrText>
+          <w:instrText xml:space="preserve"> PAGEREF _Toc69821893 \h </w:instrText>
         </w:r>
         <w:r>
           <w:rPr>
@@ -2472,14 +2497,14 @@
           <w:lang w:eastAsia="pl-PL"/>
         </w:rPr>
       </w:pPr>
-      <w:hyperlink w:anchor="_Toc65748450" w:history="1">
+      <w:hyperlink w:anchor="_Toc69821894" w:history="1">
         <w:r>
           <w:rPr>
             <w:rStyle w:val="Hipercze"/>
             <w:rFonts w:ascii="Verdana" w:hAnsi="Verdana"/>
             <w:noProof/>
           </w:rPr>
-          <w:t>Wersja 2.7.2</w:t>
+          <w:t>Wersja 2.7.3</w:t>
         </w:r>
         <w:r>
           <w:rPr>
@@ -2500,7 +2525,7 @@
             <w:noProof/>
             <w:webHidden/>
           </w:rPr>
-          <w:instrText xml:space="preserve"> PAGEREF _Toc65748450 \h </w:instrText>
+          <w:instrText xml:space="preserve"> PAGEREF _Toc69821894 \h </w:instrText>
         </w:r>
         <w:r>
           <w:rPr>
@@ -2545,14 +2570,14 @@
           <w:lang w:eastAsia="pl-PL"/>
         </w:rPr>
       </w:pPr>
-      <w:hyperlink w:anchor="_Toc65748451" w:history="1">
+      <w:hyperlink w:anchor="_Toc69821895" w:history="1">
         <w:r>
           <w:rPr>
             <w:rStyle w:val="Hipercze"/>
             <w:rFonts w:ascii="Verdana" w:hAnsi="Verdana"/>
             <w:noProof/>
           </w:rPr>
-          <w:t>Wersja 2.7.1</w:t>
+          <w:t>Wersja 2.7.2</w:t>
         </w:r>
         <w:r>
           <w:rPr>
@@ -2573,7 +2598,7 @@
             <w:noProof/>
             <w:webHidden/>
           </w:rPr>
-          <w:instrText xml:space="preserve"> PAGEREF _Toc65748451 \h </w:instrText>
+          <w:instrText xml:space="preserve"> PAGEREF _Toc69821895 \h </w:instrText>
         </w:r>
         <w:r>
           <w:rPr>
@@ -2618,14 +2643,14 @@
           <w:lang w:eastAsia="pl-PL"/>
         </w:rPr>
       </w:pPr>
-      <w:hyperlink w:anchor="_Toc65748452" w:history="1">
+      <w:hyperlink w:anchor="_Toc69821896" w:history="1">
         <w:r>
           <w:rPr>
             <w:rStyle w:val="Hipercze"/>
             <w:rFonts w:ascii="Verdana" w:hAnsi="Verdana"/>
             <w:noProof/>
           </w:rPr>
-          <w:t>Wersja 2.7.0</w:t>
+          <w:t>Wersja 2.7.1</w:t>
         </w:r>
         <w:r>
           <w:rPr>
@@ -2646,7 +2671,7 @@
             <w:noProof/>
             <w:webHidden/>
           </w:rPr>
-          <w:instrText xml:space="preserve"> PAGEREF _Toc65748452 \h </w:instrText>
+          <w:instrText xml:space="preserve"> PAGEREF _Toc69821896 \h </w:instrText>
         </w:r>
         <w:r>
           <w:rPr>
@@ -2691,14 +2716,14 @@
           <w:lang w:eastAsia="pl-PL"/>
         </w:rPr>
       </w:pPr>
-      <w:hyperlink w:anchor="_Toc65748453" w:history="1">
+      <w:hyperlink w:anchor="_Toc69821897" w:history="1">
         <w:r>
           <w:rPr>
             <w:rStyle w:val="Hipercze"/>
-            <w:rFonts w:ascii="Verdana" w:hAnsi="Verdana" w:cs="Calibri"/>
-            <w:noProof/>
-          </w:rPr>
-          <w:t>Wersja 2.6.0</w:t>
+            <w:rFonts w:ascii="Verdana" w:hAnsi="Verdana"/>
+            <w:noProof/>
+          </w:rPr>
+          <w:t>Wersja 2.7.0</w:t>
         </w:r>
         <w:r>
           <w:rPr>
@@ -2719,7 +2744,7 @@
             <w:noProof/>
             <w:webHidden/>
           </w:rPr>
-          <w:instrText xml:space="preserve"> PAGEREF _Toc65748453 \h </w:instrText>
+          <w:instrText xml:space="preserve"> PAGEREF _Toc69821897 \h </w:instrText>
         </w:r>
         <w:r>
           <w:rPr>
@@ -2764,14 +2789,14 @@
           <w:lang w:eastAsia="pl-PL"/>
         </w:rPr>
       </w:pPr>
-      <w:hyperlink w:anchor="_Toc65748454" w:history="1">
+      <w:hyperlink w:anchor="_Toc69821898" w:history="1">
         <w:r>
           <w:rPr>
             <w:rStyle w:val="Hipercze"/>
-            <w:rFonts w:ascii="Verdana" w:hAnsi="Verdana"/>
-            <w:noProof/>
-          </w:rPr>
-          <w:t>Wersja 2.4.0</w:t>
+            <w:rFonts w:ascii="Verdana" w:hAnsi="Verdana" w:cs="Calibri"/>
+            <w:noProof/>
+          </w:rPr>
+          <w:t>Wersja 2.6.0</w:t>
         </w:r>
         <w:r>
           <w:rPr>
@@ -2792,7 +2817,7 @@
             <w:noProof/>
             <w:webHidden/>
           </w:rPr>
-          <w:instrText xml:space="preserve"> PAGEREF _Toc65748454 \h </w:instrText>
+          <w:instrText xml:space="preserve"> PAGEREF _Toc69821898 \h </w:instrText>
         </w:r>
         <w:r>
           <w:rPr>
@@ -2837,14 +2862,14 @@
           <w:lang w:eastAsia="pl-PL"/>
         </w:rPr>
       </w:pPr>
-      <w:hyperlink w:anchor="_Toc65748455" w:history="1">
+      <w:hyperlink w:anchor="_Toc69821899" w:history="1">
         <w:r>
           <w:rPr>
             <w:rStyle w:val="Hipercze"/>
             <w:rFonts w:ascii="Verdana" w:hAnsi="Verdana"/>
             <w:noProof/>
           </w:rPr>
-          <w:t>Wersja 2.3.0</w:t>
+          <w:t>Wersja 2.4.0</w:t>
         </w:r>
         <w:r>
           <w:rPr>
@@ -2865,7 +2890,7 @@
             <w:noProof/>
             <w:webHidden/>
           </w:rPr>
-          <w:instrText xml:space="preserve"> PAGEREF _Toc65748455 \h </w:instrText>
+          <w:instrText xml:space="preserve"> PAGEREF _Toc69821899 \h </w:instrText>
         </w:r>
         <w:r>
           <w:rPr>
@@ -2898,7 +2923,7 @@
     </w:p>
     <w:p>
       <w:pPr>
-        <w:pStyle w:val="Spistreci1"/>
+        <w:pStyle w:val="Spistreci2"/>
         <w:tabs>
           <w:tab w:val="right" w:leader="dot" w:pos="9060"/>
         </w:tabs>
@@ -2910,14 +2935,14 @@
           <w:lang w:eastAsia="pl-PL"/>
         </w:rPr>
       </w:pPr>
-      <w:hyperlink w:anchor="_Toc65748456" w:history="1">
+      <w:hyperlink w:anchor="_Toc69821900" w:history="1">
         <w:r>
           <w:rPr>
             <w:rStyle w:val="Hipercze"/>
-            <w:rFonts w:ascii="Verdana" w:hAnsi="Verdana" w:cs="Calibri"/>
-            <w:noProof/>
-          </w:rPr>
-          <w:t>Instalacja</w:t>
+            <w:rFonts w:ascii="Verdana" w:hAnsi="Verdana"/>
+            <w:noProof/>
+          </w:rPr>
+          <w:t>Wersja 2.3.0</w:t>
         </w:r>
         <w:r>
           <w:rPr>
@@ -2938,7 +2963,7 @@
             <w:noProof/>
             <w:webHidden/>
           </w:rPr>
-          <w:instrText xml:space="preserve"> PAGEREF _Toc65748456 \h </w:instrText>
+          <w:instrText xml:space="preserve"> PAGEREF _Toc69821900 \h </w:instrText>
         </w:r>
         <w:r>
           <w:rPr>
@@ -2983,14 +3008,14 @@
           <w:lang w:eastAsia="pl-PL"/>
         </w:rPr>
       </w:pPr>
-      <w:hyperlink w:anchor="_Toc65748457" w:history="1">
+      <w:hyperlink w:anchor="_Toc69821901" w:history="1">
         <w:r>
           <w:rPr>
             <w:rStyle w:val="Hipercze"/>
             <w:rFonts w:ascii="Verdana" w:hAnsi="Verdana" w:cs="Calibri"/>
             <w:noProof/>
           </w:rPr>
-          <w:t>Aktywacja modułu</w:t>
+          <w:t>Instalacja</w:t>
         </w:r>
         <w:r>
           <w:rPr>
@@ -3011,7 +3036,7 @@
             <w:noProof/>
             <w:webHidden/>
           </w:rPr>
-          <w:instrText xml:space="preserve"> PAGEREF _Toc65748457 \h </w:instrText>
+          <w:instrText xml:space="preserve"> PAGEREF _Toc69821901 \h </w:instrText>
         </w:r>
         <w:r>
           <w:rPr>
@@ -3044,7 +3069,7 @@
     </w:p>
     <w:p>
       <w:pPr>
-        <w:pStyle w:val="Spistreci2"/>
+        <w:pStyle w:val="Spistreci1"/>
         <w:tabs>
           <w:tab w:val="right" w:leader="dot" w:pos="9060"/>
         </w:tabs>
@@ -3056,14 +3081,14 @@
           <w:lang w:eastAsia="pl-PL"/>
         </w:rPr>
       </w:pPr>
-      <w:hyperlink w:anchor="_Toc65748458" w:history="1">
+      <w:hyperlink w:anchor="_Toc69821902" w:history="1">
         <w:r>
           <w:rPr>
             <w:rStyle w:val="Hipercze"/>
             <w:rFonts w:ascii="Verdana" w:hAnsi="Verdana" w:cs="Calibri"/>
             <w:noProof/>
           </w:rPr>
-          <w:t>Aktywacja poprzez Panel Administracyjny</w:t>
+          <w:t>Aktywacja modułu</w:t>
         </w:r>
         <w:r>
           <w:rPr>
@@ -3084,7 +3109,7 @@
             <w:noProof/>
             <w:webHidden/>
           </w:rPr>
-          <w:instrText xml:space="preserve"> PAGEREF _Toc65748458 \h </w:instrText>
+          <w:instrText xml:space="preserve"> PAGEREF _Toc69821902 \h </w:instrText>
         </w:r>
         <w:r>
           <w:rPr>
@@ -3129,14 +3154,14 @@
           <w:lang w:eastAsia="pl-PL"/>
         </w:rPr>
       </w:pPr>
-      <w:hyperlink w:anchor="_Toc65748459" w:history="1">
+      <w:hyperlink w:anchor="_Toc69821903" w:history="1">
         <w:r>
           <w:rPr>
             <w:rStyle w:val="Hipercze"/>
             <w:rFonts w:ascii="Verdana" w:hAnsi="Verdana" w:cs="Calibri"/>
             <w:noProof/>
           </w:rPr>
-          <w:t>Aktywacja poprzez linię poleceń</w:t>
+          <w:t>Aktywacja poprzez Panel Administracyjny</w:t>
         </w:r>
         <w:r>
           <w:rPr>
@@ -3157,7 +3182,7 @@
             <w:noProof/>
             <w:webHidden/>
           </w:rPr>
-          <w:instrText xml:space="preserve"> PAGEREF _Toc65748459 \h </w:instrText>
+          <w:instrText xml:space="preserve"> PAGEREF _Toc69821903 \h </w:instrText>
         </w:r>
         <w:r>
           <w:rPr>
@@ -3177,7 +3202,7 @@
             <w:noProof/>
             <w:webHidden/>
           </w:rPr>
-          <w:t>10</w:t>
+          <w:t>8</w:t>
         </w:r>
         <w:r>
           <w:rPr>
@@ -3190,7 +3215,7 @@
     </w:p>
     <w:p>
       <w:pPr>
-        <w:pStyle w:val="Spistreci1"/>
+        <w:pStyle w:val="Spistreci2"/>
         <w:tabs>
           <w:tab w:val="right" w:leader="dot" w:pos="9060"/>
         </w:tabs>
@@ -3202,14 +3227,14 @@
           <w:lang w:eastAsia="pl-PL"/>
         </w:rPr>
       </w:pPr>
-      <w:hyperlink w:anchor="_Toc65748460" w:history="1">
+      <w:hyperlink w:anchor="_Toc69821904" w:history="1">
         <w:r>
           <w:rPr>
             <w:rStyle w:val="Hipercze"/>
             <w:rFonts w:ascii="Verdana" w:hAnsi="Verdana" w:cs="Calibri"/>
             <w:noProof/>
           </w:rPr>
-          <w:t>Konfiguracja</w:t>
+          <w:t>Aktywacja poprzez linię poleceń</w:t>
         </w:r>
         <w:r>
           <w:rPr>
@@ -3230,7 +3255,7 @@
             <w:noProof/>
             <w:webHidden/>
           </w:rPr>
-          <w:instrText xml:space="preserve"> PAGEREF _Toc65748460 \h </w:instrText>
+          <w:instrText xml:space="preserve"> PAGEREF _Toc69821904 \h </w:instrText>
         </w:r>
         <w:r>
           <w:rPr>
@@ -3263,7 +3288,7 @@
     </w:p>
     <w:p>
       <w:pPr>
-        <w:pStyle w:val="Spistreci2"/>
+        <w:pStyle w:val="Spistreci1"/>
         <w:tabs>
           <w:tab w:val="right" w:leader="dot" w:pos="9060"/>
         </w:tabs>
@@ -3275,14 +3300,14 @@
           <w:lang w:eastAsia="pl-PL"/>
         </w:rPr>
       </w:pPr>
-      <w:hyperlink w:anchor="_Toc65748461" w:history="1">
+      <w:hyperlink w:anchor="_Toc69821905" w:history="1">
         <w:r>
           <w:rPr>
             <w:rStyle w:val="Hipercze"/>
             <w:rFonts w:ascii="Verdana" w:hAnsi="Verdana" w:cs="Calibri"/>
             <w:noProof/>
           </w:rPr>
-          <w:t>Podstawowa konfiguracja modułu</w:t>
+          <w:t>Konfiguracja</w:t>
         </w:r>
         <w:r>
           <w:rPr>
@@ -3303,7 +3328,7 @@
             <w:noProof/>
             <w:webHidden/>
           </w:rPr>
-          <w:instrText xml:space="preserve"> PAGEREF _Toc65748461 \h </w:instrText>
+          <w:instrText xml:space="preserve"> PAGEREF _Toc69821905 \h </w:instrText>
         </w:r>
         <w:r>
           <w:rPr>
@@ -3348,14 +3373,14 @@
           <w:lang w:eastAsia="pl-PL"/>
         </w:rPr>
       </w:pPr>
-      <w:hyperlink w:anchor="_Toc65748462" w:history="1">
+      <w:hyperlink w:anchor="_Toc69821906" w:history="1">
         <w:r>
           <w:rPr>
             <w:rStyle w:val="Hipercze"/>
             <w:rFonts w:ascii="Verdana" w:hAnsi="Verdana" w:cs="Calibri"/>
             <w:noProof/>
           </w:rPr>
-          <w:t>Kanały płatności</w:t>
+          <w:t>Podstawowa konfiguracja modułu</w:t>
         </w:r>
         <w:r>
           <w:rPr>
@@ -3376,7 +3401,7 @@
             <w:noProof/>
             <w:webHidden/>
           </w:rPr>
-          <w:instrText xml:space="preserve"> PAGEREF _Toc65748462 \h </w:instrText>
+          <w:instrText xml:space="preserve"> PAGEREF _Toc69821906 \h </w:instrText>
         </w:r>
         <w:r>
           <w:rPr>
@@ -3396,7 +3421,7 @@
             <w:noProof/>
             <w:webHidden/>
           </w:rPr>
-          <w:t>11</w:t>
+          <w:t>10</w:t>
         </w:r>
         <w:r>
           <w:rPr>
@@ -3409,7 +3434,7 @@
     </w:p>
     <w:p>
       <w:pPr>
-        <w:pStyle w:val="Spistreci3"/>
+        <w:pStyle w:val="Spistreci2"/>
         <w:tabs>
           <w:tab w:val="right" w:leader="dot" w:pos="9060"/>
         </w:tabs>
@@ -3421,14 +3446,14 @@
           <w:lang w:eastAsia="pl-PL"/>
         </w:rPr>
       </w:pPr>
-      <w:hyperlink w:anchor="_Toc65748463" w:history="1">
+      <w:hyperlink w:anchor="_Toc69821907" w:history="1">
         <w:r>
           <w:rPr>
             <w:rStyle w:val="Hipercze"/>
             <w:rFonts w:ascii="Verdana" w:hAnsi="Verdana" w:cs="Calibri"/>
             <w:noProof/>
           </w:rPr>
-          <w:t>Wybór kanału płatności w sklepie (whitelabel)</w:t>
+          <w:t>Kanały płatności</w:t>
         </w:r>
         <w:r>
           <w:rPr>
@@ -3449,7 +3474,7 @@
             <w:noProof/>
             <w:webHidden/>
           </w:rPr>
-          <w:instrText xml:space="preserve"> PAGEREF _Toc65748463 \h </w:instrText>
+          <w:instrText xml:space="preserve"> PAGEREF _Toc69821907 \h </w:instrText>
         </w:r>
         <w:r>
           <w:rPr>
@@ -3494,14 +3519,14 @@
           <w:lang w:eastAsia="pl-PL"/>
         </w:rPr>
       </w:pPr>
-      <w:hyperlink w:anchor="_Toc65748464" w:history="1">
+      <w:hyperlink w:anchor="_Toc69821908" w:history="1">
         <w:r>
           <w:rPr>
             <w:rStyle w:val="Hipercze"/>
             <w:rFonts w:ascii="Verdana" w:hAnsi="Verdana" w:cs="Calibri"/>
             <w:noProof/>
           </w:rPr>
-          <w:t>Odświeżenie listy kanałów płatności</w:t>
+          <w:t>Wybór kanału płatności w sklepie (whitelabel)</w:t>
         </w:r>
         <w:r>
           <w:rPr>
@@ -3522,7 +3547,7 @@
             <w:noProof/>
             <w:webHidden/>
           </w:rPr>
-          <w:instrText xml:space="preserve"> PAGEREF _Toc65748464 \h </w:instrText>
+          <w:instrText xml:space="preserve"> PAGEREF _Toc69821908 \h </w:instrText>
         </w:r>
         <w:r>
           <w:rPr>
@@ -3567,7 +3592,7 @@
           <w:lang w:eastAsia="pl-PL"/>
         </w:rPr>
       </w:pPr>
-      <w:hyperlink w:anchor="_Toc65748465" w:history="1">
+      <w:hyperlink w:anchor="_Toc69821909" w:history="1">
         <w:r>
           <w:rPr>
             <w:rStyle w:val="Hipercze"/>
@@ -3595,7 +3620,7 @@
             <w:noProof/>
             <w:webHidden/>
           </w:rPr>
-          <w:instrText xml:space="preserve"> PAGEREF _Toc65748465 \h </w:instrText>
+          <w:instrText xml:space="preserve"> PAGEREF _Toc69821909 \h </w:instrText>
         </w:r>
         <w:r>
           <w:rPr>
@@ -3640,14 +3665,14 @@
           <w:lang w:eastAsia="pl-PL"/>
         </w:rPr>
       </w:pPr>
-      <w:hyperlink w:anchor="_Toc65748466" w:history="1">
+      <w:hyperlink w:anchor="_Toc69821910" w:history="1">
         <w:r>
           <w:rPr>
             <w:rStyle w:val="Hipercze"/>
             <w:rFonts w:ascii="Verdana" w:hAnsi="Verdana" w:cs="Calibri"/>
             <w:noProof/>
           </w:rPr>
-          <w:t>Edycja kanałów płatności</w:t>
+          <w:t>Odświeżenie listy kanałów płatności</w:t>
         </w:r>
         <w:r>
           <w:rPr>
@@ -3668,7 +3693,7 @@
             <w:noProof/>
             <w:webHidden/>
           </w:rPr>
-          <w:instrText xml:space="preserve"> PAGEREF _Toc65748466 \h </w:instrText>
+          <w:instrText xml:space="preserve"> PAGEREF _Toc69821910 \h </w:instrText>
         </w:r>
         <w:r>
           <w:rPr>
@@ -3701,7 +3726,7 @@
     </w:p>
     <w:p>
       <w:pPr>
-        <w:pStyle w:val="Spistreci2"/>
+        <w:pStyle w:val="Spistreci3"/>
         <w:tabs>
           <w:tab w:val="right" w:leader="dot" w:pos="9060"/>
         </w:tabs>
@@ -3713,14 +3738,14 @@
           <w:lang w:eastAsia="pl-PL"/>
         </w:rPr>
       </w:pPr>
-      <w:hyperlink w:anchor="_Toc65748467" w:history="1">
+      <w:hyperlink w:anchor="_Toc69821911" w:history="1">
         <w:r>
           <w:rPr>
             <w:rStyle w:val="Hipercze"/>
-            <w:rFonts w:ascii="Verdana" w:hAnsi="Verdana"/>
-            <w:noProof/>
-          </w:rPr>
-          <w:t>Rozwijalna lista kanałów</w:t>
+            <w:rFonts w:ascii="Verdana" w:hAnsi="Verdana" w:cs="Calibri"/>
+            <w:noProof/>
+          </w:rPr>
+          <w:t>Edycja kanałów płatności</w:t>
         </w:r>
         <w:r>
           <w:rPr>
@@ -3741,7 +3766,7 @@
             <w:noProof/>
             <w:webHidden/>
           </w:rPr>
-          <w:instrText xml:space="preserve"> PAGEREF _Toc65748467 \h </w:instrText>
+          <w:instrText xml:space="preserve"> PAGEREF _Toc69821911 \h </w:instrText>
         </w:r>
         <w:r>
           <w:rPr>
@@ -3761,7 +3786,7 @@
             <w:noProof/>
             <w:webHidden/>
           </w:rPr>
-          <w:t>13</w:t>
+          <w:t>11</w:t>
         </w:r>
         <w:r>
           <w:rPr>
@@ -3786,14 +3811,14 @@
           <w:lang w:eastAsia="pl-PL"/>
         </w:rPr>
       </w:pPr>
-      <w:hyperlink w:anchor="_Toc65748468" w:history="1">
+      <w:hyperlink w:anchor="_Toc69821912" w:history="1">
         <w:r>
           <w:rPr>
             <w:rStyle w:val="Hipercze"/>
             <w:rFonts w:ascii="Verdana" w:hAnsi="Verdana"/>
             <w:noProof/>
           </w:rPr>
-          <w:t>Odświeżenie pamięci podręcznej (cache)</w:t>
+          <w:t>Rozwijalna lista kanałów</w:t>
         </w:r>
         <w:r>
           <w:rPr>
@@ -3814,7 +3839,7 @@
             <w:noProof/>
             <w:webHidden/>
           </w:rPr>
-          <w:instrText xml:space="preserve"> PAGEREF _Toc65748468 \h </w:instrText>
+          <w:instrText xml:space="preserve"> PAGEREF _Toc69821912 \h </w:instrText>
         </w:r>
         <w:r>
           <w:rPr>
@@ -3847,7 +3872,7 @@
     </w:p>
     <w:p>
       <w:pPr>
-        <w:pStyle w:val="Spistreci1"/>
+        <w:pStyle w:val="Spistreci2"/>
         <w:tabs>
           <w:tab w:val="right" w:leader="dot" w:pos="9060"/>
         </w:tabs>
@@ -3859,14 +3884,14 @@
           <w:lang w:eastAsia="pl-PL"/>
         </w:rPr>
       </w:pPr>
-      <w:hyperlink w:anchor="_Toc65748469" w:history="1">
+      <w:hyperlink w:anchor="_Toc69821913" w:history="1">
         <w:r>
           <w:rPr>
             <w:rStyle w:val="Hipercze"/>
-            <w:rFonts w:ascii="Verdana" w:hAnsi="Verdana" w:cs="Calibri"/>
-            <w:noProof/>
-          </w:rPr>
-          <w:t>Zwroty</w:t>
+            <w:rFonts w:ascii="Verdana" w:hAnsi="Verdana"/>
+            <w:noProof/>
+          </w:rPr>
+          <w:t>Odświeżenie pamięci podręcznej (cache)</w:t>
         </w:r>
         <w:r>
           <w:rPr>
@@ -3887,7 +3912,7 @@
             <w:noProof/>
             <w:webHidden/>
           </w:rPr>
-          <w:instrText xml:space="preserve"> PAGEREF _Toc65748469 \h </w:instrText>
+          <w:instrText xml:space="preserve"> PAGEREF _Toc69821913 \h </w:instrText>
         </w:r>
         <w:r>
           <w:rPr>
@@ -3907,7 +3932,7 @@
             <w:noProof/>
             <w:webHidden/>
           </w:rPr>
-          <w:t>15</w:t>
+          <w:t>13</w:t>
         </w:r>
         <w:r>
           <w:rPr>
@@ -3920,7 +3945,7 @@
     </w:p>
     <w:p>
       <w:pPr>
-        <w:pStyle w:val="Spistreci2"/>
+        <w:pStyle w:val="Spistreci1"/>
         <w:tabs>
           <w:tab w:val="right" w:leader="dot" w:pos="9060"/>
         </w:tabs>
@@ -3932,14 +3957,14 @@
           <w:lang w:eastAsia="pl-PL"/>
         </w:rPr>
       </w:pPr>
-      <w:hyperlink w:anchor="_Toc65748470" w:history="1">
+      <w:hyperlink w:anchor="_Toc69821914" w:history="1">
         <w:r>
           <w:rPr>
             <w:rStyle w:val="Hipercze"/>
-            <w:rFonts w:ascii="Verdana" w:hAnsi="Verdana"/>
-            <w:noProof/>
-          </w:rPr>
-          <w:t>Zwrot – faktura korygująca</w:t>
+            <w:rFonts w:ascii="Verdana" w:hAnsi="Verdana" w:cs="Calibri"/>
+            <w:noProof/>
+          </w:rPr>
+          <w:t>Zwroty</w:t>
         </w:r>
         <w:r>
           <w:rPr>
@@ -3960,7 +3985,7 @@
             <w:noProof/>
             <w:webHidden/>
           </w:rPr>
-          <w:instrText xml:space="preserve"> PAGEREF _Toc65748470 \h </w:instrText>
+          <w:instrText xml:space="preserve"> PAGEREF _Toc69821914 \h </w:instrText>
         </w:r>
         <w:r>
           <w:rPr>
@@ -4005,14 +4030,14 @@
           <w:lang w:eastAsia="pl-PL"/>
         </w:rPr>
       </w:pPr>
-      <w:hyperlink w:anchor="_Toc65748471" w:history="1">
+      <w:hyperlink w:anchor="_Toc69821915" w:history="1">
         <w:r>
           <w:rPr>
             <w:rStyle w:val="Hipercze"/>
             <w:rFonts w:ascii="Verdana" w:hAnsi="Verdana"/>
             <w:noProof/>
           </w:rPr>
-          <w:t>Zwrot - bezpośredni</w:t>
+          <w:t>Zwrot – faktura korygująca</w:t>
         </w:r>
         <w:r>
           <w:rPr>
@@ -4033,7 +4058,7 @@
             <w:noProof/>
             <w:webHidden/>
           </w:rPr>
-          <w:instrText xml:space="preserve"> PAGEREF _Toc65748471 \h </w:instrText>
+          <w:instrText xml:space="preserve"> PAGEREF _Toc69821915 \h </w:instrText>
         </w:r>
         <w:r>
           <w:rPr>
@@ -4066,7 +4091,7 @@
     </w:p>
     <w:p>
       <w:pPr>
-        <w:pStyle w:val="Spistreci1"/>
+        <w:pStyle w:val="Spistreci2"/>
         <w:tabs>
           <w:tab w:val="right" w:leader="dot" w:pos="9060"/>
         </w:tabs>
@@ -4078,14 +4103,14 @@
           <w:lang w:eastAsia="pl-PL"/>
         </w:rPr>
       </w:pPr>
-      <w:hyperlink w:anchor="_Toc65748472" w:history="1">
+      <w:hyperlink w:anchor="_Toc69821916" w:history="1">
         <w:r>
           <w:rPr>
             <w:rStyle w:val="Hipercze"/>
-            <w:rFonts w:ascii="Verdana" w:hAnsi="Verdana" w:cs="Calibri"/>
-            <w:noProof/>
-          </w:rPr>
-          <w:t>Płatność w iframe</w:t>
+            <w:rFonts w:ascii="Verdana" w:hAnsi="Verdana"/>
+            <w:noProof/>
+          </w:rPr>
+          <w:t>Zwrot - bezpośredni</w:t>
         </w:r>
         <w:r>
           <w:rPr>
@@ -4106,7 +4131,7 @@
             <w:noProof/>
             <w:webHidden/>
           </w:rPr>
-          <w:instrText xml:space="preserve"> PAGEREF _Toc65748472 \h </w:instrText>
+          <w:instrText xml:space="preserve"> PAGEREF _Toc69821916 \h </w:instrText>
         </w:r>
         <w:r>
           <w:rPr>
@@ -4126,7 +4151,7 @@
             <w:noProof/>
             <w:webHidden/>
           </w:rPr>
-          <w:t>16</w:t>
+          <w:t>15</w:t>
         </w:r>
         <w:r>
           <w:rPr>
@@ -4139,7 +4164,7 @@
     </w:p>
     <w:p>
       <w:pPr>
-        <w:pStyle w:val="Spistreci2"/>
+        <w:pStyle w:val="Spistreci1"/>
         <w:tabs>
           <w:tab w:val="right" w:leader="dot" w:pos="9060"/>
         </w:tabs>
@@ -4151,14 +4176,14 @@
           <w:lang w:eastAsia="pl-PL"/>
         </w:rPr>
       </w:pPr>
-      <w:hyperlink w:anchor="_Toc65748473" w:history="1">
+      <w:hyperlink w:anchor="_Toc69821917" w:history="1">
         <w:r>
           <w:rPr>
             <w:rStyle w:val="Hipercze"/>
             <w:rFonts w:ascii="Verdana" w:hAnsi="Verdana" w:cs="Calibri"/>
             <w:noProof/>
           </w:rPr>
-          <w:t>Aktywacja</w:t>
+          <w:t>Płatność w iframe</w:t>
         </w:r>
         <w:r>
           <w:rPr>
@@ -4179,7 +4204,7 @@
             <w:noProof/>
             <w:webHidden/>
           </w:rPr>
-          <w:instrText xml:space="preserve"> PAGEREF _Toc65748473 \h </w:instrText>
+          <w:instrText xml:space="preserve"> PAGEREF _Toc69821917 \h </w:instrText>
         </w:r>
         <w:r>
           <w:rPr>
@@ -4199,7 +4224,7 @@
             <w:noProof/>
             <w:webHidden/>
           </w:rPr>
-          <w:t>17</w:t>
+          <w:t>16</w:t>
         </w:r>
         <w:r>
           <w:rPr>
@@ -4212,7 +4237,7 @@
     </w:p>
     <w:p>
       <w:pPr>
-        <w:pStyle w:val="Spistreci1"/>
+        <w:pStyle w:val="Spistreci2"/>
         <w:tabs>
           <w:tab w:val="right" w:leader="dot" w:pos="9060"/>
         </w:tabs>
@@ -4224,14 +4249,14 @@
           <w:lang w:eastAsia="pl-PL"/>
         </w:rPr>
       </w:pPr>
-      <w:hyperlink w:anchor="_Toc65748474" w:history="1">
+      <w:hyperlink w:anchor="_Toc69821918" w:history="1">
         <w:r>
           <w:rPr>
             <w:rStyle w:val="Hipercze"/>
             <w:rFonts w:ascii="Verdana" w:hAnsi="Verdana" w:cs="Calibri"/>
             <w:noProof/>
           </w:rPr>
-          <w:t>BLIK 0</w:t>
+          <w:t>Aktywacja</w:t>
         </w:r>
         <w:r>
           <w:rPr>
@@ -4252,7 +4277,7 @@
             <w:noProof/>
             <w:webHidden/>
           </w:rPr>
-          <w:instrText xml:space="preserve"> PAGEREF _Toc65748474 \h </w:instrText>
+          <w:instrText xml:space="preserve"> PAGEREF _Toc69821918 \h </w:instrText>
         </w:r>
         <w:r>
           <w:rPr>
@@ -4272,7 +4297,7 @@
             <w:noProof/>
             <w:webHidden/>
           </w:rPr>
-          <w:t>18</w:t>
+          <w:t>17</w:t>
         </w:r>
         <w:r>
           <w:rPr>
@@ -4285,7 +4310,7 @@
     </w:p>
     <w:p>
       <w:pPr>
-        <w:pStyle w:val="Spistreci2"/>
+        <w:pStyle w:val="Spistreci1"/>
         <w:tabs>
           <w:tab w:val="right" w:leader="dot" w:pos="9060"/>
         </w:tabs>
@@ -4297,14 +4322,14 @@
           <w:lang w:eastAsia="pl-PL"/>
         </w:rPr>
       </w:pPr>
-      <w:hyperlink w:anchor="_Toc65748475" w:history="1">
+      <w:hyperlink w:anchor="_Toc69821919" w:history="1">
         <w:r>
           <w:rPr>
             <w:rStyle w:val="Hipercze"/>
-            <w:rFonts w:ascii="Verdana" w:hAnsi="Verdana"/>
-            <w:noProof/>
-          </w:rPr>
-          <w:t>Aktywacja</w:t>
+            <w:rFonts w:ascii="Verdana" w:hAnsi="Verdana" w:cs="Calibri"/>
+            <w:noProof/>
+          </w:rPr>
+          <w:t>BLIK 0</w:t>
         </w:r>
         <w:r>
           <w:rPr>
@@ -4325,7 +4350,7 @@
             <w:noProof/>
             <w:webHidden/>
           </w:rPr>
-          <w:instrText xml:space="preserve"> PAGEREF _Toc65748475 \h </w:instrText>
+          <w:instrText xml:space="preserve"> PAGEREF _Toc69821919 \h </w:instrText>
         </w:r>
         <w:r>
           <w:rPr>
@@ -4358,7 +4383,7 @@
     </w:p>
     <w:p>
       <w:pPr>
-        <w:pStyle w:val="Spistreci1"/>
+        <w:pStyle w:val="Spistreci2"/>
         <w:tabs>
           <w:tab w:val="right" w:leader="dot" w:pos="9060"/>
         </w:tabs>
@@ -4370,14 +4395,14 @@
           <w:lang w:eastAsia="pl-PL"/>
         </w:rPr>
       </w:pPr>
-      <w:hyperlink w:anchor="_Toc65748476" w:history="1">
+      <w:hyperlink w:anchor="_Toc69821920" w:history="1">
         <w:r>
           <w:rPr>
             <w:rStyle w:val="Hipercze"/>
-            <w:rFonts w:ascii="Verdana" w:hAnsi="Verdana" w:cs="Calibri"/>
-            <w:noProof/>
-          </w:rPr>
-          <w:t>Google Pay</w:t>
+            <w:rFonts w:ascii="Verdana" w:hAnsi="Verdana"/>
+            <w:noProof/>
+          </w:rPr>
+          <w:t>Aktywacja</w:t>
         </w:r>
         <w:r>
           <w:rPr>
@@ -4398,7 +4423,7 @@
             <w:noProof/>
             <w:webHidden/>
           </w:rPr>
-          <w:instrText xml:space="preserve"> PAGEREF _Toc65748476 \h </w:instrText>
+          <w:instrText xml:space="preserve"> PAGEREF _Toc69821920 \h </w:instrText>
         </w:r>
         <w:r>
           <w:rPr>
@@ -4418,7 +4443,7 @@
             <w:noProof/>
             <w:webHidden/>
           </w:rPr>
-          <w:t>19</w:t>
+          <w:t>18</w:t>
         </w:r>
         <w:r>
           <w:rPr>
@@ -4431,7 +4456,7 @@
     </w:p>
     <w:p>
       <w:pPr>
-        <w:pStyle w:val="Spistreci2"/>
+        <w:pStyle w:val="Spistreci1"/>
         <w:tabs>
           <w:tab w:val="right" w:leader="dot" w:pos="9060"/>
         </w:tabs>
@@ -4443,14 +4468,14 @@
           <w:lang w:eastAsia="pl-PL"/>
         </w:rPr>
       </w:pPr>
-      <w:hyperlink w:anchor="_Toc65748477" w:history="1">
+      <w:hyperlink w:anchor="_Toc69821921" w:history="1">
         <w:r>
           <w:rPr>
             <w:rStyle w:val="Hipercze"/>
-            <w:rFonts w:ascii="Verdana" w:hAnsi="Verdana"/>
-            <w:noProof/>
-          </w:rPr>
-          <w:t>Aktywacja</w:t>
+            <w:rFonts w:ascii="Verdana" w:hAnsi="Verdana" w:cs="Calibri"/>
+            <w:noProof/>
+          </w:rPr>
+          <w:t>Google Pay</w:t>
         </w:r>
         <w:r>
           <w:rPr>
@@ -4471,7 +4496,7 @@
             <w:noProof/>
             <w:webHidden/>
           </w:rPr>
-          <w:instrText xml:space="preserve"> PAGEREF _Toc65748477 \h </w:instrText>
+          <w:instrText xml:space="preserve"> PAGEREF _Toc69821921 \h </w:instrText>
         </w:r>
         <w:r>
           <w:rPr>
@@ -4504,7 +4529,7 @@
     </w:p>
     <w:p>
       <w:pPr>
-        <w:pStyle w:val="Spistreci1"/>
+        <w:pStyle w:val="Spistreci2"/>
         <w:tabs>
           <w:tab w:val="right" w:leader="dot" w:pos="9060"/>
         </w:tabs>
@@ -4516,14 +4541,14 @@
           <w:lang w:eastAsia="pl-PL"/>
         </w:rPr>
       </w:pPr>
-      <w:hyperlink w:anchor="_Toc65748478" w:history="1">
+      <w:hyperlink w:anchor="_Toc69821922" w:history="1">
         <w:r>
           <w:rPr>
             <w:rStyle w:val="Hipercze"/>
-            <w:rFonts w:ascii="Verdana" w:hAnsi="Verdana" w:cs="Calibri"/>
-            <w:noProof/>
-          </w:rPr>
-          <w:t>Płatności automatyczne</w:t>
+            <w:rFonts w:ascii="Verdana" w:hAnsi="Verdana"/>
+            <w:noProof/>
+          </w:rPr>
+          <w:t>Aktywacja</w:t>
         </w:r>
         <w:r>
           <w:rPr>
@@ -4544,7 +4569,7 @@
             <w:noProof/>
             <w:webHidden/>
           </w:rPr>
-          <w:instrText xml:space="preserve"> PAGEREF _Toc65748478 \h </w:instrText>
+          <w:instrText xml:space="preserve"> PAGEREF _Toc69821922 \h </w:instrText>
         </w:r>
         <w:r>
           <w:rPr>
@@ -4564,7 +4589,7 @@
             <w:noProof/>
             <w:webHidden/>
           </w:rPr>
-          <w:t>20</w:t>
+          <w:t>19</w:t>
         </w:r>
         <w:r>
           <w:rPr>
@@ -4577,7 +4602,7 @@
     </w:p>
     <w:p>
       <w:pPr>
-        <w:pStyle w:val="Spistreci2"/>
+        <w:pStyle w:val="Spistreci1"/>
         <w:tabs>
           <w:tab w:val="right" w:leader="dot" w:pos="9060"/>
         </w:tabs>
@@ -4589,14 +4614,14 @@
           <w:lang w:eastAsia="pl-PL"/>
         </w:rPr>
       </w:pPr>
-      <w:hyperlink w:anchor="_Toc65748479" w:history="1">
+      <w:hyperlink w:anchor="_Toc69821923" w:history="1">
         <w:r>
           <w:rPr>
             <w:rStyle w:val="Hipercze"/>
-            <w:rFonts w:ascii="Verdana" w:hAnsi="Verdana"/>
-            <w:noProof/>
-          </w:rPr>
-          <w:t>Aktywacja</w:t>
+            <w:rFonts w:ascii="Verdana" w:hAnsi="Verdana" w:cs="Calibri"/>
+            <w:noProof/>
+          </w:rPr>
+          <w:t>Płatności automatyczne</w:t>
         </w:r>
         <w:r>
           <w:rPr>
@@ -4617,7 +4642,7 @@
             <w:noProof/>
             <w:webHidden/>
           </w:rPr>
-          <w:instrText xml:space="preserve"> PAGEREF _Toc65748479 \h </w:instrText>
+          <w:instrText xml:space="preserve"> PAGEREF _Toc69821923 \h </w:instrText>
         </w:r>
         <w:r>
           <w:rPr>
@@ -4662,14 +4687,14 @@
           <w:lang w:eastAsia="pl-PL"/>
         </w:rPr>
       </w:pPr>
-      <w:hyperlink w:anchor="_Toc65748480" w:history="1">
+      <w:hyperlink w:anchor="_Toc69821924" w:history="1">
         <w:r>
           <w:rPr>
             <w:rStyle w:val="Hipercze"/>
             <w:rFonts w:ascii="Verdana" w:hAnsi="Verdana"/>
             <w:noProof/>
           </w:rPr>
-          <w:t>Zarządzanie kartami</w:t>
+          <w:t>Aktywacja</w:t>
         </w:r>
         <w:r>
           <w:rPr>
@@ -4690,7 +4715,7 @@
             <w:noProof/>
             <w:webHidden/>
           </w:rPr>
-          <w:instrText xml:space="preserve"> PAGEREF _Toc65748480 \h </w:instrText>
+          <w:instrText xml:space="preserve"> PAGEREF _Toc69821924 \h </w:instrText>
         </w:r>
         <w:r>
           <w:rPr>
@@ -4723,7 +4748,7 @@
     </w:p>
     <w:p>
       <w:pPr>
-        <w:pStyle w:val="Spistreci1"/>
+        <w:pStyle w:val="Spistreci2"/>
         <w:tabs>
           <w:tab w:val="right" w:leader="dot" w:pos="9060"/>
         </w:tabs>
@@ -4735,14 +4760,14 @@
           <w:lang w:eastAsia="pl-PL"/>
         </w:rPr>
       </w:pPr>
-      <w:hyperlink w:anchor="_Toc65748481" w:history="1">
+      <w:hyperlink w:anchor="_Toc69821925" w:history="1">
         <w:r>
           <w:rPr>
             <w:rStyle w:val="Hipercze"/>
-            <w:rFonts w:ascii="Verdana" w:hAnsi="Verdana" w:cs="Calibri"/>
-            <w:noProof/>
-          </w:rPr>
-          <w:t>Generowanie zamówień z poziomu panelu administracyjnego</w:t>
+            <w:rFonts w:ascii="Verdana" w:hAnsi="Verdana"/>
+            <w:noProof/>
+          </w:rPr>
+          <w:t>Zarządzanie kartami</w:t>
         </w:r>
         <w:r>
           <w:rPr>
@@ -4763,7 +4788,7 @@
             <w:noProof/>
             <w:webHidden/>
           </w:rPr>
-          <w:instrText xml:space="preserve"> PAGEREF _Toc65748481 \h </w:instrText>
+          <w:instrText xml:space="preserve"> PAGEREF _Toc69821925 \h </w:instrText>
         </w:r>
         <w:r>
           <w:rPr>
@@ -4783,7 +4808,7 @@
             <w:noProof/>
             <w:webHidden/>
           </w:rPr>
-          <w:t>22</w:t>
+          <w:t>20</w:t>
         </w:r>
         <w:r>
           <w:rPr>
@@ -4808,14 +4833,14 @@
           <w:lang w:eastAsia="pl-PL"/>
         </w:rPr>
       </w:pPr>
-      <w:hyperlink w:anchor="_Toc65748482" w:history="1">
+      <w:hyperlink w:anchor="_Toc69821926" w:history="1">
         <w:r>
           <w:rPr>
             <w:rStyle w:val="Hipercze"/>
             <w:rFonts w:ascii="Verdana" w:hAnsi="Verdana" w:cs="Calibri"/>
             <w:noProof/>
           </w:rPr>
-          <w:t>Szablony e-mail</w:t>
+          <w:t>Generowanie zamówień z poziomu panelu administracyjnego</w:t>
         </w:r>
         <w:r>
           <w:rPr>
@@ -4836,7 +4861,7 @@
             <w:noProof/>
             <w:webHidden/>
           </w:rPr>
-          <w:instrText xml:space="preserve"> PAGEREF _Toc65748482 \h </w:instrText>
+          <w:instrText xml:space="preserve"> PAGEREF _Toc69821926 \h </w:instrText>
         </w:r>
         <w:r>
           <w:rPr>
@@ -4856,7 +4881,7 @@
             <w:noProof/>
             <w:webHidden/>
           </w:rPr>
-          <w:t>23</w:t>
+          <w:t>22</w:t>
         </w:r>
         <w:r>
           <w:rPr>
@@ -4881,14 +4906,14 @@
           <w:lang w:eastAsia="pl-PL"/>
         </w:rPr>
       </w:pPr>
-      <w:hyperlink w:anchor="_Toc65748483" w:history="1">
+      <w:hyperlink w:anchor="_Toc69821927" w:history="1">
         <w:r>
           <w:rPr>
             <w:rStyle w:val="Hipercze"/>
             <w:rFonts w:ascii="Verdana" w:hAnsi="Verdana" w:cs="Calibri"/>
             <w:noProof/>
           </w:rPr>
-          <w:t>Strona oczekiwania na przekierowanie</w:t>
+          <w:t>Szablony e-mail</w:t>
         </w:r>
         <w:r>
           <w:rPr>
@@ -4909,7 +4934,7 @@
             <w:noProof/>
             <w:webHidden/>
           </w:rPr>
-          <w:instrText xml:space="preserve"> PAGEREF _Toc65748483 \h </w:instrText>
+          <w:instrText xml:space="preserve"> PAGEREF _Toc69821927 \h </w:instrText>
         </w:r>
         <w:r>
           <w:rPr>
@@ -4942,7 +4967,7 @@
     </w:p>
     <w:p>
       <w:pPr>
-        <w:pStyle w:val="Spistreci2"/>
+        <w:pStyle w:val="Spistreci1"/>
         <w:tabs>
           <w:tab w:val="right" w:leader="dot" w:pos="9060"/>
         </w:tabs>
@@ -4954,14 +4979,14 @@
           <w:lang w:eastAsia="pl-PL"/>
         </w:rPr>
       </w:pPr>
-      <w:hyperlink w:anchor="_Toc65748484" w:history="1">
+      <w:hyperlink w:anchor="_Toc69821928" w:history="1">
         <w:r>
           <w:rPr>
             <w:rStyle w:val="Hipercze"/>
-            <w:rFonts w:ascii="Verdana" w:hAnsi="Verdana"/>
-            <w:noProof/>
-          </w:rPr>
-          <w:t>Aktywacja</w:t>
+            <w:rFonts w:ascii="Verdana" w:hAnsi="Verdana" w:cs="Calibri"/>
+            <w:noProof/>
+          </w:rPr>
+          <w:t>Strona oczekiwania na przekierowanie</w:t>
         </w:r>
         <w:r>
           <w:rPr>
@@ -4982,7 +5007,7 @@
             <w:noProof/>
             <w:webHidden/>
           </w:rPr>
-          <w:instrText xml:space="preserve"> PAGEREF _Toc65748484 \h </w:instrText>
+          <w:instrText xml:space="preserve"> PAGEREF _Toc69821928 \h </w:instrText>
         </w:r>
         <w:r>
           <w:rPr>
@@ -5015,7 +5040,7 @@
     </w:p>
     <w:p>
       <w:pPr>
-        <w:pStyle w:val="Spistreci1"/>
+        <w:pStyle w:val="Spistreci2"/>
         <w:tabs>
           <w:tab w:val="right" w:leader="dot" w:pos="9060"/>
         </w:tabs>
@@ -5027,14 +5052,14 @@
           <w:lang w:eastAsia="pl-PL"/>
         </w:rPr>
       </w:pPr>
-      <w:hyperlink w:anchor="_Toc65748485" w:history="1">
+      <w:hyperlink w:anchor="_Toc69821929" w:history="1">
         <w:r>
           <w:rPr>
             <w:rStyle w:val="Hipercze"/>
-            <w:rFonts w:ascii="Verdana" w:hAnsi="Verdana" w:cs="Calibri"/>
-            <w:noProof/>
-          </w:rPr>
-          <w:t>Aktualizacja modułu</w:t>
+            <w:rFonts w:ascii="Verdana" w:hAnsi="Verdana"/>
+            <w:noProof/>
+          </w:rPr>
+          <w:t>Aktywacja</w:t>
         </w:r>
         <w:r>
           <w:rPr>
@@ -5055,7 +5080,7 @@
             <w:noProof/>
             <w:webHidden/>
           </w:rPr>
-          <w:instrText xml:space="preserve"> PAGEREF _Toc65748485 \h </w:instrText>
+          <w:instrText xml:space="preserve"> PAGEREF _Toc69821929 \h </w:instrText>
         </w:r>
         <w:r>
           <w:rPr>
@@ -5075,7 +5100,7 @@
             <w:noProof/>
             <w:webHidden/>
           </w:rPr>
-          <w:t>24</w:t>
+          <w:t>23</w:t>
         </w:r>
         <w:r>
           <w:rPr>
@@ -5100,14 +5125,14 @@
           <w:lang w:eastAsia="pl-PL"/>
         </w:rPr>
       </w:pPr>
-      <w:hyperlink w:anchor="_Toc65748486" w:history="1">
+      <w:hyperlink w:anchor="_Toc69821930" w:history="1">
         <w:r>
           <w:rPr>
             <w:rStyle w:val="Hipercze"/>
             <w:rFonts w:ascii="Verdana" w:hAnsi="Verdana" w:cs="Calibri"/>
             <w:noProof/>
           </w:rPr>
-          <w:t>Dezinstalacja modułu</w:t>
+          <w:t>Aktualizacja modułu</w:t>
         </w:r>
         <w:r>
           <w:rPr>
@@ -5128,7 +5153,7 @@
             <w:noProof/>
             <w:webHidden/>
           </w:rPr>
-          <w:instrText xml:space="preserve"> PAGEREF _Toc65748486 \h </w:instrText>
+          <w:instrText xml:space="preserve"> PAGEREF _Toc69821930 \h </w:instrText>
         </w:r>
         <w:r>
           <w:rPr>
@@ -5161,7 +5186,7 @@
     </w:p>
     <w:p>
       <w:pPr>
-        <w:pStyle w:val="Spistreci2"/>
+        <w:pStyle w:val="Spistreci1"/>
         <w:tabs>
           <w:tab w:val="right" w:leader="dot" w:pos="9060"/>
         </w:tabs>
@@ -5173,14 +5198,14 @@
           <w:lang w:eastAsia="pl-PL"/>
         </w:rPr>
       </w:pPr>
-      <w:hyperlink w:anchor="_Toc65748487" w:history="1">
+      <w:hyperlink w:anchor="_Toc69821931" w:history="1">
         <w:r>
           <w:rPr>
             <w:rStyle w:val="Hipercze"/>
             <w:rFonts w:ascii="Verdana" w:hAnsi="Verdana" w:cs="Calibri"/>
             <w:noProof/>
           </w:rPr>
-          <w:t>Za pomocą Web Setup Wizard</w:t>
+          <w:t>Dezinstalacja modułu</w:t>
         </w:r>
         <w:r>
           <w:rPr>
@@ -5201,7 +5226,7 @@
             <w:noProof/>
             <w:webHidden/>
           </w:rPr>
-          <w:instrText xml:space="preserve"> PAGEREF _Toc65748487 \h </w:instrText>
+          <w:instrText xml:space="preserve"> PAGEREF _Toc69821931 \h </w:instrText>
         </w:r>
         <w:r>
           <w:rPr>
@@ -5246,14 +5271,14 @@
           <w:lang w:eastAsia="pl-PL"/>
         </w:rPr>
       </w:pPr>
-      <w:hyperlink w:anchor="_Toc65748488" w:history="1">
+      <w:hyperlink w:anchor="_Toc69821932" w:history="1">
         <w:r>
           <w:rPr>
             <w:rStyle w:val="Hipercze"/>
             <w:rFonts w:ascii="Verdana" w:hAnsi="Verdana" w:cs="Calibri"/>
             <w:noProof/>
           </w:rPr>
-          <w:t>Poprzez linię poleceń</w:t>
+          <w:t>Za pomocą Web Setup Wizard</w:t>
         </w:r>
         <w:r>
           <w:rPr>
@@ -5274,7 +5299,7 @@
             <w:noProof/>
             <w:webHidden/>
           </w:rPr>
-          <w:instrText xml:space="preserve"> PAGEREF _Toc65748488 \h </w:instrText>
+          <w:instrText xml:space="preserve"> PAGEREF _Toc69821932 \h </w:instrText>
         </w:r>
         <w:r>
           <w:rPr>
@@ -5294,7 +5319,7 @@
             <w:noProof/>
             <w:webHidden/>
           </w:rPr>
-          <w:t>26</w:t>
+          <w:t>24</w:t>
         </w:r>
         <w:r>
           <w:rPr>
@@ -5319,13 +5344,86 @@
           <w:lang w:eastAsia="pl-PL"/>
         </w:rPr>
       </w:pPr>
-      <w:hyperlink w:anchor="_Toc65748489" w:history="1">
+      <w:hyperlink w:anchor="_Toc69821933" w:history="1">
         <w:r>
           <w:rPr>
             <w:rStyle w:val="Hipercze"/>
             <w:rFonts w:ascii="Verdana" w:hAnsi="Verdana" w:cs="Calibri"/>
             <w:noProof/>
           </w:rPr>
+          <w:t>Poprzez linię poleceń</w:t>
+        </w:r>
+        <w:r>
+          <w:rPr>
+            <w:noProof/>
+            <w:webHidden/>
+          </w:rPr>
+          <w:tab/>
+        </w:r>
+        <w:r>
+          <w:rPr>
+            <w:noProof/>
+            <w:webHidden/>
+          </w:rPr>
+          <w:fldChar w:fldCharType="begin"/>
+        </w:r>
+        <w:r>
+          <w:rPr>
+            <w:noProof/>
+            <w:webHidden/>
+          </w:rPr>
+          <w:instrText xml:space="preserve"> PAGEREF _Toc69821933 \h </w:instrText>
+        </w:r>
+        <w:r>
+          <w:rPr>
+            <w:noProof/>
+            <w:webHidden/>
+          </w:rPr>
+        </w:r>
+        <w:r>
+          <w:rPr>
+            <w:noProof/>
+            <w:webHidden/>
+          </w:rPr>
+          <w:fldChar w:fldCharType="separate"/>
+        </w:r>
+        <w:r>
+          <w:rPr>
+            <w:noProof/>
+            <w:webHidden/>
+          </w:rPr>
+          <w:t>26</w:t>
+        </w:r>
+        <w:r>
+          <w:rPr>
+            <w:noProof/>
+            <w:webHidden/>
+          </w:rPr>
+          <w:fldChar w:fldCharType="end"/>
+        </w:r>
+      </w:hyperlink>
+    </w:p>
+    <w:p>
+      <w:pPr>
+        <w:pStyle w:val="Spistreci2"/>
+        <w:tabs>
+          <w:tab w:val="right" w:leader="dot" w:pos="9060"/>
+        </w:tabs>
+        <w:rPr>
+          <w:rFonts w:eastAsiaTheme="minorEastAsia"/>
+          <w:noProof/>
+          <w:sz w:val="24"/>
+          <w:szCs w:val="24"/>
+          <w:lang w:eastAsia="pl-PL"/>
+        </w:rPr>
+      </w:pPr>
+      <w:hyperlink w:anchor="_Toc69821934" w:history="1">
+        <w:r>
+          <w:rPr>
+            <w:rStyle w:val="Hipercze"/>
+            <w:rFonts w:ascii="Verdana" w:hAnsi="Verdana" w:cs="Calibri"/>
+            <w:noProof/>
+          </w:rPr>
           <w:t>(opcjonalnie) Czyszczenie plików oraz bazy danych</w:t>
         </w:r>
         <w:r>
@@ -5347,7 +5445,7 @@
             <w:noProof/>
             <w:webHidden/>
           </w:rPr>
-          <w:instrText xml:space="preserve"> PAGEREF _Toc65748489 \h </w:instrText>
+          <w:instrText xml:space="preserve"> PAGEREF _Toc69821934 \h </w:instrText>
         </w:r>
         <w:r>
           <w:rPr>
@@ -5411,7 +5509,7 @@
           <w:rFonts w:ascii="Verdana" w:hAnsi="Verdana" w:cs="Calibri"/>
         </w:rPr>
       </w:pPr>
-      <w:bookmarkStart w:id="3" w:name="_Toc65748426"/>
+      <w:bookmarkStart w:id="3" w:name="_Toc69821870"/>
       <w:r>
         <w:rPr>
           <w:rFonts w:ascii="Verdana" w:hAnsi="Verdana" w:cs="Calibri"/>
@@ -5441,7 +5539,7 @@
           <w:rFonts w:ascii="Verdana" w:hAnsi="Verdana" w:cs="Calibri"/>
         </w:rPr>
       </w:pPr>
-      <w:bookmarkStart w:id="4" w:name="_Toc65748427"/>
+      <w:bookmarkStart w:id="4" w:name="_Toc69821871"/>
       <w:r>
         <w:rPr>
           <w:rFonts w:ascii="Verdana" w:hAnsi="Verdana" w:cs="Calibri"/>
@@ -5763,7 +5861,7 @@
           <w:rFonts w:ascii="Verdana" w:hAnsi="Verdana" w:cs="Calibri"/>
         </w:rPr>
       </w:pPr>
-      <w:bookmarkStart w:id="5" w:name="_Toc65748428"/>
+      <w:bookmarkStart w:id="5" w:name="_Toc69821872"/>
       <w:r>
         <w:rPr>
           <w:rFonts w:ascii="Verdana" w:hAnsi="Verdana" w:cs="Calibri"/>
@@ -5875,7 +5973,7 @@
           <w:rFonts w:ascii="Verdana" w:hAnsi="Verdana" w:cs="Calibri"/>
         </w:rPr>
       </w:pPr>
-      <w:bookmarkStart w:id="6" w:name="_Toc65748429"/>
+      <w:bookmarkStart w:id="6" w:name="_Toc69821873"/>
       <w:r>
         <w:rPr>
           <w:rFonts w:ascii="Verdana" w:hAnsi="Verdana" w:cs="Calibri"/>
@@ -5892,7 +5990,7 @@
         </w:rPr>
       </w:pPr>
       <w:bookmarkStart w:id="7" w:name="_Toc63683793"/>
-      <w:bookmarkStart w:id="8" w:name="_Toc65748430"/>
+      <w:bookmarkStart w:id="8" w:name="_Toc69821874"/>
       <w:r>
         <w:rPr>
           <w:rFonts w:ascii="Verdana" w:hAnsi="Verdana"/>
@@ -5915,7 +6013,7 @@
         <w:rPr>
           <w:rFonts w:ascii="Verdana" w:hAnsi="Verdana"/>
         </w:rPr>
-        <w:t>0</w:t>
+        <w:t>1</w:t>
       </w:r>
       <w:bookmarkEnd w:id="8"/>
     </w:p>
@@ -5934,28 +6032,42 @@
         <w:rPr>
           <w:rFonts w:ascii="Verdana" w:hAnsi="Verdana"/>
         </w:rPr>
-        <w:t>Dodano opcję „</w:t>
-      </w:r>
-      <w:hyperlink w:anchor="_Wybór_kanału_płatności" w:history="1">
-        <w:r>
-          <w:rPr>
-            <w:rStyle w:val="Hipercze"/>
-            <w:rFonts w:ascii="Verdana" w:hAnsi="Verdana"/>
-          </w:rPr>
-          <w:t>Pokaż kanały płatności w sklepie</w:t>
-        </w:r>
-      </w:hyperlink>
-      <w:r>
-        <w:rPr>
-          <w:rFonts w:ascii="Verdana" w:hAnsi="Verdana"/>
-        </w:rPr>
-        <w:t>”</w:t>
-      </w:r>
-      <w:r>
-        <w:rPr>
-          <w:rFonts w:ascii="Verdana" w:hAnsi="Verdana"/>
-        </w:rPr>
-        <w:t xml:space="preserve"> – domyślnie włączona</w:t>
+        <w:t>Zmieniono kwoty dla "</w:t>
+      </w:r>
+      <w:proofErr w:type="spellStart"/>
+      <w:r>
+        <w:rPr>
+          <w:rFonts w:ascii="Verdana" w:hAnsi="Verdana"/>
+        </w:rPr>
+        <w:t>Smartney</w:t>
+      </w:r>
+      <w:proofErr w:type="spellEnd"/>
+      <w:r>
+        <w:rPr>
+          <w:rFonts w:ascii="Verdana" w:hAnsi="Verdana"/>
+        </w:rPr>
+        <w:t xml:space="preserve"> – Kup teraz, zapłać później" - z przedziału </w:t>
+      </w:r>
+      <w:r>
+        <w:rPr>
+          <w:rFonts w:ascii="Verdana" w:hAnsi="Verdana"/>
+          <w:strike/>
+        </w:rPr>
+        <w:t>200 zł - 1500 zł</w:t>
+      </w:r>
+      <w:r>
+        <w:rPr>
+          <w:rFonts w:ascii="Verdana" w:hAnsi="Verdana"/>
+        </w:rPr>
+        <w:t xml:space="preserve"> na </w:t>
+      </w:r>
+      <w:r>
+        <w:rPr>
+          <w:rFonts w:ascii="Verdana" w:hAnsi="Verdana"/>
+          <w:b/>
+          <w:bCs/>
+        </w:rPr>
+        <w:t>100 zł - 2000 zł</w:t>
       </w:r>
       <w:r>
         <w:rPr>
@@ -5963,6 +6075,40 @@
         </w:rPr>
         <w:t>.</w:t>
       </w:r>
+    </w:p>
+    <w:p>
+      <w:pPr>
+        <w:pStyle w:val="Nagwek2"/>
+        <w:rPr>
+          <w:rFonts w:ascii="Verdana" w:hAnsi="Verdana"/>
+        </w:rPr>
+      </w:pPr>
+      <w:bookmarkStart w:id="9" w:name="_Toc69821875"/>
+      <w:r>
+        <w:rPr>
+          <w:rFonts w:ascii="Verdana" w:hAnsi="Verdana"/>
+        </w:rPr>
+        <w:t>Wersja 2.</w:t>
+      </w:r>
+      <w:r>
+        <w:rPr>
+          <w:rFonts w:ascii="Verdana" w:hAnsi="Verdana"/>
+        </w:rPr>
+        <w:t>14</w:t>
+      </w:r>
+      <w:r>
+        <w:rPr>
+          <w:rFonts w:ascii="Verdana" w:hAnsi="Verdana"/>
+        </w:rPr>
+        <w:t>.</w:t>
+      </w:r>
+      <w:r>
+        <w:rPr>
+          <w:rFonts w:ascii="Verdana" w:hAnsi="Verdana"/>
+        </w:rPr>
+        <w:t>0</w:t>
+      </w:r>
+      <w:bookmarkEnd w:id="9"/>
     </w:p>
     <w:p>
       <w:pPr>
@@ -5979,42 +6125,35 @@
         <w:rPr>
           <w:rFonts w:ascii="Verdana" w:hAnsi="Verdana"/>
         </w:rPr>
-        <w:t>Poprawiono opcję „</w:t>
-      </w:r>
-      <w:r>
-        <w:rPr>
-          <w:rFonts w:ascii="Verdana" w:hAnsi="Verdana"/>
-        </w:rPr>
-        <w:t>Czas ważności płatności</w:t>
-      </w:r>
+        <w:t>Dodano opcję „</w:t>
+      </w:r>
+      <w:hyperlink w:anchor="_Wybór_kanału_płatności" w:history="1">
+        <w:r>
+          <w:rPr>
+            <w:rStyle w:val="Hipercze"/>
+            <w:rFonts w:ascii="Verdana" w:hAnsi="Verdana"/>
+          </w:rPr>
+          <w:t>Pokaż kanały płatności w sklepie</w:t>
+        </w:r>
+      </w:hyperlink>
       <w:r>
         <w:rPr>
           <w:rFonts w:ascii="Verdana" w:hAnsi="Verdana"/>
         </w:rPr>
         <w:t>”</w:t>
       </w:r>
-    </w:p>
-    <w:p>
-      <w:pPr>
-        <w:pStyle w:val="Nagwek2"/>
-        <w:rPr>
-          <w:rFonts w:ascii="Verdana" w:hAnsi="Verdana"/>
-        </w:rPr>
-      </w:pPr>
-      <w:bookmarkStart w:id="9" w:name="_Toc65748431"/>
-      <w:r>
-        <w:rPr>
-          <w:rFonts w:ascii="Verdana" w:hAnsi="Verdana"/>
-        </w:rPr>
-        <w:t>Wersja 2.13.</w:t>
-      </w:r>
-      <w:r>
-        <w:rPr>
-          <w:rFonts w:ascii="Verdana" w:hAnsi="Verdana"/>
-        </w:rPr>
-        <w:t>6</w:t>
-      </w:r>
-      <w:bookmarkEnd w:id="9"/>
+      <w:r>
+        <w:rPr>
+          <w:rFonts w:ascii="Verdana" w:hAnsi="Verdana"/>
+        </w:rPr>
+        <w:t xml:space="preserve"> – domyślnie włączona</w:t>
+      </w:r>
+      <w:r>
+        <w:rPr>
+          <w:rFonts w:ascii="Verdana" w:hAnsi="Verdana"/>
+        </w:rPr>
+        <w:t>.</w:t>
+      </w:r>
     </w:p>
     <w:p>
       <w:pPr>
@@ -6031,21 +6170,19 @@
         <w:rPr>
           <w:rFonts w:ascii="Verdana" w:hAnsi="Verdana"/>
         </w:rPr>
-        <w:t xml:space="preserve">Odblokowanie Google </w:t>
-      </w:r>
-      <w:proofErr w:type="spellStart"/>
-      <w:r>
-        <w:rPr>
-          <w:rFonts w:ascii="Verdana" w:hAnsi="Verdana"/>
-        </w:rPr>
-        <w:t>Pay</w:t>
-      </w:r>
-      <w:proofErr w:type="spellEnd"/>
-      <w:r>
-        <w:rPr>
-          <w:rFonts w:ascii="Verdana" w:hAnsi="Verdana"/>
-        </w:rPr>
-        <w:t xml:space="preserve"> dla wszystkich walut.</w:t>
+        <w:t>Poprawiono opcję „</w:t>
+      </w:r>
+      <w:r>
+        <w:rPr>
+          <w:rFonts w:ascii="Verdana" w:hAnsi="Verdana"/>
+        </w:rPr>
+        <w:t>Czas ważności płatności</w:t>
+      </w:r>
+      <w:r>
+        <w:rPr>
+          <w:rFonts w:ascii="Verdana" w:hAnsi="Verdana"/>
+        </w:rPr>
+        <w:t>”</w:t>
       </w:r>
     </w:p>
     <w:p>
@@ -6055,7 +6192,7 @@
           <w:rFonts w:ascii="Verdana" w:hAnsi="Verdana"/>
         </w:rPr>
       </w:pPr>
-      <w:bookmarkStart w:id="10" w:name="_Toc65748432"/>
+      <w:bookmarkStart w:id="10" w:name="_Toc69821876"/>
       <w:r>
         <w:rPr>
           <w:rFonts w:ascii="Verdana" w:hAnsi="Verdana"/>
@@ -6066,7 +6203,7 @@
         <w:rPr>
           <w:rFonts w:ascii="Verdana" w:hAnsi="Verdana"/>
         </w:rPr>
-        <w:t>5</w:t>
+        <w:t>6</w:t>
       </w:r>
       <w:bookmarkEnd w:id="10"/>
     </w:p>
@@ -6085,38 +6222,44 @@
         <w:rPr>
           <w:rFonts w:ascii="Verdana" w:hAnsi="Verdana"/>
         </w:rPr>
-        <w:t xml:space="preserve">Poprawiono składanie zamówienia – metoda </w:t>
-      </w:r>
-      <w:r>
-        <w:rPr>
-          <w:rFonts w:ascii="Verdana" w:hAnsi="Verdana"/>
-          <w:b/>
-          <w:bCs/>
-        </w:rPr>
-        <w:t>order</w:t>
-      </w:r>
-      <w:r>
-        <w:rPr>
-          <w:rFonts w:ascii="Verdana" w:hAnsi="Verdana"/>
-        </w:rPr>
-        <w:t xml:space="preserve"> zamiast </w:t>
+        <w:t xml:space="preserve">Odblokowanie Google </w:t>
       </w:r>
       <w:proofErr w:type="spellStart"/>
       <w:r>
         <w:rPr>
           <w:rFonts w:ascii="Verdana" w:hAnsi="Verdana"/>
-          <w:b/>
-          <w:bCs/>
-        </w:rPr>
-        <w:t>authorize</w:t>
+        </w:rPr>
+        <w:t>Pay</w:t>
       </w:r>
       <w:proofErr w:type="spellEnd"/>
       <w:r>
         <w:rPr>
           <w:rFonts w:ascii="Verdana" w:hAnsi="Verdana"/>
         </w:rPr>
-        <w:t>.</w:t>
-      </w:r>
+        <w:t xml:space="preserve"> dla wszystkich walut.</w:t>
+      </w:r>
+    </w:p>
+    <w:p>
+      <w:pPr>
+        <w:pStyle w:val="Nagwek2"/>
+        <w:rPr>
+          <w:rFonts w:ascii="Verdana" w:hAnsi="Verdana"/>
+        </w:rPr>
+      </w:pPr>
+      <w:bookmarkStart w:id="11" w:name="_Toc69821877"/>
+      <w:r>
+        <w:rPr>
+          <w:rFonts w:ascii="Verdana" w:hAnsi="Verdana"/>
+        </w:rPr>
+        <w:t>Wersja 2.13.</w:t>
+      </w:r>
+      <w:r>
+        <w:rPr>
+          <w:rFonts w:ascii="Verdana" w:hAnsi="Verdana"/>
+        </w:rPr>
+        <w:t>5</w:t>
+      </w:r>
+      <w:bookmarkEnd w:id="11"/>
     </w:p>
     <w:p>
       <w:pPr>
@@ -6133,7 +6276,21 @@
         <w:rPr>
           <w:rFonts w:ascii="Verdana" w:hAnsi="Verdana"/>
         </w:rPr>
-        <w:t xml:space="preserve">Poprawiono </w:t>
+        <w:t xml:space="preserve">Poprawiono składanie zamówienia – metoda </w:t>
+      </w:r>
+      <w:r>
+        <w:rPr>
+          <w:rFonts w:ascii="Verdana" w:hAnsi="Verdana"/>
+          <w:b/>
+          <w:bCs/>
+        </w:rPr>
+        <w:t>order</w:t>
+      </w:r>
+      <w:r>
+        <w:rPr>
+          <w:rFonts w:ascii="Verdana" w:hAnsi="Verdana"/>
+        </w:rPr>
+        <w:t xml:space="preserve"> zamiast </w:t>
       </w:r>
       <w:proofErr w:type="spellStart"/>
       <w:r>
@@ -6142,7 +6299,7 @@
           <w:b/>
           <w:bCs/>
         </w:rPr>
-        <w:t>db_schema</w:t>
+        <w:t>authorize</w:t>
       </w:r>
       <w:proofErr w:type="spellEnd"/>
       <w:r>
@@ -6167,16 +6324,18 @@
         <w:rPr>
           <w:rFonts w:ascii="Verdana" w:hAnsi="Verdana"/>
         </w:rPr>
-        <w:t xml:space="preserve">Zaktualizowano </w:t>
-      </w:r>
+        <w:t xml:space="preserve">Poprawiono </w:t>
+      </w:r>
+      <w:proofErr w:type="spellStart"/>
       <w:r>
         <w:rPr>
           <w:rFonts w:ascii="Verdana" w:hAnsi="Verdana"/>
           <w:b/>
           <w:bCs/>
         </w:rPr>
-        <w:t>Content Security Policy</w:t>
-      </w:r>
+        <w:t>db_schema</w:t>
+      </w:r>
+      <w:proofErr w:type="spellEnd"/>
       <w:r>
         <w:rPr>
           <w:rFonts w:ascii="Verdana" w:hAnsi="Verdana"/>
@@ -6201,47 +6360,20 @@
         </w:rPr>
         <w:t xml:space="preserve">Zaktualizowano </w:t>
       </w:r>
-      <w:proofErr w:type="spellStart"/>
-      <w:proofErr w:type="gramStart"/>
       <w:r>
         <w:rPr>
           <w:rFonts w:ascii="Verdana" w:hAnsi="Verdana"/>
           <w:b/>
           <w:bCs/>
         </w:rPr>
-        <w:t>composer.json</w:t>
-      </w:r>
-      <w:proofErr w:type="spellEnd"/>
-      <w:proofErr w:type="gramEnd"/>
+        <w:t>Content Security Policy</w:t>
+      </w:r>
       <w:r>
         <w:rPr>
           <w:rFonts w:ascii="Verdana" w:hAnsi="Verdana"/>
         </w:rPr>
         <w:t>.</w:t>
       </w:r>
-    </w:p>
-    <w:p>
-      <w:pPr>
-        <w:pStyle w:val="Nagwek2"/>
-        <w:rPr>
-          <w:rFonts w:ascii="Verdana" w:hAnsi="Verdana"/>
-        </w:rPr>
-      </w:pPr>
-      <w:bookmarkStart w:id="11" w:name="_Toc65748433"/>
-      <w:r>
-        <w:rPr>
-          <w:rFonts w:ascii="Verdana" w:hAnsi="Verdana"/>
-        </w:rPr>
-        <w:t>Wersja 2.13.</w:t>
-      </w:r>
-      <w:r>
-        <w:rPr>
-          <w:rFonts w:ascii="Verdana" w:hAnsi="Verdana"/>
-        </w:rPr>
-        <w:t>4</w:t>
-      </w:r>
-      <w:bookmarkEnd w:id="7"/>
-      <w:bookmarkEnd w:id="11"/>
     </w:p>
     <w:p>
       <w:pPr>
@@ -6258,32 +6390,20 @@
         <w:rPr>
           <w:rFonts w:ascii="Verdana" w:hAnsi="Verdana"/>
         </w:rPr>
-        <w:t xml:space="preserve">Poprawiono składanie zamówienia – metoda </w:t>
-      </w:r>
+        <w:t xml:space="preserve">Zaktualizowano </w:t>
+      </w:r>
+      <w:proofErr w:type="spellStart"/>
+      <w:proofErr w:type="gramStart"/>
       <w:r>
         <w:rPr>
           <w:rFonts w:ascii="Verdana" w:hAnsi="Verdana"/>
           <w:b/>
           <w:bCs/>
         </w:rPr>
-        <w:t>order</w:t>
-      </w:r>
-      <w:r>
-        <w:rPr>
-          <w:rFonts w:ascii="Verdana" w:hAnsi="Verdana"/>
-        </w:rPr>
-        <w:t xml:space="preserve"> zamiast </w:t>
-      </w:r>
-      <w:proofErr w:type="spellStart"/>
-      <w:r>
-        <w:rPr>
-          <w:rFonts w:ascii="Verdana" w:hAnsi="Verdana"/>
-          <w:b/>
-          <w:bCs/>
-        </w:rPr>
-        <w:t>authorize</w:t>
+        <w:t>composer.json</w:t>
       </w:r>
       <w:proofErr w:type="spellEnd"/>
+      <w:proofErr w:type="gramEnd"/>
       <w:r>
         <w:rPr>
           <w:rFonts w:ascii="Verdana" w:hAnsi="Verdana"/>
@@ -6298,7 +6418,7 @@
           <w:rFonts w:ascii="Verdana" w:hAnsi="Verdana"/>
         </w:rPr>
       </w:pPr>
-      <w:bookmarkStart w:id="12" w:name="_Toc65748434"/>
+      <w:bookmarkStart w:id="12" w:name="_Toc69821878"/>
       <w:r>
         <w:rPr>
           <w:rFonts w:ascii="Verdana" w:hAnsi="Verdana"/>
@@ -6309,8 +6429,9 @@
         <w:rPr>
           <w:rFonts w:ascii="Verdana" w:hAnsi="Verdana"/>
         </w:rPr>
-        <w:t>3</w:t>
-      </w:r>
+        <w:t>4</w:t>
+      </w:r>
+      <w:bookmarkEnd w:id="7"/>
       <w:bookmarkEnd w:id="12"/>
     </w:p>
     <w:p>
@@ -6328,26 +6449,61 @@
         <w:rPr>
           <w:rFonts w:ascii="Verdana" w:hAnsi="Verdana"/>
         </w:rPr>
-        <w:t>Poprawiono modu</w:t>
-      </w:r>
-      <w:r>
-        <w:rPr>
-          <w:rFonts w:ascii="Verdana" w:hAnsi="Verdana"/>
-        </w:rPr>
-        <w:t xml:space="preserve">ł </w:t>
-      </w:r>
-      <w:r>
-        <w:rPr>
-          <w:rFonts w:ascii="Verdana" w:hAnsi="Verdana"/>
-        </w:rPr>
-        <w:t>konfiguracji kanałów płatności</w:t>
-      </w:r>
+        <w:t xml:space="preserve">Poprawiono składanie zamówienia – metoda </w:t>
+      </w:r>
+      <w:r>
+        <w:rPr>
+          <w:rFonts w:ascii="Verdana" w:hAnsi="Verdana"/>
+          <w:b/>
+          <w:bCs/>
+        </w:rPr>
+        <w:t>order</w:t>
+      </w:r>
+      <w:r>
+        <w:rPr>
+          <w:rFonts w:ascii="Verdana" w:hAnsi="Verdana"/>
+        </w:rPr>
+        <w:t xml:space="preserve"> zamiast </w:t>
+      </w:r>
+      <w:proofErr w:type="spellStart"/>
+      <w:r>
+        <w:rPr>
+          <w:rFonts w:ascii="Verdana" w:hAnsi="Verdana"/>
+          <w:b/>
+          <w:bCs/>
+        </w:rPr>
+        <w:t>authorize</w:t>
+      </w:r>
+      <w:proofErr w:type="spellEnd"/>
       <w:r>
         <w:rPr>
           <w:rFonts w:ascii="Verdana" w:hAnsi="Verdana"/>
         </w:rPr>
         <w:t>.</w:t>
       </w:r>
+    </w:p>
+    <w:p>
+      <w:pPr>
+        <w:pStyle w:val="Nagwek2"/>
+        <w:rPr>
+          <w:rFonts w:ascii="Verdana" w:hAnsi="Verdana"/>
+        </w:rPr>
+      </w:pPr>
+      <w:bookmarkStart w:id="13" w:name="_Toc69821879"/>
+      <w:r>
+        <w:rPr>
+          <w:rFonts w:ascii="Verdana" w:hAnsi="Verdana"/>
+        </w:rPr>
+        <w:lastRenderedPageBreak/>
+        <w:t>Wersja 2.13.</w:t>
+      </w:r>
+      <w:r>
+        <w:rPr>
+          <w:rFonts w:ascii="Verdana" w:hAnsi="Verdana"/>
+        </w:rPr>
+        <w:t>3</w:t>
+      </w:r>
+      <w:bookmarkEnd w:id="13"/>
     </w:p>
     <w:p>
       <w:pPr>
@@ -6364,7 +6520,25 @@
         <w:rPr>
           <w:rFonts w:ascii="Verdana" w:hAnsi="Verdana"/>
         </w:rPr>
-        <w:t>Poprawiono synchronizację kanałów dla wielu witryn.</w:t>
+        <w:t>Poprawiono modu</w:t>
+      </w:r>
+      <w:r>
+        <w:rPr>
+          <w:rFonts w:ascii="Verdana" w:hAnsi="Verdana"/>
+        </w:rPr>
+        <w:t xml:space="preserve">ł </w:t>
+      </w:r>
+      <w:r>
+        <w:rPr>
+          <w:rFonts w:ascii="Verdana" w:hAnsi="Verdana"/>
+        </w:rPr>
+        <w:t>konfiguracji kanałów płatności</w:t>
+      </w:r>
+      <w:r>
+        <w:rPr>
+          <w:rFonts w:ascii="Verdana" w:hAnsi="Verdana"/>
+        </w:rPr>
+        <w:t>.</w:t>
       </w:r>
     </w:p>
     <w:p>
@@ -6382,73 +6556,8 @@
         <w:rPr>
           <w:rFonts w:ascii="Verdana" w:hAnsi="Verdana"/>
         </w:rPr>
-        <w:lastRenderedPageBreak/>
-        <w:t xml:space="preserve">Wyłączono </w:t>
-      </w:r>
-      <w:proofErr w:type="spellStart"/>
-      <w:r>
-        <w:rPr>
-          <w:rFonts w:ascii="Verdana" w:hAnsi="Verdana"/>
-        </w:rPr>
-        <w:t>klikalny</w:t>
-      </w:r>
-      <w:proofErr w:type="spellEnd"/>
-      <w:r>
-        <w:rPr>
-          <w:rFonts w:ascii="Verdana" w:hAnsi="Verdana"/>
-        </w:rPr>
-        <w:t xml:space="preserve"> </w:t>
-      </w:r>
-      <w:proofErr w:type="spellStart"/>
-      <w:r>
-        <w:rPr>
-          <w:rFonts w:ascii="Verdana" w:hAnsi="Verdana"/>
-        </w:rPr>
-        <w:t>overlay</w:t>
-      </w:r>
-      <w:proofErr w:type="spellEnd"/>
-      <w:r>
-        <w:rPr>
-          <w:rFonts w:ascii="Verdana" w:hAnsi="Verdana"/>
-        </w:rPr>
-        <w:t xml:space="preserve"> dla BLIK 0 i Google </w:t>
-      </w:r>
-      <w:proofErr w:type="spellStart"/>
-      <w:r>
-        <w:rPr>
-          <w:rFonts w:ascii="Verdana" w:hAnsi="Verdana"/>
-        </w:rPr>
-        <w:t>Pay</w:t>
-      </w:r>
-      <w:proofErr w:type="spellEnd"/>
-      <w:r>
-        <w:rPr>
-          <w:rFonts w:ascii="Verdana" w:hAnsi="Verdana"/>
-        </w:rPr>
-        <w:t>.</w:t>
-      </w:r>
-    </w:p>
-    <w:p>
-      <w:pPr>
-        <w:pStyle w:val="Nagwek2"/>
-        <w:rPr>
-          <w:rFonts w:ascii="Verdana" w:hAnsi="Verdana"/>
-        </w:rPr>
-      </w:pPr>
-      <w:bookmarkStart w:id="13" w:name="_Toc65748435"/>
-      <w:r>
-        <w:rPr>
-          <w:rFonts w:ascii="Verdana" w:hAnsi="Verdana"/>
-        </w:rPr>
-        <w:t>Wersja 2.13.</w:t>
-      </w:r>
-      <w:r>
-        <w:rPr>
-          <w:rFonts w:ascii="Verdana" w:hAnsi="Verdana"/>
-        </w:rPr>
-        <w:t>2</w:t>
-      </w:r>
-      <w:bookmarkEnd w:id="13"/>
+        <w:t>Poprawiono synchronizację kanałów dla wielu witryn.</w:t>
+      </w:r>
     </w:p>
     <w:p>
       <w:pPr>
@@ -6465,28 +6574,44 @@
         <w:rPr>
           <w:rFonts w:ascii="Verdana" w:hAnsi="Verdana"/>
         </w:rPr>
-        <w:t>Poprawiono</w:t>
-      </w:r>
-      <w:r>
-        <w:rPr>
-          <w:rFonts w:ascii="Verdana" w:hAnsi="Verdana"/>
-        </w:rPr>
-        <w:t xml:space="preserve"> wyświetlanie niestandardowego logo </w:t>
+        <w:t xml:space="preserve">Wyłączono </w:t>
       </w:r>
       <w:proofErr w:type="spellStart"/>
       <w:r>
         <w:rPr>
           <w:rFonts w:ascii="Verdana" w:hAnsi="Verdana"/>
         </w:rPr>
-        <w:t>BLIKa</w:t>
+        <w:t>klikalny</w:t>
       </w:r>
       <w:proofErr w:type="spellEnd"/>
       <w:r>
         <w:rPr>
           <w:rFonts w:ascii="Verdana" w:hAnsi="Verdana"/>
         </w:rPr>
-        <w:t xml:space="preserve"> 0</w:t>
-      </w:r>
+        <w:t xml:space="preserve"> </w:t>
+      </w:r>
+      <w:proofErr w:type="spellStart"/>
+      <w:r>
+        <w:rPr>
+          <w:rFonts w:ascii="Verdana" w:hAnsi="Verdana"/>
+        </w:rPr>
+        <w:t>overlay</w:t>
+      </w:r>
+      <w:proofErr w:type="spellEnd"/>
+      <w:r>
+        <w:rPr>
+          <w:rFonts w:ascii="Verdana" w:hAnsi="Verdana"/>
+        </w:rPr>
+        <w:t xml:space="preserve"> dla BLIK 0 i Google </w:t>
+      </w:r>
+      <w:proofErr w:type="spellStart"/>
+      <w:r>
+        <w:rPr>
+          <w:rFonts w:ascii="Verdana" w:hAnsi="Verdana"/>
+        </w:rPr>
+        <w:t>Pay</w:t>
+      </w:r>
+      <w:proofErr w:type="spellEnd"/>
       <w:r>
         <w:rPr>
           <w:rFonts w:ascii="Verdana" w:hAnsi="Verdana"/>
@@ -6501,7 +6626,7 @@
           <w:rFonts w:ascii="Verdana" w:hAnsi="Verdana"/>
         </w:rPr>
       </w:pPr>
-      <w:bookmarkStart w:id="14" w:name="_Toc65748436"/>
+      <w:bookmarkStart w:id="14" w:name="_Toc69821880"/>
       <w:r>
         <w:rPr>
           <w:rFonts w:ascii="Verdana" w:hAnsi="Verdana"/>
@@ -6512,7 +6637,7 @@
         <w:rPr>
           <w:rFonts w:ascii="Verdana" w:hAnsi="Verdana"/>
         </w:rPr>
-        <w:t>1</w:t>
+        <w:t>2</w:t>
       </w:r>
       <w:bookmarkEnd w:id="14"/>
     </w:p>
@@ -6531,76 +6656,28 @@
         <w:rPr>
           <w:rFonts w:ascii="Verdana" w:hAnsi="Verdana"/>
         </w:rPr>
-        <w:t>Poprawi</w:t>
-      </w:r>
-      <w:r>
-        <w:rPr>
-          <w:rFonts w:ascii="Verdana" w:hAnsi="Verdana"/>
-        </w:rPr>
-        <w:t>ono</w:t>
-      </w:r>
-      <w:r>
-        <w:rPr>
-          <w:rFonts w:ascii="Verdana" w:hAnsi="Verdana"/>
-        </w:rPr>
-        <w:t xml:space="preserve"> </w:t>
-      </w:r>
-      <w:r>
-        <w:rPr>
-          <w:rFonts w:ascii="Verdana" w:hAnsi="Verdana"/>
-        </w:rPr>
-        <w:t>niestandardowe</w:t>
-      </w:r>
-      <w:r>
-        <w:rPr>
-          <w:rFonts w:ascii="Verdana" w:hAnsi="Verdana"/>
-        </w:rPr>
-        <w:t xml:space="preserve"> </w:t>
+        <w:t>Poprawiono</w:t>
+      </w:r>
+      <w:r>
+        <w:rPr>
+          <w:rFonts w:ascii="Verdana" w:hAnsi="Verdana"/>
+        </w:rPr>
+        <w:t xml:space="preserve"> wyświetlanie niestandardowego logo </w:t>
       </w:r>
       <w:proofErr w:type="spellStart"/>
       <w:r>
         <w:rPr>
           <w:rFonts w:ascii="Verdana" w:hAnsi="Verdana"/>
         </w:rPr>
-        <w:t>walidator</w:t>
-      </w:r>
-      <w:r>
-        <w:rPr>
-          <w:rFonts w:ascii="Verdana" w:hAnsi="Verdana"/>
-        </w:rPr>
-        <w:t>y</w:t>
+        <w:t>BLIKa</w:t>
       </w:r>
       <w:proofErr w:type="spellEnd"/>
       <w:r>
         <w:rPr>
           <w:rFonts w:ascii="Verdana" w:hAnsi="Verdana"/>
         </w:rPr>
-        <w:t xml:space="preserve"> (</w:t>
-      </w:r>
-      <w:proofErr w:type="spellStart"/>
-      <w:r>
-        <w:rPr>
-          <w:rFonts w:ascii="Verdana" w:hAnsi="Verdana"/>
-        </w:rPr>
-        <w:t>additional-validators</w:t>
-      </w:r>
-      <w:proofErr w:type="spellEnd"/>
-      <w:r>
-        <w:rPr>
-          <w:rFonts w:ascii="Verdana" w:hAnsi="Verdana"/>
-        </w:rPr>
-        <w:t xml:space="preserve">) w </w:t>
-      </w:r>
-      <w:proofErr w:type="spellStart"/>
-      <w:r>
-        <w:rPr>
-          <w:rFonts w:ascii="Verdana" w:hAnsi="Verdana"/>
-          <w:b/>
-          <w:bCs/>
-        </w:rPr>
-        <w:t>placeOrder</w:t>
-      </w:r>
-      <w:proofErr w:type="spellEnd"/>
+        <w:t xml:space="preserve"> 0</w:t>
+      </w:r>
       <w:r>
         <w:rPr>
           <w:rFonts w:ascii="Verdana" w:hAnsi="Verdana"/>
@@ -6615,12 +6692,18 @@
           <w:rFonts w:ascii="Verdana" w:hAnsi="Verdana"/>
         </w:rPr>
       </w:pPr>
-      <w:bookmarkStart w:id="15" w:name="_Toc65748437"/>
-      <w:r>
-        <w:rPr>
-          <w:rFonts w:ascii="Verdana" w:hAnsi="Verdana"/>
-        </w:rPr>
-        <w:t>Wersja 2.13.0</w:t>
+      <w:bookmarkStart w:id="15" w:name="_Toc69821881"/>
+      <w:r>
+        <w:rPr>
+          <w:rFonts w:ascii="Verdana" w:hAnsi="Verdana"/>
+        </w:rPr>
+        <w:t>Wersja 2.13.</w:t>
+      </w:r>
+      <w:r>
+        <w:rPr>
+          <w:rFonts w:ascii="Verdana" w:hAnsi="Verdana"/>
+        </w:rPr>
+        <w:t>1</w:t>
       </w:r>
       <w:bookmarkEnd w:id="15"/>
     </w:p>
@@ -6631,33 +6714,84 @@
           <w:ilvl w:val="0"/>
           <w:numId w:val="23"/>
         </w:numPr>
-      </w:pPr>
-      <w:r>
-        <w:rPr>
-          <w:rFonts w:ascii="Verdana" w:hAnsi="Verdana"/>
-        </w:rPr>
-        <w:t xml:space="preserve">Dodano </w:t>
+        <w:rPr>
+          <w:rFonts w:ascii="Verdana" w:hAnsi="Verdana"/>
+        </w:rPr>
+      </w:pPr>
+      <w:r>
+        <w:rPr>
+          <w:rFonts w:ascii="Verdana" w:hAnsi="Verdana"/>
+        </w:rPr>
+        <w:t>Poprawi</w:t>
+      </w:r>
+      <w:r>
+        <w:rPr>
+          <w:rFonts w:ascii="Verdana" w:hAnsi="Verdana"/>
+        </w:rPr>
+        <w:t>ono</w:t>
+      </w:r>
+      <w:r>
+        <w:rPr>
+          <w:rFonts w:ascii="Verdana" w:hAnsi="Verdana"/>
+        </w:rPr>
+        <w:t xml:space="preserve"> </w:t>
+      </w:r>
+      <w:r>
+        <w:rPr>
+          <w:rFonts w:ascii="Verdana" w:hAnsi="Verdana"/>
+        </w:rPr>
+        <w:t>niestandardowe</w:t>
+      </w:r>
+      <w:r>
+        <w:rPr>
+          <w:rFonts w:ascii="Verdana" w:hAnsi="Verdana"/>
+        </w:rPr>
+        <w:t xml:space="preserve"> </w:t>
       </w:r>
       <w:proofErr w:type="spellStart"/>
       <w:r>
         <w:rPr>
           <w:rFonts w:ascii="Verdana" w:hAnsi="Verdana"/>
         </w:rPr>
-        <w:t>Smartney</w:t>
+        <w:t>walidator</w:t>
+      </w:r>
+      <w:r>
+        <w:rPr>
+          <w:rFonts w:ascii="Verdana" w:hAnsi="Verdana"/>
+        </w:rPr>
+        <w:t>y</w:t>
       </w:r>
       <w:proofErr w:type="spellEnd"/>
       <w:r>
         <w:rPr>
           <w:rFonts w:ascii="Verdana" w:hAnsi="Verdana"/>
         </w:rPr>
-        <w:t xml:space="preserve"> – </w:t>
-      </w:r>
-      <w:r>
-        <w:rPr>
-          <w:rFonts w:ascii="Verdana" w:hAnsi="Verdana"/>
-        </w:rPr>
-        <w:t>Kup teraz, zapłać później</w:t>
-      </w:r>
+        <w:t xml:space="preserve"> (</w:t>
+      </w:r>
+      <w:proofErr w:type="spellStart"/>
+      <w:r>
+        <w:rPr>
+          <w:rFonts w:ascii="Verdana" w:hAnsi="Verdana"/>
+        </w:rPr>
+        <w:t>additional-validators</w:t>
+      </w:r>
+      <w:proofErr w:type="spellEnd"/>
+      <w:r>
+        <w:rPr>
+          <w:rFonts w:ascii="Verdana" w:hAnsi="Verdana"/>
+        </w:rPr>
+        <w:t xml:space="preserve">) w </w:t>
+      </w:r>
+      <w:proofErr w:type="spellStart"/>
+      <w:r>
+        <w:rPr>
+          <w:rFonts w:ascii="Verdana" w:hAnsi="Verdana"/>
+          <w:b/>
+          <w:bCs/>
+        </w:rPr>
+        <w:t>placeOrder</w:t>
+      </w:r>
+      <w:proofErr w:type="spellEnd"/>
       <w:r>
         <w:rPr>
           <w:rFonts w:ascii="Verdana" w:hAnsi="Verdana"/>
@@ -6672,12 +6806,12 @@
           <w:rFonts w:ascii="Verdana" w:hAnsi="Verdana"/>
         </w:rPr>
       </w:pPr>
-      <w:bookmarkStart w:id="16" w:name="_Toc65748438"/>
-      <w:r>
-        <w:rPr>
-          <w:rFonts w:ascii="Verdana" w:hAnsi="Verdana"/>
-        </w:rPr>
-        <w:t>Wersja 2.12.0</w:t>
+      <w:bookmarkStart w:id="16" w:name="_Toc69821882"/>
+      <w:r>
+        <w:rPr>
+          <w:rFonts w:ascii="Verdana" w:hAnsi="Verdana"/>
+        </w:rPr>
+        <w:t>Wersja 2.13.0</w:t>
       </w:r>
       <w:bookmarkEnd w:id="16"/>
     </w:p>
@@ -6695,48 +6829,31 @@
         </w:rPr>
         <w:t xml:space="preserve">Dodano </w:t>
       </w:r>
-      <w:hyperlink w:anchor="_Zwrot_–_faktura" w:history="1">
-        <w:r>
-          <w:rPr>
-            <w:rStyle w:val="Hipercze"/>
-            <w:rFonts w:ascii="Verdana" w:hAnsi="Verdana"/>
-          </w:rPr>
-          <w:t>zwroty on-line</w:t>
-        </w:r>
-      </w:hyperlink>
-      <w:r>
-        <w:rPr>
-          <w:rFonts w:ascii="Verdana" w:hAnsi="Verdana"/>
-        </w:rPr>
-        <w:t xml:space="preserve"> poprzez Faktury korygujące (</w:t>
-      </w:r>
       <w:proofErr w:type="spellStart"/>
       <w:r>
         <w:rPr>
           <w:rFonts w:ascii="Verdana" w:hAnsi="Verdana"/>
         </w:rPr>
-        <w:t>Credit</w:t>
+        <w:t>Smartney</w:t>
       </w:r>
       <w:proofErr w:type="spellEnd"/>
       <w:r>
         <w:rPr>
           <w:rFonts w:ascii="Verdana" w:hAnsi="Verdana"/>
         </w:rPr>
-        <w:t xml:space="preserve"> </w:t>
-      </w:r>
-      <w:proofErr w:type="spellStart"/>
-      <w:r>
-        <w:rPr>
-          <w:rFonts w:ascii="Verdana" w:hAnsi="Verdana"/>
-        </w:rPr>
-        <w:t>Memo</w:t>
-      </w:r>
-      <w:proofErr w:type="spellEnd"/>
-      <w:r>
-        <w:rPr>
-          <w:rFonts w:ascii="Verdana" w:hAnsi="Verdana"/>
-        </w:rPr>
-        <w:t>).</w:t>
+        <w:t xml:space="preserve"> – </w:t>
+      </w:r>
+      <w:r>
+        <w:rPr>
+          <w:rFonts w:ascii="Verdana" w:hAnsi="Verdana"/>
+        </w:rPr>
+        <w:t>Kup teraz, zapłać później</w:t>
+      </w:r>
+      <w:r>
+        <w:rPr>
+          <w:rFonts w:ascii="Verdana" w:hAnsi="Verdana"/>
+        </w:rPr>
+        <w:t>.</w:t>
       </w:r>
     </w:p>
     <w:p>
@@ -6746,12 +6863,12 @@
           <w:rFonts w:ascii="Verdana" w:hAnsi="Verdana"/>
         </w:rPr>
       </w:pPr>
-      <w:bookmarkStart w:id="17" w:name="_Toc65748439"/>
-      <w:r>
-        <w:rPr>
-          <w:rFonts w:ascii="Verdana" w:hAnsi="Verdana"/>
-        </w:rPr>
-        <w:t>Wersja 2.11.0</w:t>
+      <w:bookmarkStart w:id="17" w:name="_Toc69821883"/>
+      <w:r>
+        <w:rPr>
+          <w:rFonts w:ascii="Verdana" w:hAnsi="Verdana"/>
+        </w:rPr>
+        <w:t>Wersja 2.12.0</w:t>
       </w:r>
       <w:bookmarkEnd w:id="17"/>
     </w:p>
@@ -6769,20 +6886,48 @@
         </w:rPr>
         <w:t xml:space="preserve">Dodano </w:t>
       </w:r>
-      <w:hyperlink w:anchor="_Strona_oczekiwania_na" w:history="1">
+      <w:hyperlink w:anchor="_Zwrot_–_faktura" w:history="1">
         <w:r>
           <w:rPr>
             <w:rStyle w:val="Hipercze"/>
             <w:rFonts w:ascii="Verdana" w:hAnsi="Verdana"/>
           </w:rPr>
-          <w:t>stronę oczekiwania na przekierowanie</w:t>
+          <w:t>zwroty on-line</w:t>
         </w:r>
       </w:hyperlink>
       <w:r>
         <w:rPr>
           <w:rFonts w:ascii="Verdana" w:hAnsi="Verdana"/>
         </w:rPr>
-        <w:t xml:space="preserve"> do płatności.</w:t>
+        <w:t xml:space="preserve"> poprzez Faktury korygujące (</w:t>
+      </w:r>
+      <w:proofErr w:type="spellStart"/>
+      <w:r>
+        <w:rPr>
+          <w:rFonts w:ascii="Verdana" w:hAnsi="Verdana"/>
+        </w:rPr>
+        <w:t>Credit</w:t>
+      </w:r>
+      <w:proofErr w:type="spellEnd"/>
+      <w:r>
+        <w:rPr>
+          <w:rFonts w:ascii="Verdana" w:hAnsi="Verdana"/>
+        </w:rPr>
+        <w:t xml:space="preserve"> </w:t>
+      </w:r>
+      <w:proofErr w:type="spellStart"/>
+      <w:r>
+        <w:rPr>
+          <w:rFonts w:ascii="Verdana" w:hAnsi="Verdana"/>
+        </w:rPr>
+        <w:t>Memo</w:t>
+      </w:r>
+      <w:proofErr w:type="spellEnd"/>
+      <w:r>
+        <w:rPr>
+          <w:rFonts w:ascii="Verdana" w:hAnsi="Verdana"/>
+        </w:rPr>
+        <w:t>).</w:t>
       </w:r>
     </w:p>
     <w:p>
@@ -6792,12 +6937,12 @@
           <w:rFonts w:ascii="Verdana" w:hAnsi="Verdana"/>
         </w:rPr>
       </w:pPr>
-      <w:bookmarkStart w:id="18" w:name="_Toc65748440"/>
-      <w:r>
-        <w:rPr>
-          <w:rFonts w:ascii="Verdana" w:hAnsi="Verdana"/>
-        </w:rPr>
-        <w:t>Wersja 2.10.0</w:t>
+      <w:bookmarkStart w:id="18" w:name="_Toc69821884"/>
+      <w:r>
+        <w:rPr>
+          <w:rFonts w:ascii="Verdana" w:hAnsi="Verdana"/>
+        </w:rPr>
+        <w:t>Wersja 2.11.0</w:t>
       </w:r>
       <w:bookmarkEnd w:id="18"/>
     </w:p>
@@ -6813,48 +6958,39 @@
         <w:rPr>
           <w:rFonts w:ascii="Verdana" w:hAnsi="Verdana"/>
         </w:rPr>
-        <w:t>Dodan</w:t>
-      </w:r>
-      <w:r>
-        <w:rPr>
-          <w:rFonts w:ascii="Verdana" w:hAnsi="Verdana"/>
-        </w:rPr>
-        <w:t>o</w:t>
-      </w:r>
-      <w:r>
-        <w:rPr>
-          <w:rFonts w:ascii="Verdana" w:hAnsi="Verdana"/>
-        </w:rPr>
-        <w:t xml:space="preserve"> opcję </w:t>
-      </w:r>
-      <w:r>
-        <w:rPr>
-          <w:rFonts w:ascii="Verdana" w:hAnsi="Verdana"/>
-        </w:rPr>
-        <w:t xml:space="preserve">wysłania linku do płatności dla </w:t>
-      </w:r>
-      <w:hyperlink w:anchor="_Generowanie_zamówień_z_1" w:history="1">
+        <w:t xml:space="preserve">Dodano </w:t>
+      </w:r>
+      <w:hyperlink w:anchor="_Strona_oczekiwania_na" w:history="1">
         <w:r>
           <w:rPr>
             <w:rStyle w:val="Hipercze"/>
             <w:rFonts w:ascii="Verdana" w:hAnsi="Verdana"/>
           </w:rPr>
-          <w:t>zamówień utworzonych</w:t>
-        </w:r>
-        <w:r>
-          <w:rPr>
-            <w:rStyle w:val="Hipercze"/>
-            <w:rFonts w:ascii="Verdana" w:hAnsi="Verdana"/>
-          </w:rPr>
-          <w:t xml:space="preserve"> z poziomu panelu administracyjnego</w:t>
+          <w:t>stronę oczekiwania na przekierowanie</w:t>
         </w:r>
       </w:hyperlink>
       <w:r>
         <w:rPr>
           <w:rFonts w:ascii="Verdana" w:hAnsi="Verdana"/>
         </w:rPr>
-        <w:t>.</w:t>
-      </w:r>
+        <w:t xml:space="preserve"> do płatności.</w:t>
+      </w:r>
+    </w:p>
+    <w:p>
+      <w:pPr>
+        <w:pStyle w:val="Nagwek2"/>
+        <w:rPr>
+          <w:rFonts w:ascii="Verdana" w:hAnsi="Verdana"/>
+        </w:rPr>
+      </w:pPr>
+      <w:bookmarkStart w:id="19" w:name="_Toc69821885"/>
+      <w:r>
+        <w:rPr>
+          <w:rFonts w:ascii="Verdana" w:hAnsi="Verdana"/>
+        </w:rPr>
+        <w:t>Wersja 2.10.0</w:t>
+      </w:r>
+      <w:bookmarkEnd w:id="19"/>
     </w:p>
     <w:p>
       <w:pPr>
@@ -6868,25 +7004,47 @@
         <w:rPr>
           <w:rFonts w:ascii="Verdana" w:hAnsi="Verdana"/>
         </w:rPr>
-        <w:t xml:space="preserve">Wyłączono niepotrzebne </w:t>
-      </w:r>
-      <w:r>
-        <w:rPr>
-          <w:rFonts w:ascii="Verdana" w:hAnsi="Verdana"/>
-        </w:rPr>
-        <w:t>zapyta</w:t>
-      </w:r>
-      <w:r>
-        <w:rPr>
-          <w:rFonts w:ascii="Verdana" w:hAnsi="Verdana"/>
-        </w:rPr>
-        <w:t xml:space="preserve">nia </w:t>
-      </w:r>
-      <w:r>
-        <w:rPr>
-          <w:rFonts w:ascii="Verdana" w:hAnsi="Verdana"/>
-        </w:rPr>
-        <w:t>do pay.google.com.</w:t>
+        <w:t>Dodan</w:t>
+      </w:r>
+      <w:r>
+        <w:rPr>
+          <w:rFonts w:ascii="Verdana" w:hAnsi="Verdana"/>
+        </w:rPr>
+        <w:t>o</w:t>
+      </w:r>
+      <w:r>
+        <w:rPr>
+          <w:rFonts w:ascii="Verdana" w:hAnsi="Verdana"/>
+        </w:rPr>
+        <w:t xml:space="preserve"> opcję </w:t>
+      </w:r>
+      <w:r>
+        <w:rPr>
+          <w:rFonts w:ascii="Verdana" w:hAnsi="Verdana"/>
+        </w:rPr>
+        <w:t xml:space="preserve">wysłania linku do płatności dla </w:t>
+      </w:r>
+      <w:hyperlink w:anchor="_Generowanie_zamówień_z_1" w:history="1">
+        <w:r>
+          <w:rPr>
+            <w:rStyle w:val="Hipercze"/>
+            <w:rFonts w:ascii="Verdana" w:hAnsi="Verdana"/>
+          </w:rPr>
+          <w:t>zamówień utworzonych</w:t>
+        </w:r>
+        <w:r>
+          <w:rPr>
+            <w:rStyle w:val="Hipercze"/>
+            <w:rFonts w:ascii="Verdana" w:hAnsi="Verdana"/>
+          </w:rPr>
+          <w:t xml:space="preserve"> z poziomu panelu administracyjnego</w:t>
+        </w:r>
+      </w:hyperlink>
+      <w:r>
+        <w:rPr>
+          <w:rFonts w:ascii="Verdana" w:hAnsi="Verdana"/>
+        </w:rPr>
+        <w:t>.</w:t>
       </w:r>
     </w:p>
     <w:p>
@@ -6901,39 +7059,25 @@
         <w:rPr>
           <w:rFonts w:ascii="Verdana" w:hAnsi="Verdana"/>
         </w:rPr>
-        <w:t xml:space="preserve">Dodano </w:t>
-      </w:r>
-      <w:r>
-        <w:rPr>
-          <w:rFonts w:ascii="Verdana" w:hAnsi="Verdana"/>
-        </w:rPr>
-        <w:t>tekst informacyjn</w:t>
-      </w:r>
-      <w:r>
-        <w:rPr>
-          <w:rFonts w:ascii="Verdana" w:hAnsi="Verdana"/>
-        </w:rPr>
-        <w:t>y</w:t>
-      </w:r>
-      <w:r>
-        <w:rPr>
-          <w:rFonts w:ascii="Verdana" w:hAnsi="Verdana"/>
-        </w:rPr>
-        <w:t xml:space="preserve"> przy kanale Apple </w:t>
-      </w:r>
-      <w:proofErr w:type="spellStart"/>
-      <w:r>
-        <w:rPr>
-          <w:rFonts w:ascii="Verdana" w:hAnsi="Verdana"/>
-        </w:rPr>
-        <w:t>Pay</w:t>
-      </w:r>
-      <w:proofErr w:type="spellEnd"/>
-      <w:r>
-        <w:rPr>
-          <w:rFonts w:ascii="Verdana" w:hAnsi="Verdana"/>
-        </w:rPr>
-        <w:t>.</w:t>
+        <w:t xml:space="preserve">Wyłączono niepotrzebne </w:t>
+      </w:r>
+      <w:r>
+        <w:rPr>
+          <w:rFonts w:ascii="Verdana" w:hAnsi="Verdana"/>
+        </w:rPr>
+        <w:t>zapyta</w:t>
+      </w:r>
+      <w:r>
+        <w:rPr>
+          <w:rFonts w:ascii="Verdana" w:hAnsi="Verdana"/>
+        </w:rPr>
+        <w:t xml:space="preserve">nia </w:t>
+      </w:r>
+      <w:r>
+        <w:rPr>
+          <w:rFonts w:ascii="Verdana" w:hAnsi="Verdana"/>
+        </w:rPr>
+        <w:t>do pay.google.com.</w:t>
       </w:r>
     </w:p>
     <w:p>
@@ -6948,55 +7092,39 @@
         <w:rPr>
           <w:rFonts w:ascii="Verdana" w:hAnsi="Verdana"/>
         </w:rPr>
-        <w:t xml:space="preserve">Zmieniono </w:t>
-      </w:r>
-      <w:r>
-        <w:rPr>
-          <w:rFonts w:ascii="Verdana" w:hAnsi="Verdana"/>
-        </w:rPr>
-        <w:t>ścieżki tworzenia logów na</w:t>
-      </w:r>
-      <w:r>
-        <w:rPr>
-          <w:rFonts w:ascii="Verdana" w:hAnsi="Verdana"/>
-        </w:rPr>
-        <w:br/>
+        <w:t xml:space="preserve">Dodano </w:t>
+      </w:r>
+      <w:r>
+        <w:rPr>
+          <w:rFonts w:ascii="Verdana" w:hAnsi="Verdana"/>
+        </w:rPr>
+        <w:t>tekst informacyjn</w:t>
+      </w:r>
+      <w:r>
+        <w:rPr>
+          <w:rFonts w:ascii="Verdana" w:hAnsi="Verdana"/>
+        </w:rPr>
+        <w:t>y</w:t>
+      </w:r>
+      <w:r>
+        <w:rPr>
+          <w:rFonts w:ascii="Verdana" w:hAnsi="Verdana"/>
+        </w:rPr>
+        <w:t xml:space="preserve"> przy kanale Apple </w:t>
       </w:r>
       <w:proofErr w:type="spellStart"/>
       <w:r>
         <w:rPr>
           <w:rFonts w:ascii="Verdana" w:hAnsi="Verdana"/>
-          <w:b/>
-          <w:bCs/>
-        </w:rPr>
-        <w:t>var</w:t>
+        </w:rPr>
+        <w:t>Pay</w:t>
       </w:r>
       <w:proofErr w:type="spellEnd"/>
       <w:r>
         <w:rPr>
           <w:rFonts w:ascii="Verdana" w:hAnsi="Verdana"/>
-          <w:b/>
-          <w:bCs/>
-        </w:rPr>
-        <w:t>/log/</w:t>
-      </w:r>
-      <w:proofErr w:type="spellStart"/>
-      <w:r>
-        <w:rPr>
-          <w:rFonts w:ascii="Verdana" w:hAnsi="Verdana"/>
-          <w:b/>
-          <w:bCs/>
-        </w:rPr>
-        <w:t>BlueMedia</w:t>
-      </w:r>
-      <w:proofErr w:type="spellEnd"/>
-      <w:r>
-        <w:rPr>
-          <w:rFonts w:ascii="Verdana" w:hAnsi="Verdana"/>
-          <w:b/>
-          <w:bCs/>
-        </w:rPr>
-        <w:t>/Bluemedia-[data].log</w:t>
+        </w:rPr>
+        <w:t>.</w:t>
       </w:r>
     </w:p>
     <w:p>
@@ -7011,25 +7139,55 @@
         <w:rPr>
           <w:rFonts w:ascii="Verdana" w:hAnsi="Verdana"/>
         </w:rPr>
-        <w:t xml:space="preserve">Dodano </w:t>
-      </w:r>
-      <w:r>
-        <w:rPr>
-          <w:rFonts w:ascii="Verdana" w:hAnsi="Verdana"/>
-        </w:rPr>
-        <w:t>informacj</w:t>
-      </w:r>
-      <w:r>
-        <w:rPr>
-          <w:rFonts w:ascii="Verdana" w:hAnsi="Verdana"/>
-        </w:rPr>
-        <w:t>ę</w:t>
-      </w:r>
-      <w:r>
-        <w:rPr>
-          <w:rFonts w:ascii="Verdana" w:hAnsi="Verdana"/>
-        </w:rPr>
-        <w:t xml:space="preserve"> o metodzie płatności do tabeli listy zamówień w panelu administracyjnym.</w:t>
+        <w:t xml:space="preserve">Zmieniono </w:t>
+      </w:r>
+      <w:r>
+        <w:rPr>
+          <w:rFonts w:ascii="Verdana" w:hAnsi="Verdana"/>
+        </w:rPr>
+        <w:t>ścieżki tworzenia logów na</w:t>
+      </w:r>
+      <w:r>
+        <w:rPr>
+          <w:rFonts w:ascii="Verdana" w:hAnsi="Verdana"/>
+        </w:rPr>
+        <w:br/>
+      </w:r>
+      <w:proofErr w:type="spellStart"/>
+      <w:r>
+        <w:rPr>
+          <w:rFonts w:ascii="Verdana" w:hAnsi="Verdana"/>
+          <w:b/>
+          <w:bCs/>
+        </w:rPr>
+        <w:t>var</w:t>
+      </w:r>
+      <w:proofErr w:type="spellEnd"/>
+      <w:r>
+        <w:rPr>
+          <w:rFonts w:ascii="Verdana" w:hAnsi="Verdana"/>
+          <w:b/>
+          <w:bCs/>
+        </w:rPr>
+        <w:t>/log/</w:t>
+      </w:r>
+      <w:proofErr w:type="spellStart"/>
+      <w:r>
+        <w:rPr>
+          <w:rFonts w:ascii="Verdana" w:hAnsi="Verdana"/>
+          <w:b/>
+          <w:bCs/>
+        </w:rPr>
+        <w:t>BlueMedia</w:t>
+      </w:r>
+      <w:proofErr w:type="spellEnd"/>
+      <w:r>
+        <w:rPr>
+          <w:rFonts w:ascii="Verdana" w:hAnsi="Verdana"/>
+          <w:b/>
+          <w:bCs/>
+        </w:rPr>
+        <w:t>/Bluemedia-[data].log</w:t>
       </w:r>
     </w:p>
     <w:p>
@@ -7040,6 +7198,39 @@
           <w:numId w:val="23"/>
         </w:numPr>
       </w:pPr>
+      <w:r>
+        <w:rPr>
+          <w:rFonts w:ascii="Verdana" w:hAnsi="Verdana"/>
+        </w:rPr>
+        <w:t xml:space="preserve">Dodano </w:t>
+      </w:r>
+      <w:r>
+        <w:rPr>
+          <w:rFonts w:ascii="Verdana" w:hAnsi="Verdana"/>
+        </w:rPr>
+        <w:t>informacj</w:t>
+      </w:r>
+      <w:r>
+        <w:rPr>
+          <w:rFonts w:ascii="Verdana" w:hAnsi="Verdana"/>
+        </w:rPr>
+        <w:t>ę</w:t>
+      </w:r>
+      <w:r>
+        <w:rPr>
+          <w:rFonts w:ascii="Verdana" w:hAnsi="Verdana"/>
+        </w:rPr>
+        <w:t xml:space="preserve"> o metodzie płatności do tabeli listy zamówień w panelu administracyjnym.</w:t>
+      </w:r>
+    </w:p>
+    <w:p>
+      <w:pPr>
+        <w:pStyle w:val="Akapitzlist"/>
+        <w:numPr>
+          <w:ilvl w:val="0"/>
+          <w:numId w:val="23"/>
+        </w:numPr>
+      </w:pPr>
       <w:hyperlink w:anchor="_Szablony_e-mail" w:history="1">
         <w:r>
           <w:rPr>
@@ -7095,7 +7286,7 @@
           <w:rFonts w:ascii="Verdana" w:hAnsi="Verdana"/>
         </w:rPr>
       </w:pPr>
-      <w:bookmarkStart w:id="19" w:name="_Toc65748441"/>
+      <w:bookmarkStart w:id="20" w:name="_Toc69821886"/>
       <w:r>
         <w:rPr>
           <w:rFonts w:ascii="Verdana" w:hAnsi="Verdana"/>
@@ -7108,7 +7299,7 @@
         </w:rPr>
         <w:t>9.0</w:t>
       </w:r>
-      <w:bookmarkEnd w:id="19"/>
+      <w:bookmarkEnd w:id="20"/>
     </w:p>
     <w:p>
       <w:pPr>
@@ -7186,7 +7377,7 @@
           <w:rFonts w:ascii="Verdana" w:hAnsi="Verdana"/>
         </w:rPr>
       </w:pPr>
-      <w:bookmarkStart w:id="20" w:name="_Toc65748442"/>
+      <w:bookmarkStart w:id="21" w:name="_Toc69821887"/>
       <w:r>
         <w:rPr>
           <w:rFonts w:ascii="Verdana" w:hAnsi="Verdana"/>
@@ -7199,7 +7390,7 @@
         </w:rPr>
         <w:t>8.2</w:t>
       </w:r>
-      <w:bookmarkEnd w:id="20"/>
+      <w:bookmarkEnd w:id="21"/>
     </w:p>
     <w:p>
       <w:pPr>
@@ -7304,11 +7495,12 @@
           <w:rFonts w:ascii="Verdana" w:hAnsi="Verdana"/>
         </w:rPr>
       </w:pPr>
-      <w:bookmarkStart w:id="21" w:name="_Toc65748443"/>
-      <w:r>
-        <w:rPr>
-          <w:rFonts w:ascii="Verdana" w:hAnsi="Verdana"/>
-        </w:rPr>
+      <w:bookmarkStart w:id="22" w:name="_Toc69821888"/>
+      <w:r>
+        <w:rPr>
+          <w:rFonts w:ascii="Verdana" w:hAnsi="Verdana"/>
+        </w:rPr>
+        <w:lastRenderedPageBreak/>
         <w:t>Wersja 2.</w:t>
       </w:r>
       <w:r>
@@ -7317,7 +7509,7 @@
         </w:rPr>
         <w:t>8.1</w:t>
       </w:r>
-      <w:bookmarkEnd w:id="21"/>
+      <w:bookmarkEnd w:id="22"/>
     </w:p>
     <w:p>
       <w:pPr>
@@ -7344,12 +7536,11 @@
           <w:rFonts w:ascii="Verdana" w:hAnsi="Verdana"/>
         </w:rPr>
       </w:pPr>
-      <w:bookmarkStart w:id="22" w:name="_Toc65748444"/>
-      <w:r>
-        <w:rPr>
-          <w:rFonts w:ascii="Verdana" w:hAnsi="Verdana"/>
-        </w:rPr>
-        <w:lastRenderedPageBreak/>
+      <w:bookmarkStart w:id="23" w:name="_Toc69821889"/>
+      <w:r>
+        <w:rPr>
+          <w:rFonts w:ascii="Verdana" w:hAnsi="Verdana"/>
+        </w:rPr>
         <w:t>Wersja 2.</w:t>
       </w:r>
       <w:r>
@@ -7358,7 +7549,7 @@
         </w:rPr>
         <w:t>8.0</w:t>
       </w:r>
-      <w:bookmarkEnd w:id="22"/>
+      <w:bookmarkEnd w:id="23"/>
     </w:p>
     <w:p>
       <w:pPr>
@@ -7385,7 +7576,7 @@
           <w:rFonts w:ascii="Verdana" w:hAnsi="Verdana"/>
         </w:rPr>
       </w:pPr>
-      <w:bookmarkStart w:id="23" w:name="_Toc65748445"/>
+      <w:bookmarkStart w:id="24" w:name="_Toc69821890"/>
       <w:r>
         <w:rPr>
           <w:rFonts w:ascii="Verdana" w:hAnsi="Verdana"/>
@@ -7398,7 +7589,7 @@
         </w:rPr>
         <w:t>7</w:t>
       </w:r>
-      <w:bookmarkEnd w:id="23"/>
+      <w:bookmarkEnd w:id="24"/>
     </w:p>
     <w:p>
       <w:pPr>
@@ -7425,7 +7616,7 @@
           <w:rFonts w:ascii="Verdana" w:hAnsi="Verdana"/>
         </w:rPr>
       </w:pPr>
-      <w:bookmarkStart w:id="24" w:name="_Toc65748446"/>
+      <w:bookmarkStart w:id="25" w:name="_Toc69821891"/>
       <w:r>
         <w:rPr>
           <w:rFonts w:ascii="Verdana" w:hAnsi="Verdana"/>
@@ -7438,7 +7629,7 @@
         </w:rPr>
         <w:t>6</w:t>
       </w:r>
-      <w:bookmarkEnd w:id="24"/>
+      <w:bookmarkEnd w:id="25"/>
     </w:p>
     <w:p>
       <w:pPr>
@@ -7465,7 +7656,7 @@
           <w:rFonts w:ascii="Verdana" w:hAnsi="Verdana"/>
         </w:rPr>
       </w:pPr>
-      <w:bookmarkStart w:id="25" w:name="_Toc65748447"/>
+      <w:bookmarkStart w:id="26" w:name="_Toc69821892"/>
       <w:r>
         <w:rPr>
           <w:rFonts w:ascii="Verdana" w:hAnsi="Verdana"/>
@@ -7478,7 +7669,7 @@
         </w:rPr>
         <w:t>5</w:t>
       </w:r>
-      <w:bookmarkEnd w:id="25"/>
+      <w:bookmarkEnd w:id="26"/>
     </w:p>
     <w:p>
       <w:pPr>
@@ -7505,7 +7696,7 @@
           <w:rFonts w:ascii="Verdana" w:hAnsi="Verdana"/>
         </w:rPr>
       </w:pPr>
-      <w:bookmarkStart w:id="26" w:name="_Toc65748448"/>
+      <w:bookmarkStart w:id="27" w:name="_Toc69821893"/>
       <w:r>
         <w:rPr>
           <w:rFonts w:ascii="Verdana" w:hAnsi="Verdana"/>
@@ -7518,7 +7709,7 @@
         </w:rPr>
         <w:t>4</w:t>
       </w:r>
-      <w:bookmarkEnd w:id="26"/>
+      <w:bookmarkEnd w:id="27"/>
     </w:p>
     <w:p>
       <w:pPr>
@@ -7615,7 +7806,7 @@
           <w:rFonts w:ascii="Verdana" w:hAnsi="Verdana"/>
         </w:rPr>
       </w:pPr>
-      <w:bookmarkStart w:id="27" w:name="_Toc65748449"/>
+      <w:bookmarkStart w:id="28" w:name="_Toc69821894"/>
       <w:r>
         <w:rPr>
           <w:rFonts w:ascii="Verdana" w:hAnsi="Verdana"/>
@@ -7628,7 +7819,7 @@
         </w:rPr>
         <w:t>3</w:t>
       </w:r>
-      <w:bookmarkEnd w:id="27"/>
+      <w:bookmarkEnd w:id="28"/>
     </w:p>
     <w:p>
       <w:pPr>
@@ -7679,7 +7870,7 @@
           <w:rFonts w:ascii="Verdana" w:hAnsi="Verdana"/>
         </w:rPr>
       </w:pPr>
-      <w:bookmarkStart w:id="28" w:name="_Toc65748450"/>
+      <w:bookmarkStart w:id="29" w:name="_Toc69821895"/>
       <w:r>
         <w:rPr>
           <w:rFonts w:ascii="Verdana" w:hAnsi="Verdana"/>
@@ -7692,7 +7883,7 @@
         </w:rPr>
         <w:t>2</w:t>
       </w:r>
-      <w:bookmarkEnd w:id="28"/>
+      <w:bookmarkEnd w:id="29"/>
     </w:p>
     <w:p>
       <w:pPr>
@@ -7739,7 +7930,7 @@
           <w:rFonts w:ascii="Verdana" w:hAnsi="Verdana"/>
         </w:rPr>
       </w:pPr>
-      <w:bookmarkStart w:id="29" w:name="_Toc65748451"/>
+      <w:bookmarkStart w:id="30" w:name="_Toc69821896"/>
       <w:r>
         <w:rPr>
           <w:rFonts w:ascii="Verdana" w:hAnsi="Verdana"/>
@@ -7752,7 +7943,7 @@
         </w:rPr>
         <w:t>1</w:t>
       </w:r>
-      <w:bookmarkEnd w:id="29"/>
+      <w:bookmarkEnd w:id="30"/>
     </w:p>
     <w:p>
       <w:pPr>
@@ -7779,14 +7970,14 @@
           <w:rFonts w:ascii="Verdana" w:hAnsi="Verdana"/>
         </w:rPr>
       </w:pPr>
-      <w:bookmarkStart w:id="30" w:name="_Toc65748452"/>
+      <w:bookmarkStart w:id="31" w:name="_Toc69821897"/>
       <w:r>
         <w:rPr>
           <w:rFonts w:ascii="Verdana" w:hAnsi="Verdana"/>
         </w:rPr>
         <w:t>Wersja 2.7.0</w:t>
       </w:r>
-      <w:bookmarkEnd w:id="30"/>
+      <w:bookmarkEnd w:id="31"/>
     </w:p>
     <w:p>
       <w:pPr>
@@ -7822,14 +8013,14 @@
           <w:rFonts w:ascii="Verdana" w:hAnsi="Verdana" w:cs="Calibri"/>
         </w:rPr>
       </w:pPr>
-      <w:bookmarkStart w:id="31" w:name="_Toc65748453"/>
+      <w:bookmarkStart w:id="32" w:name="_Toc69821898"/>
       <w:r>
         <w:rPr>
           <w:rFonts w:ascii="Verdana" w:hAnsi="Verdana" w:cs="Calibri"/>
         </w:rPr>
         <w:t>Wersja 2.6.0</w:t>
       </w:r>
-      <w:bookmarkEnd w:id="31"/>
+      <w:bookmarkEnd w:id="32"/>
     </w:p>
     <w:p>
       <w:pPr>
@@ -7904,14 +8095,14 @@
           <w:rFonts w:ascii="Verdana" w:hAnsi="Verdana"/>
         </w:rPr>
       </w:pPr>
-      <w:bookmarkStart w:id="32" w:name="_Toc65748454"/>
+      <w:bookmarkStart w:id="33" w:name="_Toc69821899"/>
       <w:r>
         <w:rPr>
           <w:rFonts w:ascii="Verdana" w:hAnsi="Verdana"/>
         </w:rPr>
         <w:t>Wersja 2.4.0</w:t>
       </w:r>
-      <w:bookmarkEnd w:id="32"/>
+      <w:bookmarkEnd w:id="33"/>
     </w:p>
     <w:p>
       <w:pPr>
@@ -7938,14 +8129,15 @@
           <w:rFonts w:ascii="Verdana" w:hAnsi="Verdana"/>
         </w:rPr>
       </w:pPr>
-      <w:bookmarkStart w:id="33" w:name="_Toc65748455"/>
-      <w:r>
-        <w:rPr>
-          <w:rFonts w:ascii="Verdana" w:hAnsi="Verdana"/>
-        </w:rPr>
+      <w:bookmarkStart w:id="34" w:name="_Toc69821900"/>
+      <w:r>
+        <w:rPr>
+          <w:rFonts w:ascii="Verdana" w:hAnsi="Verdana"/>
+        </w:rPr>
+        <w:lastRenderedPageBreak/>
         <w:t>Wersja 2.3.0</w:t>
       </w:r>
-      <w:bookmarkEnd w:id="33"/>
+      <w:bookmarkEnd w:id="34"/>
     </w:p>
     <w:p>
       <w:pPr>
@@ -7972,15 +8164,14 @@
           <w:rFonts w:ascii="Verdana" w:hAnsi="Verdana" w:cs="Calibri"/>
         </w:rPr>
       </w:pPr>
-      <w:bookmarkStart w:id="34" w:name="_Toc65748456"/>
-      <w:r>
-        <w:rPr>
-          <w:rFonts w:ascii="Verdana" w:hAnsi="Verdana" w:cs="Calibri"/>
-        </w:rPr>
-        <w:lastRenderedPageBreak/>
+      <w:bookmarkStart w:id="35" w:name="_Toc69821901"/>
+      <w:r>
+        <w:rPr>
+          <w:rFonts w:ascii="Verdana" w:hAnsi="Verdana" w:cs="Calibri"/>
+        </w:rPr>
         <w:t>Instalacja</w:t>
       </w:r>
-      <w:bookmarkEnd w:id="34"/>
+      <w:bookmarkEnd w:id="35"/>
     </w:p>
     <w:p>
       <w:pPr>
@@ -8221,20 +8412,20 @@
           <w:rFonts w:ascii="Verdana" w:hAnsi="Verdana" w:cs="Calibri"/>
         </w:rPr>
       </w:pPr>
-      <w:bookmarkStart w:id="35" w:name="_Instalacja_modułu_z"/>
-      <w:bookmarkStart w:id="36" w:name="_Konfiguracja"/>
-      <w:bookmarkStart w:id="37" w:name="_Aktywacja_modułu"/>
-      <w:bookmarkStart w:id="38" w:name="_Toc65748457"/>
-      <w:bookmarkEnd w:id="35"/>
+      <w:bookmarkStart w:id="36" w:name="_Instalacja_modułu_z"/>
+      <w:bookmarkStart w:id="37" w:name="_Konfiguracja"/>
+      <w:bookmarkStart w:id="38" w:name="_Aktywacja_modułu"/>
+      <w:bookmarkStart w:id="39" w:name="_Toc69821902"/>
       <w:bookmarkEnd w:id="36"/>
       <w:bookmarkEnd w:id="37"/>
+      <w:bookmarkEnd w:id="38"/>
       <w:r>
         <w:rPr>
           <w:rFonts w:ascii="Verdana" w:hAnsi="Verdana" w:cs="Calibri"/>
         </w:rPr>
         <w:t>Aktywacja modułu</w:t>
       </w:r>
-      <w:bookmarkEnd w:id="38"/>
+      <w:bookmarkEnd w:id="39"/>
     </w:p>
     <w:p>
       <w:pPr>
@@ -8243,14 +8434,14 @@
           <w:rFonts w:ascii="Verdana" w:hAnsi="Verdana" w:cs="Calibri"/>
         </w:rPr>
       </w:pPr>
-      <w:bookmarkStart w:id="39" w:name="_Toc65748458"/>
+      <w:bookmarkStart w:id="40" w:name="_Toc69821903"/>
       <w:r>
         <w:rPr>
           <w:rFonts w:ascii="Verdana" w:hAnsi="Verdana" w:cs="Calibri"/>
         </w:rPr>
         <w:t>Aktywacja poprzez Panel Administracyjny</w:t>
       </w:r>
-      <w:bookmarkEnd w:id="39"/>
+      <w:bookmarkEnd w:id="40"/>
     </w:p>
     <w:p>
       <w:pPr>
@@ -8947,14 +9138,14 @@
           <w:rFonts w:ascii="Verdana" w:hAnsi="Verdana" w:cs="Calibri"/>
         </w:rPr>
       </w:pPr>
-      <w:bookmarkStart w:id="40" w:name="_Toc65748459"/>
+      <w:bookmarkStart w:id="41" w:name="_Toc69821904"/>
       <w:r>
         <w:rPr>
           <w:rFonts w:ascii="Verdana" w:hAnsi="Verdana" w:cs="Calibri"/>
         </w:rPr>
         <w:t>Aktywacja poprzez linię poleceń</w:t>
       </w:r>
-      <w:bookmarkEnd w:id="40"/>
+      <w:bookmarkEnd w:id="41"/>
     </w:p>
     <w:p>
       <w:pPr>
@@ -9232,8 +9423,8 @@
         </w:rPr>
         <w:t>.</w:t>
       </w:r>
-      <w:bookmarkStart w:id="41" w:name="_Konfiguracja_1"/>
-      <w:bookmarkEnd w:id="41"/>
+      <w:bookmarkStart w:id="42" w:name="_Konfiguracja_1"/>
+      <w:bookmarkEnd w:id="42"/>
     </w:p>
     <w:p>
       <w:pPr>
@@ -9242,16 +9433,16 @@
           <w:rFonts w:ascii="Verdana" w:hAnsi="Verdana" w:cs="Calibri"/>
         </w:rPr>
       </w:pPr>
-      <w:bookmarkStart w:id="42" w:name="_Konfiguracja_2"/>
-      <w:bookmarkStart w:id="43" w:name="_Toc65748460"/>
-      <w:bookmarkEnd w:id="42"/>
+      <w:bookmarkStart w:id="43" w:name="_Konfiguracja_2"/>
+      <w:bookmarkStart w:id="44" w:name="_Toc69821905"/>
+      <w:bookmarkEnd w:id="43"/>
       <w:r>
         <w:rPr>
           <w:rFonts w:ascii="Verdana" w:hAnsi="Verdana" w:cs="Calibri"/>
         </w:rPr>
         <w:t>Konfiguracja</w:t>
       </w:r>
-      <w:bookmarkEnd w:id="43"/>
+      <w:bookmarkEnd w:id="44"/>
     </w:p>
     <w:p>
       <w:pPr>
@@ -9428,16 +9619,16 @@
           <w:rFonts w:ascii="Verdana" w:hAnsi="Verdana" w:cs="Calibri"/>
         </w:rPr>
       </w:pPr>
-      <w:bookmarkStart w:id="44" w:name="_Podstawowa_konfiguracja_modułu"/>
-      <w:bookmarkStart w:id="45" w:name="_Toc65748461"/>
-      <w:bookmarkEnd w:id="44"/>
+      <w:bookmarkStart w:id="45" w:name="_Podstawowa_konfiguracja_modułu"/>
+      <w:bookmarkStart w:id="46" w:name="_Toc69821906"/>
+      <w:bookmarkEnd w:id="45"/>
       <w:r>
         <w:rPr>
           <w:rFonts w:ascii="Verdana" w:hAnsi="Verdana" w:cs="Calibri"/>
         </w:rPr>
         <w:t>Podstawowa konfiguracja modułu</w:t>
       </w:r>
-      <w:bookmarkEnd w:id="45"/>
+      <w:bookmarkEnd w:id="46"/>
     </w:p>
     <w:p>
       <w:pPr>
@@ -9851,16 +10042,16 @@
           <w:b/>
         </w:rPr>
       </w:pPr>
-      <w:bookmarkStart w:id="46" w:name="_Kanały_płatności"/>
-      <w:bookmarkStart w:id="47" w:name="_Toc65748462"/>
-      <w:bookmarkEnd w:id="46"/>
+      <w:bookmarkStart w:id="47" w:name="_Kanały_płatności"/>
+      <w:bookmarkStart w:id="48" w:name="_Toc69821907"/>
+      <w:bookmarkEnd w:id="47"/>
       <w:r>
         <w:rPr>
           <w:rFonts w:ascii="Verdana" w:hAnsi="Verdana" w:cs="Calibri"/>
         </w:rPr>
         <w:t>Kanały płatności</w:t>
       </w:r>
-      <w:bookmarkEnd w:id="47"/>
+      <w:bookmarkEnd w:id="48"/>
     </w:p>
     <w:p>
       <w:pPr>
@@ -9869,9 +10060,9 @@
           <w:rFonts w:ascii="Verdana" w:hAnsi="Verdana" w:cs="Calibri"/>
         </w:rPr>
       </w:pPr>
-      <w:bookmarkStart w:id="48" w:name="_Wybór_kanału_płatności"/>
-      <w:bookmarkStart w:id="49" w:name="_Toc65748463"/>
-      <w:bookmarkEnd w:id="48"/>
+      <w:bookmarkStart w:id="49" w:name="_Wybór_kanału_płatności"/>
+      <w:bookmarkStart w:id="50" w:name="_Toc69821908"/>
+      <w:bookmarkEnd w:id="49"/>
       <w:r>
         <w:rPr>
           <w:rFonts w:ascii="Verdana" w:hAnsi="Verdana" w:cs="Calibri"/>
@@ -9892,7 +10083,7 @@
         </w:rPr>
         <w:t>)</w:t>
       </w:r>
-      <w:bookmarkEnd w:id="49"/>
+      <w:bookmarkEnd w:id="50"/>
     </w:p>
     <w:p>
       <w:pPr>
@@ -9942,19 +10133,7 @@
         <w:rPr>
           <w:rFonts w:ascii="Verdana" w:hAnsi="Verdana" w:cs="Calibri"/>
         </w:rPr>
-        <w:t>Wypełnić pol</w:t>
-      </w:r>
-      <w:r>
-        <w:rPr>
-          <w:rFonts w:ascii="Verdana" w:hAnsi="Verdana" w:cs="Calibri"/>
-        </w:rPr>
-        <w:t xml:space="preserve">e </w:t>
-      </w:r>
-      <w:r>
-        <w:rPr>
-          <w:rFonts w:ascii="Verdana" w:hAnsi="Verdana" w:cs="Calibri"/>
-        </w:rPr>
-        <w:t>Pokaż kanały płatności w sklepie</w:t>
+        <w:t>Wypełnić pole Pokaż kanały płatności w sklepie</w:t>
       </w:r>
       <w:r>
         <w:rPr>
@@ -10054,49 +10233,25 @@
           <w:b/>
           <w:bCs/>
         </w:rPr>
-        <w:t>)</w:t>
-      </w:r>
+        <w:t>) [</w:t>
+      </w:r>
+      <w:proofErr w:type="spellStart"/>
       <w:r>
         <w:rPr>
           <w:rFonts w:ascii="Verdana" w:hAnsi="Verdana" w:cs="Calibri"/>
           <w:b/>
           <w:bCs/>
         </w:rPr>
-        <w:t xml:space="preserve"> </w:t>
-      </w:r>
+        <w:t>Yes</w:t>
+      </w:r>
+      <w:proofErr w:type="spellEnd"/>
       <w:r>
         <w:rPr>
           <w:rFonts w:ascii="Verdana" w:hAnsi="Verdana" w:cs="Calibri"/>
           <w:b/>
           <w:bCs/>
         </w:rPr>
-        <w:t>[</w:t>
-      </w:r>
-      <w:proofErr w:type="spellStart"/>
-      <w:r>
-        <w:rPr>
-          <w:rFonts w:ascii="Verdana" w:hAnsi="Verdana" w:cs="Calibri"/>
-          <w:b/>
-          <w:bCs/>
-        </w:rPr>
-        <w:t>Yes</w:t>
-      </w:r>
-      <w:proofErr w:type="spellEnd"/>
-      <w:r>
-        <w:rPr>
-          <w:rFonts w:ascii="Verdana" w:hAnsi="Verdana" w:cs="Calibri"/>
-          <w:b/>
-          <w:bCs/>
-        </w:rPr>
-        <w:t xml:space="preserve"> </w:t>
-      </w:r>
-      <w:r>
-        <w:rPr>
-          <w:rFonts w:ascii="Verdana" w:hAnsi="Verdana" w:cs="Calibri"/>
-          <w:b/>
-          <w:bCs/>
-        </w:rPr>
-        <w:t>(</w:t>
+        <w:t xml:space="preserve"> (</w:t>
       </w:r>
       <w:proofErr w:type="spellStart"/>
       <w:r>
@@ -10252,14 +10407,14 @@
           <w:rFonts w:ascii="Verdana" w:hAnsi="Verdana" w:cs="Calibri"/>
         </w:rPr>
       </w:pPr>
-      <w:bookmarkStart w:id="50" w:name="_Toc65748464"/>
+      <w:bookmarkStart w:id="51" w:name="_Toc69821909"/>
       <w:r>
         <w:rPr>
           <w:rFonts w:ascii="Verdana" w:hAnsi="Verdana" w:cs="Calibri"/>
         </w:rPr>
         <w:t>Odświeżenie listy kanałów płatności</w:t>
       </w:r>
-      <w:bookmarkEnd w:id="50"/>
+      <w:bookmarkEnd w:id="51"/>
     </w:p>
     <w:p>
       <w:pPr>
@@ -10296,14 +10451,14 @@
           <w:rFonts w:ascii="Verdana" w:hAnsi="Verdana" w:cs="Calibri"/>
         </w:rPr>
       </w:pPr>
-      <w:bookmarkStart w:id="51" w:name="_Toc65748465"/>
+      <w:bookmarkStart w:id="52" w:name="_Toc69821910"/>
       <w:r>
         <w:rPr>
           <w:rFonts w:ascii="Verdana" w:hAnsi="Verdana" w:cs="Calibri"/>
         </w:rPr>
         <w:t>Odświeżenie listy kanałów płatności</w:t>
       </w:r>
-      <w:bookmarkEnd w:id="51"/>
+      <w:bookmarkEnd w:id="52"/>
     </w:p>
     <w:p>
       <w:pPr>
@@ -10428,14 +10583,14 @@
           <w:b/>
         </w:rPr>
       </w:pPr>
-      <w:bookmarkStart w:id="52" w:name="_Toc65748466"/>
+      <w:bookmarkStart w:id="53" w:name="_Toc69821911"/>
       <w:r>
         <w:rPr>
           <w:rFonts w:ascii="Verdana" w:hAnsi="Verdana" w:cs="Calibri"/>
         </w:rPr>
         <w:t>Edycja kanałów płatności</w:t>
       </w:r>
-      <w:bookmarkEnd w:id="52"/>
+      <w:bookmarkEnd w:id="53"/>
       <w:r>
         <w:rPr>
           <w:rFonts w:ascii="Verdana" w:hAnsi="Verdana" w:cs="Calibri"/>
@@ -11041,8 +11196,8 @@
           <w:rFonts w:ascii="Verdana" w:hAnsi="Verdana" w:cs="Calibri"/>
         </w:rPr>
       </w:pPr>
-      <w:bookmarkStart w:id="53" w:name="OLE_LINK1"/>
-      <w:bookmarkStart w:id="54" w:name="OLE_LINK2"/>
+      <w:bookmarkStart w:id="54" w:name="OLE_LINK1"/>
+      <w:bookmarkStart w:id="55" w:name="OLE_LINK2"/>
       <w:r>
         <w:rPr>
           <w:rFonts w:ascii="Verdana" w:hAnsi="Verdana" w:cs="Calibri"/>
@@ -11098,8 +11253,8 @@
         </w:rPr>
         <w:t>]</w:t>
       </w:r>
-      <w:bookmarkEnd w:id="53"/>
       <w:bookmarkEnd w:id="54"/>
+      <w:bookmarkEnd w:id="55"/>
       <w:r>
         <w:rPr>
           <w:rFonts w:ascii="Verdana" w:hAnsi="Verdana" w:cs="Calibri"/>
@@ -11563,16 +11718,16 @@
           <w:rFonts w:ascii="Verdana" w:hAnsi="Verdana"/>
         </w:rPr>
       </w:pPr>
-      <w:bookmarkStart w:id="55" w:name="_Odświeżenie_pamięci_podręcznej"/>
-      <w:bookmarkStart w:id="56" w:name="_Toc65748467"/>
-      <w:bookmarkEnd w:id="55"/>
+      <w:bookmarkStart w:id="56" w:name="_Odświeżenie_pamięci_podręcznej"/>
+      <w:bookmarkStart w:id="57" w:name="_Toc69821912"/>
+      <w:bookmarkEnd w:id="56"/>
       <w:r>
         <w:rPr>
           <w:rFonts w:ascii="Verdana" w:hAnsi="Verdana"/>
         </w:rPr>
         <w:t>Rozwijalna lista kanałów</w:t>
       </w:r>
-      <w:bookmarkEnd w:id="56"/>
+      <w:bookmarkEnd w:id="57"/>
     </w:p>
     <w:p>
       <w:pPr>
@@ -11871,16 +12026,16 @@
           <w:rFonts w:ascii="Verdana" w:hAnsi="Verdana"/>
         </w:rPr>
       </w:pPr>
-      <w:bookmarkStart w:id="57" w:name="_Odświeżenie_pamięci_podręcznej_1"/>
-      <w:bookmarkStart w:id="58" w:name="_Toc65748468"/>
-      <w:bookmarkEnd w:id="57"/>
+      <w:bookmarkStart w:id="58" w:name="_Odświeżenie_pamięci_podręcznej_1"/>
+      <w:bookmarkStart w:id="59" w:name="_Toc69821913"/>
+      <w:bookmarkEnd w:id="58"/>
       <w:r>
         <w:rPr>
           <w:rFonts w:ascii="Verdana" w:hAnsi="Verdana"/>
         </w:rPr>
         <w:t>Odświeżenie pamięci podręcznej (cache)</w:t>
       </w:r>
-      <w:bookmarkEnd w:id="58"/>
+      <w:bookmarkEnd w:id="59"/>
     </w:p>
     <w:p>
       <w:pPr>
@@ -12171,14 +12326,14 @@
           <w:rFonts w:ascii="Verdana" w:hAnsi="Verdana" w:cs="Calibri"/>
         </w:rPr>
       </w:pPr>
-      <w:bookmarkStart w:id="59" w:name="_Toc65748469"/>
+      <w:bookmarkStart w:id="60" w:name="_Toc69821914"/>
       <w:r>
         <w:rPr>
           <w:rFonts w:ascii="Verdana" w:hAnsi="Verdana" w:cs="Calibri"/>
         </w:rPr>
         <w:t>Zwroty</w:t>
       </w:r>
-      <w:bookmarkEnd w:id="59"/>
+      <w:bookmarkEnd w:id="60"/>
     </w:p>
     <w:p>
       <w:pPr>
@@ -12246,16 +12401,16 @@
           <w:rFonts w:ascii="Verdana" w:hAnsi="Verdana"/>
         </w:rPr>
       </w:pPr>
-      <w:bookmarkStart w:id="60" w:name="_Zwrot_–_faktura"/>
-      <w:bookmarkStart w:id="61" w:name="_Toc65748470"/>
-      <w:bookmarkEnd w:id="60"/>
+      <w:bookmarkStart w:id="61" w:name="_Zwrot_–_faktura"/>
+      <w:bookmarkStart w:id="62" w:name="_Toc69821915"/>
+      <w:bookmarkEnd w:id="61"/>
       <w:r>
         <w:rPr>
           <w:rFonts w:ascii="Verdana" w:hAnsi="Verdana"/>
         </w:rPr>
         <w:t>Zwrot – faktura korygująca</w:t>
       </w:r>
-      <w:bookmarkEnd w:id="61"/>
+      <w:bookmarkEnd w:id="62"/>
     </w:p>
     <w:p>
       <w:pPr>
@@ -12462,14 +12617,14 @@
           <w:rFonts w:ascii="Verdana" w:hAnsi="Verdana"/>
         </w:rPr>
       </w:pPr>
-      <w:bookmarkStart w:id="62" w:name="_Toc65748471"/>
+      <w:bookmarkStart w:id="63" w:name="_Toc69821916"/>
       <w:r>
         <w:rPr>
           <w:rFonts w:ascii="Verdana" w:hAnsi="Verdana"/>
         </w:rPr>
         <w:t>Zwrot - bezpośredni</w:t>
       </w:r>
-      <w:bookmarkEnd w:id="62"/>
+      <w:bookmarkEnd w:id="63"/>
     </w:p>
     <w:p>
       <w:pPr>
@@ -12571,8 +12726,8 @@
         </w:rPr>
         <w:t xml:space="preserve">na </w:t>
       </w:r>
-      <w:bookmarkStart w:id="63" w:name="OLE_LINK11"/>
-      <w:bookmarkStart w:id="64" w:name="OLE_LINK12"/>
+      <w:bookmarkStart w:id="64" w:name="OLE_LINK11"/>
+      <w:bookmarkStart w:id="65" w:name="OLE_LINK12"/>
       <w:r>
         <w:rPr>
           <w:rFonts w:ascii="Verdana" w:hAnsi="Verdana" w:cs="Calibri"/>
@@ -12599,8 +12754,8 @@
         </w:rPr>
         <w:t>]</w:t>
       </w:r>
-      <w:bookmarkEnd w:id="63"/>
       <w:bookmarkEnd w:id="64"/>
+      <w:bookmarkEnd w:id="65"/>
       <w:r>
         <w:rPr>
           <w:rFonts w:ascii="Verdana" w:hAnsi="Verdana" w:cs="Calibri"/>
@@ -13115,7 +13270,7 @@
           <w:rFonts w:ascii="Verdana" w:hAnsi="Verdana" w:cs="Calibri"/>
         </w:rPr>
       </w:pPr>
-      <w:bookmarkStart w:id="65" w:name="_Toc65748472"/>
+      <w:bookmarkStart w:id="66" w:name="_Toc69821917"/>
       <w:r>
         <w:rPr>
           <w:rFonts w:ascii="Verdana" w:hAnsi="Verdana" w:cs="Calibri"/>
@@ -13129,7 +13284,7 @@
         </w:rPr>
         <w:t>iframe</w:t>
       </w:r>
-      <w:bookmarkEnd w:id="65"/>
+      <w:bookmarkEnd w:id="66"/>
       <w:proofErr w:type="spellEnd"/>
     </w:p>
     <w:p>
@@ -13231,14 +13386,14 @@
           <w:rFonts w:ascii="Verdana" w:hAnsi="Verdana" w:cs="Calibri"/>
         </w:rPr>
       </w:pPr>
-      <w:bookmarkStart w:id="66" w:name="_Toc65748473"/>
+      <w:bookmarkStart w:id="67" w:name="_Toc69821918"/>
       <w:r>
         <w:rPr>
           <w:rFonts w:ascii="Verdana" w:hAnsi="Verdana" w:cs="Calibri"/>
         </w:rPr>
         <w:t>Aktywacja</w:t>
       </w:r>
-      <w:bookmarkEnd w:id="66"/>
+      <w:bookmarkEnd w:id="67"/>
     </w:p>
     <w:p>
       <w:pPr>
@@ -13398,8 +13553,8 @@
           <w:rFonts w:ascii="Verdana" w:hAnsi="Verdana" w:cs="Calibri"/>
         </w:rPr>
       </w:pPr>
-      <w:bookmarkStart w:id="67" w:name="OLE_LINK3"/>
-      <w:bookmarkStart w:id="68" w:name="OLE_LINK4"/>
+      <w:bookmarkStart w:id="68" w:name="OLE_LINK3"/>
+      <w:bookmarkStart w:id="69" w:name="OLE_LINK4"/>
       <w:r>
         <w:rPr>
           <w:rFonts w:ascii="Verdana" w:hAnsi="Verdana" w:cs="Calibri"/>
@@ -13459,10 +13614,10 @@
           <w:rFonts w:ascii="Verdana" w:hAnsi="Verdana" w:cs="Calibri"/>
         </w:rPr>
       </w:pPr>
-      <w:bookmarkStart w:id="69" w:name="OLE_LINK5"/>
-      <w:bookmarkStart w:id="70" w:name="OLE_LINK6"/>
-      <w:bookmarkEnd w:id="67"/>
+      <w:bookmarkStart w:id="70" w:name="OLE_LINK5"/>
+      <w:bookmarkStart w:id="71" w:name="OLE_LINK6"/>
       <w:bookmarkEnd w:id="68"/>
+      <w:bookmarkEnd w:id="69"/>
       <w:r>
         <w:rPr>
           <w:rFonts w:ascii="Verdana" w:hAnsi="Verdana" w:cs="Calibri"/>
@@ -13558,8 +13713,8 @@
         <w:t>.</w:t>
       </w:r>
     </w:p>
-    <w:bookmarkEnd w:id="69"/>
     <w:bookmarkEnd w:id="70"/>
+    <w:bookmarkEnd w:id="71"/>
     <w:p>
       <w:pPr>
         <w:rPr>
@@ -13583,7 +13738,7 @@
           <w:rFonts w:ascii="Verdana" w:hAnsi="Verdana" w:cs="Calibri"/>
         </w:rPr>
       </w:pPr>
-      <w:bookmarkStart w:id="71" w:name="_Toc65748474"/>
+      <w:bookmarkStart w:id="72" w:name="_Toc69821919"/>
       <w:r>
         <w:rPr>
           <w:rFonts w:ascii="Verdana" w:hAnsi="Verdana" w:cs="Calibri"/>
@@ -13591,7 +13746,7 @@
         <w:lastRenderedPageBreak/>
         <w:t>BLIK 0</w:t>
       </w:r>
-      <w:bookmarkEnd w:id="71"/>
+      <w:bookmarkEnd w:id="72"/>
     </w:p>
     <w:p>
       <w:pPr>
@@ -13691,14 +13846,14 @@
           <w:rFonts w:ascii="Verdana" w:hAnsi="Verdana"/>
         </w:rPr>
       </w:pPr>
-      <w:bookmarkStart w:id="72" w:name="_Toc65748475"/>
+      <w:bookmarkStart w:id="73" w:name="_Toc69821920"/>
       <w:r>
         <w:rPr>
           <w:rFonts w:ascii="Verdana" w:hAnsi="Verdana"/>
         </w:rPr>
         <w:t>Aktywacja</w:t>
       </w:r>
-      <w:bookmarkEnd w:id="72"/>
+      <w:bookmarkEnd w:id="73"/>
     </w:p>
     <w:p>
       <w:pPr>
@@ -13895,9 +14050,9 @@
           <w:rFonts w:ascii="Verdana" w:hAnsi="Verdana" w:cs="Calibri"/>
         </w:rPr>
       </w:pPr>
-      <w:bookmarkStart w:id="73" w:name="_Google_Pay"/>
-      <w:bookmarkStart w:id="74" w:name="_Toc65748476"/>
-      <w:bookmarkEnd w:id="73"/>
+      <w:bookmarkStart w:id="74" w:name="_Google_Pay"/>
+      <w:bookmarkStart w:id="75" w:name="_Toc69821921"/>
+      <w:bookmarkEnd w:id="74"/>
       <w:r>
         <w:rPr>
           <w:rFonts w:ascii="Verdana" w:hAnsi="Verdana" w:cs="Calibri"/>
@@ -13912,7 +14067,7 @@
         </w:rPr>
         <w:t>Pay</w:t>
       </w:r>
-      <w:bookmarkEnd w:id="74"/>
+      <w:bookmarkEnd w:id="75"/>
       <w:proofErr w:type="spellEnd"/>
     </w:p>
     <w:p>
@@ -14026,14 +14181,14 @@
           <w:rFonts w:ascii="Verdana" w:hAnsi="Verdana"/>
         </w:rPr>
       </w:pPr>
-      <w:bookmarkStart w:id="75" w:name="_Toc65748477"/>
+      <w:bookmarkStart w:id="76" w:name="_Toc69821922"/>
       <w:r>
         <w:rPr>
           <w:rFonts w:ascii="Verdana" w:hAnsi="Verdana"/>
         </w:rPr>
         <w:t>Aktywacja</w:t>
       </w:r>
-      <w:bookmarkEnd w:id="75"/>
+      <w:bookmarkEnd w:id="76"/>
     </w:p>
     <w:p>
       <w:pPr>
@@ -14116,9 +14271,9 @@
           <w:rFonts w:ascii="Verdana" w:hAnsi="Verdana" w:cs="Calibri"/>
         </w:rPr>
       </w:pPr>
-      <w:bookmarkStart w:id="76" w:name="_Płatności_automatyczne"/>
-      <w:bookmarkStart w:id="77" w:name="_Toc65748478"/>
-      <w:bookmarkEnd w:id="76"/>
+      <w:bookmarkStart w:id="77" w:name="_Płatności_automatyczne"/>
+      <w:bookmarkStart w:id="78" w:name="_Toc69821923"/>
+      <w:bookmarkEnd w:id="77"/>
       <w:r>
         <w:rPr>
           <w:rFonts w:ascii="Verdana" w:hAnsi="Verdana" w:cs="Calibri"/>
@@ -14126,7 +14281,7 @@
         <w:lastRenderedPageBreak/>
         <w:t>Płatności automatyczne</w:t>
       </w:r>
-      <w:bookmarkEnd w:id="77"/>
+      <w:bookmarkEnd w:id="78"/>
     </w:p>
     <w:p>
       <w:pPr>
@@ -14266,14 +14421,14 @@
           <w:rFonts w:ascii="Verdana" w:hAnsi="Verdana"/>
         </w:rPr>
       </w:pPr>
-      <w:bookmarkStart w:id="78" w:name="_Toc65748479"/>
+      <w:bookmarkStart w:id="79" w:name="_Toc69821924"/>
       <w:r>
         <w:rPr>
           <w:rFonts w:ascii="Verdana" w:hAnsi="Verdana"/>
         </w:rPr>
         <w:t>Aktywacja</w:t>
       </w:r>
-      <w:bookmarkEnd w:id="78"/>
+      <w:bookmarkEnd w:id="79"/>
     </w:p>
     <w:p>
       <w:pPr>
@@ -14533,31 +14688,31 @@
           <w:rFonts w:ascii="Verdana" w:hAnsi="Verdana"/>
         </w:rPr>
       </w:pPr>
-      <w:bookmarkStart w:id="79" w:name="_Toc65748480"/>
+      <w:bookmarkStart w:id="80" w:name="_Toc69821925"/>
       <w:r>
         <w:rPr>
           <w:rFonts w:ascii="Verdana" w:hAnsi="Verdana"/>
         </w:rPr>
         <w:t>Zarządzanie kartami</w:t>
       </w:r>
-      <w:bookmarkEnd w:id="79"/>
-    </w:p>
-    <w:p>
-      <w:pPr>
-        <w:rPr>
-          <w:rFonts w:ascii="Verdana" w:hAnsi="Verdana"/>
-        </w:rPr>
-      </w:pPr>
-      <w:bookmarkStart w:id="80" w:name="OLE_LINK7"/>
-      <w:bookmarkStart w:id="81" w:name="OLE_LINK8"/>
+      <w:bookmarkEnd w:id="80"/>
+    </w:p>
+    <w:p>
+      <w:pPr>
+        <w:rPr>
+          <w:rFonts w:ascii="Verdana" w:hAnsi="Verdana"/>
+        </w:rPr>
+      </w:pPr>
+      <w:bookmarkStart w:id="81" w:name="OLE_LINK7"/>
+      <w:bookmarkStart w:id="82" w:name="OLE_LINK8"/>
       <w:r>
         <w:rPr>
           <w:rFonts w:ascii="Verdana" w:hAnsi="Verdana"/>
         </w:rPr>
         <w:t>Karta zostaje zapamiętana i powiązana z kontem klienta przy pierwszej poprawnej płatności z wykorzystaniem płatności automatycznej i zaakceptowaniu regulaminu</w:t>
       </w:r>
-      <w:bookmarkEnd w:id="80"/>
       <w:bookmarkEnd w:id="81"/>
+      <w:bookmarkEnd w:id="82"/>
       <w:r>
         <w:rPr>
           <w:rFonts w:ascii="Verdana" w:hAnsi="Verdana"/>
@@ -14872,9 +15027,9 @@
           <w:rFonts w:ascii="Verdana" w:hAnsi="Verdana" w:cs="Calibri"/>
         </w:rPr>
       </w:pPr>
-      <w:bookmarkStart w:id="82" w:name="_Generowanie_zamówień_z_1"/>
-      <w:bookmarkStart w:id="83" w:name="_Toc65748481"/>
-      <w:bookmarkEnd w:id="82"/>
+      <w:bookmarkStart w:id="83" w:name="_Generowanie_zamówień_z_1"/>
+      <w:bookmarkStart w:id="84" w:name="_Toc69821926"/>
+      <w:bookmarkEnd w:id="83"/>
       <w:r>
         <w:rPr>
           <w:rFonts w:ascii="Verdana" w:hAnsi="Verdana" w:cs="Calibri"/>
@@ -14882,7 +15037,7 @@
         <w:lastRenderedPageBreak/>
         <w:t>Generowanie zamówień z poziomu panelu administracyjnego</w:t>
       </w:r>
-      <w:bookmarkEnd w:id="83"/>
+      <w:bookmarkEnd w:id="84"/>
     </w:p>
     <w:p>
       <w:pPr>
@@ -15114,9 +15269,9 @@
           <w:rFonts w:ascii="Verdana" w:hAnsi="Verdana" w:cs="Calibri"/>
         </w:rPr>
       </w:pPr>
-      <w:bookmarkStart w:id="84" w:name="_Szablony_e-mail"/>
-      <w:bookmarkStart w:id="85" w:name="_Toc65748482"/>
-      <w:bookmarkEnd w:id="84"/>
+      <w:bookmarkStart w:id="85" w:name="_Szablony_e-mail"/>
+      <w:bookmarkStart w:id="86" w:name="_Toc69821927"/>
+      <w:bookmarkEnd w:id="85"/>
       <w:r>
         <w:rPr>
           <w:rFonts w:ascii="Verdana" w:hAnsi="Verdana" w:cs="Calibri"/>
@@ -15124,24 +15279,24 @@
         <w:lastRenderedPageBreak/>
         <w:t>Szablony e-mail</w:t>
       </w:r>
-      <w:bookmarkEnd w:id="85"/>
-    </w:p>
-    <w:p>
-      <w:pPr>
-        <w:rPr>
-          <w:rFonts w:ascii="Verdana" w:hAnsi="Verdana" w:cs="Calibri"/>
-        </w:rPr>
-      </w:pPr>
-      <w:bookmarkStart w:id="86" w:name="OLE_LINK9"/>
-      <w:bookmarkStart w:id="87" w:name="OLE_LINK10"/>
+      <w:bookmarkEnd w:id="86"/>
+    </w:p>
+    <w:p>
+      <w:pPr>
+        <w:rPr>
+          <w:rFonts w:ascii="Verdana" w:hAnsi="Verdana" w:cs="Calibri"/>
+        </w:rPr>
+      </w:pPr>
+      <w:bookmarkStart w:id="87" w:name="OLE_LINK9"/>
+      <w:bookmarkStart w:id="88" w:name="OLE_LINK10"/>
       <w:r>
         <w:rPr>
           <w:rFonts w:ascii="Verdana" w:hAnsi="Verdana" w:cs="Calibri"/>
         </w:rPr>
         <w:t>Dla wiadomości</w:t>
       </w:r>
-      <w:bookmarkEnd w:id="86"/>
       <w:bookmarkEnd w:id="87"/>
+      <w:bookmarkEnd w:id="88"/>
       <w:r>
         <w:rPr>
           <w:rFonts w:ascii="Verdana" w:hAnsi="Verdana" w:cs="Calibri"/>
@@ -15340,16 +15495,16 @@
           <w:rFonts w:ascii="Verdana" w:hAnsi="Verdana" w:cs="Calibri"/>
         </w:rPr>
       </w:pPr>
-      <w:bookmarkStart w:id="88" w:name="_Strona_oczekiwania_na"/>
-      <w:bookmarkStart w:id="89" w:name="_Toc65748483"/>
-      <w:bookmarkEnd w:id="88"/>
+      <w:bookmarkStart w:id="89" w:name="_Strona_oczekiwania_na"/>
+      <w:bookmarkStart w:id="90" w:name="_Toc69821928"/>
+      <w:bookmarkEnd w:id="89"/>
       <w:r>
         <w:rPr>
           <w:rFonts w:ascii="Verdana" w:hAnsi="Verdana" w:cs="Calibri"/>
         </w:rPr>
         <w:t>Strona oczekiwania na przekierowanie</w:t>
       </w:r>
-      <w:bookmarkEnd w:id="89"/>
+      <w:bookmarkEnd w:id="90"/>
     </w:p>
     <w:p>
       <w:pPr>
@@ -15444,14 +15599,14 @@
           <w:rFonts w:ascii="Verdana" w:hAnsi="Verdana"/>
         </w:rPr>
       </w:pPr>
-      <w:bookmarkStart w:id="90" w:name="_Toc65748484"/>
+      <w:bookmarkStart w:id="91" w:name="_Toc69821929"/>
       <w:r>
         <w:rPr>
           <w:rFonts w:ascii="Verdana" w:hAnsi="Verdana"/>
         </w:rPr>
         <w:t>Aktywacja</w:t>
       </w:r>
-      <w:bookmarkEnd w:id="90"/>
+      <w:bookmarkEnd w:id="91"/>
     </w:p>
     <w:p>
       <w:pPr>
@@ -15787,7 +15942,7 @@
           <w:rFonts w:ascii="Verdana" w:hAnsi="Verdana" w:cs="Calibri"/>
         </w:rPr>
       </w:pPr>
-      <w:bookmarkStart w:id="91" w:name="_Toc65748485"/>
+      <w:bookmarkStart w:id="92" w:name="_Toc69821930"/>
       <w:r>
         <w:rPr>
           <w:rFonts w:ascii="Verdana" w:hAnsi="Verdana" w:cs="Calibri"/>
@@ -15800,7 +15955,7 @@
         </w:rPr>
         <w:t xml:space="preserve"> modułu</w:t>
       </w:r>
-      <w:bookmarkEnd w:id="91"/>
+      <w:bookmarkEnd w:id="92"/>
     </w:p>
     <w:p>
       <w:pPr>
@@ -16102,7 +16257,7 @@
           <w:rFonts w:ascii="Verdana" w:hAnsi="Verdana" w:cs="Calibri"/>
         </w:rPr>
       </w:pPr>
-      <w:bookmarkStart w:id="92" w:name="_Toc65748486"/>
+      <w:bookmarkStart w:id="93" w:name="_Toc69821931"/>
       <w:r>
         <w:rPr>
           <w:rFonts w:ascii="Verdana" w:hAnsi="Verdana" w:cs="Calibri"/>
@@ -16115,7 +16270,7 @@
         </w:rPr>
         <w:t xml:space="preserve"> modułu</w:t>
       </w:r>
-      <w:bookmarkEnd w:id="92"/>
+      <w:bookmarkEnd w:id="93"/>
     </w:p>
     <w:p>
       <w:pPr>
@@ -16124,7 +16279,7 @@
           <w:rFonts w:ascii="Verdana" w:hAnsi="Verdana" w:cs="Calibri"/>
         </w:rPr>
       </w:pPr>
-      <w:bookmarkStart w:id="93" w:name="_Toc65748487"/>
+      <w:bookmarkStart w:id="94" w:name="_Toc69821932"/>
       <w:r>
         <w:rPr>
           <w:rFonts w:ascii="Verdana" w:hAnsi="Verdana" w:cs="Calibri"/>
@@ -16138,7 +16293,7 @@
         </w:rPr>
         <w:t>Wizard</w:t>
       </w:r>
-      <w:bookmarkEnd w:id="93"/>
+      <w:bookmarkEnd w:id="94"/>
       <w:proofErr w:type="spellEnd"/>
     </w:p>
     <w:p>
@@ -16152,8 +16307,8 @@
           <w:rFonts w:ascii="Verdana" w:hAnsi="Verdana" w:cs="Calibri"/>
         </w:rPr>
       </w:pPr>
-      <w:bookmarkStart w:id="94" w:name="_W_przypadku_instalacji"/>
-      <w:bookmarkEnd w:id="94"/>
+      <w:bookmarkStart w:id="95" w:name="_W_przypadku_instalacji"/>
+      <w:bookmarkEnd w:id="95"/>
       <w:r>
         <w:rPr>
           <w:rFonts w:ascii="Verdana" w:hAnsi="Verdana" w:cs="Calibri"/>
@@ -16846,14 +17001,14 @@
           <w:rFonts w:ascii="Verdana" w:hAnsi="Verdana" w:cs="Calibri"/>
         </w:rPr>
       </w:pPr>
-      <w:bookmarkStart w:id="95" w:name="_Toc65748488"/>
+      <w:bookmarkStart w:id="96" w:name="_Toc69821933"/>
       <w:r>
         <w:rPr>
           <w:rFonts w:ascii="Verdana" w:hAnsi="Verdana" w:cs="Calibri"/>
         </w:rPr>
         <w:t>Poprzez linię poleceń</w:t>
       </w:r>
-      <w:bookmarkEnd w:id="95"/>
+      <w:bookmarkEnd w:id="96"/>
     </w:p>
     <w:p>
       <w:pPr>
@@ -17112,14 +17267,14 @@
         </w:rPr>
         <w:t xml:space="preserve"> </w:t>
       </w:r>
-      <w:bookmarkStart w:id="96" w:name="_Toc65748489"/>
+      <w:bookmarkStart w:id="97" w:name="_Toc69821934"/>
       <w:r>
         <w:rPr>
           <w:rFonts w:ascii="Verdana" w:hAnsi="Verdana" w:cs="Calibri"/>
         </w:rPr>
         <w:t>(opcjonalnie) Czyszczenie plików oraz bazy danych</w:t>
       </w:r>
-      <w:bookmarkEnd w:id="96"/>
+      <w:bookmarkEnd w:id="97"/>
     </w:p>
     <w:p>
       <w:pPr>

</xml_diff>